<commit_message>
fixes #31 Replanning done
</commit_message>
<xml_diff>
--- a/ArchExtractor/Documents/Thesis.docx
+++ b/ArchExtractor/Documents/Thesis.docx
@@ -48,7 +48,7 @@
                 <v:shape id="_x0000_i1025" type="#_x0000_t75" style="width:66.15pt;height:80.75pt" o:ole="" fillcolor="window">
                   <v:imagedata r:id="rId7" o:title=""/>
                 </v:shape>
-                <o:OLEObject Type="Embed" ProgID="Word.Picture.8" ShapeID="_x0000_i1025" DrawAspect="Content" ObjectID="_1470845036" r:id="rId8"/>
+                <o:OLEObject Type="Embed" ProgID="Word.Picture.8" ShapeID="_x0000_i1025" DrawAspect="Content" ObjectID="_1470846198" r:id="rId8"/>
               </w:object>
             </w:r>
           </w:p>
@@ -134,7 +134,7 @@
                 <v:shape id="_x0000_i1026" type="#_x0000_t75" style="width:59.95pt;height:63.7pt" o:ole="">
                   <v:imagedata r:id="rId9" o:title=""/>
                 </v:shape>
-                <o:OLEObject Type="Embed" ProgID="PBrush" ShapeID="_x0000_i1026" DrawAspect="Content" ObjectID="_1470845037" r:id="rId10"/>
+                <o:OLEObject Type="Embed" ProgID="PBrush" ShapeID="_x0000_i1026" DrawAspect="Content" ObjectID="_1470846199" r:id="rId10"/>
               </w:object>
             </w:r>
           </w:p>
@@ -12362,8 +12362,6 @@
           <w:lang w:val="bg-BG" w:eastAsia="en-US"/>
         </w:rPr>
       </w:pPr>
-      <w:bookmarkStart w:id="32" w:name="_GoBack"/>
-      <w:bookmarkEnd w:id="32"/>
       <w:r>
         <w:rPr>
           <w:rFonts w:cs="Times New Roman"/>
@@ -12751,7 +12749,7 @@
       <w:pPr>
         <w:pStyle w:val="Caption"/>
       </w:pPr>
-      <w:bookmarkStart w:id="33" w:name="_Ref397098860"/>
+      <w:bookmarkStart w:id="32" w:name="_Ref397098860"/>
       <w:r>
         <w:t xml:space="preserve">Фигура </w:t>
       </w:r>
@@ -12782,7 +12780,7 @@
       <w:r>
         <w:t>)</w:t>
       </w:r>
-      <w:bookmarkEnd w:id="33"/>
+      <w:bookmarkEnd w:id="32"/>
     </w:p>
     <w:p>
       <w:pPr>
@@ -12871,7 +12869,7 @@
         <w:pStyle w:val="Caption"/>
         <w:jc w:val="left"/>
       </w:pPr>
-      <w:bookmarkStart w:id="34" w:name="_Ref397099421"/>
+      <w:bookmarkStart w:id="33" w:name="_Ref397099421"/>
       <w:r>
         <w:t xml:space="preserve">Фигура </w:t>
       </w:r>
@@ -12906,7 +12904,7 @@
       <w:r>
         <w:t>)</w:t>
       </w:r>
-      <w:bookmarkEnd w:id="34"/>
+      <w:bookmarkEnd w:id="33"/>
     </w:p>
     <w:p>
       <w:pPr>
@@ -12974,7 +12972,7 @@
           <w:kern w:val="1"/>
         </w:rPr>
       </w:pPr>
-      <w:bookmarkStart w:id="35" w:name="_Ref397099464"/>
+      <w:bookmarkStart w:id="34" w:name="_Ref397099464"/>
       <w:r>
         <w:lastRenderedPageBreak/>
         <w:t xml:space="preserve">Фигура </w:t>
@@ -13006,7 +13004,7 @@
       <w:r>
         <w:t>)</w:t>
       </w:r>
-      <w:bookmarkEnd w:id="35"/>
+      <w:bookmarkEnd w:id="34"/>
     </w:p>
     <w:p>
       <w:pPr>
@@ -13678,7 +13676,7 @@
         <w:pStyle w:val="Caption"/>
         <w:jc w:val="left"/>
       </w:pPr>
-      <w:bookmarkStart w:id="36" w:name="_Ref397100522"/>
+      <w:bookmarkStart w:id="35" w:name="_Ref397100522"/>
       <w:r>
         <w:t xml:space="preserve">Фигура </w:t>
       </w:r>
@@ -13706,7 +13704,7 @@
       <w:r>
         <w:t>(Възтановка на поведенчески изглед базиран на шаблони на изпълнение използван да идентифицира функционалности на дадена част от кода)</w:t>
       </w:r>
-      <w:bookmarkEnd w:id="36"/>
+      <w:bookmarkEnd w:id="35"/>
     </w:p>
     <w:p>
       <w:pPr>
@@ -13768,7 +13766,7 @@
           <w:color w:val="FF0000"/>
         </w:rPr>
       </w:pPr>
-      <w:bookmarkStart w:id="37" w:name="_Ref397100581"/>
+      <w:bookmarkStart w:id="36" w:name="_Ref397100581"/>
       <w:r>
         <w:t xml:space="preserve">Фигура </w:t>
       </w:r>
@@ -13793,7 +13791,7 @@
       <w:r>
         <w:t xml:space="preserve"> (Колекция от 7 опитини изпълненя. Различните типове оцветени полета отговарят на три различни шаблона на изпълнение)</w:t>
       </w:r>
-      <w:bookmarkEnd w:id="37"/>
+      <w:bookmarkEnd w:id="36"/>
     </w:p>
     <w:p>
       <w:pPr>
@@ -14444,7 +14442,7 @@
           <w:lang w:val="bg-BG"/>
         </w:rPr>
       </w:pPr>
-      <w:bookmarkStart w:id="38" w:name="_Ref397100776"/>
+      <w:bookmarkStart w:id="37" w:name="_Ref397100776"/>
       <w:r>
         <w:t xml:space="preserve">Фигура </w:t>
       </w:r>
@@ -14469,7 +14467,7 @@
       <w:r>
         <w:t xml:space="preserve"> (Извличане на структурен изглед базиран на максимална асоциативност и клъстерна оптимизация)</w:t>
       </w:r>
-      <w:bookmarkEnd w:id="38"/>
+      <w:bookmarkEnd w:id="37"/>
     </w:p>
     <w:p>
       <w:pPr>
@@ -15762,7 +15760,7 @@
         <w:pStyle w:val="Caption"/>
         <w:jc w:val="center"/>
       </w:pPr>
-      <w:bookmarkStart w:id="39" w:name="_Ref397100923"/>
+      <w:bookmarkStart w:id="38" w:name="_Ref397100923"/>
       <w:r>
         <w:t xml:space="preserve">Фигура </w:t>
       </w:r>
@@ -15810,7 +15808,7 @@
       <w:r>
         <w:t>)</w:t>
       </w:r>
-      <w:bookmarkEnd w:id="39"/>
+      <w:bookmarkEnd w:id="38"/>
     </w:p>
     <w:p>
       <w:pPr>
@@ -16081,8 +16079,8 @@
         <w:pStyle w:val="Caption"/>
         <w:jc w:val="center"/>
       </w:pPr>
-      <w:bookmarkStart w:id="40" w:name="_Ref397097565"/>
-      <w:bookmarkStart w:id="41" w:name="_Ref397100987"/>
+      <w:bookmarkStart w:id="39" w:name="_Ref397097565"/>
+      <w:bookmarkStart w:id="40" w:name="_Ref397100987"/>
       <w:r>
         <w:t xml:space="preserve">Фигура </w:t>
       </w:r>
@@ -16113,11 +16111,11 @@
       <w:r>
         <w:t>основен изглед на GSEE</w:t>
       </w:r>
+      <w:bookmarkEnd w:id="39"/>
+      <w:r>
+        <w:t>)</w:t>
+      </w:r>
       <w:bookmarkEnd w:id="40"/>
-      <w:r>
-        <w:t>)</w:t>
-      </w:r>
-      <w:bookmarkEnd w:id="41"/>
     </w:p>
     <w:p>
       <w:pPr>
@@ -16175,8 +16173,8 @@
           <w:lang w:val="ru-RU"/>
         </w:rPr>
       </w:pPr>
-      <w:bookmarkStart w:id="42" w:name="_Toc397092997"/>
-      <w:bookmarkStart w:id="43" w:name="_Toc397093063"/>
+      <w:bookmarkStart w:id="41" w:name="_Toc397092997"/>
+      <w:bookmarkStart w:id="42" w:name="_Toc397093063"/>
       <w:r>
         <w:rPr>
           <w:lang w:val="ru-RU"/>
@@ -16195,23 +16193,23 @@
         </w:rPr>
         <w:t>равнителен анализ на решения/методи/стандарти/...</w:t>
       </w:r>
+      <w:bookmarkEnd w:id="41"/>
       <w:bookmarkEnd w:id="42"/>
+    </w:p>
+    <w:p>
+      <w:pPr>
+        <w:pStyle w:val="Heading2"/>
+      </w:pPr>
+      <w:bookmarkStart w:id="43" w:name="_Toc397092998"/>
+      <w:bookmarkStart w:id="44" w:name="_Toc397093064"/>
+      <w:r>
+        <w:rPr>
+          <w:lang w:val="ru-RU"/>
+        </w:rPr>
+        <w:t>Изводи</w:t>
+      </w:r>
       <w:bookmarkEnd w:id="43"/>
-    </w:p>
-    <w:p>
-      <w:pPr>
-        <w:pStyle w:val="Heading2"/>
-      </w:pPr>
-      <w:bookmarkStart w:id="44" w:name="_Toc397092998"/>
-      <w:bookmarkStart w:id="45" w:name="_Toc397093064"/>
-      <w:r>
-        <w:rPr>
-          <w:lang w:val="ru-RU"/>
-        </w:rPr>
-        <w:t>Изводи</w:t>
-      </w:r>
       <w:bookmarkEnd w:id="44"/>
-      <w:bookmarkEnd w:id="45"/>
     </w:p>
     <w:p/>
     <w:p>
@@ -16219,8 +16217,8 @@
         <w:pStyle w:val="Heading1"/>
         <w:jc w:val="left"/>
       </w:pPr>
-      <w:bookmarkStart w:id="46" w:name="_Toc397092999"/>
-      <w:bookmarkStart w:id="47" w:name="_Toc397093065"/>
+      <w:bookmarkStart w:id="45" w:name="_Toc397092999"/>
+      <w:bookmarkStart w:id="46" w:name="_Toc397093065"/>
       <w:r>
         <w:lastRenderedPageBreak/>
         <w:t>Използвани технологии, платформи и</w:t>
@@ -16231,8 +16229,8 @@
       <w:r>
         <w:t xml:space="preserve"> методологии</w:t>
       </w:r>
+      <w:bookmarkEnd w:id="45"/>
       <w:bookmarkEnd w:id="46"/>
-      <w:bookmarkEnd w:id="47"/>
       <w:r>
         <w:t xml:space="preserve"> </w:t>
       </w:r>
@@ -17384,16 +17382,34 @@
           <w:lang w:val="ru-RU"/>
         </w:rPr>
       </w:pPr>
-      <w:bookmarkStart w:id="48" w:name="_Toc397093000"/>
-      <w:bookmarkStart w:id="49" w:name="_Toc397093066"/>
+      <w:bookmarkStart w:id="47" w:name="_Toc397093000"/>
+      <w:bookmarkStart w:id="48" w:name="_Toc397093066"/>
       <w:r>
         <w:rPr>
           <w:lang w:val="ru-RU"/>
         </w:rPr>
         <w:t>Изисквания към средствата (технологии, платформи и методологии)</w:t>
       </w:r>
+      <w:bookmarkEnd w:id="47"/>
       <w:bookmarkEnd w:id="48"/>
+    </w:p>
+    <w:p>
+      <w:pPr>
+        <w:pStyle w:val="Heading2"/>
+        <w:rPr>
+          <w:lang w:val="ru-RU"/>
+        </w:rPr>
+      </w:pPr>
+      <w:bookmarkStart w:id="49" w:name="_Toc397093001"/>
+      <w:bookmarkStart w:id="50" w:name="_Toc397093067"/>
+      <w:r>
+        <w:rPr>
+          <w:lang w:val="ru-RU"/>
+        </w:rPr>
+        <w:t>Видове средства (технологии, платформи и методологии) и начин и място за използването им – сравненителен анализ</w:t>
+      </w:r>
       <w:bookmarkEnd w:id="49"/>
+      <w:bookmarkEnd w:id="50"/>
     </w:p>
     <w:p>
       <w:pPr>
@@ -17402,16 +17418,16 @@
           <w:lang w:val="ru-RU"/>
         </w:rPr>
       </w:pPr>
-      <w:bookmarkStart w:id="50" w:name="_Toc397093001"/>
-      <w:bookmarkStart w:id="51" w:name="_Toc397093067"/>
+      <w:bookmarkStart w:id="51" w:name="_Toc397093002"/>
+      <w:bookmarkStart w:id="52" w:name="_Toc397093068"/>
       <w:r>
         <w:rPr>
           <w:lang w:val="ru-RU"/>
         </w:rPr>
-        <w:t>Видове средства (технологии, платформи и методологии) и начин и място за използването им – сравненителен анализ</w:t>
-      </w:r>
-      <w:bookmarkEnd w:id="50"/>
+        <w:t>Избор на средствата (технологии, платформи и методологии)</w:t>
+      </w:r>
       <w:bookmarkEnd w:id="51"/>
+      <w:bookmarkEnd w:id="52"/>
     </w:p>
     <w:p>
       <w:pPr>
@@ -17420,54 +17436,36 @@
           <w:lang w:val="ru-RU"/>
         </w:rPr>
       </w:pPr>
-      <w:bookmarkStart w:id="52" w:name="_Toc397093002"/>
-      <w:bookmarkStart w:id="53" w:name="_Toc397093068"/>
+      <w:bookmarkStart w:id="53" w:name="_Toc397093003"/>
+      <w:bookmarkStart w:id="54" w:name="_Toc397093069"/>
       <w:r>
         <w:rPr>
           <w:lang w:val="ru-RU"/>
         </w:rPr>
-        <w:t>Избор на средствата (технологии, платформи и методологии)</w:t>
-      </w:r>
-      <w:bookmarkEnd w:id="52"/>
+        <w:t>Изводи</w:t>
+      </w:r>
       <w:bookmarkEnd w:id="53"/>
-    </w:p>
-    <w:p>
-      <w:pPr>
-        <w:pStyle w:val="Heading2"/>
+      <w:bookmarkEnd w:id="54"/>
+    </w:p>
+    <w:p>
+      <w:pPr>
         <w:rPr>
           <w:lang w:val="ru-RU"/>
         </w:rPr>
       </w:pPr>
-      <w:bookmarkStart w:id="54" w:name="_Toc397093003"/>
-      <w:bookmarkStart w:id="55" w:name="_Toc397093069"/>
-      <w:r>
-        <w:rPr>
-          <w:lang w:val="ru-RU"/>
-        </w:rPr>
-        <w:t>Изводи</w:t>
-      </w:r>
-      <w:bookmarkEnd w:id="54"/>
-      <w:bookmarkEnd w:id="55"/>
-    </w:p>
-    <w:p>
-      <w:pPr>
-        <w:rPr>
-          <w:lang w:val="ru-RU"/>
-        </w:rPr>
-      </w:pPr>
     </w:p>
     <w:p>
       <w:pPr>
         <w:pStyle w:val="Heading1"/>
       </w:pPr>
-      <w:bookmarkStart w:id="56" w:name="_Toc397093004"/>
-      <w:bookmarkStart w:id="57" w:name="_Toc397093070"/>
+      <w:bookmarkStart w:id="55" w:name="_Toc397093004"/>
+      <w:bookmarkStart w:id="56" w:name="_Toc397093070"/>
       <w:r>
         <w:lastRenderedPageBreak/>
         <w:t>Анализ</w:t>
       </w:r>
+      <w:bookmarkEnd w:id="55"/>
       <w:bookmarkEnd w:id="56"/>
-      <w:bookmarkEnd w:id="57"/>
     </w:p>
     <w:p>
       <w:pPr>
@@ -17511,16 +17509,52 @@
           <w:lang w:val="ru-RU"/>
         </w:rPr>
       </w:pPr>
-      <w:bookmarkStart w:id="58" w:name="_Toc397093005"/>
-      <w:bookmarkStart w:id="59" w:name="_Toc397093071"/>
+      <w:bookmarkStart w:id="57" w:name="_Toc397093005"/>
+      <w:bookmarkStart w:id="58" w:name="_Toc397093071"/>
       <w:r>
         <w:rPr>
           <w:lang w:val="ru-RU"/>
         </w:rPr>
         <w:t>Концептуален модел</w:t>
       </w:r>
+      <w:bookmarkEnd w:id="57"/>
       <w:bookmarkEnd w:id="58"/>
+    </w:p>
+    <w:p>
+      <w:pPr>
+        <w:pStyle w:val="Heading2"/>
+        <w:rPr>
+          <w:lang w:val="ru-RU"/>
+        </w:rPr>
+      </w:pPr>
+      <w:bookmarkStart w:id="59" w:name="_Toc397093006"/>
+      <w:bookmarkStart w:id="60" w:name="_Toc397093072"/>
+      <w:r>
+        <w:rPr>
+          <w:lang w:val="ru-RU"/>
+        </w:rPr>
+        <w:t xml:space="preserve">Потребителски </w:t>
+      </w:r>
+      <w:r>
+        <w:rPr>
+          <w:lang w:val="ru-RU"/>
+        </w:rPr>
+        <w:t xml:space="preserve">(функционални) </w:t>
+      </w:r>
+      <w:r>
+        <w:rPr>
+          <w:lang w:val="ru-RU"/>
+        </w:rPr>
+        <w:t xml:space="preserve">изисквания (права, роли, статуси, </w:t>
+      </w:r>
+      <w:r>
+        <w:rPr>
+          <w:lang w:val="ru-RU"/>
+        </w:rPr>
+        <w:t>диаграми, ...)</w:t>
+      </w:r>
       <w:bookmarkEnd w:id="59"/>
+      <w:bookmarkEnd w:id="60"/>
     </w:p>
     <w:p>
       <w:pPr>
@@ -17529,34 +17563,49 @@
           <w:lang w:val="ru-RU"/>
         </w:rPr>
       </w:pPr>
-      <w:bookmarkStart w:id="60" w:name="_Toc397093006"/>
-      <w:bookmarkStart w:id="61" w:name="_Toc397093072"/>
+      <w:bookmarkStart w:id="61" w:name="_Toc397093007"/>
+      <w:bookmarkStart w:id="62" w:name="_Toc397093073"/>
       <w:r>
         <w:rPr>
           <w:lang w:val="ru-RU"/>
         </w:rPr>
-        <w:t xml:space="preserve">Потребителски </w:t>
+        <w:t xml:space="preserve">Качествени (нефункционални) </w:t>
       </w:r>
       <w:r>
         <w:rPr>
           <w:lang w:val="ru-RU"/>
         </w:rPr>
-        <w:t xml:space="preserve">(функционални) </w:t>
+        <w:t>изисквания (</w:t>
+      </w:r>
+      <w:r>
+        <w:t xml:space="preserve">като напр. </w:t>
       </w:r>
       <w:r>
         <w:rPr>
           <w:lang w:val="ru-RU"/>
         </w:rPr>
-        <w:t xml:space="preserve">изисквания (права, роли, статуси, </w:t>
-      </w:r>
-      <w:r>
+        <w:t>преносимост, използваемост, скалируемост, поддръжка, ...)</w:t>
+      </w:r>
+      <w:bookmarkEnd w:id="61"/>
+      <w:bookmarkEnd w:id="62"/>
+    </w:p>
+    <w:p>
+      <w:pPr>
+        <w:pStyle w:val="Heading2"/>
         <w:rPr>
           <w:lang w:val="ru-RU"/>
         </w:rPr>
-        <w:t>диаграми, ...)</w:t>
-      </w:r>
-      <w:bookmarkEnd w:id="60"/>
-      <w:bookmarkEnd w:id="61"/>
+      </w:pPr>
+      <w:bookmarkStart w:id="63" w:name="_Toc397093008"/>
+      <w:bookmarkStart w:id="64" w:name="_Toc397093074"/>
+      <w:r>
+        <w:rPr>
+          <w:lang w:val="ru-RU"/>
+        </w:rPr>
+        <w:t>Работни (бизнес) процеси</w:t>
+      </w:r>
+      <w:bookmarkEnd w:id="63"/>
+      <w:bookmarkEnd w:id="64"/>
     </w:p>
     <w:p>
       <w:pPr>
@@ -17565,87 +17614,36 @@
           <w:lang w:val="ru-RU"/>
         </w:rPr>
       </w:pPr>
-      <w:bookmarkStart w:id="62" w:name="_Toc397093007"/>
-      <w:bookmarkStart w:id="63" w:name="_Toc397093073"/>
+      <w:bookmarkStart w:id="65" w:name="_Toc397093009"/>
+      <w:bookmarkStart w:id="66" w:name="_Toc397093075"/>
       <w:r>
         <w:rPr>
           <w:lang w:val="ru-RU"/>
         </w:rPr>
-        <w:t xml:space="preserve">Качествени (нефункционални) </w:t>
-      </w:r>
-      <w:r>
+        <w:t>Изводи</w:t>
+      </w:r>
+      <w:bookmarkEnd w:id="65"/>
+      <w:bookmarkEnd w:id="66"/>
+    </w:p>
+    <w:p>
+      <w:pPr>
         <w:rPr>
           <w:lang w:val="ru-RU"/>
         </w:rPr>
-        <w:t>изисквания (</w:t>
-      </w:r>
-      <w:r>
-        <w:t xml:space="preserve">като напр. </w:t>
-      </w:r>
-      <w:r>
-        <w:rPr>
-          <w:lang w:val="ru-RU"/>
-        </w:rPr>
-        <w:t>преносимост, използваемост, скалируемост, поддръжка, ...)</w:t>
-      </w:r>
-      <w:bookmarkEnd w:id="62"/>
-      <w:bookmarkEnd w:id="63"/>
-    </w:p>
-    <w:p>
-      <w:pPr>
-        <w:pStyle w:val="Heading2"/>
-        <w:rPr>
-          <w:lang w:val="ru-RU"/>
-        </w:rPr>
-      </w:pPr>
-      <w:bookmarkStart w:id="64" w:name="_Toc397093008"/>
-      <w:bookmarkStart w:id="65" w:name="_Toc397093074"/>
-      <w:r>
-        <w:rPr>
-          <w:lang w:val="ru-RU"/>
-        </w:rPr>
-        <w:t>Работни (бизнес) процеси</w:t>
-      </w:r>
-      <w:bookmarkEnd w:id="64"/>
-      <w:bookmarkEnd w:id="65"/>
-    </w:p>
-    <w:p>
-      <w:pPr>
-        <w:pStyle w:val="Heading2"/>
-        <w:rPr>
-          <w:lang w:val="ru-RU"/>
-        </w:rPr>
-      </w:pPr>
-      <w:bookmarkStart w:id="66" w:name="_Toc397093009"/>
-      <w:bookmarkStart w:id="67" w:name="_Toc397093075"/>
-      <w:r>
-        <w:rPr>
-          <w:lang w:val="ru-RU"/>
-        </w:rPr>
-        <w:t>Изводи</w:t>
-      </w:r>
-      <w:bookmarkEnd w:id="66"/>
-      <w:bookmarkEnd w:id="67"/>
-    </w:p>
-    <w:p>
-      <w:pPr>
-        <w:rPr>
-          <w:lang w:val="ru-RU"/>
-        </w:rPr>
       </w:pPr>
     </w:p>
     <w:p>
       <w:pPr>
         <w:pStyle w:val="Heading1"/>
       </w:pPr>
-      <w:bookmarkStart w:id="68" w:name="_Toc397093010"/>
-      <w:bookmarkStart w:id="69" w:name="_Toc397093076"/>
+      <w:bookmarkStart w:id="67" w:name="_Toc397093010"/>
+      <w:bookmarkStart w:id="68" w:name="_Toc397093076"/>
       <w:r>
         <w:lastRenderedPageBreak/>
         <w:t>Проектиране</w:t>
       </w:r>
+      <w:bookmarkEnd w:id="67"/>
       <w:bookmarkEnd w:id="68"/>
-      <w:bookmarkEnd w:id="69"/>
       <w:r>
         <w:t xml:space="preserve"> </w:t>
       </w:r>
@@ -17696,8 +17694,8 @@
           <w:lang w:val="ru-RU"/>
         </w:rPr>
       </w:pPr>
-      <w:bookmarkStart w:id="70" w:name="_Toc397093011"/>
-      <w:bookmarkStart w:id="71" w:name="_Toc397093077"/>
+      <w:bookmarkStart w:id="69" w:name="_Toc397093011"/>
+      <w:bookmarkStart w:id="70" w:name="_Toc397093077"/>
       <w:r>
         <w:rPr>
           <w:lang w:val="ru-RU"/>
@@ -17734,8 +17732,38 @@
         </w:rPr>
         <w:t>...</w:t>
       </w:r>
+      <w:bookmarkEnd w:id="69"/>
       <w:bookmarkEnd w:id="70"/>
+    </w:p>
+    <w:p>
+      <w:pPr>
+        <w:pStyle w:val="Heading2"/>
+        <w:rPr>
+          <w:lang w:val="ru-RU"/>
+        </w:rPr>
+      </w:pPr>
+      <w:bookmarkStart w:id="71" w:name="_Toc397093012"/>
+      <w:bookmarkStart w:id="72" w:name="_Toc397093078"/>
+      <w:r>
+        <w:rPr>
+          <w:lang w:val="ru-RU"/>
+        </w:rPr>
+        <w:t>Модел на данните (</w:t>
+      </w:r>
+      <w:r>
+        <w:rPr>
+          <w:lang w:val="ru-RU"/>
+        </w:rPr>
+        <w:t xml:space="preserve">напр. </w:t>
+      </w:r>
+      <w:r>
+        <w:rPr>
+          <w:lang w:val="ru-RU"/>
+        </w:rPr>
+        <w:t>база данни, файлова структура, ...)</w:t>
+      </w:r>
       <w:bookmarkEnd w:id="71"/>
+      <w:bookmarkEnd w:id="72"/>
     </w:p>
     <w:p>
       <w:pPr>
@@ -17744,28 +17772,28 @@
           <w:lang w:val="ru-RU"/>
         </w:rPr>
       </w:pPr>
-      <w:bookmarkStart w:id="72" w:name="_Toc397093012"/>
-      <w:bookmarkStart w:id="73" w:name="_Toc397093078"/>
+      <w:bookmarkStart w:id="73" w:name="_Toc397093013"/>
+      <w:bookmarkStart w:id="74" w:name="_Toc397093079"/>
       <w:r>
         <w:rPr>
           <w:lang w:val="ru-RU"/>
         </w:rPr>
-        <w:t>Модел на данните (</w:t>
+        <w:t>Диаграми (</w:t>
       </w:r>
       <w:r>
         <w:rPr>
           <w:lang w:val="ru-RU"/>
         </w:rPr>
-        <w:t xml:space="preserve">напр. </w:t>
+        <w:t xml:space="preserve">на структура и поведение - </w:t>
       </w:r>
       <w:r>
         <w:rPr>
           <w:lang w:val="ru-RU"/>
         </w:rPr>
-        <w:t>база данни, файлова структура, ...)</w:t>
-      </w:r>
-      <w:bookmarkEnd w:id="72"/>
+        <w:t>по слоеве и модули, с извадки от кода)</w:t>
+      </w:r>
       <w:bookmarkEnd w:id="73"/>
+      <w:bookmarkEnd w:id="74"/>
     </w:p>
     <w:p>
       <w:pPr>
@@ -17774,78 +17802,48 @@
           <w:lang w:val="ru-RU"/>
         </w:rPr>
       </w:pPr>
-      <w:bookmarkStart w:id="74" w:name="_Toc397093013"/>
-      <w:bookmarkStart w:id="75" w:name="_Toc397093079"/>
+      <w:bookmarkStart w:id="75" w:name="_Toc397093014"/>
+      <w:bookmarkStart w:id="76" w:name="_Toc397093080"/>
       <w:r>
         <w:rPr>
           <w:lang w:val="ru-RU"/>
         </w:rPr>
-        <w:t>Диаграми (</w:t>
-      </w:r>
-      <w:r>
+        <w:t>Потребителски интерфейс (опционално)</w:t>
+      </w:r>
+      <w:bookmarkEnd w:id="75"/>
+      <w:bookmarkEnd w:id="76"/>
+    </w:p>
+    <w:p>
+      <w:pPr>
+        <w:pStyle w:val="Heading2"/>
         <w:rPr>
           <w:lang w:val="ru-RU"/>
         </w:rPr>
-        <w:t xml:space="preserve">на структура и поведение - </w:t>
-      </w:r>
+      </w:pPr>
+      <w:bookmarkStart w:id="77" w:name="_Toc397093015"/>
+      <w:bookmarkStart w:id="78" w:name="_Toc397093081"/>
       <w:r>
         <w:rPr>
           <w:lang w:val="ru-RU"/>
         </w:rPr>
-        <w:t>по слоеве и модули, с извадки от кода)</w:t>
-      </w:r>
-      <w:bookmarkEnd w:id="74"/>
-      <w:bookmarkEnd w:id="75"/>
-    </w:p>
-    <w:p>
-      <w:pPr>
-        <w:pStyle w:val="Heading2"/>
+        <w:t>Ресурсни и спомагателни модули (опционално)</w:t>
+      </w:r>
+      <w:bookmarkEnd w:id="77"/>
+      <w:bookmarkEnd w:id="78"/>
+    </w:p>
+    <w:p>
+      <w:pPr>
         <w:rPr>
           <w:lang w:val="ru-RU"/>
         </w:rPr>
       </w:pPr>
-      <w:bookmarkStart w:id="76" w:name="_Toc397093014"/>
-      <w:bookmarkStart w:id="77" w:name="_Toc397093080"/>
-      <w:r>
-        <w:rPr>
-          <w:lang w:val="ru-RU"/>
-        </w:rPr>
-        <w:t>Потребителски интерфейс (опционално)</w:t>
-      </w:r>
-      <w:bookmarkEnd w:id="76"/>
-      <w:bookmarkEnd w:id="77"/>
-    </w:p>
-    <w:p>
-      <w:pPr>
-        <w:pStyle w:val="Heading2"/>
-        <w:rPr>
-          <w:lang w:val="ru-RU"/>
-        </w:rPr>
-      </w:pPr>
-      <w:bookmarkStart w:id="78" w:name="_Toc397093015"/>
-      <w:bookmarkStart w:id="79" w:name="_Toc397093081"/>
-      <w:r>
-        <w:rPr>
-          <w:lang w:val="ru-RU"/>
-        </w:rPr>
-        <w:t>Ресурсни и спомагателни модули (опционално)</w:t>
-      </w:r>
-      <w:bookmarkEnd w:id="78"/>
-      <w:bookmarkEnd w:id="79"/>
-    </w:p>
-    <w:p>
-      <w:pPr>
-        <w:rPr>
-          <w:lang w:val="ru-RU"/>
-        </w:rPr>
-      </w:pPr>
     </w:p>
     <w:p>
       <w:pPr>
         <w:pStyle w:val="Heading1"/>
       </w:pPr>
-      <w:bookmarkStart w:id="80" w:name="_Toc397093016"/>
-      <w:bookmarkStart w:id="81" w:name="_Toc397093082"/>
+      <w:bookmarkStart w:id="79" w:name="_Toc397093016"/>
+      <w:bookmarkStart w:id="80" w:name="_Toc397093082"/>
       <w:r>
         <w:lastRenderedPageBreak/>
         <w:t>Реализация, т</w:t>
@@ -17857,10 +17855,16 @@
         <w:t>/експерименти</w:t>
       </w:r>
       <w:r>
-        <w:t xml:space="preserve"> и (евентуално) внедряване</w:t>
-      </w:r>
+        <w:t xml:space="preserve"> </w:t>
+      </w:r>
+      <w:r>
+        <w:rPr>
+          <w:color w:val="FF0000"/>
+        </w:rPr>
+        <w:t>и (евентуално) внедряване</w:t>
+      </w:r>
+      <w:bookmarkEnd w:id="79"/>
       <w:bookmarkEnd w:id="80"/>
-      <w:bookmarkEnd w:id="81"/>
       <w:r>
         <w:t xml:space="preserve"> </w:t>
       </w:r>
@@ -17897,6 +17901,8 @@
         </w:rPr>
         <w:t>стр.)</w:t>
       </w:r>
+      <w:bookmarkStart w:id="81" w:name="_GoBack"/>
+      <w:bookmarkEnd w:id="81"/>
     </w:p>
     <w:p>
       <w:pPr>
@@ -26192,7 +26198,7 @@
 </file>
 
 <file path=customXml/itemProps1.xml><?xml version="1.0" encoding="utf-8"?>
-<ds:datastoreItem xmlns:ds="http://schemas.openxmlformats.org/officeDocument/2006/customXml" ds:itemID="{79BF55FC-50E6-4864-8DBC-D825811B3436}">
+<ds:datastoreItem xmlns:ds="http://schemas.openxmlformats.org/officeDocument/2006/customXml" ds:itemID="{DB78E4CB-CD85-4CCF-8A8D-23B043BB4F7C}">
   <ds:schemaRefs>
     <ds:schemaRef ds:uri="http://schemas.openxmlformats.org/officeDocument/2006/bibliography"/>
   </ds:schemaRefs>

</xml_diff>

<commit_message>
#10 Chapter 3 finished
</commit_message>
<xml_diff>
--- a/ArchExtractor/Documents/Thesis.docx
+++ b/ArchExtractor/Documents/Thesis.docx
@@ -20,8 +20,6 @@
             <w:tcW w:w="1690" w:type="dxa"/>
             <w:vAlign w:val="center"/>
           </w:tcPr>
-          <w:bookmarkStart w:id="0" w:name="_GoBack"/>
-          <w:bookmarkEnd w:id="0"/>
           <w:p>
             <w:pPr>
               <w:jc w:val="center"/>
@@ -50,7 +48,7 @@
                 <v:shape id="_x0000_i1025" type="#_x0000_t75" style="width:66.4pt;height:80.9pt" o:ole="" fillcolor="window">
                   <v:imagedata r:id="rId7" o:title=""/>
                 </v:shape>
-                <o:OLEObject Type="Embed" ProgID="Word.Picture.8" ShapeID="_x0000_i1025" DrawAspect="Content" ObjectID="_1471117193" r:id="rId8"/>
+                <o:OLEObject Type="Embed" ProgID="Word.Picture.8" ShapeID="_x0000_i1025" DrawAspect="Content" ObjectID="_1471192141" r:id="rId8"/>
               </w:object>
             </w:r>
           </w:p>
@@ -136,7 +134,7 @@
                 <v:shape id="_x0000_i1026" type="#_x0000_t75" style="width:59.85pt;height:63.6pt" o:ole="">
                   <v:imagedata r:id="rId9" o:title=""/>
                 </v:shape>
-                <o:OLEObject Type="Embed" ProgID="PBrush" ShapeID="_x0000_i1026" DrawAspect="Content" ObjectID="_1471117194" r:id="rId10"/>
+                <o:OLEObject Type="Embed" ProgID="PBrush" ShapeID="_x0000_i1026" DrawAspect="Content" ObjectID="_1471192142" r:id="rId10"/>
               </w:object>
             </w:r>
           </w:p>
@@ -609,7 +607,7 @@
         </w:rPr>
         <w:fldChar w:fldCharType="separate"/>
       </w:r>
-      <w:hyperlink w:anchor="_Toc397375025" w:history="1">
+      <w:hyperlink w:anchor="_Toc397445598" w:history="1">
         <w:r>
           <w:rPr>
             <w:rStyle w:val="Hyperlink"/>
@@ -659,7 +657,7 @@
           <w:rPr>
             <w:webHidden/>
           </w:rPr>
-          <w:instrText xml:space="preserve"> PAGEREF _Toc397375025 \h </w:instrText>
+          <w:instrText xml:space="preserve"> PAGEREF _Toc397445598 \h </w:instrText>
         </w:r>
         <w:r>
           <w:rPr>
@@ -703,7 +701,7 @@
           <w:lang w:eastAsia="en-US"/>
         </w:rPr>
       </w:pPr>
-      <w:hyperlink w:anchor="_Toc397375026" w:history="1">
+      <w:hyperlink w:anchor="_Toc397445599" w:history="1">
         <w:r>
           <w:rPr>
             <w:rStyle w:val="Hyperlink"/>
@@ -758,7 +756,7 @@
             <w:noProof/>
             <w:webHidden/>
           </w:rPr>
-          <w:instrText xml:space="preserve"> PAGEREF _Toc397375026 \h </w:instrText>
+          <w:instrText xml:space="preserve"> PAGEREF _Toc397445599 \h </w:instrText>
         </w:r>
         <w:r>
           <w:rPr>
@@ -806,7 +804,7 @@
           <w:lang w:eastAsia="en-US"/>
         </w:rPr>
       </w:pPr>
-      <w:hyperlink w:anchor="_Toc397375027" w:history="1">
+      <w:hyperlink w:anchor="_Toc397445600" w:history="1">
         <w:r>
           <w:rPr>
             <w:rStyle w:val="Hyperlink"/>
@@ -861,7 +859,7 @@
             <w:noProof/>
             <w:webHidden/>
           </w:rPr>
-          <w:instrText xml:space="preserve"> PAGEREF _Toc397375027 \h </w:instrText>
+          <w:instrText xml:space="preserve"> PAGEREF _Toc397445600 \h </w:instrText>
         </w:r>
         <w:r>
           <w:rPr>
@@ -909,7 +907,7 @@
           <w:lang w:eastAsia="en-US"/>
         </w:rPr>
       </w:pPr>
-      <w:hyperlink w:anchor="_Toc397375028" w:history="1">
+      <w:hyperlink w:anchor="_Toc397445601" w:history="1">
         <w:r>
           <w:rPr>
             <w:rStyle w:val="Hyperlink"/>
@@ -963,7 +961,7 @@
             <w:noProof/>
             <w:webHidden/>
           </w:rPr>
-          <w:instrText xml:space="preserve"> PAGEREF _Toc397375028 \h </w:instrText>
+          <w:instrText xml:space="preserve"> PAGEREF _Toc397445601 \h </w:instrText>
         </w:r>
         <w:r>
           <w:rPr>
@@ -1012,7 +1010,7 @@
           <w:lang w:eastAsia="en-US"/>
         </w:rPr>
       </w:pPr>
-      <w:hyperlink w:anchor="_Toc397375029" w:history="1">
+      <w:hyperlink w:anchor="_Toc397445602" w:history="1">
         <w:r>
           <w:rPr>
             <w:rStyle w:val="Hyperlink"/>
@@ -1059,7 +1057,7 @@
             <w:noProof/>
             <w:webHidden/>
           </w:rPr>
-          <w:instrText xml:space="preserve"> PAGEREF _Toc397375029 \h </w:instrText>
+          <w:instrText xml:space="preserve"> PAGEREF _Toc397445602 \h </w:instrText>
         </w:r>
         <w:r>
           <w:rPr>
@@ -1108,7 +1106,7 @@
           <w:lang w:eastAsia="en-US"/>
         </w:rPr>
       </w:pPr>
-      <w:hyperlink w:anchor="_Toc397375030" w:history="1">
+      <w:hyperlink w:anchor="_Toc397445603" w:history="1">
         <w:r>
           <w:rPr>
             <w:rStyle w:val="Hyperlink"/>
@@ -1155,7 +1153,7 @@
             <w:noProof/>
             <w:webHidden/>
           </w:rPr>
-          <w:instrText xml:space="preserve"> PAGEREF _Toc397375030 \h </w:instrText>
+          <w:instrText xml:space="preserve"> PAGEREF _Toc397445603 \h </w:instrText>
         </w:r>
         <w:r>
           <w:rPr>
@@ -1204,7 +1202,7 @@
           <w:lang w:eastAsia="en-US"/>
         </w:rPr>
       </w:pPr>
-      <w:hyperlink w:anchor="_Toc397375031" w:history="1">
+      <w:hyperlink w:anchor="_Toc397445604" w:history="1">
         <w:r>
           <w:rPr>
             <w:rStyle w:val="Hyperlink"/>
@@ -1251,7 +1249,7 @@
             <w:noProof/>
             <w:webHidden/>
           </w:rPr>
-          <w:instrText xml:space="preserve"> PAGEREF _Toc397375031 \h </w:instrText>
+          <w:instrText xml:space="preserve"> PAGEREF _Toc397445604 \h </w:instrText>
         </w:r>
         <w:r>
           <w:rPr>
@@ -1299,7 +1297,7 @@
           <w:lang w:eastAsia="en-US"/>
         </w:rPr>
       </w:pPr>
-      <w:hyperlink w:anchor="_Toc397375032" w:history="1">
+      <w:hyperlink w:anchor="_Toc397445605" w:history="1">
         <w:r>
           <w:rPr>
             <w:rStyle w:val="Hyperlink"/>
@@ -1345,7 +1343,7 @@
             <w:noProof/>
             <w:webHidden/>
           </w:rPr>
-          <w:instrText xml:space="preserve"> PAGEREF _Toc397375032 \h </w:instrText>
+          <w:instrText xml:space="preserve"> PAGEREF _Toc397445605 \h </w:instrText>
         </w:r>
         <w:r>
           <w:rPr>
@@ -1390,7 +1388,7 @@
           <w:lang w:eastAsia="en-US"/>
         </w:rPr>
       </w:pPr>
-      <w:hyperlink w:anchor="_Toc397375033" w:history="1">
+      <w:hyperlink w:anchor="_Toc397445606" w:history="1">
         <w:r>
           <w:rPr>
             <w:rStyle w:val="Hyperlink"/>
@@ -1439,7 +1437,7 @@
           <w:rPr>
             <w:webHidden/>
           </w:rPr>
-          <w:instrText xml:space="preserve"> PAGEREF _Toc397375033 \h </w:instrText>
+          <w:instrText xml:space="preserve"> PAGEREF _Toc397445606 \h </w:instrText>
         </w:r>
         <w:r>
           <w:rPr>
@@ -1483,7 +1481,7 @@
           <w:lang w:eastAsia="en-US"/>
         </w:rPr>
       </w:pPr>
-      <w:hyperlink w:anchor="_Toc397375034" w:history="1">
+      <w:hyperlink w:anchor="_Toc397445607" w:history="1">
         <w:r>
           <w:rPr>
             <w:rStyle w:val="Hyperlink"/>
@@ -1529,7 +1527,7 @@
             <w:noProof/>
             <w:webHidden/>
           </w:rPr>
-          <w:instrText xml:space="preserve"> PAGEREF _Toc397375034 \h </w:instrText>
+          <w:instrText xml:space="preserve"> PAGEREF _Toc397445607 \h </w:instrText>
         </w:r>
         <w:r>
           <w:rPr>
@@ -1578,7 +1576,7 @@
           <w:lang w:eastAsia="en-US"/>
         </w:rPr>
       </w:pPr>
-      <w:hyperlink w:anchor="_Toc397375035" w:history="1">
+      <w:hyperlink w:anchor="_Toc397445608" w:history="1">
         <w:r>
           <w:rPr>
             <w:rStyle w:val="Hyperlink"/>
@@ -1625,7 +1623,7 @@
             <w:noProof/>
             <w:webHidden/>
           </w:rPr>
-          <w:instrText xml:space="preserve"> PAGEREF _Toc397375035 \h </w:instrText>
+          <w:instrText xml:space="preserve"> PAGEREF _Toc397445608 \h </w:instrText>
         </w:r>
         <w:r>
           <w:rPr>
@@ -1674,7 +1672,7 @@
           <w:lang w:eastAsia="en-US"/>
         </w:rPr>
       </w:pPr>
-      <w:hyperlink w:anchor="_Toc397375036" w:history="1">
+      <w:hyperlink w:anchor="_Toc397445609" w:history="1">
         <w:r>
           <w:rPr>
             <w:rStyle w:val="Hyperlink"/>
@@ -1721,7 +1719,7 @@
             <w:noProof/>
             <w:webHidden/>
           </w:rPr>
-          <w:instrText xml:space="preserve"> PAGEREF _Toc397375036 \h </w:instrText>
+          <w:instrText xml:space="preserve"> PAGEREF _Toc397445609 \h </w:instrText>
         </w:r>
         <w:r>
           <w:rPr>
@@ -1769,7 +1767,7 @@
           <w:lang w:eastAsia="en-US"/>
         </w:rPr>
       </w:pPr>
-      <w:hyperlink w:anchor="_Toc397375037" w:history="1">
+      <w:hyperlink w:anchor="_Toc397445610" w:history="1">
         <w:r>
           <w:rPr>
             <w:rStyle w:val="Hyperlink"/>
@@ -1816,7 +1814,7 @@
             <w:noProof/>
             <w:webHidden/>
           </w:rPr>
-          <w:instrText xml:space="preserve"> PAGEREF _Toc397375037 \h </w:instrText>
+          <w:instrText xml:space="preserve"> PAGEREF _Toc397445610 \h </w:instrText>
         </w:r>
         <w:r>
           <w:rPr>
@@ -1865,7 +1863,7 @@
           <w:lang w:eastAsia="en-US"/>
         </w:rPr>
       </w:pPr>
-      <w:hyperlink w:anchor="_Toc397375038" w:history="1">
+      <w:hyperlink w:anchor="_Toc397445611" w:history="1">
         <w:r>
           <w:rPr>
             <w:rStyle w:val="Hyperlink"/>
@@ -1912,7 +1910,7 @@
             <w:noProof/>
             <w:webHidden/>
           </w:rPr>
-          <w:instrText xml:space="preserve"> PAGEREF _Toc397375038 \h </w:instrText>
+          <w:instrText xml:space="preserve"> PAGEREF _Toc397445611 \h </w:instrText>
         </w:r>
         <w:r>
           <w:rPr>
@@ -1961,7 +1959,7 @@
           <w:lang w:eastAsia="en-US"/>
         </w:rPr>
       </w:pPr>
-      <w:hyperlink w:anchor="_Toc397375039" w:history="1">
+      <w:hyperlink w:anchor="_Toc397445612" w:history="1">
         <w:r>
           <w:rPr>
             <w:rStyle w:val="Hyperlink"/>
@@ -2008,7 +2006,7 @@
             <w:noProof/>
             <w:webHidden/>
           </w:rPr>
-          <w:instrText xml:space="preserve"> PAGEREF _Toc397375039 \h </w:instrText>
+          <w:instrText xml:space="preserve"> PAGEREF _Toc397445612 \h </w:instrText>
         </w:r>
         <w:r>
           <w:rPr>
@@ -2056,7 +2054,7 @@
           <w:lang w:eastAsia="en-US"/>
         </w:rPr>
       </w:pPr>
-      <w:hyperlink w:anchor="_Toc397375040" w:history="1">
+      <w:hyperlink w:anchor="_Toc397445613" w:history="1">
         <w:r>
           <w:rPr>
             <w:rStyle w:val="Hyperlink"/>
@@ -2103,7 +2101,7 @@
             <w:noProof/>
             <w:webHidden/>
           </w:rPr>
-          <w:instrText xml:space="preserve"> PAGEREF _Toc397375040 \h </w:instrText>
+          <w:instrText xml:space="preserve"> PAGEREF _Toc397445613 \h </w:instrText>
         </w:r>
         <w:r>
           <w:rPr>
@@ -2152,7 +2150,7 @@
           <w:lang w:eastAsia="en-US"/>
         </w:rPr>
       </w:pPr>
-      <w:hyperlink w:anchor="_Toc397375041" w:history="1">
+      <w:hyperlink w:anchor="_Toc397445614" w:history="1">
         <w:r>
           <w:rPr>
             <w:rStyle w:val="Hyperlink"/>
@@ -2199,7 +2197,7 @@
             <w:noProof/>
             <w:webHidden/>
           </w:rPr>
-          <w:instrText xml:space="preserve"> PAGEREF _Toc397375041 \h </w:instrText>
+          <w:instrText xml:space="preserve"> PAGEREF _Toc397445614 \h </w:instrText>
         </w:r>
         <w:r>
           <w:rPr>
@@ -2248,7 +2246,7 @@
           <w:lang w:eastAsia="en-US"/>
         </w:rPr>
       </w:pPr>
-      <w:hyperlink w:anchor="_Toc397375042" w:history="1">
+      <w:hyperlink w:anchor="_Toc397445615" w:history="1">
         <w:r>
           <w:rPr>
             <w:rStyle w:val="Hyperlink"/>
@@ -2295,7 +2293,7 @@
             <w:noProof/>
             <w:webHidden/>
           </w:rPr>
-          <w:instrText xml:space="preserve"> PAGEREF _Toc397375042 \h </w:instrText>
+          <w:instrText xml:space="preserve"> PAGEREF _Toc397445615 \h </w:instrText>
         </w:r>
         <w:r>
           <w:rPr>
@@ -2343,7 +2341,7 @@
           <w:lang w:eastAsia="en-US"/>
         </w:rPr>
       </w:pPr>
-      <w:hyperlink w:anchor="_Toc397375043" w:history="1">
+      <w:hyperlink w:anchor="_Toc397445616" w:history="1">
         <w:r>
           <w:rPr>
             <w:rStyle w:val="Hyperlink"/>
@@ -2391,7 +2389,7 @@
             <w:noProof/>
             <w:webHidden/>
           </w:rPr>
-          <w:instrText xml:space="preserve"> PAGEREF _Toc397375043 \h </w:instrText>
+          <w:instrText xml:space="preserve"> PAGEREF _Toc397445616 \h </w:instrText>
         </w:r>
         <w:r>
           <w:rPr>
@@ -2439,7 +2437,7 @@
           <w:lang w:eastAsia="en-US"/>
         </w:rPr>
       </w:pPr>
-      <w:hyperlink w:anchor="_Toc397375044" w:history="1">
+      <w:hyperlink w:anchor="_Toc397445617" w:history="1">
         <w:r>
           <w:rPr>
             <w:rStyle w:val="Hyperlink"/>
@@ -2486,7 +2484,7 @@
             <w:noProof/>
             <w:webHidden/>
           </w:rPr>
-          <w:instrText xml:space="preserve"> PAGEREF _Toc397375044 \h </w:instrText>
+          <w:instrText xml:space="preserve"> PAGEREF _Toc397445617 \h </w:instrText>
         </w:r>
         <w:r>
           <w:rPr>
@@ -2531,7 +2529,7 @@
           <w:lang w:eastAsia="en-US"/>
         </w:rPr>
       </w:pPr>
-      <w:hyperlink w:anchor="_Toc397375045" w:history="1">
+      <w:hyperlink w:anchor="_Toc397445618" w:history="1">
         <w:r>
           <w:rPr>
             <w:rStyle w:val="Hyperlink"/>
@@ -2573,7 +2571,7 @@
           <w:rPr>
             <w:webHidden/>
           </w:rPr>
-          <w:instrText xml:space="preserve"> PAGEREF _Toc397375045 \h </w:instrText>
+          <w:instrText xml:space="preserve"> PAGEREF _Toc397445618 \h </w:instrText>
         </w:r>
         <w:r>
           <w:rPr>
@@ -2617,7 +2615,7 @@
           <w:lang w:eastAsia="en-US"/>
         </w:rPr>
       </w:pPr>
-      <w:hyperlink w:anchor="_Toc397375046" w:history="1">
+      <w:hyperlink w:anchor="_Toc397445619" w:history="1">
         <w:r>
           <w:rPr>
             <w:rStyle w:val="Hyperlink"/>
@@ -2664,7 +2662,7 @@
             <w:noProof/>
             <w:webHidden/>
           </w:rPr>
-          <w:instrText xml:space="preserve"> PAGEREF _Toc397375046 \h </w:instrText>
+          <w:instrText xml:space="preserve"> PAGEREF _Toc397445619 \h </w:instrText>
         </w:r>
         <w:r>
           <w:rPr>
@@ -2713,7 +2711,7 @@
           <w:lang w:eastAsia="en-US"/>
         </w:rPr>
       </w:pPr>
-      <w:hyperlink w:anchor="_Toc397375047" w:history="1">
+      <w:hyperlink w:anchor="_Toc397445620" w:history="1">
         <w:r>
           <w:rPr>
             <w:rStyle w:val="Hyperlink"/>
@@ -2760,7 +2758,7 @@
             <w:noProof/>
             <w:webHidden/>
           </w:rPr>
-          <w:instrText xml:space="preserve"> PAGEREF _Toc397375047 \h </w:instrText>
+          <w:instrText xml:space="preserve"> PAGEREF _Toc397445620 \h </w:instrText>
         </w:r>
         <w:r>
           <w:rPr>
@@ -2809,7 +2807,7 @@
           <w:lang w:eastAsia="en-US"/>
         </w:rPr>
       </w:pPr>
-      <w:hyperlink w:anchor="_Toc397375048" w:history="1">
+      <w:hyperlink w:anchor="_Toc397445621" w:history="1">
         <w:r>
           <w:rPr>
             <w:rStyle w:val="Hyperlink"/>
@@ -2856,7 +2854,7 @@
             <w:noProof/>
             <w:webHidden/>
           </w:rPr>
-          <w:instrText xml:space="preserve"> PAGEREF _Toc397375048 \h </w:instrText>
+          <w:instrText xml:space="preserve"> PAGEREF _Toc397445621 \h </w:instrText>
         </w:r>
         <w:r>
           <w:rPr>
@@ -2905,7 +2903,7 @@
           <w:lang w:eastAsia="en-US"/>
         </w:rPr>
       </w:pPr>
-      <w:hyperlink w:anchor="_Toc397375049" w:history="1">
+      <w:hyperlink w:anchor="_Toc397445622" w:history="1">
         <w:r>
           <w:rPr>
             <w:rStyle w:val="Hyperlink"/>
@@ -2952,7 +2950,7 @@
             <w:noProof/>
             <w:webHidden/>
           </w:rPr>
-          <w:instrText xml:space="preserve"> PAGEREF _Toc397375049 \h </w:instrText>
+          <w:instrText xml:space="preserve"> PAGEREF _Toc397445622 \h </w:instrText>
         </w:r>
         <w:r>
           <w:rPr>
@@ -3000,7 +2998,7 @@
           <w:lang w:eastAsia="en-US"/>
         </w:rPr>
       </w:pPr>
-      <w:hyperlink w:anchor="_Toc397375050" w:history="1">
+      <w:hyperlink w:anchor="_Toc397445623" w:history="1">
         <w:r>
           <w:rPr>
             <w:rStyle w:val="Hyperlink"/>
@@ -3047,7 +3045,7 @@
             <w:noProof/>
             <w:webHidden/>
           </w:rPr>
-          <w:instrText xml:space="preserve"> PAGEREF _Toc397375050 \h </w:instrText>
+          <w:instrText xml:space="preserve"> PAGEREF _Toc397445623 \h </w:instrText>
         </w:r>
         <w:r>
           <w:rPr>
@@ -3096,7 +3094,7 @@
           <w:lang w:eastAsia="en-US"/>
         </w:rPr>
       </w:pPr>
-      <w:hyperlink w:anchor="_Toc397375051" w:history="1">
+      <w:hyperlink w:anchor="_Toc397445624" w:history="1">
         <w:r>
           <w:rPr>
             <w:rStyle w:val="Hyperlink"/>
@@ -3143,7 +3141,7 @@
             <w:noProof/>
             <w:webHidden/>
           </w:rPr>
-          <w:instrText xml:space="preserve"> PAGEREF _Toc397375051 \h </w:instrText>
+          <w:instrText xml:space="preserve"> PAGEREF _Toc397445624 \h </w:instrText>
         </w:r>
         <w:r>
           <w:rPr>
@@ -3192,7 +3190,7 @@
           <w:lang w:eastAsia="en-US"/>
         </w:rPr>
       </w:pPr>
-      <w:hyperlink w:anchor="_Toc397375052" w:history="1">
+      <w:hyperlink w:anchor="_Toc397445625" w:history="1">
         <w:r>
           <w:rPr>
             <w:rStyle w:val="Hyperlink"/>
@@ -3239,7 +3237,7 @@
             <w:noProof/>
             <w:webHidden/>
           </w:rPr>
-          <w:instrText xml:space="preserve"> PAGEREF _Toc397375052 \h </w:instrText>
+          <w:instrText xml:space="preserve"> PAGEREF _Toc397445625 \h </w:instrText>
         </w:r>
         <w:r>
           <w:rPr>
@@ -3288,7 +3286,7 @@
           <w:lang w:eastAsia="en-US"/>
         </w:rPr>
       </w:pPr>
-      <w:hyperlink w:anchor="_Toc397375053" w:history="1">
+      <w:hyperlink w:anchor="_Toc397445626" w:history="1">
         <w:r>
           <w:rPr>
             <w:rStyle w:val="Hyperlink"/>
@@ -3335,7 +3333,7 @@
             <w:noProof/>
             <w:webHidden/>
           </w:rPr>
-          <w:instrText xml:space="preserve"> PAGEREF _Toc397375053 \h </w:instrText>
+          <w:instrText xml:space="preserve"> PAGEREF _Toc397445626 \h </w:instrText>
         </w:r>
         <w:r>
           <w:rPr>
@@ -3383,7 +3381,7 @@
           <w:lang w:eastAsia="en-US"/>
         </w:rPr>
       </w:pPr>
-      <w:hyperlink w:anchor="_Toc397375054" w:history="1">
+      <w:hyperlink w:anchor="_Toc397445627" w:history="1">
         <w:r>
           <w:rPr>
             <w:rStyle w:val="Hyperlink"/>
@@ -3430,7 +3428,7 @@
             <w:noProof/>
             <w:webHidden/>
           </w:rPr>
-          <w:instrText xml:space="preserve"> PAGEREF _Toc397375054 \h </w:instrText>
+          <w:instrText xml:space="preserve"> PAGEREF _Toc397445627 \h </w:instrText>
         </w:r>
         <w:r>
           <w:rPr>
@@ -3479,7 +3477,7 @@
           <w:lang w:eastAsia="en-US"/>
         </w:rPr>
       </w:pPr>
-      <w:hyperlink w:anchor="_Toc397375055" w:history="1">
+      <w:hyperlink w:anchor="_Toc397445628" w:history="1">
         <w:r>
           <w:rPr>
             <w:rStyle w:val="Hyperlink"/>
@@ -3526,7 +3524,7 @@
             <w:noProof/>
             <w:webHidden/>
           </w:rPr>
-          <w:instrText xml:space="preserve"> PAGEREF _Toc397375055 \h </w:instrText>
+          <w:instrText xml:space="preserve"> PAGEREF _Toc397445628 \h </w:instrText>
         </w:r>
         <w:r>
           <w:rPr>
@@ -3575,7 +3573,7 @@
           <w:lang w:eastAsia="en-US"/>
         </w:rPr>
       </w:pPr>
-      <w:hyperlink w:anchor="_Toc397375056" w:history="1">
+      <w:hyperlink w:anchor="_Toc397445629" w:history="1">
         <w:r>
           <w:rPr>
             <w:rStyle w:val="Hyperlink"/>
@@ -3622,7 +3620,103 @@
             <w:noProof/>
             <w:webHidden/>
           </w:rPr>
-          <w:instrText xml:space="preserve"> PAGEREF _Toc397375056 \h </w:instrText>
+          <w:instrText xml:space="preserve"> PAGEREF _Toc397445629 \h </w:instrText>
+        </w:r>
+        <w:r>
+          <w:rPr>
+            <w:noProof/>
+            <w:webHidden/>
+          </w:rPr>
+        </w:r>
+        <w:r>
+          <w:rPr>
+            <w:noProof/>
+            <w:webHidden/>
+          </w:rPr>
+          <w:fldChar w:fldCharType="separate"/>
+        </w:r>
+        <w:r>
+          <w:rPr>
+            <w:noProof/>
+            <w:webHidden/>
+          </w:rPr>
+          <w:t>36</w:t>
+        </w:r>
+        <w:r>
+          <w:rPr>
+            <w:noProof/>
+            <w:webHidden/>
+          </w:rPr>
+          <w:fldChar w:fldCharType="end"/>
+        </w:r>
+      </w:hyperlink>
+    </w:p>
+    <w:p>
+      <w:pPr>
+        <w:pStyle w:val="TOC3"/>
+        <w:tabs>
+          <w:tab w:val="left" w:pos="1200"/>
+          <w:tab w:val="right" w:leader="dot" w:pos="8296"/>
+        </w:tabs>
+        <w:rPr>
+          <w:rFonts w:asciiTheme="minorHAnsi" w:eastAsiaTheme="minorEastAsia" w:hAnsiTheme="minorHAnsi" w:cstheme="minorBidi"/>
+          <w:i w:val="0"/>
+          <w:iCs w:val="0"/>
+          <w:noProof/>
+          <w:color w:val="auto"/>
+          <w:sz w:val="22"/>
+          <w:szCs w:val="22"/>
+          <w:lang w:eastAsia="en-US"/>
+        </w:rPr>
+      </w:pPr>
+      <w:hyperlink w:anchor="_Toc397445630" w:history="1">
+        <w:r>
+          <w:rPr>
+            <w:rStyle w:val="Hyperlink"/>
+            <w:noProof/>
+          </w:rPr>
+          <w:t>3.3.3</w:t>
+        </w:r>
+        <w:r>
+          <w:rPr>
+            <w:rFonts w:asciiTheme="minorHAnsi" w:eastAsiaTheme="minorEastAsia" w:hAnsiTheme="minorHAnsi" w:cstheme="minorBidi"/>
+            <w:i w:val="0"/>
+            <w:iCs w:val="0"/>
+            <w:noProof/>
+            <w:color w:val="auto"/>
+            <w:sz w:val="22"/>
+            <w:szCs w:val="22"/>
+            <w:lang w:eastAsia="en-US"/>
+          </w:rPr>
+          <w:tab/>
+        </w:r>
+        <w:r>
+          <w:rPr>
+            <w:rStyle w:val="Hyperlink"/>
+            <w:noProof/>
+          </w:rPr>
+          <w:t>Генератор на базов код</w:t>
+        </w:r>
+        <w:r>
+          <w:rPr>
+            <w:noProof/>
+            <w:webHidden/>
+          </w:rPr>
+          <w:tab/>
+        </w:r>
+        <w:r>
+          <w:rPr>
+            <w:noProof/>
+            <w:webHidden/>
+          </w:rPr>
+          <w:fldChar w:fldCharType="begin"/>
+        </w:r>
+        <w:r>
+          <w:rPr>
+            <w:noProof/>
+            <w:webHidden/>
+          </w:rPr>
+          <w:instrText xml:space="preserve"> PAGEREF _Toc397445630 \h </w:instrText>
         </w:r>
         <w:r>
           <w:rPr>
@@ -3670,7 +3764,7 @@
           <w:lang w:eastAsia="en-US"/>
         </w:rPr>
       </w:pPr>
-      <w:hyperlink w:anchor="_Toc397375057" w:history="1">
+      <w:hyperlink w:anchor="_Toc397445631" w:history="1">
         <w:r>
           <w:rPr>
             <w:rStyle w:val="Hyperlink"/>
@@ -3718,7 +3812,7 @@
             <w:noProof/>
             <w:webHidden/>
           </w:rPr>
-          <w:instrText xml:space="preserve"> PAGEREF _Toc397375057 \h </w:instrText>
+          <w:instrText xml:space="preserve"> PAGEREF _Toc397445631 \h </w:instrText>
         </w:r>
         <w:r>
           <w:rPr>
@@ -3738,7 +3832,7 @@
             <w:noProof/>
             <w:webHidden/>
           </w:rPr>
-          <w:t>36</w:t>
+          <w:t>37</w:t>
         </w:r>
         <w:r>
           <w:rPr>
@@ -3763,7 +3857,7 @@
           <w:lang w:eastAsia="en-US"/>
         </w:rPr>
       </w:pPr>
-      <w:hyperlink w:anchor="_Toc397375058" w:history="1">
+      <w:hyperlink w:anchor="_Toc397445632" w:history="1">
         <w:r>
           <w:rPr>
             <w:rStyle w:val="Hyperlink"/>
@@ -3805,7 +3899,7 @@
           <w:rPr>
             <w:webHidden/>
           </w:rPr>
-          <w:instrText xml:space="preserve"> PAGEREF _Toc397375058 \h </w:instrText>
+          <w:instrText xml:space="preserve"> PAGEREF _Toc397445632 \h </w:instrText>
         </w:r>
         <w:r>
           <w:rPr>
@@ -3822,7 +3916,7 @@
           <w:rPr>
             <w:webHidden/>
           </w:rPr>
-          <w:t>37</w:t>
+          <w:t>38</w:t>
         </w:r>
         <w:r>
           <w:rPr>
@@ -3849,7 +3943,7 @@
           <w:lang w:eastAsia="en-US"/>
         </w:rPr>
       </w:pPr>
-      <w:hyperlink w:anchor="_Toc397375059" w:history="1">
+      <w:hyperlink w:anchor="_Toc397445633" w:history="1">
         <w:r>
           <w:rPr>
             <w:rStyle w:val="Hyperlink"/>
@@ -3897,7 +3991,7 @@
             <w:noProof/>
             <w:webHidden/>
           </w:rPr>
-          <w:instrText xml:space="preserve"> PAGEREF _Toc397375059 \h </w:instrText>
+          <w:instrText xml:space="preserve"> PAGEREF _Toc397445633 \h </w:instrText>
         </w:r>
         <w:r>
           <w:rPr>
@@ -3917,7 +4011,7 @@
             <w:noProof/>
             <w:webHidden/>
           </w:rPr>
-          <w:t>37</w:t>
+          <w:t>38</w:t>
         </w:r>
         <w:r>
           <w:rPr>
@@ -3945,7 +4039,7 @@
           <w:lang w:eastAsia="en-US"/>
         </w:rPr>
       </w:pPr>
-      <w:hyperlink w:anchor="_Toc397375060" w:history="1">
+      <w:hyperlink w:anchor="_Toc397445634" w:history="1">
         <w:r>
           <w:rPr>
             <w:rStyle w:val="Hyperlink"/>
@@ -3993,7 +4087,7 @@
             <w:noProof/>
             <w:webHidden/>
           </w:rPr>
-          <w:instrText xml:space="preserve"> PAGEREF _Toc397375060 \h </w:instrText>
+          <w:instrText xml:space="preserve"> PAGEREF _Toc397445634 \h </w:instrText>
         </w:r>
         <w:r>
           <w:rPr>
@@ -4013,7 +4107,7 @@
             <w:noProof/>
             <w:webHidden/>
           </w:rPr>
-          <w:t>37</w:t>
+          <w:t>38</w:t>
         </w:r>
         <w:r>
           <w:rPr>
@@ -4041,7 +4135,7 @@
           <w:lang w:eastAsia="en-US"/>
         </w:rPr>
       </w:pPr>
-      <w:hyperlink w:anchor="_Toc397375061" w:history="1">
+      <w:hyperlink w:anchor="_Toc397445635" w:history="1">
         <w:r>
           <w:rPr>
             <w:rStyle w:val="Hyperlink"/>
@@ -4104,7 +4198,7 @@
             <w:noProof/>
             <w:webHidden/>
           </w:rPr>
-          <w:instrText xml:space="preserve"> PAGEREF _Toc397375061 \h </w:instrText>
+          <w:instrText xml:space="preserve"> PAGEREF _Toc397445635 \h </w:instrText>
         </w:r>
         <w:r>
           <w:rPr>
@@ -4124,7 +4218,7 @@
             <w:noProof/>
             <w:webHidden/>
           </w:rPr>
-          <w:t>37</w:t>
+          <w:t>38</w:t>
         </w:r>
         <w:r>
           <w:rPr>
@@ -4152,7 +4246,7 @@
           <w:lang w:eastAsia="en-US"/>
         </w:rPr>
       </w:pPr>
-      <w:hyperlink w:anchor="_Toc397375062" w:history="1">
+      <w:hyperlink w:anchor="_Toc397445636" w:history="1">
         <w:r>
           <w:rPr>
             <w:rStyle w:val="Hyperlink"/>
@@ -4200,7 +4294,7 @@
             <w:noProof/>
             <w:webHidden/>
           </w:rPr>
-          <w:instrText xml:space="preserve"> PAGEREF _Toc397375062 \h </w:instrText>
+          <w:instrText xml:space="preserve"> PAGEREF _Toc397445636 \h </w:instrText>
         </w:r>
         <w:r>
           <w:rPr>
@@ -4220,7 +4314,7 @@
             <w:noProof/>
             <w:webHidden/>
           </w:rPr>
-          <w:t>37</w:t>
+          <w:t>38</w:t>
         </w:r>
         <w:r>
           <w:rPr>
@@ -4248,7 +4342,7 @@
           <w:lang w:eastAsia="en-US"/>
         </w:rPr>
       </w:pPr>
-      <w:hyperlink w:anchor="_Toc397375063" w:history="1">
+      <w:hyperlink w:anchor="_Toc397445637" w:history="1">
         <w:r>
           <w:rPr>
             <w:rStyle w:val="Hyperlink"/>
@@ -4296,7 +4390,7 @@
             <w:noProof/>
             <w:webHidden/>
           </w:rPr>
-          <w:instrText xml:space="preserve"> PAGEREF _Toc397375063 \h </w:instrText>
+          <w:instrText xml:space="preserve"> PAGEREF _Toc397445637 \h </w:instrText>
         </w:r>
         <w:r>
           <w:rPr>
@@ -4316,7 +4410,7 @@
             <w:noProof/>
             <w:webHidden/>
           </w:rPr>
-          <w:t>37</w:t>
+          <w:t>38</w:t>
         </w:r>
         <w:r>
           <w:rPr>
@@ -4341,7 +4435,7 @@
           <w:lang w:eastAsia="en-US"/>
         </w:rPr>
       </w:pPr>
-      <w:hyperlink w:anchor="_Toc397375064" w:history="1">
+      <w:hyperlink w:anchor="_Toc397445638" w:history="1">
         <w:r>
           <w:rPr>
             <w:rStyle w:val="Hyperlink"/>
@@ -4383,7 +4477,7 @@
           <w:rPr>
             <w:webHidden/>
           </w:rPr>
-          <w:instrText xml:space="preserve"> PAGEREF _Toc397375064 \h </w:instrText>
+          <w:instrText xml:space="preserve"> PAGEREF _Toc397445638 \h </w:instrText>
         </w:r>
         <w:r>
           <w:rPr>
@@ -4400,7 +4494,7 @@
           <w:rPr>
             <w:webHidden/>
           </w:rPr>
-          <w:t>38</w:t>
+          <w:t>39</w:t>
         </w:r>
         <w:r>
           <w:rPr>
@@ -4427,7 +4521,7 @@
           <w:lang w:eastAsia="en-US"/>
         </w:rPr>
       </w:pPr>
-      <w:hyperlink w:anchor="_Toc397375065" w:history="1">
+      <w:hyperlink w:anchor="_Toc397445639" w:history="1">
         <w:r>
           <w:rPr>
             <w:rStyle w:val="Hyperlink"/>
@@ -4475,7 +4569,7 @@
             <w:noProof/>
             <w:webHidden/>
           </w:rPr>
-          <w:instrText xml:space="preserve"> PAGEREF _Toc397375065 \h </w:instrText>
+          <w:instrText xml:space="preserve"> PAGEREF _Toc397445639 \h </w:instrText>
         </w:r>
         <w:r>
           <w:rPr>
@@ -4495,7 +4589,7 @@
             <w:noProof/>
             <w:webHidden/>
           </w:rPr>
-          <w:t>38</w:t>
+          <w:t>39</w:t>
         </w:r>
         <w:r>
           <w:rPr>
@@ -4523,7 +4617,7 @@
           <w:lang w:eastAsia="en-US"/>
         </w:rPr>
       </w:pPr>
-      <w:hyperlink w:anchor="_Toc397375066" w:history="1">
+      <w:hyperlink w:anchor="_Toc397445640" w:history="1">
         <w:r>
           <w:rPr>
             <w:rStyle w:val="Hyperlink"/>
@@ -4571,7 +4665,7 @@
             <w:noProof/>
             <w:webHidden/>
           </w:rPr>
-          <w:instrText xml:space="preserve"> PAGEREF _Toc397375066 \h </w:instrText>
+          <w:instrText xml:space="preserve"> PAGEREF _Toc397445640 \h </w:instrText>
         </w:r>
         <w:r>
           <w:rPr>
@@ -4591,7 +4685,7 @@
             <w:noProof/>
             <w:webHidden/>
           </w:rPr>
-          <w:t>38</w:t>
+          <w:t>39</w:t>
         </w:r>
         <w:r>
           <w:rPr>
@@ -4619,7 +4713,7 @@
           <w:lang w:eastAsia="en-US"/>
         </w:rPr>
       </w:pPr>
-      <w:hyperlink w:anchor="_Toc397375067" w:history="1">
+      <w:hyperlink w:anchor="_Toc397445641" w:history="1">
         <w:r>
           <w:rPr>
             <w:rStyle w:val="Hyperlink"/>
@@ -4667,7 +4761,7 @@
             <w:noProof/>
             <w:webHidden/>
           </w:rPr>
-          <w:instrText xml:space="preserve"> PAGEREF _Toc397375067 \h </w:instrText>
+          <w:instrText xml:space="preserve"> PAGEREF _Toc397445641 \h </w:instrText>
         </w:r>
         <w:r>
           <w:rPr>
@@ -4687,7 +4781,7 @@
             <w:noProof/>
             <w:webHidden/>
           </w:rPr>
-          <w:t>38</w:t>
+          <w:t>39</w:t>
         </w:r>
         <w:r>
           <w:rPr>
@@ -4715,7 +4809,7 @@
           <w:lang w:eastAsia="en-US"/>
         </w:rPr>
       </w:pPr>
-      <w:hyperlink w:anchor="_Toc397375068" w:history="1">
+      <w:hyperlink w:anchor="_Toc397445642" w:history="1">
         <w:r>
           <w:rPr>
             <w:rStyle w:val="Hyperlink"/>
@@ -4763,7 +4857,7 @@
             <w:noProof/>
             <w:webHidden/>
           </w:rPr>
-          <w:instrText xml:space="preserve"> PAGEREF _Toc397375068 \h </w:instrText>
+          <w:instrText xml:space="preserve"> PAGEREF _Toc397445642 \h </w:instrText>
         </w:r>
         <w:r>
           <w:rPr>
@@ -4783,7 +4877,7 @@
             <w:noProof/>
             <w:webHidden/>
           </w:rPr>
-          <w:t>38</w:t>
+          <w:t>39</w:t>
         </w:r>
         <w:r>
           <w:rPr>
@@ -4811,7 +4905,7 @@
           <w:lang w:eastAsia="en-US"/>
         </w:rPr>
       </w:pPr>
-      <w:hyperlink w:anchor="_Toc397375069" w:history="1">
+      <w:hyperlink w:anchor="_Toc397445643" w:history="1">
         <w:r>
           <w:rPr>
             <w:rStyle w:val="Hyperlink"/>
@@ -4859,7 +4953,7 @@
             <w:noProof/>
             <w:webHidden/>
           </w:rPr>
-          <w:instrText xml:space="preserve"> PAGEREF _Toc397375069 \h </w:instrText>
+          <w:instrText xml:space="preserve"> PAGEREF _Toc397445643 \h </w:instrText>
         </w:r>
         <w:r>
           <w:rPr>
@@ -4879,7 +4973,7 @@
             <w:noProof/>
             <w:webHidden/>
           </w:rPr>
-          <w:t>38</w:t>
+          <w:t>39</w:t>
         </w:r>
         <w:r>
           <w:rPr>
@@ -4904,7 +4998,7 @@
           <w:lang w:eastAsia="en-US"/>
         </w:rPr>
       </w:pPr>
-      <w:hyperlink w:anchor="_Toc397375070" w:history="1">
+      <w:hyperlink w:anchor="_Toc397445644" w:history="1">
         <w:r>
           <w:rPr>
             <w:rStyle w:val="Hyperlink"/>
@@ -4946,7 +5040,7 @@
           <w:rPr>
             <w:webHidden/>
           </w:rPr>
-          <w:instrText xml:space="preserve"> PAGEREF _Toc397375070 \h </w:instrText>
+          <w:instrText xml:space="preserve"> PAGEREF _Toc397445644 \h </w:instrText>
         </w:r>
         <w:r>
           <w:rPr>
@@ -4963,7 +5057,7 @@
           <w:rPr>
             <w:webHidden/>
           </w:rPr>
-          <w:t>39</w:t>
+          <w:t>40</w:t>
         </w:r>
         <w:r>
           <w:rPr>
@@ -4990,7 +5084,7 @@
           <w:lang w:eastAsia="en-US"/>
         </w:rPr>
       </w:pPr>
-      <w:hyperlink w:anchor="_Toc397375071" w:history="1">
+      <w:hyperlink w:anchor="_Toc397445645" w:history="1">
         <w:r>
           <w:rPr>
             <w:rStyle w:val="Hyperlink"/>
@@ -5038,7 +5132,7 @@
             <w:noProof/>
             <w:webHidden/>
           </w:rPr>
-          <w:instrText xml:space="preserve"> PAGEREF _Toc397375071 \h </w:instrText>
+          <w:instrText xml:space="preserve"> PAGEREF _Toc397445645 \h </w:instrText>
         </w:r>
         <w:r>
           <w:rPr>
@@ -5058,7 +5152,7 @@
             <w:noProof/>
             <w:webHidden/>
           </w:rPr>
-          <w:t>39</w:t>
+          <w:t>40</w:t>
         </w:r>
         <w:r>
           <w:rPr>
@@ -5086,7 +5180,7 @@
           <w:lang w:eastAsia="en-US"/>
         </w:rPr>
       </w:pPr>
-      <w:hyperlink w:anchor="_Toc397375072" w:history="1">
+      <w:hyperlink w:anchor="_Toc397445646" w:history="1">
         <w:r>
           <w:rPr>
             <w:rStyle w:val="Hyperlink"/>
@@ -5134,7 +5228,7 @@
             <w:noProof/>
             <w:webHidden/>
           </w:rPr>
-          <w:instrText xml:space="preserve"> PAGEREF _Toc397375072 \h </w:instrText>
+          <w:instrText xml:space="preserve"> PAGEREF _Toc397445646 \h </w:instrText>
         </w:r>
         <w:r>
           <w:rPr>
@@ -5154,7 +5248,7 @@
             <w:noProof/>
             <w:webHidden/>
           </w:rPr>
-          <w:t>39</w:t>
+          <w:t>40</w:t>
         </w:r>
         <w:r>
           <w:rPr>
@@ -5182,7 +5276,7 @@
           <w:lang w:eastAsia="en-US"/>
         </w:rPr>
       </w:pPr>
-      <w:hyperlink w:anchor="_Toc397375073" w:history="1">
+      <w:hyperlink w:anchor="_Toc397445647" w:history="1">
         <w:r>
           <w:rPr>
             <w:rStyle w:val="Hyperlink"/>
@@ -5230,7 +5324,7 @@
             <w:noProof/>
             <w:webHidden/>
           </w:rPr>
-          <w:instrText xml:space="preserve"> PAGEREF _Toc397375073 \h </w:instrText>
+          <w:instrText xml:space="preserve"> PAGEREF _Toc397445647 \h </w:instrText>
         </w:r>
         <w:r>
           <w:rPr>
@@ -5250,7 +5344,7 @@
             <w:noProof/>
             <w:webHidden/>
           </w:rPr>
-          <w:t>39</w:t>
+          <w:t>40</w:t>
         </w:r>
         <w:r>
           <w:rPr>
@@ -5278,7 +5372,7 @@
           <w:lang w:eastAsia="en-US"/>
         </w:rPr>
       </w:pPr>
-      <w:hyperlink w:anchor="_Toc397375074" w:history="1">
+      <w:hyperlink w:anchor="_Toc397445648" w:history="1">
         <w:r>
           <w:rPr>
             <w:rStyle w:val="Hyperlink"/>
@@ -5326,7 +5420,7 @@
             <w:noProof/>
             <w:webHidden/>
           </w:rPr>
-          <w:instrText xml:space="preserve"> PAGEREF _Toc397375074 \h </w:instrText>
+          <w:instrText xml:space="preserve"> PAGEREF _Toc397445648 \h </w:instrText>
         </w:r>
         <w:r>
           <w:rPr>
@@ -5346,7 +5440,7 @@
             <w:noProof/>
             <w:webHidden/>
           </w:rPr>
-          <w:t>39</w:t>
+          <w:t>40</w:t>
         </w:r>
         <w:r>
           <w:rPr>
@@ -5374,7 +5468,7 @@
           <w:lang w:eastAsia="en-US"/>
         </w:rPr>
       </w:pPr>
-      <w:hyperlink w:anchor="_Toc397375075" w:history="1">
+      <w:hyperlink w:anchor="_Toc397445649" w:history="1">
         <w:r>
           <w:rPr>
             <w:rStyle w:val="Hyperlink"/>
@@ -5422,7 +5516,7 @@
             <w:noProof/>
             <w:webHidden/>
           </w:rPr>
-          <w:instrText xml:space="preserve"> PAGEREF _Toc397375075 \h </w:instrText>
+          <w:instrText xml:space="preserve"> PAGEREF _Toc397445649 \h </w:instrText>
         </w:r>
         <w:r>
           <w:rPr>
@@ -5442,7 +5536,7 @@
             <w:noProof/>
             <w:webHidden/>
           </w:rPr>
-          <w:t>39</w:t>
+          <w:t>40</w:t>
         </w:r>
         <w:r>
           <w:rPr>
@@ -5470,7 +5564,7 @@
           <w:lang w:eastAsia="en-US"/>
         </w:rPr>
       </w:pPr>
-      <w:hyperlink w:anchor="_Toc397375076" w:history="1">
+      <w:hyperlink w:anchor="_Toc397445650" w:history="1">
         <w:r>
           <w:rPr>
             <w:rStyle w:val="Hyperlink"/>
@@ -5518,7 +5612,7 @@
             <w:noProof/>
             <w:webHidden/>
           </w:rPr>
-          <w:instrText xml:space="preserve"> PAGEREF _Toc397375076 \h </w:instrText>
+          <w:instrText xml:space="preserve"> PAGEREF _Toc397445650 \h </w:instrText>
         </w:r>
         <w:r>
           <w:rPr>
@@ -5538,7 +5632,7 @@
             <w:noProof/>
             <w:webHidden/>
           </w:rPr>
-          <w:t>39</w:t>
+          <w:t>40</w:t>
         </w:r>
         <w:r>
           <w:rPr>
@@ -5563,7 +5657,7 @@
           <w:lang w:eastAsia="en-US"/>
         </w:rPr>
       </w:pPr>
-      <w:hyperlink w:anchor="_Toc397375077" w:history="1">
+      <w:hyperlink w:anchor="_Toc397445651" w:history="1">
         <w:r>
           <w:rPr>
             <w:rStyle w:val="Hyperlink"/>
@@ -5605,7 +5699,7 @@
           <w:rPr>
             <w:webHidden/>
           </w:rPr>
-          <w:instrText xml:space="preserve"> PAGEREF _Toc397375077 \h </w:instrText>
+          <w:instrText xml:space="preserve"> PAGEREF _Toc397445651 \h </w:instrText>
         </w:r>
         <w:r>
           <w:rPr>
@@ -5622,7 +5716,7 @@
           <w:rPr>
             <w:webHidden/>
           </w:rPr>
-          <w:t>40</w:t>
+          <w:t>41</w:t>
         </w:r>
         <w:r>
           <w:rPr>
@@ -5649,7 +5743,7 @@
           <w:lang w:eastAsia="en-US"/>
         </w:rPr>
       </w:pPr>
-      <w:hyperlink w:anchor="_Toc397375078" w:history="1">
+      <w:hyperlink w:anchor="_Toc397445652" w:history="1">
         <w:r>
           <w:rPr>
             <w:rStyle w:val="Hyperlink"/>
@@ -5697,7 +5791,7 @@
             <w:noProof/>
             <w:webHidden/>
           </w:rPr>
-          <w:instrText xml:space="preserve"> PAGEREF _Toc397375078 \h </w:instrText>
+          <w:instrText xml:space="preserve"> PAGEREF _Toc397445652 \h </w:instrText>
         </w:r>
         <w:r>
           <w:rPr>
@@ -5717,7 +5811,7 @@
             <w:noProof/>
             <w:webHidden/>
           </w:rPr>
-          <w:t>40</w:t>
+          <w:t>41</w:t>
         </w:r>
         <w:r>
           <w:rPr>
@@ -5745,7 +5839,7 @@
           <w:lang w:eastAsia="en-US"/>
         </w:rPr>
       </w:pPr>
-      <w:hyperlink w:anchor="_Toc397375079" w:history="1">
+      <w:hyperlink w:anchor="_Toc397445653" w:history="1">
         <w:r>
           <w:rPr>
             <w:rStyle w:val="Hyperlink"/>
@@ -5793,7 +5887,7 @@
             <w:noProof/>
             <w:webHidden/>
           </w:rPr>
-          <w:instrText xml:space="preserve"> PAGEREF _Toc397375079 \h </w:instrText>
+          <w:instrText xml:space="preserve"> PAGEREF _Toc397445653 \h </w:instrText>
         </w:r>
         <w:r>
           <w:rPr>
@@ -5813,7 +5907,7 @@
             <w:noProof/>
             <w:webHidden/>
           </w:rPr>
-          <w:t>40</w:t>
+          <w:t>41</w:t>
         </w:r>
         <w:r>
           <w:rPr>
@@ -5838,7 +5932,7 @@
           <w:lang w:eastAsia="en-US"/>
         </w:rPr>
       </w:pPr>
-      <w:hyperlink w:anchor="_Toc397375080" w:history="1">
+      <w:hyperlink w:anchor="_Toc397445654" w:history="1">
         <w:r>
           <w:rPr>
             <w:rStyle w:val="Hyperlink"/>
@@ -5881,7 +5975,7 @@
           <w:rPr>
             <w:webHidden/>
           </w:rPr>
-          <w:instrText xml:space="preserve"> PAGEREF _Toc397375080 \h </w:instrText>
+          <w:instrText xml:space="preserve"> PAGEREF _Toc397445654 \h </w:instrText>
         </w:r>
         <w:r>
           <w:rPr>
@@ -5898,7 +5992,7 @@
           <w:rPr>
             <w:webHidden/>
           </w:rPr>
-          <w:t>41</w:t>
+          <w:t>42</w:t>
         </w:r>
         <w:r>
           <w:rPr>
@@ -5925,7 +6019,7 @@
           <w:lang w:eastAsia="en-US"/>
         </w:rPr>
       </w:pPr>
-      <w:hyperlink w:anchor="_Toc397375081" w:history="1">
+      <w:hyperlink w:anchor="_Toc397445655" w:history="1">
         <w:r>
           <w:rPr>
             <w:rStyle w:val="Hyperlink"/>
@@ -5972,7 +6066,7 @@
             <w:noProof/>
             <w:webHidden/>
           </w:rPr>
-          <w:instrText xml:space="preserve"> PAGEREF _Toc397375081 \h </w:instrText>
+          <w:instrText xml:space="preserve"> PAGEREF _Toc397445655 \h </w:instrText>
         </w:r>
         <w:r>
           <w:rPr>
@@ -5992,7 +6086,7 @@
             <w:noProof/>
             <w:webHidden/>
           </w:rPr>
-          <w:t>42</w:t>
+          <w:t>43</w:t>
         </w:r>
         <w:r>
           <w:rPr>
@@ -6007,7 +6101,7 @@
       <w:pPr>
         <w:pStyle w:val="TOC3"/>
         <w:tabs>
-          <w:tab w:val="left" w:pos="2193"/>
+          <w:tab w:val="left" w:pos="2113"/>
           <w:tab w:val="right" w:leader="dot" w:pos="8296"/>
         </w:tabs>
         <w:rPr>
@@ -6021,13 +6115,13 @@
           <w:lang w:eastAsia="en-US"/>
         </w:rPr>
       </w:pPr>
-      <w:hyperlink w:anchor="_Toc397375082" w:history="1">
+      <w:hyperlink w:anchor="_Toc397445656" w:history="1">
         <w:r>
           <w:rPr>
             <w:rStyle w:val="Hyperlink"/>
             <w:noProof/>
           </w:rPr>
-          <w:t>Приложение 1:</w:t>
+          <w:t>Приложение 1</w:t>
         </w:r>
         <w:r>
           <w:rPr>
@@ -6068,7 +6162,7 @@
             <w:noProof/>
             <w:webHidden/>
           </w:rPr>
-          <w:instrText xml:space="preserve"> PAGEREF _Toc397375082 \h </w:instrText>
+          <w:instrText xml:space="preserve"> PAGEREF _Toc397445656 \h </w:instrText>
         </w:r>
         <w:r>
           <w:rPr>
@@ -6088,7 +6182,7 @@
             <w:noProof/>
             <w:webHidden/>
           </w:rPr>
-          <w:t>42</w:t>
+          <w:t>43</w:t>
         </w:r>
         <w:r>
           <w:rPr>
@@ -6103,7 +6197,7 @@
       <w:pPr>
         <w:pStyle w:val="TOC3"/>
         <w:tabs>
-          <w:tab w:val="left" w:pos="2193"/>
+          <w:tab w:val="left" w:pos="2113"/>
           <w:tab w:val="right" w:leader="dot" w:pos="8296"/>
         </w:tabs>
         <w:rPr>
@@ -6117,13 +6211,13 @@
           <w:lang w:eastAsia="en-US"/>
         </w:rPr>
       </w:pPr>
-      <w:hyperlink w:anchor="_Toc397375083" w:history="1">
+      <w:hyperlink w:anchor="_Toc397445657" w:history="1">
         <w:r>
           <w:rPr>
             <w:rStyle w:val="Hyperlink"/>
             <w:noProof/>
           </w:rPr>
-          <w:t>Приложение 2:</w:t>
+          <w:t>Приложение 2</w:t>
         </w:r>
         <w:r>
           <w:rPr>
@@ -6164,7 +6258,7 @@
             <w:noProof/>
             <w:webHidden/>
           </w:rPr>
-          <w:instrText xml:space="preserve"> PAGEREF _Toc397375083 \h </w:instrText>
+          <w:instrText xml:space="preserve"> PAGEREF _Toc397445657 \h </w:instrText>
         </w:r>
         <w:r>
           <w:rPr>
@@ -6184,7 +6278,7 @@
             <w:noProof/>
             <w:webHidden/>
           </w:rPr>
-          <w:t>43</w:t>
+          <w:t>44</w:t>
         </w:r>
         <w:r>
           <w:rPr>
@@ -6199,7 +6293,7 @@
       <w:pPr>
         <w:pStyle w:val="TOC3"/>
         <w:tabs>
-          <w:tab w:val="left" w:pos="2193"/>
+          <w:tab w:val="left" w:pos="2113"/>
           <w:tab w:val="right" w:leader="dot" w:pos="8296"/>
         </w:tabs>
         <w:rPr>
@@ -6213,13 +6307,13 @@
           <w:lang w:eastAsia="en-US"/>
         </w:rPr>
       </w:pPr>
-      <w:hyperlink w:anchor="_Toc397375084" w:history="1">
+      <w:hyperlink w:anchor="_Toc397445658" w:history="1">
         <w:r>
           <w:rPr>
             <w:rStyle w:val="Hyperlink"/>
             <w:noProof/>
           </w:rPr>
-          <w:t>Приложение 3:</w:t>
+          <w:t>Приложение 3</w:t>
         </w:r>
         <w:r>
           <w:rPr>
@@ -6260,7 +6354,7 @@
             <w:noProof/>
             <w:webHidden/>
           </w:rPr>
-          <w:instrText xml:space="preserve"> PAGEREF _Toc397375084 \h </w:instrText>
+          <w:instrText xml:space="preserve"> PAGEREF _Toc397445658 \h </w:instrText>
         </w:r>
         <w:r>
           <w:rPr>
@@ -6280,7 +6374,7 @@
             <w:noProof/>
             <w:webHidden/>
           </w:rPr>
-          <w:t>43</w:t>
+          <w:t>44</w:t>
         </w:r>
         <w:r>
           <w:rPr>
@@ -6306,8 +6400,8 @@
         <w:lastRenderedPageBreak/>
         <w:fldChar w:fldCharType="end"/>
       </w:r>
-      <w:bookmarkStart w:id="1" w:name="_Toc397092983"/>
-      <w:bookmarkStart w:id="2" w:name="_Toc397375025"/>
+      <w:bookmarkStart w:id="0" w:name="_Toc397092983"/>
+      <w:bookmarkStart w:id="1" w:name="_Toc397445598"/>
       <w:r>
         <w:t>Увод</w:t>
       </w:r>
@@ -6349,8 +6443,56 @@
         </w:rPr>
         <w:t>стр.)</w:t>
       </w:r>
+      <w:bookmarkEnd w:id="0"/>
       <w:bookmarkEnd w:id="1"/>
+    </w:p>
+    <w:p>
+      <w:pPr>
+        <w:pStyle w:val="Heading2"/>
+        <w:rPr>
+          <w:lang w:val="ru-RU"/>
+        </w:rPr>
+      </w:pPr>
+      <w:bookmarkStart w:id="2" w:name="_Toc397092984"/>
+      <w:bookmarkStart w:id="3" w:name="_Toc397445599"/>
+      <w:r>
+        <w:t xml:space="preserve">Актуалност на проблема </w:t>
+      </w:r>
+      <w:r>
+        <w:t>и</w:t>
+      </w:r>
+      <w:r>
+        <w:t xml:space="preserve"> мотивация</w:t>
+      </w:r>
+      <w:r>
+        <w:rPr>
+          <w:lang w:val="ru-RU"/>
+        </w:rPr>
+        <w:t xml:space="preserve"> </w:t>
+      </w:r>
+      <w:r>
+        <w:rPr>
+          <w:color w:val="FF0000"/>
+          <w:lang w:val="ru-RU"/>
+        </w:rPr>
+        <w:t>(0,5-</w:t>
+      </w:r>
+      <w:r>
+        <w:rPr>
+          <w:color w:val="FF0000"/>
+          <w:lang w:val="ru-RU"/>
+        </w:rPr>
+        <w:t>1</w:t>
+      </w:r>
+      <w:r>
+        <w:rPr>
+          <w:color w:val="FF0000"/>
+          <w:lang w:val="ru-RU"/>
+        </w:rPr>
+        <w:t>стр.)</w:t>
+      </w:r>
       <w:bookmarkEnd w:id="2"/>
+      <w:bookmarkEnd w:id="3"/>
     </w:p>
     <w:p>
       <w:pPr>
@@ -6359,16 +6501,10 @@
           <w:lang w:val="ru-RU"/>
         </w:rPr>
       </w:pPr>
-      <w:bookmarkStart w:id="3" w:name="_Toc397092984"/>
-      <w:bookmarkStart w:id="4" w:name="_Toc397375026"/>
-      <w:r>
-        <w:t xml:space="preserve">Актуалност на проблема </w:t>
-      </w:r>
-      <w:r>
-        <w:t>и</w:t>
-      </w:r>
-      <w:r>
-        <w:t xml:space="preserve"> мотивация</w:t>
+      <w:bookmarkStart w:id="4" w:name="_Toc397092985"/>
+      <w:bookmarkStart w:id="5" w:name="_Toc397445600"/>
+      <w:r>
+        <w:t>Цел и задачи на дипломната работа</w:t>
       </w:r>
       <w:r>
         <w:rPr>
@@ -6381,139 +6517,97 @@
           <w:color w:val="FF0000"/>
           <w:lang w:val="ru-RU"/>
         </w:rPr>
-        <w:t>(0,5-</w:t>
-      </w:r>
-      <w:r>
-        <w:rPr>
-          <w:color w:val="FF0000"/>
+        <w:t>(1-2стр.)</w:t>
+      </w:r>
+      <w:bookmarkEnd w:id="4"/>
+      <w:bookmarkEnd w:id="5"/>
+    </w:p>
+    <w:p>
+      <w:pPr>
+        <w:pStyle w:val="Heading2"/>
+      </w:pPr>
+      <w:bookmarkStart w:id="6" w:name="_Toc397092986"/>
+      <w:bookmarkStart w:id="7" w:name="_Toc397445601"/>
+      <w:r>
+        <w:t>О</w:t>
+      </w:r>
+      <w:r>
+        <w:t>чаквани ползи от реализацията</w:t>
+      </w:r>
+      <w:r>
+        <w:rPr>
           <w:lang w:val="ru-RU"/>
         </w:rPr>
-        <w:t>1</w:t>
+        <w:t xml:space="preserve"> </w:t>
       </w:r>
       <w:r>
         <w:rPr>
           <w:color w:val="FF0000"/>
           <w:lang w:val="ru-RU"/>
         </w:rPr>
-        <w:t>стр.)</w:t>
-      </w:r>
-      <w:bookmarkEnd w:id="3"/>
-      <w:bookmarkEnd w:id="4"/>
-    </w:p>
-    <w:p>
-      <w:pPr>
-        <w:pStyle w:val="Heading2"/>
-        <w:rPr>
-          <w:lang w:val="ru-RU"/>
-        </w:rPr>
-      </w:pPr>
-      <w:bookmarkStart w:id="5" w:name="_Toc397092985"/>
-      <w:bookmarkStart w:id="6" w:name="_Toc397375027"/>
-      <w:r>
-        <w:t>Цел и задачи на дипломната работа</w:t>
-      </w:r>
-      <w:r>
-        <w:rPr>
-          <w:lang w:val="ru-RU"/>
-        </w:rPr>
-        <w:t xml:space="preserve"> </w:t>
-      </w:r>
-      <w:r>
-        <w:rPr>
-          <w:color w:val="FF0000"/>
-          <w:lang w:val="ru-RU"/>
-        </w:rPr>
         <w:t>(1-2стр.)</w:t>
       </w:r>
-      <w:bookmarkEnd w:id="5"/>
       <w:bookmarkEnd w:id="6"/>
-    </w:p>
-    <w:p>
-      <w:pPr>
-        <w:pStyle w:val="Heading2"/>
-      </w:pPr>
-      <w:bookmarkStart w:id="7" w:name="_Toc397092986"/>
-      <w:bookmarkStart w:id="8" w:name="_Toc397375028"/>
-      <w:r>
-        <w:t>О</w:t>
-      </w:r>
-      <w:r>
-        <w:t>чаквани ползи от реализацията</w:t>
-      </w:r>
-      <w:r>
-        <w:rPr>
-          <w:lang w:val="ru-RU"/>
-        </w:rPr>
-        <w:t xml:space="preserve"> </w:t>
-      </w:r>
-      <w:r>
-        <w:rPr>
-          <w:color w:val="FF0000"/>
-          <w:lang w:val="ru-RU"/>
-        </w:rPr>
-        <w:t>(1-2стр.)</w:t>
-      </w:r>
       <w:bookmarkEnd w:id="7"/>
+    </w:p>
+    <w:p>
+      <w:r>
+        <w:t>През 1985-а година Lehman и Belady изложиха така наречените Леманови закони. От тези пет, следните два закона(по-скоро хипотези), имат отношение към текущата работа:</w:t>
+      </w:r>
+    </w:p>
+    <w:p>
+      <w:pPr>
+        <w:pStyle w:val="ListParagraph"/>
+      </w:pPr>
+      <w:r>
+        <w:rPr>
+          <w:b/>
+        </w:rPr>
+        <w:t>(1) Закон за непрекъснатост на промяната:</w:t>
+      </w:r>
+      <w:r>
+        <w:t xml:space="preserve"> Програма, която се използва в естествена среда задължително трябва да се променя или прогресивно ще става все повече и повече неизползваема.</w:t>
+      </w:r>
+    </w:p>
+    <w:p>
+      <w:pPr>
+        <w:pStyle w:val="ListParagraph"/>
+      </w:pPr>
+      <w:r>
+        <w:rPr>
+          <w:b/>
+        </w:rPr>
+        <w:t>(2) Закон за нарастващата сложност:</w:t>
+      </w:r>
+      <w:r>
+        <w:t xml:space="preserve"> С развитието на една програма нейната структура става все по-сложна. Все повече ресурси са необходими за да се спазва и опростява нейната структура.</w:t>
+      </w:r>
+    </w:p>
+    <w:p>
+      <w:r>
+        <w:t xml:space="preserve">Целта на този документ е да предостави метод и решение за придържане към оригиналната структура на дадена система и опростяването й, което допринася възможността за </w:t>
+      </w:r>
+      <w:r>
+        <w:rPr>
+          <w:b/>
+        </w:rPr>
+        <w:t>еволюирането на програмата</w:t>
+      </w:r>
+      <w:r>
+        <w:t>. Еволюция на програмата може да бъде корекция на грешки, подобряване на производителността или други атрибути, адаптиране на продукта към променена среда или добавяне на функционалност.</w:t>
+      </w:r>
+    </w:p>
+    <w:p>
+      <w:pPr>
+        <w:pStyle w:val="Heading3"/>
+      </w:pPr>
+      <w:bookmarkStart w:id="8" w:name="_Toc397092987"/>
+      <w:bookmarkStart w:id="9" w:name="_Toc397445602"/>
+      <w:r>
+        <w:t>Състояние на индустрията</w:t>
+      </w:r>
       <w:bookmarkEnd w:id="8"/>
-    </w:p>
-    <w:p>
-      <w:r>
-        <w:t>През 1985-а година Lehman и Belady изложиха така наречените Леманови закони. От тези пет, следните два закона(по-скоро хипотези), имат отношение към текущата работа:</w:t>
-      </w:r>
-    </w:p>
-    <w:p>
-      <w:pPr>
-        <w:pStyle w:val="ListParagraph"/>
-      </w:pPr>
-      <w:r>
-        <w:rPr>
-          <w:b/>
-        </w:rPr>
-        <w:t>(1) Закон за непрекъснатост на промяната:</w:t>
-      </w:r>
-      <w:r>
-        <w:t xml:space="preserve"> Програма, която се използва в естествена среда задължително трябва да се променя или прогресивно ще става все повече и повече неизползваема.</w:t>
-      </w:r>
-    </w:p>
-    <w:p>
-      <w:pPr>
-        <w:pStyle w:val="ListParagraph"/>
-      </w:pPr>
-      <w:r>
-        <w:rPr>
-          <w:b/>
-        </w:rPr>
-        <w:t>(2) Закон за нарастващата сложност:</w:t>
-      </w:r>
-      <w:r>
-        <w:t xml:space="preserve"> С развитието на една програма нейната структура става все по-сложна. Все повече ресурси са необходими за да се спазва и опростява нейната структура.</w:t>
-      </w:r>
-    </w:p>
-    <w:p>
-      <w:r>
-        <w:t xml:space="preserve">Целта на този документ е да предостави метод и решение за придържане към оригиналната структура на дадена система и опростяването й, което допринася възможността за </w:t>
-      </w:r>
-      <w:r>
-        <w:rPr>
-          <w:b/>
-        </w:rPr>
-        <w:t>еволюирането на програмата</w:t>
-      </w:r>
-      <w:r>
-        <w:t>. Еволюция на програмата може да бъде корекция на грешки, подобряване на производителността или други атрибути, адаптиране на продукта към променена среда или добавяне на функционалност.</w:t>
-      </w:r>
-    </w:p>
-    <w:p>
-      <w:pPr>
-        <w:pStyle w:val="Heading3"/>
-      </w:pPr>
-      <w:bookmarkStart w:id="9" w:name="_Toc397092987"/>
-      <w:bookmarkStart w:id="10" w:name="_Toc397375029"/>
-      <w:r>
-        <w:t>Състояние на индустрията</w:t>
-      </w:r>
       <w:bookmarkEnd w:id="9"/>
-      <w:bookmarkEnd w:id="10"/>
     </w:p>
     <w:p>
       <w:r>
@@ -6547,13 +6641,13 @@
       <w:pPr>
         <w:pStyle w:val="Heading3"/>
       </w:pPr>
-      <w:bookmarkStart w:id="11" w:name="_Toc397092988"/>
-      <w:bookmarkStart w:id="12" w:name="_Toc397375030"/>
+      <w:bookmarkStart w:id="10" w:name="_Toc397092988"/>
+      <w:bookmarkStart w:id="11" w:name="_Toc397445603"/>
       <w:r>
         <w:t>Важност на Софтуерната Архитектура</w:t>
       </w:r>
+      <w:bookmarkEnd w:id="10"/>
       <w:bookmarkEnd w:id="11"/>
-      <w:bookmarkEnd w:id="12"/>
     </w:p>
     <w:p>
       <w:r>
@@ -6640,86 +6734,86 @@
       <w:pPr>
         <w:pStyle w:val="Heading3"/>
       </w:pPr>
-      <w:bookmarkStart w:id="13" w:name="_Toc397092989"/>
-      <w:bookmarkStart w:id="14" w:name="_Toc397375031"/>
+      <w:bookmarkStart w:id="12" w:name="_Toc397092989"/>
+      <w:bookmarkStart w:id="13" w:name="_Toc397445604"/>
       <w:r>
         <w:t>Изледване на архитектурното възстановяване</w:t>
       </w:r>
+      <w:bookmarkEnd w:id="12"/>
       <w:bookmarkEnd w:id="13"/>
+      <w:r>
+        <w:t xml:space="preserve"> </w:t>
+      </w:r>
+    </w:p>
+    <w:p>
+      <w:r>
+        <w:t xml:space="preserve">Архитектурното възстановяване се състои в откриване на </w:t>
+      </w:r>
+      <w:r>
+        <w:rPr>
+          <w:b/>
+        </w:rPr>
+        <w:t>компоненти</w:t>
+      </w:r>
+      <w:r>
+        <w:t xml:space="preserve"> (изчислителни части) и </w:t>
+      </w:r>
+      <w:r>
+        <w:rPr>
+          <w:b/>
+        </w:rPr>
+        <w:t>конектори</w:t>
+      </w:r>
+      <w:r>
+        <w:t>(точки на комуникация) в система.</w:t>
+      </w:r>
+    </w:p>
+    <w:p>
+      <w:r>
+        <w:tab/>
+      </w:r>
+      <w:r>
+        <w:rPr>
+          <w:b/>
+        </w:rPr>
+        <w:t>Възстановяване на компоненти:</w:t>
+      </w:r>
+      <w:r>
+        <w:t xml:space="preserve"> Основна тема във възстановяването на компоненти е разпознаването на подсистеми (Schwanke, 1991), друга е възстановяването на обекти и абстрактни типове на данни. Въпреки, че разпознаването на абстрактни типове и обекти често се използва като техника за преизползване информацията, която ни дава е на ниско ниво.</w:t>
+      </w:r>
+    </w:p>
+    <w:p>
+      <w:r>
+        <w:tab/>
+      </w:r>
+      <w:r>
+        <w:rPr>
+          <w:b/>
+        </w:rPr>
+        <w:t>Възстановяване на конектори:</w:t>
+      </w:r>
+      <w:r>
+        <w:t xml:space="preserve"> Конектори за последователни и паралелни системи са основните цели на възстановяването на конектори. Въпреки, че наследените системи са често последователни и монолитни. Извикване на функции е най-първичния и популярен тип конектор в такъв тип системи. Друг често срещан тип комуникация м/у подсистеми е чрез споделени глобални променливи. След конекторите на по-високо ниво откриваме атомарните компоненти.</w:t>
+      </w:r>
+    </w:p>
+    <w:p/>
+    <w:p>
+      <w:pPr>
+        <w:pStyle w:val="Heading2"/>
+        <w:rPr>
+          <w:color w:val="FF0000"/>
+        </w:rPr>
+      </w:pPr>
+      <w:bookmarkStart w:id="14" w:name="_Toc397092990"/>
+      <w:bookmarkStart w:id="15" w:name="_Toc397445605"/>
+      <w:r>
+        <w:rPr>
+          <w:color w:val="FF0000"/>
+        </w:rPr>
+        <w:t>Структура на дипломната работа (0,5-1стр.)</w:t>
+      </w:r>
       <w:bookmarkEnd w:id="14"/>
-      <w:r>
-        <w:t xml:space="preserve"> </w:t>
-      </w:r>
-    </w:p>
-    <w:p>
-      <w:r>
-        <w:t xml:space="preserve">Архитектурното възстановяване се състои в откриване на </w:t>
-      </w:r>
-      <w:r>
-        <w:rPr>
-          <w:b/>
-        </w:rPr>
-        <w:t>компоненти</w:t>
-      </w:r>
-      <w:r>
-        <w:t xml:space="preserve"> (изчислителни части) и </w:t>
-      </w:r>
-      <w:r>
-        <w:rPr>
-          <w:b/>
-        </w:rPr>
-        <w:t>конектори</w:t>
-      </w:r>
-      <w:r>
-        <w:t>(точки на комуникация) в система.</w:t>
-      </w:r>
-    </w:p>
-    <w:p>
-      <w:r>
-        <w:tab/>
-      </w:r>
-      <w:r>
-        <w:rPr>
-          <w:b/>
-        </w:rPr>
-        <w:t>Възстановяване на компоненти:</w:t>
-      </w:r>
-      <w:r>
-        <w:t xml:space="preserve"> Основна тема във възстановяването на компоненти е разпознаването на подсистеми (Schwanke, 1991), друга е възстановяването на обекти и абстрактни типове на данни. Въпреки, че разпознаването на абстрактни типове и обекти често се използва като техника за преизползване информацията, която ни дава е на ниско ниво.</w:t>
-      </w:r>
-    </w:p>
-    <w:p>
-      <w:r>
-        <w:tab/>
-      </w:r>
-      <w:r>
-        <w:rPr>
-          <w:b/>
-        </w:rPr>
-        <w:t>Възстановяване на конектори:</w:t>
-      </w:r>
-      <w:r>
-        <w:t xml:space="preserve"> Конектори за последователни и паралелни системи са основните цели на възстановяването на конектори. Въпреки, че наследените системи са често последователни и монолитни. Извикване на функции е най-първичния и популярен тип конектор в такъв тип системи. Друг често срещан тип комуникация м/у подсистеми е чрез споделени глобални променливи. След конекторите на по-високо ниво откриваме атомарните компоненти.</w:t>
-      </w:r>
-    </w:p>
-    <w:p/>
-    <w:p>
-      <w:pPr>
-        <w:pStyle w:val="Heading2"/>
-        <w:rPr>
-          <w:color w:val="FF0000"/>
-        </w:rPr>
-      </w:pPr>
-      <w:bookmarkStart w:id="15" w:name="_Toc397092990"/>
-      <w:bookmarkStart w:id="16" w:name="_Toc397375032"/>
-      <w:r>
-        <w:rPr>
-          <w:color w:val="FF0000"/>
-        </w:rPr>
-        <w:t>Структура на дипломната работа (0,5-1стр.)</w:t>
-      </w:r>
       <w:bookmarkEnd w:id="15"/>
-      <w:bookmarkEnd w:id="16"/>
     </w:p>
     <w:p>
       <w:pPr>
@@ -6732,8 +6826,8 @@
       <w:pPr>
         <w:pStyle w:val="Heading1"/>
       </w:pPr>
-      <w:bookmarkStart w:id="17" w:name="_Toc397092991"/>
-      <w:bookmarkStart w:id="18" w:name="_Toc397375033"/>
+      <w:bookmarkStart w:id="16" w:name="_Toc397092991"/>
+      <w:bookmarkStart w:id="17" w:name="_Toc397445606"/>
       <w:r>
         <w:lastRenderedPageBreak/>
         <w:t>Преглед</w:t>
@@ -6744,8 +6838,8 @@
         </w:rPr>
         <w:t xml:space="preserve"> на предметната област</w:t>
       </w:r>
+      <w:bookmarkEnd w:id="16"/>
       <w:bookmarkEnd w:id="17"/>
-      <w:bookmarkEnd w:id="18"/>
       <w:r>
         <w:rPr>
           <w:lang w:val="ru-RU"/>
@@ -6829,38 +6923,38 @@
       <w:pPr>
         <w:pStyle w:val="Heading2"/>
       </w:pPr>
-      <w:bookmarkStart w:id="19" w:name="_Toc397092992"/>
-      <w:bookmarkStart w:id="20" w:name="_Toc397375034"/>
+      <w:bookmarkStart w:id="18" w:name="_Toc397092992"/>
+      <w:bookmarkStart w:id="19" w:name="_Toc397445607"/>
       <w:r>
         <w:t>Основни д</w:t>
       </w:r>
       <w:r>
         <w:t>ефиниции</w:t>
       </w:r>
+      <w:bookmarkEnd w:id="18"/>
       <w:bookmarkEnd w:id="19"/>
+    </w:p>
+    <w:p/>
+    <w:p>
+      <w:pPr>
+        <w:pStyle w:val="Heading3"/>
+      </w:pPr>
+      <w:bookmarkStart w:id="20" w:name="_Toc397092993"/>
+      <w:bookmarkStart w:id="21" w:name="_Toc397445608"/>
+      <w:r>
+        <w:t xml:space="preserve">Нотация </w:t>
+      </w:r>
+      <w:r>
+        <w:t>(</w:t>
+      </w:r>
+      <w:r>
+        <w:t>Atomic Architectural Component Recovery – bible</w:t>
+      </w:r>
+      <w:r>
+        <w:t>)</w:t>
+      </w:r>
       <w:bookmarkEnd w:id="20"/>
-    </w:p>
-    <w:p/>
-    <w:p>
-      <w:pPr>
-        <w:pStyle w:val="Heading3"/>
-      </w:pPr>
-      <w:bookmarkStart w:id="21" w:name="_Toc397092993"/>
-      <w:bookmarkStart w:id="22" w:name="_Toc397375035"/>
-      <w:r>
-        <w:t xml:space="preserve">Нотация </w:t>
-      </w:r>
-      <w:r>
-        <w:t>(</w:t>
-      </w:r>
-      <w:r>
-        <w:t>Atomic Architectural Component Recovery – bible</w:t>
-      </w:r>
-      <w:r>
-        <w:t>)</w:t>
-      </w:r>
       <w:bookmarkEnd w:id="21"/>
-      <w:bookmarkEnd w:id="22"/>
     </w:p>
     <w:p>
       <w:pPr>
@@ -6980,7 +7074,7 @@
         <w:pStyle w:val="Caption"/>
         <w:jc w:val="center"/>
       </w:pPr>
-      <w:bookmarkStart w:id="23" w:name="_Ref397097887"/>
+      <w:bookmarkStart w:id="22" w:name="_Ref397097887"/>
       <w:r>
         <w:t xml:space="preserve">Фигура </w:t>
       </w:r>
@@ -6995,7 +7089,7 @@
       <w:r>
         <w:t xml:space="preserve"> (Връзка между термините)</w:t>
       </w:r>
-      <w:bookmarkEnd w:id="23"/>
+      <w:bookmarkEnd w:id="22"/>
     </w:p>
     <w:p>
       <w:pPr>
@@ -7158,18 +7252,18 @@
       <w:pPr>
         <w:pStyle w:val="Heading3"/>
       </w:pPr>
-      <w:bookmarkStart w:id="24" w:name="__RefHeading__1581_2042850511"/>
-      <w:bookmarkStart w:id="25" w:name="_Toc397092994"/>
-      <w:bookmarkStart w:id="26" w:name="_Toc397375036"/>
+      <w:bookmarkStart w:id="23" w:name="__RefHeading__1581_2042850511"/>
+      <w:bookmarkStart w:id="24" w:name="_Toc397092994"/>
+      <w:bookmarkStart w:id="25" w:name="_Toc397445609"/>
+      <w:bookmarkEnd w:id="23"/>
+      <w:r>
+        <w:t>Терминология</w:t>
+      </w:r>
+      <w:r>
+        <w:t xml:space="preserve"> в софтуерната архитектура</w:t>
+      </w:r>
       <w:bookmarkEnd w:id="24"/>
-      <w:r>
-        <w:t>Терминология</w:t>
-      </w:r>
-      <w:r>
-        <w:t xml:space="preserve"> в софтуерната архитектура</w:t>
-      </w:r>
       <w:bookmarkEnd w:id="25"/>
-      <w:bookmarkEnd w:id="26"/>
     </w:p>
     <w:p>
       <w:pPr>
@@ -7777,8 +7871,8 @@
       <w:pPr>
         <w:pStyle w:val="Heading2"/>
       </w:pPr>
-      <w:bookmarkStart w:id="27" w:name="_Toc397092995"/>
-      <w:bookmarkStart w:id="28" w:name="_Toc397375037"/>
+      <w:bookmarkStart w:id="26" w:name="_Toc397092995"/>
+      <w:bookmarkStart w:id="27" w:name="_Toc397445610"/>
       <w:r>
         <w:rPr>
           <w:lang w:val="ru-RU"/>
@@ -7797,8 +7891,8 @@
         </w:rPr>
         <w:t>за решаване на проблемите</w:t>
       </w:r>
+      <w:bookmarkEnd w:id="26"/>
       <w:bookmarkEnd w:id="27"/>
-      <w:bookmarkEnd w:id="28"/>
     </w:p>
     <w:p>
       <w:pPr>
@@ -8884,12 +8978,12 @@
       <w:pPr>
         <w:pStyle w:val="Heading3"/>
       </w:pPr>
-      <w:bookmarkStart w:id="29" w:name="_Toc397375038"/>
+      <w:bookmarkStart w:id="28" w:name="_Toc397445611"/>
       <w:r>
         <w:lastRenderedPageBreak/>
         <w:t>Реинженеринг и компонентно-базиран софтуер</w:t>
       </w:r>
-      <w:bookmarkEnd w:id="29"/>
+      <w:bookmarkEnd w:id="28"/>
     </w:p>
     <w:p>
       <w:pPr>
@@ -9089,11 +9183,11 @@
       <w:pPr>
         <w:pStyle w:val="Heading3"/>
       </w:pPr>
-      <w:bookmarkStart w:id="30" w:name="_Toc397375039"/>
+      <w:bookmarkStart w:id="29" w:name="_Toc397445612"/>
       <w:r>
         <w:t>Среда за архитектурна реконструкция</w:t>
       </w:r>
-      <w:bookmarkEnd w:id="30"/>
+      <w:bookmarkEnd w:id="29"/>
     </w:p>
     <w:p>
       <w:pPr>
@@ -11808,16 +11902,16 @@
       <w:pPr>
         <w:pStyle w:val="Heading2"/>
       </w:pPr>
-      <w:bookmarkStart w:id="31" w:name="_Toc397092996"/>
-      <w:bookmarkStart w:id="32" w:name="_Toc397375040"/>
+      <w:bookmarkStart w:id="30" w:name="_Toc397092996"/>
+      <w:bookmarkStart w:id="31" w:name="_Toc397445613"/>
       <w:r>
         <w:rPr>
           <w:lang w:val="ru-RU"/>
         </w:rPr>
         <w:t>Съществуващи решения (практически реализации)</w:t>
       </w:r>
+      <w:bookmarkEnd w:id="30"/>
       <w:bookmarkEnd w:id="31"/>
-      <w:bookmarkEnd w:id="32"/>
     </w:p>
     <w:p>
       <w:pPr>
@@ -13124,11 +13218,11 @@
       <w:pPr>
         <w:pStyle w:val="Heading3"/>
       </w:pPr>
-      <w:bookmarkStart w:id="33" w:name="_Toc397375041"/>
+      <w:bookmarkStart w:id="32" w:name="_Toc397445614"/>
       <w:r>
         <w:t>An Orchestrated Multi-view Software Architecture Reconstruction Environment</w:t>
       </w:r>
-      <w:bookmarkEnd w:id="33"/>
+      <w:bookmarkEnd w:id="32"/>
     </w:p>
     <w:p>
       <w:pPr>
@@ -13796,7 +13890,7 @@
           <w:rFonts w:ascii="Times New Roman" w:hAnsi="Times New Roman" w:cs="Times New Roman"/>
         </w:rPr>
       </w:pPr>
-      <w:bookmarkStart w:id="34" w:name="_Ref397098452"/>
+      <w:bookmarkStart w:id="33" w:name="_Ref397098452"/>
       <w:r>
         <w:rPr>
           <w:rFonts w:ascii="Times New Roman" w:hAnsi="Times New Roman" w:cs="Times New Roman"/>
@@ -13895,7 +13989,7 @@
         </w:rPr>
         <w:t>)</w:t>
       </w:r>
-      <w:bookmarkEnd w:id="34"/>
+      <w:bookmarkEnd w:id="33"/>
     </w:p>
     <w:p>
       <w:pPr>
@@ -13958,7 +14052,7 @@
           <w:docGrid w:linePitch="360"/>
         </w:sectPr>
       </w:pPr>
-      <w:bookmarkStart w:id="35" w:name="_Ref397098503"/>
+      <w:bookmarkStart w:id="34" w:name="_Ref397098503"/>
       <w:r>
         <w:rPr>
           <w:i/>
@@ -14054,7 +14148,7 @@
         </w:rPr>
         <w:t>)</w:t>
       </w:r>
-      <w:bookmarkEnd w:id="35"/>
+      <w:bookmarkEnd w:id="34"/>
     </w:p>
     <w:p>
       <w:pPr>
@@ -14595,7 +14689,7 @@
       <w:pPr>
         <w:pStyle w:val="Caption"/>
       </w:pPr>
-      <w:bookmarkStart w:id="36" w:name="_Ref397098860"/>
+      <w:bookmarkStart w:id="35" w:name="_Ref397098860"/>
       <w:r>
         <w:t xml:space="preserve">Фигура </w:t>
       </w:r>
@@ -14616,7 +14710,7 @@
       <w:r>
         <w:t>)</w:t>
       </w:r>
-      <w:bookmarkEnd w:id="36"/>
+      <w:bookmarkEnd w:id="35"/>
     </w:p>
     <w:p>
       <w:pPr>
@@ -14706,7 +14800,7 @@
         <w:pStyle w:val="Caption"/>
         <w:jc w:val="left"/>
       </w:pPr>
-      <w:bookmarkStart w:id="37" w:name="_Ref397099421"/>
+      <w:bookmarkStart w:id="36" w:name="_Ref397099421"/>
       <w:r>
         <w:t xml:space="preserve">Фигура </w:t>
       </w:r>
@@ -14727,7 +14821,7 @@
       <w:r>
         <w:t>)</w:t>
       </w:r>
-      <w:bookmarkEnd w:id="37"/>
+      <w:bookmarkEnd w:id="36"/>
     </w:p>
     <w:p>
       <w:pPr>
@@ -14796,7 +14890,7 @@
           <w:kern w:val="1"/>
         </w:rPr>
       </w:pPr>
-      <w:bookmarkStart w:id="38" w:name="_Ref397099464"/>
+      <w:bookmarkStart w:id="37" w:name="_Ref397099464"/>
       <w:r>
         <w:t xml:space="preserve">Фигура </w:t>
       </w:r>
@@ -14817,7 +14911,7 @@
       <w:r>
         <w:t>)</w:t>
       </w:r>
-      <w:bookmarkEnd w:id="38"/>
+      <w:bookmarkEnd w:id="37"/>
     </w:p>
     <w:p>
       <w:pPr>
@@ -15484,7 +15578,7 @@
         <w:pStyle w:val="Caption"/>
         <w:jc w:val="left"/>
       </w:pPr>
-      <w:bookmarkStart w:id="39" w:name="_Ref397100522"/>
+      <w:bookmarkStart w:id="38" w:name="_Ref397100522"/>
       <w:r>
         <w:t xml:space="preserve">Фигура </w:t>
       </w:r>
@@ -15502,7 +15596,7 @@
       <w:r>
         <w:t>(Възтановка на поведенчески изглед базиран на шаблони на изпълнение използван да идентифицира функционалности на дадена част от кода)</w:t>
       </w:r>
-      <w:bookmarkEnd w:id="39"/>
+      <w:bookmarkEnd w:id="38"/>
     </w:p>
     <w:p>
       <w:pPr>
@@ -15565,7 +15659,7 @@
           <w:color w:val="FF0000"/>
         </w:rPr>
       </w:pPr>
-      <w:bookmarkStart w:id="40" w:name="_Ref397100581"/>
+      <w:bookmarkStart w:id="39" w:name="_Ref397100581"/>
       <w:r>
         <w:t xml:space="preserve">Фигура </w:t>
       </w:r>
@@ -15580,7 +15674,7 @@
       <w:r>
         <w:t xml:space="preserve"> (Колекция от 7 опитини изпълненя. Различните типове оцветени полета отговарят на три различни шаблона на изпълнение)</w:t>
       </w:r>
-      <w:bookmarkEnd w:id="40"/>
+      <w:bookmarkEnd w:id="39"/>
     </w:p>
     <w:p>
       <w:pPr>
@@ -16238,7 +16332,7 @@
           <w:lang w:val="bg-BG"/>
         </w:rPr>
       </w:pPr>
-      <w:bookmarkStart w:id="41" w:name="_Ref397100776"/>
+      <w:bookmarkStart w:id="40" w:name="_Ref397100776"/>
       <w:r>
         <w:t xml:space="preserve">Фигура </w:t>
       </w:r>
@@ -16253,7 +16347,7 @@
       <w:r>
         <w:t xml:space="preserve"> (Извличане на структурен изглед базиран на максимална асоциативност и клъстерна оптимизация)</w:t>
       </w:r>
-      <w:bookmarkEnd w:id="41"/>
+      <w:bookmarkEnd w:id="40"/>
     </w:p>
     <w:p>
       <w:pPr>
@@ -16817,12 +16911,12 @@
       <w:pPr>
         <w:pStyle w:val="Heading3"/>
       </w:pPr>
-      <w:bookmarkStart w:id="42" w:name="_Toc397375042"/>
+      <w:bookmarkStart w:id="41" w:name="_Toc397445615"/>
       <w:r>
         <w:lastRenderedPageBreak/>
         <w:t>Компонентният модел на DS</w:t>
       </w:r>
-      <w:bookmarkEnd w:id="42"/>
+      <w:bookmarkEnd w:id="41"/>
     </w:p>
     <w:p>
       <w:pPr>
@@ -17573,7 +17667,7 @@
         <w:pStyle w:val="Caption"/>
         <w:jc w:val="center"/>
       </w:pPr>
-      <w:bookmarkStart w:id="43" w:name="_Ref397100923"/>
+      <w:bookmarkStart w:id="42" w:name="_Ref397100923"/>
       <w:r>
         <w:t xml:space="preserve">Фигура </w:t>
       </w:r>
@@ -17611,7 +17705,7 @@
       <w:r>
         <w:t>)</w:t>
       </w:r>
-      <w:bookmarkEnd w:id="43"/>
+      <w:bookmarkEnd w:id="42"/>
     </w:p>
     <w:p>
       <w:pPr>
@@ -17884,8 +17978,8 @@
         <w:pStyle w:val="Caption"/>
         <w:jc w:val="center"/>
       </w:pPr>
-      <w:bookmarkStart w:id="44" w:name="_Ref397097565"/>
-      <w:bookmarkStart w:id="45" w:name="_Ref397100987"/>
+      <w:bookmarkStart w:id="43" w:name="_Ref397097565"/>
+      <w:bookmarkStart w:id="44" w:name="_Ref397100987"/>
       <w:r>
         <w:t xml:space="preserve">Фигура </w:t>
       </w:r>
@@ -17906,11 +18000,11 @@
       <w:r>
         <w:t>основен изглед на GSEE</w:t>
       </w:r>
+      <w:bookmarkEnd w:id="43"/>
+      <w:r>
+        <w:t>)</w:t>
+      </w:r>
       <w:bookmarkEnd w:id="44"/>
-      <w:r>
-        <w:t>)</w:t>
-      </w:r>
-      <w:bookmarkEnd w:id="45"/>
     </w:p>
     <w:p>
       <w:pPr>
@@ -17968,8 +18062,8 @@
           <w:lang w:val="ru-RU"/>
         </w:rPr>
       </w:pPr>
-      <w:bookmarkStart w:id="46" w:name="_Toc397092997"/>
-      <w:bookmarkStart w:id="47" w:name="_Toc397375043"/>
+      <w:bookmarkStart w:id="45" w:name="_Toc397092997"/>
+      <w:bookmarkStart w:id="46" w:name="_Toc397445616"/>
       <w:r>
         <w:rPr>
           <w:lang w:val="ru-RU"/>
@@ -17988,23 +18082,23 @@
         </w:rPr>
         <w:t>равнителен анализ на решения/методи/стандарти/...</w:t>
       </w:r>
+      <w:bookmarkEnd w:id="45"/>
       <w:bookmarkEnd w:id="46"/>
+    </w:p>
+    <w:p>
+      <w:pPr>
+        <w:pStyle w:val="Heading2"/>
+      </w:pPr>
+      <w:bookmarkStart w:id="47" w:name="_Toc397092998"/>
+      <w:bookmarkStart w:id="48" w:name="_Toc397445617"/>
+      <w:r>
+        <w:rPr>
+          <w:lang w:val="ru-RU"/>
+        </w:rPr>
+        <w:t>Изводи</w:t>
+      </w:r>
       <w:bookmarkEnd w:id="47"/>
-    </w:p>
-    <w:p>
-      <w:pPr>
-        <w:pStyle w:val="Heading2"/>
-      </w:pPr>
-      <w:bookmarkStart w:id="48" w:name="_Toc397092998"/>
-      <w:bookmarkStart w:id="49" w:name="_Toc397375044"/>
-      <w:r>
-        <w:rPr>
-          <w:lang w:val="ru-RU"/>
-        </w:rPr>
-        <w:t>Изводи</w:t>
-      </w:r>
       <w:bookmarkEnd w:id="48"/>
-      <w:bookmarkEnd w:id="49"/>
     </w:p>
     <w:p/>
     <w:p>
@@ -18012,8 +18106,8 @@
         <w:pStyle w:val="Heading1"/>
         <w:jc w:val="left"/>
       </w:pPr>
-      <w:bookmarkStart w:id="50" w:name="_Toc397092999"/>
-      <w:bookmarkStart w:id="51" w:name="_Toc397375045"/>
+      <w:bookmarkStart w:id="49" w:name="_Toc397092999"/>
+      <w:bookmarkStart w:id="50" w:name="_Toc397445618"/>
       <w:r>
         <w:lastRenderedPageBreak/>
         <w:t>Използвани технологии, платформи и</w:t>
@@ -18024,8 +18118,8 @@
       <w:r>
         <w:t xml:space="preserve"> методологии</w:t>
       </w:r>
+      <w:bookmarkEnd w:id="49"/>
       <w:bookmarkEnd w:id="50"/>
-      <w:bookmarkEnd w:id="51"/>
       <w:r>
         <w:t xml:space="preserve"> </w:t>
       </w:r>
@@ -19159,31 +19253,31 @@
       <w:pPr>
         <w:pStyle w:val="Heading2"/>
       </w:pPr>
-      <w:bookmarkStart w:id="52" w:name="_Toc397093000"/>
-      <w:bookmarkStart w:id="53" w:name="_Toc397375046"/>
+      <w:bookmarkStart w:id="51" w:name="_Toc397093000"/>
+      <w:bookmarkStart w:id="52" w:name="_Toc397445619"/>
       <w:r>
         <w:rPr>
           <w:lang w:val="ru-RU"/>
         </w:rPr>
         <w:t>Изисквания към средствата (технологии, платформи и методологии)</w:t>
       </w:r>
+      <w:bookmarkEnd w:id="51"/>
       <w:bookmarkEnd w:id="52"/>
-      <w:bookmarkEnd w:id="53"/>
     </w:p>
     <w:p>
       <w:pPr>
         <w:pStyle w:val="Heading3"/>
       </w:pPr>
-      <w:bookmarkStart w:id="54" w:name="OLE_LINK1"/>
-      <w:bookmarkStart w:id="55" w:name="OLE_LINK2"/>
-      <w:bookmarkStart w:id="56" w:name="_Toc397375047"/>
+      <w:bookmarkStart w:id="53" w:name="OLE_LINK1"/>
+      <w:bookmarkStart w:id="54" w:name="OLE_LINK2"/>
+      <w:bookmarkStart w:id="55" w:name="_Toc397445620"/>
       <w:r>
         <w:t>Език за програмиране</w:t>
       </w:r>
-      <w:bookmarkEnd w:id="56"/>
-    </w:p>
+      <w:bookmarkEnd w:id="55"/>
+    </w:p>
+    <w:bookmarkEnd w:id="53"/>
     <w:bookmarkEnd w:id="54"/>
-    <w:bookmarkEnd w:id="55"/>
     <w:p>
       <w:r>
         <w:t>Трябва да отговаря на следните изисквания:</w:t>
@@ -19268,10 +19362,12 @@
       <w:pPr>
         <w:pStyle w:val="Heading3"/>
       </w:pPr>
-      <w:bookmarkStart w:id="57" w:name="_Toc397375048"/>
+      <w:bookmarkStart w:id="56" w:name="_Ref397422090"/>
+      <w:bookmarkStart w:id="57" w:name="_Toc397445621"/>
       <w:r>
         <w:t>Модел на софтуерната система</w:t>
       </w:r>
+      <w:bookmarkEnd w:id="56"/>
       <w:bookmarkEnd w:id="57"/>
     </w:p>
     <w:p>
@@ -19430,7 +19526,13 @@
       </w:pPr>
       <w:r>
         <w:lastRenderedPageBreak/>
-        <w:t>Това ще позволи автоматична проследимост м/у дизайн</w:t>
+        <w:t xml:space="preserve">Това ще </w:t>
+      </w:r>
+      <w:r>
+        <w:t>гарантира</w:t>
+      </w:r>
+      <w:r>
+        <w:t xml:space="preserve"> автоматична проследимост м/у дизайн</w:t>
       </w:r>
       <w:r>
         <w:t xml:space="preserve">а в модела </w:t>
@@ -19459,7 +19561,22 @@
         </w:numPr>
       </w:pPr>
       <w:r>
-        <w:t>В разработката на модела да се използват дизайнерски шаблони (software desing patterns), които да позволяват гъвкавост и лесна скалируемост на модела.</w:t>
+        <w:t xml:space="preserve">В разработката на модела да се използват </w:t>
+      </w:r>
+      <w:r>
+        <w:t xml:space="preserve">софтуерни </w:t>
+      </w:r>
+      <w:r>
+        <w:t xml:space="preserve">шаблони </w:t>
+      </w:r>
+      <w:r>
+        <w:t>за дизайн</w:t>
+      </w:r>
+      <w:r>
+        <w:t xml:space="preserve"> </w:t>
+      </w:r>
+      <w:r>
+        <w:t>(software desing patterns), които да позволяват гъвкавост и лесна скалируемост на модела.</w:t>
       </w:r>
     </w:p>
     <w:p/>
@@ -19467,7 +19584,7 @@
       <w:pPr>
         <w:pStyle w:val="Heading3"/>
       </w:pPr>
-      <w:bookmarkStart w:id="58" w:name="_Toc397375049"/>
+      <w:bookmarkStart w:id="58" w:name="_Toc397445622"/>
       <w:r>
         <w:t>Генератор на базовия код</w:t>
       </w:r>
@@ -19509,7 +19626,7 @@
         <w:pStyle w:val="Heading2"/>
       </w:pPr>
       <w:bookmarkStart w:id="59" w:name="_Toc397093001"/>
-      <w:bookmarkStart w:id="60" w:name="_Toc397375050"/>
+      <w:bookmarkStart w:id="60" w:name="_Toc397445623"/>
       <w:r>
         <w:rPr>
           <w:lang w:val="ru-RU"/>
@@ -19523,7 +19640,7 @@
       <w:pPr>
         <w:pStyle w:val="Heading3"/>
       </w:pPr>
-      <w:bookmarkStart w:id="61" w:name="_Toc397375051"/>
+      <w:bookmarkStart w:id="61" w:name="_Toc397445624"/>
       <w:r>
         <w:t>Език за програмиране:</w:t>
       </w:r>
@@ -19913,23 +20030,7 @@
                   <w:rFonts w:ascii="Arial" w:hAnsi="Arial" w:cs="Arial"/>
                   <w:sz w:val="16"/>
                 </w:rPr>
-                <w:t>има популярна библиотека с отворе</w:t>
-              </w:r>
-              <w:r>
-                <w:rPr>
-                  <w:rStyle w:val="Hyperlink"/>
-                  <w:rFonts w:ascii="Arial" w:hAnsi="Arial" w:cs="Arial"/>
-                  <w:sz w:val="16"/>
-                </w:rPr>
-                <w:t>н</w:t>
-              </w:r>
-              <w:r>
-                <w:rPr>
-                  <w:rStyle w:val="Hyperlink"/>
-                  <w:rFonts w:ascii="Arial" w:hAnsi="Arial" w:cs="Arial"/>
-                  <w:sz w:val="16"/>
-                </w:rPr>
-                <w:t xml:space="preserve"> код</w:t>
+                <w:t>има популярна библиотека с отворен код</w:t>
               </w:r>
             </w:hyperlink>
             <w:r>
@@ -20053,6 +20154,7 @@
             <w:r>
               <w:rPr>
                 <w:b/>
+                <w:i/>
                 <w:sz w:val="20"/>
               </w:rPr>
               <w:fldChar w:fldCharType="begin"/>
@@ -20060,26 +20162,22 @@
             <w:r>
               <w:rPr>
                 <w:b/>
+                <w:i/>
                 <w:sz w:val="20"/>
               </w:rPr>
-              <w:instrText xml:space="preserve"> REF _Ref397354012 \r \h </w:instrText>
+              <w:instrText xml:space="preserve"> REF  _Ref397354012 \f \h \r </w:instrText>
             </w:r>
             <w:r>
               <w:rPr>
                 <w:b/>
+                <w:i/>
                 <w:sz w:val="20"/>
               </w:rPr>
             </w:r>
             <w:r>
               <w:rPr>
                 <w:b/>
-                <w:sz w:val="20"/>
-              </w:rPr>
-              <w:instrText xml:space="preserve"> \* MERGEFORMAT </w:instrText>
-            </w:r>
-            <w:r>
-              <w:rPr>
-                <w:b/>
+                <w:i/>
                 <w:sz w:val="20"/>
               </w:rPr>
               <w:fldChar w:fldCharType="separate"/>
@@ -20087,13 +20185,15 @@
             <w:r>
               <w:rPr>
                 <w:b/>
+                <w:i/>
                 <w:sz w:val="20"/>
               </w:rPr>
-              <w:t>Приложение 2:</w:t>
+              <w:t>Приложение 2</w:t>
             </w:r>
             <w:r>
               <w:rPr>
                 <w:b/>
+                <w:i/>
                 <w:sz w:val="20"/>
               </w:rPr>
               <w:fldChar w:fldCharType="end"/>
@@ -20272,7 +20372,7 @@
       <w:pPr>
         <w:pStyle w:val="Heading3"/>
       </w:pPr>
-      <w:bookmarkStart w:id="63" w:name="_Toc397375052"/>
+      <w:bookmarkStart w:id="63" w:name="_Toc397445625"/>
       <w:r>
         <w:lastRenderedPageBreak/>
         <w:t>Среда за разработване на UML модел</w:t>
@@ -20943,11 +21043,13 @@
       <w:pPr>
         <w:pStyle w:val="Heading3"/>
       </w:pPr>
-      <w:bookmarkStart w:id="65" w:name="_Toc397375053"/>
+      <w:bookmarkStart w:id="65" w:name="_Ref397424381"/>
+      <w:bookmarkStart w:id="66" w:name="_Toc397445626"/>
       <w:r>
         <w:t>Код генератор</w:t>
       </w:r>
       <w:bookmarkEnd w:id="65"/>
+      <w:bookmarkEnd w:id="66"/>
     </w:p>
     <w:tbl>
       <w:tblPr>
@@ -21068,6 +21170,7 @@
             <w:r>
               <w:rPr>
                 <w:b/>
+                <w:i/>
                 <w:sz w:val="18"/>
               </w:rPr>
               <w:fldChar w:fldCharType="begin"/>
@@ -21075,26 +21178,22 @@
             <w:r>
               <w:rPr>
                 <w:b/>
+                <w:i/>
                 <w:sz w:val="18"/>
               </w:rPr>
-              <w:instrText xml:space="preserve"> REF _Ref397362172 \r \h </w:instrText>
+              <w:instrText xml:space="preserve"> REF _Ref397362172 \r \h  \* MERGEFORMAT </w:instrText>
             </w:r>
             <w:r>
               <w:rPr>
                 <w:b/>
+                <w:i/>
                 <w:sz w:val="18"/>
               </w:rPr>
             </w:r>
             <w:r>
               <w:rPr>
                 <w:b/>
-                <w:sz w:val="18"/>
-              </w:rPr>
-              <w:instrText xml:space="preserve"> \* MERGEFORMAT </w:instrText>
-            </w:r>
-            <w:r>
-              <w:rPr>
-                <w:b/>
+                <w:i/>
                 <w:sz w:val="18"/>
               </w:rPr>
               <w:fldChar w:fldCharType="separate"/>
@@ -21102,13 +21201,15 @@
             <w:r>
               <w:rPr>
                 <w:b/>
+                <w:i/>
                 <w:sz w:val="18"/>
               </w:rPr>
-              <w:t>Приложение 3:</w:t>
+              <w:t>Приложение 3</w:t>
             </w:r>
             <w:r>
               <w:rPr>
                 <w:b/>
+                <w:i/>
                 <w:sz w:val="18"/>
               </w:rPr>
               <w:fldChar w:fldCharType="end"/>
@@ -21165,7 +21266,16 @@
               <w:jc w:val="center"/>
             </w:pPr>
             <w:r>
-              <w:t>Зависим от избрания език за програмиране</w:t>
+              <w:t>з</w:t>
+            </w:r>
+            <w:r>
+              <w:t>ависим</w:t>
+            </w:r>
+            <w:r>
+              <w:t>а</w:t>
+            </w:r>
+            <w:r>
+              <w:t xml:space="preserve"> от избрания език за програмиране</w:t>
             </w:r>
           </w:p>
         </w:tc>
@@ -21393,26 +21503,26 @@
       <w:pPr>
         <w:pStyle w:val="Heading2"/>
       </w:pPr>
-      <w:bookmarkStart w:id="66" w:name="_Toc397093002"/>
-      <w:bookmarkStart w:id="67" w:name="_Toc397375054"/>
+      <w:bookmarkStart w:id="67" w:name="_Toc397093002"/>
+      <w:bookmarkStart w:id="68" w:name="_Toc397445627"/>
       <w:r>
         <w:rPr>
           <w:lang w:val="ru-RU"/>
         </w:rPr>
         <w:t>Избор на средствата (технологии, платформи и методологии)</w:t>
       </w:r>
-      <w:bookmarkEnd w:id="66"/>
       <w:bookmarkEnd w:id="67"/>
+      <w:bookmarkEnd w:id="68"/>
     </w:p>
     <w:p>
       <w:pPr>
         <w:pStyle w:val="Heading3"/>
       </w:pPr>
-      <w:bookmarkStart w:id="68" w:name="_Toc397375055"/>
+      <w:bookmarkStart w:id="69" w:name="_Toc397445628"/>
       <w:r>
         <w:t>Език за програмиране</w:t>
       </w:r>
-      <w:bookmarkEnd w:id="68"/>
+      <w:bookmarkEnd w:id="69"/>
     </w:p>
     <w:p>
       <w:r>
@@ -21440,12 +21550,12 @@
         <w:rPr>
           <w:i/>
         </w:rPr>
+        <w:instrText xml:space="preserve"> \* MERGEFORMAT </w:instrText>
       </w:r>
       <w:r>
         <w:rPr>
           <w:i/>
         </w:rPr>
-        <w:instrText xml:space="preserve"> \* MERGEFORMAT </w:instrText>
       </w:r>
       <w:r>
         <w:rPr>
@@ -21572,12 +21682,12 @@
         <w:rPr>
           <w:i/>
         </w:rPr>
+        <w:instrText xml:space="preserve"> \* MERGEFORMAT </w:instrText>
       </w:r>
       <w:r>
         <w:rPr>
           <w:i/>
         </w:rPr>
-        <w:instrText xml:space="preserve"> \* MERGEFORMAT </w:instrText>
       </w:r>
       <w:r>
         <w:rPr>
@@ -21589,7 +21699,7 @@
         <w:rPr>
           <w:i/>
         </w:rPr>
-        <w:t>Приложение 2:</w:t>
+        <w:t>Приложение 2</w:t>
       </w:r>
       <w:r>
         <w:rPr>
@@ -21652,11 +21762,11 @@
       <w:pPr>
         <w:pStyle w:val="Heading3"/>
       </w:pPr>
-      <w:bookmarkStart w:id="69" w:name="_Toc397375056"/>
+      <w:bookmarkStart w:id="70" w:name="_Toc397445629"/>
       <w:r>
         <w:t>Среда за разработване на UML модел</w:t>
       </w:r>
-      <w:bookmarkEnd w:id="69"/>
+      <w:bookmarkEnd w:id="70"/>
     </w:p>
     <w:p>
       <w:r>
@@ -21678,12 +21788,12 @@
         <w:rPr>
           <w:i/>
         </w:rPr>
+        <w:instrText xml:space="preserve"> \* MERGEFORMAT </w:instrText>
       </w:r>
       <w:r>
         <w:rPr>
           <w:i/>
         </w:rPr>
-        <w:instrText xml:space="preserve"> \* MERGEFORMAT </w:instrText>
       </w:r>
       <w:r>
         <w:rPr>
@@ -21752,29 +21862,210 @@
       <w:r>
         <w:t>тестова генерация на Python код от Enterprise Architect(версия 10) показа незадоволителни резултати.</w:t>
       </w:r>
-    </w:p>
-    <w:p>
-      <w:r>
-        <w:t>Следователно изборът на среда за моделиране остава BoUML версия 4.21.</w:t>
+      <w:r>
+        <w:t xml:space="preserve"> За сметка на това кратък тест с примерен модел от BoUML показа, че генерирания Python код отговаря на всички изисквания от секция </w:t>
+      </w:r>
+      <w:r>
+        <w:fldChar w:fldCharType="begin"/>
+      </w:r>
+      <w:r>
+        <w:instrText xml:space="preserve"> REF _Ref397422090 \r \h </w:instrText>
+      </w:r>
+      <w:r>
+        <w:fldChar w:fldCharType="separate"/>
+      </w:r>
+      <w:r>
+        <w:t>3.1.2</w:t>
+      </w:r>
+      <w:r>
+        <w:fldChar w:fldCharType="end"/>
+      </w:r>
+      <w:r>
+        <w:t>.</w:t>
+      </w:r>
+    </w:p>
+    <w:p>
+      <w:r>
+        <w:t xml:space="preserve">Следователно изборът на среда за моделиране остава </w:t>
+      </w:r>
+      <w:r>
+        <w:rPr>
+          <w:b/>
+        </w:rPr>
+        <w:t>BoUML</w:t>
+      </w:r>
+      <w:r>
+        <w:t xml:space="preserve"> версия </w:t>
+      </w:r>
+      <w:r>
+        <w:rPr>
+          <w:b/>
+        </w:rPr>
+        <w:t>4.21</w:t>
+      </w:r>
+      <w:r>
+        <w:t>.</w:t>
       </w:r>
     </w:p>
     <w:p/>
     <w:p>
       <w:r>
-        <w:t>UML Modeling</w:t>
-      </w:r>
-      <w:r>
-        <w:t xml:space="preserve"> (BoUML)</w:t>
-      </w:r>
-    </w:p>
-    <w:p>
-      <w:r>
-        <w:t>OOP desing patterns</w:t>
-      </w:r>
-    </w:p>
-    <w:p>
-      <w:r>
-        <w:t>UML code generation</w:t>
+        <w:t xml:space="preserve">Изборът на софтуерни шаблони за дизайн ще бъде представен в Глава </w:t>
+      </w:r>
+      <w:r>
+        <w:fldChar w:fldCharType="begin"/>
+      </w:r>
+      <w:r>
+        <w:instrText xml:space="preserve"> REF _Ref397421842 \r \h </w:instrText>
+      </w:r>
+      <w:r>
+        <w:fldChar w:fldCharType="separate"/>
+      </w:r>
+      <w:r>
+        <w:t>5</w:t>
+      </w:r>
+      <w:r>
+        <w:fldChar w:fldCharType="end"/>
+      </w:r>
+      <w:r>
+        <w:t>.</w:t>
+      </w:r>
+    </w:p>
+    <w:p/>
+    <w:p>
+      <w:pPr>
+        <w:pStyle w:val="Heading3"/>
+      </w:pPr>
+      <w:bookmarkStart w:id="71" w:name="_Toc397445630"/>
+      <w:r>
+        <w:t>Генератор на базов код</w:t>
+      </w:r>
+      <w:bookmarkEnd w:id="71"/>
+    </w:p>
+    <w:p>
+      <w:r>
+        <w:t xml:space="preserve">В предложените в секция </w:t>
+      </w:r>
+      <w:r>
+        <w:fldChar w:fldCharType="begin"/>
+      </w:r>
+      <w:r>
+        <w:instrText xml:space="preserve"> REF _Ref397424381 \r \h </w:instrText>
+      </w:r>
+      <w:r>
+        <w:fldChar w:fldCharType="separate"/>
+      </w:r>
+      <w:r>
+        <w:t>3.2.3</w:t>
+      </w:r>
+      <w:r>
+        <w:fldChar w:fldCharType="end"/>
+      </w:r>
+      <w:r>
+        <w:t xml:space="preserve"> варианти за генератор на базовия код имаме представител на силно подкрепен от стандарт</w:t>
+      </w:r>
+      <w:r>
+        <w:t xml:space="preserve"> </w:t>
+      </w:r>
+      <w:r>
+        <w:t>(</w:t>
+      </w:r>
+      <w:r>
+        <w:rPr>
+          <w:b/>
+          <w:i/>
+        </w:rPr>
+        <w:t>MOFM2T</w:t>
+      </w:r>
+      <w:r>
+        <w:t>)</w:t>
+      </w:r>
+      <w:r>
+        <w:t xml:space="preserve"> и такъв</w:t>
+      </w:r>
+      <w:r>
+        <w:t>,</w:t>
+      </w:r>
+      <w:r>
+        <w:t xml:space="preserve"> който разчита на собствена разработка</w:t>
+      </w:r>
+      <w:r>
+        <w:t xml:space="preserve"> и не </w:t>
+      </w:r>
+      <w:r>
+        <w:t>следва изисквания на даден стандарт.</w:t>
+      </w:r>
+      <w:r>
+        <w:t xml:space="preserve"> Ограничението на </w:t>
+      </w:r>
+      <w:r>
+        <w:t>първия е, че той може да работи с модели съвместими с EMF (моделната среда на Eclipse), но добрата новина е, че UML</w:t>
+      </w:r>
+      <w:r>
+        <w:t>2</w:t>
+      </w:r>
+      <w:r>
+        <w:t xml:space="preserve"> е съвместим с EMF, благодарение на</w:t>
+      </w:r>
+      <w:r>
+        <w:t xml:space="preserve"> EMF имплементацията на</w:t>
+      </w:r>
+      <w:r>
+        <w:t xml:space="preserve"> UML2 </w:t>
+      </w:r>
+      <w:r>
+        <w:t>част от MDT(</w:t>
+      </w:r>
+      <w:r>
+        <w:t>Model Development Tools</w:t>
+      </w:r>
+      <w:r>
+        <w:t>)</w:t>
+      </w:r>
+      <w:r>
+        <w:t xml:space="preserve"> на Eclipse.</w:t>
+      </w:r>
+      <w:r>
+        <w:t xml:space="preserve"> От другата страна, алтернативния вариант с собствено разработен генератор е гъвкав в това отношение и би могъл да работи с широка гама модели, стига те да са </w:t>
+      </w:r>
+      <w:r>
+        <w:t>представени в обектен модел за конкретния език на реализация</w:t>
+      </w:r>
+      <w:r>
+        <w:t>.</w:t>
+      </w:r>
+      <w:r>
+        <w:t xml:space="preserve"> При Acceleo основната цел е да предостави удобни инструменти за сглобяване на код генератор базиран на файлови шаблони, той дава много удобен достъп до елементите на модел, като освен това дава възможност за използване на OCL (Object Constraint Language) върху модела, което позволява още по-голяма гъвкавост.</w:t>
+      </w:r>
+      <w:r>
+        <w:t xml:space="preserve"> Добавянето на нов тип файлов шаблон или специфична файлова структура като освен това и </w:t>
+      </w:r>
+      <w:r>
+        <w:lastRenderedPageBreak/>
+        <w:t>възможността за надграждане на шаблон са основни характеристики на Acceleo. Докато при изцяло собствено разработен генератор, тези изисквания тепърва трябва да се заложат в дизайна.</w:t>
+      </w:r>
+      <w:r>
+        <w:t xml:space="preserve"> И финално разработването на собствен генератор би имало основание ако средата, в която ще се изпълнява генератора е силно ограничена като ресурси (налични библиотеки, възможност за добавяне на нови библиотеки), но в противен случай разработването на такъв е силно рисковано, от гледна точка на време за разработка и усъвършенстване. </w:t>
+      </w:r>
+    </w:p>
+    <w:p>
+      <w:r>
+        <w:t xml:space="preserve">Така че се спираме на стандартизираният вариант за генериране на код от модел </w:t>
+      </w:r>
+      <w:r>
+        <w:rPr>
+          <w:b/>
+        </w:rPr>
+        <w:t>Acceleo</w:t>
+      </w:r>
+      <w:r>
+        <w:t>.</w:t>
+      </w:r>
+    </w:p>
+    <w:p/>
+    <w:p>
+      <w:r>
+        <w:t>Eclipse UML2</w:t>
       </w:r>
     </w:p>
     <w:p>
@@ -21782,19 +22073,6 @@
         <w:t>XSLT</w:t>
       </w:r>
     </w:p>
-    <w:p>
-      <w:r>
-        <w:t>Eclipse UML2</w:t>
-      </w:r>
-    </w:p>
-    <w:p>
-      <w:r>
-        <w:t xml:space="preserve">Eclipse </w:t>
-      </w:r>
-      <w:r>
-        <w:t>Acceleo – Model to code generation</w:t>
-      </w:r>
-    </w:p>
     <w:p/>
     <w:p>
       <w:pPr>
@@ -21803,36 +22081,162 @@
           <w:lang w:val="ru-RU"/>
         </w:rPr>
       </w:pPr>
-      <w:bookmarkStart w:id="70" w:name="_Toc397093003"/>
-      <w:bookmarkStart w:id="71" w:name="_Toc397375057"/>
+      <w:bookmarkStart w:id="72" w:name="_Toc397093003"/>
+      <w:bookmarkStart w:id="73" w:name="_Toc397445631"/>
       <w:r>
         <w:rPr>
           <w:lang w:val="ru-RU"/>
         </w:rPr>
         <w:t>Изводи</w:t>
       </w:r>
-      <w:bookmarkEnd w:id="70"/>
-      <w:bookmarkEnd w:id="71"/>
-    </w:p>
-    <w:p>
-      <w:pPr>
-        <w:rPr>
-          <w:lang w:val="ru-RU"/>
-        </w:rPr>
-      </w:pPr>
+      <w:bookmarkEnd w:id="72"/>
+      <w:bookmarkEnd w:id="73"/>
+    </w:p>
+    <w:p>
+      <w:r>
+        <w:t xml:space="preserve">Що се отнася до езика за програмиране изборът, на който сме се спряли се отнася основно до фазата на проекта, а именно ранна разработка. Но си оставяме възможност да преминем изцяло </w:t>
+      </w:r>
+      <w:r>
+        <w:t xml:space="preserve">или дори частично </w:t>
+      </w:r>
+      <w:r>
+        <w:t>към друг език за програмиране в последваща фаза</w:t>
+      </w:r>
+      <w:r>
+        <w:t>.</w:t>
+      </w:r>
+      <w:r>
+        <w:t xml:space="preserve"> Улеснение за това ни дава изискването разработването на софтуерната система да стане чрез модел, по този начин голяма част от бизнес логиката на с</w:t>
+      </w:r>
+      <w:r>
+        <w:t>и</w:t>
+      </w:r>
+      <w:r>
+        <w:t>стемата остава в модела и това позволява сравнително лесно преминаван</w:t>
+      </w:r>
+      <w:r>
+        <w:t>е към друг език за програмиране. Същевременно възможността на предложения език за да бъде разширяван посредством други езици за програмиране ни позволява при необходимост някой части от системата да бъдат написани или пренаписани на други езици.</w:t>
+      </w:r>
+    </w:p>
+    <w:p>
+      <w:r>
+        <w:t xml:space="preserve">От разгледаните среди за разработка на UML2.x модели стигаме до извода, че много внимателно трябва да се подбират и тестват тези инструменти, тъй като повечето от тях са с комерсиален лиценз и въпреки това има риск някой от предложените им характеристики да не отговарят на нашите изискивания. В същото време инструмент </w:t>
+      </w:r>
+      <w:r>
+        <w:t xml:space="preserve">със свободен лиценз </w:t>
+      </w:r>
+      <w:r>
+        <w:t>за същата дейност би могъл да отговори на изискванията.</w:t>
+      </w:r>
+      <w:r>
+        <w:t xml:space="preserve"> Разбира се оставяме си възможност за преминаване към друг инструмент благодарение на </w:t>
+      </w:r>
+      <w:r>
+        <w:t>изискването</w:t>
+      </w:r>
+      <w:r>
+        <w:t xml:space="preserve"> да експортира модела в отворен стандарт(XMI).</w:t>
+      </w:r>
+      <w:r>
+        <w:t xml:space="preserve"> В случай, че бъде взето решение да се премине към друг инструмент за разработване на софтуерния модел във следваща фаза е важно да се има предвид, че подръжката на </w:t>
+      </w:r>
+      <w:r>
+        <w:t>XMI</w:t>
+      </w:r>
+      <w:r>
+        <w:rPr>
+          <w:rFonts w:ascii="Cambria Math" w:hAnsi="Cambria Math"/>
+        </w:rPr>
+        <w:t xml:space="preserve"> в различните инструменти не </w:t>
+      </w:r>
+      <w:r>
+        <w:t>е еквивалентна</w:t>
+      </w:r>
+      <w:r>
+        <w:rPr>
+          <w:b/>
+        </w:rPr>
+        <w:t>[</w:t>
+      </w:r>
+      <w:r>
+        <w:rPr>
+          <w:b/>
+        </w:rPr>
+        <w:t>R13, 9</w:t>
+      </w:r>
+      <w:r>
+        <w:rPr>
+          <w:b/>
+        </w:rPr>
+        <w:t>]</w:t>
+      </w:r>
+      <w:r>
+        <w:t xml:space="preserve"> и е твърде вероятно да се наложат серия от трансформации н</w:t>
+      </w:r>
+      <w:r>
+        <w:t>а съответния сериализиран модел, които е препоръчително предварително да се планират.</w:t>
+      </w:r>
+      <w:r>
+        <w:t xml:space="preserve"> </w:t>
+      </w:r>
+    </w:p>
+    <w:p>
+      <w:r>
+        <w:t>След проучването за генератор на базов код можем да допуснем, че из</w:t>
+      </w:r>
+      <w:r>
+        <w:t xml:space="preserve">искването за генерацията на Python в инструмента за разработване на модела би могло да отпадне, тъй като можем сами да </w:t>
+      </w:r>
+      <w:r>
+        <w:t>изготвим</w:t>
+      </w:r>
+      <w:r>
+        <w:t xml:space="preserve"> шаблони за необходимите ни файлове и директно генерираме посредством</w:t>
+      </w:r>
+      <w:r>
+        <w:t xml:space="preserve"> Acceleo и експортиран XMI модел на софтуерната система.</w:t>
+      </w:r>
+      <w:r>
+        <w:t xml:space="preserve"> Или още по-добре ако можем да намерим готови шаблони за генериране на Python от UML2.</w:t>
+      </w:r>
+      <w:r>
+        <w:t xml:space="preserve"> Разбира се за момента използваме на готово предложената генерация от BoUML.</w:t>
+      </w:r>
+    </w:p>
+    <w:p>
+      <w:pPr>
+        <w:rPr>
+          <w:rFonts w:ascii="Cambria Math" w:hAnsi="Cambria Math"/>
+        </w:rPr>
+      </w:pPr>
+      <w:r>
+        <w:lastRenderedPageBreak/>
+        <w:t>Що се отнася до избора на генератор за базов код, основната цел е да се ползва нещо стандартно, с което се работи лесно</w:t>
+      </w:r>
+      <w:r>
+        <w:t>, бързо се конфигурира</w:t>
+      </w:r>
+      <w:r>
+        <w:t xml:space="preserve"> и позволява възможности за лесно добавяне на нови шаблони. Това всичко ни го предоставя Acceleo, </w:t>
+      </w:r>
+      <w:r>
+        <w:t>като ни открива и възможност същевременно в бъдеща фаза на проекта да генерираме кода на системата за анализиране.</w:t>
+      </w:r>
+      <w:bookmarkStart w:id="74" w:name="_GoBack"/>
+      <w:bookmarkEnd w:id="74"/>
     </w:p>
     <w:p>
       <w:pPr>
         <w:pStyle w:val="Heading1"/>
       </w:pPr>
-      <w:bookmarkStart w:id="72" w:name="_Toc397093004"/>
-      <w:bookmarkStart w:id="73" w:name="_Toc397375058"/>
+      <w:bookmarkStart w:id="75" w:name="_Toc397093004"/>
+      <w:bookmarkStart w:id="76" w:name="_Toc397445632"/>
       <w:r>
         <w:lastRenderedPageBreak/>
         <w:t>Анализ</w:t>
       </w:r>
-      <w:bookmarkEnd w:id="72"/>
-      <w:bookmarkEnd w:id="73"/>
+      <w:bookmarkEnd w:id="75"/>
+      <w:bookmarkEnd w:id="76"/>
     </w:p>
     <w:p>
       <w:pPr>
@@ -21879,16 +22283,16 @@
           <w:lang w:val="ru-RU"/>
         </w:rPr>
       </w:pPr>
-      <w:bookmarkStart w:id="74" w:name="_Toc397093005"/>
-      <w:bookmarkStart w:id="75" w:name="_Toc397375059"/>
+      <w:bookmarkStart w:id="77" w:name="_Toc397093005"/>
+      <w:bookmarkStart w:id="78" w:name="_Toc397445633"/>
       <w:r>
         <w:rPr>
           <w:lang w:val="ru-RU"/>
         </w:rPr>
         <w:t>Концептуален модел</w:t>
       </w:r>
-      <w:bookmarkEnd w:id="74"/>
-      <w:bookmarkEnd w:id="75"/>
+      <w:bookmarkEnd w:id="77"/>
+      <w:bookmarkEnd w:id="78"/>
     </w:p>
     <w:p>
       <w:pPr>
@@ -21897,8 +22301,8 @@
           <w:lang w:val="ru-RU"/>
         </w:rPr>
       </w:pPr>
-      <w:bookmarkStart w:id="76" w:name="_Toc397093006"/>
-      <w:bookmarkStart w:id="77" w:name="_Toc397375060"/>
+      <w:bookmarkStart w:id="79" w:name="_Toc397093006"/>
+      <w:bookmarkStart w:id="80" w:name="_Toc397445634"/>
       <w:r>
         <w:rPr>
           <w:lang w:val="ru-RU"/>
@@ -21923,8 +22327,8 @@
         </w:rPr>
         <w:t>диаграми, ...)</w:t>
       </w:r>
-      <w:bookmarkEnd w:id="76"/>
-      <w:bookmarkEnd w:id="77"/>
+      <w:bookmarkEnd w:id="79"/>
+      <w:bookmarkEnd w:id="80"/>
     </w:p>
     <w:p>
       <w:pPr>
@@ -21933,8 +22337,8 @@
           <w:lang w:val="ru-RU"/>
         </w:rPr>
       </w:pPr>
-      <w:bookmarkStart w:id="78" w:name="_Toc397093007"/>
-      <w:bookmarkStart w:id="79" w:name="_Toc397375061"/>
+      <w:bookmarkStart w:id="81" w:name="_Toc397093007"/>
+      <w:bookmarkStart w:id="82" w:name="_Toc397445635"/>
       <w:r>
         <w:rPr>
           <w:lang w:val="ru-RU"/>
@@ -21956,8 +22360,8 @@
         </w:rPr>
         <w:t>преносимост, използваемост, скалируемост, поддръжка, ...)</w:t>
       </w:r>
-      <w:bookmarkEnd w:id="78"/>
-      <w:bookmarkEnd w:id="79"/>
+      <w:bookmarkEnd w:id="81"/>
+      <w:bookmarkEnd w:id="82"/>
     </w:p>
     <w:p>
       <w:pPr>
@@ -21966,16 +22370,16 @@
           <w:lang w:val="ru-RU"/>
         </w:rPr>
       </w:pPr>
-      <w:bookmarkStart w:id="80" w:name="_Toc397093008"/>
-      <w:bookmarkStart w:id="81" w:name="_Toc397375062"/>
+      <w:bookmarkStart w:id="83" w:name="_Toc397093008"/>
+      <w:bookmarkStart w:id="84" w:name="_Toc397445636"/>
       <w:r>
         <w:rPr>
           <w:lang w:val="ru-RU"/>
         </w:rPr>
         <w:t>Работни (бизнес) процеси</w:t>
       </w:r>
-      <w:bookmarkEnd w:id="80"/>
-      <w:bookmarkEnd w:id="81"/>
+      <w:bookmarkEnd w:id="83"/>
+      <w:bookmarkEnd w:id="84"/>
     </w:p>
     <w:p>
       <w:pPr>
@@ -21984,16 +22388,16 @@
           <w:lang w:val="ru-RU"/>
         </w:rPr>
       </w:pPr>
-      <w:bookmarkStart w:id="82" w:name="_Toc397093009"/>
-      <w:bookmarkStart w:id="83" w:name="_Toc397375063"/>
+      <w:bookmarkStart w:id="85" w:name="_Toc397093009"/>
+      <w:bookmarkStart w:id="86" w:name="_Toc397445637"/>
       <w:r>
         <w:rPr>
           <w:lang w:val="ru-RU"/>
         </w:rPr>
         <w:t>Изводи</w:t>
       </w:r>
-      <w:bookmarkEnd w:id="82"/>
-      <w:bookmarkEnd w:id="83"/>
+      <w:bookmarkEnd w:id="85"/>
+      <w:bookmarkEnd w:id="86"/>
     </w:p>
     <w:p>
       <w:pPr>
@@ -22006,14 +22410,16 @@
       <w:pPr>
         <w:pStyle w:val="Heading1"/>
       </w:pPr>
-      <w:bookmarkStart w:id="84" w:name="_Toc397093010"/>
-      <w:bookmarkStart w:id="85" w:name="_Toc397375064"/>
+      <w:bookmarkStart w:id="87" w:name="_Toc397093010"/>
+      <w:bookmarkStart w:id="88" w:name="_Ref397421842"/>
+      <w:bookmarkStart w:id="89" w:name="_Toc397445638"/>
       <w:r>
         <w:lastRenderedPageBreak/>
         <w:t>Проектиране</w:t>
       </w:r>
-      <w:bookmarkEnd w:id="84"/>
-      <w:bookmarkEnd w:id="85"/>
+      <w:bookmarkEnd w:id="87"/>
+      <w:bookmarkEnd w:id="88"/>
+      <w:bookmarkEnd w:id="89"/>
       <w:r>
         <w:t xml:space="preserve"> </w:t>
       </w:r>
@@ -22070,8 +22476,8 @@
           <w:lang w:val="ru-RU"/>
         </w:rPr>
       </w:pPr>
-      <w:bookmarkStart w:id="86" w:name="_Toc397093011"/>
-      <w:bookmarkStart w:id="87" w:name="_Toc397375065"/>
+      <w:bookmarkStart w:id="90" w:name="_Toc397093011"/>
+      <w:bookmarkStart w:id="91" w:name="_Toc397445639"/>
       <w:r>
         <w:rPr>
           <w:lang w:val="ru-RU"/>
@@ -22107,66 +22513,6 @@
           <w:lang w:val="ru-RU"/>
         </w:rPr>
         <w:t>...</w:t>
-      </w:r>
-      <w:bookmarkEnd w:id="86"/>
-      <w:bookmarkEnd w:id="87"/>
-    </w:p>
-    <w:p>
-      <w:pPr>
-        <w:pStyle w:val="Heading2"/>
-        <w:rPr>
-          <w:lang w:val="ru-RU"/>
-        </w:rPr>
-      </w:pPr>
-      <w:bookmarkStart w:id="88" w:name="_Toc397093012"/>
-      <w:bookmarkStart w:id="89" w:name="_Toc397375066"/>
-      <w:r>
-        <w:rPr>
-          <w:lang w:val="ru-RU"/>
-        </w:rPr>
-        <w:t>Модел на данните (</w:t>
-      </w:r>
-      <w:r>
-        <w:rPr>
-          <w:lang w:val="ru-RU"/>
-        </w:rPr>
-        <w:t xml:space="preserve">напр. </w:t>
-      </w:r>
-      <w:r>
-        <w:rPr>
-          <w:lang w:val="ru-RU"/>
-        </w:rPr>
-        <w:t>база данни, файлова структура, ...)</w:t>
-      </w:r>
-      <w:bookmarkEnd w:id="88"/>
-      <w:bookmarkEnd w:id="89"/>
-    </w:p>
-    <w:p>
-      <w:pPr>
-        <w:pStyle w:val="Heading2"/>
-        <w:rPr>
-          <w:lang w:val="ru-RU"/>
-        </w:rPr>
-      </w:pPr>
-      <w:bookmarkStart w:id="90" w:name="_Toc397093013"/>
-      <w:bookmarkStart w:id="91" w:name="_Toc397375067"/>
-      <w:r>
-        <w:rPr>
-          <w:lang w:val="ru-RU"/>
-        </w:rPr>
-        <w:t>Диаграми (</w:t>
-      </w:r>
-      <w:r>
-        <w:rPr>
-          <w:lang w:val="ru-RU"/>
-        </w:rPr>
-        <w:t xml:space="preserve">на структура и поведение - </w:t>
-      </w:r>
-      <w:r>
-        <w:rPr>
-          <w:lang w:val="ru-RU"/>
-        </w:rPr>
-        <w:t>по слоеве и модули, с извадки от кода)</w:t>
       </w:r>
       <w:bookmarkEnd w:id="90"/>
       <w:bookmarkEnd w:id="91"/>
@@ -22178,13 +22524,25 @@
           <w:lang w:val="ru-RU"/>
         </w:rPr>
       </w:pPr>
-      <w:bookmarkStart w:id="92" w:name="_Toc397093014"/>
-      <w:bookmarkStart w:id="93" w:name="_Toc397375068"/>
+      <w:bookmarkStart w:id="92" w:name="_Toc397093012"/>
+      <w:bookmarkStart w:id="93" w:name="_Toc397445640"/>
       <w:r>
         <w:rPr>
           <w:lang w:val="ru-RU"/>
         </w:rPr>
-        <w:t>Потребителски интерфейс (опционално)</w:t>
+        <w:t>Модел на данните (</w:t>
+      </w:r>
+      <w:r>
+        <w:rPr>
+          <w:lang w:val="ru-RU"/>
+        </w:rPr>
+        <w:t xml:space="preserve">напр. </w:t>
+      </w:r>
+      <w:r>
+        <w:rPr>
+          <w:lang w:val="ru-RU"/>
+        </w:rPr>
+        <w:t>база данни, файлова структура, ...)</w:t>
       </w:r>
       <w:bookmarkEnd w:id="92"/>
       <w:bookmarkEnd w:id="93"/>
@@ -22196,30 +22554,78 @@
           <w:lang w:val="ru-RU"/>
         </w:rPr>
       </w:pPr>
-      <w:bookmarkStart w:id="94" w:name="_Toc397093015"/>
-      <w:bookmarkStart w:id="95" w:name="_Toc397375069"/>
+      <w:bookmarkStart w:id="94" w:name="_Toc397093013"/>
+      <w:bookmarkStart w:id="95" w:name="_Toc397445641"/>
       <w:r>
         <w:rPr>
           <w:lang w:val="ru-RU"/>
         </w:rPr>
-        <w:t>Ресурсни и спомагателни модули (опционално)</w:t>
+        <w:t>Диаграми (</w:t>
+      </w:r>
+      <w:r>
+        <w:rPr>
+          <w:lang w:val="ru-RU"/>
+        </w:rPr>
+        <w:t xml:space="preserve">на структура и поведение - </w:t>
+      </w:r>
+      <w:r>
+        <w:rPr>
+          <w:lang w:val="ru-RU"/>
+        </w:rPr>
+        <w:t>по слоеве и модули, с извадки от кода)</w:t>
       </w:r>
       <w:bookmarkEnd w:id="94"/>
       <w:bookmarkEnd w:id="95"/>
     </w:p>
     <w:p>
       <w:pPr>
+        <w:pStyle w:val="Heading2"/>
         <w:rPr>
           <w:lang w:val="ru-RU"/>
         </w:rPr>
       </w:pPr>
+      <w:bookmarkStart w:id="96" w:name="_Toc397093014"/>
+      <w:bookmarkStart w:id="97" w:name="_Toc397445642"/>
+      <w:r>
+        <w:rPr>
+          <w:lang w:val="ru-RU"/>
+        </w:rPr>
+        <w:t>Потребителски интерфейс (опционално)</w:t>
+      </w:r>
+      <w:bookmarkEnd w:id="96"/>
+      <w:bookmarkEnd w:id="97"/>
+    </w:p>
+    <w:p>
+      <w:pPr>
+        <w:pStyle w:val="Heading2"/>
+        <w:rPr>
+          <w:lang w:val="ru-RU"/>
+        </w:rPr>
+      </w:pPr>
+      <w:bookmarkStart w:id="98" w:name="_Toc397093015"/>
+      <w:bookmarkStart w:id="99" w:name="_Toc397445643"/>
+      <w:r>
+        <w:rPr>
+          <w:lang w:val="ru-RU"/>
+        </w:rPr>
+        <w:t>Ресурсни и спомагателни модули (опционално)</w:t>
+      </w:r>
+      <w:bookmarkEnd w:id="98"/>
+      <w:bookmarkEnd w:id="99"/>
+    </w:p>
+    <w:p>
+      <w:pPr>
+        <w:rPr>
+          <w:lang w:val="ru-RU"/>
+        </w:rPr>
+      </w:pPr>
     </w:p>
     <w:p>
       <w:pPr>
         <w:pStyle w:val="Heading1"/>
       </w:pPr>
-      <w:bookmarkStart w:id="96" w:name="_Toc397093016"/>
-      <w:bookmarkStart w:id="97" w:name="_Toc397375070"/>
+      <w:bookmarkStart w:id="100" w:name="_Toc397093016"/>
+      <w:bookmarkStart w:id="101" w:name="_Toc397445644"/>
       <w:r>
         <w:lastRenderedPageBreak/>
         <w:t>Реализация, т</w:t>
@@ -22239,8 +22645,8 @@
         </w:rPr>
         <w:t>и (евентуално) внедряване</w:t>
       </w:r>
-      <w:bookmarkEnd w:id="96"/>
-      <w:bookmarkEnd w:id="97"/>
+      <w:bookmarkEnd w:id="100"/>
+      <w:bookmarkEnd w:id="101"/>
       <w:r>
         <w:t xml:space="preserve"> </w:t>
       </w:r>
@@ -22290,49 +22696,13 @@
           <w:lang w:val="ru-RU"/>
         </w:rPr>
       </w:pPr>
-      <w:bookmarkStart w:id="98" w:name="_Toc397093017"/>
-      <w:bookmarkStart w:id="99" w:name="_Toc397375071"/>
+      <w:bookmarkStart w:id="102" w:name="_Toc397093017"/>
+      <w:bookmarkStart w:id="103" w:name="_Toc397445645"/>
       <w:r>
         <w:rPr>
           <w:lang w:val="ru-RU"/>
         </w:rPr>
         <w:t>Реализация на модулите</w:t>
-      </w:r>
-      <w:bookmarkEnd w:id="98"/>
-      <w:bookmarkEnd w:id="99"/>
-    </w:p>
-    <w:p>
-      <w:pPr>
-        <w:pStyle w:val="Heading2"/>
-        <w:rPr>
-          <w:lang w:val="ru-RU"/>
-        </w:rPr>
-      </w:pPr>
-      <w:bookmarkStart w:id="100" w:name="_Toc397093018"/>
-      <w:bookmarkStart w:id="101" w:name="_Toc397375072"/>
-      <w:r>
-        <w:rPr>
-          <w:lang w:val="ru-RU"/>
-        </w:rPr>
-        <w:t>Системна интеграция (опционално)</w:t>
-      </w:r>
-      <w:bookmarkEnd w:id="100"/>
-      <w:bookmarkEnd w:id="101"/>
-    </w:p>
-    <w:p>
-      <w:pPr>
-        <w:pStyle w:val="Heading2"/>
-        <w:rPr>
-          <w:lang w:val="ru-RU"/>
-        </w:rPr>
-      </w:pPr>
-      <w:bookmarkStart w:id="102" w:name="_Toc397093019"/>
-      <w:bookmarkStart w:id="103" w:name="_Toc397375073"/>
-      <w:r>
-        <w:rPr>
-          <w:lang w:val="ru-RU"/>
-        </w:rPr>
-        <w:t>Планиране на тестването - тестови сценарии, процедури, ...</w:t>
       </w:r>
       <w:bookmarkEnd w:id="102"/>
       <w:bookmarkEnd w:id="103"/>
@@ -22344,13 +22714,13 @@
           <w:lang w:val="ru-RU"/>
         </w:rPr>
       </w:pPr>
-      <w:bookmarkStart w:id="104" w:name="_Toc397093020"/>
-      <w:bookmarkStart w:id="105" w:name="_Toc397375074"/>
+      <w:bookmarkStart w:id="104" w:name="_Toc397093018"/>
+      <w:bookmarkStart w:id="105" w:name="_Toc397445646"/>
       <w:r>
         <w:rPr>
           <w:lang w:val="ru-RU"/>
         </w:rPr>
-        <w:t>Модулно и системно тестване</w:t>
+        <w:t>Системна интеграция (опционално)</w:t>
       </w:r>
       <w:bookmarkEnd w:id="104"/>
       <w:bookmarkEnd w:id="105"/>
@@ -22362,13 +22732,13 @@
           <w:lang w:val="ru-RU"/>
         </w:rPr>
       </w:pPr>
-      <w:bookmarkStart w:id="106" w:name="_Toc397093021"/>
-      <w:bookmarkStart w:id="107" w:name="_Toc397375075"/>
+      <w:bookmarkStart w:id="106" w:name="_Toc397093019"/>
+      <w:bookmarkStart w:id="107" w:name="_Toc397445647"/>
       <w:r>
         <w:rPr>
           <w:lang w:val="ru-RU"/>
         </w:rPr>
-        <w:t>Анализ на резултатите от тестването и начин на отразяването им</w:t>
+        <w:t>Планиране на тестването - тестови сценарии, процедури, ...</w:t>
       </w:r>
       <w:bookmarkEnd w:id="106"/>
       <w:bookmarkEnd w:id="107"/>
@@ -22380,115 +22750,151 @@
           <w:lang w:val="ru-RU"/>
         </w:rPr>
       </w:pPr>
-      <w:bookmarkStart w:id="108" w:name="_Toc397093022"/>
-      <w:bookmarkStart w:id="109" w:name="_Toc397375076"/>
+      <w:bookmarkStart w:id="108" w:name="_Toc397093020"/>
+      <w:bookmarkStart w:id="109" w:name="_Toc397445648"/>
       <w:r>
         <w:rPr>
           <w:lang w:val="ru-RU"/>
         </w:rPr>
-        <w:t>Експериментално внедряване (т</w:t>
-      </w:r>
-      <w:r>
-        <w:rPr>
-          <w:lang w:val="ru-RU"/>
-        </w:rPr>
-        <w:t>ехнологични изисквания</w:t>
-      </w:r>
-      <w:r>
-        <w:rPr>
-          <w:lang w:val="ru-RU"/>
-        </w:rPr>
-        <w:t>,</w:t>
-      </w:r>
-      <w:r>
-        <w:rPr>
-          <w:lang w:val="ru-RU"/>
-        </w:rPr>
-        <w:t xml:space="preserve"> </w:t>
-      </w:r>
-      <w:r>
-        <w:rPr>
-          <w:lang w:val="ru-RU"/>
-        </w:rPr>
-        <w:t>инсталиране, условия, използване, ...)</w:t>
+        <w:t>Модулно и системно тестване</w:t>
       </w:r>
       <w:bookmarkEnd w:id="108"/>
       <w:bookmarkEnd w:id="109"/>
     </w:p>
     <w:p>
       <w:pPr>
+        <w:pStyle w:val="Heading2"/>
         <w:rPr>
           <w:lang w:val="ru-RU"/>
         </w:rPr>
       </w:pPr>
+      <w:bookmarkStart w:id="110" w:name="_Toc397093021"/>
+      <w:bookmarkStart w:id="111" w:name="_Toc397445649"/>
+      <w:r>
+        <w:rPr>
+          <w:lang w:val="ru-RU"/>
+        </w:rPr>
+        <w:t>Анализ на резултатите от тестването и начин на отразяването им</w:t>
+      </w:r>
+      <w:bookmarkEnd w:id="110"/>
+      <w:bookmarkEnd w:id="111"/>
+    </w:p>
+    <w:p>
+      <w:pPr>
+        <w:pStyle w:val="Heading2"/>
+        <w:rPr>
+          <w:lang w:val="ru-RU"/>
+        </w:rPr>
+      </w:pPr>
+      <w:bookmarkStart w:id="112" w:name="_Toc397093022"/>
+      <w:bookmarkStart w:id="113" w:name="_Toc397445650"/>
+      <w:r>
+        <w:rPr>
+          <w:lang w:val="ru-RU"/>
+        </w:rPr>
+        <w:t>Експериментално внедряване (т</w:t>
+      </w:r>
+      <w:r>
+        <w:rPr>
+          <w:lang w:val="ru-RU"/>
+        </w:rPr>
+        <w:t>ехнологични изисквания</w:t>
+      </w:r>
+      <w:r>
+        <w:rPr>
+          <w:lang w:val="ru-RU"/>
+        </w:rPr>
+        <w:t>,</w:t>
+      </w:r>
+      <w:r>
+        <w:rPr>
+          <w:lang w:val="ru-RU"/>
+        </w:rPr>
+        <w:t xml:space="preserve"> </w:t>
+      </w:r>
+      <w:r>
+        <w:rPr>
+          <w:lang w:val="ru-RU"/>
+        </w:rPr>
+        <w:t>инсталиране, условия, използване, ...)</w:t>
+      </w:r>
+      <w:bookmarkEnd w:id="112"/>
+      <w:bookmarkEnd w:id="113"/>
+    </w:p>
+    <w:p>
+      <w:pPr>
+        <w:rPr>
+          <w:lang w:val="ru-RU"/>
+        </w:rPr>
+      </w:pPr>
     </w:p>
     <w:p>
       <w:pPr>
         <w:pStyle w:val="Heading1"/>
       </w:pPr>
-      <w:bookmarkStart w:id="110" w:name="_Toc397093023"/>
-      <w:bookmarkStart w:id="111" w:name="_Toc397375077"/>
+      <w:bookmarkStart w:id="114" w:name="_Toc397093023"/>
+      <w:bookmarkStart w:id="115" w:name="_Toc397445651"/>
       <w:r>
         <w:lastRenderedPageBreak/>
         <w:t>Заключение</w:t>
       </w:r>
-      <w:bookmarkEnd w:id="110"/>
-      <w:bookmarkEnd w:id="111"/>
-    </w:p>
-    <w:p>
-      <w:pPr>
-        <w:rPr>
-          <w:color w:val="FF0000"/>
-        </w:rPr>
-      </w:pPr>
-      <w:r>
-        <w:rPr>
-          <w:color w:val="FF0000"/>
-        </w:rPr>
-        <w:t>(1-2стр.)</w:t>
-      </w:r>
-    </w:p>
-    <w:p>
-      <w:pPr>
-        <w:pStyle w:val="Heading2"/>
-        <w:rPr>
-          <w:lang w:val="ru-RU"/>
-        </w:rPr>
-      </w:pPr>
-      <w:bookmarkStart w:id="112" w:name="_Toc397093024"/>
-      <w:bookmarkStart w:id="113" w:name="_Toc397375078"/>
-      <w:r>
-        <w:rPr>
-          <w:lang w:val="ru-RU"/>
-        </w:rPr>
-        <w:t>Обобщение на изпълнението на началните цели</w:t>
-      </w:r>
-      <w:bookmarkEnd w:id="112"/>
-      <w:bookmarkEnd w:id="113"/>
-    </w:p>
-    <w:p>
-      <w:pPr>
-        <w:pStyle w:val="Heading2"/>
-        <w:rPr>
-          <w:lang w:val="ru-RU"/>
-        </w:rPr>
-      </w:pPr>
-      <w:bookmarkStart w:id="114" w:name="_Toc397093025"/>
-      <w:bookmarkStart w:id="115" w:name="_Toc397375079"/>
-      <w:r>
-        <w:rPr>
-          <w:lang w:val="ru-RU"/>
-        </w:rPr>
-        <w:t>Насоки за б</w:t>
-      </w:r>
-      <w:r>
-        <w:rPr>
-          <w:lang w:val="ru-RU"/>
-        </w:rPr>
-        <w:t>ъдещо развитие и усъвършенстване</w:t>
-      </w:r>
       <w:bookmarkEnd w:id="114"/>
       <w:bookmarkEnd w:id="115"/>
+    </w:p>
+    <w:p>
+      <w:pPr>
+        <w:rPr>
+          <w:color w:val="FF0000"/>
+        </w:rPr>
+      </w:pPr>
+      <w:r>
+        <w:rPr>
+          <w:color w:val="FF0000"/>
+        </w:rPr>
+        <w:t>(1-2стр.)</w:t>
+      </w:r>
+    </w:p>
+    <w:p>
+      <w:pPr>
+        <w:pStyle w:val="Heading2"/>
+        <w:rPr>
+          <w:lang w:val="ru-RU"/>
+        </w:rPr>
+      </w:pPr>
+      <w:bookmarkStart w:id="116" w:name="_Toc397093024"/>
+      <w:bookmarkStart w:id="117" w:name="_Toc397445652"/>
+      <w:r>
+        <w:rPr>
+          <w:lang w:val="ru-RU"/>
+        </w:rPr>
+        <w:t>Обобщение на изпълнението на началните цели</w:t>
+      </w:r>
+      <w:bookmarkEnd w:id="116"/>
+      <w:bookmarkEnd w:id="117"/>
+    </w:p>
+    <w:p>
+      <w:pPr>
+        <w:pStyle w:val="Heading2"/>
+        <w:rPr>
+          <w:lang w:val="ru-RU"/>
+        </w:rPr>
+      </w:pPr>
+      <w:bookmarkStart w:id="118" w:name="_Toc397093025"/>
+      <w:bookmarkStart w:id="119" w:name="_Toc397445653"/>
+      <w:r>
+        <w:rPr>
+          <w:lang w:val="ru-RU"/>
+        </w:rPr>
+        <w:t>Насоки за б</w:t>
+      </w:r>
+      <w:r>
+        <w:rPr>
+          <w:lang w:val="ru-RU"/>
+        </w:rPr>
+        <w:t>ъдещо развитие и усъвършенстване</w:t>
+      </w:r>
+      <w:bookmarkEnd w:id="118"/>
+      <w:bookmarkEnd w:id="119"/>
     </w:p>
     <w:p>
       <w:pPr>
@@ -22510,7 +22916,7 @@
       <w:pPr>
         <w:pStyle w:val="Heading1"/>
       </w:pPr>
-      <w:bookmarkStart w:id="116" w:name="_Toc397375080"/>
+      <w:bookmarkStart w:id="120" w:name="_Toc397445654"/>
       <w:r>
         <w:rPr>
           <w:lang w:val="ru-RU"/>
@@ -22518,7 +22924,7 @@
         <w:lastRenderedPageBreak/>
         <w:t>Използвана литература</w:t>
       </w:r>
-      <w:bookmarkEnd w:id="116"/>
+      <w:bookmarkEnd w:id="120"/>
       <w:r>
         <w:rPr>
           <w:lang w:val="ru-RU"/>
@@ -22581,18 +22987,18 @@
     <w:tbl>
       <w:tblPr>
         <w:tblStyle w:val="TableGrid"/>
-        <w:tblW w:w="0" w:type="auto"/>
+        <w:tblW w:w="9972" w:type="dxa"/>
         <w:tblLayout w:type="fixed"/>
         <w:tblLook w:val="0000" w:firstRow="0" w:lastRow="0" w:firstColumn="0" w:lastColumn="0" w:noHBand="0" w:noVBand="0"/>
       </w:tblPr>
       <w:tblGrid>
-        <w:gridCol w:w="1746"/>
-        <w:gridCol w:w="8226"/>
+        <w:gridCol w:w="1548"/>
+        <w:gridCol w:w="8424"/>
       </w:tblGrid>
       <w:tr>
         <w:tc>
           <w:tcPr>
-            <w:tcW w:w="1746" w:type="dxa"/>
+            <w:tcW w:w="1548" w:type="dxa"/>
           </w:tcPr>
           <w:p>
             <w:pPr>
@@ -22627,7 +23033,7 @@
         </w:tc>
         <w:tc>
           <w:tcPr>
-            <w:tcW w:w="8226" w:type="dxa"/>
+            <w:tcW w:w="8424" w:type="dxa"/>
           </w:tcPr>
           <w:p>
             <w:pPr>
@@ -22663,7 +23069,7 @@
       <w:tr>
         <w:tc>
           <w:tcPr>
-            <w:tcW w:w="1746" w:type="dxa"/>
+            <w:tcW w:w="1548" w:type="dxa"/>
           </w:tcPr>
           <w:p>
             <w:pPr>
@@ -22696,7 +23102,7 @@
         </w:tc>
         <w:tc>
           <w:tcPr>
-            <w:tcW w:w="8226" w:type="dxa"/>
+            <w:tcW w:w="8424" w:type="dxa"/>
           </w:tcPr>
           <w:p>
             <w:pPr>
@@ -22783,7 +23189,7 @@
       <w:tr>
         <w:tc>
           <w:tcPr>
-            <w:tcW w:w="1746" w:type="dxa"/>
+            <w:tcW w:w="1548" w:type="dxa"/>
           </w:tcPr>
           <w:p>
             <w:pPr>
@@ -22816,7 +23222,7 @@
         </w:tc>
         <w:tc>
           <w:tcPr>
-            <w:tcW w:w="8226" w:type="dxa"/>
+            <w:tcW w:w="8424" w:type="dxa"/>
           </w:tcPr>
           <w:p>
             <w:pPr>
@@ -22903,7 +23309,7 @@
       <w:tr>
         <w:tc>
           <w:tcPr>
-            <w:tcW w:w="1746" w:type="dxa"/>
+            <w:tcW w:w="1548" w:type="dxa"/>
           </w:tcPr>
           <w:p>
             <w:pPr>
@@ -22936,7 +23342,7 @@
         </w:tc>
         <w:tc>
           <w:tcPr>
-            <w:tcW w:w="8226" w:type="dxa"/>
+            <w:tcW w:w="8424" w:type="dxa"/>
           </w:tcPr>
           <w:p>
             <w:pPr>
@@ -23004,7 +23410,7 @@
       <w:tr>
         <w:tc>
           <w:tcPr>
-            <w:tcW w:w="1746" w:type="dxa"/>
+            <w:tcW w:w="1548" w:type="dxa"/>
           </w:tcPr>
           <w:p>
             <w:pPr>
@@ -23037,7 +23443,7 @@
         </w:tc>
         <w:tc>
           <w:tcPr>
-            <w:tcW w:w="8226" w:type="dxa"/>
+            <w:tcW w:w="8424" w:type="dxa"/>
           </w:tcPr>
           <w:p>
             <w:pPr>
@@ -23144,7 +23550,7 @@
       <w:tr>
         <w:tc>
           <w:tcPr>
-            <w:tcW w:w="1746" w:type="dxa"/>
+            <w:tcW w:w="1548" w:type="dxa"/>
           </w:tcPr>
           <w:p>
             <w:pPr>
@@ -23177,7 +23583,7 @@
         </w:tc>
         <w:tc>
           <w:tcPr>
-            <w:tcW w:w="8226" w:type="dxa"/>
+            <w:tcW w:w="8424" w:type="dxa"/>
           </w:tcPr>
           <w:p>
             <w:pPr>
@@ -23386,7 +23792,7 @@
       <w:tr>
         <w:tc>
           <w:tcPr>
-            <w:tcW w:w="1746" w:type="dxa"/>
+            <w:tcW w:w="1548" w:type="dxa"/>
           </w:tcPr>
           <w:p>
             <w:pPr>
@@ -23419,7 +23825,7 @@
         </w:tc>
         <w:tc>
           <w:tcPr>
-            <w:tcW w:w="8226" w:type="dxa"/>
+            <w:tcW w:w="8424" w:type="dxa"/>
           </w:tcPr>
           <w:p>
             <w:pPr>
@@ -23506,7 +23912,7 @@
       <w:tr>
         <w:tc>
           <w:tcPr>
-            <w:tcW w:w="1746" w:type="dxa"/>
+            <w:tcW w:w="1548" w:type="dxa"/>
           </w:tcPr>
           <w:p>
             <w:pPr>
@@ -23539,7 +23945,7 @@
         </w:tc>
         <w:tc>
           <w:tcPr>
-            <w:tcW w:w="8226" w:type="dxa"/>
+            <w:tcW w:w="8424" w:type="dxa"/>
           </w:tcPr>
           <w:p>
             <w:pPr>
@@ -23670,7 +24076,7 @@
       <w:tr>
         <w:tc>
           <w:tcPr>
-            <w:tcW w:w="1746" w:type="dxa"/>
+            <w:tcW w:w="1548" w:type="dxa"/>
           </w:tcPr>
           <w:p>
             <w:pPr>
@@ -23703,7 +24109,7 @@
         </w:tc>
         <w:tc>
           <w:tcPr>
-            <w:tcW w:w="8226" w:type="dxa"/>
+            <w:tcW w:w="8424" w:type="dxa"/>
           </w:tcPr>
           <w:p>
             <w:pPr>
@@ -23790,7 +24196,7 @@
       <w:tr>
         <w:tc>
           <w:tcPr>
-            <w:tcW w:w="1746" w:type="dxa"/>
+            <w:tcW w:w="1548" w:type="dxa"/>
           </w:tcPr>
           <w:p>
             <w:pPr>
@@ -23823,7 +24229,7 @@
         </w:tc>
         <w:tc>
           <w:tcPr>
-            <w:tcW w:w="8226" w:type="dxa"/>
+            <w:tcW w:w="8424" w:type="dxa"/>
           </w:tcPr>
           <w:p>
             <w:pPr>
@@ -23908,7 +24314,7 @@
       <w:tr>
         <w:tc>
           <w:tcPr>
-            <w:tcW w:w="1746" w:type="dxa"/>
+            <w:tcW w:w="1548" w:type="dxa"/>
           </w:tcPr>
           <w:p>
             <w:pPr>
@@ -23941,7 +24347,7 @@
         </w:tc>
         <w:tc>
           <w:tcPr>
-            <w:tcW w:w="8226" w:type="dxa"/>
+            <w:tcW w:w="8424" w:type="dxa"/>
           </w:tcPr>
           <w:p>
             <w:pPr>
@@ -24004,7 +24410,7 @@
       <w:tr>
         <w:tc>
           <w:tcPr>
-            <w:tcW w:w="1746" w:type="dxa"/>
+            <w:tcW w:w="1548" w:type="dxa"/>
           </w:tcPr>
           <w:p>
             <w:pPr>
@@ -24038,7 +24444,7 @@
         </w:tc>
         <w:tc>
           <w:tcPr>
-            <w:tcW w:w="8226" w:type="dxa"/>
+            <w:tcW w:w="8424" w:type="dxa"/>
           </w:tcPr>
           <w:p>
             <w:pPr>
@@ -24158,7 +24564,7 @@
       <w:tr>
         <w:tc>
           <w:tcPr>
-            <w:tcW w:w="1746" w:type="dxa"/>
+            <w:tcW w:w="1548" w:type="dxa"/>
           </w:tcPr>
           <w:p>
             <w:pPr>
@@ -24191,7 +24597,7 @@
         </w:tc>
         <w:tc>
           <w:tcPr>
-            <w:tcW w:w="8226" w:type="dxa"/>
+            <w:tcW w:w="8424" w:type="dxa"/>
           </w:tcPr>
           <w:p>
             <w:pPr>
@@ -24319,31 +24725,272 @@
           </w:p>
         </w:tc>
       </w:tr>
+      <w:tr>
+        <w:tc>
+          <w:tcPr>
+            <w:tcW w:w="1548" w:type="dxa"/>
+          </w:tcPr>
+          <w:p>
+            <w:pPr>
+              <w:autoSpaceDE w:val="0"/>
+              <w:autoSpaceDN w:val="0"/>
+              <w:adjustRightInd w:val="0"/>
+              <w:spacing w:after="200" w:line="276" w:lineRule="auto"/>
+              <w:jc w:val="left"/>
+              <w:rPr>
+                <w:rFonts w:ascii="Cambria" w:hAnsi="WenQuanYi Micro Hei" w:cs="Times New Roman"/>
+                <w:color w:val="auto"/>
+                <w:kern w:val="1"/>
+                <w:sz w:val="22"/>
+                <w:szCs w:val="24"/>
+                <w:lang w:eastAsia="en-US"/>
+              </w:rPr>
+            </w:pPr>
+            <w:r>
+              <w:rPr>
+                <w:rFonts w:ascii="Cambria" w:hAnsi="WenQuanYi Micro Hei" w:cs="Times New Roman"/>
+                <w:color w:val="auto"/>
+                <w:kern w:val="1"/>
+                <w:sz w:val="22"/>
+                <w:szCs w:val="24"/>
+                <w:lang w:eastAsia="en-US"/>
+              </w:rPr>
+              <w:t>R13</w:t>
+            </w:r>
+          </w:p>
+        </w:tc>
+        <w:tc>
+          <w:tcPr>
+            <w:tcW w:w="8424" w:type="dxa"/>
+          </w:tcPr>
+          <w:p>
+            <w:pPr>
+              <w:autoSpaceDE w:val="0"/>
+              <w:autoSpaceDN w:val="0"/>
+              <w:adjustRightInd w:val="0"/>
+              <w:spacing w:after="200" w:line="276" w:lineRule="auto"/>
+              <w:jc w:val="left"/>
+              <w:rPr>
+                <w:rFonts w:ascii="Cambria" w:hAnsi="WenQuanYi Micro Hei" w:cs="Times New Roman"/>
+                <w:color w:val="auto"/>
+                <w:kern w:val="1"/>
+                <w:sz w:val="22"/>
+                <w:szCs w:val="24"/>
+                <w:lang w:eastAsia="en-US"/>
+              </w:rPr>
+            </w:pPr>
+            <w:r>
+              <w:rPr>
+                <w:rFonts w:ascii="Cambria" w:hAnsi="WenQuanYi Micro Hei" w:cs="Times New Roman"/>
+                <w:color w:val="auto"/>
+                <w:kern w:val="1"/>
+                <w:sz w:val="22"/>
+                <w:szCs w:val="24"/>
+                <w:lang w:eastAsia="en-US"/>
+              </w:rPr>
+              <w:t>Domain-Specific Modeling</w:t>
+            </w:r>
+            <w:r>
+              <w:rPr>
+                <w:rFonts w:ascii="Cambria" w:hAnsi="WenQuanYi Micro Hei" w:cs="Times New Roman"/>
+                <w:color w:val="auto"/>
+                <w:kern w:val="1"/>
+                <w:sz w:val="22"/>
+                <w:szCs w:val="24"/>
+                <w:lang w:eastAsia="en-US"/>
+              </w:rPr>
+              <w:t xml:space="preserve"> </w:t>
+            </w:r>
+            <w:r>
+              <w:rPr>
+                <w:rFonts w:ascii="Cambria" w:hAnsi="WenQuanYi Micro Hei" w:cs="Times New Roman"/>
+                <w:color w:val="auto"/>
+                <w:kern w:val="1"/>
+                <w:sz w:val="22"/>
+                <w:szCs w:val="24"/>
+                <w:lang w:eastAsia="en-US"/>
+              </w:rPr>
+              <w:t>and</w:t>
+            </w:r>
+            <w:r>
+              <w:rPr>
+                <w:rFonts w:ascii="Cambria" w:hAnsi="WenQuanYi Micro Hei" w:cs="Times New Roman"/>
+                <w:color w:val="auto"/>
+                <w:kern w:val="1"/>
+                <w:sz w:val="22"/>
+                <w:szCs w:val="24"/>
+                <w:lang w:eastAsia="en-US"/>
+              </w:rPr>
+              <w:t xml:space="preserve"> </w:t>
+            </w:r>
+            <w:r>
+              <w:rPr>
+                <w:rFonts w:ascii="Cambria" w:hAnsi="WenQuanYi Micro Hei" w:cs="Times New Roman"/>
+                <w:color w:val="auto"/>
+                <w:kern w:val="1"/>
+                <w:sz w:val="22"/>
+                <w:szCs w:val="24"/>
+                <w:lang w:eastAsia="en-US"/>
+              </w:rPr>
+              <w:t>Model Driven Architecture</w:t>
+            </w:r>
+            <w:r>
+              <w:rPr>
+                <w:rFonts w:ascii="Cambria" w:hAnsi="WenQuanYi Micro Hei" w:cs="Times New Roman"/>
+                <w:color w:val="auto"/>
+                <w:kern w:val="1"/>
+                <w:sz w:val="22"/>
+                <w:szCs w:val="24"/>
+                <w:lang w:eastAsia="en-US"/>
+              </w:rPr>
+              <w:t xml:space="preserve"> </w:t>
+            </w:r>
+          </w:p>
+          <w:p>
+            <w:pPr>
+              <w:autoSpaceDE w:val="0"/>
+              <w:autoSpaceDN w:val="0"/>
+              <w:adjustRightInd w:val="0"/>
+              <w:spacing w:after="200" w:line="276" w:lineRule="auto"/>
+              <w:jc w:val="left"/>
+              <w:rPr>
+                <w:rFonts w:ascii="Cambria" w:hAnsi="WenQuanYi Micro Hei" w:cs="Times New Roman"/>
+                <w:color w:val="auto"/>
+                <w:kern w:val="1"/>
+                <w:sz w:val="22"/>
+                <w:szCs w:val="24"/>
+                <w:lang w:eastAsia="en-US"/>
+              </w:rPr>
+            </w:pPr>
+            <w:r>
+              <w:rPr>
+                <w:rFonts w:ascii="Cambria" w:hAnsi="WenQuanYi Micro Hei" w:cs="Times New Roman"/>
+                <w:color w:val="auto"/>
+                <w:kern w:val="1"/>
+                <w:sz w:val="18"/>
+                <w:szCs w:val="24"/>
+                <w:lang w:eastAsia="en-US"/>
+              </w:rPr>
+              <w:t>(</w:t>
+            </w:r>
+            <w:hyperlink r:id="rId41" w:history="1">
+              <w:r>
+                <w:rPr>
+                  <w:rStyle w:val="Hyperlink"/>
+                  <w:rFonts w:ascii="Cambria" w:hAnsi="WenQuanYi Micro Hei"/>
+                  <w:kern w:val="1"/>
+                  <w:sz w:val="18"/>
+                  <w:szCs w:val="24"/>
+                  <w:lang w:eastAsia="en-US"/>
+                </w:rPr>
+                <w:t>http://www.bptrends.com/publicationfiles/01-04%20COL</w:t>
+              </w:r>
+              <w:r>
+                <w:rPr>
+                  <w:rStyle w:val="Hyperlink"/>
+                  <w:rFonts w:ascii="Cambria" w:hAnsi="WenQuanYi Micro Hei"/>
+                  <w:kern w:val="1"/>
+                  <w:sz w:val="18"/>
+                  <w:szCs w:val="24"/>
+                  <w:lang w:eastAsia="en-US"/>
+                </w:rPr>
+                <w:t>%</w:t>
+              </w:r>
+              <w:r>
+                <w:rPr>
+                  <w:rStyle w:val="Hyperlink"/>
+                  <w:rFonts w:ascii="Cambria" w:hAnsi="WenQuanYi Micro Hei"/>
+                  <w:kern w:val="1"/>
+                  <w:sz w:val="18"/>
+                  <w:szCs w:val="24"/>
+                  <w:lang w:eastAsia="en-US"/>
+                </w:rPr>
+                <w:t>20Dom%20Spec%20Modeling%20Frankel-Cook.pdf</w:t>
+              </w:r>
+            </w:hyperlink>
+            <w:r>
+              <w:rPr>
+                <w:rFonts w:ascii="Cambria" w:hAnsi="WenQuanYi Micro Hei" w:cs="Times New Roman"/>
+                <w:color w:val="auto"/>
+                <w:kern w:val="1"/>
+                <w:sz w:val="18"/>
+                <w:szCs w:val="24"/>
+                <w:lang w:eastAsia="en-US"/>
+              </w:rPr>
+              <w:t>)</w:t>
+            </w:r>
+            <w:r>
+              <w:rPr>
+                <w:rFonts w:ascii="Cambria" w:hAnsi="WenQuanYi Micro Hei" w:cs="Times New Roman"/>
+                <w:color w:val="auto"/>
+                <w:kern w:val="1"/>
+                <w:sz w:val="18"/>
+                <w:szCs w:val="24"/>
+                <w:lang w:eastAsia="en-US"/>
+              </w:rPr>
+              <w:t xml:space="preserve">, </w:t>
+            </w:r>
+            <w:r>
+              <w:rPr>
+                <w:rFonts w:ascii="Cambria" w:hAnsi="WenQuanYi Micro Hei" w:cs="Times New Roman"/>
+                <w:color w:val="auto"/>
+                <w:kern w:val="1"/>
+                <w:sz w:val="18"/>
+                <w:szCs w:val="24"/>
+                <w:lang w:eastAsia="en-US"/>
+              </w:rPr>
+              <w:t>Steve Cook</w:t>
+            </w:r>
+            <w:r>
+              <w:rPr>
+                <w:rFonts w:ascii="Cambria" w:hAnsi="WenQuanYi Micro Hei" w:cs="Times New Roman"/>
+                <w:color w:val="auto"/>
+                <w:kern w:val="1"/>
+                <w:sz w:val="18"/>
+                <w:szCs w:val="24"/>
+                <w:lang w:eastAsia="en-US"/>
+              </w:rPr>
+              <w:t xml:space="preserve">, </w:t>
+            </w:r>
+            <w:r>
+              <w:rPr>
+                <w:rFonts w:ascii="Cambria" w:hAnsi="WenQuanYi Micro Hei" w:cs="Times New Roman"/>
+                <w:color w:val="auto"/>
+                <w:kern w:val="1"/>
+                <w:sz w:val="18"/>
+                <w:szCs w:val="24"/>
+                <w:lang w:eastAsia="en-US"/>
+              </w:rPr>
+              <w:t>January 2004</w:t>
+            </w:r>
+          </w:p>
+        </w:tc>
+      </w:tr>
     </w:tbl>
     <w:p>
       <w:pPr>
         <w:pStyle w:val="Heading2"/>
       </w:pPr>
-      <w:bookmarkStart w:id="117" w:name="_Toc397375081"/>
+      <w:bookmarkStart w:id="121" w:name="_Toc397445655"/>
       <w:r>
         <w:rPr>
           <w:lang w:val="ru-RU"/>
         </w:rPr>
         <w:t>Приложения</w:t>
       </w:r>
-      <w:bookmarkEnd w:id="117"/>
+      <w:bookmarkEnd w:id="121"/>
     </w:p>
     <w:p>
       <w:pPr>
         <w:pStyle w:val="Appendix"/>
         <w:jc w:val="left"/>
       </w:pPr>
-      <w:bookmarkStart w:id="118" w:name="_Ref397353344"/>
-      <w:bookmarkStart w:id="119" w:name="_Toc397375082"/>
+      <w:bookmarkStart w:id="122" w:name="_Ref397353344"/>
+      <w:bookmarkStart w:id="123" w:name="_Toc397445656"/>
       <w:r>
         <w:t>Терминологичен речник</w:t>
       </w:r>
-      <w:bookmarkEnd w:id="119"/>
+      <w:bookmarkEnd w:id="123"/>
       <w:r>
         <w:t xml:space="preserve"> </w:t>
       </w:r>
@@ -24360,7 +25007,7 @@
         </w:rPr>
         <w:t>(опционално) (1-2стр.)</w:t>
       </w:r>
-      <w:bookmarkEnd w:id="118"/>
+      <w:bookmarkEnd w:id="122"/>
     </w:p>
     <w:tbl>
       <w:tblPr>
@@ -24891,7 +25538,7 @@
               </w:rPr>
               <w:t>Интернационален консорциум с идеална цел, чиито предмет на дейност е стандартизиране на компютърната индустрия (</w:t>
             </w:r>
-            <w:hyperlink r:id="rId41" w:history="1">
+            <w:hyperlink r:id="rId42" w:history="1">
               <w:r>
                 <w:rPr>
                   <w:rStyle w:val="Hyperlink"/>
@@ -24959,7 +25606,7 @@
               </w:rPr>
               <w:t>(</w:t>
             </w:r>
-            <w:hyperlink r:id="rId42" w:history="1">
+            <w:hyperlink r:id="rId43" w:history="1">
               <w:r>
                 <w:rPr>
                   <w:rStyle w:val="Hyperlink"/>
@@ -25022,7 +25669,7 @@
               </w:rPr>
               <w:t>Mоделно разработена архитектура (</w:t>
             </w:r>
-            <w:hyperlink r:id="rId43" w:history="1">
+            <w:hyperlink r:id="rId44" w:history="1">
               <w:r>
                 <w:rPr>
                   <w:rStyle w:val="Hyperlink"/>
@@ -25130,7 +25777,7 @@
               </w:rPr>
               <w:t>Стандарт за моделно движена разработа. Meta-Object Facility (</w:t>
             </w:r>
-            <w:hyperlink r:id="rId44" w:history="1">
+            <w:hyperlink r:id="rId45" w:history="1">
               <w:r>
                 <w:rPr>
                   <w:rStyle w:val="Hyperlink"/>
@@ -25253,7 +25900,7 @@
               </w:rPr>
               <w:t>(</w:t>
             </w:r>
-            <w:hyperlink r:id="rId45" w:history="1">
+            <w:hyperlink r:id="rId46" w:history="1">
               <w:r>
                 <w:rPr>
                   <w:rStyle w:val="Hyperlink"/>
@@ -25337,7 +25984,7 @@
               </w:rPr>
               <w:t>(</w:t>
             </w:r>
-            <w:hyperlink r:id="rId46" w:history="1">
+            <w:hyperlink r:id="rId47" w:history="1">
               <w:r>
                 <w:rPr>
                   <w:rStyle w:val="Hyperlink"/>
@@ -25375,6 +26022,7 @@
               <w:rPr>
                 <w:rFonts w:cs="Times New Roman"/>
               </w:rPr>
+              <w:lastRenderedPageBreak/>
               <w:t>Eclipse</w:t>
             </w:r>
           </w:p>
@@ -25458,7 +26106,6 @@
           </w:tcPr>
           <w:p>
             <w:r>
-              <w:lastRenderedPageBreak/>
               <w:t>Acceleo</w:t>
             </w:r>
           </w:p>
@@ -25499,7 +26146,7 @@
               </w:rPr>
               <w:t>(</w:t>
             </w:r>
-            <w:hyperlink r:id="rId47" w:history="1">
+            <w:hyperlink r:id="rId48" w:history="1">
               <w:r>
                 <w:rPr>
                   <w:rStyle w:val="Hyperlink"/>
@@ -25569,7 +26216,7 @@
               </w:rPr>
               <w:t>(</w:t>
             </w:r>
-            <w:hyperlink r:id="rId48" w:history="1">
+            <w:hyperlink r:id="rId49" w:history="1">
               <w:r>
                 <w:rPr>
                   <w:rStyle w:val="Hyperlink"/>
@@ -25651,7 +26298,7 @@
               </w:rPr>
               <w:t>(</w:t>
             </w:r>
-            <w:hyperlink r:id="rId49" w:history="1">
+            <w:hyperlink r:id="rId50" w:history="1">
               <w:r>
                 <w:rPr>
                   <w:rStyle w:val="Hyperlink"/>
@@ -25721,7 +26368,7 @@
               </w:rPr>
               <w:t>(</w:t>
             </w:r>
-            <w:hyperlink r:id="rId50" w:history="1">
+            <w:hyperlink r:id="rId51" w:history="1">
               <w:r>
                 <w:rPr>
                   <w:rStyle w:val="Hyperlink"/>
@@ -25740,22 +26387,162 @@
           </w:p>
         </w:tc>
       </w:tr>
+      <w:tr>
+        <w:tc>
+          <w:tcPr>
+            <w:tcW w:w="1440" w:type="dxa"/>
+            <w:tcBorders>
+              <w:top w:val="single" w:sz="6" w:space="0" w:color="auto"/>
+              <w:bottom w:val="single" w:sz="6" w:space="0" w:color="auto"/>
+            </w:tcBorders>
+          </w:tcPr>
+          <w:p>
+            <w:r>
+              <w:t>MDT</w:t>
+            </w:r>
+          </w:p>
+        </w:tc>
+        <w:tc>
+          <w:tcPr>
+            <w:tcW w:w="8263" w:type="dxa"/>
+            <w:tcBorders>
+              <w:top w:val="single" w:sz="6" w:space="0" w:color="auto"/>
+              <w:bottom w:val="single" w:sz="6" w:space="0" w:color="auto"/>
+            </w:tcBorders>
+          </w:tcPr>
+          <w:p>
+            <w:pPr>
+              <w:jc w:val="left"/>
+              <w:rPr>
+                <w:rFonts w:cs="Times New Roman"/>
+              </w:rPr>
+            </w:pPr>
+            <w:r>
+              <w:rPr>
+                <w:rFonts w:cs="Times New Roman"/>
+              </w:rPr>
+              <w:t>Инструменти за разработка на модели на Eclipse</w:t>
+            </w:r>
+          </w:p>
+          <w:p>
+            <w:pPr>
+              <w:jc w:val="left"/>
+              <w:rPr>
+                <w:rFonts w:cs="Times New Roman"/>
+              </w:rPr>
+            </w:pPr>
+            <w:r>
+              <w:rPr>
+                <w:rFonts w:cs="Times New Roman"/>
+                <w:sz w:val="18"/>
+              </w:rPr>
+              <w:t>(</w:t>
+            </w:r>
+            <w:hyperlink r:id="rId52" w:history="1">
+              <w:r>
+                <w:rPr>
+                  <w:rStyle w:val="Hyperlink"/>
+                  <w:sz w:val="18"/>
+                </w:rPr>
+                <w:t>http://www.eclipse.org/modeling/mdt/?project=uml2</w:t>
+              </w:r>
+            </w:hyperlink>
+            <w:r>
+              <w:rPr>
+                <w:rFonts w:cs="Times New Roman"/>
+                <w:sz w:val="18"/>
+              </w:rPr>
+              <w:t>)</w:t>
+            </w:r>
+          </w:p>
+        </w:tc>
+      </w:tr>
+      <w:tr>
+        <w:tc>
+          <w:tcPr>
+            <w:tcW w:w="1440" w:type="dxa"/>
+            <w:tcBorders>
+              <w:top w:val="single" w:sz="6" w:space="0" w:color="auto"/>
+              <w:bottom w:val="single" w:sz="6" w:space="0" w:color="auto"/>
+            </w:tcBorders>
+          </w:tcPr>
+          <w:p>
+            <w:r>
+              <w:t>OCL</w:t>
+            </w:r>
+          </w:p>
+        </w:tc>
+        <w:tc>
+          <w:tcPr>
+            <w:tcW w:w="8263" w:type="dxa"/>
+            <w:tcBorders>
+              <w:top w:val="single" w:sz="6" w:space="0" w:color="auto"/>
+              <w:bottom w:val="single" w:sz="6" w:space="0" w:color="auto"/>
+            </w:tcBorders>
+          </w:tcPr>
+          <w:p>
+            <w:pPr>
+              <w:jc w:val="left"/>
+              <w:rPr>
+                <w:rFonts w:cs="Times New Roman"/>
+              </w:rPr>
+            </w:pPr>
+            <w:r>
+              <w:rPr>
+                <w:rFonts w:cs="Times New Roman"/>
+              </w:rPr>
+              <w:t>Декларативен език даващ възможност за описание на правила, които да се прилагат над UML. В последствие той може да се прилага и над всеки MOF мета модел</w:t>
+            </w:r>
+          </w:p>
+          <w:p>
+            <w:pPr>
+              <w:jc w:val="left"/>
+              <w:rPr>
+                <w:rFonts w:cs="Times New Roman"/>
+              </w:rPr>
+            </w:pPr>
+            <w:r>
+              <w:rPr>
+                <w:rFonts w:cs="Times New Roman"/>
+                <w:sz w:val="18"/>
+              </w:rPr>
+              <w:t>(</w:t>
+            </w:r>
+            <w:hyperlink r:id="rId53" w:history="1">
+              <w:r>
+                <w:rPr>
+                  <w:rStyle w:val="Hyperlink"/>
+                  <w:sz w:val="18"/>
+                </w:rPr>
+                <w:t>http://www.omg.org/spec/OCL/</w:t>
+              </w:r>
+            </w:hyperlink>
+            <w:r>
+              <w:rPr>
+                <w:rFonts w:cs="Times New Roman"/>
+                <w:sz w:val="18"/>
+              </w:rPr>
+              <w:t>)</w:t>
+            </w:r>
+          </w:p>
+        </w:tc>
+      </w:tr>
     </w:tbl>
     <w:p/>
     <w:p>
       <w:pPr>
         <w:pStyle w:val="Appendix"/>
       </w:pPr>
-      <w:bookmarkStart w:id="120" w:name="_Ref397354012"/>
-      <w:bookmarkStart w:id="121" w:name="_Toc397375083"/>
+      <w:bookmarkStart w:id="124" w:name="_Ref397354012"/>
+      <w:bookmarkStart w:id="125" w:name="_Toc397445657"/>
       <w:r>
         <w:rPr>
           <w:lang w:val="en-US"/>
         </w:rPr>
         <w:t>Степен на изразителност на езиците за програмиране</w:t>
       </w:r>
-      <w:bookmarkEnd w:id="120"/>
-      <w:bookmarkEnd w:id="121"/>
+      <w:bookmarkEnd w:id="124"/>
+      <w:bookmarkEnd w:id="125"/>
     </w:p>
     <w:p>
       <w:pPr>
@@ -25763,6 +26550,10 @@
         <w:jc w:val="center"/>
       </w:pPr>
       <w:r>
+        <w:rPr>
+          <w:noProof/>
+          <w:lang w:eastAsia="en-US"/>
+        </w:rPr>
         <w:drawing>
           <wp:inline distT="0" distB="0" distL="0" distR="0" wp14:anchorId="4D568B74" wp14:editId="0C30BE81">
             <wp:extent cx="5274310" cy="1789096"/>
@@ -25779,7 +26570,7 @@
                     <pic:cNvPicPr/>
                   </pic:nvPicPr>
                   <pic:blipFill>
-                    <a:blip r:embed="rId51"/>
+                    <a:blip r:embed="rId54"/>
                     <a:stretch>
                       <a:fillRect/>
                     </a:stretch>
@@ -25857,17 +26648,21 @@
       <w:pPr>
         <w:pStyle w:val="Appendix"/>
       </w:pPr>
-      <w:bookmarkStart w:id="122" w:name="_Ref397362172"/>
-      <w:bookmarkStart w:id="123" w:name="_Toc397375084"/>
+      <w:bookmarkStart w:id="126" w:name="_Ref397362172"/>
+      <w:bookmarkStart w:id="127" w:name="_Toc397445658"/>
       <w:r>
         <w:t>“Ръчно” написан код генератор</w:t>
       </w:r>
-      <w:bookmarkEnd w:id="122"/>
-      <w:bookmarkEnd w:id="123"/>
-    </w:p>
-    <w:p>
-      <w:r>
-        <w:t>Този тип код генератор се очаква да обхожда даден съвместим модел и на базата на елементите на този модел да отпечатва и попълва предварително заготвени файлове (шаблони). Като за целта може да се използват класове, които да представляват всеки файлов шаблон, с метод за отпечатване:</w:t>
+      <w:bookmarkEnd w:id="126"/>
+      <w:bookmarkEnd w:id="127"/>
+    </w:p>
+    <w:p>
+      <w:r>
+        <w:t xml:space="preserve">Този тип код генератор се очаква да обхожда даден съвместим модел и на базата на елементите на този модел да отпечатва и попълва предварително </w:t>
+      </w:r>
+      <w:r>
+        <w:lastRenderedPageBreak/>
+        <w:t>заготвени файлове (шаблони). Като за целта може да се използват класове, които да представляват всеки файлов шаблон, с метод за отпечатване:</w:t>
       </w:r>
     </w:p>
     <w:p>
@@ -26026,11 +26821,24 @@
       </w:r>
     </w:p>
     <w:p>
-      <w:pPr>
-        <w:rPr>
-          <w:lang w:val="ru-RU"/>
-        </w:rPr>
-      </w:pPr>
+      <w:r>
+        <w:tab/>
+      </w:r>
+      <w:r>
+        <w:tab/>
+      </w:r>
+      <w:r>
+        <w:tab/>
+      </w:r>
+      <w:r>
+        <w:tab/>
+      </w:r>
+      <w:r>
+        <w:tab/>
+      </w:r>
+      <w:r>
+        <w:tab/>
+      </w:r>
     </w:p>
     <w:p>
       <w:pPr>
@@ -26525,7 +27333,7 @@
         </w:rPr>
         <w:t xml:space="preserve"> - </w:t>
       </w:r>
-      <w:hyperlink r:id="rId52" w:history="1">
+      <w:hyperlink r:id="rId55" w:history="1">
         <w:r>
           <w:rPr>
             <w:lang w:val="ru-RU"/>
@@ -28666,12 +29474,12 @@
   <w:abstractNum w:abstractNumId="24">
     <w:nsid w:val="6C111A99"/>
     <w:multiLevelType w:val="hybridMultilevel"/>
-    <w:tmpl w:val="1E3AEBDE"/>
-    <w:lvl w:ilvl="0" w:tplc="EF32E1FC">
+    <w:tmpl w:val="7D406F5A"/>
+    <w:lvl w:ilvl="0" w:tplc="85E04304">
       <w:start w:val="1"/>
       <w:numFmt w:val="decimal"/>
       <w:pStyle w:val="Appendix"/>
-      <w:lvlText w:val="Приложение %1:"/>
+      <w:lvlText w:val="Приложение %1"/>
       <w:lvlJc w:val="left"/>
       <w:pPr>
         <w:ind w:left="720" w:hanging="360"/>
@@ -29781,7 +30589,7 @@
   <w:style w:type="paragraph" w:default="1" w:styleId="Normal">
     <w:name w:val="Normal"/>
     <w:qFormat/>
-    <w:rsid w:val="00C07881"/>
+    <w:rsid w:val="0033728C"/>
     <w:pPr>
       <w:spacing w:after="120"/>
       <w:jc w:val="both"/>
@@ -31062,7 +31870,7 @@
     <w:name w:val="Appendix"/>
     <w:basedOn w:val="Heading3"/>
     <w:qFormat/>
-    <w:rsid w:val="00C07881"/>
+    <w:rsid w:val="0033728C"/>
     <w:pPr>
       <w:numPr>
         <w:ilvl w:val="0"/>
@@ -31245,7 +32053,7 @@
   <w:style w:type="paragraph" w:default="1" w:styleId="Normal">
     <w:name w:val="Normal"/>
     <w:qFormat/>
-    <w:rsid w:val="00C07881"/>
+    <w:rsid w:val="0033728C"/>
     <w:pPr>
       <w:spacing w:after="120"/>
       <w:jc w:val="both"/>
@@ -32526,7 +33334,7 @@
     <w:name w:val="Appendix"/>
     <w:basedOn w:val="Heading3"/>
     <w:qFormat/>
-    <w:rsid w:val="00C07881"/>
+    <w:rsid w:val="0033728C"/>
     <w:pPr>
       <w:numPr>
         <w:ilvl w:val="0"/>
@@ -32840,7 +33648,7 @@
 </file>
 
 <file path=customXml/itemProps1.xml><?xml version="1.0" encoding="utf-8"?>
-<ds:datastoreItem xmlns:ds="http://schemas.openxmlformats.org/officeDocument/2006/customXml" ds:itemID="{44178061-CA5D-415E-B838-EFA0F520B374}">
+<ds:datastoreItem xmlns:ds="http://schemas.openxmlformats.org/officeDocument/2006/customXml" ds:itemID="{C161D4FF-7567-413F-B896-55D4C60E9E6B}">
   <ds:schemaRefs>
     <ds:schemaRef ds:uri="http://schemas.openxmlformats.org/officeDocument/2006/bibliography"/>
   </ds:schemaRefs>

</xml_diff>

<commit_message>
#34 Reference to UML Generated documentation changed
</commit_message>
<xml_diff>
--- a/ArchExtractor/Documents/Thesis.docx
+++ b/ArchExtractor/Documents/Thesis.docx
@@ -48,7 +48,7 @@
                 <v:shape id="_x0000_i1025" type="#_x0000_t75" style="width:66.4pt;height:80.65pt" o:ole="" fillcolor="window">
                   <v:imagedata r:id="rId9" o:title=""/>
                 </v:shape>
-                <o:OLEObject Type="Embed" ProgID="Word.Picture.8" ShapeID="_x0000_i1025" DrawAspect="Content" ObjectID="_1472142037" r:id="rId10"/>
+                <o:OLEObject Type="Embed" ProgID="Word.Picture.8" ShapeID="_x0000_i1025" DrawAspect="Content" ObjectID="_1472142171" r:id="rId10"/>
               </w:object>
             </w:r>
           </w:p>
@@ -134,7 +134,7 @@
                 <v:shape id="_x0000_i1026" type="#_x0000_t75" style="width:60pt;height:63.75pt" o:ole="">
                   <v:imagedata r:id="rId11" o:title=""/>
                 </v:shape>
-                <o:OLEObject Type="Embed" ProgID="PBrush" ShapeID="_x0000_i1026" DrawAspect="Content" ObjectID="_1472142038" r:id="rId12"/>
+                <o:OLEObject Type="Embed" ProgID="PBrush" ShapeID="_x0000_i1026" DrawAspect="Content" ObjectID="_1472142172" r:id="rId12"/>
               </w:object>
             </w:r>
           </w:p>
@@ -8622,27 +8622,14 @@
       <w:r>
         <w:t xml:space="preserve">Фигура </w:t>
       </w:r>
-      <w:r>
-        <w:fldChar w:fldCharType="begin"/>
-      </w:r>
-      <w:r>
-        <w:instrText xml:space="preserve"> SEQ Фигура \* ARABIC </w:instrText>
-      </w:r>
-      <w:r>
-        <w:fldChar w:fldCharType="separate"/>
-      </w:r>
-      <w:r>
-        <w:rPr>
-          <w:noProof/>
-        </w:rPr>
-        <w:t>1</w:t>
-      </w:r>
-      <w:r>
-        <w:rPr>
-          <w:noProof/>
-        </w:rPr>
-        <w:fldChar w:fldCharType="end"/>
-      </w:r>
+      <w:fldSimple w:instr=" SEQ Фигура \* ARABIC ">
+        <w:r>
+          <w:rPr>
+            <w:noProof/>
+          </w:rPr>
+          <w:t>1</w:t>
+        </w:r>
+      </w:fldSimple>
       <w:bookmarkEnd w:id="23"/>
       <w:r>
         <w:t xml:space="preserve"> (Връзка между термините)</w:t>
@@ -15419,27 +15406,14 @@
       <w:r>
         <w:t xml:space="preserve">Фигура </w:t>
       </w:r>
-      <w:r>
-        <w:fldChar w:fldCharType="begin"/>
-      </w:r>
-      <w:r>
-        <w:instrText xml:space="preserve"> SEQ Фигура \* ARABIC </w:instrText>
-      </w:r>
-      <w:r>
-        <w:fldChar w:fldCharType="separate"/>
-      </w:r>
-      <w:r>
-        <w:rPr>
-          <w:noProof/>
-        </w:rPr>
-        <w:t>4</w:t>
-      </w:r>
-      <w:r>
-        <w:rPr>
-          <w:noProof/>
-        </w:rPr>
-        <w:fldChar w:fldCharType="end"/>
-      </w:r>
+      <w:fldSimple w:instr=" SEQ Фигура \* ARABIC ">
+        <w:r>
+          <w:rPr>
+            <w:noProof/>
+          </w:rPr>
+          <w:t>4</w:t>
+        </w:r>
+      </w:fldSimple>
       <w:bookmarkEnd w:id="39"/>
       <w:r>
         <w:t xml:space="preserve"> (Синтаксис на регулярен израз за генериране на сценарий, където “+”</w:t>
@@ -15557,27 +15531,14 @@
       <w:r>
         <w:t xml:space="preserve">Фигура </w:t>
       </w:r>
-      <w:r>
-        <w:fldChar w:fldCharType="begin"/>
-      </w:r>
-      <w:r>
-        <w:instrText xml:space="preserve"> SEQ Фигура \* ARABIC </w:instrText>
-      </w:r>
-      <w:r>
-        <w:fldChar w:fldCharType="separate"/>
-      </w:r>
-      <w:r>
-        <w:rPr>
-          <w:noProof/>
-        </w:rPr>
-        <w:t>5</w:t>
-      </w:r>
-      <w:r>
-        <w:rPr>
-          <w:noProof/>
-        </w:rPr>
-        <w:fldChar w:fldCharType="end"/>
-      </w:r>
+      <w:fldSimple w:instr=" SEQ Фигура \* ARABIC ">
+        <w:r>
+          <w:rPr>
+            <w:noProof/>
+          </w:rPr>
+          <w:t>5</w:t>
+        </w:r>
+      </w:fldSimple>
       <w:bookmarkEnd w:id="41"/>
       <w:r>
         <w:t xml:space="preserve"> (</w:t>
@@ -15662,27 +15623,14 @@
       <w:r>
         <w:t xml:space="preserve">Фигура </w:t>
       </w:r>
-      <w:r>
-        <w:fldChar w:fldCharType="begin"/>
-      </w:r>
-      <w:r>
-        <w:instrText xml:space="preserve"> SEQ Фигура \* ARABIC </w:instrText>
-      </w:r>
-      <w:r>
-        <w:fldChar w:fldCharType="separate"/>
-      </w:r>
-      <w:r>
-        <w:rPr>
-          <w:noProof/>
-        </w:rPr>
-        <w:t>6</w:t>
-      </w:r>
-      <w:r>
-        <w:rPr>
-          <w:noProof/>
-        </w:rPr>
-        <w:fldChar w:fldCharType="end"/>
-      </w:r>
+      <w:fldSimple w:instr=" SEQ Фигура \* ARABIC ">
+        <w:r>
+          <w:rPr>
+            <w:noProof/>
+          </w:rPr>
+          <w:t>6</w:t>
+        </w:r>
+      </w:fldSimple>
       <w:bookmarkEnd w:id="43"/>
       <w:r>
         <w:t xml:space="preserve"> (Сценарий за домейн базиран модел, който се използва за сканиране на сценарий и </w:t>
@@ -16378,27 +16326,14 @@
       <w:r>
         <w:t xml:space="preserve">Фигура </w:t>
       </w:r>
-      <w:r>
-        <w:fldChar w:fldCharType="begin"/>
-      </w:r>
-      <w:r>
-        <w:instrText xml:space="preserve"> SEQ Фигура \* ARABIC </w:instrText>
-      </w:r>
-      <w:r>
-        <w:fldChar w:fldCharType="separate"/>
-      </w:r>
-      <w:r>
-        <w:rPr>
-          <w:noProof/>
-        </w:rPr>
-        <w:t>7</w:t>
-      </w:r>
-      <w:r>
-        <w:rPr>
-          <w:noProof/>
-        </w:rPr>
-        <w:fldChar w:fldCharType="end"/>
-      </w:r>
+      <w:fldSimple w:instr=" SEQ Фигура \* ARABIC ">
+        <w:r>
+          <w:rPr>
+            <w:noProof/>
+          </w:rPr>
+          <w:t>7</w:t>
+        </w:r>
+      </w:fldSimple>
       <w:bookmarkEnd w:id="45"/>
       <w:r>
         <w:t xml:space="preserve"> </w:t>
@@ -16474,27 +16409,14 @@
       <w:r>
         <w:t xml:space="preserve">Фигура </w:t>
       </w:r>
-      <w:r>
-        <w:fldChar w:fldCharType="begin"/>
-      </w:r>
-      <w:r>
-        <w:instrText xml:space="preserve"> SEQ Фигура \* ARABIC </w:instrText>
-      </w:r>
-      <w:r>
-        <w:fldChar w:fldCharType="separate"/>
-      </w:r>
-      <w:r>
-        <w:rPr>
-          <w:noProof/>
-        </w:rPr>
-        <w:t>8</w:t>
-      </w:r>
-      <w:r>
-        <w:rPr>
-          <w:noProof/>
-        </w:rPr>
-        <w:fldChar w:fldCharType="end"/>
-      </w:r>
+      <w:fldSimple w:instr=" SEQ Фигура \* ARABIC ">
+        <w:r>
+          <w:rPr>
+            <w:noProof/>
+          </w:rPr>
+          <w:t>8</w:t>
+        </w:r>
+      </w:fldSimple>
       <w:bookmarkEnd w:id="47"/>
       <w:r>
         <w:t xml:space="preserve"> (Колекция от 7 опитини изпълненя. Различните типове оцветени полета отговарят на три различни шаблона на изпълнение)</w:t>
@@ -17192,27 +17114,14 @@
       <w:r>
         <w:t xml:space="preserve">Фигура </w:t>
       </w:r>
-      <w:r>
-        <w:fldChar w:fldCharType="begin"/>
-      </w:r>
-      <w:r>
-        <w:instrText xml:space="preserve"> SEQ Фигура \* ARABIC </w:instrText>
-      </w:r>
-      <w:r>
-        <w:fldChar w:fldCharType="separate"/>
-      </w:r>
-      <w:r>
-        <w:rPr>
-          <w:noProof/>
-        </w:rPr>
-        <w:t>9</w:t>
-      </w:r>
-      <w:r>
-        <w:rPr>
-          <w:noProof/>
-        </w:rPr>
-        <w:fldChar w:fldCharType="end"/>
-      </w:r>
+      <w:fldSimple w:instr=" SEQ Фигура \* ARABIC ">
+        <w:r>
+          <w:rPr>
+            <w:noProof/>
+          </w:rPr>
+          <w:t>9</w:t>
+        </w:r>
+      </w:fldSimple>
       <w:bookmarkEnd w:id="49"/>
       <w:r>
         <w:t xml:space="preserve"> (Извличане на структурен изглед базиран на максимална асоциативност и клъстерна оптимизация)</w:t>
@@ -18630,27 +18539,14 @@
       <w:r>
         <w:t xml:space="preserve">Фигура </w:t>
       </w:r>
-      <w:r>
-        <w:fldChar w:fldCharType="begin"/>
-      </w:r>
-      <w:r>
-        <w:instrText xml:space="preserve"> SEQ Фигура \* ARABIC </w:instrText>
-      </w:r>
-      <w:r>
-        <w:fldChar w:fldCharType="separate"/>
-      </w:r>
-      <w:r>
-        <w:rPr>
-          <w:noProof/>
-        </w:rPr>
-        <w:t>10</w:t>
-      </w:r>
-      <w:r>
-        <w:rPr>
-          <w:noProof/>
-        </w:rPr>
-        <w:fldChar w:fldCharType="end"/>
-      </w:r>
+      <w:fldSimple w:instr=" SEQ Фигура \* ARABIC ">
+        <w:r>
+          <w:rPr>
+            <w:noProof/>
+          </w:rPr>
+          <w:t>10</w:t>
+        </w:r>
+      </w:fldSimple>
       <w:bookmarkEnd w:id="52"/>
       <w:r>
         <w:t xml:space="preserve"> (</w:t>
@@ -18976,27 +18872,14 @@
       <w:r>
         <w:t xml:space="preserve">Фигура </w:t>
       </w:r>
-      <w:r>
-        <w:fldChar w:fldCharType="begin"/>
-      </w:r>
-      <w:r>
-        <w:instrText xml:space="preserve"> SEQ Фигура \* ARABIC </w:instrText>
-      </w:r>
-      <w:r>
-        <w:fldChar w:fldCharType="separate"/>
-      </w:r>
-      <w:r>
-        <w:rPr>
-          <w:noProof/>
-        </w:rPr>
-        <w:t>11</w:t>
-      </w:r>
-      <w:r>
-        <w:rPr>
-          <w:noProof/>
-        </w:rPr>
-        <w:fldChar w:fldCharType="end"/>
-      </w:r>
+      <w:fldSimple w:instr=" SEQ Фигура \* ARABIC ">
+        <w:r>
+          <w:rPr>
+            <w:noProof/>
+          </w:rPr>
+          <w:t>11</w:t>
+        </w:r>
+      </w:fldSimple>
       <w:bookmarkEnd w:id="54"/>
       <w:r>
         <w:t xml:space="preserve"> </w:t>
@@ -21394,27 +21277,14 @@
         <w:lastRenderedPageBreak/>
         <w:t xml:space="preserve">Таблица </w:t>
       </w:r>
-      <w:r>
-        <w:fldChar w:fldCharType="begin"/>
-      </w:r>
-      <w:r>
-        <w:instrText xml:space="preserve"> SEQ Таблица \* ARABIC </w:instrText>
-      </w:r>
-      <w:r>
-        <w:fldChar w:fldCharType="separate"/>
-      </w:r>
-      <w:r>
-        <w:rPr>
-          <w:noProof/>
-        </w:rPr>
-        <w:t>1</w:t>
-      </w:r>
-      <w:r>
-        <w:rPr>
-          <w:noProof/>
-        </w:rPr>
-        <w:fldChar w:fldCharType="end"/>
-      </w:r>
+      <w:fldSimple w:instr=" SEQ Таблица \* ARABIC ">
+        <w:r>
+          <w:rPr>
+            <w:noProof/>
+          </w:rPr>
+          <w:t>1</w:t>
+        </w:r>
+      </w:fldSimple>
       <w:r>
         <w:t xml:space="preserve"> </w:t>
       </w:r>
@@ -22089,27 +21959,14 @@
       <w:r>
         <w:t xml:space="preserve">Таблица </w:t>
       </w:r>
-      <w:r>
-        <w:fldChar w:fldCharType="begin"/>
-      </w:r>
-      <w:r>
-        <w:instrText xml:space="preserve"> SEQ Таблица \* ARABIC </w:instrText>
-      </w:r>
-      <w:r>
-        <w:fldChar w:fldCharType="separate"/>
-      </w:r>
-      <w:r>
-        <w:rPr>
-          <w:noProof/>
-        </w:rPr>
-        <w:t>2</w:t>
-      </w:r>
-      <w:r>
-        <w:rPr>
-          <w:noProof/>
-        </w:rPr>
-        <w:fldChar w:fldCharType="end"/>
-      </w:r>
+      <w:fldSimple w:instr=" SEQ Таблица \* ARABIC ">
+        <w:r>
+          <w:rPr>
+            <w:noProof/>
+          </w:rPr>
+          <w:t>2</w:t>
+        </w:r>
+      </w:fldSimple>
       <w:r>
         <w:t xml:space="preserve"> (Сравнение на потенциални среди за UML моделиране на софтуерната система)</w:t>
       </w:r>
@@ -22552,27 +22409,14 @@
       <w:r>
         <w:t xml:space="preserve">Таблица </w:t>
       </w:r>
-      <w:r>
-        <w:fldChar w:fldCharType="begin"/>
-      </w:r>
-      <w:r>
-        <w:instrText xml:space="preserve"> SEQ Таблица \* ARABIC </w:instrText>
-      </w:r>
-      <w:r>
-        <w:fldChar w:fldCharType="separate"/>
-      </w:r>
-      <w:r>
-        <w:rPr>
-          <w:noProof/>
-        </w:rPr>
-        <w:t>3</w:t>
-      </w:r>
-      <w:r>
-        <w:rPr>
-          <w:noProof/>
-        </w:rPr>
-        <w:fldChar w:fldCharType="end"/>
-      </w:r>
+      <w:fldSimple w:instr=" SEQ Таблица \* ARABIC ">
+        <w:r>
+          <w:rPr>
+            <w:noProof/>
+          </w:rPr>
+          <w:t>3</w:t>
+        </w:r>
+      </w:fldSimple>
       <w:r>
         <w:t xml:space="preserve"> (Сравнение на потенциални код генератори за софтуерната система)</w:t>
       </w:r>
@@ -23543,27 +23387,14 @@
       <w:r>
         <w:t xml:space="preserve">Фигура </w:t>
       </w:r>
-      <w:r>
-        <w:fldChar w:fldCharType="begin"/>
-      </w:r>
-      <w:r>
-        <w:instrText xml:space="preserve"> SEQ Фигура \* ARABIC </w:instrText>
-      </w:r>
-      <w:r>
-        <w:fldChar w:fldCharType="separate"/>
-      </w:r>
-      <w:r>
-        <w:rPr>
-          <w:noProof/>
-        </w:rPr>
-        <w:t>12</w:t>
-      </w:r>
-      <w:r>
-        <w:rPr>
-          <w:noProof/>
-        </w:rPr>
-        <w:fldChar w:fldCharType="end"/>
-      </w:r>
+      <w:fldSimple w:instr=" SEQ Фигура \* ARABIC ">
+        <w:r>
+          <w:rPr>
+            <w:noProof/>
+          </w:rPr>
+          <w:t>12</w:t>
+        </w:r>
+      </w:fldSimple>
       <w:r>
         <w:t xml:space="preserve"> (концептуален модел)</w:t>
       </w:r>
@@ -23755,27 +23586,14 @@
       <w:r>
         <w:t xml:space="preserve">Фигура </w:t>
       </w:r>
-      <w:r>
-        <w:fldChar w:fldCharType="begin"/>
-      </w:r>
-      <w:r>
-        <w:instrText xml:space="preserve"> SEQ Фигура \* ARABIC </w:instrText>
-      </w:r>
-      <w:r>
-        <w:fldChar w:fldCharType="separate"/>
-      </w:r>
-      <w:r>
-        <w:rPr>
-          <w:noProof/>
-        </w:rPr>
-        <w:t>13</w:t>
-      </w:r>
-      <w:r>
-        <w:rPr>
-          <w:noProof/>
-        </w:rPr>
-        <w:fldChar w:fldCharType="end"/>
-      </w:r>
+      <w:fldSimple w:instr=" SEQ Фигура \* ARABIC ">
+        <w:r>
+          <w:rPr>
+            <w:noProof/>
+          </w:rPr>
+          <w:t>13</w:t>
+        </w:r>
+      </w:fldSimple>
       <w:bookmarkEnd w:id="95"/>
       <w:r>
         <w:t xml:space="preserve"> (Подготовка на критерии за анализ)</w:t>
@@ -23858,27 +23676,14 @@
       <w:r>
         <w:t xml:space="preserve">Фигура </w:t>
       </w:r>
-      <w:r>
-        <w:fldChar w:fldCharType="begin"/>
-      </w:r>
-      <w:r>
-        <w:instrText xml:space="preserve"> SEQ Фигура \* ARABIC </w:instrText>
-      </w:r>
-      <w:r>
-        <w:fldChar w:fldCharType="separate"/>
-      </w:r>
-      <w:r>
-        <w:rPr>
-          <w:noProof/>
-        </w:rPr>
-        <w:t>14</w:t>
-      </w:r>
-      <w:r>
-        <w:rPr>
-          <w:noProof/>
-        </w:rPr>
-        <w:fldChar w:fldCharType="end"/>
-      </w:r>
+      <w:fldSimple w:instr=" SEQ Фигура \* ARABIC ">
+        <w:r>
+          <w:rPr>
+            <w:noProof/>
+          </w:rPr>
+          <w:t>14</w:t>
+        </w:r>
+      </w:fldSimple>
       <w:bookmarkEnd w:id="97"/>
       <w:r>
         <w:t xml:space="preserve"> (</w:t>
@@ -23984,27 +23789,14 @@
       <w:r>
         <w:t xml:space="preserve">Фигура </w:t>
       </w:r>
-      <w:r>
-        <w:fldChar w:fldCharType="begin"/>
-      </w:r>
-      <w:r>
-        <w:instrText xml:space="preserve"> SEQ Фигура \* ARABIC </w:instrText>
-      </w:r>
-      <w:r>
-        <w:fldChar w:fldCharType="separate"/>
-      </w:r>
-      <w:r>
-        <w:rPr>
-          <w:noProof/>
-        </w:rPr>
-        <w:t>15</w:t>
-      </w:r>
-      <w:r>
-        <w:rPr>
-          <w:noProof/>
-        </w:rPr>
-        <w:fldChar w:fldCharType="end"/>
-      </w:r>
+      <w:fldSimple w:instr=" SEQ Фигура \* ARABIC ">
+        <w:r>
+          <w:rPr>
+            <w:noProof/>
+          </w:rPr>
+          <w:t>15</w:t>
+        </w:r>
+      </w:fldSimple>
       <w:r>
         <w:t xml:space="preserve"> (разширен концептуален модел със сериализация)</w:t>
       </w:r>
@@ -24211,27 +24003,14 @@
       <w:r>
         <w:t xml:space="preserve">Фигура </w:t>
       </w:r>
-      <w:r>
-        <w:fldChar w:fldCharType="begin"/>
-      </w:r>
-      <w:r>
-        <w:instrText xml:space="preserve"> SEQ Фигура \* ARABIC </w:instrText>
-      </w:r>
-      <w:r>
-        <w:fldChar w:fldCharType="separate"/>
-      </w:r>
-      <w:r>
-        <w:rPr>
-          <w:noProof/>
-        </w:rPr>
-        <w:t>16</w:t>
-      </w:r>
-      <w:r>
-        <w:rPr>
-          <w:noProof/>
-        </w:rPr>
-        <w:fldChar w:fldCharType="end"/>
-      </w:r>
+      <w:fldSimple w:instr=" SEQ Фигура \* ARABIC ">
+        <w:r>
+          <w:rPr>
+            <w:noProof/>
+          </w:rPr>
+          <w:t>16</w:t>
+        </w:r>
+      </w:fldSimple>
       <w:bookmarkEnd w:id="101"/>
       <w:r>
         <w:t xml:space="preserve"> (Типични случаи на употреба)</w:t>
@@ -24643,27 +24422,14 @@
       <w:r>
         <w:t xml:space="preserve">Таблица </w:t>
       </w:r>
-      <w:r>
-        <w:fldChar w:fldCharType="begin"/>
-      </w:r>
-      <w:r>
-        <w:instrText xml:space="preserve"> SEQ Таблица \* ARABIC </w:instrText>
-      </w:r>
-      <w:r>
-        <w:fldChar w:fldCharType="separate"/>
-      </w:r>
-      <w:r>
-        <w:rPr>
-          <w:noProof/>
-        </w:rPr>
-        <w:t>4</w:t>
-      </w:r>
-      <w:r>
-        <w:rPr>
-          <w:noProof/>
-        </w:rPr>
-        <w:fldChar w:fldCharType="end"/>
-      </w:r>
+      <w:fldSimple w:instr=" SEQ Таблица \* ARABIC ">
+        <w:r>
+          <w:rPr>
+            <w:noProof/>
+          </w:rPr>
+          <w:t>4</w:t>
+        </w:r>
+      </w:fldSimple>
       <w:r>
         <w:t xml:space="preserve"> (Подготовка на </w:t>
       </w:r>
@@ -25193,27 +24959,14 @@
       <w:r>
         <w:t xml:space="preserve">Таблица </w:t>
       </w:r>
-      <w:r>
-        <w:fldChar w:fldCharType="begin"/>
-      </w:r>
-      <w:r>
-        <w:instrText xml:space="preserve"> SEQ Таблица \* ARABIC </w:instrText>
-      </w:r>
-      <w:r>
-        <w:fldChar w:fldCharType="separate"/>
-      </w:r>
-      <w:r>
-        <w:rPr>
-          <w:noProof/>
-        </w:rPr>
-        <w:t>5</w:t>
-      </w:r>
-      <w:r>
-        <w:rPr>
-          <w:noProof/>
-        </w:rPr>
-        <w:fldChar w:fldCharType="end"/>
-      </w:r>
+      <w:fldSimple w:instr=" SEQ Таблица \* ARABIC ">
+        <w:r>
+          <w:rPr>
+            <w:noProof/>
+          </w:rPr>
+          <w:t>5</w:t>
+        </w:r>
+      </w:fldSimple>
       <w:r>
         <w:t xml:space="preserve"> (Подготви критерий за файлов формат)</w:t>
       </w:r>
@@ -25730,27 +25483,14 @@
       <w:r>
         <w:t xml:space="preserve">Таблица </w:t>
       </w:r>
-      <w:r>
-        <w:fldChar w:fldCharType="begin"/>
-      </w:r>
-      <w:r>
-        <w:instrText xml:space="preserve"> SEQ Таблица \* ARABIC </w:instrText>
-      </w:r>
-      <w:r>
-        <w:fldChar w:fldCharType="separate"/>
-      </w:r>
-      <w:r>
-        <w:rPr>
-          <w:noProof/>
-        </w:rPr>
-        <w:t>6</w:t>
-      </w:r>
-      <w:r>
-        <w:rPr>
-          <w:noProof/>
-        </w:rPr>
-        <w:fldChar w:fldCharType="end"/>
-      </w:r>
+      <w:fldSimple w:instr=" SEQ Таблица \* ARABIC ">
+        <w:r>
+          <w:rPr>
+            <w:noProof/>
+          </w:rPr>
+          <w:t>6</w:t>
+        </w:r>
+      </w:fldSimple>
       <w:r>
         <w:t xml:space="preserve"> (Подготви критерий за компонент)</w:t>
       </w:r>
@@ -26257,27 +25997,14 @@
         <w:lastRenderedPageBreak/>
         <w:t xml:space="preserve">Таблица </w:t>
       </w:r>
-      <w:r>
-        <w:fldChar w:fldCharType="begin"/>
-      </w:r>
-      <w:r>
-        <w:instrText xml:space="preserve"> SEQ Таблица \* ARABIC </w:instrText>
-      </w:r>
-      <w:r>
-        <w:fldChar w:fldCharType="separate"/>
-      </w:r>
-      <w:r>
-        <w:rPr>
-          <w:noProof/>
-        </w:rPr>
-        <w:t>7</w:t>
-      </w:r>
-      <w:r>
-        <w:rPr>
-          <w:noProof/>
-        </w:rPr>
-        <w:fldChar w:fldCharType="end"/>
-      </w:r>
+      <w:fldSimple w:instr=" SEQ Таблица \* ARABIC ">
+        <w:r>
+          <w:rPr>
+            <w:noProof/>
+          </w:rPr>
+          <w:t>7</w:t>
+        </w:r>
+      </w:fldSimple>
       <w:r>
         <w:t xml:space="preserve"> (Подготви критерий за конектор)</w:t>
       </w:r>
@@ -26989,27 +26716,14 @@
       <w:r>
         <w:t xml:space="preserve">Таблица </w:t>
       </w:r>
-      <w:r>
-        <w:fldChar w:fldCharType="begin"/>
-      </w:r>
-      <w:r>
-        <w:instrText xml:space="preserve"> SEQ Таблица \* ARABIC </w:instrText>
-      </w:r>
-      <w:r>
-        <w:fldChar w:fldCharType="separate"/>
-      </w:r>
-      <w:r>
-        <w:rPr>
-          <w:noProof/>
-        </w:rPr>
-        <w:t>8</w:t>
-      </w:r>
-      <w:r>
-        <w:rPr>
-          <w:noProof/>
-        </w:rPr>
-        <w:fldChar w:fldCharType="end"/>
-      </w:r>
+      <w:fldSimple w:instr=" SEQ Таблица \* ARABIC ">
+        <w:r>
+          <w:rPr>
+            <w:noProof/>
+          </w:rPr>
+          <w:t>8</w:t>
+        </w:r>
+      </w:fldSimple>
       <w:r>
         <w:t xml:space="preserve"> (Изпълни анализ)</w:t>
       </w:r>
@@ -27674,27 +27388,14 @@
       <w:r>
         <w:t xml:space="preserve">Таблица </w:t>
       </w:r>
-      <w:r>
-        <w:fldChar w:fldCharType="begin"/>
-      </w:r>
-      <w:r>
-        <w:instrText xml:space="preserve"> SEQ Таблица \* ARABIC </w:instrText>
-      </w:r>
-      <w:r>
-        <w:fldChar w:fldCharType="separate"/>
-      </w:r>
-      <w:r>
-        <w:rPr>
-          <w:noProof/>
-        </w:rPr>
-        <w:t>9</w:t>
-      </w:r>
-      <w:r>
-        <w:rPr>
-          <w:noProof/>
-        </w:rPr>
-        <w:fldChar w:fldCharType="end"/>
-      </w:r>
+      <w:fldSimple w:instr=" SEQ Таблица \* ARABIC ">
+        <w:r>
+          <w:rPr>
+            <w:noProof/>
+          </w:rPr>
+          <w:t>9</w:t>
+        </w:r>
+      </w:fldSimple>
       <w:r>
         <w:t xml:space="preserve"> (Обхождане на елементите на проекта)</w:t>
       </w:r>
@@ -28345,27 +28046,14 @@
       <w:r>
         <w:t xml:space="preserve">Таблица </w:t>
       </w:r>
-      <w:r>
-        <w:fldChar w:fldCharType="begin"/>
-      </w:r>
-      <w:r>
-        <w:instrText xml:space="preserve"> SEQ Таблица \* ARABIC </w:instrText>
-      </w:r>
-      <w:r>
-        <w:fldChar w:fldCharType="separate"/>
-      </w:r>
-      <w:r>
-        <w:rPr>
-          <w:noProof/>
-        </w:rPr>
-        <w:t>10</w:t>
-      </w:r>
-      <w:r>
-        <w:rPr>
-          <w:noProof/>
-        </w:rPr>
-        <w:fldChar w:fldCharType="end"/>
-      </w:r>
+      <w:fldSimple w:instr=" SEQ Таблица \* ARABIC ">
+        <w:r>
+          <w:rPr>
+            <w:noProof/>
+          </w:rPr>
+          <w:t>10</w:t>
+        </w:r>
+      </w:fldSimple>
       <w:r>
         <w:t xml:space="preserve"> (Извлечи архитектурна информация)</w:t>
       </w:r>
@@ -28977,27 +28665,14 @@
       <w:r>
         <w:t xml:space="preserve">Таблица </w:t>
       </w:r>
-      <w:r>
-        <w:fldChar w:fldCharType="begin"/>
-      </w:r>
-      <w:r>
-        <w:instrText xml:space="preserve"> SEQ Таблица \* ARABIC </w:instrText>
-      </w:r>
-      <w:r>
-        <w:fldChar w:fldCharType="separate"/>
-      </w:r>
-      <w:r>
-        <w:rPr>
-          <w:noProof/>
-        </w:rPr>
-        <w:t>11</w:t>
-      </w:r>
-      <w:r>
-        <w:rPr>
-          <w:noProof/>
-        </w:rPr>
-        <w:fldChar w:fldCharType="end"/>
-      </w:r>
+      <w:fldSimple w:instr=" SEQ Таблица \* ARABIC ">
+        <w:r>
+          <w:rPr>
+            <w:noProof/>
+          </w:rPr>
+          <w:t>11</w:t>
+        </w:r>
+      </w:fldSimple>
       <w:r>
         <w:t xml:space="preserve"> (Създай архитектурен модел)</w:t>
       </w:r>
@@ -29683,27 +29358,14 @@
       <w:r>
         <w:t xml:space="preserve">Таблица </w:t>
       </w:r>
-      <w:r>
-        <w:fldChar w:fldCharType="begin"/>
-      </w:r>
-      <w:r>
-        <w:instrText xml:space="preserve"> SEQ Таблица \* ARABIC </w:instrText>
-      </w:r>
-      <w:r>
-        <w:fldChar w:fldCharType="separate"/>
-      </w:r>
-      <w:r>
-        <w:rPr>
-          <w:noProof/>
-        </w:rPr>
-        <w:t>12</w:t>
-      </w:r>
-      <w:r>
-        <w:rPr>
-          <w:noProof/>
-        </w:rPr>
-        <w:fldChar w:fldCharType="end"/>
-      </w:r>
+      <w:fldSimple w:instr=" SEQ Таблица \* ARABIC ">
+        <w:r>
+          <w:rPr>
+            <w:noProof/>
+          </w:rPr>
+          <w:t>12</w:t>
+        </w:r>
+      </w:fldSimple>
       <w:r>
         <w:t xml:space="preserve"> (Сериализация на UML хранилището)</w:t>
       </w:r>
@@ -30357,27 +30019,14 @@
       <w:r>
         <w:t xml:space="preserve">Таблица </w:t>
       </w:r>
-      <w:r>
-        <w:fldChar w:fldCharType="begin"/>
-      </w:r>
-      <w:r>
-        <w:instrText xml:space="preserve"> SEQ Таблица \* ARABIC </w:instrText>
-      </w:r>
-      <w:r>
-        <w:fldChar w:fldCharType="separate"/>
-      </w:r>
-      <w:r>
-        <w:rPr>
-          <w:noProof/>
-        </w:rPr>
-        <w:t>13</w:t>
-      </w:r>
-      <w:r>
-        <w:rPr>
-          <w:noProof/>
-        </w:rPr>
-        <w:fldChar w:fldCharType="end"/>
-      </w:r>
+      <w:fldSimple w:instr=" SEQ Таблица \* ARABIC ">
+        <w:r>
+          <w:rPr>
+            <w:noProof/>
+          </w:rPr>
+          <w:t>13</w:t>
+        </w:r>
+      </w:fldSimple>
       <w:r>
         <w:t xml:space="preserve"> (Генериране на базов код)</w:t>
       </w:r>
@@ -30467,27 +30116,14 @@
       <w:r>
         <w:t xml:space="preserve">Фигура </w:t>
       </w:r>
-      <w:r>
-        <w:fldChar w:fldCharType="begin"/>
-      </w:r>
-      <w:r>
-        <w:instrText xml:space="preserve"> SEQ Фигура \* ARABIC </w:instrText>
-      </w:r>
-      <w:r>
-        <w:fldChar w:fldCharType="separate"/>
-      </w:r>
-      <w:r>
-        <w:rPr>
-          <w:noProof/>
-        </w:rPr>
-        <w:t>17</w:t>
-      </w:r>
-      <w:r>
-        <w:rPr>
-          <w:noProof/>
-        </w:rPr>
-        <w:fldChar w:fldCharType="end"/>
-      </w:r>
+      <w:fldSimple w:instr=" SEQ Фигура \* ARABIC ">
+        <w:r>
+          <w:rPr>
+            <w:noProof/>
+          </w:rPr>
+          <w:t>17</w:t>
+        </w:r>
+      </w:fldSimple>
       <w:bookmarkEnd w:id="113"/>
       <w:r>
         <w:t xml:space="preserve"> </w:t>
@@ -30783,27 +30419,14 @@
       <w:r>
         <w:t xml:space="preserve">Таблица </w:t>
       </w:r>
-      <w:r>
-        <w:fldChar w:fldCharType="begin"/>
-      </w:r>
-      <w:r>
-        <w:instrText xml:space="preserve"> SEQ Таблица \* ARABIC </w:instrText>
-      </w:r>
-      <w:r>
-        <w:fldChar w:fldCharType="separate"/>
-      </w:r>
-      <w:r>
-        <w:rPr>
-          <w:noProof/>
-        </w:rPr>
-        <w:t>14</w:t>
-      </w:r>
-      <w:r>
-        <w:rPr>
-          <w:noProof/>
-        </w:rPr>
-        <w:fldChar w:fldCharType="end"/>
-      </w:r>
+      <w:fldSimple w:instr=" SEQ Таблица \* ARABIC ">
+        <w:r>
+          <w:rPr>
+            <w:noProof/>
+          </w:rPr>
+          <w:t>14</w:t>
+        </w:r>
+      </w:fldSimple>
       <w:r>
         <w:t xml:space="preserve"> (Описание на AEModel)</w:t>
       </w:r>
@@ -31197,27 +30820,14 @@
       <w:r>
         <w:t xml:space="preserve">Таблица </w:t>
       </w:r>
-      <w:r>
-        <w:fldChar w:fldCharType="begin"/>
-      </w:r>
-      <w:r>
-        <w:instrText xml:space="preserve"> SEQ Таблица \* ARABIC </w:instrText>
-      </w:r>
-      <w:r>
-        <w:fldChar w:fldCharType="separate"/>
-      </w:r>
-      <w:r>
-        <w:rPr>
-          <w:noProof/>
-        </w:rPr>
-        <w:t>15</w:t>
-      </w:r>
-      <w:r>
-        <w:rPr>
-          <w:noProof/>
-        </w:rPr>
-        <w:fldChar w:fldCharType="end"/>
-      </w:r>
+      <w:fldSimple w:instr=" SEQ Таблица \* ARABIC ">
+        <w:r>
+          <w:rPr>
+            <w:noProof/>
+          </w:rPr>
+          <w:t>15</w:t>
+        </w:r>
+      </w:fldSimple>
       <w:r>
         <w:t xml:space="preserve"> (Описание на AEPackage)</w:t>
       </w:r>
@@ -31608,27 +31218,14 @@
       <w:r>
         <w:t xml:space="preserve">Таблица </w:t>
       </w:r>
-      <w:r>
-        <w:fldChar w:fldCharType="begin"/>
-      </w:r>
-      <w:r>
-        <w:instrText xml:space="preserve"> SEQ Таблица \* ARABIC </w:instrText>
-      </w:r>
-      <w:r>
-        <w:fldChar w:fldCharType="separate"/>
-      </w:r>
-      <w:r>
-        <w:rPr>
-          <w:noProof/>
-        </w:rPr>
-        <w:t>16</w:t>
-      </w:r>
-      <w:r>
-        <w:rPr>
-          <w:noProof/>
-        </w:rPr>
-        <w:fldChar w:fldCharType="end"/>
-      </w:r>
+      <w:fldSimple w:instr=" SEQ Таблица \* ARABIC ">
+        <w:r>
+          <w:rPr>
+            <w:noProof/>
+          </w:rPr>
+          <w:t>16</w:t>
+        </w:r>
+      </w:fldSimple>
       <w:r>
         <w:t xml:space="preserve"> (Описание на BaseComponent)</w:t>
       </w:r>
@@ -31970,24 +31567,14 @@
       <w:r>
         <w:t xml:space="preserve">Таблица </w:t>
       </w:r>
-      <w:r>
-        <w:fldChar w:fldCharType="begin"/>
-      </w:r>
-      <w:r>
-        <w:instrText xml:space="preserve"> SEQ Таблица \* ARABIC </w:instrText>
-      </w:r>
-      <w:r>
-        <w:fldChar w:fldCharType="separate"/>
-      </w:r>
-      <w:r>
-        <w:rPr>
-          <w:noProof/>
-        </w:rPr>
-        <w:t>17</w:t>
-      </w:r>
-      <w:r>
-        <w:fldChar w:fldCharType="end"/>
-      </w:r>
+      <w:fldSimple w:instr=" SEQ Таблица \* ARABIC ">
+        <w:r>
+          <w:rPr>
+            <w:noProof/>
+          </w:rPr>
+          <w:t>17</w:t>
+        </w:r>
+      </w:fldSimple>
       <w:r>
         <w:t xml:space="preserve"> (Описание на ProvidedPort)</w:t>
       </w:r>
@@ -31998,10 +31585,7 @@
       </w:pPr>
       <w:bookmarkStart w:id="118" w:name="_Ref398397328"/>
       <w:r>
-        <w:t>Requir</w:t>
-      </w:r>
-      <w:r>
-        <w:t>edPort</w:t>
+        <w:t>RequiredPort</w:t>
       </w:r>
       <w:bookmarkEnd w:id="118"/>
     </w:p>
@@ -32096,10 +31680,7 @@
           </w:tcPr>
           <w:p>
             <w:r>
-              <w:t>Requir</w:t>
-            </w:r>
-            <w:r>
-              <w:t>edPort</w:t>
+              <w:t>RequiredPort</w:t>
             </w:r>
           </w:p>
         </w:tc>
@@ -32340,24 +31921,14 @@
       <w:r>
         <w:t xml:space="preserve">Таблица </w:t>
       </w:r>
-      <w:r>
-        <w:fldChar w:fldCharType="begin"/>
-      </w:r>
-      <w:r>
-        <w:instrText xml:space="preserve"> SEQ Таблица \* ARABIC </w:instrText>
-      </w:r>
-      <w:r>
-        <w:fldChar w:fldCharType="separate"/>
-      </w:r>
-      <w:r>
-        <w:rPr>
-          <w:noProof/>
-        </w:rPr>
-        <w:t>18</w:t>
-      </w:r>
-      <w:r>
-        <w:fldChar w:fldCharType="end"/>
-      </w:r>
+      <w:fldSimple w:instr=" SEQ Таблица \* ARABIC ">
+        <w:r>
+          <w:rPr>
+            <w:noProof/>
+          </w:rPr>
+          <w:t>18</w:t>
+        </w:r>
+      </w:fldSimple>
       <w:r>
         <w:t xml:space="preserve"> (Описание на RequiredPort)</w:t>
       </w:r>
@@ -32504,27 +32075,14 @@
       <w:r>
         <w:t xml:space="preserve">Таблица </w:t>
       </w:r>
-      <w:r>
-        <w:fldChar w:fldCharType="begin"/>
-      </w:r>
-      <w:r>
-        <w:instrText xml:space="preserve"> SEQ Таблица \* ARABIC </w:instrText>
-      </w:r>
-      <w:r>
-        <w:fldChar w:fldCharType="separate"/>
-      </w:r>
-      <w:r>
-        <w:rPr>
-          <w:noProof/>
-        </w:rPr>
-        <w:t>19</w:t>
-      </w:r>
-      <w:r>
-        <w:rPr>
-          <w:noProof/>
-        </w:rPr>
-        <w:fldChar w:fldCharType="end"/>
-      </w:r>
+      <w:fldSimple w:instr=" SEQ Таблица \* ARABIC ">
+        <w:r>
+          <w:rPr>
+            <w:noProof/>
+          </w:rPr>
+          <w:t>19</w:t>
+        </w:r>
+      </w:fldSimple>
       <w:r>
         <w:t xml:space="preserve"> (Описание на PortInterface)</w:t>
       </w:r>
@@ -32907,27 +32465,14 @@
       <w:r>
         <w:t xml:space="preserve">Таблица </w:t>
       </w:r>
-      <w:r>
-        <w:fldChar w:fldCharType="begin"/>
-      </w:r>
-      <w:r>
-        <w:instrText xml:space="preserve"> SEQ Таблица \* ARABIC </w:instrText>
-      </w:r>
-      <w:r>
-        <w:fldChar w:fldCharType="separate"/>
-      </w:r>
-      <w:r>
-        <w:rPr>
-          <w:noProof/>
-        </w:rPr>
-        <w:t>20</w:t>
-      </w:r>
-      <w:r>
-        <w:rPr>
-          <w:noProof/>
-        </w:rPr>
-        <w:fldChar w:fldCharType="end"/>
-      </w:r>
+      <w:fldSimple w:instr=" SEQ Таблица \* ARABIC ">
+        <w:r>
+          <w:rPr>
+            <w:noProof/>
+          </w:rPr>
+          <w:t>20</w:t>
+        </w:r>
+      </w:fldSimple>
       <w:r>
         <w:t xml:space="preserve"> (Описание на DataType)</w:t>
       </w:r>
@@ -32998,27 +32543,14 @@
       <w:r>
         <w:t xml:space="preserve">Фигура </w:t>
       </w:r>
-      <w:r>
-        <w:fldChar w:fldCharType="begin"/>
-      </w:r>
-      <w:r>
-        <w:instrText xml:space="preserve"> SEQ Фигура \* ARABIC </w:instrText>
-      </w:r>
-      <w:r>
-        <w:fldChar w:fldCharType="separate"/>
-      </w:r>
-      <w:r>
-        <w:rPr>
-          <w:noProof/>
-        </w:rPr>
-        <w:t>18</w:t>
-      </w:r>
-      <w:r>
-        <w:rPr>
-          <w:noProof/>
-        </w:rPr>
-        <w:fldChar w:fldCharType="end"/>
-      </w:r>
+      <w:fldSimple w:instr=" SEQ Фигура \* ARABIC ">
+        <w:r>
+          <w:rPr>
+            <w:noProof/>
+          </w:rPr>
+          <w:t>18</w:t>
+        </w:r>
+      </w:fldSimple>
       <w:r>
         <w:t xml:space="preserve"> (диаграма на SenderReceiverInterface)</w:t>
       </w:r>
@@ -33296,27 +32828,14 @@
       <w:r>
         <w:t xml:space="preserve">Таблица </w:t>
       </w:r>
-      <w:r>
-        <w:fldChar w:fldCharType="begin"/>
-      </w:r>
-      <w:r>
-        <w:instrText xml:space="preserve"> SEQ Таблица \* ARABIC </w:instrText>
-      </w:r>
-      <w:r>
-        <w:fldChar w:fldCharType="separate"/>
-      </w:r>
-      <w:r>
-        <w:rPr>
-          <w:noProof/>
-        </w:rPr>
-        <w:t>21</w:t>
-      </w:r>
-      <w:r>
-        <w:rPr>
-          <w:noProof/>
-        </w:rPr>
-        <w:fldChar w:fldCharType="end"/>
-      </w:r>
+      <w:fldSimple w:instr=" SEQ Таблица \* ARABIC ">
+        <w:r>
+          <w:rPr>
+            <w:noProof/>
+          </w:rPr>
+          <w:t>21</w:t>
+        </w:r>
+      </w:fldSimple>
       <w:r>
         <w:t xml:space="preserve"> (Описание на SenderReceiverInterface)</w:t>
       </w:r>
@@ -33590,27 +33109,14 @@
       <w:r>
         <w:t xml:space="preserve">Таблица </w:t>
       </w:r>
-      <w:r>
-        <w:fldChar w:fldCharType="begin"/>
-      </w:r>
-      <w:r>
-        <w:instrText xml:space="preserve"> SEQ Таблица \* ARABIC </w:instrText>
-      </w:r>
-      <w:r>
-        <w:fldChar w:fldCharType="separate"/>
-      </w:r>
-      <w:r>
-        <w:rPr>
-          <w:noProof/>
-        </w:rPr>
-        <w:t>22</w:t>
-      </w:r>
-      <w:r>
-        <w:rPr>
-          <w:noProof/>
-        </w:rPr>
-        <w:fldChar w:fldCharType="end"/>
-      </w:r>
+      <w:fldSimple w:instr=" SEQ Таблица \* ARABIC ">
+        <w:r>
+          <w:rPr>
+            <w:noProof/>
+          </w:rPr>
+          <w:t>22</w:t>
+        </w:r>
+      </w:fldSimple>
       <w:r>
         <w:t xml:space="preserve"> (Описание на DataElement)</w:t>
       </w:r>
@@ -33682,27 +33188,14 @@
       <w:r>
         <w:t xml:space="preserve">Фигура </w:t>
       </w:r>
-      <w:r>
-        <w:fldChar w:fldCharType="begin"/>
-      </w:r>
-      <w:r>
-        <w:instrText xml:space="preserve"> SEQ Фигура \* ARABIC </w:instrText>
-      </w:r>
-      <w:r>
-        <w:fldChar w:fldCharType="separate"/>
-      </w:r>
-      <w:r>
-        <w:rPr>
-          <w:noProof/>
-        </w:rPr>
-        <w:t>19</w:t>
-      </w:r>
-      <w:r>
-        <w:rPr>
-          <w:noProof/>
-        </w:rPr>
-        <w:fldChar w:fldCharType="end"/>
-      </w:r>
+      <w:fldSimple w:instr=" SEQ Фигура \* ARABIC ">
+        <w:r>
+          <w:rPr>
+            <w:noProof/>
+          </w:rPr>
+          <w:t>19</w:t>
+        </w:r>
+      </w:fldSimple>
       <w:bookmarkEnd w:id="121"/>
       <w:r>
         <w:t xml:space="preserve"> (диаграма на ClientServerInterface)</w:t>
@@ -33987,27 +33480,14 @@
       <w:r>
         <w:t xml:space="preserve">Таблица </w:t>
       </w:r>
-      <w:r>
-        <w:fldChar w:fldCharType="begin"/>
-      </w:r>
-      <w:r>
-        <w:instrText xml:space="preserve"> SEQ Таблица \* ARABIC </w:instrText>
-      </w:r>
-      <w:r>
-        <w:fldChar w:fldCharType="separate"/>
-      </w:r>
-      <w:r>
-        <w:rPr>
-          <w:noProof/>
-        </w:rPr>
-        <w:t>23</w:t>
-      </w:r>
-      <w:r>
-        <w:rPr>
-          <w:noProof/>
-        </w:rPr>
-        <w:fldChar w:fldCharType="end"/>
-      </w:r>
+      <w:fldSimple w:instr=" SEQ Таблица \* ARABIC ">
+        <w:r>
+          <w:rPr>
+            <w:noProof/>
+          </w:rPr>
+          <w:t>23</w:t>
+        </w:r>
+      </w:fldSimple>
       <w:r>
         <w:t xml:space="preserve"> (Описание на ClientServerInterface)</w:t>
       </w:r>
@@ -34340,27 +33820,14 @@
       <w:r>
         <w:t xml:space="preserve">Таблица </w:t>
       </w:r>
-      <w:r>
-        <w:fldChar w:fldCharType="begin"/>
-      </w:r>
-      <w:r>
-        <w:instrText xml:space="preserve"> SEQ Таблица \* ARABIC </w:instrText>
-      </w:r>
-      <w:r>
-        <w:fldChar w:fldCharType="separate"/>
-      </w:r>
-      <w:r>
-        <w:rPr>
-          <w:noProof/>
-        </w:rPr>
-        <w:t>24</w:t>
-      </w:r>
-      <w:r>
-        <w:rPr>
-          <w:noProof/>
-        </w:rPr>
-        <w:fldChar w:fldCharType="end"/>
-      </w:r>
+      <w:fldSimple w:instr=" SEQ Таблица \* ARABIC ">
+        <w:r>
+          <w:rPr>
+            <w:noProof/>
+          </w:rPr>
+          <w:t>24</w:t>
+        </w:r>
+      </w:fldSimple>
       <w:r>
         <w:t xml:space="preserve"> (Описание на Operation)</w:t>
       </w:r>
@@ -34688,27 +34155,14 @@
       <w:r>
         <w:t xml:space="preserve">Таблица </w:t>
       </w:r>
-      <w:r>
-        <w:fldChar w:fldCharType="begin"/>
-      </w:r>
-      <w:r>
-        <w:instrText xml:space="preserve"> SEQ Таблица \* ARABIC </w:instrText>
-      </w:r>
-      <w:r>
-        <w:fldChar w:fldCharType="separate"/>
-      </w:r>
-      <w:r>
-        <w:rPr>
-          <w:noProof/>
-        </w:rPr>
-        <w:t>25</w:t>
-      </w:r>
-      <w:r>
-        <w:rPr>
-          <w:noProof/>
-        </w:rPr>
-        <w:fldChar w:fldCharType="end"/>
-      </w:r>
+      <w:fldSimple w:instr=" SEQ Таблица \* ARABIC ">
+        <w:r>
+          <w:rPr>
+            <w:noProof/>
+          </w:rPr>
+          <w:t>25</w:t>
+        </w:r>
+      </w:fldSimple>
       <w:r>
         <w:t xml:space="preserve"> (Описание на ParamData)</w:t>
       </w:r>
@@ -34827,27 +34281,14 @@
       <w:r>
         <w:t xml:space="preserve">Фигура </w:t>
       </w:r>
-      <w:r>
-        <w:fldChar w:fldCharType="begin"/>
-      </w:r>
-      <w:r>
-        <w:instrText xml:space="preserve"> SEQ Фигура \* ARABIC </w:instrText>
-      </w:r>
-      <w:r>
-        <w:fldChar w:fldCharType="separate"/>
-      </w:r>
-      <w:r>
-        <w:rPr>
-          <w:noProof/>
-        </w:rPr>
-        <w:t>20</w:t>
-      </w:r>
-      <w:r>
-        <w:rPr>
-          <w:noProof/>
-        </w:rPr>
-        <w:fldChar w:fldCharType="end"/>
-      </w:r>
+      <w:fldSimple w:instr=" SEQ Фигура \* ARABIC ">
+        <w:r>
+          <w:rPr>
+            <w:noProof/>
+          </w:rPr>
+          <w:t>20</w:t>
+        </w:r>
+      </w:fldSimple>
       <w:bookmarkEnd w:id="124"/>
       <w:r>
         <w:t xml:space="preserve"> (Структура на генерирания базов код)</w:t>
@@ -36024,27 +35465,14 @@
       <w:r>
         <w:t xml:space="preserve">Таблица </w:t>
       </w:r>
-      <w:r>
-        <w:fldChar w:fldCharType="begin"/>
-      </w:r>
-      <w:r>
-        <w:instrText xml:space="preserve"> SEQ Таблица \* ARABIC </w:instrText>
-      </w:r>
-      <w:r>
-        <w:fldChar w:fldCharType="separate"/>
-      </w:r>
-      <w:r>
-        <w:rPr>
-          <w:noProof/>
-        </w:rPr>
-        <w:t>26</w:t>
-      </w:r>
-      <w:r>
-        <w:rPr>
-          <w:noProof/>
-        </w:rPr>
-        <w:fldChar w:fldCharType="end"/>
-      </w:r>
+      <w:fldSimple w:instr=" SEQ Таблица \* ARABIC ">
+        <w:r>
+          <w:rPr>
+            <w:noProof/>
+          </w:rPr>
+          <w:t>26</w:t>
+        </w:r>
+      </w:fldSimple>
       <w:r>
         <w:t xml:space="preserve"> (Описание на mDATControl</w:t>
       </w:r>
@@ -36601,27 +36029,14 @@
       <w:r>
         <w:t xml:space="preserve">Таблица </w:t>
       </w:r>
-      <w:r>
-        <w:fldChar w:fldCharType="begin"/>
-      </w:r>
-      <w:r>
-        <w:instrText xml:space="preserve"> SEQ Таблица \* ARABIC </w:instrText>
-      </w:r>
-      <w:r>
-        <w:fldChar w:fldCharType="separate"/>
-      </w:r>
-      <w:r>
-        <w:rPr>
-          <w:noProof/>
-        </w:rPr>
-        <w:t>27</w:t>
-      </w:r>
-      <w:r>
-        <w:rPr>
-          <w:noProof/>
-        </w:rPr>
-        <w:fldChar w:fldCharType="end"/>
-      </w:r>
+      <w:fldSimple w:instr=" SEQ Таблица \* ARABIC ">
+        <w:r>
+          <w:rPr>
+            <w:noProof/>
+          </w:rPr>
+          <w:t>27</w:t>
+        </w:r>
+      </w:fldSimple>
       <w:r>
         <w:t xml:space="preserve"> (Описание на mDATRead</w:t>
       </w:r>
@@ -37170,27 +36585,14 @@
       <w:r>
         <w:t xml:space="preserve">Таблица </w:t>
       </w:r>
-      <w:r>
-        <w:fldChar w:fldCharType="begin"/>
-      </w:r>
-      <w:r>
-        <w:instrText xml:space="preserve"> SEQ Таблица \* ARABIC </w:instrText>
-      </w:r>
-      <w:r>
-        <w:fldChar w:fldCharType="separate"/>
-      </w:r>
-      <w:r>
-        <w:rPr>
-          <w:noProof/>
-        </w:rPr>
-        <w:t>28</w:t>
-      </w:r>
-      <w:r>
-        <w:rPr>
-          <w:noProof/>
-        </w:rPr>
-        <w:fldChar w:fldCharType="end"/>
-      </w:r>
+      <w:fldSimple w:instr=" SEQ Таблица \* ARABIC ">
+        <w:r>
+          <w:rPr>
+            <w:noProof/>
+          </w:rPr>
+          <w:t>28</w:t>
+        </w:r>
+      </w:fldSimple>
       <w:r>
         <w:t xml:space="preserve"> (Описание на mDATWrite</w:t>
       </w:r>
@@ -37679,27 +37081,14 @@
       <w:r>
         <w:t xml:space="preserve">Таблица </w:t>
       </w:r>
-      <w:r>
-        <w:fldChar w:fldCharType="begin"/>
-      </w:r>
-      <w:r>
-        <w:instrText xml:space="preserve"> SEQ Таблица \* ARABIC </w:instrText>
-      </w:r>
-      <w:r>
-        <w:fldChar w:fldCharType="separate"/>
-      </w:r>
-      <w:r>
-        <w:rPr>
-          <w:noProof/>
-        </w:rPr>
-        <w:t>29</w:t>
-      </w:r>
-      <w:r>
-        <w:rPr>
-          <w:noProof/>
-        </w:rPr>
-        <w:fldChar w:fldCharType="end"/>
-      </w:r>
+      <w:fldSimple w:instr=" SEQ Таблица \* ARABIC ">
+        <w:r>
+          <w:rPr>
+            <w:noProof/>
+          </w:rPr>
+          <w:t>29</w:t>
+        </w:r>
+      </w:fldSimple>
       <w:r>
         <w:t xml:space="preserve"> (Описание на TOSReadSignal, *.c файл)</w:t>
       </w:r>
@@ -38201,27 +37590,14 @@
       <w:r>
         <w:t xml:space="preserve">Таблица </w:t>
       </w:r>
-      <w:r>
-        <w:fldChar w:fldCharType="begin"/>
-      </w:r>
-      <w:r>
-        <w:instrText xml:space="preserve"> SEQ Таблица \* ARABIC </w:instrText>
-      </w:r>
-      <w:r>
-        <w:fldChar w:fldCharType="separate"/>
-      </w:r>
-      <w:r>
-        <w:rPr>
-          <w:noProof/>
-        </w:rPr>
-        <w:t>30</w:t>
-      </w:r>
-      <w:r>
-        <w:rPr>
-          <w:noProof/>
-        </w:rPr>
-        <w:fldChar w:fldCharType="end"/>
-      </w:r>
+      <w:fldSimple w:instr=" SEQ Таблица \* ARABIC ">
+        <w:r>
+          <w:rPr>
+            <w:noProof/>
+          </w:rPr>
+          <w:t>30</w:t>
+        </w:r>
+      </w:fldSimple>
       <w:r>
         <w:t xml:space="preserve"> (Описание на TOSWriteSignal, *.c файл)</w:t>
       </w:r>
@@ -38819,27 +38195,14 @@
       <w:r>
         <w:t xml:space="preserve">Таблица </w:t>
       </w:r>
-      <w:r>
-        <w:fldChar w:fldCharType="begin"/>
-      </w:r>
-      <w:r>
-        <w:instrText xml:space="preserve"> SEQ Таблица \* ARABIC </w:instrText>
-      </w:r>
-      <w:r>
-        <w:fldChar w:fldCharType="separate"/>
-      </w:r>
-      <w:r>
-        <w:rPr>
-          <w:noProof/>
-        </w:rPr>
-        <w:t>31</w:t>
-      </w:r>
-      <w:r>
-        <w:rPr>
-          <w:noProof/>
-        </w:rPr>
-        <w:fldChar w:fldCharType="end"/>
-      </w:r>
+      <w:fldSimple w:instr=" SEQ Таблица \* ARABIC ">
+        <w:r>
+          <w:rPr>
+            <w:noProof/>
+          </w:rPr>
+          <w:t>31</w:t>
+        </w:r>
+      </w:fldSimple>
       <w:r>
         <w:t xml:space="preserve"> (</w:t>
       </w:r>
@@ -39328,27 +38691,14 @@
       <w:r>
         <w:t xml:space="preserve">Таблица </w:t>
       </w:r>
-      <w:r>
-        <w:fldChar w:fldCharType="begin"/>
-      </w:r>
-      <w:r>
-        <w:instrText xml:space="preserve"> SEQ Таблица \* ARABIC </w:instrText>
-      </w:r>
-      <w:r>
-        <w:fldChar w:fldCharType="separate"/>
-      </w:r>
-      <w:r>
-        <w:rPr>
-          <w:noProof/>
-        </w:rPr>
-        <w:t>32</w:t>
-      </w:r>
-      <w:r>
-        <w:rPr>
-          <w:noProof/>
-        </w:rPr>
-        <w:fldChar w:fldCharType="end"/>
-      </w:r>
+      <w:fldSimple w:instr=" SEQ Таблица \* ARABIC ">
+        <w:r>
+          <w:rPr>
+            <w:noProof/>
+          </w:rPr>
+          <w:t>32</w:t>
+        </w:r>
+      </w:fldSimple>
       <w:r>
         <w:t xml:space="preserve"> (Описание на mDATRead, *.h файл)</w:t>
       </w:r>
@@ -39846,27 +39196,14 @@
       <w:r>
         <w:t xml:space="preserve">Таблица </w:t>
       </w:r>
-      <w:r>
-        <w:fldChar w:fldCharType="begin"/>
-      </w:r>
-      <w:r>
-        <w:instrText xml:space="preserve"> SEQ Таблица \* ARABIC </w:instrText>
-      </w:r>
-      <w:r>
-        <w:fldChar w:fldCharType="separate"/>
-      </w:r>
-      <w:r>
-        <w:rPr>
-          <w:noProof/>
-        </w:rPr>
-        <w:t>33</w:t>
-      </w:r>
-      <w:r>
-        <w:rPr>
-          <w:noProof/>
-        </w:rPr>
-        <w:fldChar w:fldCharType="end"/>
-      </w:r>
+      <w:fldSimple w:instr=" SEQ Таблица \* ARABIC ">
+        <w:r>
+          <w:rPr>
+            <w:noProof/>
+          </w:rPr>
+          <w:t>33</w:t>
+        </w:r>
+      </w:fldSimple>
       <w:r>
         <w:t>(Описание на mDATWrite, *.h файл)</w:t>
       </w:r>
@@ -40481,27 +39818,14 @@
       <w:r>
         <w:t xml:space="preserve">Таблица </w:t>
       </w:r>
-      <w:r>
-        <w:fldChar w:fldCharType="begin"/>
-      </w:r>
-      <w:r>
-        <w:instrText xml:space="preserve"> SEQ Таблица \* ARABIC </w:instrText>
-      </w:r>
-      <w:r>
-        <w:fldChar w:fldCharType="separate"/>
-      </w:r>
-      <w:r>
-        <w:rPr>
-          <w:noProof/>
-        </w:rPr>
-        <w:t>34</w:t>
-      </w:r>
-      <w:r>
-        <w:rPr>
-          <w:noProof/>
-        </w:rPr>
-        <w:fldChar w:fldCharType="end"/>
-      </w:r>
+      <w:fldSimple w:instr=" SEQ Таблица \* ARABIC ">
+        <w:r>
+          <w:rPr>
+            <w:noProof/>
+          </w:rPr>
+          <w:t>34</w:t>
+        </w:r>
+      </w:fldSimple>
       <w:r>
         <w:t xml:space="preserve"> (Описание на OnControl, *.jil файл)</w:t>
       </w:r>
@@ -41065,27 +40389,14 @@
       <w:r>
         <w:t xml:space="preserve">Таблица </w:t>
       </w:r>
-      <w:r>
-        <w:fldChar w:fldCharType="begin"/>
-      </w:r>
-      <w:r>
-        <w:instrText xml:space="preserve"> SEQ Таблица \* ARABIC </w:instrText>
-      </w:r>
-      <w:r>
-        <w:fldChar w:fldCharType="separate"/>
-      </w:r>
-      <w:r>
-        <w:rPr>
-          <w:noProof/>
-        </w:rPr>
-        <w:t>35</w:t>
-      </w:r>
-      <w:r>
-        <w:rPr>
-          <w:noProof/>
-        </w:rPr>
-        <w:fldChar w:fldCharType="end"/>
-      </w:r>
+      <w:fldSimple w:instr=" SEQ Таблица \* ARABIC ">
+        <w:r>
+          <w:rPr>
+            <w:noProof/>
+          </w:rPr>
+          <w:t>35</w:t>
+        </w:r>
+      </w:fldSimple>
       <w:r>
         <w:t xml:space="preserve"> (Описание на ProdControl, *.jil файл)</w:t>
       </w:r>
@@ -41553,27 +40864,14 @@
       <w:r>
         <w:t xml:space="preserve">Таблица </w:t>
       </w:r>
-      <w:r>
-        <w:fldChar w:fldCharType="begin"/>
-      </w:r>
-      <w:r>
-        <w:instrText xml:space="preserve"> SEQ Таблица \* ARABIC </w:instrText>
-      </w:r>
-      <w:r>
-        <w:fldChar w:fldCharType="separate"/>
-      </w:r>
-      <w:r>
-        <w:rPr>
-          <w:noProof/>
-        </w:rPr>
-        <w:t>36</w:t>
-      </w:r>
-      <w:r>
-        <w:rPr>
-          <w:noProof/>
-        </w:rPr>
-        <w:fldChar w:fldCharType="end"/>
-      </w:r>
+      <w:fldSimple w:instr=" SEQ Таблица \* ARABIC ">
+        <w:r>
+          <w:rPr>
+            <w:noProof/>
+          </w:rPr>
+          <w:t>36</w:t>
+        </w:r>
+      </w:fldSimple>
       <w:r>
         <w:t xml:space="preserve"> (Описание на </w:t>
       </w:r>
@@ -42004,27 +41302,14 @@
       <w:r>
         <w:t xml:space="preserve">Фигура </w:t>
       </w:r>
-      <w:r>
-        <w:fldChar w:fldCharType="begin"/>
-      </w:r>
-      <w:r>
-        <w:instrText xml:space="preserve"> SEQ Фигура \* ARABIC </w:instrText>
-      </w:r>
-      <w:r>
-        <w:fldChar w:fldCharType="separate"/>
-      </w:r>
-      <w:r>
-        <w:rPr>
-          <w:noProof/>
-        </w:rPr>
-        <w:t>21</w:t>
-      </w:r>
-      <w:r>
-        <w:rPr>
-          <w:noProof/>
-        </w:rPr>
-        <w:fldChar w:fldCharType="end"/>
-      </w:r>
+      <w:fldSimple w:instr=" SEQ Фигура \* ARABIC ">
+        <w:r>
+          <w:rPr>
+            <w:noProof/>
+          </w:rPr>
+          <w:t>21</w:t>
+        </w:r>
+      </w:fldSimple>
       <w:r>
         <w:t xml:space="preserve"> (Подготовка на критерии за анализ, легенда: </w:t>
       </w:r>
@@ -42159,27 +41444,14 @@
       <w:r>
         <w:t xml:space="preserve">Фигура </w:t>
       </w:r>
-      <w:r>
-        <w:fldChar w:fldCharType="begin"/>
-      </w:r>
-      <w:r>
-        <w:instrText xml:space="preserve"> SEQ Фигура \* ARABIC </w:instrText>
-      </w:r>
-      <w:r>
-        <w:fldChar w:fldCharType="separate"/>
-      </w:r>
-      <w:r>
-        <w:rPr>
-          <w:noProof/>
-        </w:rPr>
-        <w:t>22</w:t>
-      </w:r>
-      <w:r>
-        <w:rPr>
-          <w:noProof/>
-        </w:rPr>
-        <w:fldChar w:fldCharType="end"/>
-      </w:r>
+      <w:fldSimple w:instr=" SEQ Фигура \* ARABIC ">
+        <w:r>
+          <w:rPr>
+            <w:noProof/>
+          </w:rPr>
+          <w:t>22</w:t>
+        </w:r>
+      </w:fldSimple>
       <w:r>
         <w:t xml:space="preserve"> (Анализиране на проект и сериализация на хранилището</w:t>
       </w:r>
@@ -42295,27 +41567,14 @@
       <w:r>
         <w:t xml:space="preserve"> Фигура </w:t>
       </w:r>
-      <w:r>
-        <w:fldChar w:fldCharType="begin"/>
-      </w:r>
-      <w:r>
-        <w:instrText xml:space="preserve"> SEQ  Фигура \* ARABIC </w:instrText>
-      </w:r>
-      <w:r>
-        <w:fldChar w:fldCharType="separate"/>
-      </w:r>
-      <w:r>
-        <w:rPr>
-          <w:noProof/>
-        </w:rPr>
-        <w:t>23</w:t>
-      </w:r>
-      <w:r>
-        <w:rPr>
-          <w:noProof/>
-        </w:rPr>
-        <w:fldChar w:fldCharType="end"/>
-      </w:r>
+      <w:fldSimple w:instr=" SEQ  Фигура \* ARABIC ">
+        <w:r>
+          <w:rPr>
+            <w:noProof/>
+          </w:rPr>
+          <w:t>23</w:t>
+        </w:r>
+      </w:fldSimple>
       <w:r>
         <w:t xml:space="preserve"> ( Генерация на базов код,  легенда: </w:t>
       </w:r>
@@ -42895,27 +42154,14 @@
       <w:r>
         <w:t xml:space="preserve">Фигура </w:t>
       </w:r>
-      <w:r>
-        <w:fldChar w:fldCharType="begin"/>
-      </w:r>
-      <w:r>
-        <w:instrText xml:space="preserve"> SEQ Фигура \* ARABIC </w:instrText>
-      </w:r>
-      <w:r>
-        <w:fldChar w:fldCharType="separate"/>
-      </w:r>
-      <w:r>
-        <w:rPr>
-          <w:noProof/>
-        </w:rPr>
-        <w:t>24</w:t>
-      </w:r>
-      <w:r>
-        <w:rPr>
-          <w:noProof/>
-        </w:rPr>
-        <w:fldChar w:fldCharType="end"/>
-      </w:r>
+      <w:fldSimple w:instr=" SEQ Фигура \* ARABIC ">
+        <w:r>
+          <w:rPr>
+            <w:noProof/>
+          </w:rPr>
+          <w:t>24</w:t>
+        </w:r>
+      </w:fldSimple>
       <w:r>
         <w:t xml:space="preserve"> (Слоеве на системата)</w:t>
       </w:r>
@@ -42996,27 +42242,14 @@
       <w:r>
         <w:t xml:space="preserve">Фигура </w:t>
       </w:r>
-      <w:r>
-        <w:fldChar w:fldCharType="begin"/>
-      </w:r>
-      <w:r>
-        <w:instrText xml:space="preserve"> SEQ Фигура \* ARABIC </w:instrText>
-      </w:r>
-      <w:r>
-        <w:fldChar w:fldCharType="separate"/>
-      </w:r>
-      <w:r>
-        <w:rPr>
-          <w:noProof/>
-        </w:rPr>
-        <w:t>25</w:t>
-      </w:r>
-      <w:r>
-        <w:rPr>
-          <w:noProof/>
-        </w:rPr>
-        <w:fldChar w:fldCharType="end"/>
-      </w:r>
+      <w:fldSimple w:instr=" SEQ Фигура \* ARABIC ">
+        <w:r>
+          <w:rPr>
+            <w:noProof/>
+          </w:rPr>
+          <w:t>25</w:t>
+        </w:r>
+      </w:fldSimple>
       <w:r>
         <w:t xml:space="preserve"> (Обща архитектура)</w:t>
       </w:r>
@@ -43159,19 +42392,7 @@
         <w:rPr>
           <w:i/>
         </w:rPr>
-        <w:t>4.2</w:t>
-      </w:r>
-      <w:r>
-        <w:rPr>
-          <w:i/>
-        </w:rPr>
-        <w:t>.</w:t>
-      </w:r>
-      <w:r>
-        <w:rPr>
-          <w:i/>
-        </w:rPr>
-        <w:t>1.5</w:t>
+        <w:t>4.2.1.5</w:t>
       </w:r>
       <w:r>
         <w:rPr>
@@ -43336,19 +42557,7 @@
         <w:rPr>
           <w:i/>
         </w:rPr>
-        <w:t>4.2.</w:t>
-      </w:r>
-      <w:r>
-        <w:rPr>
-          <w:i/>
-        </w:rPr>
-        <w:t>1</w:t>
-      </w:r>
-      <w:r>
-        <w:rPr>
-          <w:i/>
-        </w:rPr>
-        <w:t>.8</w:t>
+        <w:t>4.2.1.8</w:t>
       </w:r>
       <w:r>
         <w:rPr>
@@ -43478,13 +42687,7 @@
         <w:rPr>
           <w:i/>
         </w:rPr>
-        <w:t>4.2.</w:t>
-      </w:r>
-      <w:r>
-        <w:rPr>
-          <w:i/>
-        </w:rPr>
-        <w:t>2</w:t>
+        <w:t>4.2.2</w:t>
       </w:r>
       <w:r>
         <w:rPr>
@@ -44004,19 +43207,7 @@
         <w:rPr>
           <w:i/>
         </w:rPr>
-        <w:t>4.2</w:t>
-      </w:r>
-      <w:r>
-        <w:rPr>
-          <w:i/>
-        </w:rPr>
-        <w:t>.</w:t>
-      </w:r>
-      <w:r>
-        <w:rPr>
-          <w:i/>
-        </w:rPr>
-        <w:t>2</w:t>
+        <w:t>4.2.2</w:t>
       </w:r>
       <w:r>
         <w:rPr>
@@ -44044,54 +43235,16 @@
         </w:rPr>
       </w:pPr>
       <w:r>
-        <w:t>Подробно описание</w:t>
-      </w:r>
-      <w:r>
-        <w:t>(на методи, атрибути и връзки)</w:t>
-      </w:r>
-      <w:r>
-        <w:t xml:space="preserve"> може да се намери в генерираната документация на модела: </w:t>
-      </w:r>
-      <w:r>
-        <w:rPr>
-          <w:i/>
-        </w:rPr>
-        <w:fldChar w:fldCharType="begin"/>
-      </w:r>
-      <w:r>
-        <w:rPr>
-          <w:i/>
-        </w:rPr>
-        <w:instrText xml:space="preserve"> REF _Ref398386890 \r \h </w:instrText>
-      </w:r>
-      <w:r>
-        <w:rPr>
-          <w:i/>
-        </w:rPr>
-      </w:r>
-      <w:r>
-        <w:rPr>
-          <w:i/>
-        </w:rPr>
-        <w:instrText xml:space="preserve"> \* MERGEFORMAT </w:instrText>
-      </w:r>
-      <w:r>
-        <w:rPr>
-          <w:i/>
-        </w:rPr>
-        <w:fldChar w:fldCharType="separate"/>
-      </w:r>
-      <w:r>
-        <w:rPr>
-          <w:i/>
-        </w:rPr>
-        <w:t>Приложение 7</w:t>
-      </w:r>
-      <w:r>
-        <w:rPr>
-          <w:i/>
-        </w:rPr>
-        <w:fldChar w:fldCharType="end"/>
+        <w:t>Подробно описание(на методи, атрибути и връзки) може да се намери в генерираната документация на модела</w:t>
+      </w:r>
+      <w:r>
+        <w:t xml:space="preserve"> </w:t>
+      </w:r>
+      <w:r>
+        <w:rPr>
+          <w:b/>
+        </w:rPr>
+        <w:t>[D2]</w:t>
       </w:r>
     </w:p>
     <w:p>
@@ -44230,24 +43383,14 @@
       <w:r>
         <w:t xml:space="preserve">Фигура </w:t>
       </w:r>
-      <w:r>
-        <w:fldChar w:fldCharType="begin"/>
-      </w:r>
-      <w:r>
-        <w:instrText xml:space="preserve"> SEQ Фигура \* ARABIC </w:instrText>
-      </w:r>
-      <w:r>
-        <w:fldChar w:fldCharType="separate"/>
-      </w:r>
-      <w:r>
-        <w:rPr>
-          <w:noProof/>
-        </w:rPr>
-        <w:t>26</w:t>
-      </w:r>
-      <w:r>
-        <w:fldChar w:fldCharType="end"/>
-      </w:r>
+      <w:fldSimple w:instr=" SEQ Фигура \* ARABIC ">
+        <w:r>
+          <w:rPr>
+            <w:noProof/>
+          </w:rPr>
+          <w:t>26</w:t>
+        </w:r>
+      </w:fldSimple>
       <w:r>
         <w:t xml:space="preserve"> (клас диаграма на Identifiable)</w:t>
       </w:r>
@@ -44276,19 +43419,7 @@
         <w:t>Описание</w:t>
       </w:r>
       <w:r>
-        <w:t xml:space="preserve"> –</w:t>
-      </w:r>
-      <w:r>
-        <w:t xml:space="preserve"> </w:t>
-      </w:r>
-      <w:r>
-        <w:t xml:space="preserve">Основен контейнер на </w:t>
-      </w:r>
-      <w:r>
-        <w:t xml:space="preserve">пакетируеми </w:t>
-      </w:r>
-      <w:r>
-        <w:t>елементи</w:t>
+        <w:t xml:space="preserve"> – Основен контейнер на пакетируеми елементи</w:t>
       </w:r>
       <w:r>
         <w:t>(</w:t>
@@ -44309,17 +43440,17 @@
         <w:rPr>
           <w:i/>
         </w:rPr>
-      </w:r>
-      <w:r>
-        <w:rPr>
-          <w:i/>
-        </w:rPr>
         <w:instrText xml:space="preserve"> \* MERGEFORMAT </w:instrText>
       </w:r>
       <w:r>
         <w:rPr>
           <w:i/>
         </w:rPr>
+      </w:r>
+      <w:r>
+        <w:rPr>
+          <w:i/>
+        </w:rPr>
         <w:fldChar w:fldCharType="separate"/>
       </w:r>
       <w:r>
@@ -44338,13 +43469,7 @@
         <w:t>)</w:t>
       </w:r>
       <w:r>
-        <w:t xml:space="preserve"> в </w:t>
-      </w:r>
-      <w:r>
-        <w:t>имплементацията на мета-</w:t>
-      </w:r>
-      <w:r>
-        <w:t>модела.</w:t>
+        <w:t xml:space="preserve"> в имплементацията на мета-модела.</w:t>
       </w:r>
       <w:r>
         <w:t xml:space="preserve"> Реализира изискване </w:t>
@@ -44365,36 +43490,24 @@
         <w:rPr>
           <w:i/>
         </w:rPr>
-      </w:r>
-      <w:r>
-        <w:rPr>
-          <w:i/>
-        </w:rPr>
         <w:instrText xml:space="preserve"> \* MERGEFORMAT </w:instrText>
       </w:r>
       <w:r>
         <w:rPr>
           <w:i/>
         </w:rPr>
+      </w:r>
+      <w:r>
+        <w:rPr>
+          <w:i/>
+        </w:rPr>
         <w:fldChar w:fldCharType="separate"/>
       </w:r>
       <w:r>
         <w:rPr>
           <w:i/>
         </w:rPr>
-        <w:t>4.</w:t>
-      </w:r>
-      <w:r>
-        <w:rPr>
-          <w:i/>
-        </w:rPr>
-        <w:t>2</w:t>
-      </w:r>
-      <w:r>
-        <w:rPr>
-          <w:i/>
-        </w:rPr>
-        <w:t>.2.2</w:t>
+        <w:t>4.2.2.2</w:t>
       </w:r>
       <w:r>
         <w:rPr>
@@ -44488,24 +43601,14 @@
       <w:r>
         <w:t xml:space="preserve">Фигура </w:t>
       </w:r>
-      <w:r>
-        <w:fldChar w:fldCharType="begin"/>
-      </w:r>
-      <w:r>
-        <w:instrText xml:space="preserve"> SEQ Фигура \* ARABIC </w:instrText>
-      </w:r>
-      <w:r>
-        <w:fldChar w:fldCharType="separate"/>
-      </w:r>
-      <w:r>
-        <w:rPr>
-          <w:noProof/>
-        </w:rPr>
-        <w:t>27</w:t>
-      </w:r>
-      <w:r>
-        <w:fldChar w:fldCharType="end"/>
-      </w:r>
+      <w:fldSimple w:instr=" SEQ Фигура \* ARABIC ">
+        <w:r>
+          <w:rPr>
+            <w:noProof/>
+          </w:rPr>
+          <w:t>27</w:t>
+        </w:r>
+      </w:fldSimple>
       <w:r>
         <w:t xml:space="preserve"> (клас диаграма на AEPackage)</w:t>
       </w:r>
@@ -44538,13 +43641,7 @@
         <w:t xml:space="preserve"> – Основен </w:t>
       </w:r>
       <w:r>
-        <w:t xml:space="preserve">клас за </w:t>
-      </w:r>
-      <w:r>
-        <w:t xml:space="preserve">имплементацията </w:t>
-      </w:r>
-      <w:r>
-        <w:t>мета-модела</w:t>
+        <w:t>клас за имплементацията мета-модела</w:t>
       </w:r>
       <w:r>
         <w:t>.</w:t>
@@ -44656,24 +43753,14 @@
       <w:r>
         <w:t xml:space="preserve">Фигура </w:t>
       </w:r>
-      <w:r>
-        <w:fldChar w:fldCharType="begin"/>
-      </w:r>
-      <w:r>
-        <w:instrText xml:space="preserve"> SEQ Фигура \* ARABIC </w:instrText>
-      </w:r>
-      <w:r>
-        <w:fldChar w:fldCharType="separate"/>
-      </w:r>
-      <w:r>
-        <w:rPr>
-          <w:noProof/>
-        </w:rPr>
-        <w:t>28</w:t>
-      </w:r>
-      <w:r>
-        <w:fldChar w:fldCharType="end"/>
-      </w:r>
+      <w:fldSimple w:instr=" SEQ Фигура \* ARABIC ">
+        <w:r>
+          <w:rPr>
+            <w:noProof/>
+          </w:rPr>
+          <w:t>28</w:t>
+        </w:r>
+      </w:fldSimple>
       <w:r>
         <w:t xml:space="preserve"> (клас диаграма на PackagableElement)</w:t>
       </w:r>
@@ -44701,16 +43788,7 @@
         <w:t>Описание</w:t>
       </w:r>
       <w:r>
-        <w:t xml:space="preserve"> – </w:t>
-      </w:r>
-      <w:r>
-        <w:t xml:space="preserve">Метод фабрика за елементи от имплементацията на </w:t>
-      </w:r>
-      <w:r>
-        <w:t>мета-модела</w:t>
-      </w:r>
-      <w:r>
-        <w:t xml:space="preserve"> в пакета “</w:t>
+        <w:t xml:space="preserve"> – Метод фабрика за елементи от имплементацията на мета-модела в пакета “</w:t>
       </w:r>
       <w:r>
         <w:rPr>
@@ -44759,6 +43837,7 @@
           <w:b/>
           <w:i/>
         </w:rPr>
+        <w:instrText xml:space="preserve"> \* MERGEFORMAT </w:instrText>
       </w:r>
       <w:r>
         <w:rPr>
@@ -44766,7 +43845,6 @@
           <w:b/>
           <w:i/>
         </w:rPr>
-        <w:instrText xml:space="preserve"> \* MERGEFORMAT </w:instrText>
       </w:r>
       <w:r>
         <w:rPr>
@@ -44923,24 +44001,14 @@
       <w:r>
         <w:t xml:space="preserve">Фигура </w:t>
       </w:r>
-      <w:r>
-        <w:fldChar w:fldCharType="begin"/>
-      </w:r>
-      <w:r>
-        <w:instrText xml:space="preserve"> SEQ Фигура \* ARABIC </w:instrText>
-      </w:r>
-      <w:r>
-        <w:fldChar w:fldCharType="separate"/>
-      </w:r>
-      <w:r>
-        <w:rPr>
-          <w:noProof/>
-        </w:rPr>
-        <w:t>29</w:t>
-      </w:r>
-      <w:r>
-        <w:fldChar w:fldCharType="end"/>
-      </w:r>
+      <w:fldSimple w:instr=" SEQ Фигура \* ARABIC ">
+        <w:r>
+          <w:rPr>
+            <w:noProof/>
+          </w:rPr>
+          <w:t>29</w:t>
+        </w:r>
+      </w:fldSimple>
       <w:r>
         <w:t xml:space="preserve"> (клас диаграма на InfrastructureFactory)</w:t>
       </w:r>
@@ -45062,24 +44130,14 @@
       <w:r>
         <w:t xml:space="preserve">Фигура </w:t>
       </w:r>
-      <w:r>
-        <w:fldChar w:fldCharType="begin"/>
-      </w:r>
-      <w:r>
-        <w:instrText xml:space="preserve"> SEQ Фигура \* ARABIC </w:instrText>
-      </w:r>
-      <w:r>
-        <w:fldChar w:fldCharType="separate"/>
-      </w:r>
-      <w:r>
-        <w:rPr>
-          <w:noProof/>
-        </w:rPr>
-        <w:t>30</w:t>
-      </w:r>
-      <w:r>
-        <w:fldChar w:fldCharType="end"/>
-      </w:r>
+      <w:fldSimple w:instr=" SEQ Фигура \* ARABIC ">
+        <w:r>
+          <w:rPr>
+            <w:noProof/>
+          </w:rPr>
+          <w:t>30</w:t>
+        </w:r>
+      </w:fldSimple>
       <w:r>
         <w:t xml:space="preserve"> (клас диаграма на FactoryProvider)</w:t>
       </w:r>
@@ -45131,10 +44189,7 @@
         <w:t>Съдържа всички останали елементи в себе си</w:t>
       </w:r>
       <w:r>
-        <w:t>.</w:t>
-      </w:r>
-      <w:r>
-        <w:t xml:space="preserve"> Реализира изискване </w:t>
+        <w:t xml:space="preserve">. Реализира изискване </w:t>
       </w:r>
       <w:r>
         <w:rPr>
@@ -45152,12 +44207,12 @@
         <w:rPr>
           <w:i/>
         </w:rPr>
-      </w:r>
-      <w:r>
-        <w:rPr>
-          <w:i/>
-        </w:rPr>
         <w:instrText xml:space="preserve"> \* MERGEFORMAT </w:instrText>
+      </w:r>
+      <w:r>
+        <w:rPr>
+          <w:i/>
+        </w:rPr>
       </w:r>
       <w:r>
         <w:rPr>
@@ -45264,24 +44319,14 @@
       <w:r>
         <w:t xml:space="preserve">Фигура </w:t>
       </w:r>
-      <w:r>
-        <w:fldChar w:fldCharType="begin"/>
-      </w:r>
-      <w:r>
-        <w:instrText xml:space="preserve"> SEQ Фигура \* ARABIC </w:instrText>
-      </w:r>
-      <w:r>
-        <w:fldChar w:fldCharType="separate"/>
-      </w:r>
-      <w:r>
-        <w:rPr>
-          <w:noProof/>
-        </w:rPr>
-        <w:t>31</w:t>
-      </w:r>
-      <w:r>
-        <w:fldChar w:fldCharType="end"/>
-      </w:r>
+      <w:fldSimple w:instr=" SEQ Фигура \* ARABIC ">
+        <w:r>
+          <w:rPr>
+            <w:noProof/>
+          </w:rPr>
+          <w:t>31</w:t>
+        </w:r>
+      </w:fldSimple>
       <w:r>
         <w:t xml:space="preserve"> (клас диаграма на AEModel)</w:t>
       </w:r>
@@ -45348,16 +44393,7 @@
         <w:t>Описание</w:t>
       </w:r>
       <w:r>
-        <w:t xml:space="preserve"> – </w:t>
-      </w:r>
-      <w:r>
-        <w:t>Представя базовя компонент от мета-модела</w:t>
-      </w:r>
-      <w:r>
-        <w:t>. Реализира изискване</w:t>
-      </w:r>
-      <w:r>
-        <w:t xml:space="preserve"> </w:t>
+        <w:t xml:space="preserve"> – Представя базовя компонент от мета-модела. Реализира изискване </w:t>
       </w:r>
       <w:r>
         <w:rPr>
@@ -45375,12 +44411,12 @@
         <w:rPr>
           <w:i/>
         </w:rPr>
-      </w:r>
-      <w:r>
-        <w:rPr>
-          <w:i/>
-        </w:rPr>
         <w:instrText xml:space="preserve"> \* MERGEFORMAT </w:instrText>
+      </w:r>
+      <w:r>
+        <w:rPr>
+          <w:i/>
+        </w:rPr>
       </w:r>
       <w:r>
         <w:rPr>
@@ -45486,24 +44522,14 @@
       <w:r>
         <w:t xml:space="preserve">Фигура </w:t>
       </w:r>
-      <w:r>
-        <w:fldChar w:fldCharType="begin"/>
-      </w:r>
-      <w:r>
-        <w:instrText xml:space="preserve"> SEQ Фигура \* ARABIC </w:instrText>
-      </w:r>
-      <w:r>
-        <w:fldChar w:fldCharType="separate"/>
-      </w:r>
-      <w:r>
-        <w:rPr>
-          <w:noProof/>
-        </w:rPr>
-        <w:t>32</w:t>
-      </w:r>
-      <w:r>
-        <w:fldChar w:fldCharType="end"/>
-      </w:r>
+      <w:fldSimple w:instr=" SEQ Фигура \* ARABIC ">
+        <w:r>
+          <w:rPr>
+            <w:noProof/>
+          </w:rPr>
+          <w:t>32</w:t>
+        </w:r>
+      </w:fldSimple>
       <w:r>
         <w:t xml:space="preserve"> (клас диаграма на BaseComponent)</w:t>
       </w:r>
@@ -45572,6 +44598,7 @@
           <w:b/>
           <w:i/>
         </w:rPr>
+        <w:instrText xml:space="preserve"> \* MERGEFORMAT </w:instrText>
       </w:r>
       <w:r>
         <w:rPr>
@@ -45579,7 +44606,6 @@
           <w:b/>
           <w:i/>
         </w:rPr>
-        <w:instrText xml:space="preserve"> \* MERGEFORMAT </w:instrText>
       </w:r>
       <w:r>
         <w:rPr>
@@ -45714,24 +44740,14 @@
       <w:r>
         <w:t xml:space="preserve">Фигура </w:t>
       </w:r>
-      <w:r>
-        <w:fldChar w:fldCharType="begin"/>
-      </w:r>
-      <w:r>
-        <w:instrText xml:space="preserve"> SEQ Фигура \* ARABIC </w:instrText>
-      </w:r>
-      <w:r>
-        <w:fldChar w:fldCharType="separate"/>
-      </w:r>
-      <w:r>
-        <w:rPr>
-          <w:noProof/>
-        </w:rPr>
-        <w:t>33</w:t>
-      </w:r>
-      <w:r>
-        <w:fldChar w:fldCharType="end"/>
-      </w:r>
+      <w:fldSimple w:instr=" SEQ Фигура \* ARABIC ">
+        <w:r>
+          <w:rPr>
+            <w:noProof/>
+          </w:rPr>
+          <w:t>33</w:t>
+        </w:r>
+      </w:fldSimple>
       <w:r>
         <w:t xml:space="preserve"> (клас диаграма на ComponentFactory)</w:t>
       </w:r>
@@ -45792,12 +44808,12 @@
         <w:rPr>
           <w:i/>
         </w:rPr>
-      </w:r>
-      <w:r>
-        <w:rPr>
-          <w:i/>
-        </w:rPr>
         <w:instrText xml:space="preserve"> \* MERGEFORMAT </w:instrText>
+      </w:r>
+      <w:r>
+        <w:rPr>
+          <w:i/>
+        </w:rPr>
       </w:r>
       <w:r>
         <w:rPr>
@@ -45897,24 +44913,14 @@
       <w:r>
         <w:t xml:space="preserve">Фигура </w:t>
       </w:r>
-      <w:r>
-        <w:fldChar w:fldCharType="begin"/>
-      </w:r>
-      <w:r>
-        <w:instrText xml:space="preserve"> SEQ Фигура \* ARABIC </w:instrText>
-      </w:r>
-      <w:r>
-        <w:fldChar w:fldCharType="separate"/>
-      </w:r>
-      <w:r>
-        <w:rPr>
-          <w:noProof/>
-        </w:rPr>
-        <w:t>34</w:t>
-      </w:r>
-      <w:r>
-        <w:fldChar w:fldCharType="end"/>
-      </w:r>
+      <w:fldSimple w:instr=" SEQ Фигура \* ARABIC ">
+        <w:r>
+          <w:rPr>
+            <w:noProof/>
+          </w:rPr>
+          <w:t>34</w:t>
+        </w:r>
+      </w:fldSimple>
       <w:r>
         <w:t xml:space="preserve"> (клас диаграма на ProvidedPort)</w:t>
       </w:r>
@@ -45978,12 +44984,12 @@
         <w:rPr>
           <w:i/>
         </w:rPr>
-      </w:r>
-      <w:r>
-        <w:rPr>
-          <w:i/>
-        </w:rPr>
         <w:instrText xml:space="preserve"> \* MERGEFORMAT </w:instrText>
+      </w:r>
+      <w:r>
+        <w:rPr>
+          <w:i/>
+        </w:rPr>
       </w:r>
       <w:r>
         <w:rPr>
@@ -46084,24 +45090,14 @@
       <w:r>
         <w:t xml:space="preserve">Фигура </w:t>
       </w:r>
-      <w:r>
-        <w:fldChar w:fldCharType="begin"/>
-      </w:r>
-      <w:r>
-        <w:instrText xml:space="preserve"> SEQ Фигура \* ARABIC </w:instrText>
-      </w:r>
-      <w:r>
-        <w:fldChar w:fldCharType="separate"/>
-      </w:r>
-      <w:r>
-        <w:rPr>
-          <w:noProof/>
-        </w:rPr>
-        <w:t>35</w:t>
-      </w:r>
-      <w:r>
-        <w:fldChar w:fldCharType="end"/>
-      </w:r>
+      <w:fldSimple w:instr=" SEQ Фигура \* ARABIC ">
+        <w:r>
+          <w:rPr>
+            <w:noProof/>
+          </w:rPr>
+          <w:t>35</w:t>
+        </w:r>
+      </w:fldSimple>
       <w:r>
         <w:t xml:space="preserve"> (клас диаграма на RequiredPort)</w:t>
       </w:r>
@@ -46150,18 +45146,12 @@
         <w:rPr>
           <w:i/>
         </w:rPr>
-        <w:instrText xml:space="preserve"> REF _Ref398397909 \r \h </w:instrText>
-      </w:r>
-      <w:r>
-        <w:rPr>
-          <w:i/>
-        </w:rPr>
-      </w:r>
-      <w:r>
-        <w:rPr>
-          <w:i/>
-        </w:rPr>
-        <w:instrText xml:space="preserve"> \* MERGEFORMAT </w:instrText>
+        <w:instrText xml:space="preserve"> REF _Ref398397909 \r \h  \* MERGEFORMAT </w:instrText>
+      </w:r>
+      <w:r>
+        <w:rPr>
+          <w:i/>
+        </w:rPr>
       </w:r>
       <w:r>
         <w:rPr>
@@ -46261,24 +45251,14 @@
       <w:r>
         <w:t xml:space="preserve">Фигура </w:t>
       </w:r>
-      <w:r>
-        <w:fldChar w:fldCharType="begin"/>
-      </w:r>
-      <w:r>
-        <w:instrText xml:space="preserve"> SEQ Фигура \* ARABIC </w:instrText>
-      </w:r>
-      <w:r>
-        <w:fldChar w:fldCharType="separate"/>
-      </w:r>
-      <w:r>
-        <w:rPr>
-          <w:noProof/>
-        </w:rPr>
-        <w:t>36</w:t>
-      </w:r>
-      <w:r>
-        <w:fldChar w:fldCharType="end"/>
-      </w:r>
+      <w:fldSimple w:instr=" SEQ Фигура \* ARABIC ">
+        <w:r>
+          <w:rPr>
+            <w:noProof/>
+          </w:rPr>
+          <w:t>36</w:t>
+        </w:r>
+      </w:fldSimple>
       <w:r>
         <w:t xml:space="preserve"> (клас диаграма на SenderReceiverInterface)</w:t>
       </w:r>
@@ -46312,13 +45292,7 @@
         <w:rPr>
           <w:i/>
         </w:rPr>
-        <w:t>ClientServer</w:t>
-      </w:r>
-      <w:r>
-        <w:rPr>
-          <w:i/>
-        </w:rPr>
-        <w:t>Interface</w:t>
+        <w:t>ClientServerInterface</w:t>
       </w:r>
       <w:r>
         <w:t xml:space="preserve">” от мета-модела. Реализира изискване </w:t>
@@ -46339,12 +45313,12 @@
         <w:rPr>
           <w:i/>
         </w:rPr>
-      </w:r>
-      <w:r>
-        <w:rPr>
-          <w:i/>
-        </w:rPr>
         <w:instrText xml:space="preserve"> \* MERGEFORMAT </w:instrText>
+      </w:r>
+      <w:r>
+        <w:rPr>
+          <w:i/>
+        </w:rPr>
       </w:r>
       <w:r>
         <w:rPr>
@@ -46444,24 +45418,14 @@
       <w:r>
         <w:t xml:space="preserve">Фигура </w:t>
       </w:r>
-      <w:r>
-        <w:fldChar w:fldCharType="begin"/>
-      </w:r>
-      <w:r>
-        <w:instrText xml:space="preserve"> SEQ Фигура \* ARABIC </w:instrText>
-      </w:r>
-      <w:r>
-        <w:fldChar w:fldCharType="separate"/>
-      </w:r>
-      <w:r>
-        <w:rPr>
-          <w:noProof/>
-        </w:rPr>
-        <w:t>37</w:t>
-      </w:r>
-      <w:r>
-        <w:fldChar w:fldCharType="end"/>
-      </w:r>
+      <w:fldSimple w:instr=" SEQ Фигура \* ARABIC ">
+        <w:r>
+          <w:rPr>
+            <w:noProof/>
+          </w:rPr>
+          <w:t>37</w:t>
+        </w:r>
+      </w:fldSimple>
       <w:r>
         <w:t xml:space="preserve"> (клас диаграма на ClientServerInterface)</w:t>
       </w:r>
@@ -46530,6 +45494,7 @@
           <w:b/>
           <w:i/>
         </w:rPr>
+        <w:instrText xml:space="preserve"> \* MERGEFORMAT </w:instrText>
       </w:r>
       <w:r>
         <w:rPr>
@@ -46537,7 +45502,6 @@
           <w:b/>
           <w:i/>
         </w:rPr>
-        <w:instrText xml:space="preserve"> \* MERGEFORMAT </w:instrText>
       </w:r>
       <w:r>
         <w:rPr>
@@ -46690,24 +45654,14 @@
       <w:r>
         <w:t xml:space="preserve">Фигура </w:t>
       </w:r>
-      <w:r>
-        <w:fldChar w:fldCharType="begin"/>
-      </w:r>
-      <w:r>
-        <w:instrText xml:space="preserve"> SEQ Фигура \* ARABIC </w:instrText>
-      </w:r>
-      <w:r>
-        <w:fldChar w:fldCharType="separate"/>
-      </w:r>
-      <w:r>
-        <w:rPr>
-          <w:noProof/>
-        </w:rPr>
-        <w:t>38</w:t>
-      </w:r>
-      <w:r>
-        <w:fldChar w:fldCharType="end"/>
-      </w:r>
+      <w:fldSimple w:instr=" SEQ Фигура \* ARABIC ">
+        <w:r>
+          <w:rPr>
+            <w:noProof/>
+          </w:rPr>
+          <w:t>38</w:t>
+        </w:r>
+      </w:fldSimple>
       <w:r>
         <w:t xml:space="preserve"> (клас диаграма на PortInterfaceFactory)</w:t>
       </w:r>
@@ -46719,6 +45673,8 @@
           <w:lang w:val="ru-RU"/>
         </w:rPr>
       </w:pPr>
+      <w:bookmarkStart w:id="156" w:name="_GoBack"/>
+      <w:bookmarkEnd w:id="156"/>
       <w:r>
         <w:rPr>
           <w:lang w:val="ru-RU"/>
@@ -46747,16 +45703,16 @@
           <w:lang w:val="ru-RU"/>
         </w:rPr>
       </w:pPr>
-      <w:bookmarkStart w:id="156" w:name="_Toc397093014"/>
-      <w:bookmarkStart w:id="157" w:name="_Toc398223320"/>
+      <w:bookmarkStart w:id="157" w:name="_Toc397093014"/>
+      <w:bookmarkStart w:id="158" w:name="_Toc398223320"/>
       <w:r>
         <w:rPr>
           <w:lang w:val="ru-RU"/>
         </w:rPr>
         <w:t>Потребителски интерфейс (опционално)</w:t>
       </w:r>
-      <w:bookmarkEnd w:id="156"/>
       <w:bookmarkEnd w:id="157"/>
+      <w:bookmarkEnd w:id="158"/>
     </w:p>
     <w:p>
       <w:pPr>
@@ -46765,16 +45721,16 @@
           <w:lang w:val="ru-RU"/>
         </w:rPr>
       </w:pPr>
-      <w:bookmarkStart w:id="158" w:name="_Toc397093015"/>
-      <w:bookmarkStart w:id="159" w:name="_Toc398223321"/>
+      <w:bookmarkStart w:id="159" w:name="_Toc397093015"/>
+      <w:bookmarkStart w:id="160" w:name="_Toc398223321"/>
       <w:r>
         <w:rPr>
           <w:lang w:val="ru-RU"/>
         </w:rPr>
         <w:t>Ресурсни и спомагателни модули (опционално)</w:t>
       </w:r>
-      <w:bookmarkEnd w:id="158"/>
       <w:bookmarkEnd w:id="159"/>
+      <w:bookmarkEnd w:id="160"/>
     </w:p>
     <w:p>
       <w:pPr>
@@ -46787,8 +45743,8 @@
       <w:pPr>
         <w:pStyle w:val="Heading1"/>
       </w:pPr>
-      <w:bookmarkStart w:id="160" w:name="_Toc397093016"/>
-      <w:bookmarkStart w:id="161" w:name="_Toc398223322"/>
+      <w:bookmarkStart w:id="161" w:name="_Toc397093016"/>
+      <w:bookmarkStart w:id="162" w:name="_Toc398223322"/>
       <w:r>
         <w:lastRenderedPageBreak/>
         <w:t>Реализация, т</w:t>
@@ -46808,8 +45764,8 @@
         </w:rPr>
         <w:t>и (евентуално) внедряване</w:t>
       </w:r>
-      <w:bookmarkEnd w:id="160"/>
       <w:bookmarkEnd w:id="161"/>
+      <w:bookmarkEnd w:id="162"/>
       <w:r>
         <w:t xml:space="preserve"> </w:t>
       </w:r>
@@ -46859,16 +45815,16 @@
           <w:lang w:val="ru-RU"/>
         </w:rPr>
       </w:pPr>
-      <w:bookmarkStart w:id="162" w:name="_Toc397093017"/>
-      <w:bookmarkStart w:id="163" w:name="_Toc398223323"/>
+      <w:bookmarkStart w:id="163" w:name="_Toc397093017"/>
+      <w:bookmarkStart w:id="164" w:name="_Toc398223323"/>
       <w:r>
         <w:rPr>
           <w:lang w:val="ru-RU"/>
         </w:rPr>
         <w:t>Реализация на модулите</w:t>
       </w:r>
-      <w:bookmarkEnd w:id="162"/>
       <w:bookmarkEnd w:id="163"/>
+      <w:bookmarkEnd w:id="164"/>
     </w:p>
     <w:p>
       <w:pPr>
@@ -46877,16 +45833,16 @@
           <w:lang w:val="ru-RU"/>
         </w:rPr>
       </w:pPr>
-      <w:bookmarkStart w:id="164" w:name="_Toc397093018"/>
-      <w:bookmarkStart w:id="165" w:name="_Toc398223324"/>
+      <w:bookmarkStart w:id="165" w:name="_Toc397093018"/>
+      <w:bookmarkStart w:id="166" w:name="_Toc398223324"/>
       <w:r>
         <w:rPr>
           <w:lang w:val="ru-RU"/>
         </w:rPr>
         <w:t>Системна интеграция (опционално)</w:t>
       </w:r>
-      <w:bookmarkEnd w:id="164"/>
       <w:bookmarkEnd w:id="165"/>
+      <w:bookmarkEnd w:id="166"/>
     </w:p>
     <w:p>
       <w:pPr>
@@ -46895,16 +45851,16 @@
           <w:lang w:val="ru-RU"/>
         </w:rPr>
       </w:pPr>
-      <w:bookmarkStart w:id="166" w:name="_Toc397093019"/>
-      <w:bookmarkStart w:id="167" w:name="_Toc398223325"/>
+      <w:bookmarkStart w:id="167" w:name="_Toc397093019"/>
+      <w:bookmarkStart w:id="168" w:name="_Toc398223325"/>
       <w:r>
         <w:rPr>
           <w:lang w:val="ru-RU"/>
         </w:rPr>
         <w:t>Планиране на тестването - тестови сценарии, процедури, ...</w:t>
       </w:r>
-      <w:bookmarkEnd w:id="166"/>
       <w:bookmarkEnd w:id="167"/>
+      <w:bookmarkEnd w:id="168"/>
     </w:p>
     <w:p>
       <w:pPr>
@@ -46913,16 +45869,16 @@
           <w:lang w:val="ru-RU"/>
         </w:rPr>
       </w:pPr>
-      <w:bookmarkStart w:id="168" w:name="_Toc397093020"/>
-      <w:bookmarkStart w:id="169" w:name="_Toc398223326"/>
+      <w:bookmarkStart w:id="169" w:name="_Toc397093020"/>
+      <w:bookmarkStart w:id="170" w:name="_Toc398223326"/>
       <w:r>
         <w:rPr>
           <w:lang w:val="ru-RU"/>
         </w:rPr>
         <w:t>Модулно и системно тестване</w:t>
       </w:r>
-      <w:bookmarkEnd w:id="168"/>
       <w:bookmarkEnd w:id="169"/>
+      <w:bookmarkEnd w:id="170"/>
     </w:p>
     <w:p>
       <w:pPr>
@@ -46931,16 +45887,16 @@
           <w:lang w:val="ru-RU"/>
         </w:rPr>
       </w:pPr>
-      <w:bookmarkStart w:id="170" w:name="_Toc397093021"/>
-      <w:bookmarkStart w:id="171" w:name="_Toc398223327"/>
+      <w:bookmarkStart w:id="171" w:name="_Toc397093021"/>
+      <w:bookmarkStart w:id="172" w:name="_Toc398223327"/>
       <w:r>
         <w:rPr>
           <w:lang w:val="ru-RU"/>
         </w:rPr>
         <w:t>Анализ на резултатите от тестването и начин на отразяването им</w:t>
       </w:r>
-      <w:bookmarkEnd w:id="170"/>
       <w:bookmarkEnd w:id="171"/>
+      <w:bookmarkEnd w:id="172"/>
     </w:p>
     <w:p>
       <w:pPr>
@@ -46949,8 +45905,8 @@
           <w:lang w:val="ru-RU"/>
         </w:rPr>
       </w:pPr>
-      <w:bookmarkStart w:id="172" w:name="_Toc397093022"/>
-      <w:bookmarkStart w:id="173" w:name="_Toc398223328"/>
+      <w:bookmarkStart w:id="173" w:name="_Toc397093022"/>
+      <w:bookmarkStart w:id="174" w:name="_Toc398223328"/>
       <w:r>
         <w:rPr>
           <w:lang w:val="ru-RU"/>
@@ -46981,8 +45937,8 @@
         </w:rPr>
         <w:t>инсталиране, условия, използване, ...)</w:t>
       </w:r>
-      <w:bookmarkEnd w:id="172"/>
       <w:bookmarkEnd w:id="173"/>
+      <w:bookmarkEnd w:id="174"/>
     </w:p>
     <w:p>
       <w:pPr>
@@ -46995,14 +45951,14 @@
       <w:pPr>
         <w:pStyle w:val="Heading1"/>
       </w:pPr>
-      <w:bookmarkStart w:id="174" w:name="_Toc397093023"/>
-      <w:bookmarkStart w:id="175" w:name="_Toc398223329"/>
+      <w:bookmarkStart w:id="175" w:name="_Toc397093023"/>
+      <w:bookmarkStart w:id="176" w:name="_Toc398223329"/>
       <w:r>
         <w:lastRenderedPageBreak/>
         <w:t>Заключение</w:t>
       </w:r>
-      <w:bookmarkEnd w:id="174"/>
       <w:bookmarkEnd w:id="175"/>
+      <w:bookmarkEnd w:id="176"/>
     </w:p>
     <w:p>
       <w:pPr>
@@ -47024,16 +45980,16 @@
           <w:lang w:val="ru-RU"/>
         </w:rPr>
       </w:pPr>
-      <w:bookmarkStart w:id="176" w:name="_Toc397093024"/>
-      <w:bookmarkStart w:id="177" w:name="_Toc398223330"/>
+      <w:bookmarkStart w:id="177" w:name="_Toc397093024"/>
+      <w:bookmarkStart w:id="178" w:name="_Toc398223330"/>
       <w:r>
         <w:rPr>
           <w:lang w:val="ru-RU"/>
         </w:rPr>
         <w:t>Обобщение на изпълнението на началните цели</w:t>
       </w:r>
-      <w:bookmarkEnd w:id="176"/>
       <w:bookmarkEnd w:id="177"/>
+      <w:bookmarkEnd w:id="178"/>
     </w:p>
     <w:p>
       <w:pPr>
@@ -47042,8 +45998,8 @@
           <w:lang w:val="ru-RU"/>
         </w:rPr>
       </w:pPr>
-      <w:bookmarkStart w:id="178" w:name="_Toc397093025"/>
-      <w:bookmarkStart w:id="179" w:name="_Toc398223331"/>
+      <w:bookmarkStart w:id="179" w:name="_Toc397093025"/>
+      <w:bookmarkStart w:id="180" w:name="_Toc398223331"/>
       <w:r>
         <w:rPr>
           <w:lang w:val="ru-RU"/>
@@ -47056,8 +46012,8 @@
         </w:rPr>
         <w:t>ъдещо развитие и усъвършенстване</w:t>
       </w:r>
-      <w:bookmarkEnd w:id="178"/>
       <w:bookmarkEnd w:id="179"/>
+      <w:bookmarkEnd w:id="180"/>
     </w:p>
     <w:p>
       <w:pPr>
@@ -47079,7 +46035,7 @@
       <w:pPr>
         <w:pStyle w:val="Heading1"/>
       </w:pPr>
-      <w:bookmarkStart w:id="180" w:name="_Toc398223332"/>
+      <w:bookmarkStart w:id="181" w:name="_Toc398223332"/>
       <w:r>
         <w:rPr>
           <w:lang w:val="ru-RU"/>
@@ -47087,7 +46043,7 @@
         <w:lastRenderedPageBreak/>
         <w:t>Използвана литература</w:t>
       </w:r>
-      <w:bookmarkEnd w:id="180"/>
+      <w:bookmarkEnd w:id="181"/>
       <w:r>
         <w:rPr>
           <w:lang w:val="ru-RU"/>
@@ -49068,26 +48024,26 @@
       <w:pPr>
         <w:pStyle w:val="Heading2"/>
       </w:pPr>
-      <w:bookmarkStart w:id="181" w:name="_Toc398223333"/>
+      <w:bookmarkStart w:id="182" w:name="_Toc398223333"/>
       <w:r>
         <w:rPr>
           <w:lang w:val="ru-RU"/>
         </w:rPr>
         <w:t>Приложения</w:t>
       </w:r>
-      <w:bookmarkEnd w:id="181"/>
+      <w:bookmarkEnd w:id="182"/>
     </w:p>
     <w:p>
       <w:pPr>
         <w:pStyle w:val="Appendix"/>
         <w:jc w:val="left"/>
       </w:pPr>
-      <w:bookmarkStart w:id="182" w:name="_Toc398223334"/>
-      <w:bookmarkStart w:id="183" w:name="_Ref397353344"/>
+      <w:bookmarkStart w:id="183" w:name="_Toc398223334"/>
+      <w:bookmarkStart w:id="184" w:name="_Ref397353344"/>
       <w:r>
         <w:t>Терминологичен речник</w:t>
       </w:r>
-      <w:bookmarkEnd w:id="182"/>
+      <w:bookmarkEnd w:id="183"/>
       <w:r>
         <w:t xml:space="preserve"> </w:t>
       </w:r>
@@ -49104,7 +48060,7 @@
         </w:rPr>
         <w:t>(опционално) (1-2стр.)</w:t>
       </w:r>
-      <w:bookmarkEnd w:id="183"/>
+      <w:bookmarkEnd w:id="184"/>
     </w:p>
     <w:tbl>
       <w:tblPr>
@@ -50631,7 +49587,7 @@
       <w:pPr>
         <w:pStyle w:val="Appendix"/>
       </w:pPr>
-      <w:bookmarkStart w:id="184" w:name="_Ref398392808"/>
+      <w:bookmarkStart w:id="185" w:name="_Ref398392808"/>
       <w:r>
         <w:rPr>
           <w:lang w:val="en-US"/>
@@ -50644,7 +49600,7 @@
         </w:rPr>
         <w:t xml:space="preserve"> документи</w:t>
       </w:r>
-      <w:bookmarkEnd w:id="184"/>
+      <w:bookmarkEnd w:id="185"/>
     </w:p>
     <w:tbl>
       <w:tblPr>
@@ -50865,6 +49821,7 @@
             <w:r>
               <w:rPr>
                 <w:rFonts w:cs="Times New Roman"/>
+                <w:color w:val="FF0000"/>
               </w:rPr>
               <w:t>UML генерирана документация</w:t>
             </w:r>
@@ -50888,12 +49845,11 @@
               <w:r>
                 <w:rPr>
                   <w:rStyle w:val="Hyperlink"/>
+                  <w:rFonts w:cs="Arial"/>
                 </w:rPr>
-                <w:t>https://github.com/dmanev/ArchExtractor/tree/master/ArchExtractor/Documents</w:t>
+                <w:t>https://github.com/dmanev/ArchExtractor/blob/master/ArchExtractor/Documents/umlGenDoc.zip</w:t>
               </w:r>
             </w:hyperlink>
-            <w:bookmarkStart w:id="185" w:name="_GoBack"/>
-            <w:bookmarkEnd w:id="185"/>
           </w:p>
         </w:tc>
       </w:tr>
@@ -51009,27 +49965,14 @@
       <w:r>
         <w:t xml:space="preserve">Фигура </w:t>
       </w:r>
-      <w:r>
-        <w:fldChar w:fldCharType="begin"/>
-      </w:r>
-      <w:r>
-        <w:instrText xml:space="preserve"> SEQ Фигура \* ARABIC </w:instrText>
-      </w:r>
-      <w:r>
-        <w:fldChar w:fldCharType="separate"/>
-      </w:r>
-      <w:r>
-        <w:rPr>
-          <w:noProof/>
-        </w:rPr>
-        <w:t>39</w:t>
-      </w:r>
-      <w:r>
-        <w:rPr>
-          <w:noProof/>
-        </w:rPr>
-        <w:fldChar w:fldCharType="end"/>
-      </w:r>
+      <w:fldSimple w:instr=" SEQ Фигура \* ARABIC ">
+        <w:r>
+          <w:rPr>
+            <w:noProof/>
+          </w:rPr>
+          <w:t>39</w:t>
+        </w:r>
+      </w:fldSimple>
       <w:r>
         <w:t xml:space="preserve"> (</w:t>
       </w:r>
@@ -53918,27 +52861,14 @@
       <w:r>
         <w:t xml:space="preserve">Фигура </w:t>
       </w:r>
-      <w:r>
-        <w:fldChar w:fldCharType="begin"/>
-      </w:r>
-      <w:r>
-        <w:instrText xml:space="preserve"> SEQ Фигура \* ARABIC </w:instrText>
-      </w:r>
-      <w:r>
-        <w:fldChar w:fldCharType="separate"/>
-      </w:r>
-      <w:r>
-        <w:rPr>
-          <w:noProof/>
-        </w:rPr>
-        <w:t>40</w:t>
-      </w:r>
-      <w:r>
-        <w:rPr>
-          <w:noProof/>
-        </w:rPr>
-        <w:fldChar w:fldCharType="end"/>
-      </w:r>
+      <w:fldSimple w:instr=" SEQ Фигура \* ARABIC ">
+        <w:r>
+          <w:rPr>
+            <w:noProof/>
+          </w:rPr>
+          <w:t>40</w:t>
+        </w:r>
+      </w:fldSimple>
       <w:r>
         <w:t xml:space="preserve"> (Легенда на диаграма за работни процеси)</w:t>
       </w:r>
@@ -54030,27 +52960,14 @@
       <w:r>
         <w:t xml:space="preserve">Фигура </w:t>
       </w:r>
-      <w:r>
-        <w:fldChar w:fldCharType="begin"/>
-      </w:r>
-      <w:r>
-        <w:instrText xml:space="preserve"> SEQ Фигура \* ARABIC </w:instrText>
-      </w:r>
-      <w:r>
-        <w:fldChar w:fldCharType="separate"/>
-      </w:r>
-      <w:r>
-        <w:rPr>
-          <w:noProof/>
-        </w:rPr>
-        <w:t>41</w:t>
-      </w:r>
-      <w:r>
-        <w:rPr>
-          <w:noProof/>
-        </w:rPr>
-        <w:fldChar w:fldCharType="end"/>
-      </w:r>
+      <w:fldSimple w:instr=" SEQ Фигура \* ARABIC ">
+        <w:r>
+          <w:rPr>
+            <w:noProof/>
+          </w:rPr>
+          <w:t>41</w:t>
+        </w:r>
+      </w:fldSimple>
       <w:r>
         <w:t xml:space="preserve"> (Карта на работните процеси)</w:t>
       </w:r>
@@ -54070,37 +52987,6 @@
           <w:docGrid w:linePitch="360"/>
         </w:sectPr>
       </w:pPr>
-    </w:p>
-    <w:p>
-      <w:pPr>
-        <w:pStyle w:val="Appendix"/>
-      </w:pPr>
-      <w:bookmarkStart w:id="196" w:name="_Ref398386890"/>
-      <w:r>
-        <w:rPr>
-          <w:lang w:val="en-US"/>
-        </w:rPr>
-        <w:lastRenderedPageBreak/>
-        <w:t>Документация на модела системата</w:t>
-      </w:r>
-      <w:bookmarkEnd w:id="196"/>
-    </w:p>
-    <w:p>
-      <w:pPr>
-        <w:rPr>
-          <w:b/>
-          <w:color w:val="FF0000"/>
-          <w:sz w:val="28"/>
-        </w:rPr>
-      </w:pPr>
-      <w:r>
-        <w:rPr>
-          <w:b/>
-          <w:color w:val="FF0000"/>
-          <w:sz w:val="28"/>
-        </w:rPr>
-        <w:t>TODO: Сложи текущата документация</w:t>
-      </w:r>
     </w:p>
     <w:p>
       <w:pPr>
@@ -60629,7 +59515,7 @@
 </file>
 
 <file path=customXml/itemProps1.xml><?xml version="1.0" encoding="utf-8"?>
-<ds:datastoreItem xmlns:ds="http://schemas.openxmlformats.org/officeDocument/2006/customXml" ds:itemID="{0ADA255F-FF8B-4222-9BDC-9040525030F4}">
+<ds:datastoreItem xmlns:ds="http://schemas.openxmlformats.org/officeDocument/2006/customXml" ds:itemID="{31BFD7C2-5456-4561-9830-8FBAB3B45C04}">
   <ds:schemaRefs>
     <ds:schemaRef ds:uri="http://schemas.openxmlformats.org/officeDocument/2006/bibliography"/>
   </ds:schemaRefs>

</xml_diff>

<commit_message>
#34 Layer Parser included; Documentaion on code improved
</commit_message>
<xml_diff>
--- a/ArchExtractor/Documents/Thesis.docx
+++ b/ArchExtractor/Documents/Thesis.docx
@@ -45,10 +45,10 @@
                   <v:path o:extrusionok="f" gradientshapeok="t" o:connecttype="rect"/>
                   <o:lock v:ext="edit" aspectratio="t"/>
                 </v:shapetype>
-                <v:shape id="_x0000_i1025" type="#_x0000_t75" style="width:66.4pt;height:80.65pt" o:ole="" fillcolor="window">
+                <v:shape id="_x0000_i1025" type="#_x0000_t75" style="width:66.45pt;height:80.7pt" o:ole="" fillcolor="window">
                   <v:imagedata r:id="rId9" o:title=""/>
                 </v:shape>
-                <o:OLEObject Type="Embed" ProgID="Word.Picture.8" ShapeID="_x0000_i1025" DrawAspect="Content" ObjectID="_1472303805" r:id="rId10"/>
+                <o:OLEObject Type="Embed" ProgID="Word.Picture.8" ShapeID="_x0000_i1025" DrawAspect="Content" ObjectID="_1472317313" r:id="rId10"/>
               </w:object>
             </w:r>
           </w:p>
@@ -131,10 +131,10 @@
             </w:pPr>
             <w:r>
               <w:object w:dxaOrig="1176" w:dyaOrig="1056">
-                <v:shape id="_x0000_i1026" type="#_x0000_t75" style="width:60pt;height:63.75pt" o:ole="">
+                <v:shape id="_x0000_i1026" type="#_x0000_t75" style="width:60.15pt;height:63.7pt" o:ole="">
                   <v:imagedata r:id="rId11" o:title=""/>
                 </v:shape>
-                <o:OLEObject Type="Embed" ProgID="PBrush" ShapeID="_x0000_i1026" DrawAspect="Content" ObjectID="_1472303806" r:id="rId12"/>
+                <o:OLEObject Type="Embed" ProgID="PBrush" ShapeID="_x0000_i1026" DrawAspect="Content" ObjectID="_1472317314" r:id="rId12"/>
               </w:object>
             </w:r>
           </w:p>
@@ -43623,6 +43623,7 @@
       </w:pPr>
       <w:bookmarkStart w:id="154" w:name="_Toc397093012"/>
       <w:bookmarkStart w:id="155" w:name="_Toc398547658"/>
+      <w:bookmarkStart w:id="156" w:name="_Ref398574944"/>
       <w:r>
         <w:rPr>
           <w:lang w:val="ru-RU"/>
@@ -43643,6 +43644,7 @@
       </w:r>
       <w:bookmarkEnd w:id="154"/>
       <w:bookmarkEnd w:id="155"/>
+      <w:bookmarkEnd w:id="156"/>
     </w:p>
     <w:p>
       <w:r>
@@ -43755,11 +43757,11 @@
       <w:pPr>
         <w:pStyle w:val="Heading3"/>
       </w:pPr>
-      <w:bookmarkStart w:id="156" w:name="_Toc398547659"/>
+      <w:bookmarkStart w:id="157" w:name="_Toc398547659"/>
       <w:r>
         <w:t>Инфраструктурни</w:t>
       </w:r>
-      <w:bookmarkEnd w:id="156"/>
+      <w:bookmarkEnd w:id="157"/>
     </w:p>
     <w:p>
       <w:r>
@@ -43839,7 +43841,7 @@
           <w:lang w:eastAsia="en-US"/>
         </w:rPr>
         <w:drawing>
-          <wp:inline distT="0" distB="0" distL="0" distR="0" wp14:anchorId="4EFEB567" wp14:editId="1C820949">
+          <wp:inline distT="0" distB="0" distL="0" distR="0" wp14:anchorId="68E07BAD" wp14:editId="06F57CA9">
             <wp:extent cx="1733660" cy="954488"/>
             <wp:effectExtent l="0" t="0" r="0" b="0"/>
             <wp:docPr id="20" name="Picture 20"/>
@@ -44057,7 +44059,7 @@
           <w:lang w:eastAsia="en-US"/>
         </w:rPr>
         <w:drawing>
-          <wp:inline distT="0" distB="0" distL="0" distR="0" wp14:anchorId="43AAF954" wp14:editId="112BF41E">
+          <wp:inline distT="0" distB="0" distL="0" distR="0" wp14:anchorId="12BC0696" wp14:editId="52555BE4">
             <wp:extent cx="3720685" cy="2062817"/>
             <wp:effectExtent l="0" t="0" r="0" b="0"/>
             <wp:docPr id="38" name="Picture 38"/>
@@ -44123,11 +44125,11 @@
       <w:pPr>
         <w:pStyle w:val="Heading4"/>
       </w:pPr>
-      <w:bookmarkStart w:id="157" w:name="_Ref398390598"/>
+      <w:bookmarkStart w:id="158" w:name="_Ref398390598"/>
       <w:r>
         <w:t>PackagableElement</w:t>
       </w:r>
-      <w:bookmarkEnd w:id="157"/>
+      <w:bookmarkEnd w:id="158"/>
     </w:p>
     <w:p>
       <w:pPr>
@@ -44209,7 +44211,7 @@
           <w:lang w:eastAsia="en-US"/>
         </w:rPr>
         <w:drawing>
-          <wp:inline distT="0" distB="0" distL="0" distR="0" wp14:anchorId="5E40EC40" wp14:editId="7BB44CC8">
+          <wp:inline distT="0" distB="0" distL="0" distR="0" wp14:anchorId="2FB32AE5" wp14:editId="078170B5">
             <wp:extent cx="3116659" cy="1757961"/>
             <wp:effectExtent l="0" t="0" r="7620" b="0"/>
             <wp:docPr id="37" name="Picture 37"/>
@@ -44275,11 +44277,11 @@
       <w:pPr>
         <w:pStyle w:val="Heading4"/>
       </w:pPr>
-      <w:bookmarkStart w:id="158" w:name="_Ref398554849"/>
+      <w:bookmarkStart w:id="159" w:name="_Ref398554849"/>
       <w:r>
         <w:t>InfrastructureFactory</w:t>
       </w:r>
-      <w:bookmarkEnd w:id="158"/>
+      <w:bookmarkEnd w:id="159"/>
     </w:p>
     <w:p>
       <w:pPr>
@@ -44459,7 +44461,7 @@
         </w:rPr>
         <w:lastRenderedPageBreak/>
         <w:drawing>
-          <wp:inline distT="0" distB="0" distL="0" distR="0" wp14:anchorId="1ED6A169" wp14:editId="2AFAF46A">
+          <wp:inline distT="0" distB="0" distL="0" distR="0" wp14:anchorId="0BCD773F" wp14:editId="646454CC">
             <wp:extent cx="4486275" cy="1280095"/>
             <wp:effectExtent l="0" t="0" r="0" b="0"/>
             <wp:docPr id="42" name="Picture 42"/>
@@ -44594,7 +44596,7 @@
           <w:lang w:eastAsia="en-US"/>
         </w:rPr>
         <w:drawing>
-          <wp:inline distT="0" distB="0" distL="0" distR="0" wp14:anchorId="787F53FB" wp14:editId="47C5BD58">
+          <wp:inline distT="0" distB="0" distL="0" distR="0" wp14:anchorId="7815F6B0" wp14:editId="7DA5C34E">
             <wp:extent cx="3819525" cy="1254278"/>
             <wp:effectExtent l="0" t="0" r="0" b="3175"/>
             <wp:docPr id="40" name="Picture 40"/>
@@ -44783,7 +44785,7 @@
         </w:rPr>
         <w:lastRenderedPageBreak/>
         <w:drawing>
-          <wp:inline distT="0" distB="0" distL="0" distR="0" wp14:anchorId="07FDA7DF" wp14:editId="291DD3C1">
+          <wp:inline distT="0" distB="0" distL="0" distR="0" wp14:anchorId="5B4293D3" wp14:editId="242DF5AC">
             <wp:extent cx="4733925" cy="3143221"/>
             <wp:effectExtent l="0" t="0" r="0" b="635"/>
             <wp:docPr id="41" name="Picture 41"/>
@@ -44855,14 +44857,14 @@
       <w:pPr>
         <w:pStyle w:val="Heading3"/>
       </w:pPr>
-      <w:bookmarkStart w:id="159" w:name="_Toc398547660"/>
+      <w:bookmarkStart w:id="160" w:name="_Toc398547660"/>
       <w:r>
         <w:t>Софтуерен компонент</w:t>
       </w:r>
-      <w:bookmarkEnd w:id="159"/>
-    </w:p>
-    <w:p>
-      <w:bookmarkStart w:id="160" w:name="_Toc397093013"/>
+      <w:bookmarkEnd w:id="160"/>
+    </w:p>
+    <w:p>
+      <w:bookmarkStart w:id="161" w:name="_Toc397093013"/>
       <w:r>
         <w:t>Следващите подсекции представят елементите от пакет “</w:t>
       </w:r>
@@ -44987,9 +44989,9 @@
           <w:lang w:eastAsia="en-US"/>
         </w:rPr>
         <w:drawing>
-          <wp:inline distT="0" distB="0" distL="0" distR="0" wp14:anchorId="7851605C" wp14:editId="64EAB40A">
-            <wp:extent cx="4812902" cy="2046613"/>
-            <wp:effectExtent l="0" t="0" r="6985" b="0"/>
+          <wp:inline distT="0" distB="0" distL="0" distR="0" wp14:anchorId="1236902B" wp14:editId="52457C70">
+            <wp:extent cx="4526782" cy="1924945"/>
+            <wp:effectExtent l="0" t="0" r="7620" b="0"/>
             <wp:docPr id="43" name="Picture 43"/>
             <wp:cNvGraphicFramePr>
               <a:graphicFrameLocks xmlns:a="http://schemas.openxmlformats.org/drawingml/2006/main" noChangeAspect="1"/>
@@ -45016,7 +45018,7 @@
                   <pic:spPr>
                     <a:xfrm>
                       <a:off x="0" y="0"/>
-                      <a:ext cx="4814930" cy="2047476"/>
+                      <a:ext cx="4532617" cy="1927426"/>
                     </a:xfrm>
                     <a:prstGeom prst="rect">
                       <a:avLst/>
@@ -45205,7 +45207,7 @@
           <w:lang w:eastAsia="en-US"/>
         </w:rPr>
         <w:drawing>
-          <wp:inline distT="0" distB="0" distL="0" distR="0" wp14:anchorId="1B09BEF9" wp14:editId="5FF01A0A">
+          <wp:inline distT="0" distB="0" distL="0" distR="0" wp14:anchorId="4EC3C514" wp14:editId="476C7BCA">
             <wp:extent cx="4767262" cy="1542788"/>
             <wp:effectExtent l="0" t="0" r="0" b="635"/>
             <wp:docPr id="44" name="Picture 44"/>
@@ -45378,7 +45380,7 @@
           <w:lang w:eastAsia="en-US"/>
         </w:rPr>
         <w:drawing>
-          <wp:inline distT="0" distB="0" distL="0" distR="0" wp14:anchorId="1923EBB2" wp14:editId="1215BB06">
+          <wp:inline distT="0" distB="0" distL="0" distR="0" wp14:anchorId="27D5C0F6" wp14:editId="4E586945">
             <wp:extent cx="3905250" cy="1755623"/>
             <wp:effectExtent l="0" t="0" r="0" b="0"/>
             <wp:docPr id="46" name="Picture 46"/>
@@ -45555,7 +45557,7 @@
         </w:rPr>
         <w:lastRenderedPageBreak/>
         <w:drawing>
-          <wp:inline distT="0" distB="0" distL="0" distR="0" wp14:anchorId="66B480DC" wp14:editId="35C07427">
+          <wp:inline distT="0" distB="0" distL="0" distR="0" wp14:anchorId="30CB55FB" wp14:editId="03AE56D4">
             <wp:extent cx="3827856" cy="2007942"/>
             <wp:effectExtent l="0" t="0" r="1270" b="0"/>
             <wp:docPr id="45" name="Picture 45"/>
@@ -45716,7 +45718,7 @@
           <w:lang w:eastAsia="en-US"/>
         </w:rPr>
         <w:drawing>
-          <wp:inline distT="0" distB="0" distL="0" distR="0" wp14:anchorId="3334DC27" wp14:editId="0DEE91CC">
+          <wp:inline distT="0" distB="0" distL="0" distR="0" wp14:anchorId="5245B1EC" wp14:editId="56C77955">
             <wp:extent cx="3805238" cy="1791293"/>
             <wp:effectExtent l="0" t="0" r="5080" b="0"/>
             <wp:docPr id="47" name="Picture 47"/>
@@ -45883,7 +45885,7 @@
           <w:lang w:eastAsia="en-US"/>
         </w:rPr>
         <w:drawing>
-          <wp:inline distT="0" distB="0" distL="0" distR="0" wp14:anchorId="145BF97B" wp14:editId="277EAA45">
+          <wp:inline distT="0" distB="0" distL="0" distR="0" wp14:anchorId="3D86A079" wp14:editId="70C71FB1">
             <wp:extent cx="3133725" cy="1759652"/>
             <wp:effectExtent l="0" t="0" r="0" b="0"/>
             <wp:docPr id="48" name="Picture 48"/>
@@ -46119,7 +46121,7 @@
           <w:lang w:eastAsia="en-US"/>
         </w:rPr>
         <w:drawing>
-          <wp:inline distT="0" distB="0" distL="0" distR="0" wp14:anchorId="4156D097" wp14:editId="3A8CFB2F">
+          <wp:inline distT="0" distB="0" distL="0" distR="0" wp14:anchorId="2217AC0F" wp14:editId="01307E84">
             <wp:extent cx="4700588" cy="1612892"/>
             <wp:effectExtent l="0" t="0" r="5080" b="6985"/>
             <wp:docPr id="49" name="Picture 49"/>
@@ -46185,7 +46187,7 @@
       <w:pPr>
         <w:pStyle w:val="Heading2"/>
       </w:pPr>
-      <w:bookmarkStart w:id="161" w:name="_Toc398547661"/>
+      <w:bookmarkStart w:id="162" w:name="_Toc398547661"/>
       <w:r>
         <w:rPr>
           <w:lang w:val="ru-RU"/>
@@ -46204,8 +46206,94 @@
         </w:rPr>
         <w:t>по слоеве и модули, с извадки от кода)</w:t>
       </w:r>
-      <w:bookmarkEnd w:id="160"/>
       <w:bookmarkEnd w:id="161"/>
+      <w:bookmarkEnd w:id="162"/>
+    </w:p>
+    <w:p>
+      <w:r>
+        <w:t>Текущата точка включва кратко статично и динамично описание на съдържанието на отделните слоеве на системата.</w:t>
+      </w:r>
+    </w:p>
+    <w:p/>
+    <w:p>
+      <w:r>
+        <w:t xml:space="preserve">Подробно описание(на методи, атрибути и връзки) </w:t>
+      </w:r>
+      <w:r>
+        <w:t xml:space="preserve">както и диаграми които не са показани тук, </w:t>
+      </w:r>
+      <w:r>
+        <w:t xml:space="preserve">може да се намери в генерираната документация на модела </w:t>
+      </w:r>
+      <w:r>
+        <w:rPr>
+          <w:b/>
+        </w:rPr>
+        <w:t>[</w:t>
+      </w:r>
+      <w:r>
+        <w:rPr>
+          <w:b/>
+          <w:i/>
+        </w:rPr>
+        <w:fldChar w:fldCharType="begin"/>
+      </w:r>
+      <w:r>
+        <w:rPr>
+          <w:b/>
+          <w:i/>
+        </w:rPr>
+        <w:instrText xml:space="preserve"> REF _Ref398392808 \r \h </w:instrText>
+      </w:r>
+      <w:r>
+        <w:rPr>
+          <w:b/>
+          <w:i/>
+        </w:rPr>
+      </w:r>
+      <w:r>
+        <w:rPr>
+          <w:b/>
+          <w:i/>
+        </w:rPr>
+        <w:instrText xml:space="preserve"> \* MERGEFORMAT </w:instrText>
+      </w:r>
+      <w:r>
+        <w:rPr>
+          <w:b/>
+          <w:i/>
+        </w:rPr>
+        <w:fldChar w:fldCharType="separate"/>
+      </w:r>
+      <w:r>
+        <w:rPr>
+          <w:b/>
+          <w:i/>
+        </w:rPr>
+        <w:t>Приложение 2</w:t>
+      </w:r>
+      <w:r>
+        <w:rPr>
+          <w:b/>
+          <w:i/>
+        </w:rPr>
+        <w:fldChar w:fldCharType="end"/>
+      </w:r>
+      <w:r>
+        <w:rPr>
+          <w:b/>
+        </w:rPr>
+        <w:t>:</w:t>
+      </w:r>
+      <w:r>
+        <w:rPr>
+          <w:b/>
+        </w:rPr>
+        <w:t>D2]</w:t>
+      </w:r>
+      <w:r>
+        <w:t>.</w:t>
+      </w:r>
     </w:p>
     <w:p>
       <w:pPr>
@@ -46226,10 +46314,10 @@
           <w:lang w:eastAsia="en-US"/>
         </w:rPr>
         <w:drawing>
-          <wp:inline distT="0" distB="0" distL="0" distR="0" wp14:anchorId="4D8D1B1B" wp14:editId="3955BD44">
-            <wp:extent cx="2643188" cy="2591462"/>
-            <wp:effectExtent l="0" t="0" r="5080" b="0"/>
-            <wp:docPr id="19" name="Picture 19"/>
+          <wp:inline distT="0" distB="0" distL="0" distR="0" wp14:anchorId="3C7230DF" wp14:editId="03C9A738">
+            <wp:extent cx="2733675" cy="2680178"/>
+            <wp:effectExtent l="0" t="0" r="0" b="6350"/>
+            <wp:docPr id="29" name="Picture 29"/>
             <wp:cNvGraphicFramePr>
               <a:graphicFrameLocks xmlns:a="http://schemas.openxmlformats.org/drawingml/2006/main" noChangeAspect="1"/>
             </wp:cNvGraphicFramePr>
@@ -46249,7 +46337,7 @@
                   <pic:spPr>
                     <a:xfrm>
                       <a:off x="0" y="0"/>
-                      <a:ext cx="2643188" cy="2591462"/>
+                      <a:ext cx="2735325" cy="2681796"/>
                     </a:xfrm>
                     <a:prstGeom prst="rect">
                       <a:avLst/>
@@ -46287,6 +46375,7 @@
         <w:pStyle w:val="Heading4"/>
       </w:pPr>
       <w:r>
+        <w:lastRenderedPageBreak/>
         <w:t>Пакетна диаграма</w:t>
       </w:r>
     </w:p>
@@ -46300,9 +46389,8 @@
           <w:noProof/>
           <w:lang w:eastAsia="en-US"/>
         </w:rPr>
-        <w:lastRenderedPageBreak/>
         <w:drawing>
-          <wp:inline distT="0" distB="0" distL="0" distR="0" wp14:anchorId="294AA71B" wp14:editId="2FF982A3">
+          <wp:inline distT="0" distB="0" distL="0" distR="0" wp14:anchorId="6A20C3DE" wp14:editId="06070227">
             <wp:extent cx="3857625" cy="1715291"/>
             <wp:effectExtent l="0" t="0" r="0" b="0"/>
             <wp:docPr id="28" name="Picture 28"/>
@@ -46381,7 +46469,10 @@
         <w:t>Analyzer</w:t>
       </w:r>
       <w:r>
-        <w:t xml:space="preserve"> пресдставя слоя </w:t>
+        <w:t xml:space="preserve"> пре</w:t>
+      </w:r>
+      <w:r>
+        <w:t xml:space="preserve">дставя слоя </w:t>
       </w:r>
       <w:r>
         <w:rPr>
@@ -46619,7 +46710,10 @@
         <w:pStyle w:val="Heading6"/>
       </w:pPr>
       <w:r>
-        <w:t>клас диаграма</w:t>
+        <w:t>К</w:t>
+      </w:r>
+      <w:r>
+        <w:t>лас диаграма</w:t>
       </w:r>
     </w:p>
     <w:p>
@@ -46635,7 +46729,7 @@
           <w:lang w:eastAsia="en-US"/>
         </w:rPr>
         <w:drawing>
-          <wp:inline distT="0" distB="0" distL="0" distR="0">
+          <wp:inline distT="0" distB="0" distL="0" distR="0" wp14:anchorId="55EA583A" wp14:editId="1A477C8B">
             <wp:extent cx="4572000" cy="1984906"/>
             <wp:effectExtent l="0" t="0" r="0" b="0"/>
             <wp:docPr id="31" name="Picture 31"/>
@@ -46768,7 +46862,13 @@
         <w:t xml:space="preserve"> себе си като</w:t>
       </w:r>
       <w:r>
-        <w:t xml:space="preserve"> доставчик на фабрики за обекти:</w:t>
+        <w:t xml:space="preserve"> доставчик на фабрики за обекти</w:t>
+      </w:r>
+      <w:r>
+        <w:t xml:space="preserve"> по време на инициализацията си</w:t>
+      </w:r>
+      <w:r>
+        <w:t>:</w:t>
       </w:r>
     </w:p>
     <w:p>
@@ -46790,7 +46890,7 @@
           <w:lang w:eastAsia="en-US"/>
         </w:rPr>
         <w:drawing>
-          <wp:inline distT="0" distB="0" distL="0" distR="0" wp14:anchorId="3BF7F073" wp14:editId="31D02E8A">
+          <wp:inline distT="0" distB="0" distL="0" distR="0" wp14:anchorId="4381A14F" wp14:editId="5F16321B">
             <wp:extent cx="4076700" cy="1749261"/>
             <wp:effectExtent l="0" t="0" r="0" b="3810"/>
             <wp:docPr id="39" name="Picture 39"/>
@@ -46872,7 +46972,7 @@
           <w:lang w:eastAsia="en-US"/>
         </w:rPr>
         <w:drawing>
-          <wp:inline distT="0" distB="0" distL="0" distR="0" wp14:anchorId="32C0346A" wp14:editId="12A7A3F2">
+          <wp:inline distT="0" distB="0" distL="0" distR="0" wp14:anchorId="718D30EA" wp14:editId="509A6B8E">
             <wp:extent cx="5274310" cy="4105275"/>
             <wp:effectExtent l="0" t="0" r="2540" b="9525"/>
             <wp:docPr id="50" name="Picture 50"/>
@@ -47070,8 +47170,1166 @@
       <w:r>
         <w:t xml:space="preserve"> с попълнена архитектурна информация отговаряща на анализирания проект.</w:t>
       </w:r>
-      <w:bookmarkStart w:id="162" w:name="_GoBack"/>
-      <w:bookmarkEnd w:id="162"/>
+    </w:p>
+    <w:p>
+      <w:pPr>
+        <w:pStyle w:val="Heading3"/>
+      </w:pPr>
+      <w:r>
+        <w:t>Слой Скенер</w:t>
+      </w:r>
+    </w:p>
+    <w:p>
+      <w:pPr>
+        <w:keepNext/>
+        <w:jc w:val="center"/>
+      </w:pPr>
+      <w:r>
+        <w:rPr>
+          <w:noProof/>
+          <w:lang w:eastAsia="en-US"/>
+        </w:rPr>
+        <w:drawing>
+          <wp:inline distT="0" distB="0" distL="0" distR="0" wp14:anchorId="4F1D0BD0" wp14:editId="285B139D">
+            <wp:extent cx="2605020" cy="2533650"/>
+            <wp:effectExtent l="0" t="0" r="5080" b="0"/>
+            <wp:docPr id="7" name="Picture 7"/>
+            <wp:cNvGraphicFramePr>
+              <a:graphicFrameLocks xmlns:a="http://schemas.openxmlformats.org/drawingml/2006/main" noChangeAspect="1"/>
+            </wp:cNvGraphicFramePr>
+            <a:graphic xmlns:a="http://schemas.openxmlformats.org/drawingml/2006/main">
+              <a:graphicData uri="http://schemas.openxmlformats.org/drawingml/2006/picture">
+                <pic:pic xmlns:pic="http://schemas.openxmlformats.org/drawingml/2006/picture">
+                  <pic:nvPicPr>
+                    <pic:cNvPr id="0" name=""/>
+                    <pic:cNvPicPr/>
+                  </pic:nvPicPr>
+                  <pic:blipFill>
+                    <a:blip r:embed="rId66"/>
+                    <a:stretch>
+                      <a:fillRect/>
+                    </a:stretch>
+                  </pic:blipFill>
+                  <pic:spPr>
+                    <a:xfrm>
+                      <a:off x="0" y="0"/>
+                      <a:ext cx="2605020" cy="2533650"/>
+                    </a:xfrm>
+                    <a:prstGeom prst="rect">
+                      <a:avLst/>
+                    </a:prstGeom>
+                  </pic:spPr>
+                </pic:pic>
+              </a:graphicData>
+            </a:graphic>
+          </wp:inline>
+        </w:drawing>
+      </w:r>
+    </w:p>
+    <w:p>
+      <w:pPr>
+        <w:pStyle w:val="Caption"/>
+        <w:jc w:val="center"/>
+      </w:pPr>
+      <w:r>
+        <w:t xml:space="preserve">Фигура </w:t>
+      </w:r>
+      <w:fldSimple w:instr=" SEQ Фигура \* ARABIC ">
+        <w:r>
+          <w:rPr>
+            <w:noProof/>
+          </w:rPr>
+          <w:t>44</w:t>
+        </w:r>
+      </w:fldSimple>
+      <w:r>
+        <w:t xml:space="preserve"> (Слой Скенер)</w:t>
+      </w:r>
+    </w:p>
+    <w:p>
+      <w:pPr>
+        <w:pStyle w:val="Heading4"/>
+      </w:pPr>
+      <w:r>
+        <w:t>Пакетна диаграма</w:t>
+      </w:r>
+    </w:p>
+    <w:p>
+      <w:pPr>
+        <w:keepNext/>
+        <w:jc w:val="center"/>
+      </w:pPr>
+      <w:r>
+        <w:rPr>
+          <w:noProof/>
+          <w:lang w:eastAsia="en-US"/>
+        </w:rPr>
+        <w:drawing>
+          <wp:inline distT="0" distB="0" distL="0" distR="0" wp14:anchorId="490C3AD6" wp14:editId="753A048C">
+            <wp:extent cx="3572189" cy="2672476"/>
+            <wp:effectExtent l="0" t="0" r="0" b="0"/>
+            <wp:docPr id="27" name="Picture 27"/>
+            <wp:cNvGraphicFramePr>
+              <a:graphicFrameLocks xmlns:a="http://schemas.openxmlformats.org/drawingml/2006/main" noChangeAspect="1"/>
+            </wp:cNvGraphicFramePr>
+            <a:graphic xmlns:a="http://schemas.openxmlformats.org/drawingml/2006/main">
+              <a:graphicData uri="http://schemas.openxmlformats.org/drawingml/2006/picture">
+                <pic:pic xmlns:pic="http://schemas.openxmlformats.org/drawingml/2006/picture">
+                  <pic:nvPicPr>
+                    <pic:cNvPr id="0" name="parserpack.png"/>
+                    <pic:cNvPicPr/>
+                  </pic:nvPicPr>
+                  <pic:blipFill>
+                    <a:blip r:embed="rId67">
+                      <a:extLst>
+                        <a:ext uri="{28A0092B-C50C-407E-A947-70E740481C1C}">
+                          <a14:useLocalDpi xmlns:a14="http://schemas.microsoft.com/office/drawing/2010/main" val="0"/>
+                        </a:ext>
+                      </a:extLst>
+                    </a:blip>
+                    <a:stretch>
+                      <a:fillRect/>
+                    </a:stretch>
+                  </pic:blipFill>
+                  <pic:spPr>
+                    <a:xfrm>
+                      <a:off x="0" y="0"/>
+                      <a:ext cx="3576532" cy="2675725"/>
+                    </a:xfrm>
+                    <a:prstGeom prst="rect">
+                      <a:avLst/>
+                    </a:prstGeom>
+                  </pic:spPr>
+                </pic:pic>
+              </a:graphicData>
+            </a:graphic>
+          </wp:inline>
+        </w:drawing>
+      </w:r>
+    </w:p>
+    <w:p>
+      <w:pPr>
+        <w:pStyle w:val="Caption"/>
+        <w:jc w:val="center"/>
+      </w:pPr>
+      <w:r>
+        <w:t xml:space="preserve">Фигура </w:t>
+      </w:r>
+      <w:fldSimple w:instr=" SEQ Фигура \* ARABIC ">
+        <w:r>
+          <w:rPr>
+            <w:noProof/>
+          </w:rPr>
+          <w:t>45</w:t>
+        </w:r>
+      </w:fldSimple>
+      <w:r>
+        <w:t xml:space="preserve"> (съдържание на пакет Parser)</w:t>
+      </w:r>
+    </w:p>
+    <w:p>
+      <w:pPr>
+        <w:rPr>
+          <w:i/>
+        </w:rPr>
+      </w:pPr>
+      <w:r>
+        <w:t xml:space="preserve">Пакета </w:t>
+      </w:r>
+      <w:r>
+        <w:rPr>
+          <w:i/>
+        </w:rPr>
+        <w:t>Parser</w:t>
+      </w:r>
+      <w:r>
+        <w:t xml:space="preserve"> представя слоя </w:t>
+      </w:r>
+      <w:r>
+        <w:rPr>
+          <w:i/>
+        </w:rPr>
+        <w:t>Скенер.</w:t>
+      </w:r>
+      <w:r>
+        <w:t xml:space="preserve"> Мястото му в цялата система може да се види на </w:t>
+      </w:r>
+      <w:r>
+        <w:rPr>
+          <w:i/>
+        </w:rPr>
+        <w:fldChar w:fldCharType="begin"/>
+      </w:r>
+      <w:r>
+        <w:rPr>
+          <w:i/>
+        </w:rPr>
+        <w:instrText xml:space="preserve"> REF _Ref398551728 \h </w:instrText>
+      </w:r>
+      <w:r>
+        <w:rPr>
+          <w:i/>
+        </w:rPr>
+        <w:instrText xml:space="preserve"> \* MERGEFORMAT </w:instrText>
+      </w:r>
+      <w:r>
+        <w:rPr>
+          <w:i/>
+        </w:rPr>
+      </w:r>
+      <w:r>
+        <w:rPr>
+          <w:i/>
+        </w:rPr>
+        <w:fldChar w:fldCharType="separate"/>
+      </w:r>
+      <w:r>
+        <w:rPr>
+          <w:i/>
+        </w:rPr>
+        <w:t xml:space="preserve">Фигура </w:t>
+      </w:r>
+      <w:r>
+        <w:rPr>
+          <w:i/>
+          <w:noProof/>
+        </w:rPr>
+        <w:t>25</w:t>
+      </w:r>
+      <w:r>
+        <w:rPr>
+          <w:i/>
+        </w:rPr>
+        <w:fldChar w:fldCharType="end"/>
+      </w:r>
+      <w:r>
+        <w:rPr>
+          <w:i/>
+        </w:rPr>
+        <w:t>.</w:t>
+      </w:r>
+    </w:p>
+    <w:p>
+      <w:r>
+        <w:t>Съдържа:</w:t>
+      </w:r>
+    </w:p>
+    <w:p>
+      <w:pPr>
+        <w:pStyle w:val="Heading5"/>
+      </w:pPr>
+      <w:r>
+        <w:t>IFileParser</w:t>
+      </w:r>
+    </w:p>
+    <w:p>
+      <w:r>
+        <w:t>Aбстрактен клас (</w:t>
+      </w:r>
+      <w:r>
+        <w:rPr>
+          <w:i/>
+        </w:rPr>
+        <w:t>интерфейс</w:t>
+      </w:r>
+      <w:r>
+        <w:t>) представящ всички възможни файлови скенери.</w:t>
+      </w:r>
+    </w:p>
+    <w:p>
+      <w:pPr>
+        <w:pStyle w:val="Heading5"/>
+      </w:pPr>
+      <w:r>
+        <w:lastRenderedPageBreak/>
+        <w:t>IPortCriteria</w:t>
+      </w:r>
+    </w:p>
+    <w:p>
+      <w:r>
+        <w:t>Aбстрактен клас (</w:t>
+      </w:r>
+      <w:r>
+        <w:rPr>
+          <w:i/>
+        </w:rPr>
+        <w:t>интерфейс</w:t>
+      </w:r>
+      <w:r>
+        <w:t>) представящ всички възможни критерии за конектори</w:t>
+      </w:r>
+      <w:r>
+        <w:t xml:space="preserve"> между компоненти</w:t>
+      </w:r>
+      <w:r>
+        <w:t>.</w:t>
+      </w:r>
+    </w:p>
+    <w:p>
+      <w:pPr>
+        <w:pStyle w:val="Heading5"/>
+      </w:pPr>
+      <w:bookmarkStart w:id="163" w:name="_Ref398575345"/>
+      <w:r>
+        <w:t>BaseFileParser</w:t>
+      </w:r>
+      <w:bookmarkEnd w:id="163"/>
+    </w:p>
+    <w:p>
+      <w:pPr>
+        <w:rPr>
+          <w:i/>
+        </w:rPr>
+      </w:pPr>
+      <w:r>
+        <w:t xml:space="preserve">Абстрактен клас реализиращ </w:t>
+      </w:r>
+      <w:r>
+        <w:rPr>
+          <w:i/>
+        </w:rPr>
+        <w:t>IFileParser</w:t>
+      </w:r>
+      <w:r>
+        <w:t xml:space="preserve"> и отговорен за имплементацията на изискване </w:t>
+      </w:r>
+      <w:r>
+        <w:rPr>
+          <w:i/>
+        </w:rPr>
+        <w:fldChar w:fldCharType="begin"/>
+      </w:r>
+      <w:r>
+        <w:rPr>
+          <w:i/>
+        </w:rPr>
+        <w:instrText xml:space="preserve"> REF _Ref397956361 \r \h </w:instrText>
+      </w:r>
+      <w:r>
+        <w:rPr>
+          <w:i/>
+        </w:rPr>
+      </w:r>
+      <w:r>
+        <w:rPr>
+          <w:i/>
+        </w:rPr>
+        <w:instrText xml:space="preserve"> \* MERGEFORMAT </w:instrText>
+      </w:r>
+      <w:r>
+        <w:rPr>
+          <w:i/>
+        </w:rPr>
+        <w:fldChar w:fldCharType="separate"/>
+      </w:r>
+      <w:r>
+        <w:rPr>
+          <w:i/>
+        </w:rPr>
+        <w:t>4.2.1.7</w:t>
+      </w:r>
+      <w:r>
+        <w:rPr>
+          <w:i/>
+        </w:rPr>
+        <w:fldChar w:fldCharType="end"/>
+      </w:r>
+      <w:r>
+        <w:rPr>
+          <w:i/>
+        </w:rPr>
+        <w:t>.</w:t>
+      </w:r>
+    </w:p>
+    <w:p>
+      <w:pPr>
+        <w:pStyle w:val="Heading6"/>
+      </w:pPr>
+      <w:r>
+        <w:t>Клас диаграма</w:t>
+      </w:r>
+    </w:p>
+    <w:p>
+      <w:pPr>
+        <w:pStyle w:val="BodyText"/>
+        <w:keepNext/>
+        <w:jc w:val="center"/>
+      </w:pPr>
+      <w:r>
+        <w:rPr>
+          <w:noProof/>
+          <w:lang w:eastAsia="en-US"/>
+        </w:rPr>
+        <w:drawing>
+          <wp:inline distT="0" distB="0" distL="0" distR="0" wp14:anchorId="06692658" wp14:editId="0AF0AFE0">
+            <wp:extent cx="5204939" cy="2004646"/>
+            <wp:effectExtent l="0" t="0" r="0" b="0"/>
+            <wp:docPr id="36" name="Picture 36"/>
+            <wp:cNvGraphicFramePr>
+              <a:graphicFrameLocks xmlns:a="http://schemas.openxmlformats.org/drawingml/2006/main" noChangeAspect="1"/>
+            </wp:cNvGraphicFramePr>
+            <a:graphic xmlns:a="http://schemas.openxmlformats.org/drawingml/2006/main">
+              <a:graphicData uri="http://schemas.openxmlformats.org/drawingml/2006/picture">
+                <pic:pic xmlns:pic="http://schemas.openxmlformats.org/drawingml/2006/picture">
+                  <pic:nvPicPr>
+                    <pic:cNvPr id="0" name="basefileparserclassdiag.png"/>
+                    <pic:cNvPicPr/>
+                  </pic:nvPicPr>
+                  <pic:blipFill>
+                    <a:blip r:embed="rId68">
+                      <a:extLst>
+                        <a:ext uri="{28A0092B-C50C-407E-A947-70E740481C1C}">
+                          <a14:useLocalDpi xmlns:a14="http://schemas.microsoft.com/office/drawing/2010/main" val="0"/>
+                        </a:ext>
+                      </a:extLst>
+                    </a:blip>
+                    <a:stretch>
+                      <a:fillRect/>
+                    </a:stretch>
+                  </pic:blipFill>
+                  <pic:spPr>
+                    <a:xfrm>
+                      <a:off x="0" y="0"/>
+                      <a:ext cx="5209678" cy="2006471"/>
+                    </a:xfrm>
+                    <a:prstGeom prst="rect">
+                      <a:avLst/>
+                    </a:prstGeom>
+                  </pic:spPr>
+                </pic:pic>
+              </a:graphicData>
+            </a:graphic>
+          </wp:inline>
+        </w:drawing>
+      </w:r>
+    </w:p>
+    <w:p>
+      <w:pPr>
+        <w:pStyle w:val="Caption"/>
+        <w:jc w:val="center"/>
+      </w:pPr>
+      <w:r>
+        <w:t xml:space="preserve">Фигура </w:t>
+      </w:r>
+      <w:fldSimple w:instr=" SEQ Фигура \* ARABIC ">
+        <w:r>
+          <w:rPr>
+            <w:noProof/>
+          </w:rPr>
+          <w:t>46</w:t>
+        </w:r>
+      </w:fldSimple>
+      <w:r>
+        <w:t xml:space="preserve"> (клас диаграма на BaseFileParser)</w:t>
+      </w:r>
+    </w:p>
+    <w:p>
+      <w:pPr>
+        <w:ind w:firstLine="576"/>
+      </w:pPr>
+      <w:r>
+        <w:t xml:space="preserve">Също така наследява и </w:t>
+      </w:r>
+      <w:r>
+        <w:rPr>
+          <w:i/>
+        </w:rPr>
+        <w:t>FactoryProvider</w:t>
+      </w:r>
+      <w:r>
+        <w:rPr>
+          <w:i/>
+        </w:rPr>
+        <w:t>(</w:t>
+      </w:r>
+      <w:r>
+        <w:rPr>
+          <w:i/>
+        </w:rPr>
+        <w:fldChar w:fldCharType="begin"/>
+      </w:r>
+      <w:r>
+        <w:rPr>
+          <w:i/>
+        </w:rPr>
+        <w:instrText xml:space="preserve"> REF _Ref398554849 \r \h </w:instrText>
+      </w:r>
+      <w:r>
+        <w:rPr>
+          <w:i/>
+        </w:rPr>
+      </w:r>
+      <w:r>
+        <w:rPr>
+          <w:i/>
+        </w:rPr>
+        <w:fldChar w:fldCharType="separate"/>
+      </w:r>
+      <w:r>
+        <w:rPr>
+          <w:i/>
+        </w:rPr>
+        <w:t>5.2.1.4</w:t>
+      </w:r>
+      <w:r>
+        <w:rPr>
+          <w:i/>
+        </w:rPr>
+        <w:fldChar w:fldCharType="end"/>
+      </w:r>
+      <w:r>
+        <w:rPr>
+          <w:i/>
+        </w:rPr>
+        <w:t>)</w:t>
+      </w:r>
+      <w:r>
+        <w:t xml:space="preserve">, основната цел на което е да зададе на листа от обекти </w:t>
+      </w:r>
+      <w:r>
+        <w:rPr>
+          <w:i/>
+        </w:rPr>
+        <w:t>Base</w:t>
+      </w:r>
+      <w:r>
+        <w:rPr>
+          <w:i/>
+        </w:rPr>
+        <w:t>PortCriteria</w:t>
+      </w:r>
+      <w:r>
+        <w:t xml:space="preserve"> себе си като доставчик на фабрики за обекти</w:t>
+      </w:r>
+      <w:r>
+        <w:t xml:space="preserve"> в своята инициализация</w:t>
+      </w:r>
+      <w:r>
+        <w:t>:</w:t>
+      </w:r>
+    </w:p>
+    <w:p>
+      <w:pPr>
+        <w:pStyle w:val="Heading6"/>
+      </w:pPr>
+      <w:r>
+        <w:t>Инициализация</w:t>
+      </w:r>
+    </w:p>
+    <w:p>
+      <w:pPr>
+        <w:pStyle w:val="BodyText"/>
+        <w:keepNext/>
+        <w:jc w:val="center"/>
+      </w:pPr>
+      <w:r>
+        <w:rPr>
+          <w:noProof/>
+          <w:lang w:eastAsia="en-US"/>
+        </w:rPr>
+        <w:drawing>
+          <wp:inline distT="0" distB="0" distL="0" distR="0" wp14:anchorId="4E97D6CD" wp14:editId="321859AE">
+            <wp:extent cx="3981450" cy="1604372"/>
+            <wp:effectExtent l="0" t="0" r="0" b="0"/>
+            <wp:docPr id="55" name="Picture 55"/>
+            <wp:cNvGraphicFramePr>
+              <a:graphicFrameLocks xmlns:a="http://schemas.openxmlformats.org/drawingml/2006/main" noChangeAspect="1"/>
+            </wp:cNvGraphicFramePr>
+            <a:graphic xmlns:a="http://schemas.openxmlformats.org/drawingml/2006/main">
+              <a:graphicData uri="http://schemas.openxmlformats.org/drawingml/2006/picture">
+                <pic:pic xmlns:pic="http://schemas.openxmlformats.org/drawingml/2006/picture">
+                  <pic:nvPicPr>
+                    <pic:cNvPr id="0" name="basefileparserinitdiag.png"/>
+                    <pic:cNvPicPr/>
+                  </pic:nvPicPr>
+                  <pic:blipFill>
+                    <a:blip r:embed="rId69">
+                      <a:extLst>
+                        <a:ext uri="{28A0092B-C50C-407E-A947-70E740481C1C}">
+                          <a14:useLocalDpi xmlns:a14="http://schemas.microsoft.com/office/drawing/2010/main" val="0"/>
+                        </a:ext>
+                      </a:extLst>
+                    </a:blip>
+                    <a:stretch>
+                      <a:fillRect/>
+                    </a:stretch>
+                  </pic:blipFill>
+                  <pic:spPr>
+                    <a:xfrm>
+                      <a:off x="0" y="0"/>
+                      <a:ext cx="3983831" cy="1605331"/>
+                    </a:xfrm>
+                    <a:prstGeom prst="rect">
+                      <a:avLst/>
+                    </a:prstGeom>
+                  </pic:spPr>
+                </pic:pic>
+              </a:graphicData>
+            </a:graphic>
+          </wp:inline>
+        </w:drawing>
+      </w:r>
+    </w:p>
+    <w:p>
+      <w:pPr>
+        <w:pStyle w:val="Caption"/>
+        <w:jc w:val="center"/>
+      </w:pPr>
+      <w:r>
+        <w:t xml:space="preserve">Фигура </w:t>
+      </w:r>
+      <w:fldSimple w:instr=" SEQ Фигура \* ARABIC ">
+        <w:r>
+          <w:rPr>
+            <w:noProof/>
+          </w:rPr>
+          <w:t>47</w:t>
+        </w:r>
+      </w:fldSimple>
+      <w:r>
+        <w:t xml:space="preserve"> (Инициализация на BaseFileParser)</w:t>
+      </w:r>
+    </w:p>
+    <w:p>
+      <w:pPr>
+        <w:pStyle w:val="Heading6"/>
+      </w:pPr>
+      <w:r>
+        <w:lastRenderedPageBreak/>
+        <w:t>Изпълнение</w:t>
+      </w:r>
+    </w:p>
+    <w:p>
+      <w:pPr>
+        <w:pStyle w:val="BodyText"/>
+        <w:keepNext/>
+        <w:jc w:val="center"/>
+      </w:pPr>
+      <w:r>
+        <w:rPr>
+          <w:noProof/>
+          <w:lang w:eastAsia="en-US"/>
+        </w:rPr>
+        <w:drawing>
+          <wp:inline distT="0" distB="0" distL="0" distR="0" wp14:anchorId="6B352E91" wp14:editId="72486004">
+            <wp:extent cx="4747486" cy="2981325"/>
+            <wp:effectExtent l="0" t="0" r="0" b="0"/>
+            <wp:docPr id="54" name="Picture 54"/>
+            <wp:cNvGraphicFramePr>
+              <a:graphicFrameLocks xmlns:a="http://schemas.openxmlformats.org/drawingml/2006/main" noChangeAspect="1"/>
+            </wp:cNvGraphicFramePr>
+            <a:graphic xmlns:a="http://schemas.openxmlformats.org/drawingml/2006/main">
+              <a:graphicData uri="http://schemas.openxmlformats.org/drawingml/2006/picture">
+                <pic:pic xmlns:pic="http://schemas.openxmlformats.org/drawingml/2006/picture">
+                  <pic:nvPicPr>
+                    <pic:cNvPr id="0" name="basefileparserrundiag.png"/>
+                    <pic:cNvPicPr/>
+                  </pic:nvPicPr>
+                  <pic:blipFill>
+                    <a:blip r:embed="rId70">
+                      <a:extLst>
+                        <a:ext uri="{28A0092B-C50C-407E-A947-70E740481C1C}">
+                          <a14:useLocalDpi xmlns:a14="http://schemas.microsoft.com/office/drawing/2010/main" val="0"/>
+                        </a:ext>
+                      </a:extLst>
+                    </a:blip>
+                    <a:stretch>
+                      <a:fillRect/>
+                    </a:stretch>
+                  </pic:blipFill>
+                  <pic:spPr>
+                    <a:xfrm>
+                      <a:off x="0" y="0"/>
+                      <a:ext cx="4750674" cy="2983327"/>
+                    </a:xfrm>
+                    <a:prstGeom prst="rect">
+                      <a:avLst/>
+                    </a:prstGeom>
+                  </pic:spPr>
+                </pic:pic>
+              </a:graphicData>
+            </a:graphic>
+          </wp:inline>
+        </w:drawing>
+      </w:r>
+    </w:p>
+    <w:p>
+      <w:pPr>
+        <w:pStyle w:val="Caption"/>
+        <w:jc w:val="center"/>
+      </w:pPr>
+      <w:r>
+        <w:t xml:space="preserve">Фигура </w:t>
+      </w:r>
+      <w:fldSimple w:instr=" SEQ Фигура \* ARABIC ">
+        <w:r>
+          <w:rPr>
+            <w:noProof/>
+          </w:rPr>
+          <w:t>48</w:t>
+        </w:r>
+      </w:fldSimple>
+      <w:r>
+        <w:t xml:space="preserve"> (</w:t>
+      </w:r>
+      <w:r>
+        <w:t>последователност на изпълнение на функционалността на Base</w:t>
+      </w:r>
+      <w:r>
+        <w:t>FileParser)</w:t>
+      </w:r>
+    </w:p>
+    <w:p>
+      <w:r>
+        <w:t xml:space="preserve">Метода </w:t>
+      </w:r>
+      <w:r>
+        <w:rPr>
+          <w:i/>
+        </w:rPr>
+        <w:t>fulfillComponentData(…)</w:t>
+      </w:r>
+      <w:r>
+        <w:t xml:space="preserve"> се извиква от инстанция на </w:t>
+      </w:r>
+      <w:r>
+        <w:rPr>
+          <w:i/>
+        </w:rPr>
+        <w:t>IAnalyzer</w:t>
+      </w:r>
+      <w:r>
+        <w:t xml:space="preserve"> с аргументи </w:t>
+      </w:r>
+      <w:r>
+        <w:rPr>
+          <w:i/>
+        </w:rPr>
+        <w:t xml:space="preserve">име на </w:t>
+      </w:r>
+      <w:r>
+        <w:rPr>
+          <w:i/>
+        </w:rPr>
+        <w:t>компонент</w:t>
+      </w:r>
+      <w:r>
+        <w:t xml:space="preserve">, </w:t>
+      </w:r>
+      <w:r>
+        <w:rPr>
+          <w:i/>
+        </w:rPr>
+        <w:t>път до файла под анализ</w:t>
+      </w:r>
+      <w:r>
+        <w:t xml:space="preserve"> и </w:t>
+      </w:r>
+      <w:r>
+        <w:rPr>
+          <w:i/>
+        </w:rPr>
+        <w:t>инстанция на компонент(</w:t>
+      </w:r>
+      <w:r>
+        <w:rPr>
+          <w:i/>
+        </w:rPr>
+        <w:t>inOutIComponent</w:t>
+      </w:r>
+      <w:r>
+        <w:rPr>
+          <w:i/>
+        </w:rPr>
+        <w:t>)</w:t>
+      </w:r>
+      <w:r>
+        <w:rPr>
+          <w:i/>
+        </w:rPr>
+        <w:t>.</w:t>
+      </w:r>
+      <w:r>
+        <w:t xml:space="preserve"> След което се проверява валидността на съдържанието на </w:t>
+      </w:r>
+      <w:r>
+        <w:rPr>
+          <w:i/>
+        </w:rPr>
+        <w:t>файла под анализ</w:t>
+      </w:r>
+      <w:r>
+        <w:rPr>
+          <w:i/>
+        </w:rPr>
+        <w:t xml:space="preserve"> </w:t>
+      </w:r>
+      <w:r>
+        <w:t xml:space="preserve">и същевременно се подготвя за анализ(премахване на коментари, </w:t>
+      </w:r>
+      <w:r>
+        <w:t xml:space="preserve">структурно </w:t>
+      </w:r>
+      <w:r>
+        <w:t>форматиране и т.н.)</w:t>
+      </w:r>
+      <w:r>
+        <w:t xml:space="preserve">. Ако файла е валиден </w:t>
+      </w:r>
+      <w:r>
+        <w:t xml:space="preserve">изпълнява всички критерии за конектор </w:t>
+      </w:r>
+      <w:r>
+        <w:t xml:space="preserve">в списъка </w:t>
+      </w:r>
+      <w:r>
+        <w:rPr>
+          <w:i/>
+        </w:rPr>
+        <w:t>itsBasePortCriteriaList</w:t>
+      </w:r>
+      <w:r>
+        <w:t>.</w:t>
+      </w:r>
+      <w:r>
+        <w:t xml:space="preserve"> В инстанцията на компонента (</w:t>
+      </w:r>
+      <w:r>
+        <w:rPr>
+          <w:i/>
+        </w:rPr>
+        <w:t>inOutIComponent</w:t>
+      </w:r>
+      <w:r>
+        <w:t xml:space="preserve">) се попълва допълнително детайли при изпълнението на критериите </w:t>
+      </w:r>
+      <w:r>
+        <w:rPr>
+          <w:i/>
+        </w:rPr>
+        <w:t>execute(…)</w:t>
+      </w:r>
+      <w:r>
+        <w:t>. След като всички критерии от списъка са тесвани предаваме компонента като изход от метода.</w:t>
+      </w:r>
+    </w:p>
+    <w:p/>
+    <w:p>
+      <w:pPr>
+        <w:pStyle w:val="Heading5"/>
+      </w:pPr>
+      <w:r>
+        <w:t>BasePortCriteria</w:t>
+      </w:r>
+    </w:p>
+    <w:p>
+      <w:pPr>
+        <w:rPr>
+          <w:i/>
+        </w:rPr>
+      </w:pPr>
+      <w:r>
+        <w:t xml:space="preserve">Абстрактен клас реализиращ </w:t>
+      </w:r>
+      <w:r>
+        <w:rPr>
+          <w:i/>
+        </w:rPr>
+        <w:t>I</w:t>
+      </w:r>
+      <w:r>
+        <w:rPr>
+          <w:i/>
+        </w:rPr>
+        <w:t>PortCriteria</w:t>
+      </w:r>
+      <w:r>
+        <w:t xml:space="preserve"> и отговорен за имплементацията на изискване </w:t>
+      </w:r>
+      <w:r>
+        <w:rPr>
+          <w:i/>
+        </w:rPr>
+        <w:fldChar w:fldCharType="begin"/>
+      </w:r>
+      <w:r>
+        <w:rPr>
+          <w:i/>
+        </w:rPr>
+        <w:instrText xml:space="preserve"> REF _Ref397956361 \r \h </w:instrText>
+      </w:r>
+      <w:r>
+        <w:rPr>
+          <w:i/>
+        </w:rPr>
+      </w:r>
+      <w:r>
+        <w:rPr>
+          <w:i/>
+        </w:rPr>
+        <w:instrText xml:space="preserve"> \* MERGEFORMAT </w:instrText>
+      </w:r>
+      <w:r>
+        <w:rPr>
+          <w:i/>
+        </w:rPr>
+        <w:fldChar w:fldCharType="separate"/>
+      </w:r>
+      <w:r>
+        <w:rPr>
+          <w:i/>
+        </w:rPr>
+        <w:t>4.2.1.7</w:t>
+      </w:r>
+      <w:r>
+        <w:rPr>
+          <w:i/>
+        </w:rPr>
+        <w:fldChar w:fldCharType="end"/>
+      </w:r>
+      <w:r>
+        <w:rPr>
+          <w:i/>
+        </w:rPr>
+        <w:t xml:space="preserve"> </w:t>
+      </w:r>
+      <w:r>
+        <w:t xml:space="preserve">и </w:t>
+      </w:r>
+      <w:r>
+        <w:rPr>
+          <w:i/>
+        </w:rPr>
+        <w:fldChar w:fldCharType="begin"/>
+      </w:r>
+      <w:r>
+        <w:rPr>
+          <w:i/>
+        </w:rPr>
+        <w:instrText xml:space="preserve"> REF _Ref397956983 \r \h </w:instrText>
+      </w:r>
+      <w:r>
+        <w:rPr>
+          <w:i/>
+        </w:rPr>
+      </w:r>
+      <w:r>
+        <w:rPr>
+          <w:i/>
+        </w:rPr>
+        <w:instrText xml:space="preserve"> \* MERGEFORMAT </w:instrText>
+      </w:r>
+      <w:r>
+        <w:rPr>
+          <w:i/>
+        </w:rPr>
+        <w:fldChar w:fldCharType="separate"/>
+      </w:r>
+      <w:r>
+        <w:rPr>
+          <w:i/>
+        </w:rPr>
+        <w:t>4.2.1.8</w:t>
+      </w:r>
+      <w:r>
+        <w:rPr>
+          <w:i/>
+        </w:rPr>
+        <w:fldChar w:fldCharType="end"/>
+      </w:r>
+      <w:r>
+        <w:rPr>
+          <w:i/>
+        </w:rPr>
+        <w:t>.</w:t>
+      </w:r>
+    </w:p>
+    <w:p>
+      <w:r>
+        <w:t xml:space="preserve">За повече информация виж </w:t>
+      </w:r>
+      <w:bookmarkStart w:id="164" w:name="_GoBack"/>
+      <w:r>
+        <w:rPr>
+          <w:i/>
+        </w:rPr>
+        <w:t>BaseFileParser(</w:t>
+      </w:r>
+      <w:r>
+        <w:rPr>
+          <w:i/>
+        </w:rPr>
+        <w:fldChar w:fldCharType="begin"/>
+      </w:r>
+      <w:r>
+        <w:rPr>
+          <w:i/>
+        </w:rPr>
+        <w:instrText xml:space="preserve"> REF _Ref398575345 \r \h </w:instrText>
+      </w:r>
+      <w:r>
+        <w:rPr>
+          <w:i/>
+        </w:rPr>
+      </w:r>
+      <w:r>
+        <w:rPr>
+          <w:i/>
+        </w:rPr>
+        <w:instrText xml:space="preserve"> \* MERGEFORMAT </w:instrText>
+      </w:r>
+      <w:r>
+        <w:rPr>
+          <w:i/>
+        </w:rPr>
+        <w:fldChar w:fldCharType="separate"/>
+      </w:r>
+      <w:r>
+        <w:rPr>
+          <w:i/>
+        </w:rPr>
+        <w:t>5.3.2.1.3</w:t>
+      </w:r>
+      <w:r>
+        <w:rPr>
+          <w:i/>
+        </w:rPr>
+        <w:fldChar w:fldCharType="end"/>
+      </w:r>
+      <w:r>
+        <w:rPr>
+          <w:i/>
+        </w:rPr>
+        <w:t>)</w:t>
+      </w:r>
+      <w:bookmarkEnd w:id="164"/>
+    </w:p>
+    <w:p>
+      <w:pPr>
+        <w:pStyle w:val="Heading3"/>
+      </w:pPr>
+      <w:r>
+        <w:t>Слой Мета-Модел</w:t>
+      </w:r>
+    </w:p>
+    <w:p>
+      <w:pPr>
+        <w:keepNext/>
+        <w:jc w:val="center"/>
+      </w:pPr>
+      <w:r>
+        <w:rPr>
+          <w:noProof/>
+          <w:lang w:eastAsia="en-US"/>
+        </w:rPr>
+        <w:lastRenderedPageBreak/>
+        <w:drawing>
+          <wp:inline distT="0" distB="0" distL="0" distR="0" wp14:anchorId="118B0A76" wp14:editId="1E1D126F">
+            <wp:extent cx="2683971" cy="2610439"/>
+            <wp:effectExtent l="0" t="0" r="2540" b="0"/>
+            <wp:docPr id="56" name="Picture 56"/>
+            <wp:cNvGraphicFramePr>
+              <a:graphicFrameLocks xmlns:a="http://schemas.openxmlformats.org/drawingml/2006/main" noChangeAspect="1"/>
+            </wp:cNvGraphicFramePr>
+            <a:graphic xmlns:a="http://schemas.openxmlformats.org/drawingml/2006/main">
+              <a:graphicData uri="http://schemas.openxmlformats.org/drawingml/2006/picture">
+                <pic:pic xmlns:pic="http://schemas.openxmlformats.org/drawingml/2006/picture">
+                  <pic:nvPicPr>
+                    <pic:cNvPr id="0" name=""/>
+                    <pic:cNvPicPr/>
+                  </pic:nvPicPr>
+                  <pic:blipFill>
+                    <a:blip r:embed="rId71"/>
+                    <a:stretch>
+                      <a:fillRect/>
+                    </a:stretch>
+                  </pic:blipFill>
+                  <pic:spPr>
+                    <a:xfrm>
+                      <a:off x="0" y="0"/>
+                      <a:ext cx="2686553" cy="2612950"/>
+                    </a:xfrm>
+                    <a:prstGeom prst="rect">
+                      <a:avLst/>
+                    </a:prstGeom>
+                  </pic:spPr>
+                </pic:pic>
+              </a:graphicData>
+            </a:graphic>
+          </wp:inline>
+        </w:drawing>
+      </w:r>
+    </w:p>
+    <w:p>
+      <w:pPr>
+        <w:pStyle w:val="Caption"/>
+        <w:jc w:val="center"/>
+      </w:pPr>
+      <w:r>
+        <w:t xml:space="preserve">Фигура </w:t>
+      </w:r>
+      <w:fldSimple w:instr=" SEQ Фигура \* ARABIC ">
+        <w:r>
+          <w:rPr>
+            <w:noProof/>
+          </w:rPr>
+          <w:t>49</w:t>
+        </w:r>
+      </w:fldSimple>
+      <w:r>
+        <w:t xml:space="preserve"> (Слой Мета-Модел)</w:t>
+      </w:r>
+    </w:p>
+    <w:p>
+      <w:pPr>
+        <w:rPr>
+          <w:i/>
+        </w:rPr>
+      </w:pPr>
+      <w:r>
+        <w:t xml:space="preserve">Виж точка </w:t>
+      </w:r>
+      <w:r>
+        <w:rPr>
+          <w:i/>
+        </w:rPr>
+        <w:fldChar w:fldCharType="begin"/>
+      </w:r>
+      <w:r>
+        <w:rPr>
+          <w:i/>
+        </w:rPr>
+        <w:instrText xml:space="preserve"> REF _Ref398574944 \r \h </w:instrText>
+      </w:r>
+      <w:r>
+        <w:rPr>
+          <w:i/>
+        </w:rPr>
+      </w:r>
+      <w:r>
+        <w:rPr>
+          <w:i/>
+        </w:rPr>
+        <w:instrText xml:space="preserve"> \* MERGEFORMAT </w:instrText>
+      </w:r>
+      <w:r>
+        <w:rPr>
+          <w:i/>
+        </w:rPr>
+        <w:fldChar w:fldCharType="separate"/>
+      </w:r>
+      <w:r>
+        <w:rPr>
+          <w:i/>
+        </w:rPr>
+        <w:t>5.2</w:t>
+      </w:r>
+      <w:r>
+        <w:rPr>
+          <w:i/>
+        </w:rPr>
+        <w:fldChar w:fldCharType="end"/>
+      </w:r>
     </w:p>
     <w:p>
       <w:pPr>
@@ -47080,48 +48338,48 @@
           <w:lang w:val="ru-RU"/>
         </w:rPr>
       </w:pPr>
-      <w:bookmarkStart w:id="163" w:name="_Toc397093014"/>
-      <w:bookmarkStart w:id="164" w:name="_Toc398547662"/>
+      <w:bookmarkStart w:id="165" w:name="_Toc397093014"/>
+      <w:bookmarkStart w:id="166" w:name="_Toc398547662"/>
       <w:r>
         <w:rPr>
           <w:lang w:val="ru-RU"/>
         </w:rPr>
         <w:t>Потребителски интерфейс (опционално)</w:t>
-      </w:r>
-      <w:bookmarkEnd w:id="163"/>
-      <w:bookmarkEnd w:id="164"/>
-    </w:p>
-    <w:p>
-      <w:pPr>
-        <w:pStyle w:val="Heading2"/>
-        <w:rPr>
-          <w:lang w:val="ru-RU"/>
-        </w:rPr>
-      </w:pPr>
-      <w:bookmarkStart w:id="165" w:name="_Toc397093015"/>
-      <w:bookmarkStart w:id="166" w:name="_Toc398547663"/>
-      <w:r>
-        <w:rPr>
-          <w:lang w:val="ru-RU"/>
-        </w:rPr>
-        <w:t>Ресурсни и спомагателни модули (опционално)</w:t>
       </w:r>
       <w:bookmarkEnd w:id="165"/>
       <w:bookmarkEnd w:id="166"/>
     </w:p>
     <w:p>
       <w:pPr>
+        <w:pStyle w:val="Heading2"/>
         <w:rPr>
           <w:lang w:val="ru-RU"/>
         </w:rPr>
       </w:pPr>
+      <w:bookmarkStart w:id="167" w:name="_Toc397093015"/>
+      <w:bookmarkStart w:id="168" w:name="_Toc398547663"/>
+      <w:r>
+        <w:rPr>
+          <w:lang w:val="ru-RU"/>
+        </w:rPr>
+        <w:t>Ресурсни и спомагателни модули (опционално)</w:t>
+      </w:r>
+      <w:bookmarkEnd w:id="167"/>
+      <w:bookmarkEnd w:id="168"/>
+    </w:p>
+    <w:p>
+      <w:pPr>
+        <w:rPr>
+          <w:lang w:val="ru-RU"/>
+        </w:rPr>
+      </w:pPr>
     </w:p>
     <w:p>
       <w:pPr>
         <w:pStyle w:val="Heading1"/>
       </w:pPr>
-      <w:bookmarkStart w:id="167" w:name="_Toc397093016"/>
-      <w:bookmarkStart w:id="168" w:name="_Toc398547664"/>
+      <w:bookmarkStart w:id="169" w:name="_Toc397093016"/>
+      <w:bookmarkStart w:id="170" w:name="_Toc398547664"/>
       <w:r>
         <w:lastRenderedPageBreak/>
         <w:t>Реализация, т</w:t>
@@ -47141,8 +48399,8 @@
         </w:rPr>
         <w:t>и (евентуално) внедряване</w:t>
       </w:r>
-      <w:bookmarkEnd w:id="167"/>
-      <w:bookmarkEnd w:id="168"/>
+      <w:bookmarkEnd w:id="169"/>
+      <w:bookmarkEnd w:id="170"/>
       <w:r>
         <w:t xml:space="preserve"> </w:t>
       </w:r>
@@ -47192,31 +48450,13 @@
           <w:lang w:val="ru-RU"/>
         </w:rPr>
       </w:pPr>
-      <w:bookmarkStart w:id="169" w:name="_Toc397093017"/>
-      <w:bookmarkStart w:id="170" w:name="_Toc398547665"/>
+      <w:bookmarkStart w:id="171" w:name="_Toc397093017"/>
+      <w:bookmarkStart w:id="172" w:name="_Toc398547665"/>
       <w:r>
         <w:rPr>
           <w:lang w:val="ru-RU"/>
         </w:rPr>
         <w:t>Реализация на модулите</w:t>
-      </w:r>
-      <w:bookmarkEnd w:id="169"/>
-      <w:bookmarkEnd w:id="170"/>
-    </w:p>
-    <w:p>
-      <w:pPr>
-        <w:pStyle w:val="Heading2"/>
-        <w:rPr>
-          <w:lang w:val="ru-RU"/>
-        </w:rPr>
-      </w:pPr>
-      <w:bookmarkStart w:id="171" w:name="_Toc397093018"/>
-      <w:bookmarkStart w:id="172" w:name="_Toc398547666"/>
-      <w:r>
-        <w:rPr>
-          <w:lang w:val="ru-RU"/>
-        </w:rPr>
-        <w:t>Системна интеграция (опционално)</w:t>
       </w:r>
       <w:bookmarkEnd w:id="171"/>
       <w:bookmarkEnd w:id="172"/>
@@ -47228,13 +48468,13 @@
           <w:lang w:val="ru-RU"/>
         </w:rPr>
       </w:pPr>
-      <w:bookmarkStart w:id="173" w:name="_Toc397093019"/>
-      <w:bookmarkStart w:id="174" w:name="_Toc398547667"/>
+      <w:bookmarkStart w:id="173" w:name="_Toc397093018"/>
+      <w:bookmarkStart w:id="174" w:name="_Toc398547666"/>
       <w:r>
         <w:rPr>
           <w:lang w:val="ru-RU"/>
         </w:rPr>
-        <w:t>Планиране на тестването - тестови сценарии, процедури, ...</w:t>
+        <w:t>Системна интеграция (опционално)</w:t>
       </w:r>
       <w:bookmarkEnd w:id="173"/>
       <w:bookmarkEnd w:id="174"/>
@@ -47246,13 +48486,13 @@
           <w:lang w:val="ru-RU"/>
         </w:rPr>
       </w:pPr>
-      <w:bookmarkStart w:id="175" w:name="_Toc397093020"/>
-      <w:bookmarkStart w:id="176" w:name="_Toc398547668"/>
+      <w:bookmarkStart w:id="175" w:name="_Toc397093019"/>
+      <w:bookmarkStart w:id="176" w:name="_Toc398547667"/>
       <w:r>
         <w:rPr>
           <w:lang w:val="ru-RU"/>
         </w:rPr>
-        <w:t>Модулно и системно тестване</w:t>
+        <w:t>Планиране на тестването - тестови сценарии, процедури, ...</w:t>
       </w:r>
       <w:bookmarkEnd w:id="175"/>
       <w:bookmarkEnd w:id="176"/>
@@ -47264,13 +48504,13 @@
           <w:lang w:val="ru-RU"/>
         </w:rPr>
       </w:pPr>
-      <w:bookmarkStart w:id="177" w:name="_Toc397093021"/>
-      <w:bookmarkStart w:id="178" w:name="_Toc398547669"/>
+      <w:bookmarkStart w:id="177" w:name="_Toc397093020"/>
+      <w:bookmarkStart w:id="178" w:name="_Toc398547668"/>
       <w:r>
         <w:rPr>
           <w:lang w:val="ru-RU"/>
         </w:rPr>
-        <w:t>Анализ на резултатите от тестването и начин на отразяването им</w:t>
+        <w:t>Модулно и системно тестване</w:t>
       </w:r>
       <w:bookmarkEnd w:id="177"/>
       <w:bookmarkEnd w:id="178"/>
@@ -47282,115 +48522,133 @@
           <w:lang w:val="ru-RU"/>
         </w:rPr>
       </w:pPr>
-      <w:bookmarkStart w:id="179" w:name="_Toc397093022"/>
-      <w:bookmarkStart w:id="180" w:name="_Toc398547670"/>
+      <w:bookmarkStart w:id="179" w:name="_Toc397093021"/>
+      <w:bookmarkStart w:id="180" w:name="_Toc398547669"/>
       <w:r>
         <w:rPr>
           <w:lang w:val="ru-RU"/>
         </w:rPr>
-        <w:t>Експериментално внедряване (т</w:t>
-      </w:r>
-      <w:r>
-        <w:rPr>
-          <w:lang w:val="ru-RU"/>
-        </w:rPr>
-        <w:t>ехнологични изисквания</w:t>
-      </w:r>
-      <w:r>
-        <w:rPr>
-          <w:lang w:val="ru-RU"/>
-        </w:rPr>
-        <w:t>,</w:t>
-      </w:r>
-      <w:r>
-        <w:rPr>
-          <w:lang w:val="ru-RU"/>
-        </w:rPr>
-        <w:t xml:space="preserve"> </w:t>
-      </w:r>
-      <w:r>
-        <w:rPr>
-          <w:lang w:val="ru-RU"/>
-        </w:rPr>
-        <w:t>инсталиране, условия, използване, ...)</w:t>
+        <w:t>Анализ на резултатите от тестването и начин на отразяването им</w:t>
       </w:r>
       <w:bookmarkEnd w:id="179"/>
       <w:bookmarkEnd w:id="180"/>
     </w:p>
     <w:p>
       <w:pPr>
+        <w:pStyle w:val="Heading2"/>
         <w:rPr>
           <w:lang w:val="ru-RU"/>
         </w:rPr>
       </w:pPr>
+      <w:bookmarkStart w:id="181" w:name="_Toc397093022"/>
+      <w:bookmarkStart w:id="182" w:name="_Toc398547670"/>
+      <w:r>
+        <w:rPr>
+          <w:lang w:val="ru-RU"/>
+        </w:rPr>
+        <w:t>Експериментално внедряване (т</w:t>
+      </w:r>
+      <w:r>
+        <w:rPr>
+          <w:lang w:val="ru-RU"/>
+        </w:rPr>
+        <w:t>ехнологични изисквания</w:t>
+      </w:r>
+      <w:r>
+        <w:rPr>
+          <w:lang w:val="ru-RU"/>
+        </w:rPr>
+        <w:t>,</w:t>
+      </w:r>
+      <w:r>
+        <w:rPr>
+          <w:lang w:val="ru-RU"/>
+        </w:rPr>
+        <w:t xml:space="preserve"> </w:t>
+      </w:r>
+      <w:r>
+        <w:rPr>
+          <w:lang w:val="ru-RU"/>
+        </w:rPr>
+        <w:t>инсталиране, условия, използване, ...)</w:t>
+      </w:r>
+      <w:bookmarkEnd w:id="181"/>
+      <w:bookmarkEnd w:id="182"/>
+    </w:p>
+    <w:p>
+      <w:pPr>
+        <w:rPr>
+          <w:lang w:val="ru-RU"/>
+        </w:rPr>
+      </w:pPr>
     </w:p>
     <w:p>
       <w:pPr>
         <w:pStyle w:val="Heading1"/>
       </w:pPr>
-      <w:bookmarkStart w:id="181" w:name="_Toc397093023"/>
-      <w:bookmarkStart w:id="182" w:name="_Toc398547671"/>
+      <w:bookmarkStart w:id="183" w:name="_Toc397093023"/>
+      <w:bookmarkStart w:id="184" w:name="_Toc398547671"/>
       <w:r>
         <w:lastRenderedPageBreak/>
         <w:t>Заключение</w:t>
       </w:r>
-      <w:bookmarkEnd w:id="181"/>
-      <w:bookmarkEnd w:id="182"/>
-    </w:p>
-    <w:p>
-      <w:pPr>
-        <w:rPr>
-          <w:color w:val="FF0000"/>
-        </w:rPr>
-      </w:pPr>
-      <w:r>
-        <w:rPr>
-          <w:color w:val="FF0000"/>
-        </w:rPr>
-        <w:t>(1-2стр.)</w:t>
-      </w:r>
-    </w:p>
-    <w:p>
-      <w:pPr>
-        <w:pStyle w:val="Heading2"/>
-        <w:rPr>
-          <w:lang w:val="ru-RU"/>
-        </w:rPr>
-      </w:pPr>
-      <w:bookmarkStart w:id="183" w:name="_Toc397093024"/>
-      <w:bookmarkStart w:id="184" w:name="_Toc398547672"/>
-      <w:r>
-        <w:rPr>
-          <w:lang w:val="ru-RU"/>
-        </w:rPr>
-        <w:t>Обобщение на изпълнението на началните цели</w:t>
-      </w:r>
       <w:bookmarkEnd w:id="183"/>
       <w:bookmarkEnd w:id="184"/>
     </w:p>
     <w:p>
       <w:pPr>
+        <w:rPr>
+          <w:color w:val="FF0000"/>
+        </w:rPr>
+      </w:pPr>
+      <w:r>
+        <w:rPr>
+          <w:color w:val="FF0000"/>
+        </w:rPr>
+        <w:t>(1-2стр.)</w:t>
+      </w:r>
+    </w:p>
+    <w:p>
+      <w:pPr>
         <w:pStyle w:val="Heading2"/>
         <w:rPr>
           <w:lang w:val="ru-RU"/>
         </w:rPr>
       </w:pPr>
-      <w:bookmarkStart w:id="185" w:name="_Toc397093025"/>
-      <w:bookmarkStart w:id="186" w:name="_Toc398547673"/>
+      <w:bookmarkStart w:id="185" w:name="_Toc397093024"/>
+      <w:bookmarkStart w:id="186" w:name="_Toc398547672"/>
       <w:r>
         <w:rPr>
           <w:lang w:val="ru-RU"/>
         </w:rPr>
-        <w:t>Насоки за б</w:t>
-      </w:r>
-      <w:r>
-        <w:rPr>
-          <w:lang w:val="ru-RU"/>
-        </w:rPr>
-        <w:t>ъдещо развитие и усъвършенстване</w:t>
+        <w:t>Обобщение на изпълнението на началните цели</w:t>
       </w:r>
       <w:bookmarkEnd w:id="185"/>
       <w:bookmarkEnd w:id="186"/>
+    </w:p>
+    <w:p>
+      <w:pPr>
+        <w:pStyle w:val="Heading2"/>
+        <w:rPr>
+          <w:lang w:val="ru-RU"/>
+        </w:rPr>
+      </w:pPr>
+      <w:bookmarkStart w:id="187" w:name="_Toc397093025"/>
+      <w:bookmarkStart w:id="188" w:name="_Toc398547673"/>
+      <w:r>
+        <w:rPr>
+          <w:lang w:val="ru-RU"/>
+        </w:rPr>
+        <w:t>Насоки за б</w:t>
+      </w:r>
+      <w:r>
+        <w:rPr>
+          <w:lang w:val="ru-RU"/>
+        </w:rPr>
+        <w:t>ъдещо развитие и усъвършенстване</w:t>
+      </w:r>
+      <w:bookmarkEnd w:id="187"/>
+      <w:bookmarkEnd w:id="188"/>
     </w:p>
     <w:p>
       <w:pPr>
@@ -47412,7 +48670,7 @@
       <w:pPr>
         <w:pStyle w:val="Heading1"/>
       </w:pPr>
-      <w:bookmarkStart w:id="187" w:name="_Toc398547674"/>
+      <w:bookmarkStart w:id="189" w:name="_Toc398547674"/>
       <w:r>
         <w:rPr>
           <w:lang w:val="ru-RU"/>
@@ -47420,7 +48678,7 @@
         <w:lastRenderedPageBreak/>
         <w:t>Използвана литература</w:t>
       </w:r>
-      <w:bookmarkEnd w:id="187"/>
+      <w:bookmarkEnd w:id="189"/>
       <w:r>
         <w:rPr>
           <w:lang w:val="ru-RU"/>
@@ -47468,7 +48726,7 @@
         </w:rPr>
         <w:t xml:space="preserve"> - </w:t>
       </w:r>
-      <w:hyperlink r:id="rId66" w:history="1">
+      <w:hyperlink r:id="rId72" w:history="1">
         <w:r>
           <w:rPr>
             <w:rStyle w:val="Hyperlink"/>
@@ -47655,7 +48913,7 @@
               </w:rPr>
               <w:t>(</w:t>
             </w:r>
-            <w:hyperlink r:id="rId67" w:history="1">
+            <w:hyperlink r:id="rId73" w:history="1">
               <w:r>
                 <w:rPr>
                   <w:rFonts w:ascii="Cambria" w:hAnsi="WenQuanYi Micro Hei" w:cs="Times New Roman"/>
@@ -47775,7 +49033,7 @@
               </w:rPr>
               <w:t>(</w:t>
             </w:r>
-            <w:hyperlink r:id="rId68" w:history="1">
+            <w:hyperlink r:id="rId74" w:history="1">
               <w:r>
                 <w:rPr>
                   <w:rFonts w:ascii="Cambria" w:hAnsi="WenQuanYi Micro Hei" w:cs="Times New Roman"/>
@@ -48258,7 +49516,7 @@
               </w:rPr>
               <w:t>(</w:t>
             </w:r>
-            <w:hyperlink r:id="rId69" w:history="1">
+            <w:hyperlink r:id="rId75" w:history="1">
               <w:r>
                 <w:rPr>
                   <w:rFonts w:ascii="Cambria" w:hAnsi="WenQuanYi Micro Hei" w:cs="Times New Roman"/>
@@ -48378,7 +49636,7 @@
               </w:rPr>
               <w:t>(</w:t>
             </w:r>
-            <w:hyperlink r:id="rId70" w:history="1">
+            <w:hyperlink r:id="rId76" w:history="1">
               <w:r>
                 <w:rPr>
                   <w:rFonts w:ascii="Cambria" w:hAnsi="WenQuanYi Micro Hei" w:cs="Times New Roman"/>
@@ -48542,7 +49800,7 @@
               </w:rPr>
               <w:t>(</w:t>
             </w:r>
-            <w:hyperlink r:id="rId71" w:history="1">
+            <w:hyperlink r:id="rId77" w:history="1">
               <w:r>
                 <w:rPr>
                   <w:rFonts w:ascii="Cambria" w:hAnsi="WenQuanYi Micro Hei" w:cs="Times New Roman"/>
@@ -48662,7 +49920,7 @@
               </w:rPr>
               <w:t>(</w:t>
             </w:r>
-            <w:hyperlink r:id="rId72" w:history="1">
+            <w:hyperlink r:id="rId78" w:history="1">
               <w:r>
                 <w:rPr>
                   <w:rFonts w:ascii="Cambria" w:hAnsi="WenQuanYi Micro Hei" w:cs="Times New Roman"/>
@@ -49008,7 +50266,7 @@
               </w:rPr>
               <w:t>(</w:t>
             </w:r>
-            <w:hyperlink r:id="rId73" w:history="1">
+            <w:hyperlink r:id="rId79" w:history="1">
               <w:r>
                 <w:rPr>
                   <w:rStyle w:val="Hyperlink"/>
@@ -49161,7 +50419,7 @@
               </w:rPr>
               <w:t>(</w:t>
             </w:r>
-            <w:hyperlink r:id="rId74" w:history="1">
+            <w:hyperlink r:id="rId80" w:history="1">
               <w:r>
                 <w:rPr>
                   <w:rStyle w:val="Hyperlink"/>
@@ -49325,7 +50583,7 @@
               </w:rPr>
               <w:t>(</w:t>
             </w:r>
-            <w:hyperlink r:id="rId75" w:history="1">
+            <w:hyperlink r:id="rId81" w:history="1">
               <w:r>
                 <w:rPr>
                   <w:rStyle w:val="Hyperlink"/>
@@ -49401,26 +50659,26 @@
       <w:pPr>
         <w:pStyle w:val="Heading2"/>
       </w:pPr>
-      <w:bookmarkStart w:id="188" w:name="_Toc398547675"/>
+      <w:bookmarkStart w:id="190" w:name="_Toc398547675"/>
       <w:r>
         <w:rPr>
           <w:lang w:val="ru-RU"/>
         </w:rPr>
         <w:t>Приложения</w:t>
       </w:r>
-      <w:bookmarkEnd w:id="188"/>
+      <w:bookmarkEnd w:id="190"/>
     </w:p>
     <w:p>
       <w:pPr>
         <w:pStyle w:val="Appendix"/>
         <w:jc w:val="left"/>
       </w:pPr>
-      <w:bookmarkStart w:id="189" w:name="_Toc398547676"/>
-      <w:bookmarkStart w:id="190" w:name="_Ref397353344"/>
+      <w:bookmarkStart w:id="191" w:name="_Toc398547676"/>
+      <w:bookmarkStart w:id="192" w:name="_Ref397353344"/>
       <w:r>
         <w:t>Терминологичен речник</w:t>
       </w:r>
-      <w:bookmarkEnd w:id="189"/>
+      <w:bookmarkEnd w:id="191"/>
       <w:r>
         <w:t xml:space="preserve"> </w:t>
       </w:r>
@@ -49437,7 +50695,7 @@
         </w:rPr>
         <w:t>(опционално) (1-2стр.)</w:t>
       </w:r>
-      <w:bookmarkEnd w:id="190"/>
+      <w:bookmarkEnd w:id="192"/>
     </w:p>
     <w:tbl>
       <w:tblPr>
@@ -49968,7 +51226,7 @@
               </w:rPr>
               <w:t>Интернационален консорциум с идеална цел, чиито предмет на дейност е стандартизиране на компютърната индустрия (</w:t>
             </w:r>
-            <w:hyperlink r:id="rId76" w:history="1">
+            <w:hyperlink r:id="rId82" w:history="1">
               <w:r>
                 <w:rPr>
                   <w:rStyle w:val="Hyperlink"/>
@@ -50036,7 +51294,7 @@
               </w:rPr>
               <w:t>(</w:t>
             </w:r>
-            <w:hyperlink r:id="rId77" w:history="1">
+            <w:hyperlink r:id="rId83" w:history="1">
               <w:r>
                 <w:rPr>
                   <w:rStyle w:val="Hyperlink"/>
@@ -50099,7 +51357,7 @@
               </w:rPr>
               <w:t>Mоделно разработена архитектура (</w:t>
             </w:r>
-            <w:hyperlink r:id="rId78" w:history="1">
+            <w:hyperlink r:id="rId84" w:history="1">
               <w:r>
                 <w:rPr>
                   <w:rStyle w:val="Hyperlink"/>
@@ -50207,7 +51465,7 @@
               </w:rPr>
               <w:t>Стандарт за моделно движена разработа. Meta-Object Facility (</w:t>
             </w:r>
-            <w:hyperlink r:id="rId79" w:history="1">
+            <w:hyperlink r:id="rId85" w:history="1">
               <w:r>
                 <w:rPr>
                   <w:rStyle w:val="Hyperlink"/>
@@ -50331,7 +51589,7 @@
               </w:rPr>
               <w:t>(</w:t>
             </w:r>
-            <w:hyperlink r:id="rId80" w:history="1">
+            <w:hyperlink r:id="rId86" w:history="1">
               <w:r>
                 <w:rPr>
                   <w:rStyle w:val="Hyperlink"/>
@@ -50415,7 +51673,7 @@
               </w:rPr>
               <w:t>(</w:t>
             </w:r>
-            <w:hyperlink r:id="rId81" w:history="1">
+            <w:hyperlink r:id="rId87" w:history="1">
               <w:r>
                 <w:rPr>
                   <w:rStyle w:val="Hyperlink"/>
@@ -50576,7 +51834,7 @@
               </w:rPr>
               <w:t>(</w:t>
             </w:r>
-            <w:hyperlink r:id="rId82" w:history="1">
+            <w:hyperlink r:id="rId88" w:history="1">
               <w:r>
                 <w:rPr>
                   <w:rStyle w:val="Hyperlink"/>
@@ -50646,7 +51904,7 @@
               </w:rPr>
               <w:t>(</w:t>
             </w:r>
-            <w:hyperlink r:id="rId83" w:history="1">
+            <w:hyperlink r:id="rId89" w:history="1">
               <w:r>
                 <w:rPr>
                   <w:rStyle w:val="Hyperlink"/>
@@ -50728,7 +51986,7 @@
               </w:rPr>
               <w:t>(</w:t>
             </w:r>
-            <w:hyperlink r:id="rId84" w:history="1">
+            <w:hyperlink r:id="rId90" w:history="1">
               <w:r>
                 <w:rPr>
                   <w:rStyle w:val="Hyperlink"/>
@@ -50798,7 +52056,7 @@
               </w:rPr>
               <w:t>(</w:t>
             </w:r>
-            <w:hyperlink r:id="rId85" w:history="1">
+            <w:hyperlink r:id="rId91" w:history="1">
               <w:r>
                 <w:rPr>
                   <w:rStyle w:val="Hyperlink"/>
@@ -50868,7 +52126,7 @@
               </w:rPr>
               <w:t>(</w:t>
             </w:r>
-            <w:hyperlink r:id="rId86" w:history="1">
+            <w:hyperlink r:id="rId92" w:history="1">
               <w:r>
                 <w:rPr>
                   <w:rStyle w:val="Hyperlink"/>
@@ -50938,7 +52196,7 @@
               </w:rPr>
               <w:t>(</w:t>
             </w:r>
-            <w:hyperlink r:id="rId87" w:history="1">
+            <w:hyperlink r:id="rId93" w:history="1">
               <w:r>
                 <w:rPr>
                   <w:rStyle w:val="Hyperlink"/>
@@ -50963,8 +52221,8 @@
       <w:pPr>
         <w:pStyle w:val="Appendix"/>
       </w:pPr>
-      <w:bookmarkStart w:id="191" w:name="_Ref398392808"/>
-      <w:bookmarkStart w:id="192" w:name="_Toc398547677"/>
+      <w:bookmarkStart w:id="193" w:name="_Ref398392808"/>
+      <w:bookmarkStart w:id="194" w:name="_Toc398547677"/>
       <w:r>
         <w:rPr>
           <w:lang w:val="en-US"/>
@@ -50977,8 +52235,8 @@
         </w:rPr>
         <w:t xml:space="preserve"> документи</w:t>
       </w:r>
-      <w:bookmarkEnd w:id="191"/>
-      <w:bookmarkEnd w:id="192"/>
+      <w:bookmarkEnd w:id="193"/>
+      <w:bookmarkEnd w:id="194"/>
     </w:p>
     <w:tbl>
       <w:tblPr>
@@ -51145,7 +52403,7 @@
                 <w:rFonts w:cs="Times New Roman"/>
               </w:rPr>
             </w:pPr>
-            <w:hyperlink r:id="rId88" w:history="1">
+            <w:hyperlink r:id="rId94" w:history="1">
               <w:r>
                 <w:rPr>
                   <w:rStyle w:val="Hyperlink"/>
@@ -51219,7 +52477,7 @@
                 <w:rFonts w:cs="Times New Roman"/>
               </w:rPr>
             </w:pPr>
-            <w:hyperlink r:id="rId89" w:history="1">
+            <w:hyperlink r:id="rId95" w:history="1">
               <w:r>
                 <w:rPr>
                   <w:rStyle w:val="Hyperlink"/>
@@ -51276,16 +52534,16 @@
       <w:pPr>
         <w:pStyle w:val="Appendix"/>
       </w:pPr>
-      <w:bookmarkStart w:id="193" w:name="_Ref397354012"/>
-      <w:bookmarkStart w:id="194" w:name="_Toc398547678"/>
+      <w:bookmarkStart w:id="195" w:name="_Ref397354012"/>
+      <w:bookmarkStart w:id="196" w:name="_Toc398547678"/>
       <w:r>
         <w:rPr>
           <w:lang w:val="en-US"/>
         </w:rPr>
         <w:t>Степен на изразителност на езиците за програмиране</w:t>
       </w:r>
-      <w:bookmarkEnd w:id="193"/>
-      <w:bookmarkEnd w:id="194"/>
+      <w:bookmarkEnd w:id="195"/>
+      <w:bookmarkEnd w:id="196"/>
     </w:p>
     <w:p>
       <w:pPr>
@@ -51299,7 +52557,7 @@
         </w:rPr>
         <w:lastRenderedPageBreak/>
         <w:drawing>
-          <wp:inline distT="0" distB="0" distL="0" distR="0" wp14:anchorId="7ADC2068" wp14:editId="69D41FF4">
+          <wp:inline distT="0" distB="0" distL="0" distR="0" wp14:anchorId="6C05233F" wp14:editId="1C26289E">
             <wp:extent cx="5274310" cy="1789096"/>
             <wp:effectExtent l="0" t="0" r="2540" b="1905"/>
             <wp:docPr id="2" name="Picture 2"/>
@@ -51314,7 +52572,7 @@
                     <pic:cNvPicPr/>
                   </pic:nvPicPr>
                   <pic:blipFill>
-                    <a:blip r:embed="rId90"/>
+                    <a:blip r:embed="rId96"/>
                     <a:stretch>
                       <a:fillRect/>
                     </a:stretch>
@@ -51348,7 +52606,7 @@
           <w:rPr>
             <w:noProof/>
           </w:rPr>
-          <w:t>44</w:t>
+          <w:t>50</w:t>
         </w:r>
       </w:fldSimple>
       <w:r>
@@ -51392,13 +52650,13 @@
       <w:pPr>
         <w:pStyle w:val="Appendix"/>
       </w:pPr>
-      <w:bookmarkStart w:id="195" w:name="_Ref397362172"/>
-      <w:bookmarkStart w:id="196" w:name="_Toc398547679"/>
+      <w:bookmarkStart w:id="197" w:name="_Ref397362172"/>
+      <w:bookmarkStart w:id="198" w:name="_Toc398547679"/>
       <w:r>
         <w:t>“Ръчно” написан код генератор</w:t>
       </w:r>
-      <w:bookmarkEnd w:id="195"/>
-      <w:bookmarkEnd w:id="196"/>
+      <w:bookmarkEnd w:id="197"/>
+      <w:bookmarkEnd w:id="198"/>
     </w:p>
     <w:p>
       <w:r>
@@ -51478,16 +52736,16 @@
       <w:pPr>
         <w:pStyle w:val="Appendix"/>
       </w:pPr>
-      <w:bookmarkStart w:id="197" w:name="_Ref398133555"/>
-      <w:bookmarkStart w:id="198" w:name="_Toc398547680"/>
+      <w:bookmarkStart w:id="199" w:name="_Ref398133555"/>
+      <w:bookmarkStart w:id="200" w:name="_Toc398547680"/>
       <w:r>
         <w:rPr>
           <w:lang w:val="en-US"/>
         </w:rPr>
         <w:t>Шаблони за генериране на базов код</w:t>
       </w:r>
-      <w:bookmarkEnd w:id="197"/>
-      <w:bookmarkEnd w:id="198"/>
+      <w:bookmarkEnd w:id="199"/>
+      <w:bookmarkEnd w:id="200"/>
     </w:p>
     <w:p>
       <w:pPr>
@@ -54166,8 +55424,8 @@
       <w:pPr>
         <w:pStyle w:val="Appendix"/>
       </w:pPr>
-      <w:bookmarkStart w:id="199" w:name="_Ref398215538"/>
-      <w:bookmarkStart w:id="200" w:name="_Toc398547681"/>
+      <w:bookmarkStart w:id="201" w:name="_Ref398215538"/>
+      <w:bookmarkStart w:id="202" w:name="_Toc398547681"/>
       <w:r>
         <w:rPr>
           <w:lang w:val="en-US"/>
@@ -54181,8 +55439,8 @@
         </w:rPr>
         <w:t>работни процеси</w:t>
       </w:r>
-      <w:bookmarkEnd w:id="199"/>
-      <w:bookmarkEnd w:id="200"/>
+      <w:bookmarkEnd w:id="201"/>
+      <w:bookmarkEnd w:id="202"/>
     </w:p>
     <w:p>
       <w:pPr>
@@ -54195,7 +55453,7 @@
           <w:lang w:eastAsia="en-US"/>
         </w:rPr>
         <w:drawing>
-          <wp:inline distT="0" distB="0" distL="0" distR="0" wp14:anchorId="09DABC52" wp14:editId="27773FC0">
+          <wp:inline distT="0" distB="0" distL="0" distR="0" wp14:anchorId="7EF0EB45" wp14:editId="7B7EA6E8">
             <wp:extent cx="3877294" cy="3382872"/>
             <wp:effectExtent l="0" t="0" r="9525" b="8255"/>
             <wp:docPr id="26" name="Picture 26"/>
@@ -54210,7 +55468,7 @@
                     <pic:cNvPicPr/>
                   </pic:nvPicPr>
                   <pic:blipFill>
-                    <a:blip r:embed="rId91"/>
+                    <a:blip r:embed="rId97"/>
                     <a:stretch>
                       <a:fillRect/>
                     </a:stretch>
@@ -54244,7 +55502,7 @@
           <w:rPr>
             <w:noProof/>
           </w:rPr>
-          <w:t>45</w:t>
+          <w:t>51</w:t>
         </w:r>
       </w:fldSimple>
       <w:r>
@@ -54271,8 +55529,8 @@
       <w:pPr>
         <w:pStyle w:val="Appendix"/>
       </w:pPr>
-      <w:bookmarkStart w:id="201" w:name="_Ref398218703"/>
-      <w:bookmarkStart w:id="202" w:name="_Toc398547682"/>
+      <w:bookmarkStart w:id="203" w:name="_Ref398218703"/>
+      <w:bookmarkStart w:id="204" w:name="_Toc398547682"/>
       <w:r>
         <w:rPr>
           <w:lang w:val="en-US"/>
@@ -54280,8 +55538,8 @@
         <w:lastRenderedPageBreak/>
         <w:t>Карта на работните процеси</w:t>
       </w:r>
-      <w:bookmarkEnd w:id="201"/>
-      <w:bookmarkEnd w:id="202"/>
+      <w:bookmarkEnd w:id="203"/>
+      <w:bookmarkEnd w:id="204"/>
     </w:p>
     <w:p>
       <w:pPr>
@@ -54294,7 +55552,7 @@
           <w:lang w:eastAsia="en-US"/>
         </w:rPr>
         <w:drawing>
-          <wp:inline distT="0" distB="0" distL="0" distR="0" wp14:anchorId="24D577CD" wp14:editId="2C61BF27">
+          <wp:inline distT="0" distB="0" distL="0" distR="0" wp14:anchorId="44D60166" wp14:editId="61008E47">
             <wp:extent cx="5783283" cy="4058184"/>
             <wp:effectExtent l="0" t="0" r="8255" b="0"/>
             <wp:docPr id="33" name="Picture 33"/>
@@ -54309,7 +55567,7 @@
                     <pic:cNvPicPr/>
                   </pic:nvPicPr>
                   <pic:blipFill>
-                    <a:blip r:embed="rId92"/>
+                    <a:blip r:embed="rId98"/>
                     <a:stretch>
                       <a:fillRect/>
                     </a:stretch>
@@ -54343,7 +55601,7 @@
           <w:rPr>
             <w:noProof/>
           </w:rPr>
-          <w:t>46</w:t>
+          <w:t>52</w:t>
         </w:r>
       </w:fldSimple>
       <w:r>
@@ -54983,7 +56241,7 @@
         </w:rPr>
         <w:t xml:space="preserve"> - </w:t>
       </w:r>
-      <w:hyperlink r:id="rId93" w:history="1">
+      <w:hyperlink r:id="rId99" w:history="1">
         <w:r>
           <w:rPr>
             <w:lang w:val="ru-RU"/>
@@ -61009,7 +62267,7 @@
 </file>
 
 <file path=customXml/itemProps1.xml><?xml version="1.0" encoding="utf-8"?>
-<ds:datastoreItem xmlns:ds="http://schemas.openxmlformats.org/officeDocument/2006/customXml" ds:itemID="{AA9E522A-E89A-4FD9-BC96-6BED2FB5B0A3}">
+<ds:datastoreItem xmlns:ds="http://schemas.openxmlformats.org/officeDocument/2006/customXml" ds:itemID="{77CB1B66-9C87-46DF-BA0F-00E5022929F3}">
   <ds:schemaRefs>
     <ds:schemaRef ds:uri="http://schemas.openxmlformats.org/officeDocument/2006/bibliography"/>
   </ds:schemaRefs>

</xml_diff>

<commit_message>
#34 Layer Serializer included; Code documentation updated
</commit_message>
<xml_diff>
--- a/ArchExtractor/Documents/Thesis.docx
+++ b/ArchExtractor/Documents/Thesis.docx
@@ -48,7 +48,7 @@
                 <v:shape id="_x0000_i1025" type="#_x0000_t75" style="width:66.45pt;height:80.7pt" o:ole="" fillcolor="window">
                   <v:imagedata r:id="rId9" o:title=""/>
                 </v:shape>
-                <o:OLEObject Type="Embed" ProgID="Word.Picture.8" ShapeID="_x0000_i1025" DrawAspect="Content" ObjectID="_1472317313" r:id="rId10"/>
+                <o:OLEObject Type="Embed" ProgID="Word.Picture.8" ShapeID="_x0000_i1025" DrawAspect="Content" ObjectID="_1472383392" r:id="rId10"/>
               </w:object>
             </w:r>
           </w:p>
@@ -134,7 +134,7 @@
                 <v:shape id="_x0000_i1026" type="#_x0000_t75" style="width:60.15pt;height:63.7pt" o:ole="">
                   <v:imagedata r:id="rId11" o:title=""/>
                 </v:shape>
-                <o:OLEObject Type="Embed" ProgID="PBrush" ShapeID="_x0000_i1026" DrawAspect="Content" ObjectID="_1472317314" r:id="rId12"/>
+                <o:OLEObject Type="Embed" ProgID="PBrush" ShapeID="_x0000_i1026" DrawAspect="Content" ObjectID="_1472383393" r:id="rId12"/>
               </w:object>
             </w:r>
           </w:p>
@@ -10987,16 +10987,16 @@
           <w:szCs w:val="24"/>
           <w:lang w:eastAsia="en-US"/>
         </w:rPr>
+        <w:t>refs/An Environment for Architecture Reconstruction - brief.pdf</w:t>
+      </w:r>
+    </w:p>
+    <w:p>
+      <w:pPr>
+        <w:pStyle w:val="Heading3"/>
+      </w:pPr>
+      <w:bookmarkStart w:id="30" w:name="_Toc398547614"/>
+      <w:r>
         <w:lastRenderedPageBreak/>
-        <w:t>refs/An Environment for Architecture Reconstruction - brief.pdf</w:t>
-      </w:r>
-    </w:p>
-    <w:p>
-      <w:pPr>
-        <w:pStyle w:val="Heading3"/>
-      </w:pPr>
-      <w:bookmarkStart w:id="30" w:name="_Toc398547614"/>
-      <w:r>
         <w:t>Реинженеринг и компонентно-базиран софтуер</w:t>
       </w:r>
       <w:bookmarkEnd w:id="30"/>
@@ -11117,8 +11117,15 @@
           <w:rFonts w:cs="Times New Roman"/>
           <w:lang w:val="bg-BG" w:eastAsia="en-US"/>
         </w:rPr>
+        <w:t xml:space="preserve">Друга интересна гледна точка е, че не е нужен само заради еволюцията на софтуера, но и за еволюцията на „езика“ (компонентния модел), използван за написването му. След известно време един голям компонентно-базиран софтуер може да съдържа части от код, написан с различни версии на компонентния </w:t>
+      </w:r>
+      <w:r>
+        <w:rPr>
+          <w:rFonts w:cs="Times New Roman"/>
+          <w:lang w:val="bg-BG" w:eastAsia="en-US"/>
+        </w:rPr>
         <w:lastRenderedPageBreak/>
-        <w:t>Друга интересна гледна точка е, че не е нужен само заради еволюцията на софтуера, но и за еволюцията на „езика“ (компонентния модел), използван за написването му. След известно време един голям компонентно-базиран софтуер може да съдържа части от код, написан с различни версии на компонентния модел. Подкрепата на локализацията на остарялите конструкции и смяната им с по-нови, може да се окаже много важно, особено когато големите издания покажат несъвместимост.</w:t>
+        <w:t>модел. Подкрепата на локализацията на остарялите конструкции и смяната им с по-нови, може да се окаже много важно, особено когато големите издания покажат несъвместимост.</w:t>
       </w:r>
     </w:p>
     <w:p>
@@ -11234,34 +11241,35 @@
         <w:rPr>
           <w:lang w:val="bg-BG" w:eastAsia="en-US"/>
         </w:rPr>
-        <w:t xml:space="preserve">. Концепциите се отнасят до начина, по който мислим за системата (напр. В операционна система могат да се използват концепции като задачи , процеси, опашки и т.н.). Решенията за системаните концепции са вероятно най-важните и трудно могат да се променят в следващите стадии на разработка. Архитектурно важни изисквания са основните проблеми, които трябва да се адресират с подходяща софтуерната архитектура. Те трябва да се фокусират върху критичните характеристики, които искаме да постигнем със системата. Структурата описва декомпозицията на системата в взаимозависими компоненти и техните зависимости на правилно ниво на абстракция. Текстурата се отнася до дизайнерските решения, които са </w:t>
-      </w:r>
-      <w:r>
-        <w:rPr>
+        <w:t xml:space="preserve">. Концепциите се отнасят до начина, по който мислим за системата (напр. В операционна система могат да се използват концепции като задачи , процеси, опашки и т.н.). Решенията за системаните концепции са вероятно най-важните и трудно могат да се променят в следващите стадии на разработка. Архитектурно важни изисквания са основните проблеми, които трябва да се адресират с подходяща софтуерната архитектура. Те трябва да се фокусират върху критичните характеристики, които искаме да постигнем със системата. Структурата описва декомпозицията на системата в взаимозависими компоненти и техните зависимости на правилно ниво на абстракция. Текстурата се отнася до дизайнерските решения, които са влиаят имплементационно ниво и са архитектурно зависими (дизайнерски шаблони, политики). Според </w:t>
+      </w:r>
+      <w:r>
+        <w:rPr>
+          <w:b/>
+          <w:lang w:val="bg-BG" w:eastAsia="en-US"/>
+        </w:rPr>
+        <w:t>[R9]</w:t>
+      </w:r>
+      <w:r>
+        <w:rPr>
+          <w:lang w:val="bg-BG" w:eastAsia="en-US"/>
+        </w:rPr>
+        <w:t xml:space="preserve"> дефинираме софтуерната архитектура като </w:t>
+      </w:r>
+      <w:r>
+        <w:rPr>
+          <w:i/>
+          <w:lang w:val="bg-BG" w:eastAsia="en-US"/>
+        </w:rPr>
+        <w:t xml:space="preserve">„множество от концепции и диазйнерски решения за структурата и текстурата на софтуера, които трябва да направим преди съответната </w:t>
+      </w:r>
+      <w:r>
+        <w:rPr>
+          <w:i/>
           <w:lang w:val="bg-BG" w:eastAsia="en-US"/>
         </w:rPr>
         <w:lastRenderedPageBreak/>
-        <w:t xml:space="preserve">влиаят имплементационно ниво и са архитектурно зависими (дизайнерски шаблони, политики). Според </w:t>
-      </w:r>
-      <w:r>
-        <w:rPr>
-          <w:b/>
-          <w:lang w:val="bg-BG" w:eastAsia="en-US"/>
-        </w:rPr>
-        <w:t>[R9]</w:t>
-      </w:r>
-      <w:r>
-        <w:rPr>
-          <w:lang w:val="bg-BG" w:eastAsia="en-US"/>
-        </w:rPr>
-        <w:t xml:space="preserve"> дефинираме софтуерната архитектура като </w:t>
-      </w:r>
-      <w:r>
-        <w:rPr>
-          <w:i/>
-          <w:lang w:val="bg-BG" w:eastAsia="en-US"/>
-        </w:rPr>
-        <w:t>„множество от концепции и диазйнерски решения за структурата и текстурата на софтуера, които трябва да направим преди съответната разработка за да позволим ефективно задоволяване на архитектурно значими, експлицитни функционални и качествени изисквания, както и имплицитни такива на даден проблем и конкретните домейни на приложение“.</w:t>
+        <w:t>разработка за да позволим ефективно задоволяване на архитектурно значими, експлицитни функционални и качествени изисквания, както и имплицитни такива на даден проблем и конкретните домейни на приложение“.</w:t>
       </w:r>
     </w:p>
     <w:p>
@@ -13148,21 +13156,15 @@
         <w:rPr>
           <w:lang w:val="bg-BG" w:eastAsia="en-US"/>
         </w:rPr>
-        <w:t xml:space="preserve">Различни източници на информация са въвлечени в този процес. Изходния код от една страна за статичен анализ и симулация за динамичен анализ. Освен отва </w:t>
-      </w:r>
-      <w:r>
-        <w:rPr>
-          <w:lang w:val="bg-BG" w:eastAsia="en-US"/>
-        </w:rPr>
+        <w:t>Различни източници на информация са въвлечени в този процес. Изходния код от една страна за статичен анализ и симулация за динамичен анализ. Освен отва документация, софтуерни диаграми (например съхранени в CASE инструменти), експерти също могат да допринесат за създаване и допълване на модела.</w:t>
+      </w:r>
+    </w:p>
+    <w:p>
+      <w:pPr>
+        <w:pStyle w:val="Heading4"/>
+      </w:pPr>
+      <w:r>
         <w:lastRenderedPageBreak/>
-        <w:t>документация, софтуерни диаграми (например съхранени в CASE инструменти), експерти също могат да допринесат за създаване и допълване на модела.</w:t>
-      </w:r>
-    </w:p>
-    <w:p>
-      <w:pPr>
-        <w:pStyle w:val="Heading4"/>
-      </w:pPr>
-      <w:r>
         <w:t>Абстракция</w:t>
       </w:r>
     </w:p>
@@ -14517,7 +14519,6 @@
       </w:pPr>
       <w:bookmarkStart w:id="34" w:name="_Toc398547617"/>
       <w:r>
-        <w:lastRenderedPageBreak/>
         <w:t>An Orchestrated Multi-view Software Architecture Reconstruction Environment</w:t>
       </w:r>
       <w:bookmarkEnd w:id="34"/>
@@ -14543,6 +14544,7 @@
         <w:rPr>
           <w:lang w:val="bg-BG" w:eastAsia="en-US"/>
         </w:rPr>
+        <w:lastRenderedPageBreak/>
         <w:t xml:space="preserve">Предложеното изследване в тази книга е свързано с подходите за възстановяване на софтуерна архитектура, които извеждат повече от един изгледи на софтуерната система. </w:t>
       </w:r>
     </w:p>
@@ -14906,45 +14908,45 @@
           <w:szCs w:val="22"/>
           <w:lang w:val="bg-BG" w:eastAsia="en-US"/>
         </w:rPr>
-        <w:t xml:space="preserve"> показва цялостния механизъм за извличане на три изгледа на софтуерната система. По време на процеса се генерират сценарии с помощта на доказателства, изведени от знанията на потребителя относно домейна на приложението, взаимодействието между система и потребител, системните документи от високо ниво (които са налице) и потребителските ръководства. Структурата на сценариите трябва да съответства на обикновения синтаксис на израза. Структурираните сценарии се анализират, за да се генерира изглед за проектиране на софтуерната система, </w:t>
-      </w:r>
-      <w:r>
-        <w:rPr>
+        <w:t xml:space="preserve"> показва цялостния механизъм за извличане на три изгледа на софтуерната система. По време на процеса се генерират сценарии с помощта на доказателства, изведени от знанията на потребителя относно домейна на приложението, взаимодействието между система и потребител, системните документи от високо ниво (които са налице) и потребителските ръководства. Структурата на сценариите трябва да съответства на обикновения синтаксис на израза. Структурираните сценарии се анализират, за да се генерира изглед за проектиране на софтуерната система, представлявана от 2 типа диаграми: </w:t>
+      </w:r>
+      <w:r>
+        <w:rPr>
+          <w:i/>
           <w:szCs w:val="22"/>
           <w:lang w:val="bg-BG" w:eastAsia="en-US"/>
         </w:rPr>
+        <w:t>диаграма на същост-връзка</w:t>
+      </w:r>
+      <w:r>
+        <w:rPr>
+          <w:szCs w:val="22"/>
+          <w:lang w:val="bg-BG" w:eastAsia="en-US"/>
+        </w:rPr>
+        <w:t xml:space="preserve"> (E-R) и </w:t>
+      </w:r>
+      <w:r>
+        <w:rPr>
+          <w:i/>
+          <w:szCs w:val="22"/>
+          <w:lang w:val="bg-BG" w:eastAsia="en-US"/>
+        </w:rPr>
+        <w:t>диаграма на дейностите</w:t>
+      </w:r>
+      <w:r>
+        <w:rPr>
+          <w:szCs w:val="22"/>
+          <w:lang w:val="bg-BG" w:eastAsia="en-US"/>
+        </w:rPr>
+        <w:t xml:space="preserve">. Тези диаграми представляват имплементираната функционалност и главната системна информация, които се манипулират от дейностите. За възстановяване на изглед на режима на работа, потребителят изследва изгледа за проектиране и избира определени свойства, които да се </w:t>
+      </w:r>
+      <w:r>
+        <w:rPr>
+          <w:szCs w:val="22"/>
+          <w:lang w:val="bg-BG" w:eastAsia="en-US"/>
+        </w:rPr>
         <w:lastRenderedPageBreak/>
-        <w:t xml:space="preserve">представлявана от 2 типа диаграми: </w:t>
-      </w:r>
-      <w:r>
-        <w:rPr>
-          <w:i/>
-          <w:szCs w:val="22"/>
-          <w:lang w:val="bg-BG" w:eastAsia="en-US"/>
-        </w:rPr>
-        <w:t>диаграма на същост-връзка</w:t>
-      </w:r>
-      <w:r>
-        <w:rPr>
-          <w:szCs w:val="22"/>
-          <w:lang w:val="bg-BG" w:eastAsia="en-US"/>
-        </w:rPr>
-        <w:t xml:space="preserve"> (E-R) и </w:t>
-      </w:r>
-      <w:r>
-        <w:rPr>
-          <w:i/>
-          <w:szCs w:val="22"/>
-          <w:lang w:val="bg-BG" w:eastAsia="en-US"/>
-        </w:rPr>
-        <w:t>диаграма на дейностите</w:t>
-      </w:r>
-      <w:r>
-        <w:rPr>
-          <w:szCs w:val="22"/>
-          <w:lang w:val="bg-BG" w:eastAsia="en-US"/>
-        </w:rPr>
-        <w:t xml:space="preserve">. Тези диаграми представляват имплементираната функционалност и главната системна информация, които се манипулират от дейностите. За възстановяване на изглед на режима на работа, потребителят изследва изгледа за проектиране и избира определени свойства, които да се използват от възстановителния процес. За всяко специфично свойство се определят сценарии, всеки от които притежава въпросното свойство. Изпълнението на тези сценарии на оборудваната софтуерна система образува черти, които ще извлекат </w:t>
+        <w:t xml:space="preserve">използват от възстановителния процес. За всяко специфично свойство се определят сценарии, всеки от които притежава въпросното свойство. Изпълнението на тези сценарии на оборудваната софтуерна система образува черти, които ще извлекат </w:t>
       </w:r>
       <w:r>
         <w:rPr>
@@ -15353,14 +15355,7 @@
         <w:rPr>
           <w:lang w:val="bg-BG" w:eastAsia="en-US"/>
         </w:rPr>
-        <w:t xml:space="preserve">В този раздел ще обсъдим стъпките за трансформиране на знанията в текста на сценариите в информация, свързана с проектирането и представлявана от 2 типа </w:t>
-      </w:r>
-      <w:r>
-        <w:rPr>
-          <w:lang w:val="bg-BG" w:eastAsia="en-US"/>
-        </w:rPr>
-        <w:lastRenderedPageBreak/>
-        <w:t>диаграми: диаграма „същност-връзка“ и диаграма на дейностите, използвайки процеса, изобразен на</w:t>
+        <w:t>В този раздел ще обсъдим стъпките за трансформиране на знанията в текста на сценариите в информация, свързана с проектирането и представлявана от 2 типа диаграми: диаграма „същност-връзка“ и диаграма на дейностите, използвайки процеса, изобразен на</w:t>
       </w:r>
       <w:r>
         <w:rPr>
@@ -15457,6 +15452,7 @@
           <w:szCs w:val="24"/>
           <w:lang w:val="bg-BG" w:eastAsia="en-US"/>
         </w:rPr>
+        <w:lastRenderedPageBreak/>
         <w:t>Стъпка 1 (генериране на сценарий)</w:t>
       </w:r>
     </w:p>
@@ -16052,6 +16048,7 @@
           <w:color w:val="auto"/>
           <w:kern w:val="1"/>
         </w:rPr>
+        <w:lastRenderedPageBreak/>
         <w:drawing>
           <wp:inline distT="0" distB="0" distL="0" distR="0" wp14:anchorId="58585707" wp14:editId="500F9636">
             <wp:extent cx="2632203" cy="2181161"/>
@@ -16388,14 +16385,7 @@
         <w:rPr>
           <w:lang w:val="bg-BG" w:eastAsia="en-US"/>
         </w:rPr>
-        <w:t xml:space="preserve"> По време на реализиране на сценария, зависимостите се установяват между новогенерираните примери на домейн модел класове (отговарящи на въпросния сценарий) и между </w:t>
-      </w:r>
-      <w:r>
-        <w:rPr>
-          <w:lang w:val="bg-BG" w:eastAsia="en-US"/>
-        </w:rPr>
-        <w:lastRenderedPageBreak/>
-        <w:t xml:space="preserve">новогенерираните и старите примери в базата. Зависимостта може да е </w:t>
+        <w:t xml:space="preserve"> По време на реализиране на сценария, зависимостите се установяват между новогенерираните примери на домейн модел класове (отговарящи на въпросния сценарий) и между новогенерираните и старите примери в базата. Зависимостта може да е </w:t>
       </w:r>
       <w:r>
         <w:rPr>
@@ -16600,6 +16590,7 @@
           <w:szCs w:val="24"/>
           <w:lang w:val="bg-BG" w:eastAsia="en-US"/>
         </w:rPr>
+        <w:lastRenderedPageBreak/>
         <w:t>Диаграма „Същност-връзка“.</w:t>
       </w:r>
       <w:r>
@@ -16985,7 +16976,6 @@
         <w:pStyle w:val="Heading4"/>
       </w:pPr>
       <w:r>
-        <w:lastRenderedPageBreak/>
         <w:t>Възстановяване (recovery) на поведението</w:t>
       </w:r>
     </w:p>
@@ -17115,7 +17105,14 @@
         <w:rPr>
           <w:lang w:val="bg-BG" w:eastAsia="en-US"/>
         </w:rPr>
-        <w:t xml:space="preserve">, когато се извърши сценарий в системата. Основна пречка в анализа на една система е големият размер на </w:t>
+        <w:t xml:space="preserve">, </w:t>
+      </w:r>
+      <w:r>
+        <w:rPr>
+          <w:lang w:val="bg-BG" w:eastAsia="en-US"/>
+        </w:rPr>
+        <w:lastRenderedPageBreak/>
+        <w:t xml:space="preserve">когато се извърши сценарий в системата. Основна пречка в анализа на една система е големият размер на </w:t>
       </w:r>
       <w:r>
         <w:rPr>
@@ -17539,6 +17536,7 @@
           <w:szCs w:val="22"/>
           <w:lang w:eastAsia="en-US"/>
         </w:rPr>
+        <w:lastRenderedPageBreak/>
         <w:drawing>
           <wp:inline distT="0" distB="0" distL="0" distR="0" wp14:anchorId="7B94C591" wp14:editId="156C437D">
             <wp:extent cx="3467320" cy="2672227"/>
@@ -17683,7 +17681,6 @@
         <w:pStyle w:val="Heading4"/>
       </w:pPr>
       <w:r>
-        <w:lastRenderedPageBreak/>
         <w:t>Възстановяване на структурен изглед</w:t>
       </w:r>
     </w:p>
@@ -17801,7 +17798,18 @@
           <w:szCs w:val="24"/>
           <w:lang w:val="bg-BG" w:eastAsia="en-US"/>
         </w:rPr>
-        <w:t xml:space="preserve">показва стъпките за възстановяване на структурния изглед на софтуерната система, който генерира свързани софтуерни модули от функции на изходния код. Процесът се състои от 2 основни стъпки: </w:t>
+        <w:t xml:space="preserve">показва стъпките за възстановяване на структурния изглед на софтуерната система, който генерира свързани софтуерни модули от функции на </w:t>
+      </w:r>
+      <w:r>
+        <w:rPr>
+          <w:rFonts w:cs="Cambria"/>
+          <w:color w:val="auto"/>
+          <w:kern w:val="1"/>
+          <w:szCs w:val="24"/>
+          <w:lang w:val="bg-BG" w:eastAsia="en-US"/>
+        </w:rPr>
+        <w:lastRenderedPageBreak/>
+        <w:t xml:space="preserve">изходния код. Процесът се състои от 2 основни стъпки: </w:t>
       </w:r>
       <w:r>
         <w:rPr>
@@ -18054,18 +18062,7 @@
           <w:szCs w:val="24"/>
           <w:lang w:val="bg-BG" w:eastAsia="en-US"/>
         </w:rPr>
-        <w:t xml:space="preserve">за следващото възстановяване. Докато този метод създава свързани модули на функции, не може да създаде смислени такива, тъй като основните функции се избират на основата на статични структурни свойства, а не на функционалността на основните звена. Така предложеният метод осигурява основни функции като модулни основни </w:t>
-      </w:r>
-      <w:r>
-        <w:rPr>
-          <w:rFonts w:cs="Times New Roman"/>
-          <w:color w:val="auto"/>
-          <w:kern w:val="1"/>
-          <w:szCs w:val="24"/>
-          <w:lang w:val="bg-BG" w:eastAsia="en-US"/>
-        </w:rPr>
-        <w:lastRenderedPageBreak/>
-        <w:t>звена, които имплементират смислени софтуерни черти. Тези софтуерни черти се извличат от диаграми на дизайна, произлизащи от функционалните изисквания на софтуера. На</w:t>
+        <w:t>за следващото възстановяване. Докато този метод създава свързани модули на функции, не може да създаде смислени такива, тъй като основните функции се избират на основата на статични структурни свойства, а не на функционалността на основните звена. Така предложеният метод осигурява основни функции като модулни основни звена, които имплементират смислени софтуерни черти. Тези софтуерни черти се извличат от диаграми на дизайна, произлизащи от функционалните изисквания на софтуера. На</w:t>
       </w:r>
       <w:r>
         <w:rPr>
@@ -18163,7 +18160,18 @@
           <w:szCs w:val="24"/>
           <w:lang w:val="bg-BG" w:eastAsia="en-US"/>
         </w:rPr>
-        <w:t xml:space="preserve"> основните функции от изгледа на поведение се използват, за да се създадат семантично смислени групи като системни компоненти. </w:t>
+        <w:t xml:space="preserve"> основните функции от изгледа на </w:t>
+      </w:r>
+      <w:r>
+        <w:rPr>
+          <w:rFonts w:cs="Times New Roman"/>
+          <w:color w:val="auto"/>
+          <w:kern w:val="1"/>
+          <w:szCs w:val="24"/>
+          <w:lang w:val="bg-BG" w:eastAsia="en-US"/>
+        </w:rPr>
+        <w:lastRenderedPageBreak/>
+        <w:t xml:space="preserve">поведение се използват, за да се създадат семантично смислени групи като системни компоненти. </w:t>
       </w:r>
     </w:p>
     <w:p>
@@ -20874,18 +20882,18 @@
         </w:numPr>
       </w:pPr>
       <w:r>
+        <w:t>И</w:t>
+      </w:r>
+      <w:r>
+        <w:t>нициализации</w:t>
+      </w:r>
+    </w:p>
+    <w:p>
+      <w:pPr>
+        <w:ind w:firstLine="708"/>
+      </w:pPr>
+      <w:r>
         <w:lastRenderedPageBreak/>
-        <w:t>И</w:t>
-      </w:r>
-      <w:r>
-        <w:t>нициализации</w:t>
-      </w:r>
-    </w:p>
-    <w:p>
-      <w:pPr>
-        <w:ind w:firstLine="708"/>
-      </w:pPr>
-      <w:r>
         <w:t xml:space="preserve">Това ще </w:t>
       </w:r>
       <w:r>
@@ -21671,14 +21679,14 @@
               <w:rPr>
                 <w:b/>
               </w:rPr>
-              <w:t xml:space="preserve">възможност за разширяване с други езици </w:t>
+              <w:t xml:space="preserve">възможност за разширяване с други езици за </w:t>
             </w:r>
             <w:r>
               <w:rPr>
                 <w:b/>
               </w:rPr>
               <w:lastRenderedPageBreak/>
-              <w:t>за програмиране</w:t>
+              <w:t>програмиране</w:t>
             </w:r>
           </w:p>
         </w:tc>
@@ -22729,11 +22737,7 @@
               <w:t>EMF</w:t>
             </w:r>
             <w:r>
-              <w:t xml:space="preserve"> </w:t>
-            </w:r>
-            <w:r>
-              <w:lastRenderedPageBreak/>
-              <w:t>съвместим</w:t>
+              <w:t xml:space="preserve"> съвместим</w:t>
             </w:r>
           </w:p>
         </w:tc>
@@ -22746,7 +22750,6 @@
               <w:jc w:val="center"/>
             </w:pPr>
             <w:r>
-              <w:lastRenderedPageBreak/>
               <w:t>няма</w:t>
             </w:r>
           </w:p>
@@ -43624,6 +43627,7 @@
       <w:bookmarkStart w:id="154" w:name="_Toc397093012"/>
       <w:bookmarkStart w:id="155" w:name="_Toc398547658"/>
       <w:bookmarkStart w:id="156" w:name="_Ref398574944"/>
+      <w:bookmarkStart w:id="157" w:name="_Ref398641486"/>
       <w:r>
         <w:rPr>
           <w:lang w:val="ru-RU"/>
@@ -43645,6 +43649,7 @@
       <w:bookmarkEnd w:id="154"/>
       <w:bookmarkEnd w:id="155"/>
       <w:bookmarkEnd w:id="156"/>
+      <w:bookmarkEnd w:id="157"/>
     </w:p>
     <w:p>
       <w:r>
@@ -43757,11 +43762,11 @@
       <w:pPr>
         <w:pStyle w:val="Heading3"/>
       </w:pPr>
-      <w:bookmarkStart w:id="157" w:name="_Toc398547659"/>
+      <w:bookmarkStart w:id="158" w:name="_Toc398547659"/>
       <w:r>
         <w:t>Инфраструктурни</w:t>
       </w:r>
-      <w:bookmarkEnd w:id="157"/>
+      <w:bookmarkEnd w:id="158"/>
     </w:p>
     <w:p>
       <w:r>
@@ -43841,7 +43846,7 @@
           <w:lang w:eastAsia="en-US"/>
         </w:rPr>
         <w:drawing>
-          <wp:inline distT="0" distB="0" distL="0" distR="0" wp14:anchorId="68E07BAD" wp14:editId="06F57CA9">
+          <wp:inline distT="0" distB="0" distL="0" distR="0" wp14:anchorId="426627EF" wp14:editId="6416E3E6">
             <wp:extent cx="1733660" cy="954488"/>
             <wp:effectExtent l="0" t="0" r="0" b="0"/>
             <wp:docPr id="20" name="Picture 20"/>
@@ -44059,7 +44064,7 @@
           <w:lang w:eastAsia="en-US"/>
         </w:rPr>
         <w:drawing>
-          <wp:inline distT="0" distB="0" distL="0" distR="0" wp14:anchorId="12BC0696" wp14:editId="52555BE4">
+          <wp:inline distT="0" distB="0" distL="0" distR="0" wp14:anchorId="5D31D3DB" wp14:editId="5B996893">
             <wp:extent cx="3720685" cy="2062817"/>
             <wp:effectExtent l="0" t="0" r="0" b="0"/>
             <wp:docPr id="38" name="Picture 38"/>
@@ -44125,11 +44130,11 @@
       <w:pPr>
         <w:pStyle w:val="Heading4"/>
       </w:pPr>
-      <w:bookmarkStart w:id="158" w:name="_Ref398390598"/>
+      <w:bookmarkStart w:id="159" w:name="_Ref398390598"/>
       <w:r>
         <w:t>PackagableElement</w:t>
       </w:r>
-      <w:bookmarkEnd w:id="158"/>
+      <w:bookmarkEnd w:id="159"/>
     </w:p>
     <w:p>
       <w:pPr>
@@ -44211,7 +44216,7 @@
           <w:lang w:eastAsia="en-US"/>
         </w:rPr>
         <w:drawing>
-          <wp:inline distT="0" distB="0" distL="0" distR="0" wp14:anchorId="2FB32AE5" wp14:editId="078170B5">
+          <wp:inline distT="0" distB="0" distL="0" distR="0" wp14:anchorId="274DBE73" wp14:editId="6C8FFC98">
             <wp:extent cx="3116659" cy="1757961"/>
             <wp:effectExtent l="0" t="0" r="7620" b="0"/>
             <wp:docPr id="37" name="Picture 37"/>
@@ -44277,11 +44282,11 @@
       <w:pPr>
         <w:pStyle w:val="Heading4"/>
       </w:pPr>
-      <w:bookmarkStart w:id="159" w:name="_Ref398554849"/>
+      <w:bookmarkStart w:id="160" w:name="_Ref398554849"/>
       <w:r>
         <w:t>InfrastructureFactory</w:t>
       </w:r>
-      <w:bookmarkEnd w:id="159"/>
+      <w:bookmarkEnd w:id="160"/>
     </w:p>
     <w:p>
       <w:pPr>
@@ -44461,7 +44466,7 @@
         </w:rPr>
         <w:lastRenderedPageBreak/>
         <w:drawing>
-          <wp:inline distT="0" distB="0" distL="0" distR="0" wp14:anchorId="0BCD773F" wp14:editId="646454CC">
+          <wp:inline distT="0" distB="0" distL="0" distR="0" wp14:anchorId="6ADA439C" wp14:editId="5260A331">
             <wp:extent cx="4486275" cy="1280095"/>
             <wp:effectExtent l="0" t="0" r="0" b="0"/>
             <wp:docPr id="42" name="Picture 42"/>
@@ -44596,7 +44601,7 @@
           <w:lang w:eastAsia="en-US"/>
         </w:rPr>
         <w:drawing>
-          <wp:inline distT="0" distB="0" distL="0" distR="0" wp14:anchorId="7815F6B0" wp14:editId="7DA5C34E">
+          <wp:inline distT="0" distB="0" distL="0" distR="0" wp14:anchorId="606181D0" wp14:editId="17BE01CD">
             <wp:extent cx="3819525" cy="1254278"/>
             <wp:effectExtent l="0" t="0" r="0" b="3175"/>
             <wp:docPr id="40" name="Picture 40"/>
@@ -44785,7 +44790,7 @@
         </w:rPr>
         <w:lastRenderedPageBreak/>
         <w:drawing>
-          <wp:inline distT="0" distB="0" distL="0" distR="0" wp14:anchorId="5B4293D3" wp14:editId="242DF5AC">
+          <wp:inline distT="0" distB="0" distL="0" distR="0" wp14:anchorId="6F57C4E6" wp14:editId="1529AAF0">
             <wp:extent cx="4733925" cy="3143221"/>
             <wp:effectExtent l="0" t="0" r="0" b="635"/>
             <wp:docPr id="41" name="Picture 41"/>
@@ -44857,14 +44862,14 @@
       <w:pPr>
         <w:pStyle w:val="Heading3"/>
       </w:pPr>
-      <w:bookmarkStart w:id="160" w:name="_Toc398547660"/>
+      <w:bookmarkStart w:id="161" w:name="_Toc398547660"/>
       <w:r>
         <w:t>Софтуерен компонент</w:t>
       </w:r>
-      <w:bookmarkEnd w:id="160"/>
-    </w:p>
-    <w:p>
-      <w:bookmarkStart w:id="161" w:name="_Toc397093013"/>
+      <w:bookmarkEnd w:id="161"/>
+    </w:p>
+    <w:p>
+      <w:bookmarkStart w:id="162" w:name="_Toc397093013"/>
       <w:r>
         <w:t>Следващите подсекции представят елементите от пакет “</w:t>
       </w:r>
@@ -44989,7 +44994,7 @@
           <w:lang w:eastAsia="en-US"/>
         </w:rPr>
         <w:drawing>
-          <wp:inline distT="0" distB="0" distL="0" distR="0" wp14:anchorId="1236902B" wp14:editId="52457C70">
+          <wp:inline distT="0" distB="0" distL="0" distR="0" wp14:anchorId="7A8F6491" wp14:editId="6A121565">
             <wp:extent cx="4526782" cy="1924945"/>
             <wp:effectExtent l="0" t="0" r="7620" b="0"/>
             <wp:docPr id="43" name="Picture 43"/>
@@ -45207,7 +45212,7 @@
           <w:lang w:eastAsia="en-US"/>
         </w:rPr>
         <w:drawing>
-          <wp:inline distT="0" distB="0" distL="0" distR="0" wp14:anchorId="4EC3C514" wp14:editId="476C7BCA">
+          <wp:inline distT="0" distB="0" distL="0" distR="0" wp14:anchorId="52CBB44F" wp14:editId="6BD114C3">
             <wp:extent cx="4767262" cy="1542788"/>
             <wp:effectExtent l="0" t="0" r="0" b="635"/>
             <wp:docPr id="44" name="Picture 44"/>
@@ -45380,7 +45385,7 @@
           <w:lang w:eastAsia="en-US"/>
         </w:rPr>
         <w:drawing>
-          <wp:inline distT="0" distB="0" distL="0" distR="0" wp14:anchorId="27D5C0F6" wp14:editId="4E586945">
+          <wp:inline distT="0" distB="0" distL="0" distR="0" wp14:anchorId="4F16636B" wp14:editId="28F0CCF9">
             <wp:extent cx="3905250" cy="1755623"/>
             <wp:effectExtent l="0" t="0" r="0" b="0"/>
             <wp:docPr id="46" name="Picture 46"/>
@@ -45557,7 +45562,7 @@
         </w:rPr>
         <w:lastRenderedPageBreak/>
         <w:drawing>
-          <wp:inline distT="0" distB="0" distL="0" distR="0" wp14:anchorId="30CB55FB" wp14:editId="03AE56D4">
+          <wp:inline distT="0" distB="0" distL="0" distR="0" wp14:anchorId="38F442C6" wp14:editId="0DB2895D">
             <wp:extent cx="3827856" cy="2007942"/>
             <wp:effectExtent l="0" t="0" r="1270" b="0"/>
             <wp:docPr id="45" name="Picture 45"/>
@@ -45718,7 +45723,7 @@
           <w:lang w:eastAsia="en-US"/>
         </w:rPr>
         <w:drawing>
-          <wp:inline distT="0" distB="0" distL="0" distR="0" wp14:anchorId="5245B1EC" wp14:editId="56C77955">
+          <wp:inline distT="0" distB="0" distL="0" distR="0" wp14:anchorId="154C69B0" wp14:editId="2F7F418E">
             <wp:extent cx="3805238" cy="1791293"/>
             <wp:effectExtent l="0" t="0" r="5080" b="0"/>
             <wp:docPr id="47" name="Picture 47"/>
@@ -45885,7 +45890,7 @@
           <w:lang w:eastAsia="en-US"/>
         </w:rPr>
         <w:drawing>
-          <wp:inline distT="0" distB="0" distL="0" distR="0" wp14:anchorId="3D86A079" wp14:editId="70C71FB1">
+          <wp:inline distT="0" distB="0" distL="0" distR="0" wp14:anchorId="4002BC67" wp14:editId="440290C3">
             <wp:extent cx="3133725" cy="1759652"/>
             <wp:effectExtent l="0" t="0" r="0" b="0"/>
             <wp:docPr id="48" name="Picture 48"/>
@@ -46121,7 +46126,7 @@
           <w:lang w:eastAsia="en-US"/>
         </w:rPr>
         <w:drawing>
-          <wp:inline distT="0" distB="0" distL="0" distR="0" wp14:anchorId="2217AC0F" wp14:editId="01307E84">
+          <wp:inline distT="0" distB="0" distL="0" distR="0" wp14:anchorId="31785E69" wp14:editId="71CAA640">
             <wp:extent cx="4700588" cy="1612892"/>
             <wp:effectExtent l="0" t="0" r="5080" b="6985"/>
             <wp:docPr id="49" name="Picture 49"/>
@@ -46187,7 +46192,7 @@
       <w:pPr>
         <w:pStyle w:val="Heading2"/>
       </w:pPr>
-      <w:bookmarkStart w:id="162" w:name="_Toc398547661"/>
+      <w:bookmarkStart w:id="163" w:name="_Toc398547661"/>
       <w:r>
         <w:rPr>
           <w:lang w:val="ru-RU"/>
@@ -46206,8 +46211,8 @@
         </w:rPr>
         <w:t>по слоеве и модули, с извадки от кода)</w:t>
       </w:r>
-      <w:bookmarkEnd w:id="161"/>
       <w:bookmarkEnd w:id="162"/>
+      <w:bookmarkEnd w:id="163"/>
     </w:p>
     <w:p>
       <w:r>
@@ -46250,13 +46255,13 @@
           <w:b/>
           <w:i/>
         </w:rPr>
+        <w:instrText xml:space="preserve"> \* MERGEFORMAT </w:instrText>
       </w:r>
       <w:r>
         <w:rPr>
           <w:b/>
           <w:i/>
         </w:rPr>
-        <w:instrText xml:space="preserve"> \* MERGEFORMAT </w:instrText>
       </w:r>
       <w:r>
         <w:rPr>
@@ -46314,7 +46319,7 @@
           <w:lang w:eastAsia="en-US"/>
         </w:rPr>
         <w:drawing>
-          <wp:inline distT="0" distB="0" distL="0" distR="0" wp14:anchorId="3C7230DF" wp14:editId="03C9A738">
+          <wp:inline distT="0" distB="0" distL="0" distR="0" wp14:anchorId="0658E9BA" wp14:editId="1C0B3D72">
             <wp:extent cx="2733675" cy="2680178"/>
             <wp:effectExtent l="0" t="0" r="0" b="6350"/>
             <wp:docPr id="29" name="Picture 29"/>
@@ -46390,7 +46395,7 @@
           <w:lang w:eastAsia="en-US"/>
         </w:rPr>
         <w:drawing>
-          <wp:inline distT="0" distB="0" distL="0" distR="0" wp14:anchorId="6A20C3DE" wp14:editId="06070227">
+          <wp:inline distT="0" distB="0" distL="0" distR="0" wp14:anchorId="7640ECB7" wp14:editId="33C6326D">
             <wp:extent cx="3857625" cy="1715291"/>
             <wp:effectExtent l="0" t="0" r="0" b="0"/>
             <wp:docPr id="28" name="Picture 28"/>
@@ -46631,19 +46636,7 @@
         <w:rPr>
           <w:i/>
         </w:rPr>
-        <w:t>4.</w:t>
-      </w:r>
-      <w:r>
-        <w:rPr>
-          <w:i/>
-        </w:rPr>
-        <w:t>2</w:t>
-      </w:r>
-      <w:r>
-        <w:rPr>
-          <w:i/>
-        </w:rPr>
-        <w:t>.1.5</w:t>
+        <w:t>4.2.1.5</w:t>
       </w:r>
       <w:r>
         <w:rPr>
@@ -46676,12 +46669,12 @@
         <w:rPr>
           <w:i/>
         </w:rPr>
-      </w:r>
-      <w:r>
-        <w:rPr>
-          <w:i/>
-        </w:rPr>
         <w:instrText xml:space="preserve"> \* MERGEFORMAT </w:instrText>
+      </w:r>
+      <w:r>
+        <w:rPr>
+          <w:i/>
+        </w:rPr>
       </w:r>
       <w:r>
         <w:rPr>
@@ -46729,7 +46722,7 @@
           <w:lang w:eastAsia="en-US"/>
         </w:rPr>
         <w:drawing>
-          <wp:inline distT="0" distB="0" distL="0" distR="0" wp14:anchorId="55EA583A" wp14:editId="1A477C8B">
+          <wp:inline distT="0" distB="0" distL="0" distR="0" wp14:anchorId="55894282" wp14:editId="0DC956F0">
             <wp:extent cx="4572000" cy="1984906"/>
             <wp:effectExtent l="0" t="0" r="0" b="0"/>
             <wp:docPr id="31" name="Picture 31"/>
@@ -46890,7 +46883,7 @@
           <w:lang w:eastAsia="en-US"/>
         </w:rPr>
         <w:drawing>
-          <wp:inline distT="0" distB="0" distL="0" distR="0" wp14:anchorId="4381A14F" wp14:editId="5F16321B">
+          <wp:inline distT="0" distB="0" distL="0" distR="0" wp14:anchorId="0018E346" wp14:editId="55D39CBD">
             <wp:extent cx="4076700" cy="1749261"/>
             <wp:effectExtent l="0" t="0" r="0" b="3810"/>
             <wp:docPr id="39" name="Picture 39"/>
@@ -46972,7 +46965,7 @@
           <w:lang w:eastAsia="en-US"/>
         </w:rPr>
         <w:drawing>
-          <wp:inline distT="0" distB="0" distL="0" distR="0" wp14:anchorId="718D30EA" wp14:editId="509A6B8E">
+          <wp:inline distT="0" distB="0" distL="0" distR="0" wp14:anchorId="3230F43A" wp14:editId="1B1615F6">
             <wp:extent cx="5274310" cy="4105275"/>
             <wp:effectExtent l="0" t="0" r="2540" b="9525"/>
             <wp:docPr id="50" name="Picture 50"/>
@@ -47190,7 +47183,7 @@
           <w:lang w:eastAsia="en-US"/>
         </w:rPr>
         <w:drawing>
-          <wp:inline distT="0" distB="0" distL="0" distR="0" wp14:anchorId="4F1D0BD0" wp14:editId="285B139D">
+          <wp:inline distT="0" distB="0" distL="0" distR="0" wp14:anchorId="39553D62" wp14:editId="1620A93A">
             <wp:extent cx="2605020" cy="2533650"/>
             <wp:effectExtent l="0" t="0" r="5080" b="0"/>
             <wp:docPr id="7" name="Picture 7"/>
@@ -47265,7 +47258,7 @@
           <w:lang w:eastAsia="en-US"/>
         </w:rPr>
         <w:drawing>
-          <wp:inline distT="0" distB="0" distL="0" distR="0" wp14:anchorId="490C3AD6" wp14:editId="753A048C">
+          <wp:inline distT="0" distB="0" distL="0" distR="0" wp14:anchorId="7E08DAA0" wp14:editId="34B8340C">
             <wp:extent cx="3572189" cy="2672476"/>
             <wp:effectExtent l="0" t="0" r="0" b="0"/>
             <wp:docPr id="27" name="Picture 27"/>
@@ -47469,11 +47462,11 @@
       <w:pPr>
         <w:pStyle w:val="Heading5"/>
       </w:pPr>
-      <w:bookmarkStart w:id="163" w:name="_Ref398575345"/>
+      <w:bookmarkStart w:id="164" w:name="_Ref398575345"/>
       <w:r>
         <w:t>BaseFileParser</w:t>
       </w:r>
-      <w:bookmarkEnd w:id="163"/>
+      <w:bookmarkEnd w:id="164"/>
     </w:p>
     <w:p>
       <w:pPr>
@@ -47509,12 +47502,12 @@
         <w:rPr>
           <w:i/>
         </w:rPr>
-      </w:r>
-      <w:r>
-        <w:rPr>
-          <w:i/>
-        </w:rPr>
         <w:instrText xml:space="preserve"> \* MERGEFORMAT </w:instrText>
+      </w:r>
+      <w:r>
+        <w:rPr>
+          <w:i/>
+        </w:rPr>
       </w:r>
       <w:r>
         <w:rPr>
@@ -47561,7 +47554,7 @@
           <w:lang w:eastAsia="en-US"/>
         </w:rPr>
         <w:drawing>
-          <wp:inline distT="0" distB="0" distL="0" distR="0" wp14:anchorId="06692658" wp14:editId="0AF0AFE0">
+          <wp:inline distT="0" distB="0" distL="0" distR="0" wp14:anchorId="19B17705" wp14:editId="482FB94E">
             <wp:extent cx="5204939" cy="2004646"/>
             <wp:effectExtent l="0" t="0" r="0" b="0"/>
             <wp:docPr id="36" name="Picture 36"/>
@@ -47728,7 +47721,7 @@
           <w:lang w:eastAsia="en-US"/>
         </w:rPr>
         <w:drawing>
-          <wp:inline distT="0" distB="0" distL="0" distR="0" wp14:anchorId="4E97D6CD" wp14:editId="321859AE">
+          <wp:inline distT="0" distB="0" distL="0" distR="0" wp14:anchorId="69E4D1E8" wp14:editId="0A5592B1">
             <wp:extent cx="3981450" cy="1604372"/>
             <wp:effectExtent l="0" t="0" r="0" b="0"/>
             <wp:docPr id="55" name="Picture 55"/>
@@ -47811,7 +47804,7 @@
           <w:lang w:eastAsia="en-US"/>
         </w:rPr>
         <w:drawing>
-          <wp:inline distT="0" distB="0" distL="0" distR="0" wp14:anchorId="6B352E91" wp14:editId="72486004">
+          <wp:inline distT="0" distB="0" distL="0" distR="0" wp14:anchorId="0FE948E0" wp14:editId="039D722D">
             <wp:extent cx="4747486" cy="2981325"/>
             <wp:effectExtent l="0" t="0" r="0" b="0"/>
             <wp:docPr id="54" name="Picture 54"/>
@@ -47870,13 +47863,7 @@
         </w:r>
       </w:fldSimple>
       <w:r>
-        <w:t xml:space="preserve"> (</w:t>
-      </w:r>
-      <w:r>
-        <w:t>последователност на изпълнение на функционалността на Base</w:t>
-      </w:r>
-      <w:r>
-        <w:t>FileParser)</w:t>
+        <w:t xml:space="preserve"> (последователност на изпълнение на функционалността на BaseFileParser)</w:t>
       </w:r>
     </w:p>
     <w:p>
@@ -48062,17 +48049,17 @@
         <w:rPr>
           <w:i/>
         </w:rPr>
-      </w:r>
-      <w:r>
-        <w:rPr>
-          <w:i/>
-        </w:rPr>
         <w:instrText xml:space="preserve"> \* MERGEFORMAT </w:instrText>
       </w:r>
       <w:r>
         <w:rPr>
           <w:i/>
         </w:rPr>
+      </w:r>
+      <w:r>
+        <w:rPr>
+          <w:i/>
+        </w:rPr>
         <w:fldChar w:fldCharType="separate"/>
       </w:r>
       <w:r>
@@ -48106,12 +48093,59 @@
         <w:rPr>
           <w:i/>
         </w:rPr>
-        <w:instrText xml:space="preserve"> REF _Ref397956983 \r \h </w:instrText>
-      </w:r>
-      <w:r>
-        <w:rPr>
-          <w:i/>
-        </w:rPr>
+        <w:instrText xml:space="preserve"> REF _Ref397956983 \r \h  \* MERGEFORMAT </w:instrText>
+      </w:r>
+      <w:r>
+        <w:rPr>
+          <w:i/>
+        </w:rPr>
+      </w:r>
+      <w:r>
+        <w:rPr>
+          <w:i/>
+        </w:rPr>
+        <w:fldChar w:fldCharType="separate"/>
+      </w:r>
+      <w:r>
+        <w:rPr>
+          <w:i/>
+        </w:rPr>
+        <w:t>4.2.1.8</w:t>
+      </w:r>
+      <w:r>
+        <w:rPr>
+          <w:i/>
+        </w:rPr>
+        <w:fldChar w:fldCharType="end"/>
+      </w:r>
+      <w:r>
+        <w:rPr>
+          <w:i/>
+        </w:rPr>
+        <w:t>.</w:t>
+      </w:r>
+    </w:p>
+    <w:p>
+      <w:r>
+        <w:t xml:space="preserve">За повече информация виж </w:t>
+      </w:r>
+      <w:r>
+        <w:rPr>
+          <w:i/>
+        </w:rPr>
+        <w:t>BaseFileParser(</w:t>
+      </w:r>
+      <w:r>
+        <w:rPr>
+          <w:i/>
+        </w:rPr>
+        <w:fldChar w:fldCharType="begin"/>
+      </w:r>
+      <w:r>
+        <w:rPr>
+          <w:i/>
+        </w:rPr>
+        <w:instrText xml:space="preserve"> REF _Ref398575345 \r \h </w:instrText>
       </w:r>
       <w:r>
         <w:rPr>
@@ -48123,13 +48157,18 @@
         <w:rPr>
           <w:i/>
         </w:rPr>
+      </w:r>
+      <w:r>
+        <w:rPr>
+          <w:i/>
+        </w:rPr>
         <w:fldChar w:fldCharType="separate"/>
       </w:r>
       <w:r>
         <w:rPr>
           <w:i/>
         </w:rPr>
-        <w:t>4.2.1.8</w:t>
+        <w:t>5.3.2.1.3</w:t>
       </w:r>
       <w:r>
         <w:rPr>
@@ -48141,68 +48180,8 @@
         <w:rPr>
           <w:i/>
         </w:rPr>
-        <w:t>.</w:t>
-      </w:r>
-    </w:p>
-    <w:p>
-      <w:r>
-        <w:t xml:space="preserve">За повече информация виж </w:t>
-      </w:r>
-      <w:bookmarkStart w:id="164" w:name="_GoBack"/>
-      <w:r>
-        <w:rPr>
-          <w:i/>
-        </w:rPr>
-        <w:t>BaseFileParser(</w:t>
-      </w:r>
-      <w:r>
-        <w:rPr>
-          <w:i/>
-        </w:rPr>
-        <w:fldChar w:fldCharType="begin"/>
-      </w:r>
-      <w:r>
-        <w:rPr>
-          <w:i/>
-        </w:rPr>
-        <w:instrText xml:space="preserve"> REF _Ref398575345 \r \h </w:instrText>
-      </w:r>
-      <w:r>
-        <w:rPr>
-          <w:i/>
-        </w:rPr>
-      </w:r>
-      <w:r>
-        <w:rPr>
-          <w:i/>
-        </w:rPr>
-        <w:instrText xml:space="preserve"> \* MERGEFORMAT </w:instrText>
-      </w:r>
-      <w:r>
-        <w:rPr>
-          <w:i/>
-        </w:rPr>
-        <w:fldChar w:fldCharType="separate"/>
-      </w:r>
-      <w:r>
-        <w:rPr>
-          <w:i/>
-        </w:rPr>
-        <w:t>5.3.2.1.3</w:t>
-      </w:r>
-      <w:r>
-        <w:rPr>
-          <w:i/>
-        </w:rPr>
-        <w:fldChar w:fldCharType="end"/>
-      </w:r>
-      <w:r>
-        <w:rPr>
-          <w:i/>
-        </w:rPr>
         <w:t>)</w:t>
       </w:r>
-      <w:bookmarkEnd w:id="164"/>
     </w:p>
     <w:p>
       <w:pPr>
@@ -48224,7 +48203,7 @@
         </w:rPr>
         <w:lastRenderedPageBreak/>
         <w:drawing>
-          <wp:inline distT="0" distB="0" distL="0" distR="0" wp14:anchorId="118B0A76" wp14:editId="1E1D126F">
+          <wp:inline distT="0" distB="0" distL="0" distR="0" wp14:anchorId="4A31CFAF" wp14:editId="73F95446">
             <wp:extent cx="2683971" cy="2610439"/>
             <wp:effectExtent l="0" t="0" r="2540" b="0"/>
             <wp:docPr id="56" name="Picture 56"/>
@@ -48305,17 +48284,17 @@
         <w:rPr>
           <w:i/>
         </w:rPr>
-      </w:r>
-      <w:r>
-        <w:rPr>
-          <w:i/>
-        </w:rPr>
         <w:instrText xml:space="preserve"> \* MERGEFORMAT </w:instrText>
       </w:r>
       <w:r>
         <w:rPr>
           <w:i/>
         </w:rPr>
+      </w:r>
+      <w:r>
+        <w:rPr>
+          <w:i/>
+        </w:rPr>
         <w:fldChar w:fldCharType="separate"/>
       </w:r>
       <w:r>
@@ -48333,21 +48312,605 @@
     </w:p>
     <w:p>
       <w:pPr>
+        <w:rPr>
+          <w:i/>
+        </w:rPr>
+      </w:pPr>
+    </w:p>
+    <w:p>
+      <w:pPr>
+        <w:pStyle w:val="Heading3"/>
+      </w:pPr>
+      <w:r>
+        <w:t>Слой Сериализатор</w:t>
+      </w:r>
+    </w:p>
+    <w:p>
+      <w:pPr>
+        <w:keepNext/>
+        <w:jc w:val="center"/>
+      </w:pPr>
+      <w:r>
+        <w:drawing>
+          <wp:inline distT="0" distB="0" distL="0" distR="0" wp14:anchorId="3F22EA41" wp14:editId="39819DF3">
+            <wp:extent cx="2286000" cy="2223370"/>
+            <wp:effectExtent l="0" t="0" r="0" b="5715"/>
+            <wp:docPr id="53" name="Picture 53"/>
+            <wp:cNvGraphicFramePr>
+              <a:graphicFrameLocks xmlns:a="http://schemas.openxmlformats.org/drawingml/2006/main" noChangeAspect="1"/>
+            </wp:cNvGraphicFramePr>
+            <a:graphic xmlns:a="http://schemas.openxmlformats.org/drawingml/2006/main">
+              <a:graphicData uri="http://schemas.openxmlformats.org/drawingml/2006/picture">
+                <pic:pic xmlns:pic="http://schemas.openxmlformats.org/drawingml/2006/picture">
+                  <pic:nvPicPr>
+                    <pic:cNvPr id="0" name=""/>
+                    <pic:cNvPicPr/>
+                  </pic:nvPicPr>
+                  <pic:blipFill>
+                    <a:blip r:embed="rId72"/>
+                    <a:stretch>
+                      <a:fillRect/>
+                    </a:stretch>
+                  </pic:blipFill>
+                  <pic:spPr>
+                    <a:xfrm>
+                      <a:off x="0" y="0"/>
+                      <a:ext cx="2287001" cy="2224344"/>
+                    </a:xfrm>
+                    <a:prstGeom prst="rect">
+                      <a:avLst/>
+                    </a:prstGeom>
+                  </pic:spPr>
+                </pic:pic>
+              </a:graphicData>
+            </a:graphic>
+          </wp:inline>
+        </w:drawing>
+      </w:r>
+    </w:p>
+    <w:p>
+      <w:pPr>
+        <w:pStyle w:val="Caption"/>
+        <w:jc w:val="center"/>
+      </w:pPr>
+      <w:r>
+        <w:t xml:space="preserve">Фигура </w:t>
+      </w:r>
+      <w:fldSimple w:instr=" SEQ Фигура \* ARABIC ">
+        <w:r>
+          <w:rPr>
+            <w:noProof/>
+          </w:rPr>
+          <w:t>50</w:t>
+        </w:r>
+      </w:fldSimple>
+      <w:r>
+        <w:t xml:space="preserve"> (слой Сериализатор)</w:t>
+      </w:r>
+    </w:p>
+    <w:p>
+      <w:pPr>
+        <w:pStyle w:val="Heading4"/>
+      </w:pPr>
+      <w:r>
+        <w:t>Пакетна диаграма</w:t>
+      </w:r>
+    </w:p>
+    <w:p>
+      <w:pPr>
+        <w:keepNext/>
+        <w:jc w:val="center"/>
+      </w:pPr>
+      <w:r>
+        <w:rPr>
+          <w:noProof/>
+          <w:lang w:eastAsia="en-US"/>
+        </w:rPr>
+        <w:lastRenderedPageBreak/>
+        <w:drawing>
+          <wp:inline distT="0" distB="0" distL="0" distR="0" wp14:anchorId="3C95410E" wp14:editId="44ED7E64">
+            <wp:extent cx="3767140" cy="2331218"/>
+            <wp:effectExtent l="0" t="0" r="5080" b="0"/>
+            <wp:docPr id="58" name="Picture 58"/>
+            <wp:cNvGraphicFramePr>
+              <a:graphicFrameLocks xmlns:a="http://schemas.openxmlformats.org/drawingml/2006/main" noChangeAspect="1"/>
+            </wp:cNvGraphicFramePr>
+            <a:graphic xmlns:a="http://schemas.openxmlformats.org/drawingml/2006/main">
+              <a:graphicData uri="http://schemas.openxmlformats.org/drawingml/2006/picture">
+                <pic:pic xmlns:pic="http://schemas.openxmlformats.org/drawingml/2006/picture">
+                  <pic:nvPicPr>
+                    <pic:cNvPr id="0" name="modelconverterpackdiag.png"/>
+                    <pic:cNvPicPr/>
+                  </pic:nvPicPr>
+                  <pic:blipFill>
+                    <a:blip r:embed="rId73">
+                      <a:extLst>
+                        <a:ext uri="{28A0092B-C50C-407E-A947-70E740481C1C}">
+                          <a14:useLocalDpi xmlns:a14="http://schemas.microsoft.com/office/drawing/2010/main" val="0"/>
+                        </a:ext>
+                      </a:extLst>
+                    </a:blip>
+                    <a:stretch>
+                      <a:fillRect/>
+                    </a:stretch>
+                  </pic:blipFill>
+                  <pic:spPr>
+                    <a:xfrm>
+                      <a:off x="0" y="0"/>
+                      <a:ext cx="3771049" cy="2333637"/>
+                    </a:xfrm>
+                    <a:prstGeom prst="rect">
+                      <a:avLst/>
+                    </a:prstGeom>
+                  </pic:spPr>
+                </pic:pic>
+              </a:graphicData>
+            </a:graphic>
+          </wp:inline>
+        </w:drawing>
+      </w:r>
+    </w:p>
+    <w:p>
+      <w:pPr>
+        <w:pStyle w:val="Caption"/>
+        <w:jc w:val="center"/>
+      </w:pPr>
+      <w:r>
+        <w:t xml:space="preserve">Фигура </w:t>
+      </w:r>
+      <w:fldSimple w:instr=" SEQ Фигура \* ARABIC ">
+        <w:r>
+          <w:rPr>
+            <w:noProof/>
+          </w:rPr>
+          <w:t>51</w:t>
+        </w:r>
+      </w:fldSimple>
+      <w:r>
+        <w:t xml:space="preserve"> (съдържаниен на пакет ModelConverter)</w:t>
+      </w:r>
+    </w:p>
+    <w:p>
+      <w:r>
+        <w:t xml:space="preserve">Пакета </w:t>
+      </w:r>
+      <w:r>
+        <w:rPr>
+          <w:i/>
+        </w:rPr>
+        <w:t>ModelConverter</w:t>
+      </w:r>
+      <w:r>
+        <w:t xml:space="preserve"> представя слоя </w:t>
+      </w:r>
+      <w:r>
+        <w:rPr>
+          <w:i/>
+        </w:rPr>
+        <w:t>Сериализатор</w:t>
+      </w:r>
+      <w:r>
+        <w:rPr>
+          <w:i/>
+        </w:rPr>
+        <w:t>.</w:t>
+      </w:r>
+      <w:r>
+        <w:t xml:space="preserve"> Мястото му в цялата система може да се види на </w:t>
+      </w:r>
+      <w:r>
+        <w:rPr>
+          <w:i/>
+        </w:rPr>
+        <w:fldChar w:fldCharType="begin"/>
+      </w:r>
+      <w:r>
+        <w:rPr>
+          <w:i/>
+        </w:rPr>
+        <w:instrText xml:space="preserve"> REF _Ref398551728 \h </w:instrText>
+      </w:r>
+      <w:r>
+        <w:rPr>
+          <w:i/>
+        </w:rPr>
+        <w:instrText xml:space="preserve"> \* MERGEFORMAT </w:instrText>
+      </w:r>
+      <w:r>
+        <w:rPr>
+          <w:i/>
+        </w:rPr>
+      </w:r>
+      <w:r>
+        <w:rPr>
+          <w:i/>
+        </w:rPr>
+        <w:fldChar w:fldCharType="separate"/>
+      </w:r>
+      <w:r>
+        <w:rPr>
+          <w:i/>
+        </w:rPr>
+        <w:t xml:space="preserve">Фигура </w:t>
+      </w:r>
+      <w:r>
+        <w:rPr>
+          <w:i/>
+          <w:noProof/>
+        </w:rPr>
+        <w:t>25</w:t>
+      </w:r>
+      <w:r>
+        <w:rPr>
+          <w:i/>
+        </w:rPr>
+        <w:fldChar w:fldCharType="end"/>
+      </w:r>
+      <w:r>
+        <w:rPr>
+          <w:i/>
+        </w:rPr>
+        <w:t>.</w:t>
+      </w:r>
+    </w:p>
+    <w:p>
+      <w:r>
+        <w:t>Съдържа:</w:t>
+      </w:r>
+    </w:p>
+    <w:p>
+      <w:pPr>
+        <w:pStyle w:val="Heading5"/>
+      </w:pPr>
+      <w:r>
+        <w:t>XMIConverter</w:t>
+      </w:r>
+    </w:p>
+    <w:p>
+      <w:r>
+        <w:t>Клас отговорен за конвертирането на архитектурното хранилище на системата към UML модел съхранен в XMI формат.</w:t>
+      </w:r>
+      <w:r>
+        <w:t xml:space="preserve"> Имплементира изискване </w:t>
+      </w:r>
+      <w:r>
+        <w:rPr>
+          <w:i/>
+        </w:rPr>
+        <w:fldChar w:fldCharType="begin"/>
+      </w:r>
+      <w:r>
+        <w:rPr>
+          <w:i/>
+        </w:rPr>
+        <w:instrText xml:space="preserve"> REF _Ref398212142 \r \h </w:instrText>
+      </w:r>
+      <w:r>
+        <w:rPr>
+          <w:i/>
+        </w:rPr>
+      </w:r>
+      <w:r>
+        <w:rPr>
+          <w:i/>
+        </w:rPr>
+        <w:instrText xml:space="preserve"> \* MERGEFORMAT </w:instrText>
+      </w:r>
+      <w:r>
+        <w:rPr>
+          <w:i/>
+        </w:rPr>
+        <w:fldChar w:fldCharType="separate"/>
+      </w:r>
+      <w:r>
+        <w:rPr>
+          <w:i/>
+        </w:rPr>
+        <w:t>4.2.1.9</w:t>
+      </w:r>
+      <w:r>
+        <w:rPr>
+          <w:i/>
+        </w:rPr>
+        <w:fldChar w:fldCharType="end"/>
+      </w:r>
+    </w:p>
+    <w:p>
+      <w:pPr>
+        <w:pStyle w:val="Heading6"/>
+      </w:pPr>
+      <w:r>
+        <w:t>Клас диаграма</w:t>
+      </w:r>
+    </w:p>
+    <w:p>
+      <w:pPr>
+        <w:pStyle w:val="BodyText"/>
+        <w:keepNext/>
+        <w:jc w:val="center"/>
+      </w:pPr>
+      <w:r>
+        <w:rPr>
+          <w:noProof/>
+          <w:lang w:eastAsia="en-US"/>
+        </w:rPr>
+        <w:drawing>
+          <wp:inline distT="0" distB="0" distL="0" distR="0" wp14:anchorId="6616A708" wp14:editId="0E12BC8B">
+            <wp:extent cx="5274310" cy="3651885"/>
+            <wp:effectExtent l="0" t="0" r="2540" b="5715"/>
+            <wp:docPr id="59" name="Picture 59"/>
+            <wp:cNvGraphicFramePr>
+              <a:graphicFrameLocks xmlns:a="http://schemas.openxmlformats.org/drawingml/2006/main" noChangeAspect="1"/>
+            </wp:cNvGraphicFramePr>
+            <a:graphic xmlns:a="http://schemas.openxmlformats.org/drawingml/2006/main">
+              <a:graphicData uri="http://schemas.openxmlformats.org/drawingml/2006/picture">
+                <pic:pic xmlns:pic="http://schemas.openxmlformats.org/drawingml/2006/picture">
+                  <pic:nvPicPr>
+                    <pic:cNvPr id="0" name="xmiconverterclassdiag.png"/>
+                    <pic:cNvPicPr/>
+                  </pic:nvPicPr>
+                  <pic:blipFill>
+                    <a:blip r:embed="rId74">
+                      <a:extLst>
+                        <a:ext uri="{28A0092B-C50C-407E-A947-70E740481C1C}">
+                          <a14:useLocalDpi xmlns:a14="http://schemas.microsoft.com/office/drawing/2010/main" val="0"/>
+                        </a:ext>
+                      </a:extLst>
+                    </a:blip>
+                    <a:stretch>
+                      <a:fillRect/>
+                    </a:stretch>
+                  </pic:blipFill>
+                  <pic:spPr>
+                    <a:xfrm>
+                      <a:off x="0" y="0"/>
+                      <a:ext cx="5274310" cy="3651885"/>
+                    </a:xfrm>
+                    <a:prstGeom prst="rect">
+                      <a:avLst/>
+                    </a:prstGeom>
+                  </pic:spPr>
+                </pic:pic>
+              </a:graphicData>
+            </a:graphic>
+          </wp:inline>
+        </w:drawing>
+      </w:r>
+    </w:p>
+    <w:p>
+      <w:pPr>
+        <w:pStyle w:val="Caption"/>
+        <w:jc w:val="center"/>
+      </w:pPr>
+      <w:r>
+        <w:t xml:space="preserve">Фигура </w:t>
+      </w:r>
+      <w:fldSimple w:instr=" SEQ Фигура \* ARABIC ">
+        <w:r>
+          <w:rPr>
+            <w:noProof/>
+          </w:rPr>
+          <w:t>52</w:t>
+        </w:r>
+      </w:fldSimple>
+      <w:r>
+        <w:t xml:space="preserve"> (клас диаграма на XMIConverter)</w:t>
+      </w:r>
+    </w:p>
+    <w:p>
+      <w:pPr>
+        <w:pStyle w:val="Heading6"/>
+      </w:pPr>
+      <w:r>
+        <w:lastRenderedPageBreak/>
+        <w:t>Изпълнение</w:t>
+      </w:r>
+    </w:p>
+    <w:p>
+      <w:pPr>
+        <w:pStyle w:val="BodyText"/>
+        <w:keepNext/>
+        <w:jc w:val="center"/>
+      </w:pPr>
+      <w:r>
+        <w:rPr>
+          <w:noProof/>
+          <w:lang w:eastAsia="en-US"/>
+        </w:rPr>
+        <w:drawing>
+          <wp:inline distT="0" distB="0" distL="0" distR="0" wp14:anchorId="7FD7E3C7" wp14:editId="184A4DD8">
+            <wp:extent cx="3168877" cy="2377993"/>
+            <wp:effectExtent l="0" t="0" r="0" b="3810"/>
+            <wp:docPr id="60" name="Picture 60"/>
+            <wp:cNvGraphicFramePr>
+              <a:graphicFrameLocks xmlns:a="http://schemas.openxmlformats.org/drawingml/2006/main" noChangeAspect="1"/>
+            </wp:cNvGraphicFramePr>
+            <a:graphic xmlns:a="http://schemas.openxmlformats.org/drawingml/2006/main">
+              <a:graphicData uri="http://schemas.openxmlformats.org/drawingml/2006/picture">
+                <pic:pic xmlns:pic="http://schemas.openxmlformats.org/drawingml/2006/picture">
+                  <pic:nvPicPr>
+                    <pic:cNvPr id="0" name="xmiconverterrundiag.png"/>
+                    <pic:cNvPicPr/>
+                  </pic:nvPicPr>
+                  <pic:blipFill>
+                    <a:blip r:embed="rId75">
+                      <a:extLst>
+                        <a:ext uri="{28A0092B-C50C-407E-A947-70E740481C1C}">
+                          <a14:useLocalDpi xmlns:a14="http://schemas.microsoft.com/office/drawing/2010/main" val="0"/>
+                        </a:ext>
+                      </a:extLst>
+                    </a:blip>
+                    <a:stretch>
+                      <a:fillRect/>
+                    </a:stretch>
+                  </pic:blipFill>
+                  <pic:spPr>
+                    <a:xfrm>
+                      <a:off x="0" y="0"/>
+                      <a:ext cx="3171252" cy="2379775"/>
+                    </a:xfrm>
+                    <a:prstGeom prst="rect">
+                      <a:avLst/>
+                    </a:prstGeom>
+                  </pic:spPr>
+                </pic:pic>
+              </a:graphicData>
+            </a:graphic>
+          </wp:inline>
+        </w:drawing>
+      </w:r>
+    </w:p>
+    <w:p>
+      <w:pPr>
+        <w:pStyle w:val="Caption"/>
+        <w:jc w:val="center"/>
+      </w:pPr>
+      <w:r>
+        <w:t xml:space="preserve">Фигура </w:t>
+      </w:r>
+      <w:fldSimple w:instr=" SEQ Фигура \* ARABIC ">
+        <w:r>
+          <w:rPr>
+            <w:noProof/>
+          </w:rPr>
+          <w:t>53</w:t>
+        </w:r>
+      </w:fldSimple>
+      <w:r>
+        <w:t xml:space="preserve"> (</w:t>
+      </w:r>
+      <w:r>
+        <w:t>последователност на изпълнение на функционалността на</w:t>
+      </w:r>
+      <w:r>
+        <w:t xml:space="preserve"> XMIConverter)</w:t>
+      </w:r>
+    </w:p>
+    <w:p>
+      <w:r>
+        <w:t xml:space="preserve">По заявка на </w:t>
+      </w:r>
+      <w:r>
+        <w:rPr>
+          <w:i/>
+        </w:rPr>
+        <w:t>потребителя</w:t>
+      </w:r>
+      <w:r>
+        <w:t xml:space="preserve">: </w:t>
+      </w:r>
+      <w:r>
+        <w:rPr>
+          <w:i/>
+        </w:rPr>
+        <w:t>convert(…)</w:t>
+      </w:r>
+      <w:r>
+        <w:t xml:space="preserve"> със аргументи </w:t>
+      </w:r>
+      <w:r>
+        <w:rPr>
+          <w:i/>
+        </w:rPr>
+        <w:t xml:space="preserve">входен </w:t>
+      </w:r>
+      <w:r>
+        <w:rPr>
+          <w:i/>
+        </w:rPr>
+        <w:t>модел</w:t>
+      </w:r>
+      <w:r>
+        <w:t xml:space="preserve"> отговарящ на мета-модела на системата (</w:t>
+      </w:r>
+      <w:r>
+        <w:rPr>
+          <w:i/>
+        </w:rPr>
+        <w:fldChar w:fldCharType="begin"/>
+      </w:r>
+      <w:r>
+        <w:rPr>
+          <w:i/>
+        </w:rPr>
+        <w:instrText xml:space="preserve"> REF _Ref398641486 \r \h </w:instrText>
+      </w:r>
+      <w:r>
+        <w:rPr>
+          <w:i/>
+        </w:rPr>
+      </w:r>
+      <w:r>
+        <w:rPr>
+          <w:i/>
+        </w:rPr>
+        <w:instrText xml:space="preserve"> \* MERGEFORMAT </w:instrText>
+      </w:r>
+      <w:r>
+        <w:rPr>
+          <w:i/>
+        </w:rPr>
+        <w:fldChar w:fldCharType="separate"/>
+      </w:r>
+      <w:r>
+        <w:rPr>
+          <w:i/>
+        </w:rPr>
+        <w:t>5.2</w:t>
+      </w:r>
+      <w:r>
+        <w:rPr>
+          <w:i/>
+        </w:rPr>
+        <w:fldChar w:fldCharType="end"/>
+      </w:r>
+      <w:r>
+        <w:t xml:space="preserve">) и </w:t>
+      </w:r>
+      <w:r>
+        <w:rPr>
+          <w:i/>
+        </w:rPr>
+        <w:t>изходен XMI модел</w:t>
+      </w:r>
+      <w:r>
+        <w:t xml:space="preserve">, </w:t>
+      </w:r>
+      <w:r>
+        <w:t xml:space="preserve">обхождаме елементите на входния модел и ги конвертираме в съответстващ </w:t>
+      </w:r>
+      <w:r>
+        <w:rPr>
+          <w:i/>
+        </w:rPr>
+        <w:t>XMI модел</w:t>
+      </w:r>
+      <w:r>
+        <w:rPr>
+          <w:i/>
+        </w:rPr>
+        <w:t>.</w:t>
+      </w:r>
+      <w:bookmarkStart w:id="165" w:name="_GoBack"/>
+      <w:bookmarkEnd w:id="165"/>
+    </w:p>
+    <w:p>
+      <w:pPr>
         <w:pStyle w:val="Heading2"/>
         <w:rPr>
           <w:lang w:val="ru-RU"/>
         </w:rPr>
       </w:pPr>
-      <w:bookmarkStart w:id="165" w:name="_Toc397093014"/>
-      <w:bookmarkStart w:id="166" w:name="_Toc398547662"/>
+      <w:bookmarkStart w:id="166" w:name="_Toc397093014"/>
+      <w:bookmarkStart w:id="167" w:name="_Toc398547662"/>
       <w:r>
         <w:rPr>
           <w:lang w:val="ru-RU"/>
         </w:rPr>
         <w:t>Потребителски интерфейс (опционално)</w:t>
       </w:r>
-      <w:bookmarkEnd w:id="165"/>
       <w:bookmarkEnd w:id="166"/>
+      <w:bookmarkEnd w:id="167"/>
     </w:p>
     <w:p>
       <w:pPr>
@@ -48356,16 +48919,16 @@
           <w:lang w:val="ru-RU"/>
         </w:rPr>
       </w:pPr>
-      <w:bookmarkStart w:id="167" w:name="_Toc397093015"/>
-      <w:bookmarkStart w:id="168" w:name="_Toc398547663"/>
+      <w:bookmarkStart w:id="168" w:name="_Toc397093015"/>
+      <w:bookmarkStart w:id="169" w:name="_Toc398547663"/>
       <w:r>
         <w:rPr>
           <w:lang w:val="ru-RU"/>
         </w:rPr>
         <w:t>Ресурсни и спомагателни модули (опционално)</w:t>
       </w:r>
-      <w:bookmarkEnd w:id="167"/>
       <w:bookmarkEnd w:id="168"/>
+      <w:bookmarkEnd w:id="169"/>
     </w:p>
     <w:p>
       <w:pPr>
@@ -48378,8 +48941,8 @@
       <w:pPr>
         <w:pStyle w:val="Heading1"/>
       </w:pPr>
-      <w:bookmarkStart w:id="169" w:name="_Toc397093016"/>
-      <w:bookmarkStart w:id="170" w:name="_Toc398547664"/>
+      <w:bookmarkStart w:id="170" w:name="_Toc397093016"/>
+      <w:bookmarkStart w:id="171" w:name="_Toc398547664"/>
       <w:r>
         <w:lastRenderedPageBreak/>
         <w:t>Реализация, т</w:t>
@@ -48399,8 +48962,8 @@
         </w:rPr>
         <w:t>и (евентуално) внедряване</w:t>
       </w:r>
-      <w:bookmarkEnd w:id="169"/>
       <w:bookmarkEnd w:id="170"/>
+      <w:bookmarkEnd w:id="171"/>
       <w:r>
         <w:t xml:space="preserve"> </w:t>
       </w:r>
@@ -48450,16 +49013,16 @@
           <w:lang w:val="ru-RU"/>
         </w:rPr>
       </w:pPr>
-      <w:bookmarkStart w:id="171" w:name="_Toc397093017"/>
-      <w:bookmarkStart w:id="172" w:name="_Toc398547665"/>
+      <w:bookmarkStart w:id="172" w:name="_Toc397093017"/>
+      <w:bookmarkStart w:id="173" w:name="_Toc398547665"/>
       <w:r>
         <w:rPr>
           <w:lang w:val="ru-RU"/>
         </w:rPr>
         <w:t>Реализация на модулите</w:t>
       </w:r>
-      <w:bookmarkEnd w:id="171"/>
       <w:bookmarkEnd w:id="172"/>
+      <w:bookmarkEnd w:id="173"/>
     </w:p>
     <w:p>
       <w:pPr>
@@ -48468,16 +49031,16 @@
           <w:lang w:val="ru-RU"/>
         </w:rPr>
       </w:pPr>
-      <w:bookmarkStart w:id="173" w:name="_Toc397093018"/>
-      <w:bookmarkStart w:id="174" w:name="_Toc398547666"/>
+      <w:bookmarkStart w:id="174" w:name="_Toc397093018"/>
+      <w:bookmarkStart w:id="175" w:name="_Toc398547666"/>
       <w:r>
         <w:rPr>
           <w:lang w:val="ru-RU"/>
         </w:rPr>
         <w:t>Системна интеграция (опционално)</w:t>
       </w:r>
-      <w:bookmarkEnd w:id="173"/>
       <w:bookmarkEnd w:id="174"/>
+      <w:bookmarkEnd w:id="175"/>
     </w:p>
     <w:p>
       <w:pPr>
@@ -48486,16 +49049,16 @@
           <w:lang w:val="ru-RU"/>
         </w:rPr>
       </w:pPr>
-      <w:bookmarkStart w:id="175" w:name="_Toc397093019"/>
-      <w:bookmarkStart w:id="176" w:name="_Toc398547667"/>
+      <w:bookmarkStart w:id="176" w:name="_Toc397093019"/>
+      <w:bookmarkStart w:id="177" w:name="_Toc398547667"/>
       <w:r>
         <w:rPr>
           <w:lang w:val="ru-RU"/>
         </w:rPr>
         <w:t>Планиране на тестването - тестови сценарии, процедури, ...</w:t>
       </w:r>
-      <w:bookmarkEnd w:id="175"/>
       <w:bookmarkEnd w:id="176"/>
+      <w:bookmarkEnd w:id="177"/>
     </w:p>
     <w:p>
       <w:pPr>
@@ -48504,16 +49067,16 @@
           <w:lang w:val="ru-RU"/>
         </w:rPr>
       </w:pPr>
-      <w:bookmarkStart w:id="177" w:name="_Toc397093020"/>
-      <w:bookmarkStart w:id="178" w:name="_Toc398547668"/>
+      <w:bookmarkStart w:id="178" w:name="_Toc397093020"/>
+      <w:bookmarkStart w:id="179" w:name="_Toc398547668"/>
       <w:r>
         <w:rPr>
           <w:lang w:val="ru-RU"/>
         </w:rPr>
         <w:t>Модулно и системно тестване</w:t>
       </w:r>
-      <w:bookmarkEnd w:id="177"/>
       <w:bookmarkEnd w:id="178"/>
+      <w:bookmarkEnd w:id="179"/>
     </w:p>
     <w:p>
       <w:pPr>
@@ -48522,16 +49085,16 @@
           <w:lang w:val="ru-RU"/>
         </w:rPr>
       </w:pPr>
-      <w:bookmarkStart w:id="179" w:name="_Toc397093021"/>
-      <w:bookmarkStart w:id="180" w:name="_Toc398547669"/>
+      <w:bookmarkStart w:id="180" w:name="_Toc397093021"/>
+      <w:bookmarkStart w:id="181" w:name="_Toc398547669"/>
       <w:r>
         <w:rPr>
           <w:lang w:val="ru-RU"/>
         </w:rPr>
         <w:t>Анализ на резултатите от тестването и начин на отразяването им</w:t>
       </w:r>
-      <w:bookmarkEnd w:id="179"/>
       <w:bookmarkEnd w:id="180"/>
+      <w:bookmarkEnd w:id="181"/>
     </w:p>
     <w:p>
       <w:pPr>
@@ -48540,8 +49103,8 @@
           <w:lang w:val="ru-RU"/>
         </w:rPr>
       </w:pPr>
-      <w:bookmarkStart w:id="181" w:name="_Toc397093022"/>
-      <w:bookmarkStart w:id="182" w:name="_Toc398547670"/>
+      <w:bookmarkStart w:id="182" w:name="_Toc397093022"/>
+      <w:bookmarkStart w:id="183" w:name="_Toc398547670"/>
       <w:r>
         <w:rPr>
           <w:lang w:val="ru-RU"/>
@@ -48572,8 +49135,8 @@
         </w:rPr>
         <w:t>инсталиране, условия, използване, ...)</w:t>
       </w:r>
-      <w:bookmarkEnd w:id="181"/>
       <w:bookmarkEnd w:id="182"/>
+      <w:bookmarkEnd w:id="183"/>
     </w:p>
     <w:p>
       <w:pPr>
@@ -48586,14 +49149,14 @@
       <w:pPr>
         <w:pStyle w:val="Heading1"/>
       </w:pPr>
-      <w:bookmarkStart w:id="183" w:name="_Toc397093023"/>
-      <w:bookmarkStart w:id="184" w:name="_Toc398547671"/>
+      <w:bookmarkStart w:id="184" w:name="_Toc397093023"/>
+      <w:bookmarkStart w:id="185" w:name="_Toc398547671"/>
       <w:r>
         <w:lastRenderedPageBreak/>
         <w:t>Заключение</w:t>
       </w:r>
-      <w:bookmarkEnd w:id="183"/>
       <w:bookmarkEnd w:id="184"/>
+      <w:bookmarkEnd w:id="185"/>
     </w:p>
     <w:p>
       <w:pPr>
@@ -48615,16 +49178,16 @@
           <w:lang w:val="ru-RU"/>
         </w:rPr>
       </w:pPr>
-      <w:bookmarkStart w:id="185" w:name="_Toc397093024"/>
-      <w:bookmarkStart w:id="186" w:name="_Toc398547672"/>
+      <w:bookmarkStart w:id="186" w:name="_Toc397093024"/>
+      <w:bookmarkStart w:id="187" w:name="_Toc398547672"/>
       <w:r>
         <w:rPr>
           <w:lang w:val="ru-RU"/>
         </w:rPr>
         <w:t>Обобщение на изпълнението на началните цели</w:t>
       </w:r>
-      <w:bookmarkEnd w:id="185"/>
       <w:bookmarkEnd w:id="186"/>
+      <w:bookmarkEnd w:id="187"/>
     </w:p>
     <w:p>
       <w:pPr>
@@ -48633,8 +49196,8 @@
           <w:lang w:val="ru-RU"/>
         </w:rPr>
       </w:pPr>
-      <w:bookmarkStart w:id="187" w:name="_Toc397093025"/>
-      <w:bookmarkStart w:id="188" w:name="_Toc398547673"/>
+      <w:bookmarkStart w:id="188" w:name="_Toc397093025"/>
+      <w:bookmarkStart w:id="189" w:name="_Toc398547673"/>
       <w:r>
         <w:rPr>
           <w:lang w:val="ru-RU"/>
@@ -48647,8 +49210,8 @@
         </w:rPr>
         <w:t>ъдещо развитие и усъвършенстване</w:t>
       </w:r>
-      <w:bookmarkEnd w:id="187"/>
       <w:bookmarkEnd w:id="188"/>
+      <w:bookmarkEnd w:id="189"/>
     </w:p>
     <w:p>
       <w:pPr>
@@ -48670,7 +49233,7 @@
       <w:pPr>
         <w:pStyle w:val="Heading1"/>
       </w:pPr>
-      <w:bookmarkStart w:id="189" w:name="_Toc398547674"/>
+      <w:bookmarkStart w:id="190" w:name="_Toc398547674"/>
       <w:r>
         <w:rPr>
           <w:lang w:val="ru-RU"/>
@@ -48678,7 +49241,7 @@
         <w:lastRenderedPageBreak/>
         <w:t>Използвана литература</w:t>
       </w:r>
-      <w:bookmarkEnd w:id="189"/>
+      <w:bookmarkEnd w:id="190"/>
       <w:r>
         <w:rPr>
           <w:lang w:val="ru-RU"/>
@@ -48726,7 +49289,7 @@
         </w:rPr>
         <w:t xml:space="preserve"> - </w:t>
       </w:r>
-      <w:hyperlink r:id="rId72" w:history="1">
+      <w:hyperlink r:id="rId76" w:history="1">
         <w:r>
           <w:rPr>
             <w:rStyle w:val="Hyperlink"/>
@@ -48913,7 +49476,7 @@
               </w:rPr>
               <w:t>(</w:t>
             </w:r>
-            <w:hyperlink r:id="rId73" w:history="1">
+            <w:hyperlink r:id="rId77" w:history="1">
               <w:r>
                 <w:rPr>
                   <w:rFonts w:ascii="Cambria" w:hAnsi="WenQuanYi Micro Hei" w:cs="Times New Roman"/>
@@ -49033,7 +49596,7 @@
               </w:rPr>
               <w:t>(</w:t>
             </w:r>
-            <w:hyperlink r:id="rId74" w:history="1">
+            <w:hyperlink r:id="rId78" w:history="1">
               <w:r>
                 <w:rPr>
                   <w:rFonts w:ascii="Cambria" w:hAnsi="WenQuanYi Micro Hei" w:cs="Times New Roman"/>
@@ -49516,7 +50079,7 @@
               </w:rPr>
               <w:t>(</w:t>
             </w:r>
-            <w:hyperlink r:id="rId75" w:history="1">
+            <w:hyperlink r:id="rId79" w:history="1">
               <w:r>
                 <w:rPr>
                   <w:rFonts w:ascii="Cambria" w:hAnsi="WenQuanYi Micro Hei" w:cs="Times New Roman"/>
@@ -49636,7 +50199,7 @@
               </w:rPr>
               <w:t>(</w:t>
             </w:r>
-            <w:hyperlink r:id="rId76" w:history="1">
+            <w:hyperlink r:id="rId80" w:history="1">
               <w:r>
                 <w:rPr>
                   <w:rFonts w:ascii="Cambria" w:hAnsi="WenQuanYi Micro Hei" w:cs="Times New Roman"/>
@@ -49800,7 +50363,7 @@
               </w:rPr>
               <w:t>(</w:t>
             </w:r>
-            <w:hyperlink r:id="rId77" w:history="1">
+            <w:hyperlink r:id="rId81" w:history="1">
               <w:r>
                 <w:rPr>
                   <w:rFonts w:ascii="Cambria" w:hAnsi="WenQuanYi Micro Hei" w:cs="Times New Roman"/>
@@ -49920,7 +50483,7 @@
               </w:rPr>
               <w:t>(</w:t>
             </w:r>
-            <w:hyperlink r:id="rId78" w:history="1">
+            <w:hyperlink r:id="rId82" w:history="1">
               <w:r>
                 <w:rPr>
                   <w:rFonts w:ascii="Cambria" w:hAnsi="WenQuanYi Micro Hei" w:cs="Times New Roman"/>
@@ -50095,7 +50658,6 @@
                 <w:szCs w:val="24"/>
                 <w:lang w:eastAsia="en-US"/>
               </w:rPr>
-              <w:lastRenderedPageBreak/>
               <w:t>R10</w:t>
             </w:r>
           </w:p>
@@ -50192,6 +50754,7 @@
                 <w:szCs w:val="24"/>
                 <w:lang w:eastAsia="en-US"/>
               </w:rPr>
+              <w:lastRenderedPageBreak/>
               <w:t>R11</w:t>
             </w:r>
           </w:p>
@@ -50266,7 +50829,7 @@
               </w:rPr>
               <w:t>(</w:t>
             </w:r>
-            <w:hyperlink r:id="rId79" w:history="1">
+            <w:hyperlink r:id="rId83" w:history="1">
               <w:r>
                 <w:rPr>
                   <w:rStyle w:val="Hyperlink"/>
@@ -50419,7 +50982,7 @@
               </w:rPr>
               <w:t>(</w:t>
             </w:r>
-            <w:hyperlink r:id="rId80" w:history="1">
+            <w:hyperlink r:id="rId84" w:history="1">
               <w:r>
                 <w:rPr>
                   <w:rStyle w:val="Hyperlink"/>
@@ -50583,7 +51146,7 @@
               </w:rPr>
               <w:t>(</w:t>
             </w:r>
-            <w:hyperlink r:id="rId81" w:history="1">
+            <w:hyperlink r:id="rId85" w:history="1">
               <w:r>
                 <w:rPr>
                   <w:rStyle w:val="Hyperlink"/>
@@ -50659,26 +51222,26 @@
       <w:pPr>
         <w:pStyle w:val="Heading2"/>
       </w:pPr>
-      <w:bookmarkStart w:id="190" w:name="_Toc398547675"/>
+      <w:bookmarkStart w:id="191" w:name="_Toc398547675"/>
       <w:r>
         <w:rPr>
           <w:lang w:val="ru-RU"/>
         </w:rPr>
         <w:t>Приложения</w:t>
       </w:r>
-      <w:bookmarkEnd w:id="190"/>
+      <w:bookmarkEnd w:id="191"/>
     </w:p>
     <w:p>
       <w:pPr>
         <w:pStyle w:val="Appendix"/>
         <w:jc w:val="left"/>
       </w:pPr>
-      <w:bookmarkStart w:id="191" w:name="_Toc398547676"/>
-      <w:bookmarkStart w:id="192" w:name="_Ref397353344"/>
+      <w:bookmarkStart w:id="192" w:name="_Toc398547676"/>
+      <w:bookmarkStart w:id="193" w:name="_Ref397353344"/>
       <w:r>
         <w:t>Терминологичен речник</w:t>
       </w:r>
-      <w:bookmarkEnd w:id="191"/>
+      <w:bookmarkEnd w:id="192"/>
       <w:r>
         <w:t xml:space="preserve"> </w:t>
       </w:r>
@@ -50695,7 +51258,7 @@
         </w:rPr>
         <w:t>(опционално) (1-2стр.)</w:t>
       </w:r>
-      <w:bookmarkEnd w:id="192"/>
+      <w:bookmarkEnd w:id="193"/>
     </w:p>
     <w:tbl>
       <w:tblPr>
@@ -51226,7 +51789,7 @@
               </w:rPr>
               <w:t>Интернационален консорциум с идеална цел, чиито предмет на дейност е стандартизиране на компютърната индустрия (</w:t>
             </w:r>
-            <w:hyperlink r:id="rId82" w:history="1">
+            <w:hyperlink r:id="rId86" w:history="1">
               <w:r>
                 <w:rPr>
                   <w:rStyle w:val="Hyperlink"/>
@@ -51285,7 +51848,7 @@
               <w:rPr>
                 <w:rFonts w:cs="Times New Roman"/>
               </w:rPr>
-              <w:t xml:space="preserve">Спецификация на OMG </w:t>
+              <w:t xml:space="preserve"> Спецификация на OMG </w:t>
             </w:r>
             <w:r>
               <w:rPr>
@@ -51294,7 +51857,7 @@
               </w:rPr>
               <w:t>(</w:t>
             </w:r>
-            <w:hyperlink r:id="rId83" w:history="1">
+            <w:hyperlink r:id="rId87" w:history="1">
               <w:r>
                 <w:rPr>
                   <w:rStyle w:val="Hyperlink"/>
@@ -51357,7 +51920,7 @@
               </w:rPr>
               <w:t>Mоделно разработена архитектура (</w:t>
             </w:r>
-            <w:hyperlink r:id="rId84" w:history="1">
+            <w:hyperlink r:id="rId88" w:history="1">
               <w:r>
                 <w:rPr>
                   <w:rStyle w:val="Hyperlink"/>
@@ -51465,7 +52028,7 @@
               </w:rPr>
               <w:t>Стандарт за моделно движена разработа. Meta-Object Facility (</w:t>
             </w:r>
-            <w:hyperlink r:id="rId85" w:history="1">
+            <w:hyperlink r:id="rId89" w:history="1">
               <w:r>
                 <w:rPr>
                   <w:rStyle w:val="Hyperlink"/>
@@ -51501,7 +52064,6 @@
               <w:rPr>
                 <w:rFonts w:cs="Times New Roman"/>
               </w:rPr>
-              <w:lastRenderedPageBreak/>
               <w:t>XMI</w:t>
             </w:r>
           </w:p>
@@ -51587,9 +52149,10 @@
                 <w:rFonts w:cs="Times New Roman"/>
                 <w:sz w:val="18"/>
               </w:rPr>
+              <w:lastRenderedPageBreak/>
               <w:t>(</w:t>
             </w:r>
-            <w:hyperlink r:id="rId86" w:history="1">
+            <w:hyperlink r:id="rId90" w:history="1">
               <w:r>
                 <w:rPr>
                   <w:rStyle w:val="Hyperlink"/>
@@ -51627,6 +52190,7 @@
               <w:rPr>
                 <w:rFonts w:cs="Times New Roman"/>
               </w:rPr>
+              <w:lastRenderedPageBreak/>
               <w:t>GPL</w:t>
             </w:r>
           </w:p>
@@ -51673,7 +52237,7 @@
               </w:rPr>
               <w:t>(</w:t>
             </w:r>
-            <w:hyperlink r:id="rId87" w:history="1">
+            <w:hyperlink r:id="rId91" w:history="1">
               <w:r>
                 <w:rPr>
                   <w:rStyle w:val="Hyperlink"/>
@@ -51834,7 +52398,7 @@
               </w:rPr>
               <w:t>(</w:t>
             </w:r>
-            <w:hyperlink r:id="rId88" w:history="1">
+            <w:hyperlink r:id="rId92" w:history="1">
               <w:r>
                 <w:rPr>
                   <w:rStyle w:val="Hyperlink"/>
@@ -51904,7 +52468,7 @@
               </w:rPr>
               <w:t>(</w:t>
             </w:r>
-            <w:hyperlink r:id="rId89" w:history="1">
+            <w:hyperlink r:id="rId93" w:history="1">
               <w:r>
                 <w:rPr>
                   <w:rStyle w:val="Hyperlink"/>
@@ -51986,7 +52550,7 @@
               </w:rPr>
               <w:t>(</w:t>
             </w:r>
-            <w:hyperlink r:id="rId90" w:history="1">
+            <w:hyperlink r:id="rId94" w:history="1">
               <w:r>
                 <w:rPr>
                   <w:rStyle w:val="Hyperlink"/>
@@ -52056,7 +52620,7 @@
               </w:rPr>
               <w:t>(</w:t>
             </w:r>
-            <w:hyperlink r:id="rId91" w:history="1">
+            <w:hyperlink r:id="rId95" w:history="1">
               <w:r>
                 <w:rPr>
                   <w:rStyle w:val="Hyperlink"/>
@@ -52126,7 +52690,7 @@
               </w:rPr>
               <w:t>(</w:t>
             </w:r>
-            <w:hyperlink r:id="rId92" w:history="1">
+            <w:hyperlink r:id="rId96" w:history="1">
               <w:r>
                 <w:rPr>
                   <w:rStyle w:val="Hyperlink"/>
@@ -52196,7 +52760,7 @@
               </w:rPr>
               <w:t>(</w:t>
             </w:r>
-            <w:hyperlink r:id="rId93" w:history="1">
+            <w:hyperlink r:id="rId97" w:history="1">
               <w:r>
                 <w:rPr>
                   <w:rStyle w:val="Hyperlink"/>
@@ -52221,8 +52785,8 @@
       <w:pPr>
         <w:pStyle w:val="Appendix"/>
       </w:pPr>
-      <w:bookmarkStart w:id="193" w:name="_Ref398392808"/>
-      <w:bookmarkStart w:id="194" w:name="_Toc398547677"/>
+      <w:bookmarkStart w:id="194" w:name="_Ref398392808"/>
+      <w:bookmarkStart w:id="195" w:name="_Toc398547677"/>
       <w:r>
         <w:rPr>
           <w:lang w:val="en-US"/>
@@ -52235,8 +52799,8 @@
         </w:rPr>
         <w:t xml:space="preserve"> документи</w:t>
       </w:r>
-      <w:bookmarkEnd w:id="193"/>
       <w:bookmarkEnd w:id="194"/>
+      <w:bookmarkEnd w:id="195"/>
     </w:p>
     <w:tbl>
       <w:tblPr>
@@ -52403,7 +52967,7 @@
                 <w:rFonts w:cs="Times New Roman"/>
               </w:rPr>
             </w:pPr>
-            <w:hyperlink r:id="rId94" w:history="1">
+            <w:hyperlink r:id="rId98" w:history="1">
               <w:r>
                 <w:rPr>
                   <w:rStyle w:val="Hyperlink"/>
@@ -52477,7 +53041,7 @@
                 <w:rFonts w:cs="Times New Roman"/>
               </w:rPr>
             </w:pPr>
-            <w:hyperlink r:id="rId95" w:history="1">
+            <w:hyperlink r:id="rId99" w:history="1">
               <w:r>
                 <w:rPr>
                   <w:rStyle w:val="Hyperlink"/>
@@ -52534,16 +53098,16 @@
       <w:pPr>
         <w:pStyle w:val="Appendix"/>
       </w:pPr>
-      <w:bookmarkStart w:id="195" w:name="_Ref397354012"/>
-      <w:bookmarkStart w:id="196" w:name="_Toc398547678"/>
+      <w:bookmarkStart w:id="196" w:name="_Ref397354012"/>
+      <w:bookmarkStart w:id="197" w:name="_Toc398547678"/>
       <w:r>
         <w:rPr>
           <w:lang w:val="en-US"/>
         </w:rPr>
         <w:t>Степен на изразителност на езиците за програмиране</w:t>
       </w:r>
-      <w:bookmarkEnd w:id="195"/>
       <w:bookmarkEnd w:id="196"/>
+      <w:bookmarkEnd w:id="197"/>
     </w:p>
     <w:p>
       <w:pPr>
@@ -52557,7 +53121,7 @@
         </w:rPr>
         <w:lastRenderedPageBreak/>
         <w:drawing>
-          <wp:inline distT="0" distB="0" distL="0" distR="0" wp14:anchorId="6C05233F" wp14:editId="1C26289E">
+          <wp:inline distT="0" distB="0" distL="0" distR="0" wp14:anchorId="297561D0" wp14:editId="1736373D">
             <wp:extent cx="5274310" cy="1789096"/>
             <wp:effectExtent l="0" t="0" r="2540" b="1905"/>
             <wp:docPr id="2" name="Picture 2"/>
@@ -52572,7 +53136,7 @@
                     <pic:cNvPicPr/>
                   </pic:nvPicPr>
                   <pic:blipFill>
-                    <a:blip r:embed="rId96"/>
+                    <a:blip r:embed="rId100"/>
                     <a:stretch>
                       <a:fillRect/>
                     </a:stretch>
@@ -52606,7 +53170,7 @@
           <w:rPr>
             <w:noProof/>
           </w:rPr>
-          <w:t>50</w:t>
+          <w:t>54</w:t>
         </w:r>
       </w:fldSimple>
       <w:r>
@@ -52650,13 +53214,13 @@
       <w:pPr>
         <w:pStyle w:val="Appendix"/>
       </w:pPr>
-      <w:bookmarkStart w:id="197" w:name="_Ref397362172"/>
-      <w:bookmarkStart w:id="198" w:name="_Toc398547679"/>
+      <w:bookmarkStart w:id="198" w:name="_Ref397362172"/>
+      <w:bookmarkStart w:id="199" w:name="_Toc398547679"/>
       <w:r>
         <w:t>“Ръчно” написан код генератор</w:t>
       </w:r>
-      <w:bookmarkEnd w:id="197"/>
       <w:bookmarkEnd w:id="198"/>
+      <w:bookmarkEnd w:id="199"/>
     </w:p>
     <w:p>
       <w:r>
@@ -52736,16 +53300,16 @@
       <w:pPr>
         <w:pStyle w:val="Appendix"/>
       </w:pPr>
-      <w:bookmarkStart w:id="199" w:name="_Ref398133555"/>
-      <w:bookmarkStart w:id="200" w:name="_Toc398547680"/>
+      <w:bookmarkStart w:id="200" w:name="_Ref398133555"/>
+      <w:bookmarkStart w:id="201" w:name="_Toc398547680"/>
       <w:r>
         <w:rPr>
           <w:lang w:val="en-US"/>
         </w:rPr>
         <w:t>Шаблони за генериране на базов код</w:t>
       </w:r>
-      <w:bookmarkEnd w:id="199"/>
       <w:bookmarkEnd w:id="200"/>
+      <w:bookmarkEnd w:id="201"/>
     </w:p>
     <w:p>
       <w:pPr>
@@ -55424,8 +55988,8 @@
       <w:pPr>
         <w:pStyle w:val="Appendix"/>
       </w:pPr>
-      <w:bookmarkStart w:id="201" w:name="_Ref398215538"/>
-      <w:bookmarkStart w:id="202" w:name="_Toc398547681"/>
+      <w:bookmarkStart w:id="202" w:name="_Ref398215538"/>
+      <w:bookmarkStart w:id="203" w:name="_Toc398547681"/>
       <w:r>
         <w:rPr>
           <w:lang w:val="en-US"/>
@@ -55439,8 +56003,8 @@
         </w:rPr>
         <w:t>работни процеси</w:t>
       </w:r>
-      <w:bookmarkEnd w:id="201"/>
       <w:bookmarkEnd w:id="202"/>
+      <w:bookmarkEnd w:id="203"/>
     </w:p>
     <w:p>
       <w:pPr>
@@ -55453,7 +56017,7 @@
           <w:lang w:eastAsia="en-US"/>
         </w:rPr>
         <w:drawing>
-          <wp:inline distT="0" distB="0" distL="0" distR="0" wp14:anchorId="7EF0EB45" wp14:editId="7B7EA6E8">
+          <wp:inline distT="0" distB="0" distL="0" distR="0" wp14:anchorId="15F1EE5D" wp14:editId="7D521908">
             <wp:extent cx="3877294" cy="3382872"/>
             <wp:effectExtent l="0" t="0" r="9525" b="8255"/>
             <wp:docPr id="26" name="Picture 26"/>
@@ -55468,7 +56032,7 @@
                     <pic:cNvPicPr/>
                   </pic:nvPicPr>
                   <pic:blipFill>
-                    <a:blip r:embed="rId97"/>
+                    <a:blip r:embed="rId101"/>
                     <a:stretch>
                       <a:fillRect/>
                     </a:stretch>
@@ -55502,7 +56066,7 @@
           <w:rPr>
             <w:noProof/>
           </w:rPr>
-          <w:t>51</w:t>
+          <w:t>55</w:t>
         </w:r>
       </w:fldSimple>
       <w:r>
@@ -55529,8 +56093,8 @@
       <w:pPr>
         <w:pStyle w:val="Appendix"/>
       </w:pPr>
-      <w:bookmarkStart w:id="203" w:name="_Ref398218703"/>
-      <w:bookmarkStart w:id="204" w:name="_Toc398547682"/>
+      <w:bookmarkStart w:id="204" w:name="_Ref398218703"/>
+      <w:bookmarkStart w:id="205" w:name="_Toc398547682"/>
       <w:r>
         <w:rPr>
           <w:lang w:val="en-US"/>
@@ -55538,8 +56102,8 @@
         <w:lastRenderedPageBreak/>
         <w:t>Карта на работните процеси</w:t>
       </w:r>
-      <w:bookmarkEnd w:id="203"/>
       <w:bookmarkEnd w:id="204"/>
+      <w:bookmarkEnd w:id="205"/>
     </w:p>
     <w:p>
       <w:pPr>
@@ -55552,7 +56116,7 @@
           <w:lang w:eastAsia="en-US"/>
         </w:rPr>
         <w:drawing>
-          <wp:inline distT="0" distB="0" distL="0" distR="0" wp14:anchorId="44D60166" wp14:editId="61008E47">
+          <wp:inline distT="0" distB="0" distL="0" distR="0" wp14:anchorId="51975166" wp14:editId="351A9BE2">
             <wp:extent cx="5783283" cy="4058184"/>
             <wp:effectExtent l="0" t="0" r="8255" b="0"/>
             <wp:docPr id="33" name="Picture 33"/>
@@ -55567,7 +56131,7 @@
                     <pic:cNvPicPr/>
                   </pic:nvPicPr>
                   <pic:blipFill>
-                    <a:blip r:embed="rId98"/>
+                    <a:blip r:embed="rId102"/>
                     <a:stretch>
                       <a:fillRect/>
                     </a:stretch>
@@ -55601,7 +56165,7 @@
           <w:rPr>
             <w:noProof/>
           </w:rPr>
-          <w:t>52</w:t>
+          <w:t>56</w:t>
         </w:r>
       </w:fldSimple>
       <w:r>
@@ -56241,7 +56805,7 @@
         </w:rPr>
         <w:t xml:space="preserve"> - </w:t>
       </w:r>
-      <w:hyperlink r:id="rId99" w:history="1">
+      <w:hyperlink r:id="rId103" w:history="1">
         <w:r>
           <w:rPr>
             <w:lang w:val="ru-RU"/>
@@ -62267,7 +62831,7 @@
 </file>
 
 <file path=customXml/itemProps1.xml><?xml version="1.0" encoding="utf-8"?>
-<ds:datastoreItem xmlns:ds="http://schemas.openxmlformats.org/officeDocument/2006/customXml" ds:itemID="{77CB1B66-9C87-46DF-BA0F-00E5022929F3}">
+<ds:datastoreItem xmlns:ds="http://schemas.openxmlformats.org/officeDocument/2006/customXml" ds:itemID="{5BB2EC7E-E94F-487A-99E2-8A6AB5CDF073}">
   <ds:schemaRefs>
     <ds:schemaRef ds:uri="http://schemas.openxmlformats.org/officeDocument/2006/bibliography"/>
   </ds:schemaRefs>

</xml_diff>

<commit_message>
#12 Modified script BU2Eclipse.py for command line argument processing
</commit_message>
<xml_diff>
--- a/ArchExtractor/Documents/Thesis.docx
+++ b/ArchExtractor/Documents/Thesis.docx
@@ -48,7 +48,7 @@
                 <v:shape id="_x0000_i1025" type="#_x0000_t75" style="width:66.85pt;height:80.9pt" o:ole="" fillcolor="window">
                   <v:imagedata r:id="rId9" o:title=""/>
                 </v:shape>
-                <o:OLEObject Type="Embed" ProgID="Word.Picture.8" ShapeID="_x0000_i1025" DrawAspect="Content" ObjectID="_1473857537" r:id="rId10"/>
+                <o:OLEObject Type="Embed" ProgID="Word.Picture.8" ShapeID="_x0000_i1025" DrawAspect="Content" ObjectID="_1473862306" r:id="rId10"/>
               </w:object>
             </w:r>
           </w:p>
@@ -134,7 +134,7 @@
                 <v:shape id="_x0000_i1026" type="#_x0000_t75" style="width:59.85pt;height:63.6pt" o:ole="">
                   <v:imagedata r:id="rId11" o:title=""/>
                 </v:shape>
-                <o:OLEObject Type="Embed" ProgID="PBrush" ShapeID="_x0000_i1026" DrawAspect="Content" ObjectID="_1473857538" r:id="rId12"/>
+                <o:OLEObject Type="Embed" ProgID="PBrush" ShapeID="_x0000_i1026" DrawAspect="Content" ObjectID="_1473862307" r:id="rId12"/>
               </w:object>
             </w:r>
           </w:p>
@@ -583,7 +583,7 @@
         </w:rPr>
         <w:fldChar w:fldCharType="separate"/>
       </w:r>
-      <w:hyperlink w:anchor="_Toc399850098" w:history="1">
+      <w:hyperlink w:anchor="_Toc400118216" w:history="1">
         <w:r>
           <w:rPr>
             <w:rStyle w:val="Hyperlink"/>
@@ -633,7 +633,7 @@
           <w:rPr>
             <w:webHidden/>
           </w:rPr>
-          <w:instrText xml:space="preserve"> PAGEREF _Toc399850098 \h </w:instrText>
+          <w:instrText xml:space="preserve"> PAGEREF _Toc400118216 \h </w:instrText>
         </w:r>
         <w:r>
           <w:rPr>
@@ -677,7 +677,7 @@
           <w:lang w:eastAsia="en-US"/>
         </w:rPr>
       </w:pPr>
-      <w:hyperlink w:anchor="_Toc399850099" w:history="1">
+      <w:hyperlink w:anchor="_Toc400118217" w:history="1">
         <w:r>
           <w:rPr>
             <w:rStyle w:val="Hyperlink"/>
@@ -732,7 +732,7 @@
             <w:noProof/>
             <w:webHidden/>
           </w:rPr>
-          <w:instrText xml:space="preserve"> PAGEREF _Toc399850099 \h </w:instrText>
+          <w:instrText xml:space="preserve"> PAGEREF _Toc400118217 \h </w:instrText>
         </w:r>
         <w:r>
           <w:rPr>
@@ -780,7 +780,7 @@
           <w:lang w:eastAsia="en-US"/>
         </w:rPr>
       </w:pPr>
-      <w:hyperlink w:anchor="_Toc399850100" w:history="1">
+      <w:hyperlink w:anchor="_Toc400118218" w:history="1">
         <w:r>
           <w:rPr>
             <w:rStyle w:val="Hyperlink"/>
@@ -835,7 +835,7 @@
             <w:noProof/>
             <w:webHidden/>
           </w:rPr>
-          <w:instrText xml:space="preserve"> PAGEREF _Toc399850100 \h </w:instrText>
+          <w:instrText xml:space="preserve"> PAGEREF _Toc400118218 \h </w:instrText>
         </w:r>
         <w:r>
           <w:rPr>
@@ -883,7 +883,7 @@
           <w:lang w:eastAsia="en-US"/>
         </w:rPr>
       </w:pPr>
-      <w:hyperlink w:anchor="_Toc399850101" w:history="1">
+      <w:hyperlink w:anchor="_Toc400118219" w:history="1">
         <w:r>
           <w:rPr>
             <w:rStyle w:val="Hyperlink"/>
@@ -937,7 +937,7 @@
             <w:noProof/>
             <w:webHidden/>
           </w:rPr>
-          <w:instrText xml:space="preserve"> PAGEREF _Toc399850101 \h </w:instrText>
+          <w:instrText xml:space="preserve"> PAGEREF _Toc400118219 \h </w:instrText>
         </w:r>
         <w:r>
           <w:rPr>
@@ -986,7 +986,7 @@
           <w:lang w:eastAsia="en-US"/>
         </w:rPr>
       </w:pPr>
-      <w:hyperlink w:anchor="_Toc399850102" w:history="1">
+      <w:hyperlink w:anchor="_Toc400118220" w:history="1">
         <w:r>
           <w:rPr>
             <w:rStyle w:val="Hyperlink"/>
@@ -1033,7 +1033,7 @@
             <w:noProof/>
             <w:webHidden/>
           </w:rPr>
-          <w:instrText xml:space="preserve"> PAGEREF _Toc399850102 \h </w:instrText>
+          <w:instrText xml:space="preserve"> PAGEREF _Toc400118220 \h </w:instrText>
         </w:r>
         <w:r>
           <w:rPr>
@@ -1082,7 +1082,7 @@
           <w:lang w:eastAsia="en-US"/>
         </w:rPr>
       </w:pPr>
-      <w:hyperlink w:anchor="_Toc399850103" w:history="1">
+      <w:hyperlink w:anchor="_Toc400118221" w:history="1">
         <w:r>
           <w:rPr>
             <w:rStyle w:val="Hyperlink"/>
@@ -1129,7 +1129,7 @@
             <w:noProof/>
             <w:webHidden/>
           </w:rPr>
-          <w:instrText xml:space="preserve"> PAGEREF _Toc399850103 \h </w:instrText>
+          <w:instrText xml:space="preserve"> PAGEREF _Toc400118221 \h </w:instrText>
         </w:r>
         <w:r>
           <w:rPr>
@@ -1178,7 +1178,7 @@
           <w:lang w:eastAsia="en-US"/>
         </w:rPr>
       </w:pPr>
-      <w:hyperlink w:anchor="_Toc399850104" w:history="1">
+      <w:hyperlink w:anchor="_Toc400118222" w:history="1">
         <w:r>
           <w:rPr>
             <w:rStyle w:val="Hyperlink"/>
@@ -1225,7 +1225,7 @@
             <w:noProof/>
             <w:webHidden/>
           </w:rPr>
-          <w:instrText xml:space="preserve"> PAGEREF _Toc399850104 \h </w:instrText>
+          <w:instrText xml:space="preserve"> PAGEREF _Toc400118222 \h </w:instrText>
         </w:r>
         <w:r>
           <w:rPr>
@@ -1273,7 +1273,7 @@
           <w:lang w:eastAsia="en-US"/>
         </w:rPr>
       </w:pPr>
-      <w:hyperlink w:anchor="_Toc399850105" w:history="1">
+      <w:hyperlink w:anchor="_Toc400118223" w:history="1">
         <w:r>
           <w:rPr>
             <w:rStyle w:val="Hyperlink"/>
@@ -1319,7 +1319,7 @@
             <w:noProof/>
             <w:webHidden/>
           </w:rPr>
-          <w:instrText xml:space="preserve"> PAGEREF _Toc399850105 \h </w:instrText>
+          <w:instrText xml:space="preserve"> PAGEREF _Toc400118223 \h </w:instrText>
         </w:r>
         <w:r>
           <w:rPr>
@@ -1364,7 +1364,7 @@
           <w:lang w:eastAsia="en-US"/>
         </w:rPr>
       </w:pPr>
-      <w:hyperlink w:anchor="_Toc399850106" w:history="1">
+      <w:hyperlink w:anchor="_Toc400118224" w:history="1">
         <w:r>
           <w:rPr>
             <w:rStyle w:val="Hyperlink"/>
@@ -1406,7 +1406,7 @@
           <w:rPr>
             <w:webHidden/>
           </w:rPr>
-          <w:instrText xml:space="preserve"> PAGEREF _Toc399850106 \h </w:instrText>
+          <w:instrText xml:space="preserve"> PAGEREF _Toc400118224 \h </w:instrText>
         </w:r>
         <w:r>
           <w:rPr>
@@ -1450,7 +1450,7 @@
           <w:lang w:eastAsia="en-US"/>
         </w:rPr>
       </w:pPr>
-      <w:hyperlink w:anchor="_Toc399850107" w:history="1">
+      <w:hyperlink w:anchor="_Toc400118225" w:history="1">
         <w:r>
           <w:rPr>
             <w:rStyle w:val="Hyperlink"/>
@@ -1496,7 +1496,7 @@
             <w:noProof/>
             <w:webHidden/>
           </w:rPr>
-          <w:instrText xml:space="preserve"> PAGEREF _Toc399850107 \h </w:instrText>
+          <w:instrText xml:space="preserve"> PAGEREF _Toc400118225 \h </w:instrText>
         </w:r>
         <w:r>
           <w:rPr>
@@ -1545,7 +1545,7 @@
           <w:lang w:eastAsia="en-US"/>
         </w:rPr>
       </w:pPr>
-      <w:hyperlink w:anchor="_Toc399850108" w:history="1">
+      <w:hyperlink w:anchor="_Toc400118226" w:history="1">
         <w:r>
           <w:rPr>
             <w:rStyle w:val="Hyperlink"/>
@@ -1592,7 +1592,7 @@
             <w:noProof/>
             <w:webHidden/>
           </w:rPr>
-          <w:instrText xml:space="preserve"> PAGEREF _Toc399850108 \h </w:instrText>
+          <w:instrText xml:space="preserve"> PAGEREF _Toc400118226 \h </w:instrText>
         </w:r>
         <w:r>
           <w:rPr>
@@ -1641,7 +1641,7 @@
           <w:lang w:eastAsia="en-US"/>
         </w:rPr>
       </w:pPr>
-      <w:hyperlink w:anchor="_Toc399850109" w:history="1">
+      <w:hyperlink w:anchor="_Toc400118227" w:history="1">
         <w:r>
           <w:rPr>
             <w:rStyle w:val="Hyperlink"/>
@@ -1688,7 +1688,7 @@
             <w:noProof/>
             <w:webHidden/>
           </w:rPr>
-          <w:instrText xml:space="preserve"> PAGEREF _Toc399850109 \h </w:instrText>
+          <w:instrText xml:space="preserve"> PAGEREF _Toc400118227 \h </w:instrText>
         </w:r>
         <w:r>
           <w:rPr>
@@ -1736,7 +1736,7 @@
           <w:lang w:eastAsia="en-US"/>
         </w:rPr>
       </w:pPr>
-      <w:hyperlink w:anchor="_Toc399850110" w:history="1">
+      <w:hyperlink w:anchor="_Toc400118228" w:history="1">
         <w:r>
           <w:rPr>
             <w:rStyle w:val="Hyperlink"/>
@@ -1783,7 +1783,7 @@
             <w:noProof/>
             <w:webHidden/>
           </w:rPr>
-          <w:instrText xml:space="preserve"> PAGEREF _Toc399850110 \h </w:instrText>
+          <w:instrText xml:space="preserve"> PAGEREF _Toc400118228 \h </w:instrText>
         </w:r>
         <w:r>
           <w:rPr>
@@ -1832,7 +1832,7 @@
           <w:lang w:eastAsia="en-US"/>
         </w:rPr>
       </w:pPr>
-      <w:hyperlink w:anchor="_Toc399850111" w:history="1">
+      <w:hyperlink w:anchor="_Toc400118229" w:history="1">
         <w:r>
           <w:rPr>
             <w:rStyle w:val="Hyperlink"/>
@@ -1879,7 +1879,7 @@
             <w:noProof/>
             <w:webHidden/>
           </w:rPr>
-          <w:instrText xml:space="preserve"> PAGEREF _Toc399850111 \h </w:instrText>
+          <w:instrText xml:space="preserve"> PAGEREF _Toc400118229 \h </w:instrText>
         </w:r>
         <w:r>
           <w:rPr>
@@ -1928,7 +1928,7 @@
           <w:lang w:eastAsia="en-US"/>
         </w:rPr>
       </w:pPr>
-      <w:hyperlink w:anchor="_Toc399850112" w:history="1">
+      <w:hyperlink w:anchor="_Toc400118230" w:history="1">
         <w:r>
           <w:rPr>
             <w:rStyle w:val="Hyperlink"/>
@@ -1975,7 +1975,7 @@
             <w:noProof/>
             <w:webHidden/>
           </w:rPr>
-          <w:instrText xml:space="preserve"> PAGEREF _Toc399850112 \h </w:instrText>
+          <w:instrText xml:space="preserve"> PAGEREF _Toc400118230 \h </w:instrText>
         </w:r>
         <w:r>
           <w:rPr>
@@ -2023,7 +2023,7 @@
           <w:lang w:eastAsia="en-US"/>
         </w:rPr>
       </w:pPr>
-      <w:hyperlink w:anchor="_Toc399850113" w:history="1">
+      <w:hyperlink w:anchor="_Toc400118231" w:history="1">
         <w:r>
           <w:rPr>
             <w:rStyle w:val="Hyperlink"/>
@@ -2070,7 +2070,7 @@
             <w:noProof/>
             <w:webHidden/>
           </w:rPr>
-          <w:instrText xml:space="preserve"> PAGEREF _Toc399850113 \h </w:instrText>
+          <w:instrText xml:space="preserve"> PAGEREF _Toc400118231 \h </w:instrText>
         </w:r>
         <w:r>
           <w:rPr>
@@ -2119,7 +2119,7 @@
           <w:lang w:eastAsia="en-US"/>
         </w:rPr>
       </w:pPr>
-      <w:hyperlink w:anchor="_Toc399850114" w:history="1">
+      <w:hyperlink w:anchor="_Toc400118232" w:history="1">
         <w:r>
           <w:rPr>
             <w:rStyle w:val="Hyperlink"/>
@@ -2166,7 +2166,7 @@
             <w:noProof/>
             <w:webHidden/>
           </w:rPr>
-          <w:instrText xml:space="preserve"> PAGEREF _Toc399850114 \h </w:instrText>
+          <w:instrText xml:space="preserve"> PAGEREF _Toc400118232 \h </w:instrText>
         </w:r>
         <w:r>
           <w:rPr>
@@ -2215,7 +2215,7 @@
           <w:lang w:eastAsia="en-US"/>
         </w:rPr>
       </w:pPr>
-      <w:hyperlink w:anchor="_Toc399850115" w:history="1">
+      <w:hyperlink w:anchor="_Toc400118233" w:history="1">
         <w:r>
           <w:rPr>
             <w:rStyle w:val="Hyperlink"/>
@@ -2278,7 +2278,7 @@
             <w:noProof/>
             <w:webHidden/>
           </w:rPr>
-          <w:instrText xml:space="preserve"> PAGEREF _Toc399850115 \h </w:instrText>
+          <w:instrText xml:space="preserve"> PAGEREF _Toc400118233 \h </w:instrText>
         </w:r>
         <w:r>
           <w:rPr>
@@ -2326,7 +2326,7 @@
           <w:lang w:eastAsia="en-US"/>
         </w:rPr>
       </w:pPr>
-      <w:hyperlink w:anchor="_Toc399850116" w:history="1">
+      <w:hyperlink w:anchor="_Toc400118234" w:history="1">
         <w:r>
           <w:rPr>
             <w:rStyle w:val="Hyperlink"/>
@@ -2373,7 +2373,7 @@
             <w:noProof/>
             <w:webHidden/>
           </w:rPr>
-          <w:instrText xml:space="preserve"> PAGEREF _Toc399850116 \h </w:instrText>
+          <w:instrText xml:space="preserve"> PAGEREF _Toc400118234 \h </w:instrText>
         </w:r>
         <w:r>
           <w:rPr>
@@ -2422,7 +2422,7 @@
           <w:lang w:eastAsia="en-US"/>
         </w:rPr>
       </w:pPr>
-      <w:hyperlink w:anchor="_Toc399850117" w:history="1">
+      <w:hyperlink w:anchor="_Toc400118235" w:history="1">
         <w:r>
           <w:rPr>
             <w:rStyle w:val="Hyperlink"/>
@@ -2469,7 +2469,7 @@
             <w:noProof/>
             <w:webHidden/>
           </w:rPr>
-          <w:instrText xml:space="preserve"> PAGEREF _Toc399850117 \h </w:instrText>
+          <w:instrText xml:space="preserve"> PAGEREF _Toc400118235 \h </w:instrText>
         </w:r>
         <w:r>
           <w:rPr>
@@ -2518,7 +2518,7 @@
           <w:lang w:eastAsia="en-US"/>
         </w:rPr>
       </w:pPr>
-      <w:hyperlink w:anchor="_Toc399850118" w:history="1">
+      <w:hyperlink w:anchor="_Toc400118236" w:history="1">
         <w:r>
           <w:rPr>
             <w:rStyle w:val="Hyperlink"/>
@@ -2567,7 +2567,7 @@
             <w:noProof/>
             <w:webHidden/>
           </w:rPr>
-          <w:instrText xml:space="preserve"> PAGEREF _Toc399850118 \h </w:instrText>
+          <w:instrText xml:space="preserve"> PAGEREF _Toc400118236 \h </w:instrText>
         </w:r>
         <w:r>
           <w:rPr>
@@ -2615,7 +2615,7 @@
           <w:lang w:eastAsia="en-US"/>
         </w:rPr>
       </w:pPr>
-      <w:hyperlink w:anchor="_Toc399850119" w:history="1">
+      <w:hyperlink w:anchor="_Toc400118237" w:history="1">
         <w:r>
           <w:rPr>
             <w:rStyle w:val="Hyperlink"/>
@@ -2662,7 +2662,7 @@
             <w:noProof/>
             <w:webHidden/>
           </w:rPr>
-          <w:instrText xml:space="preserve"> PAGEREF _Toc399850119 \h </w:instrText>
+          <w:instrText xml:space="preserve"> PAGEREF _Toc400118237 \h </w:instrText>
         </w:r>
         <w:r>
           <w:rPr>
@@ -2707,7 +2707,7 @@
           <w:lang w:eastAsia="en-US"/>
         </w:rPr>
       </w:pPr>
-      <w:hyperlink w:anchor="_Toc399850120" w:history="1">
+      <w:hyperlink w:anchor="_Toc400118238" w:history="1">
         <w:r>
           <w:rPr>
             <w:rStyle w:val="Hyperlink"/>
@@ -2749,7 +2749,7 @@
           <w:rPr>
             <w:webHidden/>
           </w:rPr>
-          <w:instrText xml:space="preserve"> PAGEREF _Toc399850120 \h </w:instrText>
+          <w:instrText xml:space="preserve"> PAGEREF _Toc400118238 \h </w:instrText>
         </w:r>
         <w:r>
           <w:rPr>
@@ -2793,7 +2793,7 @@
           <w:lang w:eastAsia="en-US"/>
         </w:rPr>
       </w:pPr>
-      <w:hyperlink w:anchor="_Toc399850121" w:history="1">
+      <w:hyperlink w:anchor="_Toc400118239" w:history="1">
         <w:r>
           <w:rPr>
             <w:rStyle w:val="Hyperlink"/>
@@ -2840,7 +2840,7 @@
             <w:noProof/>
             <w:webHidden/>
           </w:rPr>
-          <w:instrText xml:space="preserve"> PAGEREF _Toc399850121 \h </w:instrText>
+          <w:instrText xml:space="preserve"> PAGEREF _Toc400118239 \h </w:instrText>
         </w:r>
         <w:r>
           <w:rPr>
@@ -2889,7 +2889,7 @@
           <w:lang w:eastAsia="en-US"/>
         </w:rPr>
       </w:pPr>
-      <w:hyperlink w:anchor="_Toc399850122" w:history="1">
+      <w:hyperlink w:anchor="_Toc400118240" w:history="1">
         <w:r>
           <w:rPr>
             <w:rStyle w:val="Hyperlink"/>
@@ -2936,7 +2936,7 @@
             <w:noProof/>
             <w:webHidden/>
           </w:rPr>
-          <w:instrText xml:space="preserve"> PAGEREF _Toc399850122 \h </w:instrText>
+          <w:instrText xml:space="preserve"> PAGEREF _Toc400118240 \h </w:instrText>
         </w:r>
         <w:r>
           <w:rPr>
@@ -2985,7 +2985,7 @@
           <w:lang w:eastAsia="en-US"/>
         </w:rPr>
       </w:pPr>
-      <w:hyperlink w:anchor="_Toc399850123" w:history="1">
+      <w:hyperlink w:anchor="_Toc400118241" w:history="1">
         <w:r>
           <w:rPr>
             <w:rStyle w:val="Hyperlink"/>
@@ -3032,7 +3032,7 @@
             <w:noProof/>
             <w:webHidden/>
           </w:rPr>
-          <w:instrText xml:space="preserve"> PAGEREF _Toc399850123 \h </w:instrText>
+          <w:instrText xml:space="preserve"> PAGEREF _Toc400118241 \h </w:instrText>
         </w:r>
         <w:r>
           <w:rPr>
@@ -3081,7 +3081,7 @@
           <w:lang w:eastAsia="en-US"/>
         </w:rPr>
       </w:pPr>
-      <w:hyperlink w:anchor="_Toc399850124" w:history="1">
+      <w:hyperlink w:anchor="_Toc400118242" w:history="1">
         <w:r>
           <w:rPr>
             <w:rStyle w:val="Hyperlink"/>
@@ -3128,7 +3128,7 @@
             <w:noProof/>
             <w:webHidden/>
           </w:rPr>
-          <w:instrText xml:space="preserve"> PAGEREF _Toc399850124 \h </w:instrText>
+          <w:instrText xml:space="preserve"> PAGEREF _Toc400118242 \h </w:instrText>
         </w:r>
         <w:r>
           <w:rPr>
@@ -3177,7 +3177,7 @@
           <w:lang w:eastAsia="en-US"/>
         </w:rPr>
       </w:pPr>
-      <w:hyperlink w:anchor="_Toc399850125" w:history="1">
+      <w:hyperlink w:anchor="_Toc400118243" w:history="1">
         <w:r>
           <w:rPr>
             <w:rStyle w:val="Hyperlink"/>
@@ -3224,7 +3224,7 @@
             <w:noProof/>
             <w:webHidden/>
           </w:rPr>
-          <w:instrText xml:space="preserve"> PAGEREF _Toc399850125 \h </w:instrText>
+          <w:instrText xml:space="preserve"> PAGEREF _Toc400118243 \h </w:instrText>
         </w:r>
         <w:r>
           <w:rPr>
@@ -3272,7 +3272,7 @@
           <w:lang w:eastAsia="en-US"/>
         </w:rPr>
       </w:pPr>
-      <w:hyperlink w:anchor="_Toc399850126" w:history="1">
+      <w:hyperlink w:anchor="_Toc400118244" w:history="1">
         <w:r>
           <w:rPr>
             <w:rStyle w:val="Hyperlink"/>
@@ -3319,7 +3319,7 @@
             <w:noProof/>
             <w:webHidden/>
           </w:rPr>
-          <w:instrText xml:space="preserve"> PAGEREF _Toc399850126 \h </w:instrText>
+          <w:instrText xml:space="preserve"> PAGEREF _Toc400118244 \h </w:instrText>
         </w:r>
         <w:r>
           <w:rPr>
@@ -3368,7 +3368,7 @@
           <w:lang w:eastAsia="en-US"/>
         </w:rPr>
       </w:pPr>
-      <w:hyperlink w:anchor="_Toc399850127" w:history="1">
+      <w:hyperlink w:anchor="_Toc400118245" w:history="1">
         <w:r>
           <w:rPr>
             <w:rStyle w:val="Hyperlink"/>
@@ -3415,7 +3415,7 @@
             <w:noProof/>
             <w:webHidden/>
           </w:rPr>
-          <w:instrText xml:space="preserve"> PAGEREF _Toc399850127 \h </w:instrText>
+          <w:instrText xml:space="preserve"> PAGEREF _Toc400118245 \h </w:instrText>
         </w:r>
         <w:r>
           <w:rPr>
@@ -3464,7 +3464,7 @@
           <w:lang w:eastAsia="en-US"/>
         </w:rPr>
       </w:pPr>
-      <w:hyperlink w:anchor="_Toc399850128" w:history="1">
+      <w:hyperlink w:anchor="_Toc400118246" w:history="1">
         <w:r>
           <w:rPr>
             <w:rStyle w:val="Hyperlink"/>
@@ -3511,7 +3511,7 @@
             <w:noProof/>
             <w:webHidden/>
           </w:rPr>
-          <w:instrText xml:space="preserve"> PAGEREF _Toc399850128 \h </w:instrText>
+          <w:instrText xml:space="preserve"> PAGEREF _Toc400118246 \h </w:instrText>
         </w:r>
         <w:r>
           <w:rPr>
@@ -3560,7 +3560,7 @@
           <w:lang w:eastAsia="en-US"/>
         </w:rPr>
       </w:pPr>
-      <w:hyperlink w:anchor="_Toc399850129" w:history="1">
+      <w:hyperlink w:anchor="_Toc400118247" w:history="1">
         <w:r>
           <w:rPr>
             <w:rStyle w:val="Hyperlink"/>
@@ -3607,7 +3607,7 @@
             <w:noProof/>
             <w:webHidden/>
           </w:rPr>
-          <w:instrText xml:space="preserve"> PAGEREF _Toc399850129 \h </w:instrText>
+          <w:instrText xml:space="preserve"> PAGEREF _Toc400118247 \h </w:instrText>
         </w:r>
         <w:r>
           <w:rPr>
@@ -3655,7 +3655,7 @@
           <w:lang w:eastAsia="en-US"/>
         </w:rPr>
       </w:pPr>
-      <w:hyperlink w:anchor="_Toc399850130" w:history="1">
+      <w:hyperlink w:anchor="_Toc400118248" w:history="1">
         <w:r>
           <w:rPr>
             <w:rStyle w:val="Hyperlink"/>
@@ -3702,7 +3702,7 @@
             <w:noProof/>
             <w:webHidden/>
           </w:rPr>
-          <w:instrText xml:space="preserve"> PAGEREF _Toc399850130 \h </w:instrText>
+          <w:instrText xml:space="preserve"> PAGEREF _Toc400118248 \h </w:instrText>
         </w:r>
         <w:r>
           <w:rPr>
@@ -3751,7 +3751,7 @@
           <w:lang w:eastAsia="en-US"/>
         </w:rPr>
       </w:pPr>
-      <w:hyperlink w:anchor="_Toc399850131" w:history="1">
+      <w:hyperlink w:anchor="_Toc400118249" w:history="1">
         <w:r>
           <w:rPr>
             <w:rStyle w:val="Hyperlink"/>
@@ -3798,7 +3798,7 @@
             <w:noProof/>
             <w:webHidden/>
           </w:rPr>
-          <w:instrText xml:space="preserve"> PAGEREF _Toc399850131 \h </w:instrText>
+          <w:instrText xml:space="preserve"> PAGEREF _Toc400118249 \h </w:instrText>
         </w:r>
         <w:r>
           <w:rPr>
@@ -3847,7 +3847,7 @@
           <w:lang w:eastAsia="en-US"/>
         </w:rPr>
       </w:pPr>
-      <w:hyperlink w:anchor="_Toc399850132" w:history="1">
+      <w:hyperlink w:anchor="_Toc400118250" w:history="1">
         <w:r>
           <w:rPr>
             <w:rStyle w:val="Hyperlink"/>
@@ -3894,7 +3894,7 @@
             <w:noProof/>
             <w:webHidden/>
           </w:rPr>
-          <w:instrText xml:space="preserve"> PAGEREF _Toc399850132 \h </w:instrText>
+          <w:instrText xml:space="preserve"> PAGEREF _Toc400118250 \h </w:instrText>
         </w:r>
         <w:r>
           <w:rPr>
@@ -3943,7 +3943,7 @@
           <w:lang w:eastAsia="en-US"/>
         </w:rPr>
       </w:pPr>
-      <w:hyperlink w:anchor="_Toc399850133" w:history="1">
+      <w:hyperlink w:anchor="_Toc400118251" w:history="1">
         <w:r>
           <w:rPr>
             <w:rStyle w:val="Hyperlink"/>
@@ -3990,7 +3990,7 @@
             <w:noProof/>
             <w:webHidden/>
           </w:rPr>
-          <w:instrText xml:space="preserve"> PAGEREF _Toc399850133 \h </w:instrText>
+          <w:instrText xml:space="preserve"> PAGEREF _Toc400118251 \h </w:instrText>
         </w:r>
         <w:r>
           <w:rPr>
@@ -4038,7 +4038,7 @@
           <w:lang w:eastAsia="en-US"/>
         </w:rPr>
       </w:pPr>
-      <w:hyperlink w:anchor="_Toc399850134" w:history="1">
+      <w:hyperlink w:anchor="_Toc400118252" w:history="1">
         <w:r>
           <w:rPr>
             <w:rStyle w:val="Hyperlink"/>
@@ -4086,7 +4086,7 @@
             <w:noProof/>
             <w:webHidden/>
           </w:rPr>
-          <w:instrText xml:space="preserve"> PAGEREF _Toc399850134 \h </w:instrText>
+          <w:instrText xml:space="preserve"> PAGEREF _Toc400118252 \h </w:instrText>
         </w:r>
         <w:r>
           <w:rPr>
@@ -4131,7 +4131,7 @@
           <w:lang w:eastAsia="en-US"/>
         </w:rPr>
       </w:pPr>
-      <w:hyperlink w:anchor="_Toc399850135" w:history="1">
+      <w:hyperlink w:anchor="_Toc400118253" w:history="1">
         <w:r>
           <w:rPr>
             <w:rStyle w:val="Hyperlink"/>
@@ -4173,7 +4173,7 @@
           <w:rPr>
             <w:webHidden/>
           </w:rPr>
-          <w:instrText xml:space="preserve"> PAGEREF _Toc399850135 \h </w:instrText>
+          <w:instrText xml:space="preserve"> PAGEREF _Toc400118253 \h </w:instrText>
         </w:r>
         <w:r>
           <w:rPr>
@@ -4217,7 +4217,7 @@
           <w:lang w:eastAsia="en-US"/>
         </w:rPr>
       </w:pPr>
-      <w:hyperlink w:anchor="_Toc399850136" w:history="1">
+      <w:hyperlink w:anchor="_Toc400118254" w:history="1">
         <w:r>
           <w:rPr>
             <w:rStyle w:val="Hyperlink"/>
@@ -4264,7 +4264,7 @@
             <w:noProof/>
             <w:webHidden/>
           </w:rPr>
-          <w:instrText xml:space="preserve"> PAGEREF _Toc399850136 \h </w:instrText>
+          <w:instrText xml:space="preserve"> PAGEREF _Toc400118254 \h </w:instrText>
         </w:r>
         <w:r>
           <w:rPr>
@@ -4312,7 +4312,7 @@
           <w:lang w:eastAsia="en-US"/>
         </w:rPr>
       </w:pPr>
-      <w:hyperlink w:anchor="_Toc399850137" w:history="1">
+      <w:hyperlink w:anchor="_Toc400118255" w:history="1">
         <w:r>
           <w:rPr>
             <w:rStyle w:val="Hyperlink"/>
@@ -4359,7 +4359,7 @@
             <w:noProof/>
             <w:webHidden/>
           </w:rPr>
-          <w:instrText xml:space="preserve"> PAGEREF _Toc399850137 \h </w:instrText>
+          <w:instrText xml:space="preserve"> PAGEREF _Toc400118255 \h </w:instrText>
         </w:r>
         <w:r>
           <w:rPr>
@@ -4408,7 +4408,7 @@
           <w:lang w:eastAsia="en-US"/>
         </w:rPr>
       </w:pPr>
-      <w:hyperlink w:anchor="_Toc399850138" w:history="1">
+      <w:hyperlink w:anchor="_Toc400118256" w:history="1">
         <w:r>
           <w:rPr>
             <w:rStyle w:val="Hyperlink"/>
@@ -4455,7 +4455,7 @@
             <w:noProof/>
             <w:webHidden/>
           </w:rPr>
-          <w:instrText xml:space="preserve"> PAGEREF _Toc399850138 \h </w:instrText>
+          <w:instrText xml:space="preserve"> PAGEREF _Toc400118256 \h </w:instrText>
         </w:r>
         <w:r>
           <w:rPr>
@@ -4504,7 +4504,7 @@
           <w:lang w:eastAsia="en-US"/>
         </w:rPr>
       </w:pPr>
-      <w:hyperlink w:anchor="_Toc399850139" w:history="1">
+      <w:hyperlink w:anchor="_Toc400118257" w:history="1">
         <w:r>
           <w:rPr>
             <w:rStyle w:val="Hyperlink"/>
@@ -4551,7 +4551,7 @@
             <w:noProof/>
             <w:webHidden/>
           </w:rPr>
-          <w:instrText xml:space="preserve"> PAGEREF _Toc399850139 \h </w:instrText>
+          <w:instrText xml:space="preserve"> PAGEREF _Toc400118257 \h </w:instrText>
         </w:r>
         <w:r>
           <w:rPr>
@@ -4600,7 +4600,7 @@
           <w:lang w:eastAsia="en-US"/>
         </w:rPr>
       </w:pPr>
-      <w:hyperlink w:anchor="_Toc399850140" w:history="1">
+      <w:hyperlink w:anchor="_Toc400118258" w:history="1">
         <w:r>
           <w:rPr>
             <w:rStyle w:val="Hyperlink"/>
@@ -4647,7 +4647,7 @@
             <w:noProof/>
             <w:webHidden/>
           </w:rPr>
-          <w:instrText xml:space="preserve"> PAGEREF _Toc399850140 \h </w:instrText>
+          <w:instrText xml:space="preserve"> PAGEREF _Toc400118258 \h </w:instrText>
         </w:r>
         <w:r>
           <w:rPr>
@@ -4696,7 +4696,7 @@
           <w:lang w:eastAsia="en-US"/>
         </w:rPr>
       </w:pPr>
-      <w:hyperlink w:anchor="_Toc399850141" w:history="1">
+      <w:hyperlink w:anchor="_Toc400118259" w:history="1">
         <w:r>
           <w:rPr>
             <w:rStyle w:val="Hyperlink"/>
@@ -4743,7 +4743,7 @@
             <w:noProof/>
             <w:webHidden/>
           </w:rPr>
-          <w:instrText xml:space="preserve"> PAGEREF _Toc399850141 \h </w:instrText>
+          <w:instrText xml:space="preserve"> PAGEREF _Toc400118259 \h </w:instrText>
         </w:r>
         <w:r>
           <w:rPr>
@@ -4791,7 +4791,7 @@
           <w:lang w:eastAsia="en-US"/>
         </w:rPr>
       </w:pPr>
-      <w:hyperlink w:anchor="_Toc399850142" w:history="1">
+      <w:hyperlink w:anchor="_Toc400118260" w:history="1">
         <w:r>
           <w:rPr>
             <w:rStyle w:val="Hyperlink"/>
@@ -4838,7 +4838,7 @@
             <w:noProof/>
             <w:webHidden/>
           </w:rPr>
-          <w:instrText xml:space="preserve"> PAGEREF _Toc399850142 \h </w:instrText>
+          <w:instrText xml:space="preserve"> PAGEREF _Toc400118260 \h </w:instrText>
         </w:r>
         <w:r>
           <w:rPr>
@@ -4887,7 +4887,7 @@
           <w:lang w:eastAsia="en-US"/>
         </w:rPr>
       </w:pPr>
-      <w:hyperlink w:anchor="_Toc399850143" w:history="1">
+      <w:hyperlink w:anchor="_Toc400118261" w:history="1">
         <w:r>
           <w:rPr>
             <w:rStyle w:val="Hyperlink"/>
@@ -4934,7 +4934,7 @@
             <w:noProof/>
             <w:webHidden/>
           </w:rPr>
-          <w:instrText xml:space="preserve"> PAGEREF _Toc399850143 \h </w:instrText>
+          <w:instrText xml:space="preserve"> PAGEREF _Toc400118261 \h </w:instrText>
         </w:r>
         <w:r>
           <w:rPr>
@@ -4983,7 +4983,7 @@
           <w:lang w:eastAsia="en-US"/>
         </w:rPr>
       </w:pPr>
-      <w:hyperlink w:anchor="_Toc399850144" w:history="1">
+      <w:hyperlink w:anchor="_Toc400118262" w:history="1">
         <w:r>
           <w:rPr>
             <w:rStyle w:val="Hyperlink"/>
@@ -5030,7 +5030,7 @@
             <w:noProof/>
             <w:webHidden/>
           </w:rPr>
-          <w:instrText xml:space="preserve"> PAGEREF _Toc399850144 \h </w:instrText>
+          <w:instrText xml:space="preserve"> PAGEREF _Toc400118262 \h </w:instrText>
         </w:r>
         <w:r>
           <w:rPr>
@@ -5079,7 +5079,7 @@
           <w:lang w:eastAsia="en-US"/>
         </w:rPr>
       </w:pPr>
-      <w:hyperlink w:anchor="_Toc399850145" w:history="1">
+      <w:hyperlink w:anchor="_Toc400118263" w:history="1">
         <w:r>
           <w:rPr>
             <w:rStyle w:val="Hyperlink"/>
@@ -5126,7 +5126,7 @@
             <w:noProof/>
             <w:webHidden/>
           </w:rPr>
-          <w:instrText xml:space="preserve"> PAGEREF _Toc399850145 \h </w:instrText>
+          <w:instrText xml:space="preserve"> PAGEREF _Toc400118263 \h </w:instrText>
         </w:r>
         <w:r>
           <w:rPr>
@@ -5175,7 +5175,7 @@
           <w:lang w:eastAsia="en-US"/>
         </w:rPr>
       </w:pPr>
-      <w:hyperlink w:anchor="_Toc399850146" w:history="1">
+      <w:hyperlink w:anchor="_Toc400118264" w:history="1">
         <w:r>
           <w:rPr>
             <w:rStyle w:val="Hyperlink"/>
@@ -5222,7 +5222,7 @@
             <w:noProof/>
             <w:webHidden/>
           </w:rPr>
-          <w:instrText xml:space="preserve"> PAGEREF _Toc399850146 \h </w:instrText>
+          <w:instrText xml:space="preserve"> PAGEREF _Toc400118264 \h </w:instrText>
         </w:r>
         <w:r>
           <w:rPr>
@@ -5271,7 +5271,7 @@
           <w:lang w:eastAsia="en-US"/>
         </w:rPr>
       </w:pPr>
-      <w:hyperlink w:anchor="_Toc399850147" w:history="1">
+      <w:hyperlink w:anchor="_Toc400118265" w:history="1">
         <w:r>
           <w:rPr>
             <w:rStyle w:val="Hyperlink"/>
@@ -5318,7 +5318,7 @@
             <w:noProof/>
             <w:webHidden/>
           </w:rPr>
-          <w:instrText xml:space="preserve"> PAGEREF _Toc399850147 \h </w:instrText>
+          <w:instrText xml:space="preserve"> PAGEREF _Toc400118265 \h </w:instrText>
         </w:r>
         <w:r>
           <w:rPr>
@@ -5366,7 +5366,7 @@
           <w:lang w:eastAsia="en-US"/>
         </w:rPr>
       </w:pPr>
-      <w:hyperlink w:anchor="_Toc399850148" w:history="1">
+      <w:hyperlink w:anchor="_Toc400118266" w:history="1">
         <w:r>
           <w:rPr>
             <w:rStyle w:val="Hyperlink"/>
@@ -5413,7 +5413,7 @@
             <w:noProof/>
             <w:webHidden/>
           </w:rPr>
-          <w:instrText xml:space="preserve"> PAGEREF _Toc399850148 \h </w:instrText>
+          <w:instrText xml:space="preserve"> PAGEREF _Toc400118266 \h </w:instrText>
         </w:r>
         <w:r>
           <w:rPr>
@@ -5462,7 +5462,7 @@
           <w:lang w:eastAsia="en-US"/>
         </w:rPr>
       </w:pPr>
-      <w:hyperlink w:anchor="_Toc399850149" w:history="1">
+      <w:hyperlink w:anchor="_Toc400118267" w:history="1">
         <w:r>
           <w:rPr>
             <w:rStyle w:val="Hyperlink"/>
@@ -5509,7 +5509,7 @@
             <w:noProof/>
             <w:webHidden/>
           </w:rPr>
-          <w:instrText xml:space="preserve"> PAGEREF _Toc399850149 \h </w:instrText>
+          <w:instrText xml:space="preserve"> PAGEREF _Toc400118267 \h </w:instrText>
         </w:r>
         <w:r>
           <w:rPr>
@@ -5558,7 +5558,7 @@
           <w:lang w:eastAsia="en-US"/>
         </w:rPr>
       </w:pPr>
-      <w:hyperlink w:anchor="_Toc399850150" w:history="1">
+      <w:hyperlink w:anchor="_Toc400118268" w:history="1">
         <w:r>
           <w:rPr>
             <w:rStyle w:val="Hyperlink"/>
@@ -5605,7 +5605,7 @@
             <w:noProof/>
             <w:webHidden/>
           </w:rPr>
-          <w:instrText xml:space="preserve"> PAGEREF _Toc399850150 \h </w:instrText>
+          <w:instrText xml:space="preserve"> PAGEREF _Toc400118268 \h </w:instrText>
         </w:r>
         <w:r>
           <w:rPr>
@@ -5654,7 +5654,7 @@
           <w:lang w:eastAsia="en-US"/>
         </w:rPr>
       </w:pPr>
-      <w:hyperlink w:anchor="_Toc399850151" w:history="1">
+      <w:hyperlink w:anchor="_Toc400118269" w:history="1">
         <w:r>
           <w:rPr>
             <w:rStyle w:val="Hyperlink"/>
@@ -5701,7 +5701,7 @@
             <w:noProof/>
             <w:webHidden/>
           </w:rPr>
-          <w:instrText xml:space="preserve"> PAGEREF _Toc399850151 \h </w:instrText>
+          <w:instrText xml:space="preserve"> PAGEREF _Toc400118269 \h </w:instrText>
         </w:r>
         <w:r>
           <w:rPr>
@@ -5749,7 +5749,7 @@
           <w:lang w:eastAsia="en-US"/>
         </w:rPr>
       </w:pPr>
-      <w:hyperlink w:anchor="_Toc399850152" w:history="1">
+      <w:hyperlink w:anchor="_Toc400118270" w:history="1">
         <w:r>
           <w:rPr>
             <w:rStyle w:val="Hyperlink"/>
@@ -5797,7 +5797,7 @@
             <w:noProof/>
             <w:webHidden/>
           </w:rPr>
-          <w:instrText xml:space="preserve"> PAGEREF _Toc399850152 \h </w:instrText>
+          <w:instrText xml:space="preserve"> PAGEREF _Toc400118270 \h </w:instrText>
         </w:r>
         <w:r>
           <w:rPr>
@@ -5842,7 +5842,7 @@
           <w:lang w:eastAsia="en-US"/>
         </w:rPr>
       </w:pPr>
-      <w:hyperlink w:anchor="_Toc399850153" w:history="1">
+      <w:hyperlink w:anchor="_Toc400118271" w:history="1">
         <w:r>
           <w:rPr>
             <w:rStyle w:val="Hyperlink"/>
@@ -5884,7 +5884,7 @@
           <w:rPr>
             <w:webHidden/>
           </w:rPr>
-          <w:instrText xml:space="preserve"> PAGEREF _Toc399850153 \h </w:instrText>
+          <w:instrText xml:space="preserve"> PAGEREF _Toc400118271 \h </w:instrText>
         </w:r>
         <w:r>
           <w:rPr>
@@ -5928,7 +5928,7 @@
           <w:lang w:eastAsia="en-US"/>
         </w:rPr>
       </w:pPr>
-      <w:hyperlink w:anchor="_Toc399850154" w:history="1">
+      <w:hyperlink w:anchor="_Toc400118272" w:history="1">
         <w:r>
           <w:rPr>
             <w:rStyle w:val="Hyperlink"/>
@@ -5975,7 +5975,7 @@
             <w:noProof/>
             <w:webHidden/>
           </w:rPr>
-          <w:instrText xml:space="preserve"> PAGEREF _Toc399850154 \h </w:instrText>
+          <w:instrText xml:space="preserve"> PAGEREF _Toc400118272 \h </w:instrText>
         </w:r>
         <w:r>
           <w:rPr>
@@ -5995,7 +5995,14 @@
             <w:noProof/>
             <w:webHidden/>
           </w:rPr>
-          <w:t>62</w:t>
+          <w:t>6</w:t>
+        </w:r>
+        <w:r>
+          <w:rPr>
+            <w:noProof/>
+            <w:webHidden/>
+          </w:rPr>
+          <w:t>2</w:t>
         </w:r>
         <w:r>
           <w:rPr>
@@ -6024,7 +6031,7 @@
           <w:lang w:eastAsia="en-US"/>
         </w:rPr>
       </w:pPr>
-      <w:hyperlink w:anchor="_Toc399850155" w:history="1">
+      <w:hyperlink w:anchor="_Toc400118273" w:history="1">
         <w:r>
           <w:rPr>
             <w:rStyle w:val="Hyperlink"/>
@@ -6071,7 +6078,7 @@
             <w:noProof/>
             <w:webHidden/>
           </w:rPr>
-          <w:instrText xml:space="preserve"> PAGEREF _Toc399850155 \h </w:instrText>
+          <w:instrText xml:space="preserve"> PAGEREF _Toc400118273 \h </w:instrText>
         </w:r>
         <w:r>
           <w:rPr>
@@ -6120,7 +6127,7 @@
           <w:lang w:eastAsia="en-US"/>
         </w:rPr>
       </w:pPr>
-      <w:hyperlink w:anchor="_Toc399850156" w:history="1">
+      <w:hyperlink w:anchor="_Toc400118274" w:history="1">
         <w:r>
           <w:rPr>
             <w:rStyle w:val="Hyperlink"/>
@@ -6167,7 +6174,7 @@
             <w:noProof/>
             <w:webHidden/>
           </w:rPr>
-          <w:instrText xml:space="preserve"> PAGEREF _Toc399850156 \h </w:instrText>
+          <w:instrText xml:space="preserve"> PAGEREF _Toc400118274 \h </w:instrText>
         </w:r>
         <w:r>
           <w:rPr>
@@ -6215,7 +6222,7 @@
           <w:lang w:eastAsia="en-US"/>
         </w:rPr>
       </w:pPr>
-      <w:hyperlink w:anchor="_Toc399850157" w:history="1">
+      <w:hyperlink w:anchor="_Toc400118275" w:history="1">
         <w:r>
           <w:rPr>
             <w:rStyle w:val="Hyperlink"/>
@@ -6262,7 +6269,7 @@
             <w:noProof/>
             <w:webHidden/>
           </w:rPr>
-          <w:instrText xml:space="preserve"> PAGEREF _Toc399850157 \h </w:instrText>
+          <w:instrText xml:space="preserve"> PAGEREF _Toc400118275 \h </w:instrText>
         </w:r>
         <w:r>
           <w:rPr>
@@ -6311,7 +6318,7 @@
           <w:lang w:eastAsia="en-US"/>
         </w:rPr>
       </w:pPr>
-      <w:hyperlink w:anchor="_Toc399850158" w:history="1">
+      <w:hyperlink w:anchor="_Toc400118276" w:history="1">
         <w:r>
           <w:rPr>
             <w:rStyle w:val="Hyperlink"/>
@@ -6358,7 +6365,7 @@
             <w:noProof/>
             <w:webHidden/>
           </w:rPr>
-          <w:instrText xml:space="preserve"> PAGEREF _Toc399850158 \h </w:instrText>
+          <w:instrText xml:space="preserve"> PAGEREF _Toc400118276 \h </w:instrText>
         </w:r>
         <w:r>
           <w:rPr>
@@ -6407,7 +6414,7 @@
           <w:lang w:eastAsia="en-US"/>
         </w:rPr>
       </w:pPr>
-      <w:hyperlink w:anchor="_Toc399850159" w:history="1">
+      <w:hyperlink w:anchor="_Toc400118277" w:history="1">
         <w:r>
           <w:rPr>
             <w:rStyle w:val="Hyperlink"/>
@@ -6454,7 +6461,7 @@
             <w:noProof/>
             <w:webHidden/>
           </w:rPr>
-          <w:instrText xml:space="preserve"> PAGEREF _Toc399850159 \h </w:instrText>
+          <w:instrText xml:space="preserve"> PAGEREF _Toc400118277 \h </w:instrText>
         </w:r>
         <w:r>
           <w:rPr>
@@ -6474,7 +6481,14 @@
             <w:noProof/>
             <w:webHidden/>
           </w:rPr>
-          <w:t>67</w:t>
+          <w:t>6</w:t>
+        </w:r>
+        <w:r>
+          <w:rPr>
+            <w:noProof/>
+            <w:webHidden/>
+          </w:rPr>
+          <w:t>7</w:t>
         </w:r>
         <w:r>
           <w:rPr>
@@ -6502,7 +6516,7 @@
           <w:lang w:eastAsia="en-US"/>
         </w:rPr>
       </w:pPr>
-      <w:hyperlink w:anchor="_Toc399850160" w:history="1">
+      <w:hyperlink w:anchor="_Toc400118278" w:history="1">
         <w:r>
           <w:rPr>
             <w:rStyle w:val="Hyperlink"/>
@@ -6549,7 +6563,7 @@
             <w:noProof/>
             <w:webHidden/>
           </w:rPr>
-          <w:instrText xml:space="preserve"> PAGEREF _Toc399850160 \h </w:instrText>
+          <w:instrText xml:space="preserve"> PAGEREF _Toc400118278 \h </w:instrText>
         </w:r>
         <w:r>
           <w:rPr>
@@ -6598,7 +6612,7 @@
           <w:lang w:eastAsia="en-US"/>
         </w:rPr>
       </w:pPr>
-      <w:hyperlink w:anchor="_Toc399850161" w:history="1">
+      <w:hyperlink w:anchor="_Toc400118279" w:history="1">
         <w:r>
           <w:rPr>
             <w:rStyle w:val="Hyperlink"/>
@@ -6645,7 +6659,7 @@
             <w:noProof/>
             <w:webHidden/>
           </w:rPr>
-          <w:instrText xml:space="preserve"> PAGEREF _Toc399850161 \h </w:instrText>
+          <w:instrText xml:space="preserve"> PAGEREF _Toc400118279 \h </w:instrText>
         </w:r>
         <w:r>
           <w:rPr>
@@ -6694,7 +6708,7 @@
           <w:lang w:eastAsia="en-US"/>
         </w:rPr>
       </w:pPr>
-      <w:hyperlink w:anchor="_Toc399850162" w:history="1">
+      <w:hyperlink w:anchor="_Toc400118280" w:history="1">
         <w:r>
           <w:rPr>
             <w:rStyle w:val="Hyperlink"/>
@@ -6741,7 +6755,7 @@
             <w:noProof/>
             <w:webHidden/>
           </w:rPr>
-          <w:instrText xml:space="preserve"> PAGEREF _Toc399850162 \h </w:instrText>
+          <w:instrText xml:space="preserve"> PAGEREF _Toc400118280 \h </w:instrText>
         </w:r>
         <w:r>
           <w:rPr>
@@ -6790,7 +6804,7 @@
           <w:lang w:eastAsia="en-US"/>
         </w:rPr>
       </w:pPr>
-      <w:hyperlink w:anchor="_Toc399850163" w:history="1">
+      <w:hyperlink w:anchor="_Toc400118281" w:history="1">
         <w:r>
           <w:rPr>
             <w:rStyle w:val="Hyperlink"/>
@@ -6837,7 +6851,7 @@
             <w:noProof/>
             <w:webHidden/>
           </w:rPr>
-          <w:instrText xml:space="preserve"> PAGEREF _Toc399850163 \h </w:instrText>
+          <w:instrText xml:space="preserve"> PAGEREF _Toc400118281 \h </w:instrText>
         </w:r>
         <w:r>
           <w:rPr>
@@ -6886,7 +6900,7 @@
           <w:lang w:eastAsia="en-US"/>
         </w:rPr>
       </w:pPr>
-      <w:hyperlink w:anchor="_Toc399850164" w:history="1">
+      <w:hyperlink w:anchor="_Toc400118282" w:history="1">
         <w:r>
           <w:rPr>
             <w:rStyle w:val="Hyperlink"/>
@@ -6933,7 +6947,7 @@
             <w:noProof/>
             <w:webHidden/>
           </w:rPr>
-          <w:instrText xml:space="preserve"> PAGEREF _Toc399850164 \h </w:instrText>
+          <w:instrText xml:space="preserve"> PAGEREF _Toc400118282 \h </w:instrText>
         </w:r>
         <w:r>
           <w:rPr>
@@ -6982,7 +6996,7 @@
           <w:lang w:eastAsia="en-US"/>
         </w:rPr>
       </w:pPr>
-      <w:hyperlink w:anchor="_Toc399850165" w:history="1">
+      <w:hyperlink w:anchor="_Toc400118283" w:history="1">
         <w:r>
           <w:rPr>
             <w:rStyle w:val="Hyperlink"/>
@@ -7029,7 +7043,7 @@
             <w:noProof/>
             <w:webHidden/>
           </w:rPr>
-          <w:instrText xml:space="preserve"> PAGEREF _Toc399850165 \h </w:instrText>
+          <w:instrText xml:space="preserve"> PAGEREF _Toc400118283 \h </w:instrText>
         </w:r>
         <w:r>
           <w:rPr>
@@ -7077,7 +7091,7 @@
           <w:lang w:eastAsia="en-US"/>
         </w:rPr>
       </w:pPr>
-      <w:hyperlink w:anchor="_Toc399850166" w:history="1">
+      <w:hyperlink w:anchor="_Toc400118284" w:history="1">
         <w:r>
           <w:rPr>
             <w:rStyle w:val="Hyperlink"/>
@@ -7124,7 +7138,7 @@
             <w:noProof/>
             <w:webHidden/>
           </w:rPr>
-          <w:instrText xml:space="preserve"> PAGEREF _Toc399850166 \h </w:instrText>
+          <w:instrText xml:space="preserve"> PAGEREF _Toc400118284 \h </w:instrText>
         </w:r>
         <w:r>
           <w:rPr>
@@ -7173,7 +7187,7 @@
           <w:lang w:eastAsia="en-US"/>
         </w:rPr>
       </w:pPr>
-      <w:hyperlink w:anchor="_Toc399850167" w:history="1">
+      <w:hyperlink w:anchor="_Toc400118285" w:history="1">
         <w:r>
           <w:rPr>
             <w:rStyle w:val="Hyperlink"/>
@@ -7220,7 +7234,7 @@
             <w:noProof/>
             <w:webHidden/>
           </w:rPr>
-          <w:instrText xml:space="preserve"> PAGEREF _Toc399850167 \h </w:instrText>
+          <w:instrText xml:space="preserve"> PAGEREF _Toc400118285 \h </w:instrText>
         </w:r>
         <w:r>
           <w:rPr>
@@ -7265,7 +7279,7 @@
           <w:lang w:eastAsia="en-US"/>
         </w:rPr>
       </w:pPr>
-      <w:hyperlink w:anchor="_Toc399850168" w:history="1">
+      <w:hyperlink w:anchor="_Toc400118286" w:history="1">
         <w:r>
           <w:rPr>
             <w:rStyle w:val="Hyperlink"/>
@@ -7307,7 +7321,7 @@
           <w:rPr>
             <w:webHidden/>
           </w:rPr>
-          <w:instrText xml:space="preserve"> PAGEREF _Toc399850168 \h </w:instrText>
+          <w:instrText xml:space="preserve"> PAGEREF _Toc400118286 \h </w:instrText>
         </w:r>
         <w:r>
           <w:rPr>
@@ -7351,12 +7365,11 @@
           <w:lang w:eastAsia="en-US"/>
         </w:rPr>
       </w:pPr>
-      <w:hyperlink w:anchor="_Toc399850169" w:history="1">
+      <w:hyperlink w:anchor="_Toc400118287" w:history="1">
         <w:r>
           <w:rPr>
             <w:rStyle w:val="Hyperlink"/>
             <w:noProof/>
-            <w:lang w:val="ru-RU"/>
           </w:rPr>
           <w:t>6.1</w:t>
         </w:r>
@@ -7399,7 +7412,7 @@
             <w:noProof/>
             <w:webHidden/>
           </w:rPr>
-          <w:instrText xml:space="preserve"> PAGEREF _Toc399850169 \h </w:instrText>
+          <w:instrText xml:space="preserve"> PAGEREF _Toc400118287 \h </w:instrText>
         </w:r>
         <w:r>
           <w:rPr>
@@ -7420,6 +7433,678 @@
             <w:webHidden/>
           </w:rPr>
           <w:t>81</w:t>
+        </w:r>
+        <w:r>
+          <w:rPr>
+            <w:noProof/>
+            <w:webHidden/>
+          </w:rPr>
+          <w:fldChar w:fldCharType="end"/>
+        </w:r>
+      </w:hyperlink>
+    </w:p>
+    <w:p>
+      <w:pPr>
+        <w:pStyle w:val="TOC3"/>
+        <w:tabs>
+          <w:tab w:val="left" w:pos="1200"/>
+          <w:tab w:val="right" w:leader="dot" w:pos="8296"/>
+        </w:tabs>
+        <w:rPr>
+          <w:rFonts w:asciiTheme="minorHAnsi" w:eastAsiaTheme="minorEastAsia" w:hAnsiTheme="minorHAnsi" w:cstheme="minorBidi"/>
+          <w:i w:val="0"/>
+          <w:iCs w:val="0"/>
+          <w:noProof/>
+          <w:color w:val="auto"/>
+          <w:sz w:val="22"/>
+          <w:szCs w:val="22"/>
+          <w:lang w:eastAsia="en-US"/>
+        </w:rPr>
+      </w:pPr>
+      <w:hyperlink w:anchor="_Toc400118288" w:history="1">
+        <w:r>
+          <w:rPr>
+            <w:rStyle w:val="Hyperlink"/>
+            <w:noProof/>
+          </w:rPr>
+          <w:t>6.1.1</w:t>
+        </w:r>
+        <w:r>
+          <w:rPr>
+            <w:rFonts w:asciiTheme="minorHAnsi" w:eastAsiaTheme="minorEastAsia" w:hAnsiTheme="minorHAnsi" w:cstheme="minorBidi"/>
+            <w:i w:val="0"/>
+            <w:iCs w:val="0"/>
+            <w:noProof/>
+            <w:color w:val="auto"/>
+            <w:sz w:val="22"/>
+            <w:szCs w:val="22"/>
+            <w:lang w:eastAsia="en-US"/>
+          </w:rPr>
+          <w:tab/>
+        </w:r>
+        <w:r>
+          <w:rPr>
+            <w:rStyle w:val="Hyperlink"/>
+            <w:noProof/>
+          </w:rPr>
+          <w:t>Анализатор (диаграма на внедряване)</w:t>
+        </w:r>
+        <w:r>
+          <w:rPr>
+            <w:noProof/>
+            <w:webHidden/>
+          </w:rPr>
+          <w:tab/>
+        </w:r>
+        <w:r>
+          <w:rPr>
+            <w:noProof/>
+            <w:webHidden/>
+          </w:rPr>
+          <w:fldChar w:fldCharType="begin"/>
+        </w:r>
+        <w:r>
+          <w:rPr>
+            <w:noProof/>
+            <w:webHidden/>
+          </w:rPr>
+          <w:instrText xml:space="preserve"> PAGEREF _Toc400118288 \h </w:instrText>
+        </w:r>
+        <w:r>
+          <w:rPr>
+            <w:noProof/>
+            <w:webHidden/>
+          </w:rPr>
+        </w:r>
+        <w:r>
+          <w:rPr>
+            <w:noProof/>
+            <w:webHidden/>
+          </w:rPr>
+          <w:fldChar w:fldCharType="separate"/>
+        </w:r>
+        <w:r>
+          <w:rPr>
+            <w:noProof/>
+            <w:webHidden/>
+          </w:rPr>
+          <w:t>81</w:t>
+        </w:r>
+        <w:r>
+          <w:rPr>
+            <w:noProof/>
+            <w:webHidden/>
+          </w:rPr>
+          <w:fldChar w:fldCharType="end"/>
+        </w:r>
+      </w:hyperlink>
+    </w:p>
+    <w:p>
+      <w:pPr>
+        <w:pStyle w:val="TOC3"/>
+        <w:tabs>
+          <w:tab w:val="left" w:pos="1200"/>
+          <w:tab w:val="right" w:leader="dot" w:pos="8296"/>
+        </w:tabs>
+        <w:rPr>
+          <w:rFonts w:asciiTheme="minorHAnsi" w:eastAsiaTheme="minorEastAsia" w:hAnsiTheme="minorHAnsi" w:cstheme="minorBidi"/>
+          <w:i w:val="0"/>
+          <w:iCs w:val="0"/>
+          <w:noProof/>
+          <w:color w:val="auto"/>
+          <w:sz w:val="22"/>
+          <w:szCs w:val="22"/>
+          <w:lang w:eastAsia="en-US"/>
+        </w:rPr>
+      </w:pPr>
+      <w:hyperlink w:anchor="_Toc400118289" w:history="1">
+        <w:r>
+          <w:rPr>
+            <w:rStyle w:val="Hyperlink"/>
+            <w:noProof/>
+          </w:rPr>
+          <w:t>6.1.2</w:t>
+        </w:r>
+        <w:r>
+          <w:rPr>
+            <w:rFonts w:asciiTheme="minorHAnsi" w:eastAsiaTheme="minorEastAsia" w:hAnsiTheme="minorHAnsi" w:cstheme="minorBidi"/>
+            <w:i w:val="0"/>
+            <w:iCs w:val="0"/>
+            <w:noProof/>
+            <w:color w:val="auto"/>
+            <w:sz w:val="22"/>
+            <w:szCs w:val="22"/>
+            <w:lang w:eastAsia="en-US"/>
+          </w:rPr>
+          <w:tab/>
+        </w:r>
+        <w:r>
+          <w:rPr>
+            <w:rStyle w:val="Hyperlink"/>
+            <w:noProof/>
+          </w:rPr>
+          <w:t>Скенер</w:t>
+        </w:r>
+        <w:r>
+          <w:rPr>
+            <w:noProof/>
+            <w:webHidden/>
+          </w:rPr>
+          <w:tab/>
+        </w:r>
+        <w:r>
+          <w:rPr>
+            <w:noProof/>
+            <w:webHidden/>
+          </w:rPr>
+          <w:fldChar w:fldCharType="begin"/>
+        </w:r>
+        <w:r>
+          <w:rPr>
+            <w:noProof/>
+            <w:webHidden/>
+          </w:rPr>
+          <w:instrText xml:space="preserve"> PAGEREF _Toc400118289 \h </w:instrText>
+        </w:r>
+        <w:r>
+          <w:rPr>
+            <w:noProof/>
+            <w:webHidden/>
+          </w:rPr>
+        </w:r>
+        <w:r>
+          <w:rPr>
+            <w:noProof/>
+            <w:webHidden/>
+          </w:rPr>
+          <w:fldChar w:fldCharType="separate"/>
+        </w:r>
+        <w:r>
+          <w:rPr>
+            <w:noProof/>
+            <w:webHidden/>
+          </w:rPr>
+          <w:t>81</w:t>
+        </w:r>
+        <w:r>
+          <w:rPr>
+            <w:noProof/>
+            <w:webHidden/>
+          </w:rPr>
+          <w:fldChar w:fldCharType="end"/>
+        </w:r>
+      </w:hyperlink>
+    </w:p>
+    <w:p>
+      <w:pPr>
+        <w:pStyle w:val="TOC3"/>
+        <w:tabs>
+          <w:tab w:val="left" w:pos="1200"/>
+          <w:tab w:val="right" w:leader="dot" w:pos="8296"/>
+        </w:tabs>
+        <w:rPr>
+          <w:rFonts w:asciiTheme="minorHAnsi" w:eastAsiaTheme="minorEastAsia" w:hAnsiTheme="minorHAnsi" w:cstheme="minorBidi"/>
+          <w:i w:val="0"/>
+          <w:iCs w:val="0"/>
+          <w:noProof/>
+          <w:color w:val="auto"/>
+          <w:sz w:val="22"/>
+          <w:szCs w:val="22"/>
+          <w:lang w:eastAsia="en-US"/>
+        </w:rPr>
+      </w:pPr>
+      <w:hyperlink w:anchor="_Toc400118290" w:history="1">
+        <w:r>
+          <w:rPr>
+            <w:rStyle w:val="Hyperlink"/>
+            <w:noProof/>
+          </w:rPr>
+          <w:t>6.1.3</w:t>
+        </w:r>
+        <w:r>
+          <w:rPr>
+            <w:rFonts w:asciiTheme="minorHAnsi" w:eastAsiaTheme="minorEastAsia" w:hAnsiTheme="minorHAnsi" w:cstheme="minorBidi"/>
+            <w:i w:val="0"/>
+            <w:iCs w:val="0"/>
+            <w:noProof/>
+            <w:color w:val="auto"/>
+            <w:sz w:val="22"/>
+            <w:szCs w:val="22"/>
+            <w:lang w:eastAsia="en-US"/>
+          </w:rPr>
+          <w:tab/>
+        </w:r>
+        <w:r>
+          <w:rPr>
+            <w:rStyle w:val="Hyperlink"/>
+            <w:noProof/>
+          </w:rPr>
+          <w:t>Мета-модел</w:t>
+        </w:r>
+        <w:r>
+          <w:rPr>
+            <w:noProof/>
+            <w:webHidden/>
+          </w:rPr>
+          <w:tab/>
+        </w:r>
+        <w:r>
+          <w:rPr>
+            <w:noProof/>
+            <w:webHidden/>
+          </w:rPr>
+          <w:fldChar w:fldCharType="begin"/>
+        </w:r>
+        <w:r>
+          <w:rPr>
+            <w:noProof/>
+            <w:webHidden/>
+          </w:rPr>
+          <w:instrText xml:space="preserve"> PAGEREF _Toc400118290 \h </w:instrText>
+        </w:r>
+        <w:r>
+          <w:rPr>
+            <w:noProof/>
+            <w:webHidden/>
+          </w:rPr>
+        </w:r>
+        <w:r>
+          <w:rPr>
+            <w:noProof/>
+            <w:webHidden/>
+          </w:rPr>
+          <w:fldChar w:fldCharType="separate"/>
+        </w:r>
+        <w:r>
+          <w:rPr>
+            <w:noProof/>
+            <w:webHidden/>
+          </w:rPr>
+          <w:t>82</w:t>
+        </w:r>
+        <w:r>
+          <w:rPr>
+            <w:noProof/>
+            <w:webHidden/>
+          </w:rPr>
+          <w:fldChar w:fldCharType="end"/>
+        </w:r>
+      </w:hyperlink>
+    </w:p>
+    <w:p>
+      <w:pPr>
+        <w:pStyle w:val="TOC3"/>
+        <w:tabs>
+          <w:tab w:val="left" w:pos="1200"/>
+          <w:tab w:val="right" w:leader="dot" w:pos="8296"/>
+        </w:tabs>
+        <w:rPr>
+          <w:rFonts w:asciiTheme="minorHAnsi" w:eastAsiaTheme="minorEastAsia" w:hAnsiTheme="minorHAnsi" w:cstheme="minorBidi"/>
+          <w:i w:val="0"/>
+          <w:iCs w:val="0"/>
+          <w:noProof/>
+          <w:color w:val="auto"/>
+          <w:sz w:val="22"/>
+          <w:szCs w:val="22"/>
+          <w:lang w:eastAsia="en-US"/>
+        </w:rPr>
+      </w:pPr>
+      <w:hyperlink w:anchor="_Toc400118291" w:history="1">
+        <w:r>
+          <w:rPr>
+            <w:rStyle w:val="Hyperlink"/>
+            <w:noProof/>
+          </w:rPr>
+          <w:t>6.1.4</w:t>
+        </w:r>
+        <w:r>
+          <w:rPr>
+            <w:rFonts w:asciiTheme="minorHAnsi" w:eastAsiaTheme="minorEastAsia" w:hAnsiTheme="minorHAnsi" w:cstheme="minorBidi"/>
+            <w:i w:val="0"/>
+            <w:iCs w:val="0"/>
+            <w:noProof/>
+            <w:color w:val="auto"/>
+            <w:sz w:val="22"/>
+            <w:szCs w:val="22"/>
+            <w:lang w:eastAsia="en-US"/>
+          </w:rPr>
+          <w:tab/>
+        </w:r>
+        <w:r>
+          <w:rPr>
+            <w:rStyle w:val="Hyperlink"/>
+            <w:noProof/>
+          </w:rPr>
+          <w:t>Сериализатор (диаграма на внедряване)</w:t>
+        </w:r>
+        <w:r>
+          <w:rPr>
+            <w:noProof/>
+            <w:webHidden/>
+          </w:rPr>
+          <w:tab/>
+        </w:r>
+        <w:r>
+          <w:rPr>
+            <w:noProof/>
+            <w:webHidden/>
+          </w:rPr>
+          <w:fldChar w:fldCharType="begin"/>
+        </w:r>
+        <w:r>
+          <w:rPr>
+            <w:noProof/>
+            <w:webHidden/>
+          </w:rPr>
+          <w:instrText xml:space="preserve"> PAGEREF _Toc400118291 \h </w:instrText>
+        </w:r>
+        <w:r>
+          <w:rPr>
+            <w:noProof/>
+            <w:webHidden/>
+          </w:rPr>
+        </w:r>
+        <w:r>
+          <w:rPr>
+            <w:noProof/>
+            <w:webHidden/>
+          </w:rPr>
+          <w:fldChar w:fldCharType="separate"/>
+        </w:r>
+        <w:r>
+          <w:rPr>
+            <w:noProof/>
+            <w:webHidden/>
+          </w:rPr>
+          <w:t>83</w:t>
+        </w:r>
+        <w:r>
+          <w:rPr>
+            <w:noProof/>
+            <w:webHidden/>
+          </w:rPr>
+          <w:fldChar w:fldCharType="end"/>
+        </w:r>
+      </w:hyperlink>
+    </w:p>
+    <w:p>
+      <w:pPr>
+        <w:pStyle w:val="TOC3"/>
+        <w:tabs>
+          <w:tab w:val="left" w:pos="1200"/>
+          <w:tab w:val="right" w:leader="dot" w:pos="8296"/>
+        </w:tabs>
+        <w:rPr>
+          <w:rFonts w:asciiTheme="minorHAnsi" w:eastAsiaTheme="minorEastAsia" w:hAnsiTheme="minorHAnsi" w:cstheme="minorBidi"/>
+          <w:i w:val="0"/>
+          <w:iCs w:val="0"/>
+          <w:noProof/>
+          <w:color w:val="auto"/>
+          <w:sz w:val="22"/>
+          <w:szCs w:val="22"/>
+          <w:lang w:eastAsia="en-US"/>
+        </w:rPr>
+      </w:pPr>
+      <w:hyperlink w:anchor="_Toc400118292" w:history="1">
+        <w:r>
+          <w:rPr>
+            <w:rStyle w:val="Hyperlink"/>
+            <w:noProof/>
+          </w:rPr>
+          <w:t>6.1.5</w:t>
+        </w:r>
+        <w:r>
+          <w:rPr>
+            <w:rFonts w:asciiTheme="minorHAnsi" w:eastAsiaTheme="minorEastAsia" w:hAnsiTheme="minorHAnsi" w:cstheme="minorBidi"/>
+            <w:i w:val="0"/>
+            <w:iCs w:val="0"/>
+            <w:noProof/>
+            <w:color w:val="auto"/>
+            <w:sz w:val="22"/>
+            <w:szCs w:val="22"/>
+            <w:lang w:eastAsia="en-US"/>
+          </w:rPr>
+          <w:tab/>
+        </w:r>
+        <w:r>
+          <w:rPr>
+            <w:rStyle w:val="Hyperlink"/>
+            <w:noProof/>
+          </w:rPr>
+          <w:t>Спомагателни модули (диаграма на внедряване)</w:t>
+        </w:r>
+        <w:r>
+          <w:rPr>
+            <w:noProof/>
+            <w:webHidden/>
+          </w:rPr>
+          <w:tab/>
+        </w:r>
+        <w:r>
+          <w:rPr>
+            <w:noProof/>
+            <w:webHidden/>
+          </w:rPr>
+          <w:fldChar w:fldCharType="begin"/>
+        </w:r>
+        <w:r>
+          <w:rPr>
+            <w:noProof/>
+            <w:webHidden/>
+          </w:rPr>
+          <w:instrText xml:space="preserve"> PAGEREF _Toc400118292 \h </w:instrText>
+        </w:r>
+        <w:r>
+          <w:rPr>
+            <w:noProof/>
+            <w:webHidden/>
+          </w:rPr>
+        </w:r>
+        <w:r>
+          <w:rPr>
+            <w:noProof/>
+            <w:webHidden/>
+          </w:rPr>
+          <w:fldChar w:fldCharType="separate"/>
+        </w:r>
+        <w:r>
+          <w:rPr>
+            <w:noProof/>
+            <w:webHidden/>
+          </w:rPr>
+          <w:t>83</w:t>
+        </w:r>
+        <w:r>
+          <w:rPr>
+            <w:noProof/>
+            <w:webHidden/>
+          </w:rPr>
+          <w:fldChar w:fldCharType="end"/>
+        </w:r>
+      </w:hyperlink>
+    </w:p>
+    <w:p>
+      <w:pPr>
+        <w:pStyle w:val="TOC3"/>
+        <w:tabs>
+          <w:tab w:val="left" w:pos="1200"/>
+          <w:tab w:val="right" w:leader="dot" w:pos="8296"/>
+        </w:tabs>
+        <w:rPr>
+          <w:rFonts w:asciiTheme="minorHAnsi" w:eastAsiaTheme="minorEastAsia" w:hAnsiTheme="minorHAnsi" w:cstheme="minorBidi"/>
+          <w:i w:val="0"/>
+          <w:iCs w:val="0"/>
+          <w:noProof/>
+          <w:color w:val="auto"/>
+          <w:sz w:val="22"/>
+          <w:szCs w:val="22"/>
+          <w:lang w:eastAsia="en-US"/>
+        </w:rPr>
+      </w:pPr>
+      <w:hyperlink w:anchor="_Toc400118293" w:history="1">
+        <w:r>
+          <w:rPr>
+            <w:rStyle w:val="Hyperlink"/>
+            <w:noProof/>
+          </w:rPr>
+          <w:t>6.1.6</w:t>
+        </w:r>
+        <w:r>
+          <w:rPr>
+            <w:rFonts w:asciiTheme="minorHAnsi" w:eastAsiaTheme="minorEastAsia" w:hAnsiTheme="minorHAnsi" w:cstheme="minorBidi"/>
+            <w:i w:val="0"/>
+            <w:iCs w:val="0"/>
+            <w:noProof/>
+            <w:color w:val="auto"/>
+            <w:sz w:val="22"/>
+            <w:szCs w:val="22"/>
+            <w:lang w:eastAsia="en-US"/>
+          </w:rPr>
+          <w:tab/>
+        </w:r>
+        <w:r>
+          <w:rPr>
+            <w:rStyle w:val="Hyperlink"/>
+            <w:noProof/>
+          </w:rPr>
+          <w:t>Специфични критерии за стандартна архитектура (диаграма на внедряване)</w:t>
+        </w:r>
+        <w:r>
+          <w:rPr>
+            <w:noProof/>
+            <w:webHidden/>
+          </w:rPr>
+          <w:tab/>
+        </w:r>
+        <w:r>
+          <w:rPr>
+            <w:noProof/>
+            <w:webHidden/>
+          </w:rPr>
+          <w:fldChar w:fldCharType="begin"/>
+        </w:r>
+        <w:r>
+          <w:rPr>
+            <w:noProof/>
+            <w:webHidden/>
+          </w:rPr>
+          <w:instrText xml:space="preserve"> PAGEREF _Toc400118293 \h </w:instrText>
+        </w:r>
+        <w:r>
+          <w:rPr>
+            <w:noProof/>
+            <w:webHidden/>
+          </w:rPr>
+        </w:r>
+        <w:r>
+          <w:rPr>
+            <w:noProof/>
+            <w:webHidden/>
+          </w:rPr>
+          <w:fldChar w:fldCharType="separate"/>
+        </w:r>
+        <w:r>
+          <w:rPr>
+            <w:noProof/>
+            <w:webHidden/>
+          </w:rPr>
+          <w:t>83</w:t>
+        </w:r>
+        <w:r>
+          <w:rPr>
+            <w:noProof/>
+            <w:webHidden/>
+          </w:rPr>
+          <w:fldChar w:fldCharType="end"/>
+        </w:r>
+      </w:hyperlink>
+    </w:p>
+    <w:p>
+      <w:pPr>
+        <w:pStyle w:val="TOC3"/>
+        <w:tabs>
+          <w:tab w:val="left" w:pos="1200"/>
+          <w:tab w:val="right" w:leader="dot" w:pos="8296"/>
+        </w:tabs>
+        <w:rPr>
+          <w:rFonts w:asciiTheme="minorHAnsi" w:eastAsiaTheme="minorEastAsia" w:hAnsiTheme="minorHAnsi" w:cstheme="minorBidi"/>
+          <w:i w:val="0"/>
+          <w:iCs w:val="0"/>
+          <w:noProof/>
+          <w:color w:val="auto"/>
+          <w:sz w:val="22"/>
+          <w:szCs w:val="22"/>
+          <w:lang w:eastAsia="en-US"/>
+        </w:rPr>
+      </w:pPr>
+      <w:hyperlink w:anchor="_Toc400118294" w:history="1">
+        <w:r>
+          <w:rPr>
+            <w:rStyle w:val="Hyperlink"/>
+            <w:noProof/>
+          </w:rPr>
+          <w:t>6.1.7</w:t>
+        </w:r>
+        <w:r>
+          <w:rPr>
+            <w:rFonts w:asciiTheme="minorHAnsi" w:eastAsiaTheme="minorEastAsia" w:hAnsiTheme="minorHAnsi" w:cstheme="minorBidi"/>
+            <w:i w:val="0"/>
+            <w:iCs w:val="0"/>
+            <w:noProof/>
+            <w:color w:val="auto"/>
+            <w:sz w:val="22"/>
+            <w:szCs w:val="22"/>
+            <w:lang w:eastAsia="en-US"/>
+          </w:rPr>
+          <w:tab/>
+        </w:r>
+        <w:r>
+          <w:rPr>
+            <w:rStyle w:val="Hyperlink"/>
+            <w:noProof/>
+          </w:rPr>
+          <w:t>Генерация на базов код (реализация)</w:t>
+        </w:r>
+        <w:r>
+          <w:rPr>
+            <w:noProof/>
+            <w:webHidden/>
+          </w:rPr>
+          <w:tab/>
+        </w:r>
+        <w:r>
+          <w:rPr>
+            <w:noProof/>
+            <w:webHidden/>
+          </w:rPr>
+          <w:fldChar w:fldCharType="begin"/>
+        </w:r>
+        <w:r>
+          <w:rPr>
+            <w:noProof/>
+            <w:webHidden/>
+          </w:rPr>
+          <w:instrText xml:space="preserve"> PAGEREF _Toc400118294 \h </w:instrText>
+        </w:r>
+        <w:r>
+          <w:rPr>
+            <w:noProof/>
+            <w:webHidden/>
+          </w:rPr>
+        </w:r>
+        <w:r>
+          <w:rPr>
+            <w:noProof/>
+            <w:webHidden/>
+          </w:rPr>
+          <w:fldChar w:fldCharType="separate"/>
+        </w:r>
+        <w:r>
+          <w:rPr>
+            <w:noProof/>
+            <w:webHidden/>
+          </w:rPr>
+          <w:t>84</w:t>
         </w:r>
         <w:r>
           <w:rPr>
@@ -7447,7 +8132,7 @@
           <w:lang w:eastAsia="en-US"/>
         </w:rPr>
       </w:pPr>
-      <w:hyperlink w:anchor="_Toc399850170" w:history="1">
+      <w:hyperlink w:anchor="_Toc400118295" w:history="1">
         <w:r>
           <w:rPr>
             <w:rStyle w:val="Hyperlink"/>
@@ -7495,7 +8180,7 @@
             <w:noProof/>
             <w:webHidden/>
           </w:rPr>
-          <w:instrText xml:space="preserve"> PAGEREF _Toc399850170 \h </w:instrText>
+          <w:instrText xml:space="preserve"> PAGEREF _Toc400118295 \h </w:instrText>
         </w:r>
         <w:r>
           <w:rPr>
@@ -7515,7 +8200,7 @@
             <w:noProof/>
             <w:webHidden/>
           </w:rPr>
-          <w:t>81</w:t>
+          <w:t>84</w:t>
         </w:r>
         <w:r>
           <w:rPr>
@@ -7543,7 +8228,7 @@
           <w:lang w:eastAsia="en-US"/>
         </w:rPr>
       </w:pPr>
-      <w:hyperlink w:anchor="_Toc399850171" w:history="1">
+      <w:hyperlink w:anchor="_Toc400118296" w:history="1">
         <w:r>
           <w:rPr>
             <w:rStyle w:val="Hyperlink"/>
@@ -7591,7 +8276,7 @@
             <w:noProof/>
             <w:webHidden/>
           </w:rPr>
-          <w:instrText xml:space="preserve"> PAGEREF _Toc399850171 \h </w:instrText>
+          <w:instrText xml:space="preserve"> PAGEREF _Toc400118296 \h </w:instrText>
         </w:r>
         <w:r>
           <w:rPr>
@@ -7611,7 +8296,7 @@
             <w:noProof/>
             <w:webHidden/>
           </w:rPr>
-          <w:t>81</w:t>
+          <w:t>84</w:t>
         </w:r>
         <w:r>
           <w:rPr>
@@ -7639,7 +8324,7 @@
           <w:lang w:eastAsia="en-US"/>
         </w:rPr>
       </w:pPr>
-      <w:hyperlink w:anchor="_Toc399850172" w:history="1">
+      <w:hyperlink w:anchor="_Toc400118297" w:history="1">
         <w:r>
           <w:rPr>
             <w:rStyle w:val="Hyperlink"/>
@@ -7687,7 +8372,7 @@
             <w:noProof/>
             <w:webHidden/>
           </w:rPr>
-          <w:instrText xml:space="preserve"> PAGEREF _Toc399850172 \h </w:instrText>
+          <w:instrText xml:space="preserve"> PAGEREF _Toc400118297 \h </w:instrText>
         </w:r>
         <w:r>
           <w:rPr>
@@ -7707,7 +8392,7 @@
             <w:noProof/>
             <w:webHidden/>
           </w:rPr>
-          <w:t>81</w:t>
+          <w:t>84</w:t>
         </w:r>
         <w:r>
           <w:rPr>
@@ -7735,7 +8420,7 @@
           <w:lang w:eastAsia="en-US"/>
         </w:rPr>
       </w:pPr>
-      <w:hyperlink w:anchor="_Toc399850173" w:history="1">
+      <w:hyperlink w:anchor="_Toc400118298" w:history="1">
         <w:r>
           <w:rPr>
             <w:rStyle w:val="Hyperlink"/>
@@ -7783,7 +8468,7 @@
             <w:noProof/>
             <w:webHidden/>
           </w:rPr>
-          <w:instrText xml:space="preserve"> PAGEREF _Toc399850173 \h </w:instrText>
+          <w:instrText xml:space="preserve"> PAGEREF _Toc400118298 \h </w:instrText>
         </w:r>
         <w:r>
           <w:rPr>
@@ -7803,7 +8488,7 @@
             <w:noProof/>
             <w:webHidden/>
           </w:rPr>
-          <w:t>81</w:t>
+          <w:t>85</w:t>
         </w:r>
         <w:r>
           <w:rPr>
@@ -7831,7 +8516,7 @@
           <w:lang w:eastAsia="en-US"/>
         </w:rPr>
       </w:pPr>
-      <w:hyperlink w:anchor="_Toc399850174" w:history="1">
+      <w:hyperlink w:anchor="_Toc400118299" w:history="1">
         <w:r>
           <w:rPr>
             <w:rStyle w:val="Hyperlink"/>
@@ -7879,7 +8564,7 @@
             <w:noProof/>
             <w:webHidden/>
           </w:rPr>
-          <w:instrText xml:space="preserve"> PAGEREF _Toc399850174 \h </w:instrText>
+          <w:instrText xml:space="preserve"> PAGEREF _Toc400118299 \h </w:instrText>
         </w:r>
         <w:r>
           <w:rPr>
@@ -7899,7 +8584,7 @@
             <w:noProof/>
             <w:webHidden/>
           </w:rPr>
-          <w:t>81</w:t>
+          <w:t>85</w:t>
         </w:r>
         <w:r>
           <w:rPr>
@@ -7924,7 +8609,7 @@
           <w:lang w:eastAsia="en-US"/>
         </w:rPr>
       </w:pPr>
-      <w:hyperlink w:anchor="_Toc399850175" w:history="1">
+      <w:hyperlink w:anchor="_Toc400118300" w:history="1">
         <w:r>
           <w:rPr>
             <w:rStyle w:val="Hyperlink"/>
@@ -7966,7 +8651,7 @@
           <w:rPr>
             <w:webHidden/>
           </w:rPr>
-          <w:instrText xml:space="preserve"> PAGEREF _Toc399850175 \h </w:instrText>
+          <w:instrText xml:space="preserve"> PAGEREF _Toc400118300 \h </w:instrText>
         </w:r>
         <w:r>
           <w:rPr>
@@ -7983,7 +8668,7 @@
           <w:rPr>
             <w:webHidden/>
           </w:rPr>
-          <w:t>82</w:t>
+          <w:t>86</w:t>
         </w:r>
         <w:r>
           <w:rPr>
@@ -8010,7 +8695,7 @@
           <w:lang w:eastAsia="en-US"/>
         </w:rPr>
       </w:pPr>
-      <w:hyperlink w:anchor="_Toc399850176" w:history="1">
+      <w:hyperlink w:anchor="_Toc400118301" w:history="1">
         <w:r>
           <w:rPr>
             <w:rStyle w:val="Hyperlink"/>
@@ -8058,7 +8743,7 @@
             <w:noProof/>
             <w:webHidden/>
           </w:rPr>
-          <w:instrText xml:space="preserve"> PAGEREF _Toc399850176 \h </w:instrText>
+          <w:instrText xml:space="preserve"> PAGEREF _Toc400118301 \h </w:instrText>
         </w:r>
         <w:r>
           <w:rPr>
@@ -8078,7 +8763,7 @@
             <w:noProof/>
             <w:webHidden/>
           </w:rPr>
-          <w:t>82</w:t>
+          <w:t>86</w:t>
         </w:r>
         <w:r>
           <w:rPr>
@@ -8106,7 +8791,7 @@
           <w:lang w:eastAsia="en-US"/>
         </w:rPr>
       </w:pPr>
-      <w:hyperlink w:anchor="_Toc399850177" w:history="1">
+      <w:hyperlink w:anchor="_Toc400118302" w:history="1">
         <w:r>
           <w:rPr>
             <w:rStyle w:val="Hyperlink"/>
@@ -8154,7 +8839,7 @@
             <w:noProof/>
             <w:webHidden/>
           </w:rPr>
-          <w:instrText xml:space="preserve"> PAGEREF _Toc399850177 \h </w:instrText>
+          <w:instrText xml:space="preserve"> PAGEREF _Toc400118302 \h </w:instrText>
         </w:r>
         <w:r>
           <w:rPr>
@@ -8174,7 +8859,7 @@
             <w:noProof/>
             <w:webHidden/>
           </w:rPr>
-          <w:t>82</w:t>
+          <w:t>86</w:t>
         </w:r>
         <w:r>
           <w:rPr>
@@ -8199,7 +8884,7 @@
           <w:lang w:eastAsia="en-US"/>
         </w:rPr>
       </w:pPr>
-      <w:hyperlink w:anchor="_Toc399850178" w:history="1">
+      <w:hyperlink w:anchor="_Toc400118303" w:history="1">
         <w:r>
           <w:rPr>
             <w:rStyle w:val="Hyperlink"/>
@@ -8242,7 +8927,7 @@
           <w:rPr>
             <w:webHidden/>
           </w:rPr>
-          <w:instrText xml:space="preserve"> PAGEREF _Toc399850178 \h </w:instrText>
+          <w:instrText xml:space="preserve"> PAGEREF _Toc400118303 \h </w:instrText>
         </w:r>
         <w:r>
           <w:rPr>
@@ -8259,7 +8944,7 @@
           <w:rPr>
             <w:webHidden/>
           </w:rPr>
-          <w:t>83</w:t>
+          <w:t>87</w:t>
         </w:r>
         <w:r>
           <w:rPr>
@@ -8283,7 +8968,7 @@
           <w:lang w:eastAsia="en-US"/>
         </w:rPr>
       </w:pPr>
-      <w:hyperlink w:anchor="_Toc399850179" w:history="1">
+      <w:hyperlink w:anchor="_Toc400118304" w:history="1">
         <w:r>
           <w:rPr>
             <w:rStyle w:val="Hyperlink"/>
@@ -8326,7 +9011,7 @@
           <w:rPr>
             <w:webHidden/>
           </w:rPr>
-          <w:instrText xml:space="preserve"> PAGEREF _Toc399850179 \h </w:instrText>
+          <w:instrText xml:space="preserve"> PAGEREF _Toc400118304 \h </w:instrText>
         </w:r>
         <w:r>
           <w:rPr>
@@ -8343,7 +9028,7 @@
           <w:rPr>
             <w:webHidden/>
           </w:rPr>
-          <w:t>85</w:t>
+          <w:t>89</w:t>
         </w:r>
         <w:r>
           <w:rPr>
@@ -8371,7 +9056,7 @@
           <w:lang w:eastAsia="en-US"/>
         </w:rPr>
       </w:pPr>
-      <w:hyperlink w:anchor="_Toc399850180" w:history="1">
+      <w:hyperlink w:anchor="_Toc400118305" w:history="1">
         <w:r>
           <w:rPr>
             <w:rStyle w:val="Hyperlink"/>
@@ -8418,7 +9103,7 @@
             <w:noProof/>
             <w:webHidden/>
           </w:rPr>
-          <w:instrText xml:space="preserve"> PAGEREF _Toc399850180 \h </w:instrText>
+          <w:instrText xml:space="preserve"> PAGEREF _Toc400118305 \h </w:instrText>
         </w:r>
         <w:r>
           <w:rPr>
@@ -8438,7 +9123,7 @@
             <w:noProof/>
             <w:webHidden/>
           </w:rPr>
-          <w:t>85</w:t>
+          <w:t>89</w:t>
         </w:r>
         <w:r>
           <w:rPr>
@@ -8467,7 +9152,7 @@
           <w:lang w:eastAsia="en-US"/>
         </w:rPr>
       </w:pPr>
-      <w:hyperlink w:anchor="_Toc399850181" w:history="1">
+      <w:hyperlink w:anchor="_Toc400118306" w:history="1">
         <w:r>
           <w:rPr>
             <w:rStyle w:val="Hyperlink"/>
@@ -8514,7 +9199,7 @@
             <w:noProof/>
             <w:webHidden/>
           </w:rPr>
-          <w:instrText xml:space="preserve"> PAGEREF _Toc399850181 \h </w:instrText>
+          <w:instrText xml:space="preserve"> PAGEREF _Toc400118306 \h </w:instrText>
         </w:r>
         <w:r>
           <w:rPr>
@@ -8534,7 +9219,7 @@
             <w:noProof/>
             <w:webHidden/>
           </w:rPr>
-          <w:t>86</w:t>
+          <w:t>90</w:t>
         </w:r>
         <w:r>
           <w:rPr>
@@ -8563,7 +9248,7 @@
           <w:lang w:eastAsia="en-US"/>
         </w:rPr>
       </w:pPr>
-      <w:hyperlink w:anchor="_Toc399850182" w:history="1">
+      <w:hyperlink w:anchor="_Toc400118307" w:history="1">
         <w:r>
           <w:rPr>
             <w:rStyle w:val="Hyperlink"/>
@@ -8610,7 +9295,7 @@
             <w:noProof/>
             <w:webHidden/>
           </w:rPr>
-          <w:instrText xml:space="preserve"> PAGEREF _Toc399850182 \h </w:instrText>
+          <w:instrText xml:space="preserve"> PAGEREF _Toc400118307 \h </w:instrText>
         </w:r>
         <w:r>
           <w:rPr>
@@ -8630,7 +9315,7 @@
             <w:noProof/>
             <w:webHidden/>
           </w:rPr>
-          <w:t>86</w:t>
+          <w:t>90</w:t>
         </w:r>
         <w:r>
           <w:rPr>
@@ -8659,7 +9344,7 @@
           <w:lang w:eastAsia="en-US"/>
         </w:rPr>
       </w:pPr>
-      <w:hyperlink w:anchor="_Toc399850183" w:history="1">
+      <w:hyperlink w:anchor="_Toc400118308" w:history="1">
         <w:r>
           <w:rPr>
             <w:rStyle w:val="Hyperlink"/>
@@ -8706,7 +9391,7 @@
             <w:noProof/>
             <w:webHidden/>
           </w:rPr>
-          <w:instrText xml:space="preserve"> PAGEREF _Toc399850183 \h </w:instrText>
+          <w:instrText xml:space="preserve"> PAGEREF _Toc400118308 \h </w:instrText>
         </w:r>
         <w:r>
           <w:rPr>
@@ -8726,7 +9411,7 @@
             <w:noProof/>
             <w:webHidden/>
           </w:rPr>
-          <w:t>87</w:t>
+          <w:t>91</w:t>
         </w:r>
         <w:r>
           <w:rPr>
@@ -8755,7 +9440,7 @@
           <w:lang w:eastAsia="en-US"/>
         </w:rPr>
       </w:pPr>
-      <w:hyperlink w:anchor="_Toc399850184" w:history="1">
+      <w:hyperlink w:anchor="_Toc400118309" w:history="1">
         <w:r>
           <w:rPr>
             <w:rStyle w:val="Hyperlink"/>
@@ -8802,7 +9487,7 @@
             <w:noProof/>
             <w:webHidden/>
           </w:rPr>
-          <w:instrText xml:space="preserve"> PAGEREF _Toc399850184 \h </w:instrText>
+          <w:instrText xml:space="preserve"> PAGEREF _Toc400118309 \h </w:instrText>
         </w:r>
         <w:r>
           <w:rPr>
@@ -8822,7 +9507,7 @@
             <w:noProof/>
             <w:webHidden/>
           </w:rPr>
-          <w:t>87</w:t>
+          <w:t>91</w:t>
         </w:r>
         <w:r>
           <w:rPr>
@@ -8851,7 +9536,7 @@
           <w:lang w:eastAsia="en-US"/>
         </w:rPr>
       </w:pPr>
-      <w:hyperlink w:anchor="_Toc399850185" w:history="1">
+      <w:hyperlink w:anchor="_Toc400118310" w:history="1">
         <w:r>
           <w:rPr>
             <w:rStyle w:val="Hyperlink"/>
@@ -8898,7 +9583,7 @@
             <w:noProof/>
             <w:webHidden/>
           </w:rPr>
-          <w:instrText xml:space="preserve"> PAGEREF _Toc399850185 \h </w:instrText>
+          <w:instrText xml:space="preserve"> PAGEREF _Toc400118310 \h </w:instrText>
         </w:r>
         <w:r>
           <w:rPr>
@@ -8918,7 +9603,7 @@
             <w:noProof/>
             <w:webHidden/>
           </w:rPr>
-          <w:t>92</w:t>
+          <w:t>96</w:t>
         </w:r>
         <w:r>
           <w:rPr>
@@ -8947,7 +9632,7 @@
           <w:lang w:eastAsia="en-US"/>
         </w:rPr>
       </w:pPr>
-      <w:hyperlink w:anchor="_Toc399850186" w:history="1">
+      <w:hyperlink w:anchor="_Toc400118311" w:history="1">
         <w:r>
           <w:rPr>
             <w:rStyle w:val="Hyperlink"/>
@@ -8994,7 +9679,7 @@
             <w:noProof/>
             <w:webHidden/>
           </w:rPr>
-          <w:instrText xml:space="preserve"> PAGEREF _Toc399850186 \h </w:instrText>
+          <w:instrText xml:space="preserve"> PAGEREF _Toc400118311 \h </w:instrText>
         </w:r>
         <w:r>
           <w:rPr>
@@ -9014,7 +9699,7 @@
             <w:noProof/>
             <w:webHidden/>
           </w:rPr>
-          <w:t>93</w:t>
+          <w:t>97</w:t>
         </w:r>
         <w:r>
           <w:rPr>
@@ -9041,7 +9726,7 @@
         <w:fldChar w:fldCharType="end"/>
       </w:r>
       <w:bookmarkStart w:id="0" w:name="_Toc397092983"/>
-      <w:bookmarkStart w:id="1" w:name="_Toc399850098"/>
+      <w:bookmarkStart w:id="1" w:name="_Toc400118216"/>
       <w:r>
         <w:t>Увод</w:t>
       </w:r>
@@ -9094,7 +9779,7 @@
         </w:rPr>
       </w:pPr>
       <w:bookmarkStart w:id="2" w:name="_Toc397092984"/>
-      <w:bookmarkStart w:id="3" w:name="_Toc399850099"/>
+      <w:bookmarkStart w:id="3" w:name="_Toc400118217"/>
       <w:r>
         <w:t xml:space="preserve">Актуалност на проблема </w:t>
       </w:r>
@@ -9143,7 +9828,7 @@
       </w:pPr>
       <w:bookmarkStart w:id="4" w:name="_Toc397092985"/>
       <w:bookmarkStart w:id="5" w:name="_Ref397600358"/>
-      <w:bookmarkStart w:id="6" w:name="_Toc399850100"/>
+      <w:bookmarkStart w:id="6" w:name="_Toc400118218"/>
       <w:r>
         <w:t>Цел и задачи на дипломната работа</w:t>
       </w:r>
@@ -9169,7 +9854,7 @@
         <w:pStyle w:val="Heading2"/>
       </w:pPr>
       <w:bookmarkStart w:id="7" w:name="_Toc397092986"/>
-      <w:bookmarkStart w:id="8" w:name="_Toc399850101"/>
+      <w:bookmarkStart w:id="8" w:name="_Toc400118219"/>
       <w:r>
         <w:t>О</w:t>
       </w:r>
@@ -9244,7 +9929,7 @@
         <w:pStyle w:val="Heading3"/>
       </w:pPr>
       <w:bookmarkStart w:id="9" w:name="_Toc397092987"/>
-      <w:bookmarkStart w:id="10" w:name="_Toc399850102"/>
+      <w:bookmarkStart w:id="10" w:name="_Toc400118220"/>
       <w:r>
         <w:t>Състояние на индустрията</w:t>
       </w:r>
@@ -9284,7 +9969,7 @@
         <w:pStyle w:val="Heading3"/>
       </w:pPr>
       <w:bookmarkStart w:id="11" w:name="_Toc397092988"/>
-      <w:bookmarkStart w:id="12" w:name="_Toc399850103"/>
+      <w:bookmarkStart w:id="12" w:name="_Toc400118221"/>
       <w:r>
         <w:t>Важност на Софтуерната Архитектура</w:t>
       </w:r>
@@ -9377,7 +10062,7 @@
         <w:pStyle w:val="Heading3"/>
       </w:pPr>
       <w:bookmarkStart w:id="13" w:name="_Toc397092989"/>
-      <w:bookmarkStart w:id="14" w:name="_Toc399850104"/>
+      <w:bookmarkStart w:id="14" w:name="_Toc400118222"/>
       <w:r>
         <w:t>Изледване на архитектурното възстановяване</w:t>
       </w:r>
@@ -9447,7 +10132,7 @@
         </w:rPr>
       </w:pPr>
       <w:bookmarkStart w:id="15" w:name="_Toc397092990"/>
-      <w:bookmarkStart w:id="16" w:name="_Toc399850105"/>
+      <w:bookmarkStart w:id="16" w:name="_Toc400118223"/>
       <w:r>
         <w:rPr>
           <w:color w:val="FF0000"/>
@@ -9468,7 +10153,7 @@
       <w:pPr>
         <w:pStyle w:val="Heading1"/>
       </w:pPr>
-      <w:bookmarkStart w:id="17" w:name="_Toc399850106"/>
+      <w:bookmarkStart w:id="17" w:name="_Toc400118224"/>
       <w:r>
         <w:lastRenderedPageBreak/>
         <w:t>Реверсивен инжинеринг и възстановяване на дизайн</w:t>
@@ -9480,7 +10165,7 @@
         <w:pStyle w:val="Heading2"/>
       </w:pPr>
       <w:bookmarkStart w:id="18" w:name="_Toc397092992"/>
-      <w:bookmarkStart w:id="19" w:name="_Toc399850107"/>
+      <w:bookmarkStart w:id="19" w:name="_Toc400118225"/>
       <w:r>
         <w:t>Основни д</w:t>
       </w:r>
@@ -9494,7 +10179,7 @@
       <w:pPr>
         <w:pStyle w:val="Heading3"/>
       </w:pPr>
-      <w:bookmarkStart w:id="20" w:name="_Toc399850108"/>
+      <w:bookmarkStart w:id="20" w:name="_Toc400118226"/>
       <w:r>
         <w:t>Терминология на реинжинеринга и софтуерната подръжка</w:t>
       </w:r>
@@ -9833,7 +10518,7 @@
       </w:pPr>
       <w:bookmarkStart w:id="23" w:name="__RefHeading__1581_2042850511"/>
       <w:bookmarkStart w:id="24" w:name="_Toc397092994"/>
-      <w:bookmarkStart w:id="25" w:name="_Toc399850109"/>
+      <w:bookmarkStart w:id="25" w:name="_Toc400118227"/>
       <w:bookmarkEnd w:id="23"/>
       <w:r>
         <w:t>Терминология</w:t>
@@ -10580,7 +11265,7 @@
         <w:pStyle w:val="Heading2"/>
       </w:pPr>
       <w:bookmarkStart w:id="26" w:name="_Toc397092995"/>
-      <w:bookmarkStart w:id="27" w:name="_Toc399850110"/>
+      <w:bookmarkStart w:id="27" w:name="_Toc400118228"/>
       <w:r>
         <w:rPr>
           <w:lang w:val="ru-RU"/>
@@ -11665,7 +12350,7 @@
       <w:pPr>
         <w:pStyle w:val="Heading3"/>
       </w:pPr>
-      <w:bookmarkStart w:id="28" w:name="_Toc399850111"/>
+      <w:bookmarkStart w:id="28" w:name="_Toc400118229"/>
       <w:r>
         <w:t>Реинженеринг и компонентно-базиран софтуер</w:t>
       </w:r>
@@ -11900,7 +12585,7 @@
       <w:pPr>
         <w:pStyle w:val="Heading3"/>
       </w:pPr>
-      <w:bookmarkStart w:id="29" w:name="_Toc399850112"/>
+      <w:bookmarkStart w:id="29" w:name="_Toc400118230"/>
       <w:r>
         <w:t>Среда за архитектурна реконструкция</w:t>
       </w:r>
@@ -12122,7 +12807,7 @@
         <w:pStyle w:val="Heading2"/>
       </w:pPr>
       <w:bookmarkStart w:id="30" w:name="_Toc397092996"/>
-      <w:bookmarkStart w:id="31" w:name="_Toc399850113"/>
+      <w:bookmarkStart w:id="31" w:name="_Toc400118231"/>
       <w:r>
         <w:rPr>
           <w:lang w:val="ru-RU"/>
@@ -13439,7 +14124,7 @@
       </w:pPr>
       <w:bookmarkStart w:id="32" w:name="_Ref399593490"/>
       <w:bookmarkStart w:id="33" w:name="_Ref399773104"/>
-      <w:bookmarkStart w:id="34" w:name="_Toc399850114"/>
+      <w:bookmarkStart w:id="34" w:name="_Toc400118232"/>
       <w:r>
         <w:t>Оркестрирана много-изгледна среда за софтуерно архитектурна реконструкция</w:t>
       </w:r>
@@ -18686,7 +19371,7 @@
         <w:pStyle w:val="Heading3"/>
       </w:pPr>
       <w:bookmarkStart w:id="52" w:name="_Ref399773240"/>
-      <w:bookmarkStart w:id="53" w:name="_Toc399850115"/>
+      <w:bookmarkStart w:id="53" w:name="_Toc400118233"/>
       <w:r>
         <w:t xml:space="preserve">Компонентният модел на </w:t>
       </w:r>
@@ -20297,7 +20982,7 @@
         <w:pStyle w:val="Heading2"/>
       </w:pPr>
       <w:bookmarkStart w:id="59" w:name="_Toc397092997"/>
-      <w:bookmarkStart w:id="60" w:name="_Toc399850116"/>
+      <w:bookmarkStart w:id="60" w:name="_Toc400118234"/>
       <w:r>
         <w:rPr>
           <w:lang w:val="ru-RU"/>
@@ -20323,7 +21008,7 @@
       <w:pPr>
         <w:pStyle w:val="Heading3"/>
       </w:pPr>
-      <w:bookmarkStart w:id="61" w:name="_Toc399850117"/>
+      <w:bookmarkStart w:id="61" w:name="_Toc400118235"/>
       <w:r>
         <w:t>Критерии</w:t>
       </w:r>
@@ -20785,7 +21470,7 @@
           <w:lang w:eastAsia="en-US"/>
         </w:rPr>
       </w:pPr>
-      <w:bookmarkStart w:id="62" w:name="_Toc399850118"/>
+      <w:bookmarkStart w:id="62" w:name="_Toc400118236"/>
       <w:r>
         <w:rPr>
           <w:lang w:eastAsia="en-US"/>
@@ -21054,7 +21739,7 @@
         <w:pStyle w:val="Heading2"/>
       </w:pPr>
       <w:bookmarkStart w:id="63" w:name="_Toc397092998"/>
-      <w:bookmarkStart w:id="64" w:name="_Toc399850119"/>
+      <w:bookmarkStart w:id="64" w:name="_Toc400118237"/>
       <w:r>
         <w:rPr>
           <w:lang w:val="ru-RU"/>
@@ -21217,7 +21902,7 @@
         <w:jc w:val="left"/>
       </w:pPr>
       <w:bookmarkStart w:id="65" w:name="_Toc397092999"/>
-      <w:bookmarkStart w:id="66" w:name="_Toc399850120"/>
+      <w:bookmarkStart w:id="66" w:name="_Toc400118238"/>
       <w:r>
         <w:lastRenderedPageBreak/>
         <w:t>Използвани технологии, платформи и</w:t>
@@ -22364,7 +23049,7 @@
         <w:pStyle w:val="Heading2"/>
       </w:pPr>
       <w:bookmarkStart w:id="67" w:name="_Toc397093000"/>
-      <w:bookmarkStart w:id="68" w:name="_Toc399850121"/>
+      <w:bookmarkStart w:id="68" w:name="_Toc400118239"/>
       <w:r>
         <w:rPr>
           <w:lang w:val="ru-RU"/>
@@ -22378,16 +23063,16 @@
       <w:pPr>
         <w:pStyle w:val="Heading3"/>
       </w:pPr>
-      <w:bookmarkStart w:id="69" w:name="_Toc399850122"/>
-      <w:bookmarkStart w:id="70" w:name="OLE_LINK1"/>
-      <w:bookmarkStart w:id="71" w:name="OLE_LINK2"/>
+      <w:bookmarkStart w:id="69" w:name="OLE_LINK1"/>
+      <w:bookmarkStart w:id="70" w:name="OLE_LINK2"/>
+      <w:bookmarkStart w:id="71" w:name="_Toc400118240"/>
       <w:r>
         <w:t>Език за програмиране</w:t>
       </w:r>
-      <w:bookmarkEnd w:id="69"/>
-    </w:p>
+      <w:bookmarkEnd w:id="71"/>
+    </w:p>
+    <w:bookmarkEnd w:id="69"/>
     <w:bookmarkEnd w:id="70"/>
-    <w:bookmarkEnd w:id="71"/>
     <w:p>
       <w:r>
         <w:t>Трябва да отговаря на следните изисквания:</w:t>
@@ -22473,7 +23158,7 @@
         <w:pStyle w:val="Heading3"/>
       </w:pPr>
       <w:bookmarkStart w:id="72" w:name="_Ref397422090"/>
-      <w:bookmarkStart w:id="73" w:name="_Toc399850123"/>
+      <w:bookmarkStart w:id="73" w:name="_Toc400118241"/>
       <w:r>
         <w:t>Модел на софтуерната система</w:t>
       </w:r>
@@ -22697,7 +23382,7 @@
           <w:color w:val="FF0000"/>
         </w:rPr>
       </w:pPr>
-      <w:bookmarkStart w:id="74" w:name="_Toc399850124"/>
+      <w:bookmarkStart w:id="74" w:name="_Toc400118242"/>
       <w:r>
         <w:rPr>
           <w:color w:val="FF0000"/>
@@ -22729,7 +23414,7 @@
       <w:pPr>
         <w:pStyle w:val="Heading3"/>
       </w:pPr>
-      <w:bookmarkStart w:id="75" w:name="_Toc399850125"/>
+      <w:bookmarkStart w:id="75" w:name="_Toc400118243"/>
       <w:r>
         <w:t>Генератор на базовия код</w:t>
       </w:r>
@@ -22771,7 +23456,7 @@
         <w:pStyle w:val="Heading2"/>
       </w:pPr>
       <w:bookmarkStart w:id="76" w:name="_Toc397093001"/>
-      <w:bookmarkStart w:id="77" w:name="_Toc399850126"/>
+      <w:bookmarkStart w:id="77" w:name="_Toc400118244"/>
       <w:r>
         <w:rPr>
           <w:lang w:val="ru-RU"/>
@@ -22785,7 +23470,7 @@
       <w:pPr>
         <w:pStyle w:val="Heading3"/>
       </w:pPr>
-      <w:bookmarkStart w:id="78" w:name="_Toc399850127"/>
+      <w:bookmarkStart w:id="78" w:name="_Toc400118245"/>
       <w:r>
         <w:t>Език за програмиране:</w:t>
       </w:r>
@@ -23526,8 +24211,8 @@
       <w:pPr>
         <w:pStyle w:val="Heading3"/>
       </w:pPr>
-      <w:bookmarkStart w:id="80" w:name="_Toc399850128"/>
-      <w:bookmarkStart w:id="81" w:name="_Ref400112301"/>
+      <w:bookmarkStart w:id="80" w:name="_Ref400112301"/>
+      <w:bookmarkStart w:id="81" w:name="_Toc400118246"/>
       <w:r>
         <w:t>Среда за разработване на UML модел</w:t>
       </w:r>
@@ -24199,7 +24884,7 @@
         <w:pStyle w:val="Heading3"/>
       </w:pPr>
       <w:bookmarkStart w:id="83" w:name="_Ref397424381"/>
-      <w:bookmarkStart w:id="84" w:name="_Toc399850129"/>
+      <w:bookmarkStart w:id="84" w:name="_Toc400118247"/>
       <w:r>
         <w:t>Код генератор</w:t>
       </w:r>
@@ -24648,7 +25333,7 @@
         <w:pStyle w:val="Heading2"/>
       </w:pPr>
       <w:bookmarkStart w:id="85" w:name="_Toc397093002"/>
-      <w:bookmarkStart w:id="86" w:name="_Toc399850130"/>
+      <w:bookmarkStart w:id="86" w:name="_Toc400118248"/>
       <w:r>
         <w:rPr>
           <w:lang w:val="ru-RU"/>
@@ -24662,7 +25347,7 @@
       <w:pPr>
         <w:pStyle w:val="Heading3"/>
       </w:pPr>
-      <w:bookmarkStart w:id="87" w:name="_Toc399850131"/>
+      <w:bookmarkStart w:id="87" w:name="_Toc400118249"/>
       <w:r>
         <w:t>Език за програмиране</w:t>
       </w:r>
@@ -24909,7 +25594,7 @@
       <w:pPr>
         <w:pStyle w:val="Heading3"/>
       </w:pPr>
-      <w:bookmarkStart w:id="88" w:name="_Toc399850132"/>
+      <w:bookmarkStart w:id="88" w:name="_Toc400118250"/>
       <w:r>
         <w:t>Среда за разработване на UML модел</w:t>
       </w:r>
@@ -25084,7 +25769,7 @@
         <w:pStyle w:val="Heading3"/>
       </w:pPr>
       <w:bookmarkStart w:id="89" w:name="_Ref398728470"/>
-      <w:bookmarkStart w:id="90" w:name="_Toc399850133"/>
+      <w:bookmarkStart w:id="90" w:name="_Toc400118251"/>
       <w:r>
         <w:t>Генератор на базов код</w:t>
       </w:r>
@@ -25247,7 +25932,7 @@
         </w:rPr>
       </w:pPr>
       <w:bookmarkStart w:id="91" w:name="_Toc397093003"/>
-      <w:bookmarkStart w:id="92" w:name="_Toc399850134"/>
+      <w:bookmarkStart w:id="92" w:name="_Toc400118252"/>
       <w:r>
         <w:rPr>
           <w:lang w:val="ru-RU"/>
@@ -25390,7 +26075,7 @@
         <w:pStyle w:val="Heading1"/>
       </w:pPr>
       <w:bookmarkStart w:id="93" w:name="_Toc397093004"/>
-      <w:bookmarkStart w:id="94" w:name="_Toc399850135"/>
+      <w:bookmarkStart w:id="94" w:name="_Toc400118253"/>
       <w:r>
         <w:lastRenderedPageBreak/>
         <w:t>Анализ</w:t>
@@ -25405,7 +26090,7 @@
       <w:bookmarkStart w:id="95" w:name="_Toc397093005"/>
       <w:bookmarkStart w:id="96" w:name="_Ref397945242"/>
       <w:bookmarkStart w:id="97" w:name="_Ref398223866"/>
-      <w:bookmarkStart w:id="98" w:name="_Toc399850136"/>
+      <w:bookmarkStart w:id="98" w:name="_Toc400118254"/>
       <w:r>
         <w:rPr>
           <w:lang w:val="ru-RU"/>
@@ -26077,7 +26762,7 @@
         <w:pStyle w:val="Heading2"/>
       </w:pPr>
       <w:bookmarkStart w:id="104" w:name="_Toc397093006"/>
-      <w:bookmarkStart w:id="105" w:name="_Toc399850137"/>
+      <w:bookmarkStart w:id="105" w:name="_Toc400118255"/>
       <w:r>
         <w:rPr>
           <w:lang w:val="ru-RU"/>
@@ -26110,7 +26795,7 @@
       <w:pPr>
         <w:pStyle w:val="Heading3"/>
       </w:pPr>
-      <w:bookmarkStart w:id="106" w:name="_Toc399850138"/>
+      <w:bookmarkStart w:id="106" w:name="_Toc400118256"/>
       <w:r>
         <w:t>Типични случаи на употреба</w:t>
       </w:r>
@@ -32253,7 +32938,7 @@
         <w:pStyle w:val="Heading3"/>
       </w:pPr>
       <w:bookmarkStart w:id="117" w:name="_Ref397969104"/>
-      <w:bookmarkStart w:id="118" w:name="_Toc399850139"/>
+      <w:bookmarkStart w:id="118" w:name="_Toc400118257"/>
       <w:r>
         <w:t>Мета-модел</w:t>
       </w:r>
@@ -36389,7 +37074,7 @@
         <w:pStyle w:val="Heading3"/>
       </w:pPr>
       <w:bookmarkStart w:id="128" w:name="_Ref398132449"/>
-      <w:bookmarkStart w:id="129" w:name="_Toc399850140"/>
+      <w:bookmarkStart w:id="129" w:name="_Toc400118258"/>
       <w:r>
         <w:t>Формат на генерирания базов код</w:t>
       </w:r>
@@ -36939,7 +37624,7 @@
         <w:pStyle w:val="Heading3"/>
       </w:pPr>
       <w:bookmarkStart w:id="136" w:name="_Ref398216154"/>
-      <w:bookmarkStart w:id="137" w:name="_Toc399850141"/>
+      <w:bookmarkStart w:id="137" w:name="_Toc400118259"/>
       <w:r>
         <w:t>Група от критерии за стандартна архитектура</w:t>
       </w:r>
@@ -43116,34 +43801,40 @@
       <w:pPr>
         <w:pStyle w:val="Heading2"/>
       </w:pPr>
-      <w:bookmarkStart w:id="138" w:name="_Toc399850142"/>
-      <w:bookmarkStart w:id="139" w:name="_Toc397093007"/>
+      <w:bookmarkStart w:id="138" w:name="_Toc397093007"/>
       <w:r>
         <w:rPr>
           <w:lang w:val="ru-RU"/>
         </w:rPr>
-        <w:t xml:space="preserve"> Качествени (нефункционални) </w:t>
-      </w:r>
+        <w:t xml:space="preserve"> </w:t>
+      </w:r>
+      <w:bookmarkStart w:id="139" w:name="_Toc400118260"/>
       <w:r>
         <w:rPr>
           <w:lang w:val="ru-RU"/>
         </w:rPr>
+        <w:t xml:space="preserve">Качествени (нефункционални) </w:t>
+      </w:r>
+      <w:r>
+        <w:rPr>
+          <w:lang w:val="ru-RU"/>
+        </w:rPr>
         <w:t>изисквания</w:t>
       </w:r>
+      <w:bookmarkEnd w:id="139"/>
+      <w:r>
+        <w:rPr>
+          <w:lang w:val="ru-RU"/>
+        </w:rPr>
+        <w:t xml:space="preserve"> </w:t>
+      </w:r>
+    </w:p>
+    <w:p>
+      <w:pPr>
+        <w:pStyle w:val="Heading3"/>
+      </w:pPr>
+      <w:bookmarkStart w:id="140" w:name="_Toc400118261"/>
       <w:bookmarkEnd w:id="138"/>
-      <w:r>
-        <w:rPr>
-          <w:lang w:val="ru-RU"/>
-        </w:rPr>
-        <w:t xml:space="preserve"> </w:t>
-      </w:r>
-    </w:p>
-    <w:p>
-      <w:pPr>
-        <w:pStyle w:val="Heading3"/>
-      </w:pPr>
-      <w:bookmarkStart w:id="140" w:name="_Toc399850143"/>
-      <w:bookmarkEnd w:id="139"/>
       <w:r>
         <w:t>Скалируемост</w:t>
       </w:r>
@@ -43198,7 +43889,7 @@
       <w:pPr>
         <w:pStyle w:val="Heading3"/>
       </w:pPr>
-      <w:bookmarkStart w:id="141" w:name="_Toc399850144"/>
+      <w:bookmarkStart w:id="141" w:name="_Toc400118262"/>
       <w:r>
         <w:t>Модифицируемост и документация</w:t>
       </w:r>
@@ -43222,7 +43913,7 @@
       <w:pPr>
         <w:pStyle w:val="Heading3"/>
       </w:pPr>
-      <w:bookmarkStart w:id="142" w:name="_Toc399850145"/>
+      <w:bookmarkStart w:id="142" w:name="_Toc400118263"/>
       <w:r>
         <w:t xml:space="preserve">Поддръжка </w:t>
       </w:r>
@@ -43243,7 +43934,7 @@
       <w:pPr>
         <w:pStyle w:val="Heading3"/>
       </w:pPr>
-      <w:bookmarkStart w:id="143" w:name="_Toc399850146"/>
+      <w:bookmarkStart w:id="143" w:name="_Toc400118264"/>
       <w:r>
         <w:t>Потребителски интерфейс</w:t>
       </w:r>
@@ -43347,7 +44038,7 @@
       <w:pPr>
         <w:pStyle w:val="Heading3"/>
       </w:pPr>
-      <w:bookmarkStart w:id="144" w:name="_Toc399850147"/>
+      <w:bookmarkStart w:id="144" w:name="_Toc400118265"/>
       <w:r>
         <w:t>Тестваемост</w:t>
       </w:r>
@@ -43378,7 +44069,7 @@
         <w:pStyle w:val="Heading2"/>
       </w:pPr>
       <w:bookmarkStart w:id="145" w:name="_Toc397093008"/>
-      <w:bookmarkStart w:id="146" w:name="_Toc399850148"/>
+      <w:bookmarkStart w:id="146" w:name="_Toc400118266"/>
       <w:r>
         <w:rPr>
           <w:lang w:val="ru-RU"/>
@@ -43442,7 +44133,7 @@
         <w:pStyle w:val="Heading3"/>
       </w:pPr>
       <w:bookmarkStart w:id="147" w:name="_Ref397973867"/>
-      <w:bookmarkStart w:id="148" w:name="_Toc399850149"/>
+      <w:bookmarkStart w:id="148" w:name="_Toc400118267"/>
       <w:r>
         <w:t>Подготовка на критерии за анализ</w:t>
       </w:r>
@@ -43582,7 +44273,7 @@
         <w:pStyle w:val="Heading3"/>
       </w:pPr>
       <w:bookmarkStart w:id="150" w:name="_Ref398817119"/>
-      <w:bookmarkStart w:id="151" w:name="_Toc399850150"/>
+      <w:bookmarkStart w:id="151" w:name="_Toc400118268"/>
       <w:bookmarkEnd w:id="149"/>
       <w:r>
         <w:rPr>
@@ -43712,7 +44403,7 @@
         <w:pStyle w:val="Heading3"/>
       </w:pPr>
       <w:bookmarkStart w:id="152" w:name="_Ref397973971"/>
-      <w:bookmarkStart w:id="153" w:name="_Toc399850151"/>
+      <w:bookmarkStart w:id="153" w:name="_Toc400118269"/>
       <w:r>
         <w:t>Генерация на базов код</w:t>
       </w:r>
@@ -43824,7 +44515,7 @@
         </w:rPr>
       </w:pPr>
       <w:bookmarkStart w:id="154" w:name="_Toc397093009"/>
-      <w:bookmarkStart w:id="155" w:name="_Toc399850152"/>
+      <w:bookmarkStart w:id="155" w:name="_Toc400118270"/>
       <w:r>
         <w:rPr>
           <w:lang w:val="ru-RU"/>
@@ -44055,8 +44746,8 @@
       </w:pPr>
       <w:bookmarkStart w:id="156" w:name="_Toc397093010"/>
       <w:bookmarkStart w:id="157" w:name="_Ref397421842"/>
-      <w:bookmarkStart w:id="158" w:name="_Toc399850153"/>
-      <w:bookmarkStart w:id="159" w:name="_Ref400112072"/>
+      <w:bookmarkStart w:id="158" w:name="_Ref400112072"/>
+      <w:bookmarkStart w:id="159" w:name="_Toc400118271"/>
       <w:r>
         <w:lastRenderedPageBreak/>
         <w:t>Проектиране</w:t>
@@ -44118,15 +44809,15 @@
       <w:pPr>
         <w:pStyle w:val="Heading2"/>
       </w:pPr>
-      <w:bookmarkStart w:id="160" w:name="_Toc399850154"/>
-      <w:bookmarkStart w:id="161" w:name="_Toc397093011"/>
+      <w:bookmarkStart w:id="160" w:name="_Toc397093011"/>
+      <w:bookmarkStart w:id="161" w:name="_Toc400118272"/>
       <w:r>
         <w:rPr>
           <w:lang w:val="ru-RU"/>
         </w:rPr>
         <w:t>Обща архитектура</w:t>
       </w:r>
-      <w:bookmarkEnd w:id="160"/>
+      <w:bookmarkEnd w:id="161"/>
       <w:r>
         <w:rPr>
           <w:lang w:val="ru-RU"/>
@@ -44182,14 +44873,14 @@
         </w:rPr>
         <w:t>...</w:t>
       </w:r>
-      <w:bookmarkEnd w:id="161"/>
+      <w:bookmarkEnd w:id="160"/>
     </w:p>
     <w:p>
       <w:pPr>
         <w:pStyle w:val="Heading3"/>
       </w:pPr>
       <w:bookmarkStart w:id="162" w:name="_Ref398297164"/>
-      <w:bookmarkStart w:id="163" w:name="_Toc399850155"/>
+      <w:bookmarkStart w:id="163" w:name="_Toc400118273"/>
       <w:r>
         <w:t>Слоеве</w:t>
       </w:r>
@@ -44394,7 +45085,7 @@
       <w:pPr>
         <w:pStyle w:val="Heading3"/>
       </w:pPr>
-      <w:bookmarkStart w:id="164" w:name="_Toc399850156"/>
+      <w:bookmarkStart w:id="164" w:name="_Toc400118274"/>
       <w:r>
         <w:t>Пакетна диаграма (основен изглед)</w:t>
       </w:r>
@@ -45351,7 +46042,7 @@
       <w:bookmarkStart w:id="166" w:name="_Toc397093012"/>
       <w:bookmarkStart w:id="167" w:name="_Ref398574944"/>
       <w:bookmarkStart w:id="168" w:name="_Ref398641486"/>
-      <w:bookmarkStart w:id="169" w:name="_Toc399850157"/>
+      <w:bookmarkStart w:id="169" w:name="_Toc400118275"/>
       <w:r>
         <w:rPr>
           <w:lang w:val="ru-RU"/>
@@ -45486,8 +46177,8 @@
       <w:pPr>
         <w:pStyle w:val="Heading3"/>
       </w:pPr>
-      <w:bookmarkStart w:id="170" w:name="_Toc399850158"/>
-      <w:bookmarkStart w:id="171" w:name="_Ref400113256"/>
+      <w:bookmarkStart w:id="170" w:name="_Ref400113256"/>
+      <w:bookmarkStart w:id="171" w:name="_Toc400118276"/>
       <w:r>
         <w:t>Инфраструктурни</w:t>
       </w:r>
@@ -46588,9 +47279,9 @@
       <w:pPr>
         <w:pStyle w:val="Heading3"/>
       </w:pPr>
-      <w:bookmarkStart w:id="174" w:name="_Toc399850159"/>
-      <w:bookmarkStart w:id="175" w:name="_Ref400113398"/>
-      <w:bookmarkStart w:id="176" w:name="_Ref400113708"/>
+      <w:bookmarkStart w:id="174" w:name="_Ref400113398"/>
+      <w:bookmarkStart w:id="175" w:name="_Ref400113708"/>
+      <w:bookmarkStart w:id="176" w:name="_Toc400118277"/>
       <w:r>
         <w:t>Софтуерен компонент</w:t>
       </w:r>
@@ -47922,7 +48613,7 @@
       <w:pPr>
         <w:pStyle w:val="Heading2"/>
       </w:pPr>
-      <w:bookmarkStart w:id="178" w:name="_Toc399850160"/>
+      <w:bookmarkStart w:id="178" w:name="_Toc400118278"/>
       <w:r>
         <w:rPr>
           <w:lang w:val="ru-RU"/>
@@ -48034,9 +48725,9 @@
       <w:pPr>
         <w:pStyle w:val="Heading3"/>
       </w:pPr>
-      <w:bookmarkStart w:id="179" w:name="_Toc399850161"/>
-      <w:bookmarkStart w:id="180" w:name="_Ref400112966"/>
-      <w:bookmarkStart w:id="181" w:name="_Ref400112976"/>
+      <w:bookmarkStart w:id="179" w:name="_Ref400112966"/>
+      <w:bookmarkStart w:id="180" w:name="_Ref400112976"/>
+      <w:bookmarkStart w:id="181" w:name="_Toc400118279"/>
       <w:r>
         <w:t>Слой Анализатор</w:t>
       </w:r>
@@ -48904,8 +49595,8 @@
       <w:pPr>
         <w:pStyle w:val="Heading3"/>
       </w:pPr>
-      <w:bookmarkStart w:id="182" w:name="_Toc399850162"/>
-      <w:bookmarkStart w:id="183" w:name="_Ref400113532"/>
+      <w:bookmarkStart w:id="182" w:name="_Ref400113532"/>
+      <w:bookmarkStart w:id="183" w:name="_Toc400118280"/>
       <w:r>
         <w:t>Слой Скенер</w:t>
       </w:r>
@@ -49932,7 +50623,7 @@
       <w:pPr>
         <w:pStyle w:val="Heading3"/>
       </w:pPr>
-      <w:bookmarkStart w:id="185" w:name="_Toc399850163"/>
+      <w:bookmarkStart w:id="185" w:name="_Toc400118281"/>
       <w:r>
         <w:t>Слой Мета-Модел</w:t>
       </w:r>
@@ -50068,8 +50759,8 @@
       <w:pPr>
         <w:pStyle w:val="Heading3"/>
       </w:pPr>
-      <w:bookmarkStart w:id="186" w:name="_Toc399850164"/>
-      <w:bookmarkStart w:id="187" w:name="_Ref400113852"/>
+      <w:bookmarkStart w:id="186" w:name="_Ref400113852"/>
+      <w:bookmarkStart w:id="187" w:name="_Toc400118282"/>
       <w:r>
         <w:t>Слой Сериализатор</w:t>
       </w:r>
@@ -50644,8 +51335,8 @@
       <w:pPr>
         <w:pStyle w:val="Heading3"/>
       </w:pPr>
-      <w:bookmarkStart w:id="188" w:name="_Toc399850165"/>
-      <w:bookmarkStart w:id="189" w:name="_Ref400115321"/>
+      <w:bookmarkStart w:id="188" w:name="_Ref400115321"/>
+      <w:bookmarkStart w:id="189" w:name="_Toc400118283"/>
       <w:r>
         <w:t>Слой Генерация на базов код</w:t>
       </w:r>
@@ -51275,8 +51966,8 @@
         <w:pStyle w:val="Heading2"/>
       </w:pPr>
       <w:bookmarkStart w:id="192" w:name="_Toc397093015"/>
-      <w:bookmarkStart w:id="193" w:name="_Toc399850166"/>
-      <w:bookmarkStart w:id="194" w:name="_Ref400114055"/>
+      <w:bookmarkStart w:id="193" w:name="_Ref400114055"/>
+      <w:bookmarkStart w:id="194" w:name="_Toc400118284"/>
       <w:r>
         <w:rPr>
           <w:lang w:val="ru-RU"/>
@@ -51359,7 +52050,7 @@
       <w:pPr>
         <w:pStyle w:val="Heading3"/>
       </w:pPr>
-      <w:bookmarkStart w:id="195" w:name="_Toc399850167"/>
+      <w:bookmarkStart w:id="195" w:name="_Toc400118285"/>
       <w:r>
         <w:t>Пакетна диаграма</w:t>
       </w:r>
@@ -51529,7 +52220,7 @@
         <w:pStyle w:val="Heading1"/>
       </w:pPr>
       <w:bookmarkStart w:id="196" w:name="_Toc397093016"/>
-      <w:bookmarkStart w:id="197" w:name="_Toc399850168"/>
+      <w:bookmarkStart w:id="197" w:name="_Toc400118286"/>
       <w:r>
         <w:lastRenderedPageBreak/>
         <w:t>Реализация, т</w:t>
@@ -51598,7 +52289,7 @@
         <w:pStyle w:val="Heading2"/>
       </w:pPr>
       <w:bookmarkStart w:id="198" w:name="_Toc397093017"/>
-      <w:bookmarkStart w:id="199" w:name="_Toc399850169"/>
+      <w:bookmarkStart w:id="199" w:name="_Toc400118287"/>
       <w:r>
         <w:rPr>
           <w:lang w:val="ru-RU"/>
@@ -51765,9 +52456,11 @@
       <w:pPr>
         <w:pStyle w:val="Heading3"/>
       </w:pPr>
+      <w:bookmarkStart w:id="200" w:name="_Toc400118288"/>
       <w:r>
         <w:t>Анализатор (диаграма на внедряване)</w:t>
       </w:r>
+      <w:bookmarkEnd w:id="200"/>
     </w:p>
     <w:p>
       <w:pPr>
@@ -51922,9 +52615,11 @@
       <w:pPr>
         <w:pStyle w:val="Heading3"/>
       </w:pPr>
+      <w:bookmarkStart w:id="201" w:name="_Toc400118289"/>
       <w:r>
         <w:t>Скенер</w:t>
       </w:r>
+      <w:bookmarkEnd w:id="201"/>
     </w:p>
     <w:p>
       <w:pPr>
@@ -52061,10 +52756,12 @@
       <w:pPr>
         <w:pStyle w:val="Heading3"/>
       </w:pPr>
+      <w:bookmarkStart w:id="202" w:name="_Toc400118290"/>
       <w:r>
         <w:lastRenderedPageBreak/>
         <w:t>Мета-модел</w:t>
       </w:r>
+      <w:bookmarkEnd w:id="202"/>
     </w:p>
     <w:p>
       <w:pPr>
@@ -52216,10 +52913,7 @@
         <w:pStyle w:val="Heading4"/>
       </w:pPr>
       <w:r>
-        <w:t>Софтуерен компонент</w:t>
-      </w:r>
-      <w:r>
-        <w:t xml:space="preserve"> (диаграма на внедряване)</w:t>
+        <w:t>Софтуерен компонент (диаграма на внедряване)</w:t>
       </w:r>
     </w:p>
     <w:p>
@@ -52363,10 +53057,12 @@
       <w:pPr>
         <w:pStyle w:val="Heading3"/>
       </w:pPr>
+      <w:bookmarkStart w:id="203" w:name="_Toc400118291"/>
       <w:r>
         <w:lastRenderedPageBreak/>
         <w:t>Сериализатор (диаграма на внедряване)</w:t>
       </w:r>
+      <w:bookmarkEnd w:id="203"/>
     </w:p>
     <w:p>
       <w:pPr>
@@ -52493,10 +53189,7 @@
         <w:fldChar w:fldCharType="end"/>
       </w:r>
       <w:r>
-        <w:t xml:space="preserve"> </w:t>
-      </w:r>
-      <w:r>
-        <w:t xml:space="preserve">в </w:t>
+        <w:t xml:space="preserve"> в </w:t>
       </w:r>
       <w:r>
         <w:rPr>
@@ -52512,9 +53205,11 @@
       <w:pPr>
         <w:pStyle w:val="Heading3"/>
       </w:pPr>
+      <w:bookmarkStart w:id="204" w:name="_Toc400118292"/>
       <w:r>
         <w:t>Спомагателни модули (диаграма на внедряване)</w:t>
       </w:r>
+      <w:bookmarkEnd w:id="204"/>
     </w:p>
     <w:p>
       <w:pPr>
@@ -52658,9 +53353,11 @@
       <w:pPr>
         <w:pStyle w:val="Heading3"/>
       </w:pPr>
+      <w:bookmarkStart w:id="205" w:name="_Toc400118293"/>
       <w:r>
         <w:t>Специфични критерии за стандартна архитектура (диаграма на внедряване)</w:t>
       </w:r>
+      <w:bookmarkEnd w:id="205"/>
     </w:p>
     <w:p>
       <w:pPr>
@@ -52737,13 +53434,7 @@
     </w:p>
     <w:p>
       <w:r>
-        <w:t xml:space="preserve">Представлява </w:t>
-      </w:r>
-      <w:r>
-        <w:t>изискванията</w:t>
-      </w:r>
-      <w:r>
-        <w:t xml:space="preserve"> от точка </w:t>
+        <w:t xml:space="preserve">Представлява изискванията от точка </w:t>
       </w:r>
       <w:r>
         <w:rPr>
@@ -52803,9 +53494,11 @@
       <w:pPr>
         <w:pStyle w:val="Heading3"/>
       </w:pPr>
+      <w:bookmarkStart w:id="206" w:name="_Toc400118294"/>
       <w:r>
         <w:t>Генерация на базов код (реализация)</w:t>
       </w:r>
+      <w:bookmarkEnd w:id="206"/>
     </w:p>
     <w:p>
       <w:r>
@@ -52888,8 +53581,6 @@
       <w:r>
         <w:t xml:space="preserve"> на базата на UML модел</w:t>
       </w:r>
-      <w:bookmarkStart w:id="200" w:name="_GoBack"/>
-      <w:bookmarkEnd w:id="200"/>
       <w:r>
         <w:t>.</w:t>
       </w:r>
@@ -52901,67 +53592,15 @@
           <w:lang w:val="ru-RU"/>
         </w:rPr>
       </w:pPr>
-      <w:bookmarkStart w:id="201" w:name="_Toc397093018"/>
-      <w:bookmarkStart w:id="202" w:name="_Toc399850170"/>
+      <w:bookmarkStart w:id="207" w:name="_Toc397093018"/>
+      <w:bookmarkStart w:id="208" w:name="_Toc400118295"/>
+      <w:bookmarkStart w:id="209" w:name="_GoBack"/>
+      <w:bookmarkEnd w:id="209"/>
       <w:r>
         <w:rPr>
           <w:lang w:val="ru-RU"/>
         </w:rPr>
         <w:t>Системна интеграция (опционално)</w:t>
-      </w:r>
-      <w:bookmarkEnd w:id="201"/>
-      <w:bookmarkEnd w:id="202"/>
-    </w:p>
-    <w:p>
-      <w:pPr>
-        <w:pStyle w:val="Heading2"/>
-        <w:rPr>
-          <w:lang w:val="ru-RU"/>
-        </w:rPr>
-      </w:pPr>
-      <w:bookmarkStart w:id="203" w:name="_Toc397093019"/>
-      <w:bookmarkStart w:id="204" w:name="_Toc399850171"/>
-      <w:r>
-        <w:rPr>
-          <w:lang w:val="ru-RU"/>
-        </w:rPr>
-        <w:t>Планиране на тестването - тестови сценарии, процедури, ...</w:t>
-      </w:r>
-      <w:bookmarkEnd w:id="203"/>
-      <w:bookmarkEnd w:id="204"/>
-    </w:p>
-    <w:p>
-      <w:pPr>
-        <w:pStyle w:val="Heading2"/>
-        <w:rPr>
-          <w:lang w:val="ru-RU"/>
-        </w:rPr>
-      </w:pPr>
-      <w:bookmarkStart w:id="205" w:name="_Toc397093020"/>
-      <w:bookmarkStart w:id="206" w:name="_Toc399850172"/>
-      <w:r>
-        <w:rPr>
-          <w:lang w:val="ru-RU"/>
-        </w:rPr>
-        <w:t>Модулно и системно тестване</w:t>
-      </w:r>
-      <w:bookmarkEnd w:id="205"/>
-      <w:bookmarkEnd w:id="206"/>
-    </w:p>
-    <w:p>
-      <w:pPr>
-        <w:pStyle w:val="Heading2"/>
-        <w:rPr>
-          <w:lang w:val="ru-RU"/>
-        </w:rPr>
-      </w:pPr>
-      <w:bookmarkStart w:id="207" w:name="_Toc397093021"/>
-      <w:bookmarkStart w:id="208" w:name="_Toc399850173"/>
-      <w:r>
-        <w:rPr>
-          <w:lang w:val="ru-RU"/>
-        </w:rPr>
-        <w:t>Анализ на резултатите от тестването и начин на отразяването им</w:t>
       </w:r>
       <w:bookmarkEnd w:id="207"/>
       <w:bookmarkEnd w:id="208"/>
@@ -52973,13 +53612,67 @@
           <w:lang w:val="ru-RU"/>
         </w:rPr>
       </w:pPr>
-      <w:bookmarkStart w:id="209" w:name="_Toc397093022"/>
-      <w:bookmarkStart w:id="210" w:name="_Toc399850174"/>
+      <w:bookmarkStart w:id="210" w:name="_Toc397093019"/>
+      <w:bookmarkStart w:id="211" w:name="_Toc400118296"/>
       <w:r>
         <w:rPr>
           <w:lang w:val="ru-RU"/>
         </w:rPr>
+        <w:t>Планиране на тестването - тестови сценарии, процедури, ...</w:t>
+      </w:r>
+      <w:bookmarkEnd w:id="210"/>
+      <w:bookmarkEnd w:id="211"/>
+    </w:p>
+    <w:p>
+      <w:pPr>
+        <w:pStyle w:val="Heading2"/>
+        <w:rPr>
+          <w:lang w:val="ru-RU"/>
+        </w:rPr>
+      </w:pPr>
+      <w:bookmarkStart w:id="212" w:name="_Toc397093020"/>
+      <w:bookmarkStart w:id="213" w:name="_Toc400118297"/>
+      <w:r>
+        <w:rPr>
+          <w:lang w:val="ru-RU"/>
+        </w:rPr>
+        <w:t>Модулно и системно тестване</w:t>
+      </w:r>
+      <w:bookmarkEnd w:id="212"/>
+      <w:bookmarkEnd w:id="213"/>
+    </w:p>
+    <w:p>
+      <w:pPr>
+        <w:pStyle w:val="Heading2"/>
+        <w:rPr>
+          <w:lang w:val="ru-RU"/>
+        </w:rPr>
+      </w:pPr>
+      <w:bookmarkStart w:id="214" w:name="_Toc397093021"/>
+      <w:bookmarkStart w:id="215" w:name="_Toc400118298"/>
+      <w:r>
+        <w:rPr>
+          <w:lang w:val="ru-RU"/>
+        </w:rPr>
         <w:lastRenderedPageBreak/>
+        <w:t>Анализ на резултатите от тестването и начин на отразяването им</w:t>
+      </w:r>
+      <w:bookmarkEnd w:id="214"/>
+      <w:bookmarkEnd w:id="215"/>
+    </w:p>
+    <w:p>
+      <w:pPr>
+        <w:pStyle w:val="Heading2"/>
+        <w:rPr>
+          <w:lang w:val="ru-RU"/>
+        </w:rPr>
+      </w:pPr>
+      <w:bookmarkStart w:id="216" w:name="_Toc397093022"/>
+      <w:bookmarkStart w:id="217" w:name="_Toc400118299"/>
+      <w:r>
+        <w:rPr>
+          <w:lang w:val="ru-RU"/>
+        </w:rPr>
         <w:t>Експериментално внедряване (т</w:t>
       </w:r>
       <w:r>
@@ -53006,8 +53699,8 @@
         </w:rPr>
         <w:t>инсталиране, условия, използване, ...)</w:t>
       </w:r>
-      <w:bookmarkEnd w:id="209"/>
-      <w:bookmarkEnd w:id="210"/>
+      <w:bookmarkEnd w:id="216"/>
+      <w:bookmarkEnd w:id="217"/>
     </w:p>
     <w:p>
       <w:pPr>
@@ -53020,14 +53713,14 @@
       <w:pPr>
         <w:pStyle w:val="Heading1"/>
       </w:pPr>
-      <w:bookmarkStart w:id="211" w:name="_Toc397093023"/>
-      <w:bookmarkStart w:id="212" w:name="_Toc399850175"/>
+      <w:bookmarkStart w:id="218" w:name="_Toc397093023"/>
+      <w:bookmarkStart w:id="219" w:name="_Toc400118300"/>
       <w:r>
         <w:lastRenderedPageBreak/>
         <w:t>Заключение</w:t>
       </w:r>
-      <w:bookmarkEnd w:id="211"/>
-      <w:bookmarkEnd w:id="212"/>
+      <w:bookmarkEnd w:id="218"/>
+      <w:bookmarkEnd w:id="219"/>
     </w:p>
     <w:p>
       <w:pPr>
@@ -53049,16 +53742,16 @@
           <w:lang w:val="ru-RU"/>
         </w:rPr>
       </w:pPr>
-      <w:bookmarkStart w:id="213" w:name="_Toc397093024"/>
-      <w:bookmarkStart w:id="214" w:name="_Toc399850176"/>
+      <w:bookmarkStart w:id="220" w:name="_Toc397093024"/>
+      <w:bookmarkStart w:id="221" w:name="_Toc400118301"/>
       <w:r>
         <w:rPr>
           <w:lang w:val="ru-RU"/>
         </w:rPr>
         <w:t>Обобщение на изпълнението на началните цели</w:t>
       </w:r>
-      <w:bookmarkEnd w:id="213"/>
-      <w:bookmarkEnd w:id="214"/>
+      <w:bookmarkEnd w:id="220"/>
+      <w:bookmarkEnd w:id="221"/>
     </w:p>
     <w:p>
       <w:pPr>
@@ -53067,8 +53760,8 @@
           <w:lang w:val="ru-RU"/>
         </w:rPr>
       </w:pPr>
-      <w:bookmarkStart w:id="215" w:name="_Toc397093025"/>
-      <w:bookmarkStart w:id="216" w:name="_Toc399850177"/>
+      <w:bookmarkStart w:id="222" w:name="_Toc397093025"/>
+      <w:bookmarkStart w:id="223" w:name="_Toc400118302"/>
       <w:r>
         <w:rPr>
           <w:lang w:val="ru-RU"/>
@@ -53081,8 +53774,8 @@
         </w:rPr>
         <w:t>ъдещо развитие и усъвършенстване</w:t>
       </w:r>
-      <w:bookmarkEnd w:id="215"/>
-      <w:bookmarkEnd w:id="216"/>
+      <w:bookmarkEnd w:id="222"/>
+      <w:bookmarkEnd w:id="223"/>
     </w:p>
     <w:p>
       <w:pPr>
@@ -53104,7 +53797,7 @@
       <w:pPr>
         <w:pStyle w:val="Heading1"/>
       </w:pPr>
-      <w:bookmarkStart w:id="217" w:name="_Toc399850178"/>
+      <w:bookmarkStart w:id="224" w:name="_Toc400118303"/>
       <w:r>
         <w:rPr>
           <w:lang w:val="ru-RU"/>
@@ -53112,7 +53805,7 @@
         <w:lastRenderedPageBreak/>
         <w:t>Използвана литература</w:t>
       </w:r>
-      <w:bookmarkEnd w:id="217"/>
+      <w:bookmarkEnd w:id="224"/>
       <w:r>
         <w:rPr>
           <w:lang w:val="ru-RU"/>
@@ -55761,7 +56454,7 @@
       <w:pPr>
         <w:pStyle w:val="Heading1"/>
       </w:pPr>
-      <w:bookmarkStart w:id="218" w:name="_Toc399850179"/>
+      <w:bookmarkStart w:id="225" w:name="_Toc400118304"/>
       <w:r>
         <w:rPr>
           <w:lang w:val="ru-RU"/>
@@ -55769,19 +56462,19 @@
         <w:lastRenderedPageBreak/>
         <w:t>Приложения</w:t>
       </w:r>
-      <w:bookmarkEnd w:id="218"/>
+      <w:bookmarkEnd w:id="225"/>
     </w:p>
     <w:p>
       <w:pPr>
         <w:pStyle w:val="Appendix"/>
         <w:jc w:val="left"/>
       </w:pPr>
-      <w:bookmarkStart w:id="219" w:name="_Toc399850180"/>
-      <w:bookmarkStart w:id="220" w:name="_Ref397353344"/>
+      <w:bookmarkStart w:id="226" w:name="_Ref397353344"/>
+      <w:bookmarkStart w:id="227" w:name="_Toc400118305"/>
       <w:r>
         <w:t>Терминологичен речник</w:t>
       </w:r>
-      <w:bookmarkEnd w:id="219"/>
+      <w:bookmarkEnd w:id="227"/>
       <w:r>
         <w:t xml:space="preserve"> </w:t>
       </w:r>
@@ -55798,7 +56491,7 @@
         </w:rPr>
         <w:t>(опционално) (1-2стр.)</w:t>
       </w:r>
-      <w:bookmarkEnd w:id="220"/>
+      <w:bookmarkEnd w:id="226"/>
     </w:p>
     <w:tbl>
       <w:tblPr>
@@ -57463,8 +58156,8 @@
       <w:pPr>
         <w:pStyle w:val="Appendix"/>
       </w:pPr>
-      <w:bookmarkStart w:id="221" w:name="_Ref398392808"/>
-      <w:bookmarkStart w:id="222" w:name="_Toc399850181"/>
+      <w:bookmarkStart w:id="228" w:name="_Ref398392808"/>
+      <w:bookmarkStart w:id="229" w:name="_Toc400118306"/>
       <w:r>
         <w:rPr>
           <w:lang w:val="en-US"/>
@@ -57477,8 +58170,8 @@
         </w:rPr>
         <w:t xml:space="preserve"> документи</w:t>
       </w:r>
-      <w:bookmarkEnd w:id="221"/>
-      <w:bookmarkEnd w:id="222"/>
+      <w:bookmarkEnd w:id="228"/>
+      <w:bookmarkEnd w:id="229"/>
     </w:p>
     <w:tbl>
       <w:tblPr>
@@ -57776,16 +58469,16 @@
       <w:pPr>
         <w:pStyle w:val="Appendix"/>
       </w:pPr>
-      <w:bookmarkStart w:id="223" w:name="_Ref397354012"/>
-      <w:bookmarkStart w:id="224" w:name="_Toc399850182"/>
+      <w:bookmarkStart w:id="230" w:name="_Ref397354012"/>
+      <w:bookmarkStart w:id="231" w:name="_Toc400118307"/>
       <w:r>
         <w:rPr>
           <w:lang w:val="en-US"/>
         </w:rPr>
         <w:t>Степен на изразителност на езиците за програмиране</w:t>
       </w:r>
-      <w:bookmarkEnd w:id="223"/>
-      <w:bookmarkEnd w:id="224"/>
+      <w:bookmarkEnd w:id="230"/>
+      <w:bookmarkEnd w:id="231"/>
     </w:p>
     <w:p>
       <w:pPr>
@@ -57892,13 +58585,13 @@
       <w:pPr>
         <w:pStyle w:val="Appendix"/>
       </w:pPr>
-      <w:bookmarkStart w:id="225" w:name="_Ref397362172"/>
-      <w:bookmarkStart w:id="226" w:name="_Toc399850183"/>
+      <w:bookmarkStart w:id="232" w:name="_Ref397362172"/>
+      <w:bookmarkStart w:id="233" w:name="_Toc400118308"/>
       <w:r>
         <w:t>“Ръчно” написан код генератор</w:t>
       </w:r>
-      <w:bookmarkEnd w:id="225"/>
-      <w:bookmarkEnd w:id="226"/>
+      <w:bookmarkEnd w:id="232"/>
+      <w:bookmarkEnd w:id="233"/>
     </w:p>
     <w:p>
       <w:r>
@@ -57978,16 +58671,16 @@
       <w:pPr>
         <w:pStyle w:val="Appendix"/>
       </w:pPr>
-      <w:bookmarkStart w:id="227" w:name="_Ref398133555"/>
-      <w:bookmarkStart w:id="228" w:name="_Toc399850184"/>
+      <w:bookmarkStart w:id="234" w:name="_Ref398133555"/>
+      <w:bookmarkStart w:id="235" w:name="_Toc400118309"/>
       <w:r>
         <w:rPr>
           <w:lang w:val="en-US"/>
         </w:rPr>
         <w:t>Шаблони за генериране на базов код</w:t>
       </w:r>
-      <w:bookmarkEnd w:id="227"/>
-      <w:bookmarkEnd w:id="228"/>
+      <w:bookmarkEnd w:id="234"/>
+      <w:bookmarkEnd w:id="235"/>
     </w:p>
     <w:p>
       <w:pPr>
@@ -60666,8 +61359,8 @@
       <w:pPr>
         <w:pStyle w:val="Appendix"/>
       </w:pPr>
-      <w:bookmarkStart w:id="229" w:name="_Ref398215538"/>
-      <w:bookmarkStart w:id="230" w:name="_Toc399850185"/>
+      <w:bookmarkStart w:id="236" w:name="_Ref398215538"/>
+      <w:bookmarkStart w:id="237" w:name="_Toc400118310"/>
       <w:r>
         <w:rPr>
           <w:lang w:val="en-US"/>
@@ -60681,8 +61374,8 @@
         </w:rPr>
         <w:t>работни процеси</w:t>
       </w:r>
-      <w:bookmarkEnd w:id="229"/>
-      <w:bookmarkEnd w:id="230"/>
+      <w:bookmarkEnd w:id="236"/>
+      <w:bookmarkEnd w:id="237"/>
     </w:p>
     <w:p>
       <w:pPr>
@@ -60771,8 +61464,8 @@
       <w:pPr>
         <w:pStyle w:val="Appendix"/>
       </w:pPr>
-      <w:bookmarkStart w:id="231" w:name="_Ref398218703"/>
-      <w:bookmarkStart w:id="232" w:name="_Toc399850186"/>
+      <w:bookmarkStart w:id="238" w:name="_Ref398218703"/>
+      <w:bookmarkStart w:id="239" w:name="_Toc400118311"/>
       <w:r>
         <w:rPr>
           <w:lang w:val="en-US"/>
@@ -60780,8 +61473,8 @@
         <w:lastRenderedPageBreak/>
         <w:t>Карта на работните процеси</w:t>
       </w:r>
-      <w:bookmarkEnd w:id="231"/>
-      <w:bookmarkEnd w:id="232"/>
+      <w:bookmarkEnd w:id="238"/>
+      <w:bookmarkEnd w:id="239"/>
     </w:p>
     <w:p>
       <w:pPr>
@@ -68205,7 +68898,7 @@
 </file>
 
 <file path=customXml/itemProps1.xml><?xml version="1.0" encoding="utf-8"?>
-<ds:datastoreItem xmlns:ds="http://schemas.openxmlformats.org/officeDocument/2006/customXml" ds:itemID="{A11225C9-6C84-403D-AAFD-B973328923FE}">
+<ds:datastoreItem xmlns:ds="http://schemas.openxmlformats.org/officeDocument/2006/customXml" ds:itemID="{E1912440-3384-479F-9D29-56AFE4342121}">
   <ds:schemaRefs>
     <ds:schemaRef ds:uri="http://schemas.openxmlformats.org/officeDocument/2006/bibliography"/>
   </ds:schemaRefs>

</xml_diff>

<commit_message>
#12 Test plan included
</commit_message>
<xml_diff>
--- a/ArchExtractor/Documents/Thesis.docx
+++ b/ArchExtractor/Documents/Thesis.docx
@@ -45,10 +45,10 @@
                   <v:path o:extrusionok="f" gradientshapeok="t" o:connecttype="rect"/>
                   <o:lock v:ext="edit" aspectratio="t"/>
                 </v:shapetype>
-                <v:shape id="_x0000_i1025" type="#_x0000_t75" style="width:66.85pt;height:80.9pt" o:ole="" fillcolor="window">
+                <v:shape id="_x0000_i1025" type="#_x0000_t75" style="width:66.7pt;height:80.85pt" o:ole="" fillcolor="window">
                   <v:imagedata r:id="rId9" o:title=""/>
                 </v:shape>
-                <o:OLEObject Type="Embed" ProgID="Word.Picture.8" ShapeID="_x0000_i1025" DrawAspect="Content" ObjectID="_1473862306" r:id="rId10"/>
+                <o:OLEObject Type="Embed" ProgID="Word.Picture.8" ShapeID="_x0000_i1025" DrawAspect="Content" ObjectID="_1474649489" r:id="rId10"/>
               </w:object>
             </w:r>
           </w:p>
@@ -131,10 +131,10 @@
             </w:pPr>
             <w:r>
               <w:object w:dxaOrig="1176" w:dyaOrig="1056">
-                <v:shape id="_x0000_i1026" type="#_x0000_t75" style="width:59.85pt;height:63.6pt" o:ole="">
+                <v:shape id="_x0000_i1026" type="#_x0000_t75" style="width:60.05pt;height:63.6pt" o:ole="">
                   <v:imagedata r:id="rId11" o:title=""/>
                 </v:shape>
-                <o:OLEObject Type="Embed" ProgID="PBrush" ShapeID="_x0000_i1026" DrawAspect="Content" ObjectID="_1473862307" r:id="rId12"/>
+                <o:OLEObject Type="Embed" ProgID="PBrush" ShapeID="_x0000_i1026" DrawAspect="Content" ObjectID="_1474649490" r:id="rId12"/>
               </w:object>
             </w:r>
           </w:p>
@@ -5995,14 +5995,7 @@
             <w:noProof/>
             <w:webHidden/>
           </w:rPr>
-          <w:t>6</w:t>
-        </w:r>
-        <w:r>
-          <w:rPr>
-            <w:noProof/>
-            <w:webHidden/>
-          </w:rPr>
-          <w:t>2</w:t>
+          <w:t>62</w:t>
         </w:r>
         <w:r>
           <w:rPr>
@@ -6481,14 +6474,7 @@
             <w:noProof/>
             <w:webHidden/>
           </w:rPr>
-          <w:t>6</w:t>
-        </w:r>
-        <w:r>
-          <w:rPr>
-            <w:noProof/>
-            <w:webHidden/>
-          </w:rPr>
-          <w:t>7</w:t>
+          <w:t>67</w:t>
         </w:r>
         <w:r>
           <w:rPr>
@@ -23063,16 +23049,16 @@
       <w:pPr>
         <w:pStyle w:val="Heading3"/>
       </w:pPr>
-      <w:bookmarkStart w:id="69" w:name="OLE_LINK1"/>
-      <w:bookmarkStart w:id="70" w:name="OLE_LINK2"/>
-      <w:bookmarkStart w:id="71" w:name="_Toc400118240"/>
+      <w:bookmarkStart w:id="69" w:name="_Toc400118240"/>
+      <w:bookmarkStart w:id="70" w:name="OLE_LINK1"/>
+      <w:bookmarkStart w:id="71" w:name="OLE_LINK2"/>
       <w:r>
         <w:t>Език за програмиране</w:t>
       </w:r>
-      <w:bookmarkEnd w:id="71"/>
-    </w:p>
-    <w:bookmarkEnd w:id="69"/>
+      <w:bookmarkEnd w:id="69"/>
+    </w:p>
     <w:bookmarkEnd w:id="70"/>
+    <w:bookmarkEnd w:id="71"/>
     <w:p>
       <w:r>
         <w:t>Трябва да отговаря на следните изисквания:</w:t>
@@ -26763,6 +26749,7 @@
       </w:pPr>
       <w:bookmarkStart w:id="104" w:name="_Toc397093006"/>
       <w:bookmarkStart w:id="105" w:name="_Toc400118255"/>
+      <w:bookmarkStart w:id="106" w:name="_Ref400905816"/>
       <w:r>
         <w:rPr>
           <w:lang w:val="ru-RU"/>
@@ -26790,16 +26777,17 @@
       </w:r>
       <w:bookmarkEnd w:id="104"/>
       <w:bookmarkEnd w:id="105"/>
+      <w:bookmarkEnd w:id="106"/>
     </w:p>
     <w:p>
       <w:pPr>
         <w:pStyle w:val="Heading3"/>
       </w:pPr>
-      <w:bookmarkStart w:id="106" w:name="_Toc400118256"/>
+      <w:bookmarkStart w:id="107" w:name="_Toc400118256"/>
       <w:r>
         <w:t>Типични случаи на употреба</w:t>
       </w:r>
-      <w:bookmarkEnd w:id="106"/>
+      <w:bookmarkEnd w:id="107"/>
     </w:p>
     <w:p>
       <w:r>
@@ -26861,7 +26849,7 @@
           <w:lang w:eastAsia="en-US"/>
         </w:rPr>
         <w:drawing>
-          <wp:inline distT="0" distB="0" distL="0" distR="0" wp14:anchorId="207EA505" wp14:editId="358D75FA">
+          <wp:inline distT="0" distB="0" distL="0" distR="0" wp14:anchorId="2A28E657" wp14:editId="7E197184">
             <wp:extent cx="4567698" cy="3764804"/>
             <wp:effectExtent l="0" t="0" r="4445" b="7620"/>
             <wp:docPr id="4" name="Picture 4"/>
@@ -26908,7 +26896,7 @@
         <w:pStyle w:val="Caption"/>
         <w:jc w:val="center"/>
       </w:pPr>
-      <w:bookmarkStart w:id="107" w:name="_Ref397962987"/>
+      <w:bookmarkStart w:id="108" w:name="_Ref397962987"/>
       <w:r>
         <w:t xml:space="preserve">Фигура </w:t>
       </w:r>
@@ -26920,7 +26908,7 @@
           <w:t>16</w:t>
         </w:r>
       </w:fldSimple>
-      <w:bookmarkEnd w:id="107"/>
+      <w:bookmarkEnd w:id="108"/>
       <w:r>
         <w:t xml:space="preserve"> (Типични случаи на употреба)</w:t>
       </w:r>
@@ -27353,7 +27341,7 @@
       <w:pPr>
         <w:pStyle w:val="Heading4"/>
       </w:pPr>
-      <w:bookmarkStart w:id="108" w:name="_Ref397952735"/>
+      <w:bookmarkStart w:id="109" w:name="_Ref397952735"/>
       <w:r>
         <w:t>Подготви критерий за файлов формат (</w:t>
       </w:r>
@@ -27366,7 +27354,7 @@
       <w:r>
         <w:t>)</w:t>
       </w:r>
-      <w:bookmarkEnd w:id="108"/>
+      <w:bookmarkEnd w:id="109"/>
     </w:p>
     <w:p>
       <w:r>
@@ -27884,7 +27872,7 @@
       <w:pPr>
         <w:pStyle w:val="Heading4"/>
       </w:pPr>
-      <w:bookmarkStart w:id="109" w:name="_Ref397952795"/>
+      <w:bookmarkStart w:id="110" w:name="_Ref397952795"/>
       <w:r>
         <w:t xml:space="preserve">Подготви критерий за </w:t>
       </w:r>
@@ -27903,7 +27891,7 @@
       <w:r>
         <w:t>)</w:t>
       </w:r>
-      <w:bookmarkEnd w:id="109"/>
+      <w:bookmarkEnd w:id="110"/>
     </w:p>
     <w:p>
       <w:r>
@@ -28408,7 +28396,7 @@
       <w:pPr>
         <w:pStyle w:val="Heading4"/>
       </w:pPr>
-      <w:bookmarkStart w:id="110" w:name="_Ref397953438"/>
+      <w:bookmarkStart w:id="111" w:name="_Ref397953438"/>
       <w:r>
         <w:t>Подготви критерий за конектор (</w:t>
       </w:r>
@@ -28421,7 +28409,7 @@
       <w:r>
         <w:t>)</w:t>
       </w:r>
-      <w:bookmarkEnd w:id="110"/>
+      <w:bookmarkEnd w:id="111"/>
     </w:p>
     <w:p>
       <w:r>
@@ -28922,7 +28910,7 @@
       <w:pPr>
         <w:pStyle w:val="Heading4"/>
       </w:pPr>
-      <w:bookmarkStart w:id="111" w:name="_Ref398209066"/>
+      <w:bookmarkStart w:id="112" w:name="_Ref398209066"/>
       <w:r>
         <w:t>Изпълни анализ (</w:t>
       </w:r>
@@ -28935,7 +28923,7 @@
       <w:r>
         <w:t>)</w:t>
       </w:r>
-      <w:bookmarkEnd w:id="111"/>
+      <w:bookmarkEnd w:id="112"/>
     </w:p>
     <w:p>
       <w:r>
@@ -29079,7 +29067,7 @@
           </w:tcPr>
           <w:p>
             <w:r>
-              <w:t xml:space="preserve"> проверка на всички критерии от базата върху всички елементи от </w:t>
+              <w:t xml:space="preserve">проверка на всички критерии от базата върху всички елементи от </w:t>
             </w:r>
             <w:r>
               <w:t>проекта под анализ</w:t>
@@ -29641,7 +29629,7 @@
       <w:pPr>
         <w:pStyle w:val="Heading4"/>
       </w:pPr>
-      <w:bookmarkStart w:id="112" w:name="_Ref397956321"/>
+      <w:bookmarkStart w:id="113" w:name="_Ref397956321"/>
       <w:r>
         <w:t>Обхождане елементите на проекта (</w:t>
       </w:r>
@@ -29654,7 +29642,7 @@
       <w:r>
         <w:t>)</w:t>
       </w:r>
-      <w:bookmarkEnd w:id="112"/>
+      <w:bookmarkEnd w:id="113"/>
     </w:p>
     <w:p>
       <w:r>
@@ -30306,7 +30294,7 @@
       <w:pPr>
         <w:pStyle w:val="Heading4"/>
       </w:pPr>
-      <w:bookmarkStart w:id="113" w:name="_Ref397956361"/>
+      <w:bookmarkStart w:id="114" w:name="_Ref397956361"/>
       <w:r>
         <w:t>Извлечи архитектурна информация (</w:t>
       </w:r>
@@ -30319,7 +30307,7 @@
       <w:r>
         <w:t>)</w:t>
       </w:r>
-      <w:bookmarkEnd w:id="113"/>
+      <w:bookmarkEnd w:id="114"/>
     </w:p>
     <w:p>
       <w:r>
@@ -30964,7 +30952,7 @@
       <w:pPr>
         <w:pStyle w:val="Heading4"/>
       </w:pPr>
-      <w:bookmarkStart w:id="114" w:name="_Ref397956983"/>
+      <w:bookmarkStart w:id="115" w:name="_Ref397956983"/>
       <w:r>
         <w:t xml:space="preserve">Създай архитектурен модел </w:t>
       </w:r>
@@ -30980,7 +30968,7 @@
       <w:r>
         <w:t>)</w:t>
       </w:r>
-      <w:bookmarkEnd w:id="114"/>
+      <w:bookmarkEnd w:id="115"/>
     </w:p>
     <w:p>
       <w:r>
@@ -31583,7 +31571,7 @@
       <w:pPr>
         <w:pStyle w:val="Heading4"/>
       </w:pPr>
-      <w:bookmarkStart w:id="115" w:name="_Ref398212142"/>
+      <w:bookmarkStart w:id="116" w:name="_Ref398212142"/>
       <w:r>
         <w:lastRenderedPageBreak/>
         <w:t xml:space="preserve">Сериализация на UML хранилището </w:t>
@@ -31600,7 +31588,7 @@
       <w:r>
         <w:t>)</w:t>
       </w:r>
-      <w:bookmarkEnd w:id="115"/>
+      <w:bookmarkEnd w:id="116"/>
     </w:p>
     <w:p>
       <w:r>
@@ -32276,7 +32264,7 @@
       <w:pPr>
         <w:pStyle w:val="Heading4"/>
       </w:pPr>
-      <w:bookmarkStart w:id="116" w:name="_Ref398297851"/>
+      <w:bookmarkStart w:id="117" w:name="_Ref398297851"/>
       <w:r>
         <w:t>Генериране на базов код</w:t>
       </w:r>
@@ -32295,7 +32283,7 @@
       <w:r>
         <w:t>)</w:t>
       </w:r>
-      <w:bookmarkEnd w:id="116"/>
+      <w:bookmarkEnd w:id="117"/>
     </w:p>
     <w:p>
       <w:r>
@@ -32937,16 +32925,16 @@
       <w:pPr>
         <w:pStyle w:val="Heading3"/>
       </w:pPr>
-      <w:bookmarkStart w:id="117" w:name="_Ref397969104"/>
-      <w:bookmarkStart w:id="118" w:name="_Toc400118257"/>
+      <w:bookmarkStart w:id="118" w:name="_Ref397969104"/>
+      <w:bookmarkStart w:id="119" w:name="_Toc400118257"/>
       <w:r>
         <w:t>Мета-модел</w:t>
       </w:r>
       <w:r>
         <w:t xml:space="preserve"> на архитектурното хранилище</w:t>
       </w:r>
-      <w:bookmarkEnd w:id="117"/>
       <w:bookmarkEnd w:id="118"/>
+      <w:bookmarkEnd w:id="119"/>
     </w:p>
     <w:p>
       <w:r>
@@ -32973,7 +32961,7 @@
           <w:lang w:eastAsia="en-US"/>
         </w:rPr>
         <w:drawing>
-          <wp:inline distT="0" distB="0" distL="0" distR="0" wp14:anchorId="0EF3C466" wp14:editId="38C248F5">
+          <wp:inline distT="0" distB="0" distL="0" distR="0" wp14:anchorId="3124D3F5" wp14:editId="6CE43358">
             <wp:extent cx="5274310" cy="3815986"/>
             <wp:effectExtent l="0" t="0" r="2540" b="0"/>
             <wp:docPr id="6" name="Picture 6"/>
@@ -33014,7 +33002,7 @@
         <w:pStyle w:val="Caption"/>
         <w:jc w:val="center"/>
       </w:pPr>
-      <w:bookmarkStart w:id="119" w:name="_Ref397970007"/>
+      <w:bookmarkStart w:id="120" w:name="_Ref397970007"/>
       <w:r>
         <w:t xml:space="preserve">Фигура </w:t>
       </w:r>
@@ -33026,7 +33014,7 @@
           <w:t>17</w:t>
         </w:r>
       </w:fldSimple>
-      <w:bookmarkEnd w:id="119"/>
+      <w:bookmarkEnd w:id="120"/>
       <w:r>
         <w:t xml:space="preserve"> </w:t>
       </w:r>
@@ -33044,11 +33032,11 @@
       <w:pPr>
         <w:pStyle w:val="Heading4"/>
       </w:pPr>
-      <w:bookmarkStart w:id="120" w:name="_Ref398393322"/>
+      <w:bookmarkStart w:id="121" w:name="_Ref398393322"/>
       <w:r>
         <w:t>AEModel</w:t>
       </w:r>
-      <w:bookmarkEnd w:id="120"/>
+      <w:bookmarkEnd w:id="121"/>
     </w:p>
     <w:tbl>
       <w:tblPr>
@@ -33337,14 +33325,14 @@
       <w:pPr>
         <w:pStyle w:val="Heading4"/>
       </w:pPr>
-      <w:bookmarkStart w:id="121" w:name="_Ref398393254"/>
+      <w:bookmarkStart w:id="122" w:name="_Ref398393254"/>
       <w:r>
         <w:t>AE</w:t>
       </w:r>
       <w:r>
         <w:t>Package</w:t>
       </w:r>
-      <w:bookmarkEnd w:id="121"/>
+      <w:bookmarkEnd w:id="122"/>
     </w:p>
     <w:p>
       <w:r>
@@ -33738,11 +33726,11 @@
       <w:pPr>
         <w:pStyle w:val="Heading4"/>
       </w:pPr>
-      <w:bookmarkStart w:id="122" w:name="_Ref398395986"/>
+      <w:bookmarkStart w:id="123" w:name="_Ref398395986"/>
       <w:r>
         <w:t>BaseComponent</w:t>
       </w:r>
-      <w:bookmarkEnd w:id="122"/>
+      <w:bookmarkEnd w:id="123"/>
     </w:p>
     <w:p>
       <w:r>
@@ -34136,11 +34124,11 @@
       <w:pPr>
         <w:pStyle w:val="Heading4"/>
       </w:pPr>
-      <w:bookmarkStart w:id="123" w:name="_Ref398397425"/>
+      <w:bookmarkStart w:id="124" w:name="_Ref398397425"/>
       <w:r>
         <w:t>ProvidedPort</w:t>
       </w:r>
-      <w:bookmarkEnd w:id="123"/>
+      <w:bookmarkEnd w:id="124"/>
     </w:p>
     <w:p>
       <w:r>
@@ -34485,11 +34473,11 @@
       <w:pPr>
         <w:pStyle w:val="Heading4"/>
       </w:pPr>
-      <w:bookmarkStart w:id="124" w:name="_Ref398397328"/>
+      <w:bookmarkStart w:id="125" w:name="_Ref398397328"/>
       <w:r>
         <w:t>RequiredPort</w:t>
       </w:r>
-      <w:bookmarkEnd w:id="124"/>
+      <w:bookmarkEnd w:id="125"/>
     </w:p>
     <w:p>
       <w:r>
@@ -35383,11 +35371,11 @@
       <w:pPr>
         <w:pStyle w:val="Heading4"/>
       </w:pPr>
-      <w:bookmarkStart w:id="125" w:name="_Ref398397909"/>
+      <w:bookmarkStart w:id="126" w:name="_Ref398397909"/>
       <w:r>
         <w:t>SenderReceiverInterface</w:t>
       </w:r>
-      <w:bookmarkEnd w:id="125"/>
+      <w:bookmarkEnd w:id="126"/>
     </w:p>
     <w:p>
       <w:pPr>
@@ -35401,7 +35389,7 @@
         </w:rPr>
         <w:lastRenderedPageBreak/>
         <w:drawing>
-          <wp:inline distT="0" distB="0" distL="0" distR="0" wp14:anchorId="1075B8EC" wp14:editId="0F43E804">
+          <wp:inline distT="0" distB="0" distL="0" distR="0" wp14:anchorId="0992B2E7" wp14:editId="5BE60C2D">
             <wp:extent cx="1745672" cy="2917344"/>
             <wp:effectExtent l="0" t="0" r="6985" b="0"/>
             <wp:docPr id="3" name="Picture 3"/>
@@ -36027,11 +36015,11 @@
       <w:pPr>
         <w:pStyle w:val="Heading4"/>
       </w:pPr>
-      <w:bookmarkStart w:id="126" w:name="_Ref398398199"/>
+      <w:bookmarkStart w:id="127" w:name="_Ref398398199"/>
       <w:r>
         <w:t>ClientServerInterface</w:t>
       </w:r>
-      <w:bookmarkEnd w:id="126"/>
+      <w:bookmarkEnd w:id="127"/>
     </w:p>
     <w:p>
       <w:pPr>
@@ -36045,7 +36033,7 @@
         </w:rPr>
         <w:lastRenderedPageBreak/>
         <w:drawing>
-          <wp:inline distT="0" distB="0" distL="0" distR="0" wp14:anchorId="3B28905C" wp14:editId="1E36E806">
+          <wp:inline distT="0" distB="0" distL="0" distR="0" wp14:anchorId="236E0665" wp14:editId="4EF827AF">
             <wp:extent cx="3069772" cy="3890345"/>
             <wp:effectExtent l="0" t="0" r="0" b="0"/>
             <wp:docPr id="18" name="Picture 18"/>
@@ -36086,7 +36074,7 @@
         <w:pStyle w:val="Caption"/>
         <w:jc w:val="center"/>
       </w:pPr>
-      <w:bookmarkStart w:id="127" w:name="_Ref397973097"/>
+      <w:bookmarkStart w:id="128" w:name="_Ref397973097"/>
       <w:r>
         <w:t xml:space="preserve">Фигура </w:t>
       </w:r>
@@ -36098,7 +36086,7 @@
           <w:t>19</w:t>
         </w:r>
       </w:fldSimple>
-      <w:bookmarkEnd w:id="127"/>
+      <w:bookmarkEnd w:id="128"/>
       <w:r>
         <w:t xml:space="preserve"> (диаграма на ClientServerInterface)</w:t>
       </w:r>
@@ -37073,13 +37061,13 @@
       <w:pPr>
         <w:pStyle w:val="Heading3"/>
       </w:pPr>
-      <w:bookmarkStart w:id="128" w:name="_Ref398132449"/>
-      <w:bookmarkStart w:id="129" w:name="_Toc400118258"/>
+      <w:bookmarkStart w:id="129" w:name="_Ref398132449"/>
+      <w:bookmarkStart w:id="130" w:name="_Toc400118258"/>
       <w:r>
         <w:t>Формат на генерирания базов код</w:t>
       </w:r>
-      <w:bookmarkEnd w:id="128"/>
       <w:bookmarkEnd w:id="129"/>
+      <w:bookmarkEnd w:id="130"/>
     </w:p>
     <w:p>
       <w:r>
@@ -37138,7 +37126,7 @@
           <w:lang w:eastAsia="en-US"/>
         </w:rPr>
         <w:drawing>
-          <wp:inline distT="0" distB="0" distL="0" distR="0" wp14:anchorId="3B6FF669" wp14:editId="514CF7E1">
+          <wp:inline distT="0" distB="0" distL="0" distR="0" wp14:anchorId="211739FF" wp14:editId="1318A1D0">
             <wp:extent cx="3878664" cy="4170807"/>
             <wp:effectExtent l="0" t="0" r="7620" b="1270"/>
             <wp:docPr id="21" name="Picture 21"/>
@@ -37179,7 +37167,7 @@
         <w:pStyle w:val="Caption"/>
         <w:jc w:val="center"/>
       </w:pPr>
-      <w:bookmarkStart w:id="130" w:name="_Ref398132469"/>
+      <w:bookmarkStart w:id="131" w:name="_Ref398132469"/>
       <w:r>
         <w:t xml:space="preserve">Фигура </w:t>
       </w:r>
@@ -37191,7 +37179,7 @@
           <w:t>20</w:t>
         </w:r>
       </w:fldSimple>
-      <w:bookmarkEnd w:id="130"/>
+      <w:bookmarkEnd w:id="131"/>
       <w:r>
         <w:t xml:space="preserve"> (Структура на генерирания базов код)</w:t>
       </w:r>
@@ -37265,11 +37253,11 @@
       <w:pPr>
         <w:pStyle w:val="Heading4"/>
       </w:pPr>
-      <w:bookmarkStart w:id="131" w:name="_Ref398133661"/>
+      <w:bookmarkStart w:id="132" w:name="_Ref398133661"/>
       <w:r>
         <w:t>Проектна директория</w:t>
       </w:r>
-      <w:bookmarkEnd w:id="131"/>
+      <w:bookmarkEnd w:id="132"/>
     </w:p>
     <w:p>
       <w:r>
@@ -37308,14 +37296,14 @@
       <w:pPr>
         <w:pStyle w:val="Heading5"/>
       </w:pPr>
-      <w:bookmarkStart w:id="132" w:name="_Ref398729294"/>
+      <w:bookmarkStart w:id="133" w:name="_Ref398729294"/>
       <w:r>
         <w:rPr>
           <w:i/>
         </w:rPr>
         <w:t>rte.h</w:t>
       </w:r>
-      <w:bookmarkEnd w:id="132"/>
+      <w:bookmarkEnd w:id="133"/>
       <w:r>
         <w:t xml:space="preserve"> </w:t>
       </w:r>
@@ -37335,11 +37323,11 @@
       <w:pPr>
         <w:pStyle w:val="Heading5"/>
       </w:pPr>
-      <w:bookmarkStart w:id="133" w:name="_Ref398729242"/>
+      <w:bookmarkStart w:id="134" w:name="_Ref398729242"/>
       <w:r>
         <w:t>rte.c</w:t>
       </w:r>
-      <w:bookmarkEnd w:id="133"/>
+      <w:bookmarkEnd w:id="134"/>
       <w:r>
         <w:t xml:space="preserve"> </w:t>
       </w:r>
@@ -37356,11 +37344,11 @@
       <w:pPr>
         <w:pStyle w:val="Heading5"/>
       </w:pPr>
-      <w:bookmarkStart w:id="134" w:name="_Ref398729423"/>
+      <w:bookmarkStart w:id="135" w:name="_Ref398729423"/>
       <w:r>
         <w:t>rte_&lt;cmp&gt;.h</w:t>
       </w:r>
-      <w:bookmarkEnd w:id="134"/>
+      <w:bookmarkEnd w:id="135"/>
       <w:r>
         <w:t xml:space="preserve"> </w:t>
       </w:r>
@@ -37487,11 +37475,11 @@
       <w:pPr>
         <w:pStyle w:val="Heading4"/>
       </w:pPr>
-      <w:bookmarkStart w:id="135" w:name="_Ref398729368"/>
+      <w:bookmarkStart w:id="136" w:name="_Ref398729368"/>
       <w:r>
         <w:t>Компонентна имплементация</w:t>
       </w:r>
-      <w:bookmarkEnd w:id="135"/>
+      <w:bookmarkEnd w:id="136"/>
     </w:p>
     <w:p>
       <w:r>
@@ -37623,13 +37611,13 @@
       <w:pPr>
         <w:pStyle w:val="Heading3"/>
       </w:pPr>
-      <w:bookmarkStart w:id="136" w:name="_Ref398216154"/>
-      <w:bookmarkStart w:id="137" w:name="_Toc400118259"/>
+      <w:bookmarkStart w:id="137" w:name="_Ref398216154"/>
+      <w:bookmarkStart w:id="138" w:name="_Toc400118259"/>
       <w:r>
         <w:t>Група от критерии за стандартна архитектура</w:t>
       </w:r>
-      <w:bookmarkEnd w:id="136"/>
       <w:bookmarkEnd w:id="137"/>
+      <w:bookmarkEnd w:id="138"/>
     </w:p>
     <w:p>
       <w:r>
@@ -43801,14 +43789,15 @@
       <w:pPr>
         <w:pStyle w:val="Heading2"/>
       </w:pPr>
-      <w:bookmarkStart w:id="138" w:name="_Toc397093007"/>
+      <w:bookmarkStart w:id="139" w:name="_Toc397093007"/>
       <w:r>
         <w:rPr>
           <w:lang w:val="ru-RU"/>
         </w:rPr>
         <w:t xml:space="preserve"> </w:t>
       </w:r>
-      <w:bookmarkStart w:id="139" w:name="_Toc400118260"/>
+      <w:bookmarkStart w:id="140" w:name="_Toc400118260"/>
+      <w:bookmarkStart w:id="141" w:name="_Ref400907246"/>
       <w:r>
         <w:rPr>
           <w:lang w:val="ru-RU"/>
@@ -43821,89 +43810,137 @@
         </w:rPr>
         <w:t>изисквания</w:t>
       </w:r>
+      <w:bookmarkEnd w:id="140"/>
+      <w:bookmarkEnd w:id="141"/>
+      <w:r>
+        <w:rPr>
+          <w:lang w:val="ru-RU"/>
+        </w:rPr>
+        <w:t xml:space="preserve"> </w:t>
+      </w:r>
+    </w:p>
+    <w:p>
+      <w:pPr>
+        <w:pStyle w:val="Heading3"/>
+      </w:pPr>
+      <w:bookmarkStart w:id="142" w:name="_Toc400118261"/>
       <w:bookmarkEnd w:id="139"/>
       <w:r>
-        <w:rPr>
-          <w:lang w:val="ru-RU"/>
-        </w:rPr>
-        <w:t xml:space="preserve"> </w:t>
+        <w:t>Скалируемост</w:t>
+      </w:r>
+      <w:bookmarkEnd w:id="142"/>
+    </w:p>
+    <w:p>
+      <w:r>
+        <w:t xml:space="preserve">Дизайна на системата трябва да позволява лесно </w:t>
+      </w:r>
+      <w:r>
+        <w:t>разширяване</w:t>
+      </w:r>
+      <w:r>
+        <w:t xml:space="preserve">.  Най-вече възможността да се добавят критерии за конектори и компоненти както и добавянето на нови файлови анализатори. Също </w:t>
+      </w:r>
+      <w:r>
+        <w:t>основния анализатор на проект</w:t>
+      </w:r>
+      <w:r>
+        <w:t>и</w:t>
+      </w:r>
+      <w:r>
+        <w:t xml:space="preserve"> (</w:t>
+      </w:r>
+      <w:r>
+        <w:rPr>
+          <w:i/>
+        </w:rPr>
+        <w:fldChar w:fldCharType="begin"/>
+      </w:r>
+      <w:r>
+        <w:rPr>
+          <w:i/>
+        </w:rPr>
+        <w:instrText xml:space="preserve"> REF _Ref398209066 \w \h </w:instrText>
+      </w:r>
+      <w:r>
+        <w:rPr>
+          <w:i/>
+        </w:rPr>
+      </w:r>
+      <w:r>
+        <w:rPr>
+          <w:i/>
+        </w:rPr>
+        <w:instrText xml:space="preserve"> \* MERGEFORMAT </w:instrText>
+      </w:r>
+      <w:r>
+        <w:rPr>
+          <w:i/>
+        </w:rPr>
+        <w:fldChar w:fldCharType="separate"/>
+      </w:r>
+      <w:r>
+        <w:rPr>
+          <w:i/>
+        </w:rPr>
+        <w:t>4.2.1.5</w:t>
+      </w:r>
+      <w:r>
+        <w:rPr>
+          <w:i/>
+        </w:rPr>
+        <w:fldChar w:fldCharType="end"/>
+      </w:r>
+      <w:r>
+        <w:t>)</w:t>
+      </w:r>
+      <w:r>
+        <w:t xml:space="preserve">  трябва да може да бъде заместван с алтернативен такъв в </w:t>
+      </w:r>
+      <w:r>
+        <w:lastRenderedPageBreak/>
+        <w:t>случай, че за дадена стандартна архитектура, основния анализатор не е подходящ.</w:t>
       </w:r>
     </w:p>
     <w:p>
       <w:pPr>
         <w:pStyle w:val="Heading3"/>
       </w:pPr>
-      <w:bookmarkStart w:id="140" w:name="_Toc400118261"/>
-      <w:bookmarkEnd w:id="138"/>
-      <w:r>
-        <w:t>Скалируемост</w:t>
-      </w:r>
-      <w:bookmarkEnd w:id="140"/>
-    </w:p>
-    <w:p>
-      <w:r>
-        <w:t xml:space="preserve"> Дизайна на системата трябва да позволява лесно </w:t>
-      </w:r>
-      <w:r>
-        <w:t>разширяване</w:t>
-      </w:r>
-      <w:r>
-        <w:t xml:space="preserve">.  Най-вече възможността да се добавят критерии за конектори и компоненти както и добавянето на нови файлови анализатори. Също </w:t>
-      </w:r>
-      <w:r>
-        <w:t>основния анализатор на проект</w:t>
-      </w:r>
-      <w:r>
-        <w:t>и</w:t>
-      </w:r>
-      <w:r>
-        <w:t xml:space="preserve"> ( точка </w:t>
-      </w:r>
-      <w:r>
-        <w:fldChar w:fldCharType="begin"/>
-      </w:r>
-      <w:r>
-        <w:instrText xml:space="preserve"> REF _Ref398209066 \w \h </w:instrText>
-      </w:r>
-      <w:r>
-        <w:fldChar w:fldCharType="separate"/>
-      </w:r>
-      <w:r>
-        <w:t>4.2.1.5</w:t>
-      </w:r>
-      <w:r>
-        <w:fldChar w:fldCharType="end"/>
-      </w:r>
-      <w:r>
-        <w:t>)</w:t>
-      </w:r>
-      <w:r>
-        <w:t xml:space="preserve">  трябва да може да бъде заместван с алтернативен такъв </w:t>
-      </w:r>
-      <w:r>
-        <w:lastRenderedPageBreak/>
-        <w:t>в случай, че за дадена стандартна архитектура, основния анализатор не е подходящ.</w:t>
+      <w:bookmarkStart w:id="143" w:name="_Toc400118262"/>
+      <w:r>
+        <w:t>Модифицируемост и документация</w:t>
+      </w:r>
+      <w:bookmarkEnd w:id="143"/>
+    </w:p>
+    <w:p>
+      <w:r>
+        <w:t>С цел лесна и ефикасна модификация и поддържане на точна документация на ниво дизайн</w:t>
+      </w:r>
+      <w:r>
+        <w:t>,</w:t>
+      </w:r>
+      <w:r>
+        <w:t xml:space="preserve"> разработката на системата да се направи с UML2.x модел, от който да се генерира основната структура на кода</w:t>
+      </w:r>
+      <w:r>
+        <w:t>.</w:t>
       </w:r>
     </w:p>
     <w:p>
       <w:pPr>
         <w:pStyle w:val="Heading3"/>
       </w:pPr>
-      <w:bookmarkStart w:id="141" w:name="_Toc400118262"/>
-      <w:r>
-        <w:t>Модифицируемост и документация</w:t>
-      </w:r>
-      <w:bookmarkEnd w:id="141"/>
-    </w:p>
-    <w:p>
-      <w:r>
-        <w:t>С цел лесна и ефикасна модификация и поддържане на точна документация на ниво дизайн</w:t>
-      </w:r>
-      <w:r>
-        <w:t>,</w:t>
-      </w:r>
-      <w:r>
-        <w:t xml:space="preserve"> разработката на системата да се направи с UML2.x модел, от който да се генерира основната структура на кода</w:t>
+      <w:bookmarkStart w:id="144" w:name="_Toc400118263"/>
+      <w:r>
+        <w:t xml:space="preserve">Поддръжка </w:t>
+      </w:r>
+      <w:r>
+        <w:t>и възможност за разширение</w:t>
+      </w:r>
+      <w:bookmarkEnd w:id="144"/>
+    </w:p>
+    <w:p>
+      <w:r>
+        <w:t>След добавяне на нови изисквания към системата в периода на поддръжка на системата, биха могли да се отличат части от кода, които се изпълняват неефективно и би било изгодно те да се пренапишат на език, който се изпълнява по-ефективно от предложения. Поради това е добре езика, на който е имплементирана системата да е с възможност за разширяване с други езици за програмиране</w:t>
       </w:r>
       <w:r>
         <w:t>.</w:t>
@@ -43913,32 +43950,11 @@
       <w:pPr>
         <w:pStyle w:val="Heading3"/>
       </w:pPr>
-      <w:bookmarkStart w:id="142" w:name="_Toc400118263"/>
-      <w:r>
-        <w:t xml:space="preserve">Поддръжка </w:t>
-      </w:r>
-      <w:r>
-        <w:t>и възможност за разширение</w:t>
-      </w:r>
-      <w:bookmarkEnd w:id="142"/>
-    </w:p>
-    <w:p>
-      <w:r>
-        <w:t>След добавяне на нови изисквания към системата в периода на поддръжка на системата, биха могли да се отличат части от кода, които се изпълняват неефективно и би било изгодно те да се пренапишат на език, който се изпълнява по-ефективно от предложения. Поради това е добре езика, на който е имплементирана системата да е с възможност за разширяване с други езици за програмиране</w:t>
-      </w:r>
-      <w:r>
-        <w:t>.</w:t>
-      </w:r>
-    </w:p>
-    <w:p>
-      <w:pPr>
-        <w:pStyle w:val="Heading3"/>
-      </w:pPr>
-      <w:bookmarkStart w:id="143" w:name="_Toc400118264"/>
+      <w:bookmarkStart w:id="145" w:name="_Toc400118264"/>
       <w:r>
         <w:t>Потребителски интерфейс</w:t>
       </w:r>
-      <w:bookmarkEnd w:id="143"/>
+      <w:bookmarkEnd w:id="145"/>
     </w:p>
     <w:p>
       <w:r>
@@ -44008,21 +44024,47 @@
         </w:numPr>
       </w:pPr>
       <w:r>
-        <w:t xml:space="preserve">Сериализатор на извлечения архитектурен модел към XMI (точка </w:t>
-      </w:r>
-      <w:r>
+        <w:t>Сериализатор на извлечения архитектурен модел към XMI (</w:t>
+      </w:r>
+      <w:r>
+        <w:rPr>
+          <w:i/>
+        </w:rPr>
         <w:fldChar w:fldCharType="begin"/>
       </w:r>
       <w:r>
+        <w:rPr>
+          <w:i/>
+        </w:rPr>
         <w:instrText xml:space="preserve"> REF _Ref398212142 \w \h </w:instrText>
       </w:r>
       <w:r>
+        <w:rPr>
+          <w:i/>
+        </w:rPr>
+      </w:r>
+      <w:r>
+        <w:rPr>
+          <w:i/>
+        </w:rPr>
+        <w:instrText xml:space="preserve"> \* MERGEFORMAT </w:instrText>
+      </w:r>
+      <w:r>
+        <w:rPr>
+          <w:i/>
+        </w:rPr>
         <w:fldChar w:fldCharType="separate"/>
       </w:r>
       <w:r>
+        <w:rPr>
+          <w:i/>
+        </w:rPr>
         <w:t>4.2.1.9</w:t>
       </w:r>
       <w:r>
+        <w:rPr>
+          <w:i/>
+        </w:rPr>
         <w:fldChar w:fldCharType="end"/>
       </w:r>
       <w:r>
@@ -44038,11 +44080,11 @@
       <w:pPr>
         <w:pStyle w:val="Heading3"/>
       </w:pPr>
-      <w:bookmarkStart w:id="144" w:name="_Toc400118265"/>
+      <w:bookmarkStart w:id="146" w:name="_Toc400118265"/>
       <w:r>
         <w:t>Тестваемост</w:t>
       </w:r>
-      <w:bookmarkEnd w:id="144"/>
+      <w:bookmarkEnd w:id="146"/>
     </w:p>
     <w:p>
       <w:r>
@@ -44068,79 +44110,79 @@
       <w:pPr>
         <w:pStyle w:val="Heading2"/>
       </w:pPr>
-      <w:bookmarkStart w:id="145" w:name="_Toc397093008"/>
-      <w:bookmarkStart w:id="146" w:name="_Toc400118266"/>
+      <w:bookmarkStart w:id="147" w:name="_Toc397093008"/>
+      <w:bookmarkStart w:id="148" w:name="_Toc400118266"/>
       <w:r>
         <w:rPr>
           <w:lang w:val="ru-RU"/>
         </w:rPr>
         <w:t>Работни (бизнес) процеси</w:t>
-      </w:r>
-      <w:bookmarkEnd w:id="145"/>
-      <w:bookmarkEnd w:id="146"/>
-    </w:p>
-    <w:p>
-      <w:r>
-        <w:t xml:space="preserve">Виж цяла карта на процесите в </w:t>
-      </w:r>
-      <w:r>
-        <w:rPr>
-          <w:i/>
-        </w:rPr>
-        <w:fldChar w:fldCharType="begin"/>
-      </w:r>
-      <w:r>
-        <w:rPr>
-          <w:i/>
-        </w:rPr>
-        <w:instrText xml:space="preserve"> REF _Ref398218703 \n \h </w:instrText>
-      </w:r>
-      <w:r>
-        <w:rPr>
-          <w:i/>
-        </w:rPr>
-        <w:instrText xml:space="preserve"> \* MERGEFORMAT </w:instrText>
-      </w:r>
-      <w:r>
-        <w:rPr>
-          <w:i/>
-        </w:rPr>
-      </w:r>
-      <w:r>
-        <w:rPr>
-          <w:i/>
-        </w:rPr>
-        <w:fldChar w:fldCharType="separate"/>
-      </w:r>
-      <w:r>
-        <w:rPr>
-          <w:i/>
-        </w:rPr>
-        <w:t>Приложение 7</w:t>
-      </w:r>
-      <w:r>
-        <w:rPr>
-          <w:i/>
-        </w:rPr>
-        <w:fldChar w:fldCharType="end"/>
-      </w:r>
-      <w:r>
-        <w:t xml:space="preserve"> </w:t>
-      </w:r>
-    </w:p>
-    <w:p>
-      <w:pPr>
-        <w:pStyle w:val="Heading3"/>
-      </w:pPr>
-      <w:bookmarkStart w:id="147" w:name="_Ref397973867"/>
-      <w:bookmarkStart w:id="148" w:name="_Toc400118267"/>
-      <w:r>
-        <w:t>Подготовка на критерии за анализ</w:t>
       </w:r>
       <w:bookmarkEnd w:id="147"/>
       <w:bookmarkEnd w:id="148"/>
     </w:p>
     <w:p>
+      <w:r>
+        <w:t xml:space="preserve">Виж цяла карта на процесите в </w:t>
+      </w:r>
+      <w:r>
+        <w:rPr>
+          <w:i/>
+        </w:rPr>
+        <w:fldChar w:fldCharType="begin"/>
+      </w:r>
+      <w:r>
+        <w:rPr>
+          <w:i/>
+        </w:rPr>
+        <w:instrText xml:space="preserve"> REF _Ref398218703 \n \h </w:instrText>
+      </w:r>
+      <w:r>
+        <w:rPr>
+          <w:i/>
+        </w:rPr>
+        <w:instrText xml:space="preserve"> \* MERGEFORMAT </w:instrText>
+      </w:r>
+      <w:r>
+        <w:rPr>
+          <w:i/>
+        </w:rPr>
+      </w:r>
+      <w:r>
+        <w:rPr>
+          <w:i/>
+        </w:rPr>
+        <w:fldChar w:fldCharType="separate"/>
+      </w:r>
+      <w:r>
+        <w:rPr>
+          <w:i/>
+        </w:rPr>
+        <w:t>Приложение 7</w:t>
+      </w:r>
+      <w:r>
+        <w:rPr>
+          <w:i/>
+        </w:rPr>
+        <w:fldChar w:fldCharType="end"/>
+      </w:r>
+      <w:r>
+        <w:t xml:space="preserve"> </w:t>
+      </w:r>
+    </w:p>
+    <w:p>
+      <w:pPr>
+        <w:pStyle w:val="Heading3"/>
+      </w:pPr>
+      <w:bookmarkStart w:id="149" w:name="_Ref397973867"/>
+      <w:bookmarkStart w:id="150" w:name="_Toc400118267"/>
+      <w:r>
+        <w:t>Подготовка на критерии за анализ</w:t>
+      </w:r>
+      <w:bookmarkEnd w:id="149"/>
+      <w:bookmarkEnd w:id="150"/>
+    </w:p>
+    <w:p>
       <w:pPr>
         <w:keepNext/>
         <w:jc w:val="center"/>
@@ -44152,7 +44194,7 @@
         </w:rPr>
         <w:lastRenderedPageBreak/>
         <w:drawing>
-          <wp:inline distT="0" distB="0" distL="0" distR="0" wp14:anchorId="10CE557F" wp14:editId="56B2AC0C">
+          <wp:inline distT="0" distB="0" distL="0" distR="0" wp14:anchorId="6753EA0F" wp14:editId="194732AB">
             <wp:extent cx="3976688" cy="3627455"/>
             <wp:effectExtent l="0" t="0" r="5080" b="0"/>
             <wp:docPr id="22" name="Picture 22"/>
@@ -44239,7 +44281,7 @@
       </w:r>
     </w:p>
     <w:p>
-      <w:bookmarkStart w:id="149" w:name="_Ref397973918"/>
+      <w:bookmarkStart w:id="151" w:name="_Ref397973918"/>
       <w:r>
         <w:t xml:space="preserve">Това е единствения ръчен процес, в който е необходимо да се дефинират критериите за архитектурни елементи по подобие на точка </w:t>
       </w:r>
@@ -44272,9 +44314,9 @@
       <w:pPr>
         <w:pStyle w:val="Heading3"/>
       </w:pPr>
-      <w:bookmarkStart w:id="150" w:name="_Ref398817119"/>
-      <w:bookmarkStart w:id="151" w:name="_Toc400118268"/>
-      <w:bookmarkEnd w:id="149"/>
+      <w:bookmarkStart w:id="152" w:name="_Ref398817119"/>
+      <w:bookmarkStart w:id="153" w:name="_Toc400118268"/>
+      <w:bookmarkEnd w:id="151"/>
       <w:r>
         <w:rPr>
           <w:color w:val="auto"/>
@@ -44284,8 +44326,8 @@
       <w:r>
         <w:t>нализиране на проект и сериализация на хранилището</w:t>
       </w:r>
-      <w:bookmarkEnd w:id="150"/>
-      <w:bookmarkEnd w:id="151"/>
+      <w:bookmarkEnd w:id="152"/>
+      <w:bookmarkEnd w:id="153"/>
     </w:p>
     <w:p>
       <w:pPr>
@@ -44299,7 +44341,7 @@
         </w:rPr>
         <w:lastRenderedPageBreak/>
         <w:drawing>
-          <wp:inline distT="0" distB="0" distL="0" distR="0" wp14:anchorId="1F7F2A11" wp14:editId="6C7DA29E">
+          <wp:inline distT="0" distB="0" distL="0" distR="0" wp14:anchorId="5B6F8F34" wp14:editId="61D5A9DC">
             <wp:extent cx="4400317" cy="5265336"/>
             <wp:effectExtent l="0" t="0" r="635" b="0"/>
             <wp:docPr id="30" name="Picture 30"/>
@@ -44402,13 +44444,13 @@
       <w:pPr>
         <w:pStyle w:val="Heading3"/>
       </w:pPr>
-      <w:bookmarkStart w:id="152" w:name="_Ref397973971"/>
-      <w:bookmarkStart w:id="153" w:name="_Toc400118269"/>
+      <w:bookmarkStart w:id="154" w:name="_Ref397973971"/>
+      <w:bookmarkStart w:id="155" w:name="_Toc400118269"/>
       <w:r>
         <w:t>Генерация на базов код</w:t>
       </w:r>
-      <w:bookmarkEnd w:id="152"/>
-      <w:bookmarkEnd w:id="153"/>
+      <w:bookmarkEnd w:id="154"/>
+      <w:bookmarkEnd w:id="155"/>
     </w:p>
     <w:p>
       <w:pPr>
@@ -44422,7 +44464,7 @@
         </w:rPr>
         <w:lastRenderedPageBreak/>
         <w:drawing>
-          <wp:inline distT="0" distB="0" distL="0" distR="0" wp14:anchorId="2AD47C70" wp14:editId="34B6A40A">
+          <wp:inline distT="0" distB="0" distL="0" distR="0" wp14:anchorId="5CE2534F" wp14:editId="71A2D73C">
             <wp:extent cx="4402217" cy="3828422"/>
             <wp:effectExtent l="0" t="0" r="0" b="635"/>
             <wp:docPr id="32" name="Picture 32"/>
@@ -44514,16 +44556,16 @@
           <w:lang w:val="ru-RU"/>
         </w:rPr>
       </w:pPr>
-      <w:bookmarkStart w:id="154" w:name="_Toc397093009"/>
-      <w:bookmarkStart w:id="155" w:name="_Toc400118270"/>
+      <w:bookmarkStart w:id="156" w:name="_Toc397093009"/>
+      <w:bookmarkStart w:id="157" w:name="_Toc400118270"/>
       <w:r>
         <w:rPr>
           <w:lang w:val="ru-RU"/>
         </w:rPr>
         <w:t>Изводи</w:t>
       </w:r>
-      <w:bookmarkEnd w:id="154"/>
-      <w:bookmarkEnd w:id="155"/>
+      <w:bookmarkEnd w:id="156"/>
+      <w:bookmarkEnd w:id="157"/>
     </w:p>
     <w:p>
       <w:pPr>
@@ -44744,18 +44786,18 @@
       <w:pPr>
         <w:pStyle w:val="Heading1"/>
       </w:pPr>
-      <w:bookmarkStart w:id="156" w:name="_Toc397093010"/>
-      <w:bookmarkStart w:id="157" w:name="_Ref397421842"/>
-      <w:bookmarkStart w:id="158" w:name="_Ref400112072"/>
-      <w:bookmarkStart w:id="159" w:name="_Toc400118271"/>
+      <w:bookmarkStart w:id="158" w:name="_Toc397093010"/>
+      <w:bookmarkStart w:id="159" w:name="_Ref397421842"/>
+      <w:bookmarkStart w:id="160" w:name="_Ref400112072"/>
+      <w:bookmarkStart w:id="161" w:name="_Toc400118271"/>
       <w:r>
         <w:lastRenderedPageBreak/>
         <w:t>Проектиране</w:t>
       </w:r>
-      <w:bookmarkEnd w:id="156"/>
-      <w:bookmarkEnd w:id="157"/>
       <w:bookmarkEnd w:id="158"/>
       <w:bookmarkEnd w:id="159"/>
+      <w:bookmarkEnd w:id="160"/>
+      <w:bookmarkEnd w:id="161"/>
       <w:r>
         <w:t xml:space="preserve"> </w:t>
       </w:r>
@@ -44809,15 +44851,15 @@
       <w:pPr>
         <w:pStyle w:val="Heading2"/>
       </w:pPr>
-      <w:bookmarkStart w:id="160" w:name="_Toc397093011"/>
-      <w:bookmarkStart w:id="161" w:name="_Toc400118272"/>
+      <w:bookmarkStart w:id="162" w:name="_Toc400118272"/>
+      <w:bookmarkStart w:id="163" w:name="_Toc397093011"/>
       <w:r>
         <w:rPr>
           <w:lang w:val="ru-RU"/>
         </w:rPr>
         <w:t>Обща архитектура</w:t>
       </w:r>
-      <w:bookmarkEnd w:id="161"/>
+      <w:bookmarkEnd w:id="162"/>
       <w:r>
         <w:rPr>
           <w:lang w:val="ru-RU"/>
@@ -44873,19 +44915,19 @@
         </w:rPr>
         <w:t>...</w:t>
       </w:r>
-      <w:bookmarkEnd w:id="160"/>
+      <w:bookmarkEnd w:id="163"/>
     </w:p>
     <w:p>
       <w:pPr>
         <w:pStyle w:val="Heading3"/>
       </w:pPr>
-      <w:bookmarkStart w:id="162" w:name="_Ref398297164"/>
-      <w:bookmarkStart w:id="163" w:name="_Toc400118273"/>
+      <w:bookmarkStart w:id="164" w:name="_Ref398297164"/>
+      <w:bookmarkStart w:id="165" w:name="_Toc400118273"/>
       <w:r>
         <w:t>Слоеве</w:t>
       </w:r>
-      <w:bookmarkEnd w:id="162"/>
-      <w:bookmarkEnd w:id="163"/>
+      <w:bookmarkEnd w:id="164"/>
+      <w:bookmarkEnd w:id="165"/>
     </w:p>
     <w:p>
       <w:r>
@@ -45019,7 +45061,7 @@
           <w:lang w:eastAsia="en-US"/>
         </w:rPr>
         <w:drawing>
-          <wp:inline distT="0" distB="0" distL="0" distR="0" wp14:anchorId="5DBFD4D2" wp14:editId="2354572E">
+          <wp:inline distT="0" distB="0" distL="0" distR="0" wp14:anchorId="0F281B53" wp14:editId="10AD02D1">
             <wp:extent cx="3169546" cy="3107031"/>
             <wp:effectExtent l="0" t="0" r="0" b="0"/>
             <wp:docPr id="34" name="Picture 34"/>
@@ -45085,11 +45127,11 @@
       <w:pPr>
         <w:pStyle w:val="Heading3"/>
       </w:pPr>
-      <w:bookmarkStart w:id="164" w:name="_Toc400118274"/>
+      <w:bookmarkStart w:id="166" w:name="_Toc400118274"/>
       <w:r>
         <w:t>Пакетна диаграма (основен изглед)</w:t>
       </w:r>
-      <w:bookmarkEnd w:id="164"/>
+      <w:bookmarkEnd w:id="166"/>
     </w:p>
     <w:p>
       <w:pPr>
@@ -45103,7 +45145,7 @@
         </w:rPr>
         <w:lastRenderedPageBreak/>
         <w:drawing>
-          <wp:inline distT="0" distB="0" distL="0" distR="0" wp14:anchorId="75A13FD9" wp14:editId="461B5441">
+          <wp:inline distT="0" distB="0" distL="0" distR="0" wp14:anchorId="5851C039" wp14:editId="534842AB">
             <wp:extent cx="5274310" cy="3846195"/>
             <wp:effectExtent l="0" t="0" r="2540" b="1905"/>
             <wp:docPr id="35" name="Picture 35"/>
@@ -45150,7 +45192,7 @@
         <w:pStyle w:val="Caption"/>
         <w:jc w:val="center"/>
       </w:pPr>
-      <w:bookmarkStart w:id="165" w:name="_Ref398551728"/>
+      <w:bookmarkStart w:id="167" w:name="_Ref398551728"/>
       <w:r>
         <w:t xml:space="preserve">Фигура </w:t>
       </w:r>
@@ -45162,7 +45204,7 @@
           <w:t>25</w:t>
         </w:r>
       </w:fldSimple>
-      <w:bookmarkEnd w:id="165"/>
+      <w:bookmarkEnd w:id="167"/>
       <w:r>
         <w:t xml:space="preserve"> (Обща архитектура)</w:t>
       </w:r>
@@ -46039,10 +46081,10 @@
       <w:pPr>
         <w:pStyle w:val="Heading2"/>
       </w:pPr>
-      <w:bookmarkStart w:id="166" w:name="_Toc397093012"/>
-      <w:bookmarkStart w:id="167" w:name="_Ref398574944"/>
-      <w:bookmarkStart w:id="168" w:name="_Ref398641486"/>
-      <w:bookmarkStart w:id="169" w:name="_Toc400118275"/>
+      <w:bookmarkStart w:id="168" w:name="_Toc397093012"/>
+      <w:bookmarkStart w:id="169" w:name="_Ref398574944"/>
+      <w:bookmarkStart w:id="170" w:name="_Ref398641486"/>
+      <w:bookmarkStart w:id="171" w:name="_Toc400118275"/>
       <w:r>
         <w:rPr>
           <w:lang w:val="ru-RU"/>
@@ -46061,129 +46103,129 @@
         </w:rPr>
         <w:t>база данни, файлова структура, ...)</w:t>
       </w:r>
-      <w:bookmarkEnd w:id="166"/>
-      <w:bookmarkEnd w:id="167"/>
       <w:bookmarkEnd w:id="168"/>
       <w:bookmarkEnd w:id="169"/>
-    </w:p>
-    <w:p>
-      <w:r>
-        <w:t>Текущ</w:t>
-      </w:r>
-      <w:r>
-        <w:t>а</w:t>
-      </w:r>
-      <w:r>
-        <w:t>т</w:t>
-      </w:r>
-      <w:r>
-        <w:t>а</w:t>
-      </w:r>
-      <w:r>
-        <w:t xml:space="preserve">  точка включва кратко описание на </w:t>
-      </w:r>
-      <w:r>
-        <w:t>основните</w:t>
-      </w:r>
-      <w:r>
-        <w:t xml:space="preserve"> </w:t>
-      </w:r>
-      <w:r>
-        <w:t>клас</w:t>
-      </w:r>
-      <w:r>
-        <w:t>ове</w:t>
-      </w:r>
-      <w:r>
-        <w:t xml:space="preserve">  от имплементацията на мета-модела</w:t>
-      </w:r>
-      <w:r>
-        <w:t>(</w:t>
-      </w:r>
-      <w:r>
-        <w:rPr>
-          <w:i/>
-        </w:rPr>
-        <w:fldChar w:fldCharType="begin"/>
-      </w:r>
-      <w:r>
-        <w:rPr>
-          <w:i/>
-        </w:rPr>
-        <w:instrText xml:space="preserve"> REF _Ref397969104 \r \h </w:instrText>
-      </w:r>
-      <w:r>
-        <w:rPr>
-          <w:i/>
-        </w:rPr>
-        <w:instrText xml:space="preserve"> \* MERGEFORMAT </w:instrText>
-      </w:r>
-      <w:r>
-        <w:rPr>
-          <w:i/>
-        </w:rPr>
-      </w:r>
-      <w:r>
-        <w:rPr>
-          <w:i/>
-        </w:rPr>
-        <w:fldChar w:fldCharType="separate"/>
-      </w:r>
-      <w:r>
-        <w:rPr>
-          <w:i/>
-        </w:rPr>
-        <w:t>4.2.2</w:t>
-      </w:r>
-      <w:r>
-        <w:rPr>
-          <w:i/>
-        </w:rPr>
-        <w:fldChar w:fldCharType="end"/>
-      </w:r>
-      <w:r>
-        <w:t>)</w:t>
-      </w:r>
-      <w:r>
-        <w:t xml:space="preserve"> </w:t>
-      </w:r>
-      <w:r>
-        <w:t xml:space="preserve"> както </w:t>
-      </w:r>
-      <w:r>
-        <w:t>и клас диаграма.</w:t>
-      </w:r>
-    </w:p>
-    <w:p>
-      <w:pPr>
-        <w:rPr>
-          <w:i/>
-        </w:rPr>
-      </w:pPr>
-      <w:r>
-        <w:t>Подробно описание(на методи, атрибути и връзки) може да се намери в генерираната документация на модела</w:t>
-      </w:r>
-      <w:r>
-        <w:t xml:space="preserve"> </w:t>
-      </w:r>
-      <w:r>
-        <w:rPr>
-          <w:b/>
-        </w:rPr>
-        <w:t>[D2]</w:t>
-      </w:r>
-    </w:p>
-    <w:p>
-      <w:pPr>
-        <w:pStyle w:val="Heading3"/>
-      </w:pPr>
-      <w:bookmarkStart w:id="170" w:name="_Ref400113256"/>
-      <w:bookmarkStart w:id="171" w:name="_Toc400118276"/>
-      <w:r>
-        <w:t>Инфраструктурни</w:t>
-      </w:r>
       <w:bookmarkEnd w:id="170"/>
       <w:bookmarkEnd w:id="171"/>
+    </w:p>
+    <w:p>
+      <w:r>
+        <w:t>Текущ</w:t>
+      </w:r>
+      <w:r>
+        <w:t>а</w:t>
+      </w:r>
+      <w:r>
+        <w:t>т</w:t>
+      </w:r>
+      <w:r>
+        <w:t>а</w:t>
+      </w:r>
+      <w:r>
+        <w:t xml:space="preserve">  точка включва кратко описание на </w:t>
+      </w:r>
+      <w:r>
+        <w:t>основните</w:t>
+      </w:r>
+      <w:r>
+        <w:t xml:space="preserve"> </w:t>
+      </w:r>
+      <w:r>
+        <w:t>клас</w:t>
+      </w:r>
+      <w:r>
+        <w:t>ове</w:t>
+      </w:r>
+      <w:r>
+        <w:t xml:space="preserve">  от имплементацията на мета-модела</w:t>
+      </w:r>
+      <w:r>
+        <w:t>(</w:t>
+      </w:r>
+      <w:r>
+        <w:rPr>
+          <w:i/>
+        </w:rPr>
+        <w:fldChar w:fldCharType="begin"/>
+      </w:r>
+      <w:r>
+        <w:rPr>
+          <w:i/>
+        </w:rPr>
+        <w:instrText xml:space="preserve"> REF _Ref397969104 \r \h </w:instrText>
+      </w:r>
+      <w:r>
+        <w:rPr>
+          <w:i/>
+        </w:rPr>
+        <w:instrText xml:space="preserve"> \* MERGEFORMAT </w:instrText>
+      </w:r>
+      <w:r>
+        <w:rPr>
+          <w:i/>
+        </w:rPr>
+      </w:r>
+      <w:r>
+        <w:rPr>
+          <w:i/>
+        </w:rPr>
+        <w:fldChar w:fldCharType="separate"/>
+      </w:r>
+      <w:r>
+        <w:rPr>
+          <w:i/>
+        </w:rPr>
+        <w:t>4.2.2</w:t>
+      </w:r>
+      <w:r>
+        <w:rPr>
+          <w:i/>
+        </w:rPr>
+        <w:fldChar w:fldCharType="end"/>
+      </w:r>
+      <w:r>
+        <w:t>)</w:t>
+      </w:r>
+      <w:r>
+        <w:t xml:space="preserve"> </w:t>
+      </w:r>
+      <w:r>
+        <w:t xml:space="preserve"> както </w:t>
+      </w:r>
+      <w:r>
+        <w:t>и клас диаграма.</w:t>
+      </w:r>
+    </w:p>
+    <w:p>
+      <w:pPr>
+        <w:rPr>
+          <w:i/>
+        </w:rPr>
+      </w:pPr>
+      <w:r>
+        <w:t>Подробно описание(на методи, атрибути и връзки) може да се намери в генерираната документация на модела</w:t>
+      </w:r>
+      <w:r>
+        <w:t xml:space="preserve"> </w:t>
+      </w:r>
+      <w:r>
+        <w:rPr>
+          <w:b/>
+        </w:rPr>
+        <w:t>[D2]</w:t>
+      </w:r>
+    </w:p>
+    <w:p>
+      <w:pPr>
+        <w:pStyle w:val="Heading3"/>
+      </w:pPr>
+      <w:bookmarkStart w:id="172" w:name="_Ref400113256"/>
+      <w:bookmarkStart w:id="173" w:name="_Toc400118276"/>
+      <w:r>
+        <w:t>Инфраструктурни</w:t>
+      </w:r>
+      <w:bookmarkEnd w:id="172"/>
+      <w:bookmarkEnd w:id="173"/>
     </w:p>
     <w:p>
       <w:r>
@@ -46263,7 +46305,7 @@
           <w:lang w:eastAsia="en-US"/>
         </w:rPr>
         <w:drawing>
-          <wp:inline distT="0" distB="0" distL="0" distR="0" wp14:anchorId="712750D1" wp14:editId="0C544941">
+          <wp:inline distT="0" distB="0" distL="0" distR="0" wp14:anchorId="16326C8C" wp14:editId="277AE2D8">
             <wp:extent cx="1733660" cy="954488"/>
             <wp:effectExtent l="0" t="0" r="0" b="0"/>
             <wp:docPr id="20" name="Picture 20"/>
@@ -46481,7 +46523,7 @@
           <w:lang w:eastAsia="en-US"/>
         </w:rPr>
         <w:drawing>
-          <wp:inline distT="0" distB="0" distL="0" distR="0" wp14:anchorId="188B08AD" wp14:editId="28D881F5">
+          <wp:inline distT="0" distB="0" distL="0" distR="0" wp14:anchorId="305D43D9" wp14:editId="0500AB56">
             <wp:extent cx="3720685" cy="2062817"/>
             <wp:effectExtent l="0" t="0" r="0" b="0"/>
             <wp:docPr id="38" name="Picture 38"/>
@@ -46547,11 +46589,11 @@
       <w:pPr>
         <w:pStyle w:val="Heading4"/>
       </w:pPr>
-      <w:bookmarkStart w:id="172" w:name="_Ref398390598"/>
+      <w:bookmarkStart w:id="174" w:name="_Ref398390598"/>
       <w:r>
         <w:t>PackagableElement</w:t>
       </w:r>
-      <w:bookmarkEnd w:id="172"/>
+      <w:bookmarkEnd w:id="174"/>
     </w:p>
     <w:p>
       <w:pPr>
@@ -46633,7 +46675,7 @@
           <w:lang w:eastAsia="en-US"/>
         </w:rPr>
         <w:drawing>
-          <wp:inline distT="0" distB="0" distL="0" distR="0" wp14:anchorId="14FE54D2" wp14:editId="7C08B455">
+          <wp:inline distT="0" distB="0" distL="0" distR="0" wp14:anchorId="05B9AB02" wp14:editId="3EE21802">
             <wp:extent cx="3116659" cy="1757961"/>
             <wp:effectExtent l="0" t="0" r="7620" b="0"/>
             <wp:docPr id="37" name="Picture 37"/>
@@ -46699,11 +46741,11 @@
       <w:pPr>
         <w:pStyle w:val="Heading4"/>
       </w:pPr>
-      <w:bookmarkStart w:id="173" w:name="_Ref398554849"/>
+      <w:bookmarkStart w:id="175" w:name="_Ref398554849"/>
       <w:r>
         <w:t>InfrastructureFactory</w:t>
       </w:r>
-      <w:bookmarkEnd w:id="173"/>
+      <w:bookmarkEnd w:id="175"/>
     </w:p>
     <w:p>
       <w:pPr>
@@ -46883,7 +46925,7 @@
         </w:rPr>
         <w:lastRenderedPageBreak/>
         <w:drawing>
-          <wp:inline distT="0" distB="0" distL="0" distR="0" wp14:anchorId="74FB1BFC" wp14:editId="606D7D2B">
+          <wp:inline distT="0" distB="0" distL="0" distR="0" wp14:anchorId="02BFEBFB" wp14:editId="17CCBB33">
             <wp:extent cx="4486275" cy="1280095"/>
             <wp:effectExtent l="0" t="0" r="0" b="0"/>
             <wp:docPr id="42" name="Picture 42"/>
@@ -47018,7 +47060,7 @@
           <w:lang w:eastAsia="en-US"/>
         </w:rPr>
         <w:drawing>
-          <wp:inline distT="0" distB="0" distL="0" distR="0" wp14:anchorId="6367C6BE" wp14:editId="1F4044FC">
+          <wp:inline distT="0" distB="0" distL="0" distR="0" wp14:anchorId="24366428" wp14:editId="55AD07BB">
             <wp:extent cx="3819525" cy="1254278"/>
             <wp:effectExtent l="0" t="0" r="0" b="3175"/>
             <wp:docPr id="40" name="Picture 40"/>
@@ -47207,7 +47249,7 @@
         </w:rPr>
         <w:lastRenderedPageBreak/>
         <w:drawing>
-          <wp:inline distT="0" distB="0" distL="0" distR="0" wp14:anchorId="7FA348D7" wp14:editId="362E6361">
+          <wp:inline distT="0" distB="0" distL="0" distR="0" wp14:anchorId="6A0E696C" wp14:editId="45EF41EE">
             <wp:extent cx="4733925" cy="3143221"/>
             <wp:effectExtent l="0" t="0" r="0" b="635"/>
             <wp:docPr id="41" name="Picture 41"/>
@@ -47279,18 +47321,18 @@
       <w:pPr>
         <w:pStyle w:val="Heading3"/>
       </w:pPr>
-      <w:bookmarkStart w:id="174" w:name="_Ref400113398"/>
-      <w:bookmarkStart w:id="175" w:name="_Ref400113708"/>
-      <w:bookmarkStart w:id="176" w:name="_Toc400118277"/>
+      <w:bookmarkStart w:id="176" w:name="_Ref400113398"/>
+      <w:bookmarkStart w:id="177" w:name="_Ref400113708"/>
+      <w:bookmarkStart w:id="178" w:name="_Toc400118277"/>
       <w:r>
         <w:t>Софтуерен компонент</w:t>
       </w:r>
-      <w:bookmarkEnd w:id="174"/>
-      <w:bookmarkEnd w:id="175"/>
       <w:bookmarkEnd w:id="176"/>
-    </w:p>
-    <w:p>
-      <w:bookmarkStart w:id="177" w:name="_Toc397093013"/>
+      <w:bookmarkEnd w:id="177"/>
+      <w:bookmarkEnd w:id="178"/>
+    </w:p>
+    <w:p>
+      <w:bookmarkStart w:id="179" w:name="_Toc397093013"/>
       <w:r>
         <w:t>Следващите подсекции представят елементите от пакет “</w:t>
       </w:r>
@@ -47415,7 +47457,7 @@
           <w:lang w:eastAsia="en-US"/>
         </w:rPr>
         <w:drawing>
-          <wp:inline distT="0" distB="0" distL="0" distR="0" wp14:anchorId="75B5B26D" wp14:editId="568B0352">
+          <wp:inline distT="0" distB="0" distL="0" distR="0" wp14:anchorId="06C11E4F" wp14:editId="39B45DD1">
             <wp:extent cx="4526782" cy="1924945"/>
             <wp:effectExtent l="0" t="0" r="7620" b="0"/>
             <wp:docPr id="43" name="Picture 43"/>
@@ -47633,7 +47675,7 @@
           <w:lang w:eastAsia="en-US"/>
         </w:rPr>
         <w:drawing>
-          <wp:inline distT="0" distB="0" distL="0" distR="0" wp14:anchorId="2E0B4738" wp14:editId="01B7EE70">
+          <wp:inline distT="0" distB="0" distL="0" distR="0" wp14:anchorId="577FFFB4" wp14:editId="648181FE">
             <wp:extent cx="4767262" cy="1542788"/>
             <wp:effectExtent l="0" t="0" r="0" b="635"/>
             <wp:docPr id="44" name="Picture 44"/>
@@ -47806,7 +47848,7 @@
           <w:lang w:eastAsia="en-US"/>
         </w:rPr>
         <w:drawing>
-          <wp:inline distT="0" distB="0" distL="0" distR="0" wp14:anchorId="0842EFEB" wp14:editId="0AFACAD1">
+          <wp:inline distT="0" distB="0" distL="0" distR="0" wp14:anchorId="5764D2CD" wp14:editId="51F7E108">
             <wp:extent cx="3905250" cy="1755623"/>
             <wp:effectExtent l="0" t="0" r="0" b="0"/>
             <wp:docPr id="46" name="Picture 46"/>
@@ -47983,7 +48025,7 @@
         </w:rPr>
         <w:lastRenderedPageBreak/>
         <w:drawing>
-          <wp:inline distT="0" distB="0" distL="0" distR="0" wp14:anchorId="52436020" wp14:editId="7DCB7CA6">
+          <wp:inline distT="0" distB="0" distL="0" distR="0" wp14:anchorId="2D80D297" wp14:editId="421BA6CC">
             <wp:extent cx="3827856" cy="2007942"/>
             <wp:effectExtent l="0" t="0" r="1270" b="0"/>
             <wp:docPr id="45" name="Picture 45"/>
@@ -48144,7 +48186,7 @@
           <w:lang w:eastAsia="en-US"/>
         </w:rPr>
         <w:drawing>
-          <wp:inline distT="0" distB="0" distL="0" distR="0" wp14:anchorId="0279DB21" wp14:editId="17D826FB">
+          <wp:inline distT="0" distB="0" distL="0" distR="0" wp14:anchorId="39DAC5F0" wp14:editId="18E85C42">
             <wp:extent cx="3805238" cy="1791293"/>
             <wp:effectExtent l="0" t="0" r="5080" b="0"/>
             <wp:docPr id="47" name="Picture 47"/>
@@ -48311,7 +48353,7 @@
           <w:lang w:eastAsia="en-US"/>
         </w:rPr>
         <w:drawing>
-          <wp:inline distT="0" distB="0" distL="0" distR="0" wp14:anchorId="5A5C222F" wp14:editId="1B983BFE">
+          <wp:inline distT="0" distB="0" distL="0" distR="0" wp14:anchorId="2528222D" wp14:editId="0FB3D5CB">
             <wp:extent cx="3133725" cy="1759652"/>
             <wp:effectExtent l="0" t="0" r="0" b="0"/>
             <wp:docPr id="48" name="Picture 48"/>
@@ -48547,7 +48589,7 @@
           <w:lang w:eastAsia="en-US"/>
         </w:rPr>
         <w:drawing>
-          <wp:inline distT="0" distB="0" distL="0" distR="0" wp14:anchorId="3A424DB9" wp14:editId="1CAC92DE">
+          <wp:inline distT="0" distB="0" distL="0" distR="0" wp14:anchorId="011D7E21" wp14:editId="637C6000">
             <wp:extent cx="4700588" cy="1612892"/>
             <wp:effectExtent l="0" t="0" r="5080" b="6985"/>
             <wp:docPr id="49" name="Picture 49"/>
@@ -48613,7 +48655,7 @@
       <w:pPr>
         <w:pStyle w:val="Heading2"/>
       </w:pPr>
-      <w:bookmarkStart w:id="178" w:name="_Toc400118278"/>
+      <w:bookmarkStart w:id="180" w:name="_Toc400118278"/>
       <w:r>
         <w:rPr>
           <w:lang w:val="ru-RU"/>
@@ -48631,109 +48673,109 @@
           <w:lang w:val="ru-RU"/>
         </w:rPr>
         <w:t>по слоеве и модули, с извадки от кода)</w:t>
-      </w:r>
-      <w:bookmarkEnd w:id="177"/>
-      <w:bookmarkEnd w:id="178"/>
-    </w:p>
-    <w:p>
-      <w:r>
-        <w:t>Текущата точка включва кратко статично и динамично описание на съдържанието на отделните слоеве на системата.</w:t>
-      </w:r>
-    </w:p>
-    <w:p/>
-    <w:p>
-      <w:r>
-        <w:t xml:space="preserve">Подробно описание(на методи, атрибути и връзки) </w:t>
-      </w:r>
-      <w:r>
-        <w:t xml:space="preserve">както и диаграми които не са показани тук, </w:t>
-      </w:r>
-      <w:r>
-        <w:t xml:space="preserve">може да се намери в генерираната документация на модела </w:t>
-      </w:r>
-      <w:r>
-        <w:rPr>
-          <w:b/>
-        </w:rPr>
-        <w:t>[</w:t>
-      </w:r>
-      <w:r>
-        <w:rPr>
-          <w:b/>
-          <w:i/>
-        </w:rPr>
-        <w:fldChar w:fldCharType="begin"/>
-      </w:r>
-      <w:r>
-        <w:rPr>
-          <w:b/>
-          <w:i/>
-        </w:rPr>
-        <w:instrText xml:space="preserve"> REF _Ref398392808 \r \h </w:instrText>
-      </w:r>
-      <w:r>
-        <w:rPr>
-          <w:b/>
-          <w:i/>
-        </w:rPr>
-        <w:instrText xml:space="preserve"> \* MERGEFORMAT </w:instrText>
-      </w:r>
-      <w:r>
-        <w:rPr>
-          <w:b/>
-          <w:i/>
-        </w:rPr>
-      </w:r>
-      <w:r>
-        <w:rPr>
-          <w:b/>
-          <w:i/>
-        </w:rPr>
-        <w:fldChar w:fldCharType="separate"/>
-      </w:r>
-      <w:r>
-        <w:rPr>
-          <w:b/>
-          <w:i/>
-        </w:rPr>
-        <w:t>Приложение 2</w:t>
-      </w:r>
-      <w:r>
-        <w:rPr>
-          <w:b/>
-          <w:i/>
-        </w:rPr>
-        <w:fldChar w:fldCharType="end"/>
-      </w:r>
-      <w:r>
-        <w:rPr>
-          <w:b/>
-        </w:rPr>
-        <w:t>:</w:t>
-      </w:r>
-      <w:r>
-        <w:rPr>
-          <w:b/>
-        </w:rPr>
-        <w:t>D2]</w:t>
-      </w:r>
-      <w:r>
-        <w:t>.</w:t>
-      </w:r>
-    </w:p>
-    <w:p>
-      <w:pPr>
-        <w:pStyle w:val="Heading3"/>
-      </w:pPr>
-      <w:bookmarkStart w:id="179" w:name="_Ref400112966"/>
-      <w:bookmarkStart w:id="180" w:name="_Ref400112976"/>
-      <w:bookmarkStart w:id="181" w:name="_Toc400118279"/>
-      <w:r>
-        <w:t>Слой Анализатор</w:t>
       </w:r>
       <w:bookmarkEnd w:id="179"/>
       <w:bookmarkEnd w:id="180"/>
+    </w:p>
+    <w:p>
+      <w:r>
+        <w:t>Текущата точка включва кратко статично и динамично описание на съдържанието на отделните слоеве на системата.</w:t>
+      </w:r>
+    </w:p>
+    <w:p/>
+    <w:p>
+      <w:r>
+        <w:t xml:space="preserve">Подробно описание(на методи, атрибути и връзки) </w:t>
+      </w:r>
+      <w:r>
+        <w:t xml:space="preserve">както и диаграми които не са показани тук, </w:t>
+      </w:r>
+      <w:r>
+        <w:t xml:space="preserve">може да се намери в генерираната документация на модела </w:t>
+      </w:r>
+      <w:r>
+        <w:rPr>
+          <w:b/>
+        </w:rPr>
+        <w:t>[</w:t>
+      </w:r>
+      <w:r>
+        <w:rPr>
+          <w:b/>
+          <w:i/>
+        </w:rPr>
+        <w:fldChar w:fldCharType="begin"/>
+      </w:r>
+      <w:r>
+        <w:rPr>
+          <w:b/>
+          <w:i/>
+        </w:rPr>
+        <w:instrText xml:space="preserve"> REF _Ref398392808 \r \h </w:instrText>
+      </w:r>
+      <w:r>
+        <w:rPr>
+          <w:b/>
+          <w:i/>
+        </w:rPr>
+        <w:instrText xml:space="preserve"> \* MERGEFORMAT </w:instrText>
+      </w:r>
+      <w:r>
+        <w:rPr>
+          <w:b/>
+          <w:i/>
+        </w:rPr>
+      </w:r>
+      <w:r>
+        <w:rPr>
+          <w:b/>
+          <w:i/>
+        </w:rPr>
+        <w:fldChar w:fldCharType="separate"/>
+      </w:r>
+      <w:r>
+        <w:rPr>
+          <w:b/>
+          <w:i/>
+        </w:rPr>
+        <w:t>Приложение 2</w:t>
+      </w:r>
+      <w:r>
+        <w:rPr>
+          <w:b/>
+          <w:i/>
+        </w:rPr>
+        <w:fldChar w:fldCharType="end"/>
+      </w:r>
+      <w:r>
+        <w:rPr>
+          <w:b/>
+        </w:rPr>
+        <w:t>:</w:t>
+      </w:r>
+      <w:r>
+        <w:rPr>
+          <w:b/>
+        </w:rPr>
+        <w:t>D2]</w:t>
+      </w:r>
+      <w:r>
+        <w:t>.</w:t>
+      </w:r>
+    </w:p>
+    <w:p>
+      <w:pPr>
+        <w:pStyle w:val="Heading3"/>
+      </w:pPr>
+      <w:bookmarkStart w:id="181" w:name="_Ref400112966"/>
+      <w:bookmarkStart w:id="182" w:name="_Ref400112976"/>
+      <w:bookmarkStart w:id="183" w:name="_Toc400118279"/>
+      <w:r>
+        <w:t>Слой Анализатор</w:t>
+      </w:r>
       <w:bookmarkEnd w:id="181"/>
+      <w:bookmarkEnd w:id="182"/>
+      <w:bookmarkEnd w:id="183"/>
     </w:p>
     <w:p>
       <w:pPr>
@@ -48746,7 +48788,7 @@
           <w:lang w:eastAsia="en-US"/>
         </w:rPr>
         <w:drawing>
-          <wp:inline distT="0" distB="0" distL="0" distR="0" wp14:anchorId="238B0E44" wp14:editId="28AF0259">
+          <wp:inline distT="0" distB="0" distL="0" distR="0" wp14:anchorId="357BB9B1" wp14:editId="668F8A7F">
             <wp:extent cx="2733675" cy="2680178"/>
             <wp:effectExtent l="0" t="0" r="0" b="6350"/>
             <wp:docPr id="29" name="Picture 29"/>
@@ -48822,7 +48864,7 @@
           <w:lang w:eastAsia="en-US"/>
         </w:rPr>
         <w:drawing>
-          <wp:inline distT="0" distB="0" distL="0" distR="0" wp14:anchorId="5CF9DA49" wp14:editId="78380712">
+          <wp:inline distT="0" distB="0" distL="0" distR="0" wp14:anchorId="2BC12A1E" wp14:editId="2C797DAB">
             <wp:extent cx="3857625" cy="1715291"/>
             <wp:effectExtent l="0" t="0" r="0" b="0"/>
             <wp:docPr id="28" name="Picture 28"/>
@@ -49149,7 +49191,7 @@
           <w:lang w:eastAsia="en-US"/>
         </w:rPr>
         <w:drawing>
-          <wp:inline distT="0" distB="0" distL="0" distR="0" wp14:anchorId="1874349A" wp14:editId="3D12C38C">
+          <wp:inline distT="0" distB="0" distL="0" distR="0" wp14:anchorId="4BD6C883" wp14:editId="09D716B2">
             <wp:extent cx="4572000" cy="1984906"/>
             <wp:effectExtent l="0" t="0" r="0" b="0"/>
             <wp:docPr id="31" name="Picture 31"/>
@@ -49310,7 +49352,7 @@
           <w:lang w:eastAsia="en-US"/>
         </w:rPr>
         <w:drawing>
-          <wp:inline distT="0" distB="0" distL="0" distR="0" wp14:anchorId="13E4B644" wp14:editId="48311177">
+          <wp:inline distT="0" distB="0" distL="0" distR="0" wp14:anchorId="1B8E5A9F" wp14:editId="3F3742D4">
             <wp:extent cx="4076700" cy="1749261"/>
             <wp:effectExtent l="0" t="0" r="0" b="3810"/>
             <wp:docPr id="39" name="Picture 39"/>
@@ -49392,7 +49434,7 @@
           <w:lang w:eastAsia="en-US"/>
         </w:rPr>
         <w:drawing>
-          <wp:inline distT="0" distB="0" distL="0" distR="0" wp14:anchorId="1D77D601" wp14:editId="19599AB0">
+          <wp:inline distT="0" distB="0" distL="0" distR="0" wp14:anchorId="460B9A47" wp14:editId="462A78C6">
             <wp:extent cx="5274310" cy="4105275"/>
             <wp:effectExtent l="0" t="0" r="2540" b="9525"/>
             <wp:docPr id="50" name="Picture 50"/>
@@ -49595,13 +49637,13 @@
       <w:pPr>
         <w:pStyle w:val="Heading3"/>
       </w:pPr>
-      <w:bookmarkStart w:id="182" w:name="_Ref400113532"/>
-      <w:bookmarkStart w:id="183" w:name="_Toc400118280"/>
+      <w:bookmarkStart w:id="184" w:name="_Ref400113532"/>
+      <w:bookmarkStart w:id="185" w:name="_Toc400118280"/>
       <w:r>
         <w:t>Слой Скенер</w:t>
       </w:r>
-      <w:bookmarkEnd w:id="182"/>
-      <w:bookmarkEnd w:id="183"/>
+      <w:bookmarkEnd w:id="184"/>
+      <w:bookmarkEnd w:id="185"/>
     </w:p>
     <w:p>
       <w:pPr>
@@ -49614,7 +49656,7 @@
           <w:lang w:eastAsia="en-US"/>
         </w:rPr>
         <w:drawing>
-          <wp:inline distT="0" distB="0" distL="0" distR="0" wp14:anchorId="1D901FDE" wp14:editId="3D233787">
+          <wp:inline distT="0" distB="0" distL="0" distR="0" wp14:anchorId="66681BBE" wp14:editId="42FD43BB">
             <wp:extent cx="2605020" cy="2533650"/>
             <wp:effectExtent l="0" t="0" r="5080" b="0"/>
             <wp:docPr id="7" name="Picture 7"/>
@@ -49695,7 +49737,7 @@
           <w:lang w:eastAsia="en-US"/>
         </w:rPr>
         <w:drawing>
-          <wp:inline distT="0" distB="0" distL="0" distR="0" wp14:anchorId="0B161282" wp14:editId="68D0BE3F">
+          <wp:inline distT="0" distB="0" distL="0" distR="0" wp14:anchorId="091C3281" wp14:editId="19CA42FA">
             <wp:extent cx="3572189" cy="2672476"/>
             <wp:effectExtent l="0" t="0" r="0" b="0"/>
             <wp:docPr id="27" name="Picture 27"/>
@@ -49899,11 +49941,11 @@
       <w:pPr>
         <w:pStyle w:val="Heading5"/>
       </w:pPr>
-      <w:bookmarkStart w:id="184" w:name="_Ref398575345"/>
+      <w:bookmarkStart w:id="186" w:name="_Ref398575345"/>
       <w:r>
         <w:t>BaseFileParser</w:t>
       </w:r>
-      <w:bookmarkEnd w:id="184"/>
+      <w:bookmarkEnd w:id="186"/>
     </w:p>
     <w:p>
       <w:pPr>
@@ -49991,7 +50033,7 @@
           <w:lang w:eastAsia="en-US"/>
         </w:rPr>
         <w:drawing>
-          <wp:inline distT="0" distB="0" distL="0" distR="0" wp14:anchorId="2B1F597E" wp14:editId="6CB9121C">
+          <wp:inline distT="0" distB="0" distL="0" distR="0" wp14:anchorId="7F782890" wp14:editId="3FB921E9">
             <wp:extent cx="5204939" cy="2004646"/>
             <wp:effectExtent l="0" t="0" r="0" b="0"/>
             <wp:docPr id="36" name="Picture 36"/>
@@ -50158,7 +50200,7 @@
           <w:lang w:eastAsia="en-US"/>
         </w:rPr>
         <w:drawing>
-          <wp:inline distT="0" distB="0" distL="0" distR="0" wp14:anchorId="12F8A620" wp14:editId="6809C71B">
+          <wp:inline distT="0" distB="0" distL="0" distR="0" wp14:anchorId="3C56BC64" wp14:editId="66860C83">
             <wp:extent cx="3981450" cy="1604372"/>
             <wp:effectExtent l="0" t="0" r="0" b="0"/>
             <wp:docPr id="55" name="Picture 55"/>
@@ -50241,7 +50283,7 @@
           <w:lang w:eastAsia="en-US"/>
         </w:rPr>
         <w:drawing>
-          <wp:inline distT="0" distB="0" distL="0" distR="0" wp14:anchorId="5A283A76" wp14:editId="5457B109">
+          <wp:inline distT="0" distB="0" distL="0" distR="0" wp14:anchorId="3F9AE2AB" wp14:editId="33F6953C">
             <wp:extent cx="4747486" cy="2981325"/>
             <wp:effectExtent l="0" t="0" r="0" b="0"/>
             <wp:docPr id="54" name="Picture 54"/>
@@ -50623,11 +50665,11 @@
       <w:pPr>
         <w:pStyle w:val="Heading3"/>
       </w:pPr>
-      <w:bookmarkStart w:id="185" w:name="_Toc400118281"/>
+      <w:bookmarkStart w:id="187" w:name="_Toc400118281"/>
       <w:r>
         <w:t>Слой Мета-Модел</w:t>
       </w:r>
-      <w:bookmarkEnd w:id="185"/>
+      <w:bookmarkEnd w:id="187"/>
     </w:p>
     <w:p>
       <w:pPr>
@@ -50641,7 +50683,7 @@
         </w:rPr>
         <w:lastRenderedPageBreak/>
         <w:drawing>
-          <wp:inline distT="0" distB="0" distL="0" distR="0" wp14:anchorId="432F7CE3" wp14:editId="0FD6E968">
+          <wp:inline distT="0" distB="0" distL="0" distR="0" wp14:anchorId="15C7F3D8" wp14:editId="32E25F2A">
             <wp:extent cx="2438210" cy="2371411"/>
             <wp:effectExtent l="0" t="0" r="635" b="0"/>
             <wp:docPr id="56" name="Picture 56"/>
@@ -50759,13 +50801,13 @@
       <w:pPr>
         <w:pStyle w:val="Heading3"/>
       </w:pPr>
-      <w:bookmarkStart w:id="186" w:name="_Ref400113852"/>
-      <w:bookmarkStart w:id="187" w:name="_Toc400118282"/>
+      <w:bookmarkStart w:id="188" w:name="_Ref400113852"/>
+      <w:bookmarkStart w:id="189" w:name="_Toc400118282"/>
       <w:r>
         <w:t>Слой Сериализатор</w:t>
       </w:r>
-      <w:bookmarkEnd w:id="186"/>
-      <w:bookmarkEnd w:id="187"/>
+      <w:bookmarkEnd w:id="188"/>
+      <w:bookmarkEnd w:id="189"/>
     </w:p>
     <w:p>
       <w:pPr>
@@ -50778,7 +50820,7 @@
           <w:lang w:eastAsia="en-US"/>
         </w:rPr>
         <w:drawing>
-          <wp:inline distT="0" distB="0" distL="0" distR="0" wp14:anchorId="6E76A6ED" wp14:editId="58EED0F3">
+          <wp:inline distT="0" distB="0" distL="0" distR="0" wp14:anchorId="3169A2DA" wp14:editId="3C9961CF">
             <wp:extent cx="2433047" cy="2366387"/>
             <wp:effectExtent l="0" t="0" r="5715" b="0"/>
             <wp:docPr id="53" name="Picture 53"/>
@@ -50854,7 +50896,7 @@
         </w:rPr>
         <w:lastRenderedPageBreak/>
         <w:drawing>
-          <wp:inline distT="0" distB="0" distL="0" distR="0" wp14:anchorId="5CD2E80C" wp14:editId="221CF22C">
+          <wp:inline distT="0" distB="0" distL="0" distR="0" wp14:anchorId="634A0928" wp14:editId="2A4E1DE5">
             <wp:extent cx="3767140" cy="2331218"/>
             <wp:effectExtent l="0" t="0" r="5080" b="0"/>
             <wp:docPr id="58" name="Picture 58"/>
@@ -51075,7 +51117,7 @@
           <w:lang w:eastAsia="en-US"/>
         </w:rPr>
         <w:drawing>
-          <wp:inline distT="0" distB="0" distL="0" distR="0" wp14:anchorId="4B834558" wp14:editId="06082620">
+          <wp:inline distT="0" distB="0" distL="0" distR="0" wp14:anchorId="11DDB648" wp14:editId="01A6A4B4">
             <wp:extent cx="5274310" cy="3651885"/>
             <wp:effectExtent l="0" t="0" r="2540" b="5715"/>
             <wp:docPr id="59" name="Picture 59"/>
@@ -51158,7 +51200,7 @@
           <w:lang w:eastAsia="en-US"/>
         </w:rPr>
         <w:drawing>
-          <wp:inline distT="0" distB="0" distL="0" distR="0" wp14:anchorId="01AB5559" wp14:editId="24F5E1E5">
+          <wp:inline distT="0" distB="0" distL="0" distR="0" wp14:anchorId="710937DF" wp14:editId="09B165D8">
             <wp:extent cx="3168877" cy="2377993"/>
             <wp:effectExtent l="0" t="0" r="0" b="3810"/>
             <wp:docPr id="60" name="Picture 60"/>
@@ -51335,13 +51377,13 @@
       <w:pPr>
         <w:pStyle w:val="Heading3"/>
       </w:pPr>
-      <w:bookmarkStart w:id="188" w:name="_Ref400115321"/>
-      <w:bookmarkStart w:id="189" w:name="_Toc400118283"/>
+      <w:bookmarkStart w:id="190" w:name="_Ref400115321"/>
+      <w:bookmarkStart w:id="191" w:name="_Toc400118283"/>
       <w:r>
         <w:t>Слой Генерация на базов код</w:t>
       </w:r>
-      <w:bookmarkEnd w:id="188"/>
-      <w:bookmarkEnd w:id="189"/>
+      <w:bookmarkEnd w:id="190"/>
+      <w:bookmarkEnd w:id="191"/>
     </w:p>
     <w:p>
       <w:pPr>
@@ -51354,7 +51396,7 @@
           <w:lang w:eastAsia="en-US"/>
         </w:rPr>
         <w:drawing>
-          <wp:inline distT="0" distB="0" distL="0" distR="0" wp14:anchorId="56D1ECF3" wp14:editId="4E7C1924">
+          <wp:inline distT="0" distB="0" distL="0" distR="0" wp14:anchorId="759CC9D6" wp14:editId="1AF803B1">
             <wp:extent cx="2817871" cy="2762726"/>
             <wp:effectExtent l="0" t="0" r="1905" b="0"/>
             <wp:docPr id="19" name="Picture 19"/>
@@ -51550,7 +51592,7 @@
         </w:rPr>
         <w:lastRenderedPageBreak/>
         <w:drawing>
-          <wp:inline distT="0" distB="0" distL="0" distR="0" wp14:anchorId="09DD6561" wp14:editId="0D86F1EA">
+          <wp:inline distT="0" distB="0" distL="0" distR="0" wp14:anchorId="37B254F9" wp14:editId="4F72ACB9">
             <wp:extent cx="4190163" cy="3675794"/>
             <wp:effectExtent l="0" t="0" r="1270" b="1270"/>
             <wp:docPr id="52" name="Picture 52"/>
@@ -51591,8 +51633,8 @@
         <w:pStyle w:val="Caption"/>
         <w:jc w:val="center"/>
       </w:pPr>
-      <w:bookmarkStart w:id="190" w:name="_Ref398729543"/>
-      <w:bookmarkStart w:id="191" w:name="_Ref398729535"/>
+      <w:bookmarkStart w:id="192" w:name="_Ref398729543"/>
+      <w:bookmarkStart w:id="193" w:name="_Ref398729535"/>
       <w:r>
         <w:t xml:space="preserve">Фигура </w:t>
       </w:r>
@@ -51604,11 +51646,11 @@
           <w:t>55</w:t>
         </w:r>
       </w:fldSimple>
-      <w:bookmarkEnd w:id="190"/>
+      <w:bookmarkEnd w:id="192"/>
       <w:r>
         <w:t xml:space="preserve"> (файлова структура на Генератор на базов код)</w:t>
       </w:r>
-      <w:bookmarkEnd w:id="191"/>
+      <w:bookmarkEnd w:id="193"/>
     </w:p>
     <w:p>
       <w:pPr>
@@ -51965,18 +52007,18 @@
       <w:pPr>
         <w:pStyle w:val="Heading2"/>
       </w:pPr>
-      <w:bookmarkStart w:id="192" w:name="_Toc397093015"/>
-      <w:bookmarkStart w:id="193" w:name="_Ref400114055"/>
-      <w:bookmarkStart w:id="194" w:name="_Toc400118284"/>
+      <w:bookmarkStart w:id="194" w:name="_Toc397093015"/>
+      <w:bookmarkStart w:id="195" w:name="_Ref400114055"/>
+      <w:bookmarkStart w:id="196" w:name="_Toc400118284"/>
       <w:r>
         <w:rPr>
           <w:lang w:val="ru-RU"/>
         </w:rPr>
         <w:t>Ресурсни и спомагателни модули</w:t>
       </w:r>
-      <w:bookmarkEnd w:id="192"/>
-      <w:bookmarkEnd w:id="193"/>
       <w:bookmarkEnd w:id="194"/>
+      <w:bookmarkEnd w:id="195"/>
+      <w:bookmarkEnd w:id="196"/>
     </w:p>
     <w:p>
       <w:pPr>
@@ -51990,7 +52032,7 @@
         </w:rPr>
         <w:lastRenderedPageBreak/>
         <w:drawing>
-          <wp:inline distT="0" distB="0" distL="0" distR="0" wp14:anchorId="0CFB4FEA" wp14:editId="20357670">
+          <wp:inline distT="0" distB="0" distL="0" distR="0" wp14:anchorId="7D590DFE" wp14:editId="5C7AD2D7">
             <wp:extent cx="2608350" cy="2557306"/>
             <wp:effectExtent l="0" t="0" r="1905" b="0"/>
             <wp:docPr id="62" name="Picture 62"/>
@@ -52050,11 +52092,11 @@
       <w:pPr>
         <w:pStyle w:val="Heading3"/>
       </w:pPr>
-      <w:bookmarkStart w:id="195" w:name="_Toc400118285"/>
+      <w:bookmarkStart w:id="197" w:name="_Toc400118285"/>
       <w:r>
         <w:t>Пакетна диаграма</w:t>
       </w:r>
-      <w:bookmarkEnd w:id="195"/>
+      <w:bookmarkEnd w:id="197"/>
     </w:p>
     <w:p>
       <w:pPr>
@@ -52067,7 +52109,7 @@
           <w:lang w:eastAsia="en-US"/>
         </w:rPr>
         <w:drawing>
-          <wp:inline distT="0" distB="0" distL="0" distR="0" wp14:anchorId="3E0D6388" wp14:editId="22B01EC4">
+          <wp:inline distT="0" distB="0" distL="0" distR="0" wp14:anchorId="6EF76ED3" wp14:editId="256383FF">
             <wp:extent cx="2067156" cy="3891500"/>
             <wp:effectExtent l="0" t="0" r="9525" b="0"/>
             <wp:docPr id="61" name="Picture 61"/>
@@ -52219,8 +52261,8 @@
       <w:pPr>
         <w:pStyle w:val="Heading1"/>
       </w:pPr>
-      <w:bookmarkStart w:id="196" w:name="_Toc397093016"/>
-      <w:bookmarkStart w:id="197" w:name="_Toc400118286"/>
+      <w:bookmarkStart w:id="198" w:name="_Toc397093016"/>
+      <w:bookmarkStart w:id="199" w:name="_Toc400118286"/>
       <w:r>
         <w:lastRenderedPageBreak/>
         <w:t>Реализация, т</w:t>
@@ -52240,8 +52282,8 @@
         </w:rPr>
         <w:t>и (евентуално) внедряване</w:t>
       </w:r>
-      <w:bookmarkEnd w:id="196"/>
-      <w:bookmarkEnd w:id="197"/>
+      <w:bookmarkEnd w:id="198"/>
+      <w:bookmarkEnd w:id="199"/>
       <w:r>
         <w:t xml:space="preserve"> </w:t>
       </w:r>
@@ -52288,16 +52330,18 @@
       <w:pPr>
         <w:pStyle w:val="Heading2"/>
       </w:pPr>
-      <w:bookmarkStart w:id="198" w:name="_Toc397093017"/>
-      <w:bookmarkStart w:id="199" w:name="_Toc400118287"/>
+      <w:bookmarkStart w:id="200" w:name="_Toc397093017"/>
+      <w:bookmarkStart w:id="201" w:name="_Toc400118287"/>
+      <w:bookmarkStart w:id="202" w:name="_Ref400903747"/>
       <w:r>
         <w:rPr>
           <w:lang w:val="ru-RU"/>
         </w:rPr>
         <w:t>Реализация на модулите</w:t>
       </w:r>
-      <w:bookmarkEnd w:id="198"/>
-      <w:bookmarkEnd w:id="199"/>
+      <w:bookmarkEnd w:id="200"/>
+      <w:bookmarkEnd w:id="201"/>
+      <w:bookmarkEnd w:id="202"/>
     </w:p>
     <w:p>
       <w:r>
@@ -52456,11 +52500,11 @@
       <w:pPr>
         <w:pStyle w:val="Heading3"/>
       </w:pPr>
-      <w:bookmarkStart w:id="200" w:name="_Toc400118288"/>
+      <w:bookmarkStart w:id="203" w:name="_Toc400118288"/>
       <w:r>
         <w:t>Анализатор (диаграма на внедряване)</w:t>
       </w:r>
-      <w:bookmarkEnd w:id="200"/>
+      <w:bookmarkEnd w:id="203"/>
     </w:p>
     <w:p>
       <w:pPr>
@@ -52473,7 +52517,7 @@
           <w:lang w:eastAsia="en-US"/>
         </w:rPr>
         <w:drawing>
-          <wp:inline distT="0" distB="0" distL="0" distR="0" wp14:anchorId="59990E2F" wp14:editId="5FC1F7C4">
+          <wp:inline distT="0" distB="0" distL="0" distR="0" wp14:anchorId="75CBA47A" wp14:editId="2071CA2B">
             <wp:extent cx="2705627" cy="2208811"/>
             <wp:effectExtent l="0" t="0" r="0" b="1270"/>
             <wp:docPr id="51" name="Picture 51"/>
@@ -52564,17 +52608,17 @@
         <w:rPr>
           <w:i/>
         </w:rPr>
-      </w:r>
-      <w:r>
-        <w:rPr>
-          <w:i/>
-        </w:rPr>
         <w:instrText xml:space="preserve"> \* MERGEFORMAT </w:instrText>
       </w:r>
       <w:r>
         <w:rPr>
           <w:i/>
         </w:rPr>
+      </w:r>
+      <w:r>
+        <w:rPr>
+          <w:i/>
+        </w:rPr>
         <w:fldChar w:fldCharType="separate"/>
       </w:r>
       <w:r>
@@ -52615,11 +52659,11 @@
       <w:pPr>
         <w:pStyle w:val="Heading3"/>
       </w:pPr>
-      <w:bookmarkStart w:id="201" w:name="_Toc400118289"/>
+      <w:bookmarkStart w:id="204" w:name="_Toc400118289"/>
       <w:r>
         <w:t>Скенер</w:t>
       </w:r>
-      <w:bookmarkEnd w:id="201"/>
+      <w:bookmarkEnd w:id="204"/>
     </w:p>
     <w:p>
       <w:pPr>
@@ -52632,7 +52676,7 @@
           <w:lang w:eastAsia="en-US"/>
         </w:rPr>
         <w:drawing>
-          <wp:inline distT="0" distB="0" distL="0" distR="0" wp14:anchorId="2F4AFA1D" wp14:editId="6A69F131">
+          <wp:inline distT="0" distB="0" distL="0" distR="0" wp14:anchorId="48659230" wp14:editId="7BA6089C">
             <wp:extent cx="3390405" cy="2038675"/>
             <wp:effectExtent l="0" t="0" r="635" b="0"/>
             <wp:docPr id="64" name="Picture 64"/>
@@ -52714,17 +52758,17 @@
         <w:rPr>
           <w:i/>
         </w:rPr>
-      </w:r>
-      <w:r>
-        <w:rPr>
-          <w:i/>
-        </w:rPr>
         <w:instrText xml:space="preserve"> \* MERGEFORMAT </w:instrText>
       </w:r>
       <w:r>
         <w:rPr>
           <w:i/>
         </w:rPr>
+      </w:r>
+      <w:r>
+        <w:rPr>
+          <w:i/>
+        </w:rPr>
         <w:fldChar w:fldCharType="separate"/>
       </w:r>
       <w:r>
@@ -52756,12 +52800,12 @@
       <w:pPr>
         <w:pStyle w:val="Heading3"/>
       </w:pPr>
-      <w:bookmarkStart w:id="202" w:name="_Toc400118290"/>
+      <w:bookmarkStart w:id="205" w:name="_Toc400118290"/>
       <w:r>
         <w:lastRenderedPageBreak/>
         <w:t>Мета-модел</w:t>
       </w:r>
-      <w:bookmarkEnd w:id="202"/>
+      <w:bookmarkEnd w:id="205"/>
     </w:p>
     <w:p>
       <w:pPr>
@@ -52782,7 +52826,7 @@
           <w:lang w:eastAsia="en-US"/>
         </w:rPr>
         <w:drawing>
-          <wp:inline distT="0" distB="0" distL="0" distR="0" wp14:anchorId="7D56C9A7" wp14:editId="0582F83E">
+          <wp:inline distT="0" distB="0" distL="0" distR="0" wp14:anchorId="2BA54C53" wp14:editId="7F6DC52B">
             <wp:extent cx="2751063" cy="2486798"/>
             <wp:effectExtent l="0" t="0" r="0" b="8890"/>
             <wp:docPr id="57" name="Picture 57"/>
@@ -52864,12 +52908,12 @@
         <w:rPr>
           <w:i/>
         </w:rPr>
-      </w:r>
-      <w:r>
-        <w:rPr>
-          <w:i/>
-        </w:rPr>
         <w:instrText xml:space="preserve"> \* MERGEFORMAT </w:instrText>
+      </w:r>
+      <w:r>
+        <w:rPr>
+          <w:i/>
+        </w:rPr>
       </w:r>
       <w:r>
         <w:rPr>
@@ -52927,7 +52971,7 @@
           <w:noProof/>
         </w:rPr>
         <w:drawing>
-          <wp:inline distT="0" distB="0" distL="0" distR="0" wp14:anchorId="0C7A1DA5" wp14:editId="43D0027B">
+          <wp:inline distT="0" distB="0" distL="0" distR="0" wp14:anchorId="31320B97" wp14:editId="67F37B31">
             <wp:extent cx="4578982" cy="3769694"/>
             <wp:effectExtent l="0" t="0" r="0" b="2540"/>
             <wp:docPr id="63" name="Picture 63"/>
@@ -53015,17 +53059,17 @@
         <w:rPr>
           <w:i/>
         </w:rPr>
-      </w:r>
-      <w:r>
-        <w:rPr>
-          <w:i/>
-        </w:rPr>
         <w:instrText xml:space="preserve"> \* MERGEFORMAT </w:instrText>
       </w:r>
       <w:r>
         <w:rPr>
           <w:i/>
         </w:rPr>
+      </w:r>
+      <w:r>
+        <w:rPr>
+          <w:i/>
+        </w:rPr>
         <w:fldChar w:fldCharType="separate"/>
       </w:r>
       <w:r>
@@ -53057,12 +53101,12 @@
       <w:pPr>
         <w:pStyle w:val="Heading3"/>
       </w:pPr>
-      <w:bookmarkStart w:id="203" w:name="_Toc400118291"/>
+      <w:bookmarkStart w:id="206" w:name="_Toc400118291"/>
       <w:r>
         <w:lastRenderedPageBreak/>
         <w:t>Сериализатор (диаграма на внедряване)</w:t>
       </w:r>
-      <w:bookmarkEnd w:id="203"/>
+      <w:bookmarkEnd w:id="206"/>
     </w:p>
     <w:p>
       <w:pPr>
@@ -53075,7 +53119,7 @@
           <w:lang w:eastAsia="en-US"/>
         </w:rPr>
         <w:drawing>
-          <wp:inline distT="0" distB="0" distL="0" distR="0" wp14:anchorId="1DFC03B9" wp14:editId="68279E48">
+          <wp:inline distT="0" distB="0" distL="0" distR="0" wp14:anchorId="02C9F0C1" wp14:editId="1825C973">
             <wp:extent cx="2404753" cy="2060322"/>
             <wp:effectExtent l="0" t="0" r="0" b="0"/>
             <wp:docPr id="65" name="Picture 65"/>
@@ -53163,17 +53207,17 @@
         <w:rPr>
           <w:i/>
         </w:rPr>
-      </w:r>
-      <w:r>
-        <w:rPr>
-          <w:i/>
-        </w:rPr>
         <w:instrText xml:space="preserve"> \* MERGEFORMAT </w:instrText>
       </w:r>
       <w:r>
         <w:rPr>
           <w:i/>
         </w:rPr>
+      </w:r>
+      <w:r>
+        <w:rPr>
+          <w:i/>
+        </w:rPr>
         <w:fldChar w:fldCharType="separate"/>
       </w:r>
       <w:r>
@@ -53205,11 +53249,11 @@
       <w:pPr>
         <w:pStyle w:val="Heading3"/>
       </w:pPr>
-      <w:bookmarkStart w:id="204" w:name="_Toc400118292"/>
+      <w:bookmarkStart w:id="207" w:name="_Toc400118292"/>
       <w:r>
         <w:t>Спомагателни модули (диаграма на внедряване)</w:t>
       </w:r>
-      <w:bookmarkEnd w:id="204"/>
+      <w:bookmarkEnd w:id="207"/>
     </w:p>
     <w:p>
       <w:pPr>
@@ -53222,7 +53266,7 @@
           <w:lang w:eastAsia="en-US"/>
         </w:rPr>
         <w:drawing>
-          <wp:inline distT="0" distB="0" distL="0" distR="0" wp14:anchorId="52F01456" wp14:editId="5F48FB76">
+          <wp:inline distT="0" distB="0" distL="0" distR="0" wp14:anchorId="7CADF022" wp14:editId="37E23167">
             <wp:extent cx="2535382" cy="1868176"/>
             <wp:effectExtent l="0" t="0" r="0" b="0"/>
             <wp:docPr id="66" name="Picture 66"/>
@@ -53305,17 +53349,17 @@
         <w:rPr>
           <w:i/>
         </w:rPr>
-      </w:r>
-      <w:r>
-        <w:rPr>
-          <w:i/>
-        </w:rPr>
         <w:instrText xml:space="preserve"> \* MERGEFORMAT </w:instrText>
       </w:r>
       <w:r>
         <w:rPr>
           <w:i/>
         </w:rPr>
+      </w:r>
+      <w:r>
+        <w:rPr>
+          <w:i/>
+        </w:rPr>
         <w:fldChar w:fldCharType="separate"/>
       </w:r>
       <w:r>
@@ -53353,11 +53397,11 @@
       <w:pPr>
         <w:pStyle w:val="Heading3"/>
       </w:pPr>
-      <w:bookmarkStart w:id="205" w:name="_Toc400118293"/>
+      <w:bookmarkStart w:id="208" w:name="_Toc400118293"/>
       <w:r>
         <w:t>Специфични критерии за стандартна архитектура (диаграма на внедряване)</w:t>
       </w:r>
-      <w:bookmarkEnd w:id="205"/>
+      <w:bookmarkEnd w:id="208"/>
     </w:p>
     <w:p>
       <w:pPr>
@@ -53370,7 +53414,7 @@
         </w:rPr>
         <w:lastRenderedPageBreak/>
         <w:drawing>
-          <wp:inline distT="0" distB="0" distL="0" distR="0" wp14:anchorId="0DE3BE01" wp14:editId="74FCE18F">
+          <wp:inline distT="0" distB="0" distL="0" distR="0" wp14:anchorId="7B8E095E" wp14:editId="130A49E5">
             <wp:extent cx="5274310" cy="5212080"/>
             <wp:effectExtent l="0" t="0" r="2540" b="7620"/>
             <wp:docPr id="68" name="Picture 68"/>
@@ -53452,17 +53496,17 @@
         <w:rPr>
           <w:i/>
         </w:rPr>
-      </w:r>
-      <w:r>
-        <w:rPr>
-          <w:i/>
-        </w:rPr>
         <w:instrText xml:space="preserve"> \* MERGEFORMAT </w:instrText>
       </w:r>
       <w:r>
         <w:rPr>
           <w:i/>
         </w:rPr>
+      </w:r>
+      <w:r>
+        <w:rPr>
+          <w:i/>
+        </w:rPr>
         <w:fldChar w:fldCharType="separate"/>
       </w:r>
       <w:r>
@@ -53494,11 +53538,11 @@
       <w:pPr>
         <w:pStyle w:val="Heading3"/>
       </w:pPr>
-      <w:bookmarkStart w:id="206" w:name="_Toc400118294"/>
+      <w:bookmarkStart w:id="209" w:name="_Toc400118294"/>
       <w:r>
         <w:t>Генерация на базов код (реализация)</w:t>
       </w:r>
-      <w:bookmarkEnd w:id="206"/>
+      <w:bookmarkEnd w:id="209"/>
     </w:p>
     <w:p>
       <w:r>
@@ -53550,17 +53594,17 @@
         <w:rPr>
           <w:i/>
         </w:rPr>
-      </w:r>
-      <w:r>
-        <w:rPr>
-          <w:i/>
-        </w:rPr>
         <w:instrText xml:space="preserve"> \* MERGEFORMAT </w:instrText>
       </w:r>
       <w:r>
         <w:rPr>
           <w:i/>
         </w:rPr>
+      </w:r>
+      <w:r>
+        <w:rPr>
+          <w:i/>
+        </w:rPr>
         <w:fldChar w:fldCharType="separate"/>
       </w:r>
       <w:r>
@@ -53592,33 +53636,14 @@
           <w:lang w:val="ru-RU"/>
         </w:rPr>
       </w:pPr>
-      <w:bookmarkStart w:id="207" w:name="_Toc397093018"/>
-      <w:bookmarkStart w:id="208" w:name="_Toc400118295"/>
-      <w:bookmarkStart w:id="209" w:name="_GoBack"/>
-      <w:bookmarkEnd w:id="209"/>
-      <w:r>
-        <w:rPr>
+      <w:bookmarkStart w:id="210" w:name="_Toc397093018"/>
+      <w:bookmarkStart w:id="211" w:name="_Toc400118295"/>
+      <w:r>
+        <w:rPr>
+          <w:color w:val="FF0000"/>
           <w:lang w:val="ru-RU"/>
         </w:rPr>
         <w:t>Системна интеграция (опционално)</w:t>
-      </w:r>
-      <w:bookmarkEnd w:id="207"/>
-      <w:bookmarkEnd w:id="208"/>
-    </w:p>
-    <w:p>
-      <w:pPr>
-        <w:pStyle w:val="Heading2"/>
-        <w:rPr>
-          <w:lang w:val="ru-RU"/>
-        </w:rPr>
-      </w:pPr>
-      <w:bookmarkStart w:id="210" w:name="_Toc397093019"/>
-      <w:bookmarkStart w:id="211" w:name="_Toc400118296"/>
-      <w:r>
-        <w:rPr>
-          <w:lang w:val="ru-RU"/>
-        </w:rPr>
-        <w:t>Планиране на тестването - тестови сценарии, процедури, ...</w:t>
       </w:r>
       <w:bookmarkEnd w:id="210"/>
       <w:bookmarkEnd w:id="211"/>
@@ -53626,21 +53651,591 @@
     <w:p>
       <w:pPr>
         <w:pStyle w:val="Heading2"/>
+      </w:pPr>
+      <w:bookmarkStart w:id="212" w:name="_Toc397093019"/>
+      <w:bookmarkStart w:id="213" w:name="_Toc400118296"/>
+      <w:r>
         <w:rPr>
           <w:lang w:val="ru-RU"/>
         </w:rPr>
-      </w:pPr>
-      <w:bookmarkStart w:id="212" w:name="_Toc397093020"/>
-      <w:bookmarkStart w:id="213" w:name="_Toc400118297"/>
-      <w:r>
-        <w:rPr>
-          <w:lang w:val="ru-RU"/>
-        </w:rPr>
-        <w:t>Модулно и системно тестване</w:t>
+        <w:t>Планиране на тестването - тестови сценарии, процедури, ...</w:t>
       </w:r>
       <w:bookmarkEnd w:id="212"/>
       <w:bookmarkEnd w:id="213"/>
     </w:p>
+    <w:p/>
+    <w:p>
+      <w:pPr>
+        <w:pStyle w:val="Heading3"/>
+      </w:pPr>
+      <w:r>
+        <w:t>Цели</w:t>
+      </w:r>
+    </w:p>
+    <w:p>
+      <w:r>
+        <w:lastRenderedPageBreak/>
+        <w:t xml:space="preserve">Целта на тестовия план е да осигури 100% покритие на кода чрез отделни модулни тестове. Както и да осигури функционални тестове на базата на потребилтеските изиксвания </w:t>
+      </w:r>
+      <w:r>
+        <w:t>и тестове покриващи нефункционалните изисквания.</w:t>
+      </w:r>
+    </w:p>
+    <w:p>
+      <w:pPr>
+        <w:pStyle w:val="Heading3"/>
+      </w:pPr>
+      <w:r>
+        <w:t>Модулни тестове</w:t>
+      </w:r>
+    </w:p>
+    <w:p>
+      <w:r>
+        <w:t xml:space="preserve">За тестване на всички модули от точка </w:t>
+      </w:r>
+      <w:r>
+        <w:rPr>
+          <w:i/>
+        </w:rPr>
+        <w:fldChar w:fldCharType="begin"/>
+      </w:r>
+      <w:r>
+        <w:rPr>
+          <w:i/>
+        </w:rPr>
+        <w:instrText xml:space="preserve"> REF _Ref400903747 \r \h </w:instrText>
+      </w:r>
+      <w:r>
+        <w:rPr>
+          <w:i/>
+        </w:rPr>
+      </w:r>
+      <w:r>
+        <w:rPr>
+          <w:i/>
+        </w:rPr>
+        <w:instrText xml:space="preserve"> \* MERGEFORMAT </w:instrText>
+      </w:r>
+      <w:r>
+        <w:rPr>
+          <w:i/>
+        </w:rPr>
+        <w:fldChar w:fldCharType="separate"/>
+      </w:r>
+      <w:r>
+        <w:rPr>
+          <w:i/>
+        </w:rPr>
+        <w:t>6.1</w:t>
+      </w:r>
+      <w:r>
+        <w:rPr>
+          <w:i/>
+        </w:rPr>
+        <w:fldChar w:fldCharType="end"/>
+      </w:r>
+      <w:r>
+        <w:t xml:space="preserve"> е създаден Acceleo проект, който генерира тест</w:t>
+      </w:r>
+      <w:r>
+        <w:t>ов шаблон</w:t>
+      </w:r>
+      <w:r>
+        <w:t xml:space="preserve"> за всеки един модул </w:t>
+      </w:r>
+      <w:r>
+        <w:t>въз основа</w:t>
+      </w:r>
+      <w:r>
+        <w:t xml:space="preserve"> модела на системата.</w:t>
+      </w:r>
+      <w:r>
+        <w:t xml:space="preserve"> Тези тестови шаблони са на базата на стандартния </w:t>
+      </w:r>
+      <w:r>
+        <w:rPr>
+          <w:i/>
+        </w:rPr>
+        <w:t>Python</w:t>
+      </w:r>
+      <w:r>
+        <w:t xml:space="preserve"> модул за тестване: </w:t>
+      </w:r>
+      <w:r>
+        <w:rPr>
+          <w:i/>
+        </w:rPr>
+        <w:t>unittest</w:t>
+      </w:r>
+      <w:r>
+        <w:rPr>
+          <w:i/>
+        </w:rPr>
+        <w:t>.</w:t>
+      </w:r>
+      <w:r>
+        <w:t xml:space="preserve"> </w:t>
+      </w:r>
+      <w:r>
+        <w:t>Генерират се три типа методи за тестване:</w:t>
+      </w:r>
+    </w:p>
+    <w:p>
+      <w:pPr>
+        <w:pStyle w:val="ListParagraph"/>
+        <w:numPr>
+          <w:ilvl w:val="0"/>
+          <w:numId w:val="34"/>
+        </w:numPr>
+      </w:pPr>
+      <w:r>
+        <w:t xml:space="preserve">Инициализация на теста (setUp) – подготовка преди изпълняване на тестовите процедури. </w:t>
+      </w:r>
+    </w:p>
+    <w:p>
+      <w:pPr>
+        <w:pStyle w:val="ListParagraph"/>
+        <w:numPr>
+          <w:ilvl w:val="0"/>
+          <w:numId w:val="34"/>
+        </w:numPr>
+      </w:pPr>
+      <w:r>
+        <w:t>Tест за всеки метод на класа, който тестване – представлява:</w:t>
+      </w:r>
+    </w:p>
+    <w:p>
+      <w:pPr>
+        <w:pStyle w:val="ListParagraph"/>
+      </w:pPr>
+    </w:p>
+    <w:p>
+      <w:pPr>
+        <w:pStyle w:val="ListParagraph"/>
+        <w:jc w:val="left"/>
+        <w:rPr>
+          <w:rFonts w:ascii="Courier New" w:hAnsi="Courier New" w:cs="Courier New"/>
+        </w:rPr>
+      </w:pPr>
+      <w:r>
+        <w:rPr>
+          <w:rFonts w:ascii="Courier New" w:hAnsi="Courier New" w:cs="Courier New"/>
+          <w:b/>
+        </w:rPr>
+        <w:t>def</w:t>
+      </w:r>
+      <w:r>
+        <w:rPr>
+          <w:rFonts w:ascii="Courier New" w:hAnsi="Courier New" w:cs="Courier New"/>
+        </w:rPr>
+        <w:t xml:space="preserve"> test&lt;име на метода, който се тества&gt;(self):</w:t>
+      </w:r>
+    </w:p>
+    <w:p>
+      <w:pPr>
+        <w:pStyle w:val="ListParagraph"/>
+        <w:jc w:val="left"/>
+        <w:rPr>
+          <w:rFonts w:ascii="Courier New" w:hAnsi="Courier New" w:cs="Courier New"/>
+        </w:rPr>
+      </w:pPr>
+      <w:r>
+        <w:rPr>
+          <w:rFonts w:ascii="Courier New" w:hAnsi="Courier New" w:cs="Courier New"/>
+        </w:rPr>
+        <w:tab/>
+        <w:t>&lt;ръчно описване на теста&gt;</w:t>
+      </w:r>
+    </w:p>
+    <w:p>
+      <w:pPr>
+        <w:pStyle w:val="ListParagraph"/>
+        <w:jc w:val="left"/>
+        <w:rPr>
+          <w:rFonts w:ascii="Courier New" w:hAnsi="Courier New" w:cs="Courier New"/>
+        </w:rPr>
+      </w:pPr>
+      <w:r>
+        <w:rPr>
+          <w:rFonts w:ascii="Courier New" w:hAnsi="Courier New" w:cs="Courier New"/>
+        </w:rPr>
+        <w:tab/>
+        <w:t>Pass</w:t>
+      </w:r>
+    </w:p>
+    <w:p>
+      <w:pPr>
+        <w:pStyle w:val="ListParagraph"/>
+        <w:jc w:val="left"/>
+        <w:rPr>
+          <w:rFonts w:ascii="Courier New" w:hAnsi="Courier New" w:cs="Courier New"/>
+        </w:rPr>
+      </w:pPr>
+      <w:bookmarkStart w:id="214" w:name="_GoBack"/>
+      <w:bookmarkEnd w:id="214"/>
+    </w:p>
+    <w:p>
+      <w:pPr>
+        <w:pStyle w:val="ListParagraph"/>
+        <w:numPr>
+          <w:ilvl w:val="0"/>
+          <w:numId w:val="34"/>
+        </w:numPr>
+      </w:pPr>
+      <w:r>
+        <w:t>Преключване на тестването (tearDown) – изпълнява процедури необходими при преключването на теста</w:t>
+      </w:r>
+    </w:p>
+    <w:p>
+      <w:r>
+        <w:t xml:space="preserve">Покритието на тестовете ще се проверява посредством стандартния модул </w:t>
+      </w:r>
+      <w:r>
+        <w:rPr>
+          <w:i/>
+        </w:rPr>
+        <w:t>coverage</w:t>
+      </w:r>
+      <w:r>
+        <w:t xml:space="preserve"> на </w:t>
+      </w:r>
+      <w:r>
+        <w:rPr>
+          <w:i/>
+        </w:rPr>
+        <w:t>Python</w:t>
+      </w:r>
+      <w:r>
+        <w:t>.</w:t>
+      </w:r>
+    </w:p>
+    <w:p>
+      <w:pPr>
+        <w:pStyle w:val="Heading3"/>
+      </w:pPr>
+      <w:r>
+        <w:t>Функционални тестове</w:t>
+      </w:r>
+    </w:p>
+    <w:p>
+      <w:r>
+        <w:t xml:space="preserve">На базата на </w:t>
+      </w:r>
+      <w:r>
+        <w:t xml:space="preserve">точка </w:t>
+      </w:r>
+      <w:r>
+        <w:rPr>
+          <w:i/>
+        </w:rPr>
+        <w:fldChar w:fldCharType="begin"/>
+      </w:r>
+      <w:r>
+        <w:rPr>
+          <w:i/>
+        </w:rPr>
+        <w:instrText xml:space="preserve"> REF _Ref400905816 \r \h </w:instrText>
+      </w:r>
+      <w:r>
+        <w:rPr>
+          <w:i/>
+        </w:rPr>
+      </w:r>
+      <w:r>
+        <w:rPr>
+          <w:i/>
+        </w:rPr>
+        <w:instrText xml:space="preserve"> \* MERGEFORMAT </w:instrText>
+      </w:r>
+      <w:r>
+        <w:rPr>
+          <w:i/>
+        </w:rPr>
+        <w:fldChar w:fldCharType="separate"/>
+      </w:r>
+      <w:r>
+        <w:rPr>
+          <w:i/>
+        </w:rPr>
+        <w:t>4.2</w:t>
+      </w:r>
+      <w:r>
+        <w:rPr>
+          <w:i/>
+        </w:rPr>
+        <w:fldChar w:fldCharType="end"/>
+      </w:r>
+      <w:r>
+        <w:t xml:space="preserve"> </w:t>
+      </w:r>
+      <w:r>
+        <w:t>е</w:t>
+      </w:r>
+      <w:r>
+        <w:t xml:space="preserve"> изготв</w:t>
+      </w:r>
+      <w:r>
+        <w:t xml:space="preserve">ен </w:t>
+      </w:r>
+      <w:r>
+        <w:t xml:space="preserve">ръчен тест </w:t>
+      </w:r>
+      <w:r>
+        <w:t>проверяващ всички изисквания</w:t>
+      </w:r>
+      <w:r>
+        <w:t>. След анализ на типичните случаи на употреба съставяме следните стъпки:</w:t>
+      </w:r>
+    </w:p>
+    <w:p>
+      <w:pPr>
+        <w:pStyle w:val="ListParagraph"/>
+        <w:numPr>
+          <w:ilvl w:val="0"/>
+          <w:numId w:val="34"/>
+        </w:numPr>
+      </w:pPr>
+      <w:r>
+        <w:rPr>
+          <w:i/>
+        </w:rPr>
+        <w:t>Изпълнение на анализ</w:t>
+      </w:r>
+      <w:r>
+        <w:t xml:space="preserve"> (</w:t>
+      </w:r>
+      <w:r>
+        <w:rPr>
+          <w:i/>
+        </w:rPr>
+        <w:fldChar w:fldCharType="begin"/>
+      </w:r>
+      <w:r>
+        <w:rPr>
+          <w:i/>
+        </w:rPr>
+        <w:instrText xml:space="preserve"> REF _Ref398209066 \r \h </w:instrText>
+      </w:r>
+      <w:r>
+        <w:rPr>
+          <w:i/>
+        </w:rPr>
+      </w:r>
+      <w:r>
+        <w:rPr>
+          <w:i/>
+        </w:rPr>
+        <w:instrText xml:space="preserve"> \* MERGEFORMAT </w:instrText>
+      </w:r>
+      <w:r>
+        <w:rPr>
+          <w:i/>
+        </w:rPr>
+        <w:fldChar w:fldCharType="separate"/>
+      </w:r>
+      <w:r>
+        <w:rPr>
+          <w:i/>
+        </w:rPr>
+        <w:t>4.2.1.5</w:t>
+      </w:r>
+      <w:r>
+        <w:rPr>
+          <w:i/>
+        </w:rPr>
+        <w:fldChar w:fldCharType="end"/>
+      </w:r>
+      <w:r>
+        <w:t>) на даден проект</w:t>
+      </w:r>
+    </w:p>
+    <w:p>
+      <w:pPr>
+        <w:pStyle w:val="ListParagraph"/>
+        <w:numPr>
+          <w:ilvl w:val="0"/>
+          <w:numId w:val="34"/>
+        </w:numPr>
+      </w:pPr>
+      <w:r>
+        <w:rPr>
+          <w:i/>
+        </w:rPr>
+        <w:t xml:space="preserve">Сериализиране на UML модела </w:t>
+      </w:r>
+      <w:r>
+        <w:t>(</w:t>
+      </w:r>
+      <w:r>
+        <w:rPr>
+          <w:i/>
+        </w:rPr>
+        <w:fldChar w:fldCharType="begin"/>
+      </w:r>
+      <w:r>
+        <w:rPr>
+          <w:i/>
+        </w:rPr>
+        <w:instrText xml:space="preserve"> REF _Ref398212142 \r \h </w:instrText>
+      </w:r>
+      <w:r>
+        <w:rPr>
+          <w:i/>
+        </w:rPr>
+      </w:r>
+      <w:r>
+        <w:rPr>
+          <w:i/>
+        </w:rPr>
+        <w:instrText xml:space="preserve"> \* MERGEFORMAT </w:instrText>
+      </w:r>
+      <w:r>
+        <w:rPr>
+          <w:i/>
+        </w:rPr>
+        <w:fldChar w:fldCharType="separate"/>
+      </w:r>
+      <w:r>
+        <w:rPr>
+          <w:i/>
+        </w:rPr>
+        <w:t>4.2.1.9</w:t>
+      </w:r>
+      <w:r>
+        <w:rPr>
+          <w:i/>
+        </w:rPr>
+        <w:fldChar w:fldCharType="end"/>
+      </w:r>
+      <w:r>
+        <w:t>)</w:t>
+      </w:r>
+      <w:r>
+        <w:t xml:space="preserve"> получен от предходната точка</w:t>
+      </w:r>
+    </w:p>
+    <w:p>
+      <w:pPr>
+        <w:pStyle w:val="ListParagraph"/>
+        <w:numPr>
+          <w:ilvl w:val="0"/>
+          <w:numId w:val="34"/>
+        </w:numPr>
+      </w:pPr>
+      <w:r>
+        <w:rPr>
+          <w:i/>
+        </w:rPr>
+        <w:t>Генериране на базов код</w:t>
+      </w:r>
+      <w:r>
+        <w:t xml:space="preserve"> (</w:t>
+      </w:r>
+      <w:r>
+        <w:rPr>
+          <w:i/>
+        </w:rPr>
+        <w:fldChar w:fldCharType="begin"/>
+      </w:r>
+      <w:r>
+        <w:rPr>
+          <w:i/>
+        </w:rPr>
+        <w:instrText xml:space="preserve"> REF _Ref398297851 \r \h </w:instrText>
+      </w:r>
+      <w:r>
+        <w:rPr>
+          <w:i/>
+        </w:rPr>
+      </w:r>
+      <w:r>
+        <w:rPr>
+          <w:i/>
+        </w:rPr>
+        <w:instrText xml:space="preserve"> \* MERGEFORMAT </w:instrText>
+      </w:r>
+      <w:r>
+        <w:rPr>
+          <w:i/>
+        </w:rPr>
+        <w:fldChar w:fldCharType="separate"/>
+      </w:r>
+      <w:r>
+        <w:rPr>
+          <w:i/>
+        </w:rPr>
+        <w:t>4.2.1.10</w:t>
+      </w:r>
+      <w:r>
+        <w:rPr>
+          <w:i/>
+        </w:rPr>
+        <w:fldChar w:fldCharType="end"/>
+      </w:r>
+      <w:r>
+        <w:t>) от сериализирания UML модел</w:t>
+      </w:r>
+    </w:p>
+    <w:p>
+      <w:pPr>
+        <w:pStyle w:val="Heading3"/>
+      </w:pPr>
+      <w:r>
+        <w:t>Нефункционални тестове</w:t>
+      </w:r>
+    </w:p>
+    <w:p>
+      <w:r>
+        <w:t xml:space="preserve">Да се провери дали приложението отговаря на всички нефункционални изисквания зададени в точка </w:t>
+      </w:r>
+      <w:r>
+        <w:rPr>
+          <w:i/>
+        </w:rPr>
+        <w:fldChar w:fldCharType="begin"/>
+      </w:r>
+      <w:r>
+        <w:rPr>
+          <w:i/>
+        </w:rPr>
+        <w:instrText xml:space="preserve"> REF _Ref400907246 \r \h </w:instrText>
+      </w:r>
+      <w:r>
+        <w:rPr>
+          <w:i/>
+        </w:rPr>
+      </w:r>
+      <w:r>
+        <w:rPr>
+          <w:i/>
+        </w:rPr>
+        <w:instrText xml:space="preserve"> \* MERGEFORMAT </w:instrText>
+      </w:r>
+      <w:r>
+        <w:rPr>
+          <w:i/>
+        </w:rPr>
+        <w:fldChar w:fldCharType="separate"/>
+      </w:r>
+      <w:r>
+        <w:rPr>
+          <w:i/>
+        </w:rPr>
+        <w:t>4.3</w:t>
+      </w:r>
+      <w:r>
+        <w:rPr>
+          <w:i/>
+        </w:rPr>
+        <w:fldChar w:fldCharType="end"/>
+      </w:r>
+      <w:r>
+        <w:rPr>
+          <w:i/>
+        </w:rPr>
+        <w:t>.</w:t>
+      </w:r>
+    </w:p>
     <w:p>
       <w:pPr>
         <w:pStyle w:val="Heading2"/>
@@ -53648,17 +54243,34 @@
           <w:lang w:val="ru-RU"/>
         </w:rPr>
       </w:pPr>
-      <w:bookmarkStart w:id="214" w:name="_Toc397093021"/>
-      <w:bookmarkStart w:id="215" w:name="_Toc400118298"/>
+      <w:bookmarkStart w:id="215" w:name="_Toc397093020"/>
+      <w:bookmarkStart w:id="216" w:name="_Toc400118297"/>
       <w:r>
         <w:rPr>
           <w:lang w:val="ru-RU"/>
         </w:rPr>
-        <w:lastRenderedPageBreak/>
+        <w:t>Модулно и системно тестване</w:t>
+      </w:r>
+      <w:bookmarkEnd w:id="215"/>
+      <w:bookmarkEnd w:id="216"/>
+    </w:p>
+    <w:p>
+      <w:pPr>
+        <w:pStyle w:val="Heading2"/>
+        <w:rPr>
+          <w:lang w:val="ru-RU"/>
+        </w:rPr>
+      </w:pPr>
+      <w:bookmarkStart w:id="217" w:name="_Toc397093021"/>
+      <w:bookmarkStart w:id="218" w:name="_Toc400118298"/>
+      <w:r>
+        <w:rPr>
+          <w:lang w:val="ru-RU"/>
+        </w:rPr>
         <w:t>Анализ на резултатите от тестването и начин на отразяването им</w:t>
       </w:r>
-      <w:bookmarkEnd w:id="214"/>
-      <w:bookmarkEnd w:id="215"/>
+      <w:bookmarkEnd w:id="217"/>
+      <w:bookmarkEnd w:id="218"/>
     </w:p>
     <w:p>
       <w:pPr>
@@ -53667,8 +54279,8 @@
           <w:lang w:val="ru-RU"/>
         </w:rPr>
       </w:pPr>
-      <w:bookmarkStart w:id="216" w:name="_Toc397093022"/>
-      <w:bookmarkStart w:id="217" w:name="_Toc400118299"/>
+      <w:bookmarkStart w:id="219" w:name="_Toc397093022"/>
+      <w:bookmarkStart w:id="220" w:name="_Toc400118299"/>
       <w:r>
         <w:rPr>
           <w:lang w:val="ru-RU"/>
@@ -53699,8 +54311,8 @@
         </w:rPr>
         <w:t>инсталиране, условия, използване, ...)</w:t>
       </w:r>
-      <w:bookmarkEnd w:id="216"/>
-      <w:bookmarkEnd w:id="217"/>
+      <w:bookmarkEnd w:id="219"/>
+      <w:bookmarkEnd w:id="220"/>
     </w:p>
     <w:p>
       <w:pPr>
@@ -53713,14 +54325,14 @@
       <w:pPr>
         <w:pStyle w:val="Heading1"/>
       </w:pPr>
-      <w:bookmarkStart w:id="218" w:name="_Toc397093023"/>
-      <w:bookmarkStart w:id="219" w:name="_Toc400118300"/>
+      <w:bookmarkStart w:id="221" w:name="_Toc397093023"/>
+      <w:bookmarkStart w:id="222" w:name="_Toc400118300"/>
       <w:r>
         <w:lastRenderedPageBreak/>
         <w:t>Заключение</w:t>
       </w:r>
-      <w:bookmarkEnd w:id="218"/>
-      <w:bookmarkEnd w:id="219"/>
+      <w:bookmarkEnd w:id="221"/>
+      <w:bookmarkEnd w:id="222"/>
     </w:p>
     <w:p>
       <w:pPr>
@@ -53742,16 +54354,16 @@
           <w:lang w:val="ru-RU"/>
         </w:rPr>
       </w:pPr>
-      <w:bookmarkStart w:id="220" w:name="_Toc397093024"/>
-      <w:bookmarkStart w:id="221" w:name="_Toc400118301"/>
+      <w:bookmarkStart w:id="223" w:name="_Toc397093024"/>
+      <w:bookmarkStart w:id="224" w:name="_Toc400118301"/>
       <w:r>
         <w:rPr>
           <w:lang w:val="ru-RU"/>
         </w:rPr>
         <w:t>Обобщение на изпълнението на началните цели</w:t>
       </w:r>
-      <w:bookmarkEnd w:id="220"/>
-      <w:bookmarkEnd w:id="221"/>
+      <w:bookmarkEnd w:id="223"/>
+      <w:bookmarkEnd w:id="224"/>
     </w:p>
     <w:p>
       <w:pPr>
@@ -53760,8 +54372,8 @@
           <w:lang w:val="ru-RU"/>
         </w:rPr>
       </w:pPr>
-      <w:bookmarkStart w:id="222" w:name="_Toc397093025"/>
-      <w:bookmarkStart w:id="223" w:name="_Toc400118302"/>
+      <w:bookmarkStart w:id="225" w:name="_Toc397093025"/>
+      <w:bookmarkStart w:id="226" w:name="_Toc400118302"/>
       <w:r>
         <w:rPr>
           <w:lang w:val="ru-RU"/>
@@ -53774,8 +54386,8 @@
         </w:rPr>
         <w:t>ъдещо развитие и усъвършенстване</w:t>
       </w:r>
-      <w:bookmarkEnd w:id="222"/>
-      <w:bookmarkEnd w:id="223"/>
+      <w:bookmarkEnd w:id="225"/>
+      <w:bookmarkEnd w:id="226"/>
     </w:p>
     <w:p>
       <w:pPr>
@@ -53797,7 +54409,7 @@
       <w:pPr>
         <w:pStyle w:val="Heading1"/>
       </w:pPr>
-      <w:bookmarkStart w:id="224" w:name="_Toc400118303"/>
+      <w:bookmarkStart w:id="227" w:name="_Toc400118303"/>
       <w:r>
         <w:rPr>
           <w:lang w:val="ru-RU"/>
@@ -53805,7 +54417,7 @@
         <w:lastRenderedPageBreak/>
         <w:t>Използвана литература</w:t>
       </w:r>
-      <w:bookmarkEnd w:id="224"/>
+      <w:bookmarkEnd w:id="227"/>
       <w:r>
         <w:rPr>
           <w:lang w:val="ru-RU"/>
@@ -56454,7 +57066,7 @@
       <w:pPr>
         <w:pStyle w:val="Heading1"/>
       </w:pPr>
-      <w:bookmarkStart w:id="225" w:name="_Toc400118304"/>
+      <w:bookmarkStart w:id="228" w:name="_Toc400118304"/>
       <w:r>
         <w:rPr>
           <w:lang w:val="ru-RU"/>
@@ -56462,19 +57074,19 @@
         <w:lastRenderedPageBreak/>
         <w:t>Приложения</w:t>
       </w:r>
-      <w:bookmarkEnd w:id="225"/>
+      <w:bookmarkEnd w:id="228"/>
     </w:p>
     <w:p>
       <w:pPr>
         <w:pStyle w:val="Appendix"/>
         <w:jc w:val="left"/>
       </w:pPr>
-      <w:bookmarkStart w:id="226" w:name="_Ref397353344"/>
-      <w:bookmarkStart w:id="227" w:name="_Toc400118305"/>
+      <w:bookmarkStart w:id="229" w:name="_Toc400118305"/>
+      <w:bookmarkStart w:id="230" w:name="_Ref397353344"/>
       <w:r>
         <w:t>Терминологичен речник</w:t>
       </w:r>
-      <w:bookmarkEnd w:id="227"/>
+      <w:bookmarkEnd w:id="229"/>
       <w:r>
         <w:t xml:space="preserve"> </w:t>
       </w:r>
@@ -56491,7 +57103,7 @@
         </w:rPr>
         <w:t>(опционално) (1-2стр.)</w:t>
       </w:r>
-      <w:bookmarkEnd w:id="226"/>
+      <w:bookmarkEnd w:id="230"/>
     </w:p>
     <w:tbl>
       <w:tblPr>
@@ -58156,8 +58768,8 @@
       <w:pPr>
         <w:pStyle w:val="Appendix"/>
       </w:pPr>
-      <w:bookmarkStart w:id="228" w:name="_Ref398392808"/>
-      <w:bookmarkStart w:id="229" w:name="_Toc400118306"/>
+      <w:bookmarkStart w:id="231" w:name="_Ref398392808"/>
+      <w:bookmarkStart w:id="232" w:name="_Toc400118306"/>
       <w:r>
         <w:rPr>
           <w:lang w:val="en-US"/>
@@ -58170,8 +58782,8 @@
         </w:rPr>
         <w:t xml:space="preserve"> документи</w:t>
       </w:r>
-      <w:bookmarkEnd w:id="228"/>
-      <w:bookmarkEnd w:id="229"/>
+      <w:bookmarkEnd w:id="231"/>
+      <w:bookmarkEnd w:id="232"/>
     </w:p>
     <w:tbl>
       <w:tblPr>
@@ -58469,16 +59081,16 @@
       <w:pPr>
         <w:pStyle w:val="Appendix"/>
       </w:pPr>
-      <w:bookmarkStart w:id="230" w:name="_Ref397354012"/>
-      <w:bookmarkStart w:id="231" w:name="_Toc400118307"/>
+      <w:bookmarkStart w:id="233" w:name="_Ref397354012"/>
+      <w:bookmarkStart w:id="234" w:name="_Toc400118307"/>
       <w:r>
         <w:rPr>
           <w:lang w:val="en-US"/>
         </w:rPr>
         <w:t>Степен на изразителност на езиците за програмиране</w:t>
       </w:r>
-      <w:bookmarkEnd w:id="230"/>
-      <w:bookmarkEnd w:id="231"/>
+      <w:bookmarkEnd w:id="233"/>
+      <w:bookmarkEnd w:id="234"/>
     </w:p>
     <w:p>
       <w:pPr>
@@ -58585,13 +59197,13 @@
       <w:pPr>
         <w:pStyle w:val="Appendix"/>
       </w:pPr>
-      <w:bookmarkStart w:id="232" w:name="_Ref397362172"/>
-      <w:bookmarkStart w:id="233" w:name="_Toc400118308"/>
+      <w:bookmarkStart w:id="235" w:name="_Ref397362172"/>
+      <w:bookmarkStart w:id="236" w:name="_Toc400118308"/>
       <w:r>
         <w:t>“Ръчно” написан код генератор</w:t>
       </w:r>
-      <w:bookmarkEnd w:id="232"/>
-      <w:bookmarkEnd w:id="233"/>
+      <w:bookmarkEnd w:id="235"/>
+      <w:bookmarkEnd w:id="236"/>
     </w:p>
     <w:p>
       <w:r>
@@ -58671,16 +59283,16 @@
       <w:pPr>
         <w:pStyle w:val="Appendix"/>
       </w:pPr>
-      <w:bookmarkStart w:id="234" w:name="_Ref398133555"/>
-      <w:bookmarkStart w:id="235" w:name="_Toc400118309"/>
+      <w:bookmarkStart w:id="237" w:name="_Ref398133555"/>
+      <w:bookmarkStart w:id="238" w:name="_Toc400118309"/>
       <w:r>
         <w:rPr>
           <w:lang w:val="en-US"/>
         </w:rPr>
         <w:t>Шаблони за генериране на базов код</w:t>
       </w:r>
-      <w:bookmarkEnd w:id="234"/>
-      <w:bookmarkEnd w:id="235"/>
+      <w:bookmarkEnd w:id="237"/>
+      <w:bookmarkEnd w:id="238"/>
     </w:p>
     <w:p>
       <w:pPr>
@@ -61359,8 +61971,8 @@
       <w:pPr>
         <w:pStyle w:val="Appendix"/>
       </w:pPr>
-      <w:bookmarkStart w:id="236" w:name="_Ref398215538"/>
-      <w:bookmarkStart w:id="237" w:name="_Toc400118310"/>
+      <w:bookmarkStart w:id="239" w:name="_Ref398215538"/>
+      <w:bookmarkStart w:id="240" w:name="_Toc400118310"/>
       <w:r>
         <w:rPr>
           <w:lang w:val="en-US"/>
@@ -61374,8 +61986,8 @@
         </w:rPr>
         <w:t>работни процеси</w:t>
       </w:r>
-      <w:bookmarkEnd w:id="236"/>
-      <w:bookmarkEnd w:id="237"/>
+      <w:bookmarkEnd w:id="239"/>
+      <w:bookmarkEnd w:id="240"/>
     </w:p>
     <w:p>
       <w:pPr>
@@ -61464,8 +62076,8 @@
       <w:pPr>
         <w:pStyle w:val="Appendix"/>
       </w:pPr>
-      <w:bookmarkStart w:id="238" w:name="_Ref398218703"/>
-      <w:bookmarkStart w:id="239" w:name="_Toc400118311"/>
+      <w:bookmarkStart w:id="241" w:name="_Ref398218703"/>
+      <w:bookmarkStart w:id="242" w:name="_Toc400118311"/>
       <w:r>
         <w:rPr>
           <w:lang w:val="en-US"/>
@@ -61473,8 +62085,8 @@
         <w:lastRenderedPageBreak/>
         <w:t>Карта на работните процеси</w:t>
       </w:r>
-      <w:bookmarkEnd w:id="238"/>
-      <w:bookmarkEnd w:id="239"/>
+      <w:bookmarkEnd w:id="241"/>
+      <w:bookmarkEnd w:id="242"/>
     </w:p>
     <w:p>
       <w:pPr>
@@ -62659,6 +63271,119 @@
     </w:lvl>
   </w:abstractNum>
   <w:abstractNum w:abstractNumId="6">
+    <w:nsid w:val="1C593277"/>
+    <w:multiLevelType w:val="hybridMultilevel"/>
+    <w:tmpl w:val="64520600"/>
+    <w:lvl w:ilvl="0" w:tplc="04090001">
+      <w:start w:val="1"/>
+      <w:numFmt w:val="bullet"/>
+      <w:lvlText w:val=""/>
+      <w:lvlJc w:val="left"/>
+      <w:pPr>
+        <w:ind w:left="720" w:hanging="360"/>
+      </w:pPr>
+      <w:rPr>
+        <w:rFonts w:ascii="Symbol" w:hAnsi="Symbol" w:hint="default"/>
+      </w:rPr>
+    </w:lvl>
+    <w:lvl w:ilvl="1" w:tplc="04090003">
+      <w:start w:val="1"/>
+      <w:numFmt w:val="bullet"/>
+      <w:lvlText w:val="o"/>
+      <w:lvlJc w:val="left"/>
+      <w:pPr>
+        <w:ind w:left="1440" w:hanging="360"/>
+      </w:pPr>
+      <w:rPr>
+        <w:rFonts w:ascii="Courier New" w:hAnsi="Courier New" w:cs="Courier New" w:hint="default"/>
+      </w:rPr>
+    </w:lvl>
+    <w:lvl w:ilvl="2" w:tplc="04090005" w:tentative="1">
+      <w:start w:val="1"/>
+      <w:numFmt w:val="bullet"/>
+      <w:lvlText w:val=""/>
+      <w:lvlJc w:val="left"/>
+      <w:pPr>
+        <w:ind w:left="2160" w:hanging="360"/>
+      </w:pPr>
+      <w:rPr>
+        <w:rFonts w:ascii="Wingdings" w:hAnsi="Wingdings" w:hint="default"/>
+      </w:rPr>
+    </w:lvl>
+    <w:lvl w:ilvl="3" w:tplc="04090001" w:tentative="1">
+      <w:start w:val="1"/>
+      <w:numFmt w:val="bullet"/>
+      <w:lvlText w:val=""/>
+      <w:lvlJc w:val="left"/>
+      <w:pPr>
+        <w:ind w:left="2880" w:hanging="360"/>
+      </w:pPr>
+      <w:rPr>
+        <w:rFonts w:ascii="Symbol" w:hAnsi="Symbol" w:hint="default"/>
+      </w:rPr>
+    </w:lvl>
+    <w:lvl w:ilvl="4" w:tplc="04090003" w:tentative="1">
+      <w:start w:val="1"/>
+      <w:numFmt w:val="bullet"/>
+      <w:lvlText w:val="o"/>
+      <w:lvlJc w:val="left"/>
+      <w:pPr>
+        <w:ind w:left="3600" w:hanging="360"/>
+      </w:pPr>
+      <w:rPr>
+        <w:rFonts w:ascii="Courier New" w:hAnsi="Courier New" w:cs="Courier New" w:hint="default"/>
+      </w:rPr>
+    </w:lvl>
+    <w:lvl w:ilvl="5" w:tplc="04090005" w:tentative="1">
+      <w:start w:val="1"/>
+      <w:numFmt w:val="bullet"/>
+      <w:lvlText w:val=""/>
+      <w:lvlJc w:val="left"/>
+      <w:pPr>
+        <w:ind w:left="4320" w:hanging="360"/>
+      </w:pPr>
+      <w:rPr>
+        <w:rFonts w:ascii="Wingdings" w:hAnsi="Wingdings" w:hint="default"/>
+      </w:rPr>
+    </w:lvl>
+    <w:lvl w:ilvl="6" w:tplc="04090001" w:tentative="1">
+      <w:start w:val="1"/>
+      <w:numFmt w:val="bullet"/>
+      <w:lvlText w:val=""/>
+      <w:lvlJc w:val="left"/>
+      <w:pPr>
+        <w:ind w:left="5040" w:hanging="360"/>
+      </w:pPr>
+      <w:rPr>
+        <w:rFonts w:ascii="Symbol" w:hAnsi="Symbol" w:hint="default"/>
+      </w:rPr>
+    </w:lvl>
+    <w:lvl w:ilvl="7" w:tplc="04090003" w:tentative="1">
+      <w:start w:val="1"/>
+      <w:numFmt w:val="bullet"/>
+      <w:lvlText w:val="o"/>
+      <w:lvlJc w:val="left"/>
+      <w:pPr>
+        <w:ind w:left="5760" w:hanging="360"/>
+      </w:pPr>
+      <w:rPr>
+        <w:rFonts w:ascii="Courier New" w:hAnsi="Courier New" w:cs="Courier New" w:hint="default"/>
+      </w:rPr>
+    </w:lvl>
+    <w:lvl w:ilvl="8" w:tplc="04090005" w:tentative="1">
+      <w:start w:val="1"/>
+      <w:numFmt w:val="bullet"/>
+      <w:lvlText w:val=""/>
+      <w:lvlJc w:val="left"/>
+      <w:pPr>
+        <w:ind w:left="6480" w:hanging="360"/>
+      </w:pPr>
+      <w:rPr>
+        <w:rFonts w:ascii="Wingdings" w:hAnsi="Wingdings" w:hint="default"/>
+      </w:rPr>
+    </w:lvl>
+  </w:abstractNum>
+  <w:abstractNum w:abstractNumId="7">
     <w:nsid w:val="2F9B0984"/>
     <w:multiLevelType w:val="multilevel"/>
     <w:tmpl w:val="242C07A2"/>
@@ -62719,7 +63444,7 @@
       <w:lvlJc w:val="left"/>
     </w:lvl>
   </w:abstractNum>
-  <w:abstractNum w:abstractNumId="7">
+  <w:abstractNum w:abstractNumId="8">
     <w:nsid w:val="30C5372D"/>
     <w:multiLevelType w:val="hybridMultilevel"/>
     <w:tmpl w:val="F920CEB4"/>
@@ -62835,7 +63560,7 @@
       </w:pPr>
     </w:lvl>
   </w:abstractNum>
-  <w:abstractNum w:abstractNumId="8">
+  <w:abstractNum w:abstractNumId="9">
     <w:nsid w:val="33630CFE"/>
     <w:multiLevelType w:val="multilevel"/>
     <w:tmpl w:val="00000002"/>
@@ -62892,7 +63617,7 @@
       <w:lvlJc w:val="left"/>
     </w:lvl>
   </w:abstractNum>
-  <w:abstractNum w:abstractNumId="9">
+  <w:abstractNum w:abstractNumId="10">
     <w:nsid w:val="3DAC27D8"/>
     <w:multiLevelType w:val="hybridMultilevel"/>
     <w:tmpl w:val="9B743CDC"/>
@@ -63005,7 +63730,7 @@
       </w:rPr>
     </w:lvl>
   </w:abstractNum>
-  <w:abstractNum w:abstractNumId="10">
+  <w:abstractNum w:abstractNumId="11">
     <w:nsid w:val="44AC3A56"/>
     <w:multiLevelType w:val="hybridMultilevel"/>
     <w:tmpl w:val="FD7AFFFA"/>
@@ -63118,7 +63843,7 @@
       </w:rPr>
     </w:lvl>
   </w:abstractNum>
-  <w:abstractNum w:abstractNumId="11">
+  <w:abstractNum w:abstractNumId="12">
     <w:nsid w:val="44B9367A"/>
     <w:multiLevelType w:val="hybridMultilevel"/>
     <w:tmpl w:val="D7986B74"/>
@@ -63231,7 +63956,7 @@
       </w:rPr>
     </w:lvl>
   </w:abstractNum>
-  <w:abstractNum w:abstractNumId="12">
+  <w:abstractNum w:abstractNumId="13">
     <w:nsid w:val="48ED7014"/>
     <w:multiLevelType w:val="hybridMultilevel"/>
     <w:tmpl w:val="AECC44F0"/>
@@ -63344,7 +64069,7 @@
       </w:rPr>
     </w:lvl>
   </w:abstractNum>
-  <w:abstractNum w:abstractNumId="13">
+  <w:abstractNum w:abstractNumId="14">
     <w:nsid w:val="48F22897"/>
     <w:multiLevelType w:val="hybridMultilevel"/>
     <w:tmpl w:val="F9A00296"/>
@@ -63457,7 +64182,7 @@
       </w:rPr>
     </w:lvl>
   </w:abstractNum>
-  <w:abstractNum w:abstractNumId="14">
+  <w:abstractNum w:abstractNumId="15">
     <w:nsid w:val="50976F58"/>
     <w:multiLevelType w:val="hybridMultilevel"/>
     <w:tmpl w:val="9014C65E"/>
@@ -63570,7 +64295,7 @@
       </w:rPr>
     </w:lvl>
   </w:abstractNum>
-  <w:abstractNum w:abstractNumId="15">
+  <w:abstractNum w:abstractNumId="16">
     <w:nsid w:val="51B83B64"/>
     <w:multiLevelType w:val="multilevel"/>
     <w:tmpl w:val="00000002"/>
@@ -63627,7 +64352,7 @@
       <w:lvlJc w:val="left"/>
     </w:lvl>
   </w:abstractNum>
-  <w:abstractNum w:abstractNumId="16">
+  <w:abstractNum w:abstractNumId="17">
     <w:nsid w:val="526C463D"/>
     <w:multiLevelType w:val="hybridMultilevel"/>
     <w:tmpl w:val="10E6BB7A"/>
@@ -63740,7 +64465,7 @@
       </w:rPr>
     </w:lvl>
   </w:abstractNum>
-  <w:abstractNum w:abstractNumId="17">
+  <w:abstractNum w:abstractNumId="18">
     <w:nsid w:val="52A4256A"/>
     <w:multiLevelType w:val="hybridMultilevel"/>
     <w:tmpl w:val="931E48DA"/>
@@ -63853,7 +64578,7 @@
       </w:rPr>
     </w:lvl>
   </w:abstractNum>
-  <w:abstractNum w:abstractNumId="18">
+  <w:abstractNum w:abstractNumId="19">
     <w:nsid w:val="53D2582F"/>
     <w:multiLevelType w:val="hybridMultilevel"/>
     <w:tmpl w:val="735AC7F8"/>
@@ -63966,7 +64691,7 @@
       </w:rPr>
     </w:lvl>
   </w:abstractNum>
-  <w:abstractNum w:abstractNumId="19">
+  <w:abstractNum w:abstractNumId="20">
     <w:nsid w:val="54E81837"/>
     <w:multiLevelType w:val="hybridMultilevel"/>
     <w:tmpl w:val="3594C37C"/>
@@ -64079,7 +64804,7 @@
       </w:rPr>
     </w:lvl>
   </w:abstractNum>
-  <w:abstractNum w:abstractNumId="20">
+  <w:abstractNum w:abstractNumId="21">
     <w:nsid w:val="55BF4B7A"/>
     <w:multiLevelType w:val="hybridMultilevel"/>
     <w:tmpl w:val="8AA8D1D2"/>
@@ -64192,7 +64917,7 @@
       </w:rPr>
     </w:lvl>
   </w:abstractNum>
-  <w:abstractNum w:abstractNumId="21">
+  <w:abstractNum w:abstractNumId="22">
     <w:nsid w:val="55FC5C87"/>
     <w:multiLevelType w:val="hybridMultilevel"/>
     <w:tmpl w:val="C686B74C"/>
@@ -64305,7 +65030,7 @@
       </w:rPr>
     </w:lvl>
   </w:abstractNum>
-  <w:abstractNum w:abstractNumId="22">
+  <w:abstractNum w:abstractNumId="23">
     <w:nsid w:val="58405F7C"/>
     <w:multiLevelType w:val="hybridMultilevel"/>
     <w:tmpl w:val="ACAE069A"/>
@@ -64418,7 +65143,7 @@
       </w:rPr>
     </w:lvl>
   </w:abstractNum>
-  <w:abstractNum w:abstractNumId="23">
+  <w:abstractNum w:abstractNumId="24">
     <w:nsid w:val="5B0938FF"/>
     <w:multiLevelType w:val="hybridMultilevel"/>
     <w:tmpl w:val="454CDB72"/>
@@ -64531,7 +65256,7 @@
       </w:rPr>
     </w:lvl>
   </w:abstractNum>
-  <w:abstractNum w:abstractNumId="24">
+  <w:abstractNum w:abstractNumId="25">
     <w:nsid w:val="5BE35613"/>
     <w:multiLevelType w:val="hybridMultilevel"/>
     <w:tmpl w:val="E2E292F4"/>
@@ -64643,7 +65368,7 @@
       </w:rPr>
     </w:lvl>
   </w:abstractNum>
-  <w:abstractNum w:abstractNumId="25">
+  <w:abstractNum w:abstractNumId="26">
     <w:nsid w:val="65110E65"/>
     <w:multiLevelType w:val="hybridMultilevel"/>
     <w:tmpl w:val="6E5AF24C"/>
@@ -64756,7 +65481,7 @@
       </w:rPr>
     </w:lvl>
   </w:abstractNum>
-  <w:abstractNum w:abstractNumId="26">
+  <w:abstractNum w:abstractNumId="27">
     <w:nsid w:val="66E071AE"/>
     <w:multiLevelType w:val="hybridMultilevel"/>
     <w:tmpl w:val="9956E0B8"/>
@@ -64869,7 +65594,7 @@
       </w:rPr>
     </w:lvl>
   </w:abstractNum>
-  <w:abstractNum w:abstractNumId="27">
+  <w:abstractNum w:abstractNumId="28">
     <w:nsid w:val="6C111A99"/>
     <w:multiLevelType w:val="hybridMultilevel"/>
     <w:tmpl w:val="7D406F5A"/>
@@ -64959,7 +65684,7 @@
       </w:pPr>
     </w:lvl>
   </w:abstractNum>
-  <w:abstractNum w:abstractNumId="28">
+  <w:abstractNum w:abstractNumId="29">
     <w:nsid w:val="6CB47802"/>
     <w:multiLevelType w:val="hybridMultilevel"/>
     <w:tmpl w:val="0FD0E850"/>
@@ -65072,7 +65797,7 @@
       </w:rPr>
     </w:lvl>
   </w:abstractNum>
-  <w:abstractNum w:abstractNumId="29">
+  <w:abstractNum w:abstractNumId="30">
     <w:nsid w:val="6FC35395"/>
     <w:multiLevelType w:val="hybridMultilevel"/>
     <w:tmpl w:val="6A524870"/>
@@ -65185,7 +65910,7 @@
       </w:rPr>
     </w:lvl>
   </w:abstractNum>
-  <w:abstractNum w:abstractNumId="30">
+  <w:abstractNum w:abstractNumId="31">
     <w:nsid w:val="72F72CA8"/>
     <w:multiLevelType w:val="multilevel"/>
     <w:tmpl w:val="00000002"/>
@@ -65242,7 +65967,7 @@
       <w:lvlJc w:val="left"/>
     </w:lvl>
   </w:abstractNum>
-  <w:abstractNum w:abstractNumId="31">
+  <w:abstractNum w:abstractNumId="32">
     <w:nsid w:val="737D62E9"/>
     <w:multiLevelType w:val="hybridMultilevel"/>
     <w:tmpl w:val="A6CC7B2E"/>
@@ -65355,7 +66080,7 @@
       </w:rPr>
     </w:lvl>
   </w:abstractNum>
-  <w:abstractNum w:abstractNumId="32">
+  <w:abstractNum w:abstractNumId="33">
     <w:nsid w:val="76462C1B"/>
     <w:multiLevelType w:val="multilevel"/>
     <w:tmpl w:val="F610614C"/>
@@ -65460,7 +66185,7 @@
     </w:lvl>
   </w:abstractNum>
   <w:num w:numId="1">
-    <w:abstractNumId w:val="7"/>
+    <w:abstractNumId w:val="8"/>
   </w:num>
   <w:num w:numId="2">
     <w:abstractNumId w:val="1"/>
@@ -65469,7 +66194,7 @@
     <w:abstractNumId w:val="2"/>
   </w:num>
   <w:num w:numId="4">
-    <w:abstractNumId w:val="32"/>
+    <w:abstractNumId w:val="33"/>
   </w:num>
   <w:num w:numId="5">
     <w:abstractNumId w:val="0"/>
@@ -65491,88 +66216,91 @@
     </w:lvlOverride>
   </w:num>
   <w:num w:numId="6">
-    <w:abstractNumId w:val="15"/>
+    <w:abstractNumId w:val="16"/>
   </w:num>
   <w:num w:numId="7">
     <w:abstractNumId w:val="5"/>
   </w:num>
   <w:num w:numId="8">
+    <w:abstractNumId w:val="31"/>
+  </w:num>
+  <w:num w:numId="9">
+    <w:abstractNumId w:val="9"/>
+  </w:num>
+  <w:num w:numId="10">
+    <w:abstractNumId w:val="7"/>
+  </w:num>
+  <w:num w:numId="11">
+    <w:abstractNumId w:val="25"/>
+  </w:num>
+  <w:num w:numId="12">
+    <w:abstractNumId w:val="24"/>
+  </w:num>
+  <w:num w:numId="13">
     <w:abstractNumId w:val="30"/>
   </w:num>
-  <w:num w:numId="9">
-    <w:abstractNumId w:val="8"/>
+  <w:num w:numId="14">
+    <w:abstractNumId w:val="28"/>
   </w:num>
-  <w:num w:numId="10">
-    <w:abstractNumId w:val="6"/>
+  <w:num w:numId="15">
+    <w:abstractNumId w:val="13"/>
   </w:num>
-  <w:num w:numId="11">
-    <w:abstractNumId w:val="24"/>
+  <w:num w:numId="16">
+    <w:abstractNumId w:val="29"/>
   </w:num>
-  <w:num w:numId="12">
+  <w:num w:numId="17">
+    <w:abstractNumId w:val="32"/>
+  </w:num>
+  <w:num w:numId="18">
+    <w:abstractNumId w:val="17"/>
+  </w:num>
+  <w:num w:numId="19">
+    <w:abstractNumId w:val="20"/>
+  </w:num>
+  <w:num w:numId="20">
+    <w:abstractNumId w:val="27"/>
+  </w:num>
+  <w:num w:numId="21">
+    <w:abstractNumId w:val="12"/>
+  </w:num>
+  <w:num w:numId="22">
+    <w:abstractNumId w:val="15"/>
+  </w:num>
+  <w:num w:numId="23">
+    <w:abstractNumId w:val="26"/>
+  </w:num>
+  <w:num w:numId="24">
+    <w:abstractNumId w:val="11"/>
+  </w:num>
+  <w:num w:numId="25">
+    <w:abstractNumId w:val="18"/>
+  </w:num>
+  <w:num w:numId="26">
+    <w:abstractNumId w:val="14"/>
+  </w:num>
+  <w:num w:numId="27">
     <w:abstractNumId w:val="23"/>
   </w:num>
-  <w:num w:numId="13">
-    <w:abstractNumId w:val="29"/>
-  </w:num>
-  <w:num w:numId="14">
-    <w:abstractNumId w:val="27"/>
-  </w:num>
-  <w:num w:numId="15">
-    <w:abstractNumId w:val="12"/>
-  </w:num>
-  <w:num w:numId="16">
-    <w:abstractNumId w:val="28"/>
-  </w:num>
-  <w:num w:numId="17">
-    <w:abstractNumId w:val="31"/>
-  </w:num>
-  <w:num w:numId="18">
-    <w:abstractNumId w:val="16"/>
-  </w:num>
-  <w:num w:numId="19">
+  <w:num w:numId="28">
     <w:abstractNumId w:val="19"/>
   </w:num>
-  <w:num w:numId="20">
-    <w:abstractNumId w:val="26"/>
-  </w:num>
-  <w:num w:numId="21">
-    <w:abstractNumId w:val="11"/>
-  </w:num>
-  <w:num w:numId="22">
-    <w:abstractNumId w:val="14"/>
-  </w:num>
-  <w:num w:numId="23">
-    <w:abstractNumId w:val="25"/>
-  </w:num>
-  <w:num w:numId="24">
-    <w:abstractNumId w:val="10"/>
-  </w:num>
-  <w:num w:numId="25">
-    <w:abstractNumId w:val="17"/>
-  </w:num>
-  <w:num w:numId="26">
-    <w:abstractNumId w:val="13"/>
-  </w:num>
-  <w:num w:numId="27">
+  <w:num w:numId="29">
     <w:abstractNumId w:val="22"/>
-  </w:num>
-  <w:num w:numId="28">
-    <w:abstractNumId w:val="18"/>
-  </w:num>
-  <w:num w:numId="29">
-    <w:abstractNumId w:val="21"/>
   </w:num>
   <w:num w:numId="30">
     <w:abstractNumId w:val="4"/>
   </w:num>
   <w:num w:numId="31">
-    <w:abstractNumId w:val="9"/>
+    <w:abstractNumId w:val="10"/>
   </w:num>
   <w:num w:numId="32">
     <w:abstractNumId w:val="3"/>
   </w:num>
   <w:num w:numId="33">
-    <w:abstractNumId w:val="20"/>
+    <w:abstractNumId w:val="21"/>
+  </w:num>
+  <w:num w:numId="34">
+    <w:abstractNumId w:val="6"/>
   </w:num>
   <w:numIdMacAtCleanup w:val="21"/>
 </w:numbering>
@@ -68898,7 +69626,7 @@
 </file>
 
 <file path=customXml/itemProps1.xml><?xml version="1.0" encoding="utf-8"?>
-<ds:datastoreItem xmlns:ds="http://schemas.openxmlformats.org/officeDocument/2006/customXml" ds:itemID="{E1912440-3384-479F-9D29-56AFE4342121}">
+<ds:datastoreItem xmlns:ds="http://schemas.openxmlformats.org/officeDocument/2006/customXml" ds:itemID="{5936E35D-8C6D-46A2-8345-4022CC1B3A3F}">
   <ds:schemaRefs>
     <ds:schemaRef ds:uri="http://schemas.openxmlformats.org/officeDocument/2006/bibliography"/>
   </ds:schemaRefs>

</xml_diff>